<commit_message>
Notes from class on January 14, 2020
</commit_message>
<xml_diff>
--- a/Notes/POLS6330_2020_Spring_Notes_Lectures_v00.docx
+++ b/Notes/POLS6330_2020_Spring_Notes_Lectures_v00.docx
@@ -6,11 +6,760 @@
       <w:pPr>
         <w:spacing w:after="60"/>
       </w:pPr>
+      <w:r>
+        <w:t>Classmates</w:t>
+      </w:r>
+    </w:p>
+    <w:p>
+      <w:pPr>
+        <w:pStyle w:val="ListParagraph"/>
+        <w:numPr>
+          <w:ilvl w:val="0"/>
+          <w:numId w:val="1"/>
+        </w:numPr>
+        <w:spacing w:after="60"/>
+      </w:pPr>
+      <w:r>
+        <w:t xml:space="preserve">Rohan </w:t>
+      </w:r>
+      <w:proofErr w:type="spellStart"/>
+      <w:r>
+        <w:t>Gangopadhyay</w:t>
+      </w:r>
+      <w:proofErr w:type="spellEnd"/>
+      <w:r>
+        <w:t>, rohan.gangopadhyah@slu.edu</w:t>
+      </w:r>
+    </w:p>
+    <w:p>
+      <w:pPr>
+        <w:pStyle w:val="ListParagraph"/>
+        <w:numPr>
+          <w:ilvl w:val="0"/>
+          <w:numId w:val="1"/>
+        </w:numPr>
+        <w:spacing w:after="60"/>
+      </w:pPr>
+      <w:r>
+        <w:t xml:space="preserve">Annamaria </w:t>
+      </w:r>
+      <w:proofErr w:type="spellStart"/>
+      <w:r>
+        <w:t>Szakonyi</w:t>
+      </w:r>
+      <w:proofErr w:type="spellEnd"/>
+      <w:r>
+        <w:t xml:space="preserve">, Annamaria.szakonyi@health.slu.edu </w:t>
+      </w:r>
+    </w:p>
+    <w:p>
+      <w:pPr>
+        <w:pStyle w:val="ListParagraph"/>
+        <w:numPr>
+          <w:ilvl w:val="0"/>
+          <w:numId w:val="1"/>
+        </w:numPr>
+        <w:spacing w:after="60"/>
+      </w:pPr>
+      <w:r>
+        <w:t xml:space="preserve">Michelle Renee’ </w:t>
+      </w:r>
+      <w:proofErr w:type="spellStart"/>
+      <w:r>
+        <w:t>Wiersig</w:t>
+      </w:r>
+      <w:proofErr w:type="spellEnd"/>
+      <w:r>
+        <w:t>, michelle.wiersig@slu.edu</w:t>
+      </w:r>
+    </w:p>
+    <w:p>
+      <w:pPr>
+        <w:pStyle w:val="ListParagraph"/>
+        <w:numPr>
+          <w:ilvl w:val="0"/>
+          <w:numId w:val="1"/>
+        </w:numPr>
+        <w:spacing w:after="60"/>
+      </w:pPr>
+      <w:r>
+        <w:t>Matthew</w:t>
+      </w:r>
+    </w:p>
+    <w:p>
+      <w:pPr>
+        <w:pStyle w:val="ListParagraph"/>
+        <w:numPr>
+          <w:ilvl w:val="0"/>
+          <w:numId w:val="1"/>
+        </w:numPr>
+        <w:spacing w:after="60"/>
+      </w:pPr>
+      <w:proofErr w:type="spellStart"/>
+      <w:r>
+        <w:t>Aureille</w:t>
+      </w:r>
+      <w:proofErr w:type="spellEnd"/>
+      <w:r>
+        <w:t xml:space="preserve"> Young, aurielle.young@slu.edu</w:t>
+      </w:r>
+    </w:p>
+    <w:p>
+      <w:pPr>
+        <w:pStyle w:val="ListParagraph"/>
+        <w:numPr>
+          <w:ilvl w:val="0"/>
+          <w:numId w:val="1"/>
+        </w:numPr>
+        <w:spacing w:after="60"/>
+      </w:pPr>
+      <w:r>
+        <w:t xml:space="preserve">Laura </w:t>
+      </w:r>
+      <w:proofErr w:type="spellStart"/>
+      <w:r>
+        <w:t>Bernett</w:t>
+      </w:r>
+      <w:proofErr w:type="spellEnd"/>
+      <w:r>
+        <w:t xml:space="preserve">, laura.bernett@slu.edu </w:t>
+      </w:r>
+    </w:p>
+    <w:p>
+      <w:pPr>
+        <w:pStyle w:val="ListParagraph"/>
+        <w:numPr>
+          <w:ilvl w:val="0"/>
+          <w:numId w:val="1"/>
+        </w:numPr>
+        <w:spacing w:after="60"/>
+      </w:pPr>
+      <w:r>
+        <w:t xml:space="preserve">Ivan </w:t>
+      </w:r>
+    </w:p>
+    <w:p>
+      <w:pPr>
+        <w:pStyle w:val="ListParagraph"/>
+        <w:numPr>
+          <w:ilvl w:val="0"/>
+          <w:numId w:val="1"/>
+        </w:numPr>
+        <w:spacing w:after="60"/>
+      </w:pPr>
+      <w:r>
+        <w:t xml:space="preserve">Rachel </w:t>
+      </w:r>
+      <w:proofErr w:type="spellStart"/>
+      <w:r>
+        <w:t>Rimmerman</w:t>
+      </w:r>
+      <w:proofErr w:type="spellEnd"/>
+      <w:r>
+        <w:t>, Rachel.rimmerman@slu.edu</w:t>
+      </w:r>
+    </w:p>
+    <w:p>
+      <w:pPr>
+        <w:pStyle w:val="ListParagraph"/>
+        <w:numPr>
+          <w:ilvl w:val="0"/>
+          <w:numId w:val="1"/>
+        </w:numPr>
+        <w:spacing w:after="60"/>
+      </w:pPr>
+      <w:r>
+        <w:t xml:space="preserve">Damen Alexander, dame.alexander@slu.edu </w:t>
+      </w:r>
+    </w:p>
+    <w:p>
+      <w:pPr>
+        <w:spacing w:after="60"/>
+      </w:pPr>
+    </w:p>
+    <w:p>
+      <w:pPr>
+        <w:spacing w:after="60"/>
+      </w:pPr>
+      <w:r>
+        <w:t xml:space="preserve">Research interests of Dr. R. </w:t>
+      </w:r>
+      <w:proofErr w:type="spellStart"/>
+      <w:r>
+        <w:t>Cropf</w:t>
+      </w:r>
+      <w:proofErr w:type="spellEnd"/>
+    </w:p>
+    <w:p>
+      <w:pPr>
+        <w:pStyle w:val="ListParagraph"/>
+        <w:numPr>
+          <w:ilvl w:val="0"/>
+          <w:numId w:val="2"/>
+        </w:numPr>
+        <w:spacing w:after="60"/>
+      </w:pPr>
+      <w:r>
+        <w:t>How technology can be used to improve government.</w:t>
+      </w:r>
+    </w:p>
+    <w:p>
+      <w:pPr>
+        <w:spacing w:after="60"/>
+      </w:pPr>
+    </w:p>
+    <w:p>
+      <w:pPr>
+        <w:spacing w:after="60"/>
+      </w:pPr>
+      <w:r>
+        <w:t>General comments about the class</w:t>
+      </w:r>
+    </w:p>
+    <w:p>
+      <w:pPr>
+        <w:pStyle w:val="ListParagraph"/>
+        <w:numPr>
+          <w:ilvl w:val="0"/>
+          <w:numId w:val="2"/>
+        </w:numPr>
+        <w:spacing w:after="60"/>
+      </w:pPr>
+      <w:r>
+        <w:t>Midterm and final will be on blackboard and open book</w:t>
+      </w:r>
+      <w:r>
+        <w:t>.</w:t>
+      </w:r>
+    </w:p>
+    <w:p>
+      <w:pPr>
+        <w:pStyle w:val="ListParagraph"/>
+        <w:numPr>
+          <w:ilvl w:val="0"/>
+          <w:numId w:val="2"/>
+        </w:numPr>
+        <w:spacing w:after="60"/>
+      </w:pPr>
+      <w:r>
+        <w:t>It’s okay to use laptop to take notes during class.</w:t>
+      </w:r>
+    </w:p>
+    <w:p>
+      <w:pPr>
+        <w:spacing w:after="60"/>
+      </w:pPr>
+    </w:p>
+    <w:p>
+      <w:pPr>
+        <w:spacing w:after="60"/>
+      </w:pPr>
+      <w:r>
+        <w:t>Why p</w:t>
+      </w:r>
+      <w:r>
+        <w:t xml:space="preserve">ublic </w:t>
+      </w:r>
+      <w:r>
+        <w:t>f</w:t>
+      </w:r>
+      <w:r>
+        <w:t>inance</w:t>
+      </w:r>
+      <w:r>
+        <w:t xml:space="preserve"> is important</w:t>
+      </w:r>
+    </w:p>
+    <w:p>
+      <w:pPr>
+        <w:pStyle w:val="ListParagraph"/>
+        <w:numPr>
+          <w:ilvl w:val="0"/>
+          <w:numId w:val="4"/>
+        </w:numPr>
+        <w:spacing w:after="60"/>
+      </w:pPr>
+      <w:r>
+        <w:t>It’s a</w:t>
+      </w:r>
+      <w:r>
+        <w:t>lso called public sector economics</w:t>
+      </w:r>
+      <w:r>
+        <w:t>.</w:t>
+      </w:r>
+    </w:p>
+    <w:p>
+      <w:pPr>
+        <w:pStyle w:val="ListParagraph"/>
+        <w:numPr>
+          <w:ilvl w:val="0"/>
+          <w:numId w:val="4"/>
+        </w:numPr>
+        <w:spacing w:after="60"/>
+      </w:pPr>
+      <w:r>
+        <w:t>Everything we do is part of the economy; government is involved in all aspects of the economy; therefore, government is involved in everything we do.</w:t>
+      </w:r>
+    </w:p>
+    <w:p>
+      <w:pPr>
+        <w:pStyle w:val="ListParagraph"/>
+        <w:numPr>
+          <w:ilvl w:val="0"/>
+          <w:numId w:val="4"/>
+        </w:numPr>
+        <w:spacing w:after="60"/>
+      </w:pPr>
+      <w:r>
+        <w:t>Taxes constitute the largest portion of revenues collected by the federal government.</w:t>
+      </w:r>
+    </w:p>
+    <w:p>
+      <w:pPr>
+        <w:pStyle w:val="ListParagraph"/>
+        <w:numPr>
+          <w:ilvl w:val="0"/>
+          <w:numId w:val="4"/>
+        </w:numPr>
+        <w:spacing w:after="60"/>
+      </w:pPr>
+      <w:r>
+        <w:t>St. Louis, Missouri has the highest percentage of non-public schools in the nation (roughly 40 percent compared to about 10 percent for the national average).</w:t>
+      </w:r>
+    </w:p>
+    <w:p>
+      <w:pPr>
+        <w:pStyle w:val="ListParagraph"/>
+        <w:numPr>
+          <w:ilvl w:val="0"/>
+          <w:numId w:val="4"/>
+        </w:numPr>
+        <w:spacing w:after="60"/>
+      </w:pPr>
+      <w:r>
+        <w:t>The largest portion of the budget for the city of St. Louis, Missouri is law enforcement personnel costs (about 70 percent); other personnel costs constitute another 5 percent or so.</w:t>
+      </w:r>
+    </w:p>
+    <w:p>
+      <w:pPr>
+        <w:pStyle w:val="ListParagraph"/>
+        <w:numPr>
+          <w:ilvl w:val="0"/>
+          <w:numId w:val="4"/>
+        </w:numPr>
+        <w:spacing w:after="60"/>
+      </w:pPr>
+      <w:r>
+        <w:t>Large portion of federal budget devoted to transfers, mostly social security.</w:t>
+      </w:r>
+    </w:p>
+    <w:p>
+      <w:pPr>
+        <w:pStyle w:val="ListParagraph"/>
+        <w:numPr>
+          <w:ilvl w:val="0"/>
+          <w:numId w:val="4"/>
+        </w:numPr>
+        <w:spacing w:after="60"/>
+      </w:pPr>
+      <w:r>
+        <w:t>Medicare and Medicaid constitute roughly 70 to 80 percent of medical expenditures by the federal government.</w:t>
+      </w:r>
+    </w:p>
+    <w:p>
+      <w:pPr>
+        <w:pStyle w:val="ListParagraph"/>
+        <w:numPr>
+          <w:ilvl w:val="0"/>
+          <w:numId w:val="4"/>
+        </w:numPr>
+        <w:spacing w:after="60"/>
+      </w:pPr>
+      <w:r>
+        <w:t>Non-profit sector is included as part of the public sector.</w:t>
+      </w:r>
+    </w:p>
+    <w:p>
+      <w:pPr>
+        <w:pStyle w:val="ListParagraph"/>
+        <w:numPr>
+          <w:ilvl w:val="1"/>
+          <w:numId w:val="4"/>
+        </w:numPr>
+        <w:spacing w:after="60"/>
+      </w:pPr>
+      <w:r>
+        <w:t>QUESTION: What are the similarities between the non-profit sector and the public sector?</w:t>
+      </w:r>
+    </w:p>
+    <w:p>
+      <w:pPr>
+        <w:pStyle w:val="ListParagraph"/>
+        <w:numPr>
+          <w:ilvl w:val="1"/>
+          <w:numId w:val="4"/>
+        </w:numPr>
+        <w:spacing w:after="60"/>
+      </w:pPr>
+      <w:r>
+        <w:t xml:space="preserve">QUESTION: Is the non-profit sector more </w:t>
+      </w:r>
+      <w:r>
+        <w:t>like</w:t>
+      </w:r>
+      <w:r>
+        <w:t xml:space="preserve"> the public sector than the private sector?</w:t>
+      </w:r>
+    </w:p>
+    <w:p>
+      <w:pPr>
+        <w:pStyle w:val="ListParagraph"/>
+        <w:numPr>
+          <w:ilvl w:val="1"/>
+          <w:numId w:val="4"/>
+        </w:numPr>
+        <w:spacing w:after="60"/>
+      </w:pPr>
+      <w:r>
+        <w:t>An argument can be made that it is a distinct sector.</w:t>
+      </w:r>
+    </w:p>
+    <w:p>
+      <w:pPr>
+        <w:pStyle w:val="ListParagraph"/>
+        <w:numPr>
+          <w:ilvl w:val="0"/>
+          <w:numId w:val="4"/>
+        </w:numPr>
+        <w:spacing w:after="60"/>
+      </w:pPr>
+      <w:r>
+        <w:t>Japan is more free market than the United States, which is more free market than all European countries?</w:t>
+      </w:r>
+    </w:p>
+    <w:p>
+      <w:pPr>
+        <w:pStyle w:val="ListParagraph"/>
+        <w:numPr>
+          <w:ilvl w:val="1"/>
+          <w:numId w:val="4"/>
+        </w:numPr>
+        <w:spacing w:after="60"/>
+      </w:pPr>
+      <w:r>
+        <w:t>QUESTION: What is the measure of the level of free market?</w:t>
+      </w:r>
+    </w:p>
+    <w:p>
+      <w:pPr>
+        <w:spacing w:after="60"/>
+      </w:pPr>
+    </w:p>
+    <w:p>
+      <w:pPr>
+        <w:spacing w:after="60"/>
+      </w:pPr>
+      <w:r>
+        <w:t>Rationale for government intervention in the economy</w:t>
+      </w:r>
+    </w:p>
+    <w:p>
+      <w:pPr>
+        <w:pStyle w:val="ListParagraph"/>
+        <w:numPr>
+          <w:ilvl w:val="0"/>
+          <w:numId w:val="5"/>
+        </w:numPr>
+        <w:spacing w:after="60"/>
+      </w:pPr>
+      <w:r>
+        <w:t>Primary rationale for government intervention in the economy is to correct or mitigate market failures.</w:t>
+      </w:r>
+    </w:p>
+    <w:p>
+      <w:pPr>
+        <w:pStyle w:val="ListParagraph"/>
+        <w:numPr>
+          <w:ilvl w:val="0"/>
+          <w:numId w:val="5"/>
+        </w:numPr>
+        <w:spacing w:after="60"/>
+      </w:pPr>
+      <w:r>
+        <w:t>A market failure is anything that creates an inefficiency in the market.</w:t>
+      </w:r>
+    </w:p>
+    <w:p>
+      <w:pPr>
+        <w:pStyle w:val="ListParagraph"/>
+        <w:numPr>
+          <w:ilvl w:val="1"/>
+          <w:numId w:val="5"/>
+        </w:numPr>
+        <w:spacing w:after="60"/>
+      </w:pPr>
+      <w:r>
+        <w:t>e.g., unemployment</w:t>
+      </w:r>
+    </w:p>
+    <w:p>
+      <w:pPr>
+        <w:pStyle w:val="ListParagraph"/>
+        <w:numPr>
+          <w:ilvl w:val="1"/>
+          <w:numId w:val="5"/>
+        </w:numPr>
+        <w:spacing w:after="60"/>
+      </w:pPr>
+      <w:r>
+        <w:lastRenderedPageBreak/>
+        <w:t>There is debate about what constitutes a market failure.</w:t>
+      </w:r>
+    </w:p>
+    <w:p>
+      <w:pPr>
+        <w:pStyle w:val="ListParagraph"/>
+        <w:numPr>
+          <w:ilvl w:val="1"/>
+          <w:numId w:val="5"/>
+        </w:numPr>
+        <w:spacing w:after="60"/>
+      </w:pPr>
+      <w:r>
+        <w:t>QUESTION: What is inefficiency in the context of public sector economics?</w:t>
+      </w:r>
+    </w:p>
+    <w:p>
+      <w:pPr>
+        <w:pStyle w:val="ListParagraph"/>
+        <w:numPr>
+          <w:ilvl w:val="2"/>
+          <w:numId w:val="5"/>
+        </w:numPr>
+        <w:spacing w:after="60"/>
+      </w:pPr>
+      <w:r>
+        <w:t>Inefficiency seems to be any failure to derive the most economic benefit from a scarce resource.</w:t>
+      </w:r>
+    </w:p>
+    <w:p>
+      <w:pPr>
+        <w:pStyle w:val="ListParagraph"/>
+        <w:numPr>
+          <w:ilvl w:val="2"/>
+          <w:numId w:val="5"/>
+        </w:numPr>
+        <w:spacing w:after="60"/>
+      </w:pPr>
+      <w:r>
+        <w:t>QUESTION: Should the definition of inefficiency only be described in terms of economic benefit, without consideration of non-economic benefits?</w:t>
+      </w:r>
+    </w:p>
+    <w:p>
+      <w:pPr>
+        <w:pStyle w:val="ListParagraph"/>
+        <w:numPr>
+          <w:ilvl w:val="0"/>
+          <w:numId w:val="5"/>
+        </w:numPr>
+        <w:spacing w:after="60"/>
+      </w:pPr>
+      <w:r>
+        <w:t>Generally, the size of government correlates with the role of government.</w:t>
+      </w:r>
+    </w:p>
+    <w:p>
+      <w:pPr>
+        <w:pStyle w:val="ListParagraph"/>
+        <w:numPr>
+          <w:ilvl w:val="1"/>
+          <w:numId w:val="5"/>
+        </w:numPr>
+        <w:spacing w:after="60"/>
+      </w:pPr>
+      <w:r>
+        <w:t>QUESTION: How is the size of government measured?</w:t>
+      </w:r>
+    </w:p>
+    <w:p>
+      <w:pPr>
+        <w:pStyle w:val="ListParagraph"/>
+        <w:numPr>
+          <w:ilvl w:val="0"/>
+          <w:numId w:val="5"/>
+        </w:numPr>
+        <w:spacing w:after="60"/>
+      </w:pPr>
+      <w:r>
+        <w:t>John Maynard Keynes theorized that modern economies had a natural tendency to become inefficient.</w:t>
+      </w:r>
+    </w:p>
+    <w:p>
+      <w:pPr>
+        <w:pStyle w:val="ListParagraph"/>
+        <w:numPr>
+          <w:ilvl w:val="1"/>
+          <w:numId w:val="5"/>
+        </w:numPr>
+        <w:spacing w:after="60"/>
+      </w:pPr>
+      <w:r>
+        <w:t>The analogy is made to the second law of thermodynamics (i.e., entropy of a closed system increases).</w:t>
+      </w:r>
+    </w:p>
+    <w:p>
+      <w:pPr>
+        <w:pStyle w:val="ListParagraph"/>
+        <w:numPr>
+          <w:ilvl w:val="1"/>
+          <w:numId w:val="5"/>
+        </w:numPr>
+        <w:spacing w:after="60"/>
+      </w:pPr>
+      <w:r>
+        <w:t>Von Hayek opposed Keynes philosophically.</w:t>
+      </w:r>
+    </w:p>
+    <w:p>
+      <w:pPr>
+        <w:spacing w:after="60"/>
+      </w:pPr>
+    </w:p>
+    <w:p>
+      <w:pPr>
+        <w:spacing w:after="60"/>
+      </w:pPr>
+      <w:r>
+        <w:t>Analyzing public sector economics</w:t>
+      </w:r>
+    </w:p>
+    <w:p>
+      <w:pPr>
+        <w:pStyle w:val="ListParagraph"/>
+        <w:numPr>
+          <w:ilvl w:val="0"/>
+          <w:numId w:val="6"/>
+        </w:numPr>
+        <w:spacing w:after="60"/>
+      </w:pPr>
+      <w:r>
+        <w:t>Numbers are meaningless in isolation.</w:t>
+      </w:r>
+    </w:p>
+    <w:p>
+      <w:pPr>
+        <w:pStyle w:val="ListParagraph"/>
+        <w:numPr>
+          <w:ilvl w:val="0"/>
+          <w:numId w:val="6"/>
+        </w:numPr>
+        <w:spacing w:after="60"/>
+      </w:pPr>
+      <w:r>
+        <w:t>Positive analysis answers the question of what will be the effect of a policy.</w:t>
+      </w:r>
+    </w:p>
+    <w:p>
+      <w:pPr>
+        <w:pStyle w:val="ListParagraph"/>
+        <w:numPr>
+          <w:ilvl w:val="0"/>
+          <w:numId w:val="6"/>
+        </w:numPr>
+        <w:spacing w:after="60"/>
+      </w:pPr>
+      <w:r>
+        <w:t>Normative analysis answers the question of should a policy be implemented.</w:t>
+      </w:r>
+    </w:p>
+    <w:p>
+      <w:pPr>
+        <w:pStyle w:val="ListParagraph"/>
+        <w:numPr>
+          <w:ilvl w:val="0"/>
+          <w:numId w:val="6"/>
+        </w:numPr>
+        <w:spacing w:after="60"/>
+      </w:pPr>
+      <w:r>
+        <w:t>Public sector economics can contribute to understanding any policy problem.</w:t>
+      </w:r>
+    </w:p>
+    <w:p>
+      <w:pPr>
+        <w:pStyle w:val="ListParagraph"/>
+        <w:numPr>
+          <w:ilvl w:val="1"/>
+          <w:numId w:val="6"/>
+        </w:numPr>
+        <w:spacing w:after="60"/>
+      </w:pPr>
+      <w:r>
+        <w:t>Every social or policy problem has a cost component (i.e., economic dimension) to it.</w:t>
+      </w:r>
+    </w:p>
+    <w:p>
+      <w:pPr>
+        <w:spacing w:after="60"/>
+      </w:pPr>
+    </w:p>
+    <w:p>
+      <w:pPr>
+        <w:spacing w:after="60"/>
+      </w:pPr>
+      <w:r>
+        <w:t>Class Blog instructions</w:t>
+      </w:r>
+    </w:p>
+    <w:p>
+      <w:pPr>
+        <w:pStyle w:val="ListParagraph"/>
+        <w:numPr>
+          <w:ilvl w:val="0"/>
+          <w:numId w:val="3"/>
+        </w:numPr>
+        <w:spacing w:after="60"/>
+      </w:pPr>
+      <w:r>
+        <w:t>Read the lecture by Dr. Furman. The link can be found on the home page under Online Readings.</w:t>
+      </w:r>
+    </w:p>
+    <w:p>
+      <w:pPr>
+        <w:pStyle w:val="ListParagraph"/>
+        <w:numPr>
+          <w:ilvl w:val="0"/>
+          <w:numId w:val="3"/>
+        </w:numPr>
+        <w:spacing w:after="60"/>
+      </w:pPr>
+      <w:r>
+        <w:t>What do you think is the greatest uncertainty economic policy makers face? Why?</w:t>
+      </w:r>
+    </w:p>
+    <w:p>
+      <w:pPr>
+        <w:pStyle w:val="ListParagraph"/>
+        <w:numPr>
+          <w:ilvl w:val="0"/>
+          <w:numId w:val="3"/>
+        </w:numPr>
+        <w:spacing w:after="60"/>
+      </w:pPr>
+      <w:r>
+        <w:t>Respond to the question by leaving a blog post of 250 words but no more than 300 words. Then leave a comment on one other classmate's blog post.</w:t>
+      </w:r>
+    </w:p>
+    <w:p>
+      <w:pPr>
+        <w:spacing w:after="60"/>
+      </w:pPr>
       <w:bookmarkStart w:id="0" w:name="_GoBack"/>
       <w:bookmarkEnd w:id="0"/>
     </w:p>
     <w:sectPr>
-      <w:headerReference w:type="default" r:id="rId6"/>
+      <w:headerReference w:type="default" r:id="rId7"/>
       <w:pgSz w:w="12240" w:h="15840"/>
       <w:pgMar w:top="1440" w:right="1440" w:bottom="1440" w:left="1440" w:header="720" w:footer="720" w:gutter="0"/>
       <w:pgNumType w:start="1"/>
@@ -103,7 +852,7 @@
         <w:bCs/>
         <w:noProof/>
       </w:rPr>
-      <w:t>1</w:t>
+      <w:t>2</w:t>
     </w:r>
     <w:r>
       <w:rPr>
@@ -142,7 +891,7 @@
         <w:bCs/>
         <w:noProof/>
       </w:rPr>
-      <w:t>1</w:t>
+      <w:t>2</w:t>
     </w:r>
     <w:r>
       <w:rPr>
@@ -153,6 +902,707 @@
     </w:r>
   </w:p>
 </w:hdr>
+</file>
+
+<file path=word/numbering.xml><?xml version="1.0" encoding="utf-8"?>
+<w:numbering xmlns:wpc="http://schemas.microsoft.com/office/word/2010/wordprocessingCanvas" xmlns:cx="http://schemas.microsoft.com/office/drawing/2014/chartex" xmlns:cx1="http://schemas.microsoft.com/office/drawing/2015/9/8/chartex" xmlns:cx2="http://schemas.microsoft.com/office/drawing/2015/10/21/chartex" xmlns:cx3="http://schemas.microsoft.com/office/drawing/2016/5/9/chartex" xmlns:cx4="http://schemas.microsoft.com/office/drawing/2016/5/10/chartex" xmlns:cx5="http://schemas.microsoft.com/office/drawing/2016/5/11/chartex" xmlns:mc="http://schemas.openxmlformats.org/markup-compatibility/2006" xmlns:o="urn:schemas-microsoft-com:office:office" xmlns:r="http://schemas.openxmlformats.org/officeDocument/2006/relationships" xmlns:m="http://schemas.openxmlformats.org/officeDocument/2006/math" xmlns:v="urn:schemas-microsoft-com:vml" xmlns:wp14="http://schemas.microsoft.com/office/word/2010/wordprocessingDrawing" xmlns:wp="http://schemas.openxmlformats.org/drawingml/2006/wordprocessingDrawing" xmlns:w10="urn:schemas-microsoft-com:office:word" xmlns:w="http://schemas.openxmlformats.org/wordprocessingml/2006/main" xmlns:w14="http://schemas.microsoft.com/office/word/2010/wordml" xmlns:w15="http://schemas.microsoft.com/office/word/2012/wordml" xmlns:w16se="http://schemas.microsoft.com/office/word/2015/wordml/symex" xmlns:wpg="http://schemas.microsoft.com/office/word/2010/wordprocessingGroup" xmlns:wpi="http://schemas.microsoft.com/office/word/2010/wordprocessingInk" xmlns:wne="http://schemas.microsoft.com/office/word/2006/wordml" xmlns:wps="http://schemas.microsoft.com/office/word/2010/wordprocessingShape" mc:Ignorable="w14 w15 w16se wp14">
+  <w:abstractNum w:abstractNumId="0" w15:restartNumberingAfterBreak="0">
+    <w:nsid w:val="07DD606F"/>
+    <w:multiLevelType w:val="hybridMultilevel"/>
+    <w:tmpl w:val="8FCC26CA"/>
+    <w:lvl w:ilvl="0" w:tplc="04090001">
+      <w:start w:val="1"/>
+      <w:numFmt w:val="bullet"/>
+      <w:lvlText w:val=""/>
+      <w:lvlJc w:val="left"/>
+      <w:pPr>
+        <w:ind w:left="720" w:hanging="360"/>
+      </w:pPr>
+      <w:rPr>
+        <w:rFonts w:ascii="Symbol" w:hAnsi="Symbol" w:hint="default"/>
+      </w:rPr>
+    </w:lvl>
+    <w:lvl w:ilvl="1" w:tplc="04090003" w:tentative="1">
+      <w:start w:val="1"/>
+      <w:numFmt w:val="bullet"/>
+      <w:lvlText w:val="o"/>
+      <w:lvlJc w:val="left"/>
+      <w:pPr>
+        <w:ind w:left="1440" w:hanging="360"/>
+      </w:pPr>
+      <w:rPr>
+        <w:rFonts w:ascii="Courier New" w:hAnsi="Courier New" w:cs="Courier New" w:hint="default"/>
+      </w:rPr>
+    </w:lvl>
+    <w:lvl w:ilvl="2" w:tplc="04090005" w:tentative="1">
+      <w:start w:val="1"/>
+      <w:numFmt w:val="bullet"/>
+      <w:lvlText w:val=""/>
+      <w:lvlJc w:val="left"/>
+      <w:pPr>
+        <w:ind w:left="2160" w:hanging="360"/>
+      </w:pPr>
+      <w:rPr>
+        <w:rFonts w:ascii="Wingdings" w:hAnsi="Wingdings" w:hint="default"/>
+      </w:rPr>
+    </w:lvl>
+    <w:lvl w:ilvl="3" w:tplc="04090001" w:tentative="1">
+      <w:start w:val="1"/>
+      <w:numFmt w:val="bullet"/>
+      <w:lvlText w:val=""/>
+      <w:lvlJc w:val="left"/>
+      <w:pPr>
+        <w:ind w:left="2880" w:hanging="360"/>
+      </w:pPr>
+      <w:rPr>
+        <w:rFonts w:ascii="Symbol" w:hAnsi="Symbol" w:hint="default"/>
+      </w:rPr>
+    </w:lvl>
+    <w:lvl w:ilvl="4" w:tplc="04090003" w:tentative="1">
+      <w:start w:val="1"/>
+      <w:numFmt w:val="bullet"/>
+      <w:lvlText w:val="o"/>
+      <w:lvlJc w:val="left"/>
+      <w:pPr>
+        <w:ind w:left="3600" w:hanging="360"/>
+      </w:pPr>
+      <w:rPr>
+        <w:rFonts w:ascii="Courier New" w:hAnsi="Courier New" w:cs="Courier New" w:hint="default"/>
+      </w:rPr>
+    </w:lvl>
+    <w:lvl w:ilvl="5" w:tplc="04090005" w:tentative="1">
+      <w:start w:val="1"/>
+      <w:numFmt w:val="bullet"/>
+      <w:lvlText w:val=""/>
+      <w:lvlJc w:val="left"/>
+      <w:pPr>
+        <w:ind w:left="4320" w:hanging="360"/>
+      </w:pPr>
+      <w:rPr>
+        <w:rFonts w:ascii="Wingdings" w:hAnsi="Wingdings" w:hint="default"/>
+      </w:rPr>
+    </w:lvl>
+    <w:lvl w:ilvl="6" w:tplc="04090001" w:tentative="1">
+      <w:start w:val="1"/>
+      <w:numFmt w:val="bullet"/>
+      <w:lvlText w:val=""/>
+      <w:lvlJc w:val="left"/>
+      <w:pPr>
+        <w:ind w:left="5040" w:hanging="360"/>
+      </w:pPr>
+      <w:rPr>
+        <w:rFonts w:ascii="Symbol" w:hAnsi="Symbol" w:hint="default"/>
+      </w:rPr>
+    </w:lvl>
+    <w:lvl w:ilvl="7" w:tplc="04090003" w:tentative="1">
+      <w:start w:val="1"/>
+      <w:numFmt w:val="bullet"/>
+      <w:lvlText w:val="o"/>
+      <w:lvlJc w:val="left"/>
+      <w:pPr>
+        <w:ind w:left="5760" w:hanging="360"/>
+      </w:pPr>
+      <w:rPr>
+        <w:rFonts w:ascii="Courier New" w:hAnsi="Courier New" w:cs="Courier New" w:hint="default"/>
+      </w:rPr>
+    </w:lvl>
+    <w:lvl w:ilvl="8" w:tplc="04090005" w:tentative="1">
+      <w:start w:val="1"/>
+      <w:numFmt w:val="bullet"/>
+      <w:lvlText w:val=""/>
+      <w:lvlJc w:val="left"/>
+      <w:pPr>
+        <w:ind w:left="6480" w:hanging="360"/>
+      </w:pPr>
+      <w:rPr>
+        <w:rFonts w:ascii="Wingdings" w:hAnsi="Wingdings" w:hint="default"/>
+      </w:rPr>
+    </w:lvl>
+  </w:abstractNum>
+  <w:abstractNum w:abstractNumId="1" w15:restartNumberingAfterBreak="0">
+    <w:nsid w:val="0A870C00"/>
+    <w:multiLevelType w:val="hybridMultilevel"/>
+    <w:tmpl w:val="28A6CE3E"/>
+    <w:lvl w:ilvl="0" w:tplc="04090001">
+      <w:start w:val="1"/>
+      <w:numFmt w:val="bullet"/>
+      <w:lvlText w:val=""/>
+      <w:lvlJc w:val="left"/>
+      <w:pPr>
+        <w:ind w:left="720" w:hanging="360"/>
+      </w:pPr>
+      <w:rPr>
+        <w:rFonts w:ascii="Symbol" w:hAnsi="Symbol" w:hint="default"/>
+      </w:rPr>
+    </w:lvl>
+    <w:lvl w:ilvl="1" w:tplc="04090003">
+      <w:start w:val="1"/>
+      <w:numFmt w:val="bullet"/>
+      <w:lvlText w:val="o"/>
+      <w:lvlJc w:val="left"/>
+      <w:pPr>
+        <w:ind w:left="1440" w:hanging="360"/>
+      </w:pPr>
+      <w:rPr>
+        <w:rFonts w:ascii="Courier New" w:hAnsi="Courier New" w:cs="Courier New" w:hint="default"/>
+      </w:rPr>
+    </w:lvl>
+    <w:lvl w:ilvl="2" w:tplc="04090005" w:tentative="1">
+      <w:start w:val="1"/>
+      <w:numFmt w:val="bullet"/>
+      <w:lvlText w:val=""/>
+      <w:lvlJc w:val="left"/>
+      <w:pPr>
+        <w:ind w:left="2160" w:hanging="360"/>
+      </w:pPr>
+      <w:rPr>
+        <w:rFonts w:ascii="Wingdings" w:hAnsi="Wingdings" w:hint="default"/>
+      </w:rPr>
+    </w:lvl>
+    <w:lvl w:ilvl="3" w:tplc="04090001" w:tentative="1">
+      <w:start w:val="1"/>
+      <w:numFmt w:val="bullet"/>
+      <w:lvlText w:val=""/>
+      <w:lvlJc w:val="left"/>
+      <w:pPr>
+        <w:ind w:left="2880" w:hanging="360"/>
+      </w:pPr>
+      <w:rPr>
+        <w:rFonts w:ascii="Symbol" w:hAnsi="Symbol" w:hint="default"/>
+      </w:rPr>
+    </w:lvl>
+    <w:lvl w:ilvl="4" w:tplc="04090003" w:tentative="1">
+      <w:start w:val="1"/>
+      <w:numFmt w:val="bullet"/>
+      <w:lvlText w:val="o"/>
+      <w:lvlJc w:val="left"/>
+      <w:pPr>
+        <w:ind w:left="3600" w:hanging="360"/>
+      </w:pPr>
+      <w:rPr>
+        <w:rFonts w:ascii="Courier New" w:hAnsi="Courier New" w:cs="Courier New" w:hint="default"/>
+      </w:rPr>
+    </w:lvl>
+    <w:lvl w:ilvl="5" w:tplc="04090005" w:tentative="1">
+      <w:start w:val="1"/>
+      <w:numFmt w:val="bullet"/>
+      <w:lvlText w:val=""/>
+      <w:lvlJc w:val="left"/>
+      <w:pPr>
+        <w:ind w:left="4320" w:hanging="360"/>
+      </w:pPr>
+      <w:rPr>
+        <w:rFonts w:ascii="Wingdings" w:hAnsi="Wingdings" w:hint="default"/>
+      </w:rPr>
+    </w:lvl>
+    <w:lvl w:ilvl="6" w:tplc="04090001" w:tentative="1">
+      <w:start w:val="1"/>
+      <w:numFmt w:val="bullet"/>
+      <w:lvlText w:val=""/>
+      <w:lvlJc w:val="left"/>
+      <w:pPr>
+        <w:ind w:left="5040" w:hanging="360"/>
+      </w:pPr>
+      <w:rPr>
+        <w:rFonts w:ascii="Symbol" w:hAnsi="Symbol" w:hint="default"/>
+      </w:rPr>
+    </w:lvl>
+    <w:lvl w:ilvl="7" w:tplc="04090003" w:tentative="1">
+      <w:start w:val="1"/>
+      <w:numFmt w:val="bullet"/>
+      <w:lvlText w:val="o"/>
+      <w:lvlJc w:val="left"/>
+      <w:pPr>
+        <w:ind w:left="5760" w:hanging="360"/>
+      </w:pPr>
+      <w:rPr>
+        <w:rFonts w:ascii="Courier New" w:hAnsi="Courier New" w:cs="Courier New" w:hint="default"/>
+      </w:rPr>
+    </w:lvl>
+    <w:lvl w:ilvl="8" w:tplc="04090005" w:tentative="1">
+      <w:start w:val="1"/>
+      <w:numFmt w:val="bullet"/>
+      <w:lvlText w:val=""/>
+      <w:lvlJc w:val="left"/>
+      <w:pPr>
+        <w:ind w:left="6480" w:hanging="360"/>
+      </w:pPr>
+      <w:rPr>
+        <w:rFonts w:ascii="Wingdings" w:hAnsi="Wingdings" w:hint="default"/>
+      </w:rPr>
+    </w:lvl>
+  </w:abstractNum>
+  <w:abstractNum w:abstractNumId="2" w15:restartNumberingAfterBreak="0">
+    <w:nsid w:val="31BF1B44"/>
+    <w:multiLevelType w:val="hybridMultilevel"/>
+    <w:tmpl w:val="4FACDF4C"/>
+    <w:lvl w:ilvl="0" w:tplc="04090001">
+      <w:start w:val="1"/>
+      <w:numFmt w:val="bullet"/>
+      <w:lvlText w:val=""/>
+      <w:lvlJc w:val="left"/>
+      <w:pPr>
+        <w:ind w:left="720" w:hanging="360"/>
+      </w:pPr>
+      <w:rPr>
+        <w:rFonts w:ascii="Symbol" w:hAnsi="Symbol" w:hint="default"/>
+      </w:rPr>
+    </w:lvl>
+    <w:lvl w:ilvl="1" w:tplc="04090003" w:tentative="1">
+      <w:start w:val="1"/>
+      <w:numFmt w:val="bullet"/>
+      <w:lvlText w:val="o"/>
+      <w:lvlJc w:val="left"/>
+      <w:pPr>
+        <w:ind w:left="1440" w:hanging="360"/>
+      </w:pPr>
+      <w:rPr>
+        <w:rFonts w:ascii="Courier New" w:hAnsi="Courier New" w:cs="Courier New" w:hint="default"/>
+      </w:rPr>
+    </w:lvl>
+    <w:lvl w:ilvl="2" w:tplc="04090005" w:tentative="1">
+      <w:start w:val="1"/>
+      <w:numFmt w:val="bullet"/>
+      <w:lvlText w:val=""/>
+      <w:lvlJc w:val="left"/>
+      <w:pPr>
+        <w:ind w:left="2160" w:hanging="360"/>
+      </w:pPr>
+      <w:rPr>
+        <w:rFonts w:ascii="Wingdings" w:hAnsi="Wingdings" w:hint="default"/>
+      </w:rPr>
+    </w:lvl>
+    <w:lvl w:ilvl="3" w:tplc="04090001" w:tentative="1">
+      <w:start w:val="1"/>
+      <w:numFmt w:val="bullet"/>
+      <w:lvlText w:val=""/>
+      <w:lvlJc w:val="left"/>
+      <w:pPr>
+        <w:ind w:left="2880" w:hanging="360"/>
+      </w:pPr>
+      <w:rPr>
+        <w:rFonts w:ascii="Symbol" w:hAnsi="Symbol" w:hint="default"/>
+      </w:rPr>
+    </w:lvl>
+    <w:lvl w:ilvl="4" w:tplc="04090003" w:tentative="1">
+      <w:start w:val="1"/>
+      <w:numFmt w:val="bullet"/>
+      <w:lvlText w:val="o"/>
+      <w:lvlJc w:val="left"/>
+      <w:pPr>
+        <w:ind w:left="3600" w:hanging="360"/>
+      </w:pPr>
+      <w:rPr>
+        <w:rFonts w:ascii="Courier New" w:hAnsi="Courier New" w:cs="Courier New" w:hint="default"/>
+      </w:rPr>
+    </w:lvl>
+    <w:lvl w:ilvl="5" w:tplc="04090005" w:tentative="1">
+      <w:start w:val="1"/>
+      <w:numFmt w:val="bullet"/>
+      <w:lvlText w:val=""/>
+      <w:lvlJc w:val="left"/>
+      <w:pPr>
+        <w:ind w:left="4320" w:hanging="360"/>
+      </w:pPr>
+      <w:rPr>
+        <w:rFonts w:ascii="Wingdings" w:hAnsi="Wingdings" w:hint="default"/>
+      </w:rPr>
+    </w:lvl>
+    <w:lvl w:ilvl="6" w:tplc="04090001" w:tentative="1">
+      <w:start w:val="1"/>
+      <w:numFmt w:val="bullet"/>
+      <w:lvlText w:val=""/>
+      <w:lvlJc w:val="left"/>
+      <w:pPr>
+        <w:ind w:left="5040" w:hanging="360"/>
+      </w:pPr>
+      <w:rPr>
+        <w:rFonts w:ascii="Symbol" w:hAnsi="Symbol" w:hint="default"/>
+      </w:rPr>
+    </w:lvl>
+    <w:lvl w:ilvl="7" w:tplc="04090003" w:tentative="1">
+      <w:start w:val="1"/>
+      <w:numFmt w:val="bullet"/>
+      <w:lvlText w:val="o"/>
+      <w:lvlJc w:val="left"/>
+      <w:pPr>
+        <w:ind w:left="5760" w:hanging="360"/>
+      </w:pPr>
+      <w:rPr>
+        <w:rFonts w:ascii="Courier New" w:hAnsi="Courier New" w:cs="Courier New" w:hint="default"/>
+      </w:rPr>
+    </w:lvl>
+    <w:lvl w:ilvl="8" w:tplc="04090005" w:tentative="1">
+      <w:start w:val="1"/>
+      <w:numFmt w:val="bullet"/>
+      <w:lvlText w:val=""/>
+      <w:lvlJc w:val="left"/>
+      <w:pPr>
+        <w:ind w:left="6480" w:hanging="360"/>
+      </w:pPr>
+      <w:rPr>
+        <w:rFonts w:ascii="Wingdings" w:hAnsi="Wingdings" w:hint="default"/>
+      </w:rPr>
+    </w:lvl>
+  </w:abstractNum>
+  <w:abstractNum w:abstractNumId="3" w15:restartNumberingAfterBreak="0">
+    <w:nsid w:val="4DD23547"/>
+    <w:multiLevelType w:val="hybridMultilevel"/>
+    <w:tmpl w:val="504E1C4A"/>
+    <w:lvl w:ilvl="0" w:tplc="04090001">
+      <w:start w:val="1"/>
+      <w:numFmt w:val="bullet"/>
+      <w:lvlText w:val=""/>
+      <w:lvlJc w:val="left"/>
+      <w:pPr>
+        <w:ind w:left="720" w:hanging="360"/>
+      </w:pPr>
+      <w:rPr>
+        <w:rFonts w:ascii="Symbol" w:hAnsi="Symbol" w:hint="default"/>
+      </w:rPr>
+    </w:lvl>
+    <w:lvl w:ilvl="1" w:tplc="04090003" w:tentative="1">
+      <w:start w:val="1"/>
+      <w:numFmt w:val="bullet"/>
+      <w:lvlText w:val="o"/>
+      <w:lvlJc w:val="left"/>
+      <w:pPr>
+        <w:ind w:left="1440" w:hanging="360"/>
+      </w:pPr>
+      <w:rPr>
+        <w:rFonts w:ascii="Courier New" w:hAnsi="Courier New" w:cs="Courier New" w:hint="default"/>
+      </w:rPr>
+    </w:lvl>
+    <w:lvl w:ilvl="2" w:tplc="04090005" w:tentative="1">
+      <w:start w:val="1"/>
+      <w:numFmt w:val="bullet"/>
+      <w:lvlText w:val=""/>
+      <w:lvlJc w:val="left"/>
+      <w:pPr>
+        <w:ind w:left="2160" w:hanging="360"/>
+      </w:pPr>
+      <w:rPr>
+        <w:rFonts w:ascii="Wingdings" w:hAnsi="Wingdings" w:hint="default"/>
+      </w:rPr>
+    </w:lvl>
+    <w:lvl w:ilvl="3" w:tplc="04090001" w:tentative="1">
+      <w:start w:val="1"/>
+      <w:numFmt w:val="bullet"/>
+      <w:lvlText w:val=""/>
+      <w:lvlJc w:val="left"/>
+      <w:pPr>
+        <w:ind w:left="2880" w:hanging="360"/>
+      </w:pPr>
+      <w:rPr>
+        <w:rFonts w:ascii="Symbol" w:hAnsi="Symbol" w:hint="default"/>
+      </w:rPr>
+    </w:lvl>
+    <w:lvl w:ilvl="4" w:tplc="04090003" w:tentative="1">
+      <w:start w:val="1"/>
+      <w:numFmt w:val="bullet"/>
+      <w:lvlText w:val="o"/>
+      <w:lvlJc w:val="left"/>
+      <w:pPr>
+        <w:ind w:left="3600" w:hanging="360"/>
+      </w:pPr>
+      <w:rPr>
+        <w:rFonts w:ascii="Courier New" w:hAnsi="Courier New" w:cs="Courier New" w:hint="default"/>
+      </w:rPr>
+    </w:lvl>
+    <w:lvl w:ilvl="5" w:tplc="04090005" w:tentative="1">
+      <w:start w:val="1"/>
+      <w:numFmt w:val="bullet"/>
+      <w:lvlText w:val=""/>
+      <w:lvlJc w:val="left"/>
+      <w:pPr>
+        <w:ind w:left="4320" w:hanging="360"/>
+      </w:pPr>
+      <w:rPr>
+        <w:rFonts w:ascii="Wingdings" w:hAnsi="Wingdings" w:hint="default"/>
+      </w:rPr>
+    </w:lvl>
+    <w:lvl w:ilvl="6" w:tplc="04090001" w:tentative="1">
+      <w:start w:val="1"/>
+      <w:numFmt w:val="bullet"/>
+      <w:lvlText w:val=""/>
+      <w:lvlJc w:val="left"/>
+      <w:pPr>
+        <w:ind w:left="5040" w:hanging="360"/>
+      </w:pPr>
+      <w:rPr>
+        <w:rFonts w:ascii="Symbol" w:hAnsi="Symbol" w:hint="default"/>
+      </w:rPr>
+    </w:lvl>
+    <w:lvl w:ilvl="7" w:tplc="04090003" w:tentative="1">
+      <w:start w:val="1"/>
+      <w:numFmt w:val="bullet"/>
+      <w:lvlText w:val="o"/>
+      <w:lvlJc w:val="left"/>
+      <w:pPr>
+        <w:ind w:left="5760" w:hanging="360"/>
+      </w:pPr>
+      <w:rPr>
+        <w:rFonts w:ascii="Courier New" w:hAnsi="Courier New" w:cs="Courier New" w:hint="default"/>
+      </w:rPr>
+    </w:lvl>
+    <w:lvl w:ilvl="8" w:tplc="04090005" w:tentative="1">
+      <w:start w:val="1"/>
+      <w:numFmt w:val="bullet"/>
+      <w:lvlText w:val=""/>
+      <w:lvlJc w:val="left"/>
+      <w:pPr>
+        <w:ind w:left="6480" w:hanging="360"/>
+      </w:pPr>
+      <w:rPr>
+        <w:rFonts w:ascii="Wingdings" w:hAnsi="Wingdings" w:hint="default"/>
+      </w:rPr>
+    </w:lvl>
+  </w:abstractNum>
+  <w:abstractNum w:abstractNumId="4" w15:restartNumberingAfterBreak="0">
+    <w:nsid w:val="5B2850D5"/>
+    <w:multiLevelType w:val="hybridMultilevel"/>
+    <w:tmpl w:val="9E662F3C"/>
+    <w:lvl w:ilvl="0" w:tplc="04090001">
+      <w:start w:val="1"/>
+      <w:numFmt w:val="bullet"/>
+      <w:lvlText w:val=""/>
+      <w:lvlJc w:val="left"/>
+      <w:pPr>
+        <w:ind w:left="720" w:hanging="360"/>
+      </w:pPr>
+      <w:rPr>
+        <w:rFonts w:ascii="Symbol" w:hAnsi="Symbol" w:hint="default"/>
+      </w:rPr>
+    </w:lvl>
+    <w:lvl w:ilvl="1" w:tplc="04090003">
+      <w:start w:val="1"/>
+      <w:numFmt w:val="bullet"/>
+      <w:lvlText w:val="o"/>
+      <w:lvlJc w:val="left"/>
+      <w:pPr>
+        <w:ind w:left="1440" w:hanging="360"/>
+      </w:pPr>
+      <w:rPr>
+        <w:rFonts w:ascii="Courier New" w:hAnsi="Courier New" w:cs="Courier New" w:hint="default"/>
+      </w:rPr>
+    </w:lvl>
+    <w:lvl w:ilvl="2" w:tplc="04090005" w:tentative="1">
+      <w:start w:val="1"/>
+      <w:numFmt w:val="bullet"/>
+      <w:lvlText w:val=""/>
+      <w:lvlJc w:val="left"/>
+      <w:pPr>
+        <w:ind w:left="2160" w:hanging="360"/>
+      </w:pPr>
+      <w:rPr>
+        <w:rFonts w:ascii="Wingdings" w:hAnsi="Wingdings" w:hint="default"/>
+      </w:rPr>
+    </w:lvl>
+    <w:lvl w:ilvl="3" w:tplc="04090001" w:tentative="1">
+      <w:start w:val="1"/>
+      <w:numFmt w:val="bullet"/>
+      <w:lvlText w:val=""/>
+      <w:lvlJc w:val="left"/>
+      <w:pPr>
+        <w:ind w:left="2880" w:hanging="360"/>
+      </w:pPr>
+      <w:rPr>
+        <w:rFonts w:ascii="Symbol" w:hAnsi="Symbol" w:hint="default"/>
+      </w:rPr>
+    </w:lvl>
+    <w:lvl w:ilvl="4" w:tplc="04090003" w:tentative="1">
+      <w:start w:val="1"/>
+      <w:numFmt w:val="bullet"/>
+      <w:lvlText w:val="o"/>
+      <w:lvlJc w:val="left"/>
+      <w:pPr>
+        <w:ind w:left="3600" w:hanging="360"/>
+      </w:pPr>
+      <w:rPr>
+        <w:rFonts w:ascii="Courier New" w:hAnsi="Courier New" w:cs="Courier New" w:hint="default"/>
+      </w:rPr>
+    </w:lvl>
+    <w:lvl w:ilvl="5" w:tplc="04090005" w:tentative="1">
+      <w:start w:val="1"/>
+      <w:numFmt w:val="bullet"/>
+      <w:lvlText w:val=""/>
+      <w:lvlJc w:val="left"/>
+      <w:pPr>
+        <w:ind w:left="4320" w:hanging="360"/>
+      </w:pPr>
+      <w:rPr>
+        <w:rFonts w:ascii="Wingdings" w:hAnsi="Wingdings" w:hint="default"/>
+      </w:rPr>
+    </w:lvl>
+    <w:lvl w:ilvl="6" w:tplc="04090001" w:tentative="1">
+      <w:start w:val="1"/>
+      <w:numFmt w:val="bullet"/>
+      <w:lvlText w:val=""/>
+      <w:lvlJc w:val="left"/>
+      <w:pPr>
+        <w:ind w:left="5040" w:hanging="360"/>
+      </w:pPr>
+      <w:rPr>
+        <w:rFonts w:ascii="Symbol" w:hAnsi="Symbol" w:hint="default"/>
+      </w:rPr>
+    </w:lvl>
+    <w:lvl w:ilvl="7" w:tplc="04090003" w:tentative="1">
+      <w:start w:val="1"/>
+      <w:numFmt w:val="bullet"/>
+      <w:lvlText w:val="o"/>
+      <w:lvlJc w:val="left"/>
+      <w:pPr>
+        <w:ind w:left="5760" w:hanging="360"/>
+      </w:pPr>
+      <w:rPr>
+        <w:rFonts w:ascii="Courier New" w:hAnsi="Courier New" w:cs="Courier New" w:hint="default"/>
+      </w:rPr>
+    </w:lvl>
+    <w:lvl w:ilvl="8" w:tplc="04090005" w:tentative="1">
+      <w:start w:val="1"/>
+      <w:numFmt w:val="bullet"/>
+      <w:lvlText w:val=""/>
+      <w:lvlJc w:val="left"/>
+      <w:pPr>
+        <w:ind w:left="6480" w:hanging="360"/>
+      </w:pPr>
+      <w:rPr>
+        <w:rFonts w:ascii="Wingdings" w:hAnsi="Wingdings" w:hint="default"/>
+      </w:rPr>
+    </w:lvl>
+  </w:abstractNum>
+  <w:abstractNum w:abstractNumId="5" w15:restartNumberingAfterBreak="0">
+    <w:nsid w:val="61967FA3"/>
+    <w:multiLevelType w:val="hybridMultilevel"/>
+    <w:tmpl w:val="D2605ACC"/>
+    <w:lvl w:ilvl="0" w:tplc="04090001">
+      <w:start w:val="1"/>
+      <w:numFmt w:val="bullet"/>
+      <w:lvlText w:val=""/>
+      <w:lvlJc w:val="left"/>
+      <w:pPr>
+        <w:ind w:left="720" w:hanging="360"/>
+      </w:pPr>
+      <w:rPr>
+        <w:rFonts w:ascii="Symbol" w:hAnsi="Symbol" w:hint="default"/>
+      </w:rPr>
+    </w:lvl>
+    <w:lvl w:ilvl="1" w:tplc="04090003">
+      <w:start w:val="1"/>
+      <w:numFmt w:val="bullet"/>
+      <w:lvlText w:val="o"/>
+      <w:lvlJc w:val="left"/>
+      <w:pPr>
+        <w:ind w:left="1440" w:hanging="360"/>
+      </w:pPr>
+      <w:rPr>
+        <w:rFonts w:ascii="Courier New" w:hAnsi="Courier New" w:cs="Courier New" w:hint="default"/>
+      </w:rPr>
+    </w:lvl>
+    <w:lvl w:ilvl="2" w:tplc="04090005">
+      <w:start w:val="1"/>
+      <w:numFmt w:val="bullet"/>
+      <w:lvlText w:val=""/>
+      <w:lvlJc w:val="left"/>
+      <w:pPr>
+        <w:ind w:left="2160" w:hanging="360"/>
+      </w:pPr>
+      <w:rPr>
+        <w:rFonts w:ascii="Wingdings" w:hAnsi="Wingdings" w:hint="default"/>
+      </w:rPr>
+    </w:lvl>
+    <w:lvl w:ilvl="3" w:tplc="04090001" w:tentative="1">
+      <w:start w:val="1"/>
+      <w:numFmt w:val="bullet"/>
+      <w:lvlText w:val=""/>
+      <w:lvlJc w:val="left"/>
+      <w:pPr>
+        <w:ind w:left="2880" w:hanging="360"/>
+      </w:pPr>
+      <w:rPr>
+        <w:rFonts w:ascii="Symbol" w:hAnsi="Symbol" w:hint="default"/>
+      </w:rPr>
+    </w:lvl>
+    <w:lvl w:ilvl="4" w:tplc="04090003" w:tentative="1">
+      <w:start w:val="1"/>
+      <w:numFmt w:val="bullet"/>
+      <w:lvlText w:val="o"/>
+      <w:lvlJc w:val="left"/>
+      <w:pPr>
+        <w:ind w:left="3600" w:hanging="360"/>
+      </w:pPr>
+      <w:rPr>
+        <w:rFonts w:ascii="Courier New" w:hAnsi="Courier New" w:cs="Courier New" w:hint="default"/>
+      </w:rPr>
+    </w:lvl>
+    <w:lvl w:ilvl="5" w:tplc="04090005" w:tentative="1">
+      <w:start w:val="1"/>
+      <w:numFmt w:val="bullet"/>
+      <w:lvlText w:val=""/>
+      <w:lvlJc w:val="left"/>
+      <w:pPr>
+        <w:ind w:left="4320" w:hanging="360"/>
+      </w:pPr>
+      <w:rPr>
+        <w:rFonts w:ascii="Wingdings" w:hAnsi="Wingdings" w:hint="default"/>
+      </w:rPr>
+    </w:lvl>
+    <w:lvl w:ilvl="6" w:tplc="04090001" w:tentative="1">
+      <w:start w:val="1"/>
+      <w:numFmt w:val="bullet"/>
+      <w:lvlText w:val=""/>
+      <w:lvlJc w:val="left"/>
+      <w:pPr>
+        <w:ind w:left="5040" w:hanging="360"/>
+      </w:pPr>
+      <w:rPr>
+        <w:rFonts w:ascii="Symbol" w:hAnsi="Symbol" w:hint="default"/>
+      </w:rPr>
+    </w:lvl>
+    <w:lvl w:ilvl="7" w:tplc="04090003" w:tentative="1">
+      <w:start w:val="1"/>
+      <w:numFmt w:val="bullet"/>
+      <w:lvlText w:val="o"/>
+      <w:lvlJc w:val="left"/>
+      <w:pPr>
+        <w:ind w:left="5760" w:hanging="360"/>
+      </w:pPr>
+      <w:rPr>
+        <w:rFonts w:ascii="Courier New" w:hAnsi="Courier New" w:cs="Courier New" w:hint="default"/>
+      </w:rPr>
+    </w:lvl>
+    <w:lvl w:ilvl="8" w:tplc="04090005" w:tentative="1">
+      <w:start w:val="1"/>
+      <w:numFmt w:val="bullet"/>
+      <w:lvlText w:val=""/>
+      <w:lvlJc w:val="left"/>
+      <w:pPr>
+        <w:ind w:left="6480" w:hanging="360"/>
+      </w:pPr>
+      <w:rPr>
+        <w:rFonts w:ascii="Wingdings" w:hAnsi="Wingdings" w:hint="default"/>
+      </w:rPr>
+    </w:lvl>
+  </w:abstractNum>
+  <w:num w:numId="1">
+    <w:abstractNumId w:val="2"/>
+  </w:num>
+  <w:num w:numId="2">
+    <w:abstractNumId w:val="0"/>
+  </w:num>
+  <w:num w:numId="3">
+    <w:abstractNumId w:val="3"/>
+  </w:num>
+  <w:num w:numId="4">
+    <w:abstractNumId w:val="4"/>
+  </w:num>
+  <w:num w:numId="5">
+    <w:abstractNumId w:val="5"/>
+  </w:num>
+  <w:num w:numId="6">
+    <w:abstractNumId w:val="1"/>
+  </w:num>
+</w:numbering>
 </file>
 
 <file path=word/styles.xml><?xml version="1.0" encoding="utf-8"?>
@@ -617,6 +2067,17 @@
     <w:uiPriority w:val="99"/>
     <w:rsid w:val="00AE32A2"/>
   </w:style>
+  <w:style w:type="paragraph" w:styleId="ListParagraph">
+    <w:name w:val="List Paragraph"/>
+    <w:basedOn w:val="Normal"/>
+    <w:uiPriority w:val="34"/>
+    <w:qFormat/>
+    <w:rsid w:val="00263728"/>
+    <w:pPr>
+      <w:ind w:left="720"/>
+      <w:contextualSpacing/>
+    </w:pPr>
+  </w:style>
 </w:styles>
 </file>
 

</xml_diff>

<commit_message>
Prepared document for class blog entries
</commit_message>
<xml_diff>
--- a/Notes/POLS6330_2020_Spring_Notes_Lectures_v00.docx
+++ b/Notes/POLS6330_2020_Spring_Notes_Lectures_v00.docx
@@ -697,58 +697,6 @@
       </w:pPr>
       <w:r>
         <w:t>Every social or policy problem has a cost component (i.e., economic dimension) to it.</w:t>
-      </w:r>
-    </w:p>
-    <w:p>
-      <w:pPr>
-        <w:spacing w:after="60"/>
-      </w:pPr>
-    </w:p>
-    <w:p>
-      <w:pPr>
-        <w:spacing w:after="60"/>
-      </w:pPr>
-      <w:r>
-        <w:t>Class Blog instructions</w:t>
-      </w:r>
-    </w:p>
-    <w:p>
-      <w:pPr>
-        <w:pStyle w:val="ListParagraph"/>
-        <w:numPr>
-          <w:ilvl w:val="0"/>
-          <w:numId w:val="3"/>
-        </w:numPr>
-        <w:spacing w:after="60"/>
-      </w:pPr>
-      <w:r>
-        <w:t>Read the lecture by Dr. Furman. The link can be found on the home page under Online Readings.</w:t>
-      </w:r>
-    </w:p>
-    <w:p>
-      <w:pPr>
-        <w:pStyle w:val="ListParagraph"/>
-        <w:numPr>
-          <w:ilvl w:val="0"/>
-          <w:numId w:val="3"/>
-        </w:numPr>
-        <w:spacing w:after="60"/>
-      </w:pPr>
-      <w:r>
-        <w:t>What do you think is the greatest uncertainty economic policy makers face? Why?</w:t>
-      </w:r>
-    </w:p>
-    <w:p>
-      <w:pPr>
-        <w:pStyle w:val="ListParagraph"/>
-        <w:numPr>
-          <w:ilvl w:val="0"/>
-          <w:numId w:val="3"/>
-        </w:numPr>
-        <w:spacing w:after="60"/>
-      </w:pPr>
-      <w:r>
-        <w:t>Respond to the question by leaving a blog post of 250 words but no more than 300 words. Then leave a comment on one other classmate's blog post.</w:t>
       </w:r>
     </w:p>
     <w:p>

</xml_diff>

<commit_message>
Updated list of classmates in lecture notes
</commit_message>
<xml_diff>
--- a/Notes/POLS6330_2020_Spring_Notes_Lectures_v00.docx
+++ b/Notes/POLS6330_2020_Spring_Notes_Lectures_v00.docx
@@ -20,6 +20,40 @@
         <w:spacing w:after="60"/>
       </w:pPr>
       <w:r>
+        <w:t xml:space="preserve">Damen Alexander, damen.alexander@slu.edu </w:t>
+      </w:r>
+    </w:p>
+    <w:p>
+      <w:pPr>
+        <w:pStyle w:val="ListParagraph"/>
+        <w:numPr>
+          <w:ilvl w:val="0"/>
+          <w:numId w:val="1"/>
+        </w:numPr>
+        <w:spacing w:after="60"/>
+      </w:pPr>
+      <w:r>
+        <w:t xml:space="preserve">Laura </w:t>
+      </w:r>
+      <w:proofErr w:type="spellStart"/>
+      <w:r>
+        <w:t>Bernett</w:t>
+      </w:r>
+      <w:proofErr w:type="spellEnd"/>
+      <w:r>
+        <w:t xml:space="preserve">, laura.bernett@slu.edu </w:t>
+      </w:r>
+    </w:p>
+    <w:p>
+      <w:pPr>
+        <w:pStyle w:val="ListParagraph"/>
+        <w:numPr>
+          <w:ilvl w:val="0"/>
+          <w:numId w:val="1"/>
+        </w:numPr>
+        <w:spacing w:after="60"/>
+      </w:pPr>
+      <w:r>
         <w:t xml:space="preserve">Rohan </w:t>
       </w:r>
       <w:proofErr w:type="spellStart"/>
@@ -28,7 +62,10 @@
       </w:r>
       <w:proofErr w:type="spellEnd"/>
       <w:r>
-        <w:t>, rohan.gangopadhyah@slu.edu</w:t>
+        <w:t>, rohan.gangopadhyay</w:t>
+      </w:r>
+      <w:r>
+        <w:t>@slu.edu</w:t>
       </w:r>
     </w:p>
     <w:p>
@@ -41,6 +78,149 @@
         <w:spacing w:after="60"/>
       </w:pPr>
       <w:r>
+        <w:t>Renee</w:t>
+      </w:r>
+      <w:r>
+        <w:t xml:space="preserve"> </w:t>
+      </w:r>
+      <w:r>
+        <w:t>Jonas</w:t>
+      </w:r>
+      <w:r>
+        <w:t xml:space="preserve">, </w:t>
+      </w:r>
+      <w:r>
+        <w:t xml:space="preserve">renee.jonas@health.slu.edu  </w:t>
+      </w:r>
+    </w:p>
+    <w:p>
+      <w:pPr>
+        <w:pStyle w:val="ListParagraph"/>
+        <w:numPr>
+          <w:ilvl w:val="0"/>
+          <w:numId w:val="1"/>
+        </w:numPr>
+        <w:spacing w:after="60"/>
+      </w:pPr>
+      <w:r>
+        <w:t xml:space="preserve">Bernard </w:t>
+      </w:r>
+      <w:proofErr w:type="spellStart"/>
+      <w:r>
+        <w:t>Kindell</w:t>
+      </w:r>
+      <w:proofErr w:type="spellEnd"/>
+      <w:r>
+        <w:t xml:space="preserve">, </w:t>
+      </w:r>
+      <w:r>
+        <w:t xml:space="preserve">bernard.kindell@slu.edu  </w:t>
+      </w:r>
+    </w:p>
+    <w:p>
+      <w:pPr>
+        <w:pStyle w:val="ListParagraph"/>
+        <w:numPr>
+          <w:ilvl w:val="0"/>
+          <w:numId w:val="1"/>
+        </w:numPr>
+        <w:spacing w:after="60"/>
+      </w:pPr>
+      <w:proofErr w:type="spellStart"/>
+      <w:r>
+        <w:t>Iordyem</w:t>
+      </w:r>
+      <w:proofErr w:type="spellEnd"/>
+      <w:r>
+        <w:t xml:space="preserve"> “</w:t>
+      </w:r>
+      <w:r>
+        <w:t>Matthew</w:t>
+      </w:r>
+      <w:r>
+        <w:t>”</w:t>
+      </w:r>
+      <w:r>
+        <w:t xml:space="preserve"> Ma, </w:t>
+      </w:r>
+      <w:r>
+        <w:t xml:space="preserve">iordyem.ma@slu.edu  </w:t>
+      </w:r>
+    </w:p>
+    <w:p>
+      <w:pPr>
+        <w:pStyle w:val="ListParagraph"/>
+        <w:numPr>
+          <w:ilvl w:val="0"/>
+          <w:numId w:val="1"/>
+        </w:numPr>
+        <w:spacing w:after="60"/>
+      </w:pPr>
+      <w:r>
+        <w:t xml:space="preserve">Ivan </w:t>
+      </w:r>
+      <w:proofErr w:type="spellStart"/>
+      <w:r>
+        <w:t>Mugulusi</w:t>
+      </w:r>
+      <w:proofErr w:type="spellEnd"/>
+      <w:r>
+        <w:t xml:space="preserve">, </w:t>
+      </w:r>
+      <w:r>
+        <w:t xml:space="preserve">ivan.mugulusi@slu.edu  </w:t>
+      </w:r>
+    </w:p>
+    <w:p>
+      <w:pPr>
+        <w:pStyle w:val="ListParagraph"/>
+        <w:numPr>
+          <w:ilvl w:val="0"/>
+          <w:numId w:val="1"/>
+        </w:numPr>
+        <w:spacing w:after="60"/>
+      </w:pPr>
+      <w:r>
+        <w:t xml:space="preserve">Rachel </w:t>
+      </w:r>
+      <w:proofErr w:type="spellStart"/>
+      <w:r>
+        <w:t>Rimmerman</w:t>
+      </w:r>
+      <w:proofErr w:type="spellEnd"/>
+      <w:r>
+        <w:t>, Rachel.rimmerman@slu.edu</w:t>
+      </w:r>
+      <w:r>
+        <w:t xml:space="preserve"> </w:t>
+      </w:r>
+    </w:p>
+    <w:p>
+      <w:pPr>
+        <w:pStyle w:val="ListParagraph"/>
+        <w:numPr>
+          <w:ilvl w:val="0"/>
+          <w:numId w:val="1"/>
+        </w:numPr>
+        <w:spacing w:after="60"/>
+      </w:pPr>
+      <w:r>
+        <w:t xml:space="preserve">Maria Sanchez, </w:t>
+      </w:r>
+      <w:r>
+        <w:t xml:space="preserve">maria.a.sanchez@slu.edu </w:t>
+      </w:r>
+    </w:p>
+    <w:p>
+      <w:pPr>
+        <w:pStyle w:val="ListParagraph"/>
+        <w:numPr>
+          <w:ilvl w:val="0"/>
+          <w:numId w:val="1"/>
+        </w:numPr>
+        <w:spacing w:after="60"/>
+      </w:pPr>
+      <w:r>
         <w:t xml:space="preserve">Annamaria </w:t>
       </w:r>
       <w:proofErr w:type="spellStart"/>
@@ -61,121 +241,21 @@
         </w:numPr>
         <w:spacing w:after="60"/>
       </w:pPr>
-      <w:r>
-        <w:t xml:space="preserve">Michelle Renee’ </w:t>
-      </w:r>
       <w:proofErr w:type="spellStart"/>
       <w:r>
-        <w:t>Wiersig</w:t>
+        <w:t>Aureille</w:t>
       </w:r>
       <w:proofErr w:type="spellEnd"/>
       <w:r>
-        <w:t>, michelle.wiersig@slu.edu</w:t>
-      </w:r>
-    </w:p>
-    <w:p>
-      <w:pPr>
-        <w:pStyle w:val="ListParagraph"/>
-        <w:numPr>
-          <w:ilvl w:val="0"/>
-          <w:numId w:val="1"/>
-        </w:numPr>
-        <w:spacing w:after="60"/>
-      </w:pPr>
-      <w:r>
-        <w:t>Matthew</w:t>
-      </w:r>
-    </w:p>
-    <w:p>
-      <w:pPr>
-        <w:pStyle w:val="ListParagraph"/>
-        <w:numPr>
-          <w:ilvl w:val="0"/>
-          <w:numId w:val="1"/>
-        </w:numPr>
-        <w:spacing w:after="60"/>
-      </w:pPr>
-      <w:proofErr w:type="spellStart"/>
-      <w:r>
-        <w:t>Aureille</w:t>
-      </w:r>
-      <w:proofErr w:type="spellEnd"/>
-      <w:r>
         <w:t xml:space="preserve"> Young, aurielle.young@slu.edu</w:t>
       </w:r>
     </w:p>
     <w:p>
       <w:pPr>
-        <w:pStyle w:val="ListParagraph"/>
-        <w:numPr>
-          <w:ilvl w:val="0"/>
-          <w:numId w:val="1"/>
-        </w:numPr>
-        <w:spacing w:after="60"/>
-      </w:pPr>
-      <w:r>
-        <w:t xml:space="preserve">Laura </w:t>
-      </w:r>
-      <w:proofErr w:type="spellStart"/>
-      <w:r>
-        <w:t>Bernett</w:t>
-      </w:r>
-      <w:proofErr w:type="spellEnd"/>
-      <w:r>
-        <w:t xml:space="preserve">, laura.bernett@slu.edu </w:t>
-      </w:r>
-    </w:p>
-    <w:p>
-      <w:pPr>
-        <w:pStyle w:val="ListParagraph"/>
-        <w:numPr>
-          <w:ilvl w:val="0"/>
-          <w:numId w:val="1"/>
-        </w:numPr>
-        <w:spacing w:after="60"/>
-      </w:pPr>
-      <w:r>
-        <w:t xml:space="preserve">Ivan </w:t>
-      </w:r>
-    </w:p>
-    <w:p>
-      <w:pPr>
-        <w:pStyle w:val="ListParagraph"/>
-        <w:numPr>
-          <w:ilvl w:val="0"/>
-          <w:numId w:val="1"/>
-        </w:numPr>
-        <w:spacing w:after="60"/>
-      </w:pPr>
-      <w:r>
-        <w:t xml:space="preserve">Rachel </w:t>
-      </w:r>
-      <w:proofErr w:type="spellStart"/>
-      <w:r>
-        <w:t>Rimmerman</w:t>
-      </w:r>
-      <w:proofErr w:type="spellEnd"/>
-      <w:r>
-        <w:t>, Rachel.rimmerman@slu.edu</w:t>
-      </w:r>
-    </w:p>
-    <w:p>
-      <w:pPr>
-        <w:pStyle w:val="ListParagraph"/>
-        <w:numPr>
-          <w:ilvl w:val="0"/>
-          <w:numId w:val="1"/>
-        </w:numPr>
-        <w:spacing w:after="60"/>
-      </w:pPr>
-      <w:r>
-        <w:t xml:space="preserve">Damen Alexander, dame.alexander@slu.edu </w:t>
-      </w:r>
-    </w:p>
-    <w:p>
-      <w:pPr>
-        <w:spacing w:after="60"/>
-      </w:pPr>
+        <w:spacing w:after="60"/>
+      </w:pPr>
+      <w:bookmarkStart w:id="0" w:name="_GoBack"/>
+      <w:bookmarkEnd w:id="0"/>
     </w:p>
     <w:p>
       <w:pPr>
@@ -487,6 +567,7 @@
         <w:spacing w:after="60"/>
       </w:pPr>
       <w:r>
+        <w:lastRenderedPageBreak/>
         <w:t>A market failure is anything that creates an inefficiency in the market.</w:t>
       </w:r>
     </w:p>
@@ -513,7 +594,6 @@
         <w:spacing w:after="60"/>
       </w:pPr>
       <w:r>
-        <w:lastRenderedPageBreak/>
         <w:t>There is debate about what constitutes a market failure.</w:t>
       </w:r>
     </w:p>
@@ -703,8 +783,6 @@
       <w:pPr>
         <w:spacing w:after="60"/>
       </w:pPr>
-      <w:bookmarkStart w:id="0" w:name="_GoBack"/>
-      <w:bookmarkEnd w:id="0"/>
     </w:p>
     <w:sectPr>
       <w:headerReference w:type="default" r:id="rId7"/>
@@ -800,7 +878,7 @@
         <w:bCs/>
         <w:noProof/>
       </w:rPr>
-      <w:t>2</w:t>
+      <w:t>1</w:t>
     </w:r>
     <w:r>
       <w:rPr>
@@ -2026,6 +2104,17 @@
       <w:contextualSpacing/>
     </w:pPr>
   </w:style>
+  <w:style w:type="character" w:styleId="Hyperlink">
+    <w:name w:val="Hyperlink"/>
+    <w:basedOn w:val="DefaultParagraphFont"/>
+    <w:uiPriority w:val="99"/>
+    <w:unhideWhenUsed/>
+    <w:rsid w:val="009C13A1"/>
+    <w:rPr>
+      <w:color w:val="0563C1" w:themeColor="hyperlink"/>
+      <w:u w:val="single"/>
+    </w:rPr>
+  </w:style>
 </w:styles>
 </file>
 

</xml_diff>

<commit_message>
Notes from class on January 21, 2020
</commit_message>
<xml_diff>
--- a/Notes/POLS6330_2020_Spring_Notes_Lectures_v00.docx
+++ b/Notes/POLS6330_2020_Spring_Notes_Lectures_v00.docx
@@ -254,538 +254,1619 @@
       <w:pPr>
         <w:spacing w:after="60"/>
       </w:pPr>
+    </w:p>
+    <w:p>
+      <w:pPr>
+        <w:spacing w:after="60"/>
+      </w:pPr>
+      <w:r>
+        <w:t xml:space="preserve">Research interests of Dr. R. </w:t>
+      </w:r>
+      <w:proofErr w:type="spellStart"/>
+      <w:r>
+        <w:t>Cropf</w:t>
+      </w:r>
+      <w:proofErr w:type="spellEnd"/>
+    </w:p>
+    <w:p>
+      <w:pPr>
+        <w:pStyle w:val="ListParagraph"/>
+        <w:numPr>
+          <w:ilvl w:val="0"/>
+          <w:numId w:val="2"/>
+        </w:numPr>
+        <w:spacing w:after="60"/>
+      </w:pPr>
+      <w:r>
+        <w:t>How technology can be used to improve government.</w:t>
+      </w:r>
+    </w:p>
+    <w:p>
+      <w:pPr>
+        <w:spacing w:after="60"/>
+      </w:pPr>
+    </w:p>
+    <w:p>
+      <w:pPr>
+        <w:spacing w:after="60"/>
+      </w:pPr>
+      <w:r>
+        <w:t>General comments about the class</w:t>
+      </w:r>
+    </w:p>
+    <w:p>
+      <w:pPr>
+        <w:pStyle w:val="ListParagraph"/>
+        <w:numPr>
+          <w:ilvl w:val="0"/>
+          <w:numId w:val="2"/>
+        </w:numPr>
+        <w:spacing w:after="60"/>
+      </w:pPr>
+      <w:r>
+        <w:t>Midterm and final will be on blackboard and open book</w:t>
+      </w:r>
+      <w:r>
+        <w:t>.</w:t>
+      </w:r>
+    </w:p>
+    <w:p>
+      <w:pPr>
+        <w:pStyle w:val="ListParagraph"/>
+        <w:numPr>
+          <w:ilvl w:val="0"/>
+          <w:numId w:val="2"/>
+        </w:numPr>
+        <w:spacing w:after="60"/>
+      </w:pPr>
+      <w:r>
+        <w:t>It’s okay to use laptop to take notes during class.</w:t>
+      </w:r>
+    </w:p>
+    <w:p>
+      <w:pPr>
+        <w:spacing w:after="60"/>
+      </w:pPr>
+    </w:p>
+    <w:p>
+      <w:pPr>
+        <w:spacing w:after="60"/>
+      </w:pPr>
+      <w:r>
+        <w:t>Why p</w:t>
+      </w:r>
+      <w:r>
+        <w:t xml:space="preserve">ublic </w:t>
+      </w:r>
+      <w:r>
+        <w:t>f</w:t>
+      </w:r>
+      <w:r>
+        <w:t>inance</w:t>
+      </w:r>
+      <w:r>
+        <w:t xml:space="preserve"> is important</w:t>
+      </w:r>
+    </w:p>
+    <w:p>
+      <w:pPr>
+        <w:pStyle w:val="ListParagraph"/>
+        <w:numPr>
+          <w:ilvl w:val="0"/>
+          <w:numId w:val="4"/>
+        </w:numPr>
+        <w:spacing w:after="60"/>
+      </w:pPr>
+      <w:r>
+        <w:t>It’s a</w:t>
+      </w:r>
+      <w:r>
+        <w:t>lso called public sector economics</w:t>
+      </w:r>
+      <w:r>
+        <w:t>.</w:t>
+      </w:r>
+    </w:p>
+    <w:p>
+      <w:pPr>
+        <w:pStyle w:val="ListParagraph"/>
+        <w:numPr>
+          <w:ilvl w:val="0"/>
+          <w:numId w:val="4"/>
+        </w:numPr>
+        <w:spacing w:after="60"/>
+      </w:pPr>
+      <w:r>
+        <w:t>Everything we do is part of the economy; government is involved in all aspects of the economy; therefore, government is involved in everything we do.</w:t>
+      </w:r>
+    </w:p>
+    <w:p>
+      <w:pPr>
+        <w:pStyle w:val="ListParagraph"/>
+        <w:numPr>
+          <w:ilvl w:val="0"/>
+          <w:numId w:val="4"/>
+        </w:numPr>
+        <w:spacing w:after="60"/>
+      </w:pPr>
+      <w:r>
+        <w:t>Taxes constitute the largest portion of revenues collected by the federal government.</w:t>
+      </w:r>
+    </w:p>
+    <w:p>
+      <w:pPr>
+        <w:pStyle w:val="ListParagraph"/>
+        <w:numPr>
+          <w:ilvl w:val="0"/>
+          <w:numId w:val="4"/>
+        </w:numPr>
+        <w:spacing w:after="60"/>
+      </w:pPr>
+      <w:r>
+        <w:t>St. Louis, Missouri has the highest percentage of non-public schools in the nation (roughly 40 percent compared to about 10 percent for the national average).</w:t>
+      </w:r>
+    </w:p>
+    <w:p>
+      <w:pPr>
+        <w:pStyle w:val="ListParagraph"/>
+        <w:numPr>
+          <w:ilvl w:val="0"/>
+          <w:numId w:val="4"/>
+        </w:numPr>
+        <w:spacing w:after="60"/>
+      </w:pPr>
+      <w:r>
+        <w:t>The largest portion of the budget for the city of St. Louis, Missouri is law enforcement personnel costs (about 70 percent); other personnel costs constitute another 5 percent or so.</w:t>
+      </w:r>
+    </w:p>
+    <w:p>
+      <w:pPr>
+        <w:pStyle w:val="ListParagraph"/>
+        <w:numPr>
+          <w:ilvl w:val="0"/>
+          <w:numId w:val="4"/>
+        </w:numPr>
+        <w:spacing w:after="60"/>
+      </w:pPr>
+      <w:r>
+        <w:t>Large portion of federal budget devoted to transfers, mostly social security.</w:t>
+      </w:r>
+    </w:p>
+    <w:p>
+      <w:pPr>
+        <w:pStyle w:val="ListParagraph"/>
+        <w:numPr>
+          <w:ilvl w:val="0"/>
+          <w:numId w:val="4"/>
+        </w:numPr>
+        <w:spacing w:after="60"/>
+      </w:pPr>
+      <w:r>
+        <w:t>Medicare and Medicaid constitute roughly 70 to 80 percent of medical expenditures by the federal government.</w:t>
+      </w:r>
+    </w:p>
+    <w:p>
+      <w:pPr>
+        <w:pStyle w:val="ListParagraph"/>
+        <w:numPr>
+          <w:ilvl w:val="0"/>
+          <w:numId w:val="4"/>
+        </w:numPr>
+        <w:spacing w:after="60"/>
+      </w:pPr>
+      <w:r>
+        <w:t>Non-profit sector is included as part of the public sector.</w:t>
+      </w:r>
+    </w:p>
+    <w:p>
+      <w:pPr>
+        <w:pStyle w:val="ListParagraph"/>
+        <w:numPr>
+          <w:ilvl w:val="1"/>
+          <w:numId w:val="4"/>
+        </w:numPr>
+        <w:spacing w:after="60"/>
+      </w:pPr>
+      <w:r>
+        <w:t>QUESTION: What are the similarities between the non-profit sector and the public sector?</w:t>
+      </w:r>
+    </w:p>
+    <w:p>
+      <w:pPr>
+        <w:pStyle w:val="ListParagraph"/>
+        <w:numPr>
+          <w:ilvl w:val="1"/>
+          <w:numId w:val="4"/>
+        </w:numPr>
+        <w:spacing w:after="60"/>
+      </w:pPr>
+      <w:r>
+        <w:t xml:space="preserve">QUESTION: Is the non-profit sector more </w:t>
+      </w:r>
+      <w:r>
+        <w:t>like</w:t>
+      </w:r>
+      <w:r>
+        <w:t xml:space="preserve"> the public sector than the private sector?</w:t>
+      </w:r>
+    </w:p>
+    <w:p>
+      <w:pPr>
+        <w:pStyle w:val="ListParagraph"/>
+        <w:numPr>
+          <w:ilvl w:val="1"/>
+          <w:numId w:val="4"/>
+        </w:numPr>
+        <w:spacing w:after="60"/>
+      </w:pPr>
+      <w:r>
+        <w:t>An argument can be made that it is a distinct sector.</w:t>
+      </w:r>
+    </w:p>
+    <w:p>
+      <w:pPr>
+        <w:pStyle w:val="ListParagraph"/>
+        <w:numPr>
+          <w:ilvl w:val="0"/>
+          <w:numId w:val="4"/>
+        </w:numPr>
+        <w:spacing w:after="60"/>
+      </w:pPr>
+      <w:r>
+        <w:t>Japan is more free market than the United States, which is more free market than all European countries?</w:t>
+      </w:r>
+    </w:p>
+    <w:p>
+      <w:pPr>
+        <w:pStyle w:val="ListParagraph"/>
+        <w:numPr>
+          <w:ilvl w:val="1"/>
+          <w:numId w:val="4"/>
+        </w:numPr>
+        <w:spacing w:after="60"/>
+      </w:pPr>
+      <w:r>
+        <w:t>QUESTION: What is the measure of the level of free market?</w:t>
+      </w:r>
+    </w:p>
+    <w:p>
+      <w:pPr>
+        <w:spacing w:after="60"/>
+      </w:pPr>
+    </w:p>
+    <w:p>
+      <w:pPr>
+        <w:spacing w:after="60"/>
+      </w:pPr>
+      <w:r>
+        <w:t>Rationale for government intervention in the economy</w:t>
+      </w:r>
+    </w:p>
+    <w:p>
+      <w:pPr>
+        <w:pStyle w:val="ListParagraph"/>
+        <w:numPr>
+          <w:ilvl w:val="0"/>
+          <w:numId w:val="5"/>
+        </w:numPr>
+        <w:spacing w:after="60"/>
+      </w:pPr>
+      <w:r>
+        <w:t>Primary rationale for government intervention in the economy is to correct or mitigate market failures.</w:t>
+      </w:r>
+    </w:p>
+    <w:p>
+      <w:pPr>
+        <w:pStyle w:val="ListParagraph"/>
+        <w:numPr>
+          <w:ilvl w:val="0"/>
+          <w:numId w:val="5"/>
+        </w:numPr>
+        <w:spacing w:after="60"/>
+      </w:pPr>
+      <w:r>
+        <w:lastRenderedPageBreak/>
+        <w:t>A market failure is anything that creates an inefficiency in the market.</w:t>
+      </w:r>
+    </w:p>
+    <w:p>
+      <w:pPr>
+        <w:pStyle w:val="ListParagraph"/>
+        <w:numPr>
+          <w:ilvl w:val="1"/>
+          <w:numId w:val="5"/>
+        </w:numPr>
+        <w:spacing w:after="60"/>
+      </w:pPr>
+      <w:r>
+        <w:t>e.g., unemployment</w:t>
+      </w:r>
+    </w:p>
+    <w:p>
+      <w:pPr>
+        <w:pStyle w:val="ListParagraph"/>
+        <w:numPr>
+          <w:ilvl w:val="1"/>
+          <w:numId w:val="5"/>
+        </w:numPr>
+        <w:spacing w:after="60"/>
+      </w:pPr>
+      <w:r>
+        <w:t>There is debate about what constitutes a market failure.</w:t>
+      </w:r>
+    </w:p>
+    <w:p>
+      <w:pPr>
+        <w:pStyle w:val="ListParagraph"/>
+        <w:numPr>
+          <w:ilvl w:val="1"/>
+          <w:numId w:val="5"/>
+        </w:numPr>
+        <w:spacing w:after="60"/>
+      </w:pPr>
+      <w:r>
+        <w:t>QUESTION: What is inefficiency in the context of public sector economics?</w:t>
+      </w:r>
+    </w:p>
+    <w:p>
+      <w:pPr>
+        <w:pStyle w:val="ListParagraph"/>
+        <w:numPr>
+          <w:ilvl w:val="2"/>
+          <w:numId w:val="5"/>
+        </w:numPr>
+        <w:spacing w:after="60"/>
+      </w:pPr>
+      <w:r>
+        <w:t>Inefficiency seems to be any failure to derive the most economic benefit from a scarce resource.</w:t>
+      </w:r>
+    </w:p>
+    <w:p>
+      <w:pPr>
+        <w:pStyle w:val="ListParagraph"/>
+        <w:numPr>
+          <w:ilvl w:val="2"/>
+          <w:numId w:val="5"/>
+        </w:numPr>
+        <w:spacing w:after="60"/>
+      </w:pPr>
+      <w:r>
+        <w:t>QUESTION: Should the definition of inefficiency only be described in terms of economic benefit, without consideration of non-economic benefits?</w:t>
+      </w:r>
+    </w:p>
+    <w:p>
+      <w:pPr>
+        <w:pStyle w:val="ListParagraph"/>
+        <w:numPr>
+          <w:ilvl w:val="0"/>
+          <w:numId w:val="5"/>
+        </w:numPr>
+        <w:spacing w:after="60"/>
+      </w:pPr>
+      <w:r>
+        <w:t>Generally, the size of government correlates with the role of government.</w:t>
+      </w:r>
+    </w:p>
+    <w:p>
+      <w:pPr>
+        <w:pStyle w:val="ListParagraph"/>
+        <w:numPr>
+          <w:ilvl w:val="1"/>
+          <w:numId w:val="5"/>
+        </w:numPr>
+        <w:spacing w:after="60"/>
+      </w:pPr>
+      <w:r>
+        <w:t>QUESTION: How is the size of government measured?</w:t>
+      </w:r>
+    </w:p>
+    <w:p>
+      <w:pPr>
+        <w:pStyle w:val="ListParagraph"/>
+        <w:numPr>
+          <w:ilvl w:val="0"/>
+          <w:numId w:val="5"/>
+        </w:numPr>
+        <w:spacing w:after="60"/>
+      </w:pPr>
+      <w:r>
+        <w:t>John Maynard Keynes theorized that modern economies had a natural tendency to become inefficient.</w:t>
+      </w:r>
+    </w:p>
+    <w:p>
+      <w:pPr>
+        <w:pStyle w:val="ListParagraph"/>
+        <w:numPr>
+          <w:ilvl w:val="1"/>
+          <w:numId w:val="5"/>
+        </w:numPr>
+        <w:spacing w:after="60"/>
+      </w:pPr>
+      <w:r>
+        <w:t>The analogy is made to the second law of thermodynamics (i.e., entropy of a closed system increases).</w:t>
+      </w:r>
+    </w:p>
+    <w:p>
+      <w:pPr>
+        <w:pStyle w:val="ListParagraph"/>
+        <w:numPr>
+          <w:ilvl w:val="1"/>
+          <w:numId w:val="5"/>
+        </w:numPr>
+        <w:spacing w:after="60"/>
+      </w:pPr>
+      <w:r>
+        <w:t>Von Hayek opposed Keynes philosophically.</w:t>
+      </w:r>
+    </w:p>
+    <w:p>
+      <w:pPr>
+        <w:spacing w:after="60"/>
+      </w:pPr>
+    </w:p>
+    <w:p>
+      <w:pPr>
+        <w:spacing w:after="60"/>
+      </w:pPr>
+      <w:r>
+        <w:t>Analyzing public sector economics</w:t>
+      </w:r>
+    </w:p>
+    <w:p>
+      <w:pPr>
+        <w:pStyle w:val="ListParagraph"/>
+        <w:numPr>
+          <w:ilvl w:val="0"/>
+          <w:numId w:val="6"/>
+        </w:numPr>
+        <w:spacing w:after="60"/>
+      </w:pPr>
+      <w:r>
+        <w:t>Numbers are meaningless in isolation.</w:t>
+      </w:r>
+    </w:p>
+    <w:p>
+      <w:pPr>
+        <w:pStyle w:val="ListParagraph"/>
+        <w:numPr>
+          <w:ilvl w:val="0"/>
+          <w:numId w:val="6"/>
+        </w:numPr>
+        <w:spacing w:after="60"/>
+      </w:pPr>
+      <w:r>
+        <w:t>Positive analysis answers the question of what will be the effect of a policy.</w:t>
+      </w:r>
+    </w:p>
+    <w:p>
+      <w:pPr>
+        <w:pStyle w:val="ListParagraph"/>
+        <w:numPr>
+          <w:ilvl w:val="0"/>
+          <w:numId w:val="6"/>
+        </w:numPr>
+        <w:spacing w:after="60"/>
+      </w:pPr>
+      <w:r>
+        <w:t>Normative analysis answers the question of should a policy be implemented.</w:t>
+      </w:r>
+    </w:p>
+    <w:p>
+      <w:pPr>
+        <w:pStyle w:val="ListParagraph"/>
+        <w:numPr>
+          <w:ilvl w:val="0"/>
+          <w:numId w:val="6"/>
+        </w:numPr>
+        <w:spacing w:after="60"/>
+      </w:pPr>
+      <w:r>
+        <w:t>Public sector economics can contribute to understanding any policy problem.</w:t>
+      </w:r>
+    </w:p>
+    <w:p>
+      <w:pPr>
+        <w:pStyle w:val="ListParagraph"/>
+        <w:numPr>
+          <w:ilvl w:val="1"/>
+          <w:numId w:val="6"/>
+        </w:numPr>
+        <w:spacing w:after="60"/>
+      </w:pPr>
+      <w:r>
+        <w:t>Every social or policy problem has a cost component (i.e., economic dimension) to it.</w:t>
+      </w:r>
+    </w:p>
+    <w:p>
+      <w:pPr>
+        <w:spacing w:after="60"/>
+        <w:sectPr>
+          <w:headerReference w:type="default" r:id="rId7"/>
+          <w:pgSz w:w="12240" w:h="15840"/>
+          <w:pgMar w:top="1440" w:right="1440" w:bottom="1440" w:left="1440" w:header="720" w:footer="720" w:gutter="0"/>
+          <w:pgNumType w:start="1"/>
+          <w:cols w:space="720"/>
+          <w:docGrid w:linePitch="360"/>
+        </w:sectPr>
+      </w:pPr>
+    </w:p>
+    <w:p>
+      <w:pPr>
+        <w:spacing w:after="60"/>
+      </w:pPr>
+      <w:r>
+        <w:lastRenderedPageBreak/>
+        <w:t xml:space="preserve">Class will be </w:t>
+      </w:r>
+      <w:r>
+        <w:t>held</w:t>
+      </w:r>
+      <w:r>
+        <w:t xml:space="preserve"> in 144 </w:t>
+      </w:r>
+      <w:proofErr w:type="spellStart"/>
+      <w:r>
+        <w:t>McGannon</w:t>
+      </w:r>
+      <w:proofErr w:type="spellEnd"/>
+      <w:r>
+        <w:t xml:space="preserve"> (conference room).</w:t>
+      </w:r>
+    </w:p>
+    <w:p>
+      <w:pPr>
+        <w:spacing w:after="60"/>
+      </w:pPr>
+      <w:r>
+        <w:t>Functions of government (</w:t>
+      </w:r>
+      <w:proofErr w:type="gramStart"/>
+      <w:r>
+        <w:t>according to</w:t>
+      </w:r>
+      <w:proofErr w:type="gramEnd"/>
+      <w:r>
+        <w:t xml:space="preserve"> Musgrave &amp; Musgrave)</w:t>
+      </w:r>
+    </w:p>
+    <w:p>
+      <w:pPr>
+        <w:pStyle w:val="ListParagraph"/>
+        <w:numPr>
+          <w:ilvl w:val="0"/>
+          <w:numId w:val="7"/>
+        </w:numPr>
+        <w:spacing w:after="60"/>
+      </w:pPr>
+      <w:r>
+        <w:t>Three basic functions</w:t>
+      </w:r>
+    </w:p>
+    <w:p>
+      <w:pPr>
+        <w:pStyle w:val="ListParagraph"/>
+        <w:numPr>
+          <w:ilvl w:val="1"/>
+          <w:numId w:val="7"/>
+        </w:numPr>
+        <w:spacing w:after="60"/>
+      </w:pPr>
+      <w:r>
+        <w:t>Allocation</w:t>
+      </w:r>
+    </w:p>
+    <w:p>
+      <w:pPr>
+        <w:pStyle w:val="ListParagraph"/>
+        <w:numPr>
+          <w:ilvl w:val="1"/>
+          <w:numId w:val="7"/>
+        </w:numPr>
+        <w:spacing w:after="60"/>
+      </w:pPr>
+      <w:r>
+        <w:t>Distribution (i.e., re-distribution)</w:t>
+      </w:r>
+    </w:p>
+    <w:p>
+      <w:pPr>
+        <w:pStyle w:val="ListParagraph"/>
+        <w:numPr>
+          <w:ilvl w:val="1"/>
+          <w:numId w:val="7"/>
+        </w:numPr>
+        <w:spacing w:after="60"/>
+      </w:pPr>
+      <w:r>
+        <w:t>Stabilization</w:t>
+      </w:r>
+    </w:p>
+    <w:p>
+      <w:pPr>
+        <w:pStyle w:val="ListParagraph"/>
+        <w:numPr>
+          <w:ilvl w:val="0"/>
+          <w:numId w:val="7"/>
+        </w:numPr>
+        <w:spacing w:after="60"/>
+      </w:pPr>
+      <w:r>
+        <w:t>Functions are inter-related and interactive</w:t>
+      </w:r>
+    </w:p>
+    <w:p>
+      <w:pPr>
+        <w:spacing w:after="60"/>
+      </w:pPr>
+    </w:p>
+    <w:p>
+      <w:pPr>
+        <w:spacing w:after="60"/>
+      </w:pPr>
+      <w:r>
+        <w:t>Pareto efficiency</w:t>
+      </w:r>
+    </w:p>
+    <w:p>
+      <w:pPr>
+        <w:pStyle w:val="ListParagraph"/>
+        <w:numPr>
+          <w:ilvl w:val="0"/>
+          <w:numId w:val="8"/>
+        </w:numPr>
+        <w:spacing w:after="60"/>
+      </w:pPr>
+      <w:r>
+        <w:t>In economics, w</w:t>
+      </w:r>
+      <w:r>
+        <w:t>elfare means individual well-being</w:t>
+      </w:r>
+      <w:r>
+        <w:t xml:space="preserve"> or utility</w:t>
+      </w:r>
+      <w:r>
+        <w:t>.</w:t>
+      </w:r>
+    </w:p>
+    <w:p>
+      <w:pPr>
+        <w:pStyle w:val="ListParagraph"/>
+        <w:numPr>
+          <w:ilvl w:val="0"/>
+          <w:numId w:val="8"/>
+        </w:numPr>
+        <w:spacing w:after="60"/>
+      </w:pPr>
+      <w:r>
+        <w:t>Not the same as production po</w:t>
+      </w:r>
+      <w:r>
+        <w:t>ssibilities</w:t>
+      </w:r>
+      <w:r>
+        <w:t xml:space="preserve"> </w:t>
+      </w:r>
+      <w:r>
+        <w:t>frontier (which shows mix of public and private goods).</w:t>
+      </w:r>
+    </w:p>
+    <w:p>
+      <w:pPr>
+        <w:pStyle w:val="ListParagraph"/>
+        <w:numPr>
+          <w:ilvl w:val="0"/>
+          <w:numId w:val="8"/>
+        </w:numPr>
+        <w:spacing w:after="60"/>
+      </w:pPr>
+      <w:r>
+        <w:t>Optimal = perfectly efficient, fair, stable</w:t>
+      </w:r>
+    </w:p>
+    <w:p>
+      <w:pPr>
+        <w:pStyle w:val="ListParagraph"/>
+        <w:numPr>
+          <w:ilvl w:val="0"/>
+          <w:numId w:val="8"/>
+        </w:numPr>
+        <w:spacing w:after="60"/>
+      </w:pPr>
+      <w:r>
+        <w:t>Below the line is inefficient.</w:t>
+      </w:r>
+    </w:p>
+    <w:p>
+      <w:pPr>
+        <w:pStyle w:val="ListParagraph"/>
+        <w:numPr>
+          <w:ilvl w:val="0"/>
+          <w:numId w:val="8"/>
+        </w:numPr>
+        <w:spacing w:after="60"/>
+      </w:pPr>
+      <w:r>
+        <w:t>Above the line is infeasible.</w:t>
+      </w:r>
+    </w:p>
+    <w:p>
+      <w:pPr>
+        <w:pStyle w:val="ListParagraph"/>
+        <w:numPr>
+          <w:ilvl w:val="0"/>
+          <w:numId w:val="8"/>
+        </w:numPr>
+        <w:spacing w:after="60"/>
+      </w:pPr>
+      <w:r>
+        <w:t>Perfection competition is prerequisite for Pareto optimality.</w:t>
+      </w:r>
+    </w:p>
+    <w:p>
+      <w:pPr>
+        <w:pStyle w:val="ListParagraph"/>
+        <w:numPr>
+          <w:ilvl w:val="0"/>
+          <w:numId w:val="8"/>
+        </w:numPr>
+        <w:spacing w:after="60"/>
+      </w:pPr>
+      <w:r>
+        <w:t xml:space="preserve">Imperfect competition implies that it’s possible to improve one person’s position without harming another person’s position. </w:t>
+      </w:r>
+    </w:p>
+    <w:p>
+      <w:pPr>
+        <w:pStyle w:val="ListParagraph"/>
+        <w:numPr>
+          <w:ilvl w:val="0"/>
+          <w:numId w:val="8"/>
+        </w:numPr>
+        <w:spacing w:after="60"/>
+      </w:pPr>
+      <w:r>
+        <w:t>QUESTON: Is there ever a circumstance where Pareto inefficiency is desirable?</w:t>
+      </w:r>
+    </w:p>
+    <w:p>
+      <w:pPr>
+        <w:spacing w:after="60"/>
+      </w:pPr>
+    </w:p>
+    <w:p>
+      <w:pPr>
+        <w:spacing w:after="60"/>
+      </w:pPr>
+      <w:r>
+        <w:t>Allocation</w:t>
+      </w:r>
+    </w:p>
+    <w:p>
+      <w:pPr>
+        <w:pStyle w:val="ListParagraph"/>
+        <w:numPr>
+          <w:ilvl w:val="0"/>
+          <w:numId w:val="9"/>
+        </w:numPr>
+        <w:spacing w:after="60"/>
+      </w:pPr>
+      <w:r>
+        <w:t>Providing public goods and deciding the mix of public and private goods.</w:t>
+      </w:r>
+    </w:p>
+    <w:p>
+      <w:pPr>
+        <w:pStyle w:val="ListParagraph"/>
+        <w:numPr>
+          <w:ilvl w:val="0"/>
+          <w:numId w:val="9"/>
+        </w:numPr>
+        <w:spacing w:after="60"/>
+      </w:pPr>
+      <w:r>
+        <w:t>OBSERVATION: Just because a good can be offered as a private good doesn’t mean that a society can’t decide it should be a public good provided only by the government.</w:t>
+      </w:r>
+    </w:p>
+    <w:p>
+      <w:pPr>
+        <w:pStyle w:val="ListParagraph"/>
+        <w:numPr>
+          <w:ilvl w:val="0"/>
+          <w:numId w:val="9"/>
+        </w:numPr>
+        <w:spacing w:after="60"/>
+      </w:pPr>
+      <w:r>
+        <w:t>Mixed public goods are anything that doesn’t fall under pure public goods.</w:t>
+      </w:r>
+    </w:p>
+    <w:p>
+      <w:pPr>
+        <w:pStyle w:val="ListParagraph"/>
+        <w:numPr>
+          <w:ilvl w:val="0"/>
+          <w:numId w:val="9"/>
+        </w:numPr>
+        <w:spacing w:after="60"/>
+      </w:pPr>
+      <w:r>
+        <w:t>Prices provide signals to the consumer.</w:t>
+      </w:r>
+    </w:p>
+    <w:p>
+      <w:pPr>
+        <w:pStyle w:val="ListParagraph"/>
+        <w:numPr>
+          <w:ilvl w:val="1"/>
+          <w:numId w:val="9"/>
+        </w:numPr>
+        <w:spacing w:after="60"/>
+      </w:pPr>
+      <w:r>
+        <w:t>Market can’t function without a price.</w:t>
+      </w:r>
+    </w:p>
+    <w:p>
+      <w:pPr>
+        <w:pStyle w:val="ListParagraph"/>
+        <w:numPr>
+          <w:ilvl w:val="1"/>
+          <w:numId w:val="9"/>
+        </w:numPr>
+        <w:spacing w:after="60"/>
+      </w:pPr>
+      <w:r>
+        <w:t>Pricing implies choices.</w:t>
+      </w:r>
+    </w:p>
+    <w:p>
+      <w:pPr>
+        <w:pStyle w:val="ListParagraph"/>
+        <w:numPr>
+          <w:ilvl w:val="0"/>
+          <w:numId w:val="11"/>
+        </w:numPr>
+        <w:spacing w:after="60"/>
+      </w:pPr>
+      <w:r>
+        <w:t>Public Sector Responsibilities</w:t>
+      </w:r>
+    </w:p>
+    <w:p>
+      <w:pPr>
+        <w:pStyle w:val="ListParagraph"/>
+        <w:numPr>
+          <w:ilvl w:val="1"/>
+          <w:numId w:val="11"/>
+        </w:numPr>
+        <w:spacing w:after="60"/>
+      </w:pPr>
+      <w:r>
+        <w:t>Production possibilities frontier</w:t>
+      </w:r>
+    </w:p>
+    <w:p>
+      <w:pPr>
+        <w:pStyle w:val="ListParagraph"/>
+        <w:numPr>
+          <w:ilvl w:val="2"/>
+          <w:numId w:val="11"/>
+        </w:numPr>
+        <w:spacing w:after="60"/>
+      </w:pPr>
+      <w:r>
+        <w:t>Below the line is inefficient</w:t>
+      </w:r>
+    </w:p>
+    <w:p>
+      <w:pPr>
+        <w:pStyle w:val="ListParagraph"/>
+        <w:numPr>
+          <w:ilvl w:val="2"/>
+          <w:numId w:val="11"/>
+        </w:numPr>
+        <w:spacing w:after="60"/>
+      </w:pPr>
+      <w:r>
+        <w:t>Above the line may be feasible</w:t>
+      </w:r>
+    </w:p>
+    <w:p>
+      <w:pPr>
+        <w:pStyle w:val="ListParagraph"/>
+        <w:numPr>
+          <w:ilvl w:val="1"/>
+          <w:numId w:val="11"/>
+        </w:numPr>
+        <w:spacing w:after="60"/>
+      </w:pPr>
+      <w:r>
+        <w:t>Line can shift with changes</w:t>
+      </w:r>
+    </w:p>
+    <w:p>
+      <w:pPr>
+        <w:pStyle w:val="ListParagraph"/>
+        <w:numPr>
+          <w:ilvl w:val="2"/>
+          <w:numId w:val="11"/>
+        </w:numPr>
+        <w:spacing w:after="60"/>
+      </w:pPr>
+      <w:r>
+        <w:t>e.g., new technology</w:t>
+      </w:r>
+    </w:p>
+    <w:p>
+      <w:pPr>
+        <w:pStyle w:val="ListParagraph"/>
+        <w:numPr>
+          <w:ilvl w:val="0"/>
+          <w:numId w:val="11"/>
+        </w:numPr>
+        <w:spacing w:after="60"/>
+      </w:pPr>
+      <w:r>
+        <w:t>Inability to exclude implies inefficiency.</w:t>
+      </w:r>
+    </w:p>
+    <w:p>
+      <w:pPr>
+        <w:pStyle w:val="ListParagraph"/>
+        <w:numPr>
+          <w:ilvl w:val="1"/>
+          <w:numId w:val="11"/>
+        </w:numPr>
+        <w:spacing w:after="60"/>
+      </w:pPr>
+      <w:r>
+        <w:t>Free rider problem</w:t>
+      </w:r>
+    </w:p>
+    <w:p>
+      <w:pPr>
+        <w:pStyle w:val="ListParagraph"/>
+        <w:numPr>
+          <w:ilvl w:val="0"/>
+          <w:numId w:val="11"/>
+        </w:numPr>
+        <w:spacing w:after="60"/>
+      </w:pPr>
+      <w:r>
+        <w:t xml:space="preserve">Degree of </w:t>
+      </w:r>
+      <w:proofErr w:type="spellStart"/>
+      <w:r>
+        <w:t>rivalness</w:t>
+      </w:r>
+      <w:proofErr w:type="spellEnd"/>
+      <w:r>
+        <w:t xml:space="preserve"> driven by finiteness</w:t>
+      </w:r>
+    </w:p>
+    <w:p>
+      <w:pPr>
+        <w:pStyle w:val="ListParagraph"/>
+        <w:numPr>
+          <w:ilvl w:val="0"/>
+          <w:numId w:val="11"/>
+        </w:numPr>
+        <w:spacing w:after="60"/>
+      </w:pPr>
+      <w:r>
+        <w:t xml:space="preserve">Scale of </w:t>
+      </w:r>
+      <w:proofErr w:type="spellStart"/>
+      <w:r>
+        <w:t>rivalness</w:t>
+      </w:r>
+      <w:proofErr w:type="spellEnd"/>
+    </w:p>
+    <w:p>
+      <w:pPr>
+        <w:pStyle w:val="ListParagraph"/>
+        <w:numPr>
+          <w:ilvl w:val="1"/>
+          <w:numId w:val="11"/>
+        </w:numPr>
+        <w:spacing w:after="60"/>
+      </w:pPr>
+      <w:r>
+        <w:t>Single use</w:t>
+      </w:r>
+    </w:p>
+    <w:p>
+      <w:pPr>
+        <w:pStyle w:val="ListParagraph"/>
+        <w:numPr>
+          <w:ilvl w:val="1"/>
+          <w:numId w:val="11"/>
+        </w:numPr>
+        <w:spacing w:after="60"/>
+      </w:pPr>
+      <w:r>
+        <w:t>Multiple use</w:t>
+      </w:r>
+    </w:p>
+    <w:p>
+      <w:pPr>
+        <w:pStyle w:val="ListParagraph"/>
+        <w:numPr>
+          <w:ilvl w:val="1"/>
+          <w:numId w:val="11"/>
+        </w:numPr>
+        <w:spacing w:after="60"/>
+      </w:pPr>
+      <w:r>
+        <w:t>Shareable</w:t>
+      </w:r>
+    </w:p>
+    <w:p>
+      <w:pPr>
+        <w:pStyle w:val="ListParagraph"/>
+        <w:numPr>
+          <w:ilvl w:val="1"/>
+          <w:numId w:val="11"/>
+        </w:numPr>
+        <w:spacing w:after="60"/>
+      </w:pPr>
+      <w:r>
+        <w:t>Limits to availability</w:t>
+      </w:r>
+    </w:p>
+    <w:p>
+      <w:pPr>
+        <w:pStyle w:val="ListParagraph"/>
+        <w:numPr>
+          <w:ilvl w:val="1"/>
+          <w:numId w:val="11"/>
+        </w:numPr>
+        <w:spacing w:after="60"/>
+      </w:pPr>
+      <w:r>
+        <w:t>Infinite availability</w:t>
+      </w:r>
+    </w:p>
+    <w:p>
+      <w:pPr>
+        <w:pStyle w:val="ListParagraph"/>
+        <w:numPr>
+          <w:ilvl w:val="0"/>
+          <w:numId w:val="11"/>
+        </w:numPr>
+        <w:spacing w:after="60"/>
+      </w:pPr>
+      <w:r>
+        <w:t>Political process is p</w:t>
+      </w:r>
+      <w:r>
+        <w:t>s</w:t>
+      </w:r>
+      <w:r>
+        <w:t>eudo-market for public goods</w:t>
+      </w:r>
+    </w:p>
+    <w:p>
+      <w:pPr>
+        <w:pStyle w:val="ListParagraph"/>
+        <w:numPr>
+          <w:ilvl w:val="1"/>
+          <w:numId w:val="11"/>
+        </w:numPr>
+        <w:spacing w:after="60"/>
+      </w:pPr>
+      <w:r>
+        <w:t xml:space="preserve">Inefficient because people don’t always vote </w:t>
+      </w:r>
+      <w:proofErr w:type="gramStart"/>
+      <w:r>
+        <w:t>according to</w:t>
+      </w:r>
+      <w:proofErr w:type="gramEnd"/>
+      <w:r>
+        <w:t xml:space="preserve"> what’s in their best economic interest.</w:t>
+      </w:r>
+    </w:p>
+    <w:p>
+      <w:pPr>
+        <w:spacing w:after="60"/>
+      </w:pPr>
+    </w:p>
+    <w:p>
+      <w:pPr>
+        <w:spacing w:after="60"/>
+      </w:pPr>
+      <w:r>
+        <w:t xml:space="preserve">Distribution </w:t>
+      </w:r>
+    </w:p>
+    <w:p>
+      <w:pPr>
+        <w:pStyle w:val="ListParagraph"/>
+        <w:numPr>
+          <w:ilvl w:val="0"/>
+          <w:numId w:val="12"/>
+        </w:numPr>
+        <w:spacing w:after="60"/>
+      </w:pPr>
+      <w:r>
+        <w:t>Fair and just distribution of resources, wealth, income in the economy.</w:t>
+      </w:r>
+    </w:p>
+    <w:p>
+      <w:pPr>
+        <w:pStyle w:val="ListParagraph"/>
+        <w:numPr>
+          <w:ilvl w:val="1"/>
+          <w:numId w:val="12"/>
+        </w:numPr>
+        <w:spacing w:after="60"/>
+      </w:pPr>
+      <w:r>
+        <w:t>QUESTION: What is fair and just?</w:t>
+      </w:r>
+    </w:p>
+    <w:p>
+      <w:pPr>
+        <w:pStyle w:val="ListParagraph"/>
+        <w:numPr>
+          <w:ilvl w:val="0"/>
+          <w:numId w:val="12"/>
+        </w:numPr>
+        <w:spacing w:after="60"/>
+      </w:pPr>
+      <w:r>
+        <w:t>Most controversial function.</w:t>
+      </w:r>
+    </w:p>
+    <w:p>
+      <w:pPr>
+        <w:pStyle w:val="ListParagraph"/>
+        <w:numPr>
+          <w:ilvl w:val="0"/>
+          <w:numId w:val="12"/>
+        </w:numPr>
+        <w:spacing w:after="60"/>
+      </w:pPr>
+      <w:r>
+        <w:t>Why should a professional athlete earn more than a teacher?</w:t>
+      </w:r>
+    </w:p>
+    <w:p>
+      <w:pPr>
+        <w:pStyle w:val="ListParagraph"/>
+        <w:numPr>
+          <w:ilvl w:val="1"/>
+          <w:numId w:val="12"/>
+        </w:numPr>
+        <w:spacing w:after="60"/>
+      </w:pPr>
+      <w:r>
+        <w:t>An economist would argue it’s simply a matter of supply and demand.</w:t>
+      </w:r>
+    </w:p>
+    <w:p>
+      <w:pPr>
+        <w:pStyle w:val="ListParagraph"/>
+        <w:numPr>
+          <w:ilvl w:val="1"/>
+          <w:numId w:val="12"/>
+        </w:numPr>
+        <w:spacing w:after="60"/>
+      </w:pPr>
+      <w:r>
+        <w:t>Pareto optimality doesn’t address equity.</w:t>
+      </w:r>
+    </w:p>
+    <w:p>
+      <w:pPr>
+        <w:pStyle w:val="ListParagraph"/>
+        <w:numPr>
+          <w:ilvl w:val="0"/>
+          <w:numId w:val="12"/>
+        </w:numPr>
+        <w:spacing w:after="60"/>
+      </w:pPr>
+      <w:r>
+        <w:t>Normative approaches to distribution</w:t>
+      </w:r>
+      <w:r>
+        <w:t xml:space="preserve"> address questions of equity.</w:t>
+      </w:r>
+    </w:p>
+    <w:p>
+      <w:pPr>
+        <w:pStyle w:val="ListParagraph"/>
+        <w:numPr>
+          <w:ilvl w:val="1"/>
+          <w:numId w:val="12"/>
+        </w:numPr>
+        <w:spacing w:after="60"/>
+      </w:pPr>
+      <w:r>
+        <w:t>Endowment-based criteria</w:t>
+      </w:r>
+    </w:p>
+    <w:p>
+      <w:pPr>
+        <w:pStyle w:val="ListParagraph"/>
+        <w:numPr>
+          <w:ilvl w:val="1"/>
+          <w:numId w:val="12"/>
+        </w:numPr>
+        <w:spacing w:after="60"/>
+      </w:pPr>
+      <w:r>
+        <w:t>Utility maximization</w:t>
+      </w:r>
+    </w:p>
+    <w:p>
+      <w:pPr>
+        <w:pStyle w:val="ListParagraph"/>
+        <w:numPr>
+          <w:ilvl w:val="1"/>
+          <w:numId w:val="12"/>
+        </w:numPr>
+        <w:spacing w:after="60"/>
+      </w:pPr>
+      <w:r>
+        <w:t>Eg</w:t>
+      </w:r>
+      <w:r>
+        <w:t>alitarianism</w:t>
+      </w:r>
+    </w:p>
+    <w:p>
+      <w:pPr>
+        <w:pStyle w:val="ListParagraph"/>
+        <w:numPr>
+          <w:ilvl w:val="0"/>
+          <w:numId w:val="12"/>
+        </w:numPr>
+        <w:spacing w:after="60"/>
+      </w:pPr>
+      <w:r>
+        <w:t>Individual well-being versus social well-being.</w:t>
+      </w:r>
+    </w:p>
+    <w:p>
+      <w:pPr>
+        <w:pStyle w:val="ListParagraph"/>
+        <w:numPr>
+          <w:ilvl w:val="0"/>
+          <w:numId w:val="12"/>
+        </w:numPr>
+        <w:spacing w:after="60"/>
+      </w:pPr>
+      <w:r>
+        <w:t>Distribution function</w:t>
+      </w:r>
+    </w:p>
+    <w:p>
+      <w:pPr>
+        <w:pStyle w:val="ListParagraph"/>
+        <w:numPr>
+          <w:ilvl w:val="1"/>
+          <w:numId w:val="12"/>
+        </w:numPr>
+        <w:spacing w:after="60"/>
+      </w:pPr>
+      <w:r>
+        <w:t>Trade-off between equality and efficiency</w:t>
+      </w:r>
+    </w:p>
+    <w:p>
+      <w:pPr>
+        <w:pStyle w:val="ListParagraph"/>
+        <w:numPr>
+          <w:ilvl w:val="1"/>
+          <w:numId w:val="12"/>
+        </w:numPr>
+        <w:spacing w:after="60"/>
+      </w:pPr>
+      <w:proofErr w:type="spellStart"/>
+      <w:r>
+        <w:t>Okun</w:t>
+      </w:r>
+      <w:proofErr w:type="spellEnd"/>
+      <w:r>
+        <w:t xml:space="preserve">, Arthur M. (1960). </w:t>
+      </w:r>
+      <w:r>
+        <w:rPr>
+          <w:i/>
+        </w:rPr>
+        <w:t>Equality and efficiency: The big tradeoff</w:t>
+      </w:r>
+      <w:r>
+        <w:t>.</w:t>
+      </w:r>
+    </w:p>
+    <w:p>
+      <w:pPr>
+        <w:pStyle w:val="ListParagraph"/>
+        <w:numPr>
+          <w:ilvl w:val="0"/>
+          <w:numId w:val="12"/>
+        </w:numPr>
+        <w:spacing w:after="60"/>
+      </w:pPr>
+      <w:r>
+        <w:t>Methods</w:t>
+      </w:r>
+      <w:r>
+        <w:t xml:space="preserve"> of re-distribution</w:t>
+      </w:r>
+    </w:p>
+    <w:p>
+      <w:pPr>
+        <w:pStyle w:val="ListParagraph"/>
+        <w:numPr>
+          <w:ilvl w:val="1"/>
+          <w:numId w:val="12"/>
+        </w:numPr>
+        <w:spacing w:after="60"/>
+      </w:pPr>
+      <w:r>
+        <w:t>Subsidies financed by progressive taxes (targeted)</w:t>
+      </w:r>
+    </w:p>
+    <w:p>
+      <w:pPr>
+        <w:pStyle w:val="ListParagraph"/>
+        <w:numPr>
+          <w:ilvl w:val="1"/>
+          <w:numId w:val="12"/>
+        </w:numPr>
+        <w:spacing w:after="60"/>
+      </w:pPr>
+      <w:r>
+        <w:t>Public services financed by progressive taxes (untargeted)</w:t>
+      </w:r>
+    </w:p>
+    <w:p>
+      <w:pPr>
+        <w:pStyle w:val="ListParagraph"/>
+        <w:numPr>
+          <w:ilvl w:val="1"/>
+          <w:numId w:val="12"/>
+        </w:numPr>
+        <w:spacing w:after="60"/>
+      </w:pPr>
+      <w:r>
+        <w:t>Combination of subsidies and public services</w:t>
+      </w:r>
+    </w:p>
+    <w:p>
+      <w:pPr>
+        <w:pStyle w:val="ListParagraph"/>
+        <w:numPr>
+          <w:ilvl w:val="0"/>
+          <w:numId w:val="12"/>
+        </w:numPr>
+        <w:spacing w:after="60"/>
+      </w:pPr>
+      <w:r>
+        <w:t>Political and social costs to allowing market to determine winners and losers</w:t>
+      </w:r>
+    </w:p>
+    <w:p>
+      <w:pPr>
+        <w:pStyle w:val="ListParagraph"/>
+        <w:numPr>
+          <w:ilvl w:val="1"/>
+          <w:numId w:val="12"/>
+        </w:numPr>
+        <w:spacing w:after="60"/>
+      </w:pPr>
+      <w:r>
+        <w:t>Lower productivity</w:t>
+      </w:r>
+    </w:p>
+    <w:p>
+      <w:pPr>
+        <w:pStyle w:val="ListParagraph"/>
+        <w:numPr>
+          <w:ilvl w:val="1"/>
+          <w:numId w:val="12"/>
+        </w:numPr>
+        <w:spacing w:after="60"/>
+      </w:pPr>
+      <w:r>
+        <w:t>Resentment from the losers</w:t>
+      </w:r>
+    </w:p>
+    <w:p>
+      <w:pPr>
+        <w:pStyle w:val="ListParagraph"/>
+        <w:numPr>
+          <w:ilvl w:val="0"/>
+          <w:numId w:val="12"/>
+        </w:numPr>
+        <w:spacing w:after="60"/>
+      </w:pPr>
+      <w:r>
+        <w:t>There are political and social issues with meritocracies.</w:t>
+      </w:r>
+    </w:p>
+    <w:p>
+      <w:pPr>
+        <w:pStyle w:val="ListParagraph"/>
+        <w:numPr>
+          <w:ilvl w:val="1"/>
+          <w:numId w:val="12"/>
+        </w:numPr>
+        <w:spacing w:after="60"/>
+      </w:pPr>
+      <w:r>
+        <w:t>Upper middle-class households have incomes of at least $117,000 per year.</w:t>
+      </w:r>
+    </w:p>
+    <w:p>
+      <w:pPr>
+        <w:pStyle w:val="ListParagraph"/>
+        <w:numPr>
+          <w:ilvl w:val="1"/>
+          <w:numId w:val="12"/>
+        </w:numPr>
+        <w:spacing w:after="60"/>
+      </w:pPr>
+      <w:r>
+        <w:t>Entrenched top 20% that blocks others from entering.</w:t>
+      </w:r>
+    </w:p>
+    <w:p>
+      <w:pPr>
+        <w:pStyle w:val="ListParagraph"/>
+        <w:numPr>
+          <w:ilvl w:val="1"/>
+          <w:numId w:val="12"/>
+        </w:numPr>
+        <w:spacing w:after="60"/>
+      </w:pPr>
+      <w:r>
+        <w:t>QUESTION: Is this</w:t>
+      </w:r>
+      <w:r>
+        <w:t xml:space="preserve"> more</w:t>
+      </w:r>
+      <w:r>
+        <w:t xml:space="preserve"> an issue of variability in income rather than turnover in the top 20 percent?</w:t>
+      </w:r>
+    </w:p>
+    <w:p>
+      <w:pPr>
+        <w:spacing w:after="60"/>
+      </w:pPr>
+    </w:p>
+    <w:p>
+      <w:pPr>
+        <w:spacing w:after="60"/>
+      </w:pPr>
+      <w:r>
+        <w:t>Stabilization</w:t>
+      </w:r>
+    </w:p>
+    <w:p>
+      <w:pPr>
+        <w:pStyle w:val="ListParagraph"/>
+        <w:numPr>
+          <w:ilvl w:val="0"/>
+          <w:numId w:val="13"/>
+        </w:numPr>
+        <w:spacing w:after="60"/>
+      </w:pPr>
+      <w:r>
+        <w:t>Employment, price, and growth</w:t>
+      </w:r>
+    </w:p>
+    <w:p>
+      <w:pPr>
+        <w:pStyle w:val="ListParagraph"/>
+        <w:numPr>
+          <w:ilvl w:val="0"/>
+          <w:numId w:val="13"/>
+        </w:numPr>
+        <w:spacing w:after="60"/>
+      </w:pPr>
+      <w:r>
+        <w:t>Focus is macro-economic aspects</w:t>
+      </w:r>
+    </w:p>
+    <w:p>
+      <w:pPr>
+        <w:spacing w:after="60"/>
+      </w:pPr>
+    </w:p>
+    <w:p>
+      <w:pPr>
+        <w:spacing w:after="60"/>
+      </w:pPr>
+      <w:r>
+        <w:t>Pure Public Goods</w:t>
+      </w:r>
+    </w:p>
+    <w:p>
+      <w:pPr>
+        <w:pStyle w:val="ListParagraph"/>
+        <w:numPr>
+          <w:ilvl w:val="0"/>
+          <w:numId w:val="14"/>
+        </w:numPr>
+        <w:spacing w:after="60"/>
+      </w:pPr>
+      <w:r>
+        <w:t>Nonrival consumption</w:t>
+      </w:r>
+    </w:p>
+    <w:p>
+      <w:pPr>
+        <w:pStyle w:val="ListParagraph"/>
+        <w:numPr>
+          <w:ilvl w:val="0"/>
+          <w:numId w:val="14"/>
+        </w:numPr>
+        <w:spacing w:after="60"/>
+      </w:pPr>
+      <w:r>
+        <w:t>Non-excludable consumption</w:t>
+      </w:r>
+    </w:p>
+    <w:p>
+      <w:pPr>
+        <w:spacing w:after="60"/>
+      </w:pPr>
+    </w:p>
+    <w:p>
+      <w:pPr>
+        <w:spacing w:after="60"/>
+      </w:pPr>
+      <w:r>
+        <w:t xml:space="preserve">Mixed </w:t>
+      </w:r>
+      <w:r>
+        <w:t xml:space="preserve">Public </w:t>
+      </w:r>
+      <w:r>
+        <w:t>Good</w:t>
+      </w:r>
+    </w:p>
+    <w:p>
+      <w:pPr>
+        <w:pStyle w:val="ListParagraph"/>
+        <w:numPr>
+          <w:ilvl w:val="0"/>
+          <w:numId w:val="15"/>
+        </w:numPr>
+        <w:spacing w:after="60"/>
+      </w:pPr>
+      <w:r>
+        <w:t>Does not satisfy one of the two criteria for pure public good</w:t>
+      </w:r>
+    </w:p>
+    <w:p>
+      <w:pPr>
+        <w:pStyle w:val="ListParagraph"/>
+        <w:numPr>
+          <w:ilvl w:val="0"/>
+          <w:numId w:val="15"/>
+        </w:numPr>
+        <w:spacing w:after="60"/>
+      </w:pPr>
+      <w:r>
+        <w:t>Even if the government has decided to take over providing the good</w:t>
+      </w:r>
+    </w:p>
+    <w:p>
+      <w:pPr>
+        <w:spacing w:after="60"/>
+      </w:pPr>
       <w:bookmarkStart w:id="0" w:name="_GoBack"/>
       <w:bookmarkEnd w:id="0"/>
     </w:p>
-    <w:p>
-      <w:pPr>
-        <w:spacing w:after="60"/>
-      </w:pPr>
-      <w:r>
-        <w:t xml:space="preserve">Research interests of Dr. R. </w:t>
-      </w:r>
-      <w:proofErr w:type="spellStart"/>
-      <w:r>
-        <w:t>Cropf</w:t>
-      </w:r>
-      <w:proofErr w:type="spellEnd"/>
-    </w:p>
-    <w:p>
-      <w:pPr>
-        <w:pStyle w:val="ListParagraph"/>
-        <w:numPr>
-          <w:ilvl w:val="0"/>
-          <w:numId w:val="2"/>
-        </w:numPr>
-        <w:spacing w:after="60"/>
-      </w:pPr>
-      <w:r>
-        <w:t>How technology can be used to improve government.</w:t>
-      </w:r>
-    </w:p>
-    <w:p>
-      <w:pPr>
-        <w:spacing w:after="60"/>
-      </w:pPr>
-    </w:p>
-    <w:p>
-      <w:pPr>
-        <w:spacing w:after="60"/>
-      </w:pPr>
-      <w:r>
-        <w:t>General comments about the class</w:t>
-      </w:r>
-    </w:p>
-    <w:p>
-      <w:pPr>
-        <w:pStyle w:val="ListParagraph"/>
-        <w:numPr>
-          <w:ilvl w:val="0"/>
-          <w:numId w:val="2"/>
-        </w:numPr>
-        <w:spacing w:after="60"/>
-      </w:pPr>
-      <w:r>
-        <w:t>Midterm and final will be on blackboard and open book</w:t>
-      </w:r>
-      <w:r>
-        <w:t>.</w:t>
-      </w:r>
-    </w:p>
-    <w:p>
-      <w:pPr>
-        <w:pStyle w:val="ListParagraph"/>
-        <w:numPr>
-          <w:ilvl w:val="0"/>
-          <w:numId w:val="2"/>
-        </w:numPr>
-        <w:spacing w:after="60"/>
-      </w:pPr>
-      <w:r>
-        <w:t>It’s okay to use laptop to take notes during class.</w:t>
-      </w:r>
-    </w:p>
-    <w:p>
-      <w:pPr>
-        <w:spacing w:after="60"/>
-      </w:pPr>
-    </w:p>
-    <w:p>
-      <w:pPr>
-        <w:spacing w:after="60"/>
-      </w:pPr>
-      <w:r>
-        <w:t>Why p</w:t>
-      </w:r>
-      <w:r>
-        <w:t xml:space="preserve">ublic </w:t>
-      </w:r>
-      <w:r>
-        <w:t>f</w:t>
-      </w:r>
-      <w:r>
-        <w:t>inance</w:t>
-      </w:r>
-      <w:r>
-        <w:t xml:space="preserve"> is important</w:t>
-      </w:r>
-    </w:p>
-    <w:p>
-      <w:pPr>
-        <w:pStyle w:val="ListParagraph"/>
-        <w:numPr>
-          <w:ilvl w:val="0"/>
-          <w:numId w:val="4"/>
-        </w:numPr>
-        <w:spacing w:after="60"/>
-      </w:pPr>
-      <w:r>
-        <w:t>It’s a</w:t>
-      </w:r>
-      <w:r>
-        <w:t>lso called public sector economics</w:t>
-      </w:r>
-      <w:r>
-        <w:t>.</w:t>
-      </w:r>
-    </w:p>
-    <w:p>
-      <w:pPr>
-        <w:pStyle w:val="ListParagraph"/>
-        <w:numPr>
-          <w:ilvl w:val="0"/>
-          <w:numId w:val="4"/>
-        </w:numPr>
-        <w:spacing w:after="60"/>
-      </w:pPr>
-      <w:r>
-        <w:t>Everything we do is part of the economy; government is involved in all aspects of the economy; therefore, government is involved in everything we do.</w:t>
-      </w:r>
-    </w:p>
-    <w:p>
-      <w:pPr>
-        <w:pStyle w:val="ListParagraph"/>
-        <w:numPr>
-          <w:ilvl w:val="0"/>
-          <w:numId w:val="4"/>
-        </w:numPr>
-        <w:spacing w:after="60"/>
-      </w:pPr>
-      <w:r>
-        <w:t>Taxes constitute the largest portion of revenues collected by the federal government.</w:t>
-      </w:r>
-    </w:p>
-    <w:p>
-      <w:pPr>
-        <w:pStyle w:val="ListParagraph"/>
-        <w:numPr>
-          <w:ilvl w:val="0"/>
-          <w:numId w:val="4"/>
-        </w:numPr>
-        <w:spacing w:after="60"/>
-      </w:pPr>
-      <w:r>
-        <w:t>St. Louis, Missouri has the highest percentage of non-public schools in the nation (roughly 40 percent compared to about 10 percent for the national average).</w:t>
-      </w:r>
-    </w:p>
-    <w:p>
-      <w:pPr>
-        <w:pStyle w:val="ListParagraph"/>
-        <w:numPr>
-          <w:ilvl w:val="0"/>
-          <w:numId w:val="4"/>
-        </w:numPr>
-        <w:spacing w:after="60"/>
-      </w:pPr>
-      <w:r>
-        <w:t>The largest portion of the budget for the city of St. Louis, Missouri is law enforcement personnel costs (about 70 percent); other personnel costs constitute another 5 percent or so.</w:t>
-      </w:r>
-    </w:p>
-    <w:p>
-      <w:pPr>
-        <w:pStyle w:val="ListParagraph"/>
-        <w:numPr>
-          <w:ilvl w:val="0"/>
-          <w:numId w:val="4"/>
-        </w:numPr>
-        <w:spacing w:after="60"/>
-      </w:pPr>
-      <w:r>
-        <w:t>Large portion of federal budget devoted to transfers, mostly social security.</w:t>
-      </w:r>
-    </w:p>
-    <w:p>
-      <w:pPr>
-        <w:pStyle w:val="ListParagraph"/>
-        <w:numPr>
-          <w:ilvl w:val="0"/>
-          <w:numId w:val="4"/>
-        </w:numPr>
-        <w:spacing w:after="60"/>
-      </w:pPr>
-      <w:r>
-        <w:t>Medicare and Medicaid constitute roughly 70 to 80 percent of medical expenditures by the federal government.</w:t>
-      </w:r>
-    </w:p>
-    <w:p>
-      <w:pPr>
-        <w:pStyle w:val="ListParagraph"/>
-        <w:numPr>
-          <w:ilvl w:val="0"/>
-          <w:numId w:val="4"/>
-        </w:numPr>
-        <w:spacing w:after="60"/>
-      </w:pPr>
-      <w:r>
-        <w:t>Non-profit sector is included as part of the public sector.</w:t>
-      </w:r>
-    </w:p>
-    <w:p>
-      <w:pPr>
-        <w:pStyle w:val="ListParagraph"/>
-        <w:numPr>
-          <w:ilvl w:val="1"/>
-          <w:numId w:val="4"/>
-        </w:numPr>
-        <w:spacing w:after="60"/>
-      </w:pPr>
-      <w:r>
-        <w:t>QUESTION: What are the similarities between the non-profit sector and the public sector?</w:t>
-      </w:r>
-    </w:p>
-    <w:p>
-      <w:pPr>
-        <w:pStyle w:val="ListParagraph"/>
-        <w:numPr>
-          <w:ilvl w:val="1"/>
-          <w:numId w:val="4"/>
-        </w:numPr>
-        <w:spacing w:after="60"/>
-      </w:pPr>
-      <w:r>
-        <w:t xml:space="preserve">QUESTION: Is the non-profit sector more </w:t>
-      </w:r>
-      <w:r>
-        <w:t>like</w:t>
-      </w:r>
-      <w:r>
-        <w:t xml:space="preserve"> the public sector than the private sector?</w:t>
-      </w:r>
-    </w:p>
-    <w:p>
-      <w:pPr>
-        <w:pStyle w:val="ListParagraph"/>
-        <w:numPr>
-          <w:ilvl w:val="1"/>
-          <w:numId w:val="4"/>
-        </w:numPr>
-        <w:spacing w:after="60"/>
-      </w:pPr>
-      <w:r>
-        <w:t>An argument can be made that it is a distinct sector.</w:t>
-      </w:r>
-    </w:p>
-    <w:p>
-      <w:pPr>
-        <w:pStyle w:val="ListParagraph"/>
-        <w:numPr>
-          <w:ilvl w:val="0"/>
-          <w:numId w:val="4"/>
-        </w:numPr>
-        <w:spacing w:after="60"/>
-      </w:pPr>
-      <w:r>
-        <w:t>Japan is more free market than the United States, which is more free market than all European countries?</w:t>
-      </w:r>
-    </w:p>
-    <w:p>
-      <w:pPr>
-        <w:pStyle w:val="ListParagraph"/>
-        <w:numPr>
-          <w:ilvl w:val="1"/>
-          <w:numId w:val="4"/>
-        </w:numPr>
-        <w:spacing w:after="60"/>
-      </w:pPr>
-      <w:r>
-        <w:t>QUESTION: What is the measure of the level of free market?</w:t>
-      </w:r>
-    </w:p>
-    <w:p>
-      <w:pPr>
-        <w:spacing w:after="60"/>
-      </w:pPr>
-    </w:p>
-    <w:p>
-      <w:pPr>
-        <w:spacing w:after="60"/>
-      </w:pPr>
-      <w:r>
-        <w:t>Rationale for government intervention in the economy</w:t>
-      </w:r>
-    </w:p>
-    <w:p>
-      <w:pPr>
-        <w:pStyle w:val="ListParagraph"/>
-        <w:numPr>
-          <w:ilvl w:val="0"/>
-          <w:numId w:val="5"/>
-        </w:numPr>
-        <w:spacing w:after="60"/>
-      </w:pPr>
-      <w:r>
-        <w:t>Primary rationale for government intervention in the economy is to correct or mitigate market failures.</w:t>
-      </w:r>
-    </w:p>
-    <w:p>
-      <w:pPr>
-        <w:pStyle w:val="ListParagraph"/>
-        <w:numPr>
-          <w:ilvl w:val="0"/>
-          <w:numId w:val="5"/>
-        </w:numPr>
-        <w:spacing w:after="60"/>
-      </w:pPr>
-      <w:r>
-        <w:lastRenderedPageBreak/>
-        <w:t>A market failure is anything that creates an inefficiency in the market.</w:t>
-      </w:r>
-    </w:p>
-    <w:p>
-      <w:pPr>
-        <w:pStyle w:val="ListParagraph"/>
-        <w:numPr>
-          <w:ilvl w:val="1"/>
-          <w:numId w:val="5"/>
-        </w:numPr>
-        <w:spacing w:after="60"/>
-      </w:pPr>
-      <w:r>
-        <w:t>e.g., unemployment</w:t>
-      </w:r>
-    </w:p>
-    <w:p>
-      <w:pPr>
-        <w:pStyle w:val="ListParagraph"/>
-        <w:numPr>
-          <w:ilvl w:val="1"/>
-          <w:numId w:val="5"/>
-        </w:numPr>
-        <w:spacing w:after="60"/>
-      </w:pPr>
-      <w:r>
-        <w:t>There is debate about what constitutes a market failure.</w:t>
-      </w:r>
-    </w:p>
-    <w:p>
-      <w:pPr>
-        <w:pStyle w:val="ListParagraph"/>
-        <w:numPr>
-          <w:ilvl w:val="1"/>
-          <w:numId w:val="5"/>
-        </w:numPr>
-        <w:spacing w:after="60"/>
-      </w:pPr>
-      <w:r>
-        <w:t>QUESTION: What is inefficiency in the context of public sector economics?</w:t>
-      </w:r>
-    </w:p>
-    <w:p>
-      <w:pPr>
-        <w:pStyle w:val="ListParagraph"/>
-        <w:numPr>
-          <w:ilvl w:val="2"/>
-          <w:numId w:val="5"/>
-        </w:numPr>
-        <w:spacing w:after="60"/>
-      </w:pPr>
-      <w:r>
-        <w:t>Inefficiency seems to be any failure to derive the most economic benefit from a scarce resource.</w:t>
-      </w:r>
-    </w:p>
-    <w:p>
-      <w:pPr>
-        <w:pStyle w:val="ListParagraph"/>
-        <w:numPr>
-          <w:ilvl w:val="2"/>
-          <w:numId w:val="5"/>
-        </w:numPr>
-        <w:spacing w:after="60"/>
-      </w:pPr>
-      <w:r>
-        <w:t>QUESTION: Should the definition of inefficiency only be described in terms of economic benefit, without consideration of non-economic benefits?</w:t>
-      </w:r>
-    </w:p>
-    <w:p>
-      <w:pPr>
-        <w:pStyle w:val="ListParagraph"/>
-        <w:numPr>
-          <w:ilvl w:val="0"/>
-          <w:numId w:val="5"/>
-        </w:numPr>
-        <w:spacing w:after="60"/>
-      </w:pPr>
-      <w:r>
-        <w:t>Generally, the size of government correlates with the role of government.</w:t>
-      </w:r>
-    </w:p>
-    <w:p>
-      <w:pPr>
-        <w:pStyle w:val="ListParagraph"/>
-        <w:numPr>
-          <w:ilvl w:val="1"/>
-          <w:numId w:val="5"/>
-        </w:numPr>
-        <w:spacing w:after="60"/>
-      </w:pPr>
-      <w:r>
-        <w:t>QUESTION: How is the size of government measured?</w:t>
-      </w:r>
-    </w:p>
-    <w:p>
-      <w:pPr>
-        <w:pStyle w:val="ListParagraph"/>
-        <w:numPr>
-          <w:ilvl w:val="0"/>
-          <w:numId w:val="5"/>
-        </w:numPr>
-        <w:spacing w:after="60"/>
-      </w:pPr>
-      <w:r>
-        <w:t>John Maynard Keynes theorized that modern economies had a natural tendency to become inefficient.</w:t>
-      </w:r>
-    </w:p>
-    <w:p>
-      <w:pPr>
-        <w:pStyle w:val="ListParagraph"/>
-        <w:numPr>
-          <w:ilvl w:val="1"/>
-          <w:numId w:val="5"/>
-        </w:numPr>
-        <w:spacing w:after="60"/>
-      </w:pPr>
-      <w:r>
-        <w:t>The analogy is made to the second law of thermodynamics (i.e., entropy of a closed system increases).</w:t>
-      </w:r>
-    </w:p>
-    <w:p>
-      <w:pPr>
-        <w:pStyle w:val="ListParagraph"/>
-        <w:numPr>
-          <w:ilvl w:val="1"/>
-          <w:numId w:val="5"/>
-        </w:numPr>
-        <w:spacing w:after="60"/>
-      </w:pPr>
-      <w:r>
-        <w:t>Von Hayek opposed Keynes philosophically.</w:t>
-      </w:r>
-    </w:p>
-    <w:p>
-      <w:pPr>
-        <w:spacing w:after="60"/>
-      </w:pPr>
-    </w:p>
-    <w:p>
-      <w:pPr>
-        <w:spacing w:after="60"/>
-      </w:pPr>
-      <w:r>
-        <w:t>Analyzing public sector economics</w:t>
-      </w:r>
-    </w:p>
-    <w:p>
-      <w:pPr>
-        <w:pStyle w:val="ListParagraph"/>
-        <w:numPr>
-          <w:ilvl w:val="0"/>
-          <w:numId w:val="6"/>
-        </w:numPr>
-        <w:spacing w:after="60"/>
-      </w:pPr>
-      <w:r>
-        <w:t>Numbers are meaningless in isolation.</w:t>
-      </w:r>
-    </w:p>
-    <w:p>
-      <w:pPr>
-        <w:pStyle w:val="ListParagraph"/>
-        <w:numPr>
-          <w:ilvl w:val="0"/>
-          <w:numId w:val="6"/>
-        </w:numPr>
-        <w:spacing w:after="60"/>
-      </w:pPr>
-      <w:r>
-        <w:t>Positive analysis answers the question of what will be the effect of a policy.</w:t>
-      </w:r>
-    </w:p>
-    <w:p>
-      <w:pPr>
-        <w:pStyle w:val="ListParagraph"/>
-        <w:numPr>
-          <w:ilvl w:val="0"/>
-          <w:numId w:val="6"/>
-        </w:numPr>
-        <w:spacing w:after="60"/>
-      </w:pPr>
-      <w:r>
-        <w:t>Normative analysis answers the question of should a policy be implemented.</w:t>
-      </w:r>
-    </w:p>
-    <w:p>
-      <w:pPr>
-        <w:pStyle w:val="ListParagraph"/>
-        <w:numPr>
-          <w:ilvl w:val="0"/>
-          <w:numId w:val="6"/>
-        </w:numPr>
-        <w:spacing w:after="60"/>
-      </w:pPr>
-      <w:r>
-        <w:t>Public sector economics can contribute to understanding any policy problem.</w:t>
-      </w:r>
-    </w:p>
-    <w:p>
-      <w:pPr>
-        <w:pStyle w:val="ListParagraph"/>
-        <w:numPr>
-          <w:ilvl w:val="1"/>
-          <w:numId w:val="6"/>
-        </w:numPr>
-        <w:spacing w:after="60"/>
-      </w:pPr>
-      <w:r>
-        <w:t>Every social or policy problem has a cost component (i.e., economic dimension) to it.</w:t>
-      </w:r>
-    </w:p>
-    <w:p>
-      <w:pPr>
-        <w:spacing w:after="60"/>
-      </w:pPr>
-    </w:p>
     <w:sectPr>
-      <w:headerReference w:type="default" r:id="rId7"/>
+      <w:headerReference w:type="default" r:id="rId8"/>
       <w:pgSz w:w="12240" w:h="15840"/>
       <w:pgMar w:top="1440" w:right="1440" w:bottom="1440" w:left="1440" w:header="720" w:footer="720" w:gutter="0"/>
       <w:pgNumType w:start="1"/>
@@ -878,7 +1959,103 @@
         <w:bCs/>
         <w:noProof/>
       </w:rPr>
-      <w:t>1</w:t>
+      <w:t>2</w:t>
+    </w:r>
+    <w:r>
+      <w:rPr>
+        <w:b/>
+        <w:bCs/>
+      </w:rPr>
+      <w:fldChar w:fldCharType="end"/>
+    </w:r>
+    <w:r>
+      <w:t xml:space="preserve"> of </w:t>
+    </w:r>
+    <w:r>
+      <w:rPr>
+        <w:b/>
+        <w:bCs/>
+      </w:rPr>
+      <w:fldChar w:fldCharType="begin"/>
+    </w:r>
+    <w:r>
+      <w:rPr>
+        <w:b/>
+        <w:bCs/>
+      </w:rPr>
+      <w:instrText xml:space="preserve"> SECTIONPAGES   \* MERGEFORMAT </w:instrText>
+    </w:r>
+    <w:r>
+      <w:rPr>
+        <w:b/>
+        <w:bCs/>
+      </w:rPr>
+      <w:fldChar w:fldCharType="separate"/>
+    </w:r>
+    <w:r>
+      <w:rPr>
+        <w:b/>
+        <w:bCs/>
+        <w:noProof/>
+      </w:rPr>
+      <w:t>2</w:t>
+    </w:r>
+    <w:r>
+      <w:rPr>
+        <w:b/>
+        <w:bCs/>
+      </w:rPr>
+      <w:fldChar w:fldCharType="end"/>
+    </w:r>
+  </w:p>
+</w:hdr>
+</file>
+
+<file path=word/header2.xml><?xml version="1.0" encoding="utf-8"?>
+<w:hdr xmlns:wpc="http://schemas.microsoft.com/office/word/2010/wordprocessingCanvas" xmlns:cx="http://schemas.microsoft.com/office/drawing/2014/chartex" xmlns:cx1="http://schemas.microsoft.com/office/drawing/2015/9/8/chartex" xmlns:cx2="http://schemas.microsoft.com/office/drawing/2015/10/21/chartex" xmlns:cx3="http://schemas.microsoft.com/office/drawing/2016/5/9/chartex" xmlns:cx4="http://schemas.microsoft.com/office/drawing/2016/5/10/chartex" xmlns:cx5="http://schemas.microsoft.com/office/drawing/2016/5/11/chartex" xmlns:mc="http://schemas.openxmlformats.org/markup-compatibility/2006" xmlns:o="urn:schemas-microsoft-com:office:office" xmlns:r="http://schemas.openxmlformats.org/officeDocument/2006/relationships" xmlns:m="http://schemas.openxmlformats.org/officeDocument/2006/math" xmlns:v="urn:schemas-microsoft-com:vml" xmlns:wp14="http://schemas.microsoft.com/office/word/2010/wordprocessingDrawing" xmlns:wp="http://schemas.openxmlformats.org/drawingml/2006/wordprocessingDrawing" xmlns:w10="urn:schemas-microsoft-com:office:word" xmlns:w="http://schemas.openxmlformats.org/wordprocessingml/2006/main" xmlns:w14="http://schemas.microsoft.com/office/word/2010/wordml" xmlns:w15="http://schemas.microsoft.com/office/word/2012/wordml" xmlns:w16se="http://schemas.microsoft.com/office/word/2015/wordml/symex" xmlns:wpg="http://schemas.microsoft.com/office/word/2010/wordprocessingGroup" xmlns:wpi="http://schemas.microsoft.com/office/word/2010/wordprocessingInk" xmlns:wne="http://schemas.microsoft.com/office/word/2006/wordml" xmlns:wps="http://schemas.microsoft.com/office/word/2010/wordprocessingShape" mc:Ignorable="w14 w15 w16se wp14">
+  <w:p>
+    <w:pPr>
+      <w:pStyle w:val="Header"/>
+    </w:pPr>
+    <w:r>
+      <w:t>POLS 6330 Public Finance Theory</w:t>
+    </w:r>
+  </w:p>
+  <w:p>
+    <w:pPr>
+      <w:pStyle w:val="Header"/>
+    </w:pPr>
+    <w:r>
+      <w:t xml:space="preserve">Notes from class on January 21, 2020 | Page </w:t>
+    </w:r>
+    <w:r>
+      <w:rPr>
+        <w:b/>
+        <w:bCs/>
+      </w:rPr>
+      <w:fldChar w:fldCharType="begin"/>
+    </w:r>
+    <w:r>
+      <w:rPr>
+        <w:b/>
+        <w:bCs/>
+      </w:rPr>
+      <w:instrText xml:space="preserve"> PAGE  \* Arabic  \* MERGEFORMAT </w:instrText>
+    </w:r>
+    <w:r>
+      <w:rPr>
+        <w:b/>
+        <w:bCs/>
+      </w:rPr>
+      <w:fldChar w:fldCharType="separate"/>
+    </w:r>
+    <w:r>
+      <w:rPr>
+        <w:b/>
+        <w:bCs/>
+        <w:noProof/>
+      </w:rPr>
+      <w:t>2</w:t>
     </w:r>
     <w:r>
       <w:rPr>
@@ -933,6 +2110,119 @@
 <file path=word/numbering.xml><?xml version="1.0" encoding="utf-8"?>
 <w:numbering xmlns:wpc="http://schemas.microsoft.com/office/word/2010/wordprocessingCanvas" xmlns:cx="http://schemas.microsoft.com/office/drawing/2014/chartex" xmlns:cx1="http://schemas.microsoft.com/office/drawing/2015/9/8/chartex" xmlns:cx2="http://schemas.microsoft.com/office/drawing/2015/10/21/chartex" xmlns:cx3="http://schemas.microsoft.com/office/drawing/2016/5/9/chartex" xmlns:cx4="http://schemas.microsoft.com/office/drawing/2016/5/10/chartex" xmlns:cx5="http://schemas.microsoft.com/office/drawing/2016/5/11/chartex" xmlns:mc="http://schemas.openxmlformats.org/markup-compatibility/2006" xmlns:o="urn:schemas-microsoft-com:office:office" xmlns:r="http://schemas.openxmlformats.org/officeDocument/2006/relationships" xmlns:m="http://schemas.openxmlformats.org/officeDocument/2006/math" xmlns:v="urn:schemas-microsoft-com:vml" xmlns:wp14="http://schemas.microsoft.com/office/word/2010/wordprocessingDrawing" xmlns:wp="http://schemas.openxmlformats.org/drawingml/2006/wordprocessingDrawing" xmlns:w10="urn:schemas-microsoft-com:office:word" xmlns:w="http://schemas.openxmlformats.org/wordprocessingml/2006/main" xmlns:w14="http://schemas.microsoft.com/office/word/2010/wordml" xmlns:w15="http://schemas.microsoft.com/office/word/2012/wordml" xmlns:w16se="http://schemas.microsoft.com/office/word/2015/wordml/symex" xmlns:wpg="http://schemas.microsoft.com/office/word/2010/wordprocessingGroup" xmlns:wpi="http://schemas.microsoft.com/office/word/2010/wordprocessingInk" xmlns:wne="http://schemas.microsoft.com/office/word/2006/wordml" xmlns:wps="http://schemas.microsoft.com/office/word/2010/wordprocessingShape" mc:Ignorable="w14 w15 w16se wp14">
   <w:abstractNum w:abstractNumId="0" w15:restartNumberingAfterBreak="0">
+    <w:nsid w:val="01CF16B9"/>
+    <w:multiLevelType w:val="hybridMultilevel"/>
+    <w:tmpl w:val="F62CC090"/>
+    <w:lvl w:ilvl="0" w:tplc="04090001">
+      <w:start w:val="1"/>
+      <w:numFmt w:val="bullet"/>
+      <w:lvlText w:val=""/>
+      <w:lvlJc w:val="left"/>
+      <w:pPr>
+        <w:ind w:left="720" w:hanging="360"/>
+      </w:pPr>
+      <w:rPr>
+        <w:rFonts w:ascii="Symbol" w:hAnsi="Symbol" w:hint="default"/>
+      </w:rPr>
+    </w:lvl>
+    <w:lvl w:ilvl="1" w:tplc="04090003" w:tentative="1">
+      <w:start w:val="1"/>
+      <w:numFmt w:val="bullet"/>
+      <w:lvlText w:val="o"/>
+      <w:lvlJc w:val="left"/>
+      <w:pPr>
+        <w:ind w:left="1440" w:hanging="360"/>
+      </w:pPr>
+      <w:rPr>
+        <w:rFonts w:ascii="Courier New" w:hAnsi="Courier New" w:cs="Courier New" w:hint="default"/>
+      </w:rPr>
+    </w:lvl>
+    <w:lvl w:ilvl="2" w:tplc="04090005" w:tentative="1">
+      <w:start w:val="1"/>
+      <w:numFmt w:val="bullet"/>
+      <w:lvlText w:val=""/>
+      <w:lvlJc w:val="left"/>
+      <w:pPr>
+        <w:ind w:left="2160" w:hanging="360"/>
+      </w:pPr>
+      <w:rPr>
+        <w:rFonts w:ascii="Wingdings" w:hAnsi="Wingdings" w:hint="default"/>
+      </w:rPr>
+    </w:lvl>
+    <w:lvl w:ilvl="3" w:tplc="04090001" w:tentative="1">
+      <w:start w:val="1"/>
+      <w:numFmt w:val="bullet"/>
+      <w:lvlText w:val=""/>
+      <w:lvlJc w:val="left"/>
+      <w:pPr>
+        <w:ind w:left="2880" w:hanging="360"/>
+      </w:pPr>
+      <w:rPr>
+        <w:rFonts w:ascii="Symbol" w:hAnsi="Symbol" w:hint="default"/>
+      </w:rPr>
+    </w:lvl>
+    <w:lvl w:ilvl="4" w:tplc="04090003" w:tentative="1">
+      <w:start w:val="1"/>
+      <w:numFmt w:val="bullet"/>
+      <w:lvlText w:val="o"/>
+      <w:lvlJc w:val="left"/>
+      <w:pPr>
+        <w:ind w:left="3600" w:hanging="360"/>
+      </w:pPr>
+      <w:rPr>
+        <w:rFonts w:ascii="Courier New" w:hAnsi="Courier New" w:cs="Courier New" w:hint="default"/>
+      </w:rPr>
+    </w:lvl>
+    <w:lvl w:ilvl="5" w:tplc="04090005" w:tentative="1">
+      <w:start w:val="1"/>
+      <w:numFmt w:val="bullet"/>
+      <w:lvlText w:val=""/>
+      <w:lvlJc w:val="left"/>
+      <w:pPr>
+        <w:ind w:left="4320" w:hanging="360"/>
+      </w:pPr>
+      <w:rPr>
+        <w:rFonts w:ascii="Wingdings" w:hAnsi="Wingdings" w:hint="default"/>
+      </w:rPr>
+    </w:lvl>
+    <w:lvl w:ilvl="6" w:tplc="04090001" w:tentative="1">
+      <w:start w:val="1"/>
+      <w:numFmt w:val="bullet"/>
+      <w:lvlText w:val=""/>
+      <w:lvlJc w:val="left"/>
+      <w:pPr>
+        <w:ind w:left="5040" w:hanging="360"/>
+      </w:pPr>
+      <w:rPr>
+        <w:rFonts w:ascii="Symbol" w:hAnsi="Symbol" w:hint="default"/>
+      </w:rPr>
+    </w:lvl>
+    <w:lvl w:ilvl="7" w:tplc="04090003" w:tentative="1">
+      <w:start w:val="1"/>
+      <w:numFmt w:val="bullet"/>
+      <w:lvlText w:val="o"/>
+      <w:lvlJc w:val="left"/>
+      <w:pPr>
+        <w:ind w:left="5760" w:hanging="360"/>
+      </w:pPr>
+      <w:rPr>
+        <w:rFonts w:ascii="Courier New" w:hAnsi="Courier New" w:cs="Courier New" w:hint="default"/>
+      </w:rPr>
+    </w:lvl>
+    <w:lvl w:ilvl="8" w:tplc="04090005" w:tentative="1">
+      <w:start w:val="1"/>
+      <w:numFmt w:val="bullet"/>
+      <w:lvlText w:val=""/>
+      <w:lvlJc w:val="left"/>
+      <w:pPr>
+        <w:ind w:left="6480" w:hanging="360"/>
+      </w:pPr>
+      <w:rPr>
+        <w:rFonts w:ascii="Wingdings" w:hAnsi="Wingdings" w:hint="default"/>
+      </w:rPr>
+    </w:lvl>
+  </w:abstractNum>
+  <w:abstractNum w:abstractNumId="1" w15:restartNumberingAfterBreak="0">
     <w:nsid w:val="07DD606F"/>
     <w:multiLevelType w:val="hybridMultilevel"/>
     <w:tmpl w:val="8FCC26CA"/>
@@ -1045,7 +2335,7 @@
       </w:rPr>
     </w:lvl>
   </w:abstractNum>
-  <w:abstractNum w:abstractNumId="1" w15:restartNumberingAfterBreak="0">
+  <w:abstractNum w:abstractNumId="2" w15:restartNumberingAfterBreak="0">
     <w:nsid w:val="0A870C00"/>
     <w:multiLevelType w:val="hybridMultilevel"/>
     <w:tmpl w:val="28A6CE3E"/>
@@ -1158,7 +2448,120 @@
       </w:rPr>
     </w:lvl>
   </w:abstractNum>
-  <w:abstractNum w:abstractNumId="2" w15:restartNumberingAfterBreak="0">
+  <w:abstractNum w:abstractNumId="3" w15:restartNumberingAfterBreak="0">
+    <w:nsid w:val="10843C84"/>
+    <w:multiLevelType w:val="hybridMultilevel"/>
+    <w:tmpl w:val="9474AFD0"/>
+    <w:lvl w:ilvl="0" w:tplc="04090001">
+      <w:start w:val="1"/>
+      <w:numFmt w:val="bullet"/>
+      <w:lvlText w:val=""/>
+      <w:lvlJc w:val="left"/>
+      <w:pPr>
+        <w:ind w:left="720" w:hanging="360"/>
+      </w:pPr>
+      <w:rPr>
+        <w:rFonts w:ascii="Symbol" w:hAnsi="Symbol" w:hint="default"/>
+      </w:rPr>
+    </w:lvl>
+    <w:lvl w:ilvl="1" w:tplc="04090003" w:tentative="1">
+      <w:start w:val="1"/>
+      <w:numFmt w:val="bullet"/>
+      <w:lvlText w:val="o"/>
+      <w:lvlJc w:val="left"/>
+      <w:pPr>
+        <w:ind w:left="1440" w:hanging="360"/>
+      </w:pPr>
+      <w:rPr>
+        <w:rFonts w:ascii="Courier New" w:hAnsi="Courier New" w:cs="Courier New" w:hint="default"/>
+      </w:rPr>
+    </w:lvl>
+    <w:lvl w:ilvl="2" w:tplc="04090005" w:tentative="1">
+      <w:start w:val="1"/>
+      <w:numFmt w:val="bullet"/>
+      <w:lvlText w:val=""/>
+      <w:lvlJc w:val="left"/>
+      <w:pPr>
+        <w:ind w:left="2160" w:hanging="360"/>
+      </w:pPr>
+      <w:rPr>
+        <w:rFonts w:ascii="Wingdings" w:hAnsi="Wingdings" w:hint="default"/>
+      </w:rPr>
+    </w:lvl>
+    <w:lvl w:ilvl="3" w:tplc="04090001" w:tentative="1">
+      <w:start w:val="1"/>
+      <w:numFmt w:val="bullet"/>
+      <w:lvlText w:val=""/>
+      <w:lvlJc w:val="left"/>
+      <w:pPr>
+        <w:ind w:left="2880" w:hanging="360"/>
+      </w:pPr>
+      <w:rPr>
+        <w:rFonts w:ascii="Symbol" w:hAnsi="Symbol" w:hint="default"/>
+      </w:rPr>
+    </w:lvl>
+    <w:lvl w:ilvl="4" w:tplc="04090003" w:tentative="1">
+      <w:start w:val="1"/>
+      <w:numFmt w:val="bullet"/>
+      <w:lvlText w:val="o"/>
+      <w:lvlJc w:val="left"/>
+      <w:pPr>
+        <w:ind w:left="3600" w:hanging="360"/>
+      </w:pPr>
+      <w:rPr>
+        <w:rFonts w:ascii="Courier New" w:hAnsi="Courier New" w:cs="Courier New" w:hint="default"/>
+      </w:rPr>
+    </w:lvl>
+    <w:lvl w:ilvl="5" w:tplc="04090005" w:tentative="1">
+      <w:start w:val="1"/>
+      <w:numFmt w:val="bullet"/>
+      <w:lvlText w:val=""/>
+      <w:lvlJc w:val="left"/>
+      <w:pPr>
+        <w:ind w:left="4320" w:hanging="360"/>
+      </w:pPr>
+      <w:rPr>
+        <w:rFonts w:ascii="Wingdings" w:hAnsi="Wingdings" w:hint="default"/>
+      </w:rPr>
+    </w:lvl>
+    <w:lvl w:ilvl="6" w:tplc="04090001" w:tentative="1">
+      <w:start w:val="1"/>
+      <w:numFmt w:val="bullet"/>
+      <w:lvlText w:val=""/>
+      <w:lvlJc w:val="left"/>
+      <w:pPr>
+        <w:ind w:left="5040" w:hanging="360"/>
+      </w:pPr>
+      <w:rPr>
+        <w:rFonts w:ascii="Symbol" w:hAnsi="Symbol" w:hint="default"/>
+      </w:rPr>
+    </w:lvl>
+    <w:lvl w:ilvl="7" w:tplc="04090003" w:tentative="1">
+      <w:start w:val="1"/>
+      <w:numFmt w:val="bullet"/>
+      <w:lvlText w:val="o"/>
+      <w:lvlJc w:val="left"/>
+      <w:pPr>
+        <w:ind w:left="5760" w:hanging="360"/>
+      </w:pPr>
+      <w:rPr>
+        <w:rFonts w:ascii="Courier New" w:hAnsi="Courier New" w:cs="Courier New" w:hint="default"/>
+      </w:rPr>
+    </w:lvl>
+    <w:lvl w:ilvl="8" w:tplc="04090005" w:tentative="1">
+      <w:start w:val="1"/>
+      <w:numFmt w:val="bullet"/>
+      <w:lvlText w:val=""/>
+      <w:lvlJc w:val="left"/>
+      <w:pPr>
+        <w:ind w:left="6480" w:hanging="360"/>
+      </w:pPr>
+      <w:rPr>
+        <w:rFonts w:ascii="Wingdings" w:hAnsi="Wingdings" w:hint="default"/>
+      </w:rPr>
+    </w:lvl>
+  </w:abstractNum>
+  <w:abstractNum w:abstractNumId="4" w15:restartNumberingAfterBreak="0">
     <w:nsid w:val="31BF1B44"/>
     <w:multiLevelType w:val="hybridMultilevel"/>
     <w:tmpl w:val="4FACDF4C"/>
@@ -1271,7 +2674,120 @@
       </w:rPr>
     </w:lvl>
   </w:abstractNum>
-  <w:abstractNum w:abstractNumId="3" w15:restartNumberingAfterBreak="0">
+  <w:abstractNum w:abstractNumId="5" w15:restartNumberingAfterBreak="0">
+    <w:nsid w:val="43B81E02"/>
+    <w:multiLevelType w:val="hybridMultilevel"/>
+    <w:tmpl w:val="F138883E"/>
+    <w:lvl w:ilvl="0" w:tplc="04090001">
+      <w:start w:val="1"/>
+      <w:numFmt w:val="bullet"/>
+      <w:lvlText w:val=""/>
+      <w:lvlJc w:val="left"/>
+      <w:pPr>
+        <w:ind w:left="720" w:hanging="360"/>
+      </w:pPr>
+      <w:rPr>
+        <w:rFonts w:ascii="Symbol" w:hAnsi="Symbol" w:hint="default"/>
+      </w:rPr>
+    </w:lvl>
+    <w:lvl w:ilvl="1" w:tplc="04090003">
+      <w:start w:val="1"/>
+      <w:numFmt w:val="bullet"/>
+      <w:lvlText w:val="o"/>
+      <w:lvlJc w:val="left"/>
+      <w:pPr>
+        <w:ind w:left="1440" w:hanging="360"/>
+      </w:pPr>
+      <w:rPr>
+        <w:rFonts w:ascii="Courier New" w:hAnsi="Courier New" w:cs="Courier New" w:hint="default"/>
+      </w:rPr>
+    </w:lvl>
+    <w:lvl w:ilvl="2" w:tplc="04090005" w:tentative="1">
+      <w:start w:val="1"/>
+      <w:numFmt w:val="bullet"/>
+      <w:lvlText w:val=""/>
+      <w:lvlJc w:val="left"/>
+      <w:pPr>
+        <w:ind w:left="2160" w:hanging="360"/>
+      </w:pPr>
+      <w:rPr>
+        <w:rFonts w:ascii="Wingdings" w:hAnsi="Wingdings" w:hint="default"/>
+      </w:rPr>
+    </w:lvl>
+    <w:lvl w:ilvl="3" w:tplc="04090001" w:tentative="1">
+      <w:start w:val="1"/>
+      <w:numFmt w:val="bullet"/>
+      <w:lvlText w:val=""/>
+      <w:lvlJc w:val="left"/>
+      <w:pPr>
+        <w:ind w:left="2880" w:hanging="360"/>
+      </w:pPr>
+      <w:rPr>
+        <w:rFonts w:ascii="Symbol" w:hAnsi="Symbol" w:hint="default"/>
+      </w:rPr>
+    </w:lvl>
+    <w:lvl w:ilvl="4" w:tplc="04090003" w:tentative="1">
+      <w:start w:val="1"/>
+      <w:numFmt w:val="bullet"/>
+      <w:lvlText w:val="o"/>
+      <w:lvlJc w:val="left"/>
+      <w:pPr>
+        <w:ind w:left="3600" w:hanging="360"/>
+      </w:pPr>
+      <w:rPr>
+        <w:rFonts w:ascii="Courier New" w:hAnsi="Courier New" w:cs="Courier New" w:hint="default"/>
+      </w:rPr>
+    </w:lvl>
+    <w:lvl w:ilvl="5" w:tplc="04090005" w:tentative="1">
+      <w:start w:val="1"/>
+      <w:numFmt w:val="bullet"/>
+      <w:lvlText w:val=""/>
+      <w:lvlJc w:val="left"/>
+      <w:pPr>
+        <w:ind w:left="4320" w:hanging="360"/>
+      </w:pPr>
+      <w:rPr>
+        <w:rFonts w:ascii="Wingdings" w:hAnsi="Wingdings" w:hint="default"/>
+      </w:rPr>
+    </w:lvl>
+    <w:lvl w:ilvl="6" w:tplc="04090001" w:tentative="1">
+      <w:start w:val="1"/>
+      <w:numFmt w:val="bullet"/>
+      <w:lvlText w:val=""/>
+      <w:lvlJc w:val="left"/>
+      <w:pPr>
+        <w:ind w:left="5040" w:hanging="360"/>
+      </w:pPr>
+      <w:rPr>
+        <w:rFonts w:ascii="Symbol" w:hAnsi="Symbol" w:hint="default"/>
+      </w:rPr>
+    </w:lvl>
+    <w:lvl w:ilvl="7" w:tplc="04090003" w:tentative="1">
+      <w:start w:val="1"/>
+      <w:numFmt w:val="bullet"/>
+      <w:lvlText w:val="o"/>
+      <w:lvlJc w:val="left"/>
+      <w:pPr>
+        <w:ind w:left="5760" w:hanging="360"/>
+      </w:pPr>
+      <w:rPr>
+        <w:rFonts w:ascii="Courier New" w:hAnsi="Courier New" w:cs="Courier New" w:hint="default"/>
+      </w:rPr>
+    </w:lvl>
+    <w:lvl w:ilvl="8" w:tplc="04090005" w:tentative="1">
+      <w:start w:val="1"/>
+      <w:numFmt w:val="bullet"/>
+      <w:lvlText w:val=""/>
+      <w:lvlJc w:val="left"/>
+      <w:pPr>
+        <w:ind w:left="6480" w:hanging="360"/>
+      </w:pPr>
+      <w:rPr>
+        <w:rFonts w:ascii="Wingdings" w:hAnsi="Wingdings" w:hint="default"/>
+      </w:rPr>
+    </w:lvl>
+  </w:abstractNum>
+  <w:abstractNum w:abstractNumId="6" w15:restartNumberingAfterBreak="0">
     <w:nsid w:val="4DD23547"/>
     <w:multiLevelType w:val="hybridMultilevel"/>
     <w:tmpl w:val="504E1C4A"/>
@@ -1384,7 +2900,233 @@
       </w:rPr>
     </w:lvl>
   </w:abstractNum>
-  <w:abstractNum w:abstractNumId="4" w15:restartNumberingAfterBreak="0">
+  <w:abstractNum w:abstractNumId="7" w15:restartNumberingAfterBreak="0">
+    <w:nsid w:val="534C618B"/>
+    <w:multiLevelType w:val="hybridMultilevel"/>
+    <w:tmpl w:val="B9E8767A"/>
+    <w:lvl w:ilvl="0" w:tplc="04090001">
+      <w:start w:val="1"/>
+      <w:numFmt w:val="bullet"/>
+      <w:lvlText w:val=""/>
+      <w:lvlJc w:val="left"/>
+      <w:pPr>
+        <w:ind w:left="1080" w:hanging="360"/>
+      </w:pPr>
+      <w:rPr>
+        <w:rFonts w:ascii="Symbol" w:hAnsi="Symbol" w:hint="default"/>
+      </w:rPr>
+    </w:lvl>
+    <w:lvl w:ilvl="1" w:tplc="04090003">
+      <w:start w:val="1"/>
+      <w:numFmt w:val="bullet"/>
+      <w:lvlText w:val="o"/>
+      <w:lvlJc w:val="left"/>
+      <w:pPr>
+        <w:ind w:left="1800" w:hanging="360"/>
+      </w:pPr>
+      <w:rPr>
+        <w:rFonts w:ascii="Courier New" w:hAnsi="Courier New" w:cs="Courier New" w:hint="default"/>
+      </w:rPr>
+    </w:lvl>
+    <w:lvl w:ilvl="2" w:tplc="04090005" w:tentative="1">
+      <w:start w:val="1"/>
+      <w:numFmt w:val="bullet"/>
+      <w:lvlText w:val=""/>
+      <w:lvlJc w:val="left"/>
+      <w:pPr>
+        <w:ind w:left="2520" w:hanging="360"/>
+      </w:pPr>
+      <w:rPr>
+        <w:rFonts w:ascii="Wingdings" w:hAnsi="Wingdings" w:hint="default"/>
+      </w:rPr>
+    </w:lvl>
+    <w:lvl w:ilvl="3" w:tplc="04090001" w:tentative="1">
+      <w:start w:val="1"/>
+      <w:numFmt w:val="bullet"/>
+      <w:lvlText w:val=""/>
+      <w:lvlJc w:val="left"/>
+      <w:pPr>
+        <w:ind w:left="3240" w:hanging="360"/>
+      </w:pPr>
+      <w:rPr>
+        <w:rFonts w:ascii="Symbol" w:hAnsi="Symbol" w:hint="default"/>
+      </w:rPr>
+    </w:lvl>
+    <w:lvl w:ilvl="4" w:tplc="04090003" w:tentative="1">
+      <w:start w:val="1"/>
+      <w:numFmt w:val="bullet"/>
+      <w:lvlText w:val="o"/>
+      <w:lvlJc w:val="left"/>
+      <w:pPr>
+        <w:ind w:left="3960" w:hanging="360"/>
+      </w:pPr>
+      <w:rPr>
+        <w:rFonts w:ascii="Courier New" w:hAnsi="Courier New" w:cs="Courier New" w:hint="default"/>
+      </w:rPr>
+    </w:lvl>
+    <w:lvl w:ilvl="5" w:tplc="04090005" w:tentative="1">
+      <w:start w:val="1"/>
+      <w:numFmt w:val="bullet"/>
+      <w:lvlText w:val=""/>
+      <w:lvlJc w:val="left"/>
+      <w:pPr>
+        <w:ind w:left="4680" w:hanging="360"/>
+      </w:pPr>
+      <w:rPr>
+        <w:rFonts w:ascii="Wingdings" w:hAnsi="Wingdings" w:hint="default"/>
+      </w:rPr>
+    </w:lvl>
+    <w:lvl w:ilvl="6" w:tplc="04090001" w:tentative="1">
+      <w:start w:val="1"/>
+      <w:numFmt w:val="bullet"/>
+      <w:lvlText w:val=""/>
+      <w:lvlJc w:val="left"/>
+      <w:pPr>
+        <w:ind w:left="5400" w:hanging="360"/>
+      </w:pPr>
+      <w:rPr>
+        <w:rFonts w:ascii="Symbol" w:hAnsi="Symbol" w:hint="default"/>
+      </w:rPr>
+    </w:lvl>
+    <w:lvl w:ilvl="7" w:tplc="04090003" w:tentative="1">
+      <w:start w:val="1"/>
+      <w:numFmt w:val="bullet"/>
+      <w:lvlText w:val="o"/>
+      <w:lvlJc w:val="left"/>
+      <w:pPr>
+        <w:ind w:left="6120" w:hanging="360"/>
+      </w:pPr>
+      <w:rPr>
+        <w:rFonts w:ascii="Courier New" w:hAnsi="Courier New" w:cs="Courier New" w:hint="default"/>
+      </w:rPr>
+    </w:lvl>
+    <w:lvl w:ilvl="8" w:tplc="04090005" w:tentative="1">
+      <w:start w:val="1"/>
+      <w:numFmt w:val="bullet"/>
+      <w:lvlText w:val=""/>
+      <w:lvlJc w:val="left"/>
+      <w:pPr>
+        <w:ind w:left="6840" w:hanging="360"/>
+      </w:pPr>
+      <w:rPr>
+        <w:rFonts w:ascii="Wingdings" w:hAnsi="Wingdings" w:hint="default"/>
+      </w:rPr>
+    </w:lvl>
+  </w:abstractNum>
+  <w:abstractNum w:abstractNumId="8" w15:restartNumberingAfterBreak="0">
+    <w:nsid w:val="59ED2497"/>
+    <w:multiLevelType w:val="hybridMultilevel"/>
+    <w:tmpl w:val="D480EDAC"/>
+    <w:lvl w:ilvl="0" w:tplc="04090001">
+      <w:start w:val="1"/>
+      <w:numFmt w:val="bullet"/>
+      <w:lvlText w:val=""/>
+      <w:lvlJc w:val="left"/>
+      <w:pPr>
+        <w:ind w:left="720" w:hanging="360"/>
+      </w:pPr>
+      <w:rPr>
+        <w:rFonts w:ascii="Symbol" w:hAnsi="Symbol" w:hint="default"/>
+      </w:rPr>
+    </w:lvl>
+    <w:lvl w:ilvl="1" w:tplc="04090003">
+      <w:start w:val="1"/>
+      <w:numFmt w:val="bullet"/>
+      <w:lvlText w:val="o"/>
+      <w:lvlJc w:val="left"/>
+      <w:pPr>
+        <w:ind w:left="1440" w:hanging="360"/>
+      </w:pPr>
+      <w:rPr>
+        <w:rFonts w:ascii="Courier New" w:hAnsi="Courier New" w:cs="Courier New" w:hint="default"/>
+      </w:rPr>
+    </w:lvl>
+    <w:lvl w:ilvl="2" w:tplc="04090005">
+      <w:start w:val="1"/>
+      <w:numFmt w:val="bullet"/>
+      <w:lvlText w:val=""/>
+      <w:lvlJc w:val="left"/>
+      <w:pPr>
+        <w:ind w:left="2160" w:hanging="360"/>
+      </w:pPr>
+      <w:rPr>
+        <w:rFonts w:ascii="Wingdings" w:hAnsi="Wingdings" w:hint="default"/>
+      </w:rPr>
+    </w:lvl>
+    <w:lvl w:ilvl="3" w:tplc="04090001" w:tentative="1">
+      <w:start w:val="1"/>
+      <w:numFmt w:val="bullet"/>
+      <w:lvlText w:val=""/>
+      <w:lvlJc w:val="left"/>
+      <w:pPr>
+        <w:ind w:left="2880" w:hanging="360"/>
+      </w:pPr>
+      <w:rPr>
+        <w:rFonts w:ascii="Symbol" w:hAnsi="Symbol" w:hint="default"/>
+      </w:rPr>
+    </w:lvl>
+    <w:lvl w:ilvl="4" w:tplc="04090003" w:tentative="1">
+      <w:start w:val="1"/>
+      <w:numFmt w:val="bullet"/>
+      <w:lvlText w:val="o"/>
+      <w:lvlJc w:val="left"/>
+      <w:pPr>
+        <w:ind w:left="3600" w:hanging="360"/>
+      </w:pPr>
+      <w:rPr>
+        <w:rFonts w:ascii="Courier New" w:hAnsi="Courier New" w:cs="Courier New" w:hint="default"/>
+      </w:rPr>
+    </w:lvl>
+    <w:lvl w:ilvl="5" w:tplc="04090005" w:tentative="1">
+      <w:start w:val="1"/>
+      <w:numFmt w:val="bullet"/>
+      <w:lvlText w:val=""/>
+      <w:lvlJc w:val="left"/>
+      <w:pPr>
+        <w:ind w:left="4320" w:hanging="360"/>
+      </w:pPr>
+      <w:rPr>
+        <w:rFonts w:ascii="Wingdings" w:hAnsi="Wingdings" w:hint="default"/>
+      </w:rPr>
+    </w:lvl>
+    <w:lvl w:ilvl="6" w:tplc="04090001" w:tentative="1">
+      <w:start w:val="1"/>
+      <w:numFmt w:val="bullet"/>
+      <w:lvlText w:val=""/>
+      <w:lvlJc w:val="left"/>
+      <w:pPr>
+        <w:ind w:left="5040" w:hanging="360"/>
+      </w:pPr>
+      <w:rPr>
+        <w:rFonts w:ascii="Symbol" w:hAnsi="Symbol" w:hint="default"/>
+      </w:rPr>
+    </w:lvl>
+    <w:lvl w:ilvl="7" w:tplc="04090003" w:tentative="1">
+      <w:start w:val="1"/>
+      <w:numFmt w:val="bullet"/>
+      <w:lvlText w:val="o"/>
+      <w:lvlJc w:val="left"/>
+      <w:pPr>
+        <w:ind w:left="5760" w:hanging="360"/>
+      </w:pPr>
+      <w:rPr>
+        <w:rFonts w:ascii="Courier New" w:hAnsi="Courier New" w:cs="Courier New" w:hint="default"/>
+      </w:rPr>
+    </w:lvl>
+    <w:lvl w:ilvl="8" w:tplc="04090005" w:tentative="1">
+      <w:start w:val="1"/>
+      <w:numFmt w:val="bullet"/>
+      <w:lvlText w:val=""/>
+      <w:lvlJc w:val="left"/>
+      <w:pPr>
+        <w:ind w:left="6480" w:hanging="360"/>
+      </w:pPr>
+      <w:rPr>
+        <w:rFonts w:ascii="Wingdings" w:hAnsi="Wingdings" w:hint="default"/>
+      </w:rPr>
+    </w:lvl>
+  </w:abstractNum>
+  <w:abstractNum w:abstractNumId="9" w15:restartNumberingAfterBreak="0">
     <w:nsid w:val="5B2850D5"/>
     <w:multiLevelType w:val="hybridMultilevel"/>
     <w:tmpl w:val="9E662F3C"/>
@@ -1497,7 +3239,233 @@
       </w:rPr>
     </w:lvl>
   </w:abstractNum>
-  <w:abstractNum w:abstractNumId="5" w15:restartNumberingAfterBreak="0">
+  <w:abstractNum w:abstractNumId="10" w15:restartNumberingAfterBreak="0">
+    <w:nsid w:val="60B1406D"/>
+    <w:multiLevelType w:val="hybridMultilevel"/>
+    <w:tmpl w:val="94F6152A"/>
+    <w:lvl w:ilvl="0" w:tplc="04090001">
+      <w:start w:val="1"/>
+      <w:numFmt w:val="bullet"/>
+      <w:lvlText w:val=""/>
+      <w:lvlJc w:val="left"/>
+      <w:pPr>
+        <w:ind w:left="720" w:hanging="360"/>
+      </w:pPr>
+      <w:rPr>
+        <w:rFonts w:ascii="Symbol" w:hAnsi="Symbol" w:hint="default"/>
+      </w:rPr>
+    </w:lvl>
+    <w:lvl w:ilvl="1" w:tplc="04090003">
+      <w:start w:val="1"/>
+      <w:numFmt w:val="bullet"/>
+      <w:lvlText w:val="o"/>
+      <w:lvlJc w:val="left"/>
+      <w:pPr>
+        <w:ind w:left="1440" w:hanging="360"/>
+      </w:pPr>
+      <w:rPr>
+        <w:rFonts w:ascii="Courier New" w:hAnsi="Courier New" w:cs="Courier New" w:hint="default"/>
+      </w:rPr>
+    </w:lvl>
+    <w:lvl w:ilvl="2" w:tplc="04090005" w:tentative="1">
+      <w:start w:val="1"/>
+      <w:numFmt w:val="bullet"/>
+      <w:lvlText w:val=""/>
+      <w:lvlJc w:val="left"/>
+      <w:pPr>
+        <w:ind w:left="2160" w:hanging="360"/>
+      </w:pPr>
+      <w:rPr>
+        <w:rFonts w:ascii="Wingdings" w:hAnsi="Wingdings" w:hint="default"/>
+      </w:rPr>
+    </w:lvl>
+    <w:lvl w:ilvl="3" w:tplc="04090001" w:tentative="1">
+      <w:start w:val="1"/>
+      <w:numFmt w:val="bullet"/>
+      <w:lvlText w:val=""/>
+      <w:lvlJc w:val="left"/>
+      <w:pPr>
+        <w:ind w:left="2880" w:hanging="360"/>
+      </w:pPr>
+      <w:rPr>
+        <w:rFonts w:ascii="Symbol" w:hAnsi="Symbol" w:hint="default"/>
+      </w:rPr>
+    </w:lvl>
+    <w:lvl w:ilvl="4" w:tplc="04090003" w:tentative="1">
+      <w:start w:val="1"/>
+      <w:numFmt w:val="bullet"/>
+      <w:lvlText w:val="o"/>
+      <w:lvlJc w:val="left"/>
+      <w:pPr>
+        <w:ind w:left="3600" w:hanging="360"/>
+      </w:pPr>
+      <w:rPr>
+        <w:rFonts w:ascii="Courier New" w:hAnsi="Courier New" w:cs="Courier New" w:hint="default"/>
+      </w:rPr>
+    </w:lvl>
+    <w:lvl w:ilvl="5" w:tplc="04090005" w:tentative="1">
+      <w:start w:val="1"/>
+      <w:numFmt w:val="bullet"/>
+      <w:lvlText w:val=""/>
+      <w:lvlJc w:val="left"/>
+      <w:pPr>
+        <w:ind w:left="4320" w:hanging="360"/>
+      </w:pPr>
+      <w:rPr>
+        <w:rFonts w:ascii="Wingdings" w:hAnsi="Wingdings" w:hint="default"/>
+      </w:rPr>
+    </w:lvl>
+    <w:lvl w:ilvl="6" w:tplc="04090001" w:tentative="1">
+      <w:start w:val="1"/>
+      <w:numFmt w:val="bullet"/>
+      <w:lvlText w:val=""/>
+      <w:lvlJc w:val="left"/>
+      <w:pPr>
+        <w:ind w:left="5040" w:hanging="360"/>
+      </w:pPr>
+      <w:rPr>
+        <w:rFonts w:ascii="Symbol" w:hAnsi="Symbol" w:hint="default"/>
+      </w:rPr>
+    </w:lvl>
+    <w:lvl w:ilvl="7" w:tplc="04090003" w:tentative="1">
+      <w:start w:val="1"/>
+      <w:numFmt w:val="bullet"/>
+      <w:lvlText w:val="o"/>
+      <w:lvlJc w:val="left"/>
+      <w:pPr>
+        <w:ind w:left="5760" w:hanging="360"/>
+      </w:pPr>
+      <w:rPr>
+        <w:rFonts w:ascii="Courier New" w:hAnsi="Courier New" w:cs="Courier New" w:hint="default"/>
+      </w:rPr>
+    </w:lvl>
+    <w:lvl w:ilvl="8" w:tplc="04090005" w:tentative="1">
+      <w:start w:val="1"/>
+      <w:numFmt w:val="bullet"/>
+      <w:lvlText w:val=""/>
+      <w:lvlJc w:val="left"/>
+      <w:pPr>
+        <w:ind w:left="6480" w:hanging="360"/>
+      </w:pPr>
+      <w:rPr>
+        <w:rFonts w:ascii="Wingdings" w:hAnsi="Wingdings" w:hint="default"/>
+      </w:rPr>
+    </w:lvl>
+  </w:abstractNum>
+  <w:abstractNum w:abstractNumId="11" w15:restartNumberingAfterBreak="0">
+    <w:nsid w:val="60B41AC0"/>
+    <w:multiLevelType w:val="hybridMultilevel"/>
+    <w:tmpl w:val="D4206166"/>
+    <w:lvl w:ilvl="0" w:tplc="04090001">
+      <w:start w:val="1"/>
+      <w:numFmt w:val="bullet"/>
+      <w:lvlText w:val=""/>
+      <w:lvlJc w:val="left"/>
+      <w:pPr>
+        <w:ind w:left="720" w:hanging="360"/>
+      </w:pPr>
+      <w:rPr>
+        <w:rFonts w:ascii="Symbol" w:hAnsi="Symbol" w:hint="default"/>
+      </w:rPr>
+    </w:lvl>
+    <w:lvl w:ilvl="1" w:tplc="04090003">
+      <w:start w:val="1"/>
+      <w:numFmt w:val="bullet"/>
+      <w:lvlText w:val="o"/>
+      <w:lvlJc w:val="left"/>
+      <w:pPr>
+        <w:ind w:left="1440" w:hanging="360"/>
+      </w:pPr>
+      <w:rPr>
+        <w:rFonts w:ascii="Courier New" w:hAnsi="Courier New" w:cs="Courier New" w:hint="default"/>
+      </w:rPr>
+    </w:lvl>
+    <w:lvl w:ilvl="2" w:tplc="04090005" w:tentative="1">
+      <w:start w:val="1"/>
+      <w:numFmt w:val="bullet"/>
+      <w:lvlText w:val=""/>
+      <w:lvlJc w:val="left"/>
+      <w:pPr>
+        <w:ind w:left="2160" w:hanging="360"/>
+      </w:pPr>
+      <w:rPr>
+        <w:rFonts w:ascii="Wingdings" w:hAnsi="Wingdings" w:hint="default"/>
+      </w:rPr>
+    </w:lvl>
+    <w:lvl w:ilvl="3" w:tplc="04090001" w:tentative="1">
+      <w:start w:val="1"/>
+      <w:numFmt w:val="bullet"/>
+      <w:lvlText w:val=""/>
+      <w:lvlJc w:val="left"/>
+      <w:pPr>
+        <w:ind w:left="2880" w:hanging="360"/>
+      </w:pPr>
+      <w:rPr>
+        <w:rFonts w:ascii="Symbol" w:hAnsi="Symbol" w:hint="default"/>
+      </w:rPr>
+    </w:lvl>
+    <w:lvl w:ilvl="4" w:tplc="04090003" w:tentative="1">
+      <w:start w:val="1"/>
+      <w:numFmt w:val="bullet"/>
+      <w:lvlText w:val="o"/>
+      <w:lvlJc w:val="left"/>
+      <w:pPr>
+        <w:ind w:left="3600" w:hanging="360"/>
+      </w:pPr>
+      <w:rPr>
+        <w:rFonts w:ascii="Courier New" w:hAnsi="Courier New" w:cs="Courier New" w:hint="default"/>
+      </w:rPr>
+    </w:lvl>
+    <w:lvl w:ilvl="5" w:tplc="04090005" w:tentative="1">
+      <w:start w:val="1"/>
+      <w:numFmt w:val="bullet"/>
+      <w:lvlText w:val=""/>
+      <w:lvlJc w:val="left"/>
+      <w:pPr>
+        <w:ind w:left="4320" w:hanging="360"/>
+      </w:pPr>
+      <w:rPr>
+        <w:rFonts w:ascii="Wingdings" w:hAnsi="Wingdings" w:hint="default"/>
+      </w:rPr>
+    </w:lvl>
+    <w:lvl w:ilvl="6" w:tplc="04090001" w:tentative="1">
+      <w:start w:val="1"/>
+      <w:numFmt w:val="bullet"/>
+      <w:lvlText w:val=""/>
+      <w:lvlJc w:val="left"/>
+      <w:pPr>
+        <w:ind w:left="5040" w:hanging="360"/>
+      </w:pPr>
+      <w:rPr>
+        <w:rFonts w:ascii="Symbol" w:hAnsi="Symbol" w:hint="default"/>
+      </w:rPr>
+    </w:lvl>
+    <w:lvl w:ilvl="7" w:tplc="04090003" w:tentative="1">
+      <w:start w:val="1"/>
+      <w:numFmt w:val="bullet"/>
+      <w:lvlText w:val="o"/>
+      <w:lvlJc w:val="left"/>
+      <w:pPr>
+        <w:ind w:left="5760" w:hanging="360"/>
+      </w:pPr>
+      <w:rPr>
+        <w:rFonts w:ascii="Courier New" w:hAnsi="Courier New" w:cs="Courier New" w:hint="default"/>
+      </w:rPr>
+    </w:lvl>
+    <w:lvl w:ilvl="8" w:tplc="04090005" w:tentative="1">
+      <w:start w:val="1"/>
+      <w:numFmt w:val="bullet"/>
+      <w:lvlText w:val=""/>
+      <w:lvlJc w:val="left"/>
+      <w:pPr>
+        <w:ind w:left="6480" w:hanging="360"/>
+      </w:pPr>
+      <w:rPr>
+        <w:rFonts w:ascii="Wingdings" w:hAnsi="Wingdings" w:hint="default"/>
+      </w:rPr>
+    </w:lvl>
+  </w:abstractNum>
+  <w:abstractNum w:abstractNumId="12" w15:restartNumberingAfterBreak="0">
     <w:nsid w:val="61967FA3"/>
     <w:multiLevelType w:val="hybridMultilevel"/>
     <w:tmpl w:val="D2605ACC"/>
@@ -1610,23 +3578,276 @@
       </w:rPr>
     </w:lvl>
   </w:abstractNum>
+  <w:abstractNum w:abstractNumId="13" w15:restartNumberingAfterBreak="0">
+    <w:nsid w:val="6470562E"/>
+    <w:multiLevelType w:val="hybridMultilevel"/>
+    <w:tmpl w:val="E28CC6C0"/>
+    <w:lvl w:ilvl="0" w:tplc="04090001">
+      <w:start w:val="1"/>
+      <w:numFmt w:val="bullet"/>
+      <w:lvlText w:val=""/>
+      <w:lvlJc w:val="left"/>
+      <w:pPr>
+        <w:ind w:left="720" w:hanging="360"/>
+      </w:pPr>
+      <w:rPr>
+        <w:rFonts w:ascii="Symbol" w:hAnsi="Symbol" w:hint="default"/>
+      </w:rPr>
+    </w:lvl>
+    <w:lvl w:ilvl="1" w:tplc="04090003" w:tentative="1">
+      <w:start w:val="1"/>
+      <w:numFmt w:val="bullet"/>
+      <w:lvlText w:val="o"/>
+      <w:lvlJc w:val="left"/>
+      <w:pPr>
+        <w:ind w:left="1440" w:hanging="360"/>
+      </w:pPr>
+      <w:rPr>
+        <w:rFonts w:ascii="Courier New" w:hAnsi="Courier New" w:cs="Courier New" w:hint="default"/>
+      </w:rPr>
+    </w:lvl>
+    <w:lvl w:ilvl="2" w:tplc="04090005" w:tentative="1">
+      <w:start w:val="1"/>
+      <w:numFmt w:val="bullet"/>
+      <w:lvlText w:val=""/>
+      <w:lvlJc w:val="left"/>
+      <w:pPr>
+        <w:ind w:left="2160" w:hanging="360"/>
+      </w:pPr>
+      <w:rPr>
+        <w:rFonts w:ascii="Wingdings" w:hAnsi="Wingdings" w:hint="default"/>
+      </w:rPr>
+    </w:lvl>
+    <w:lvl w:ilvl="3" w:tplc="04090001" w:tentative="1">
+      <w:start w:val="1"/>
+      <w:numFmt w:val="bullet"/>
+      <w:lvlText w:val=""/>
+      <w:lvlJc w:val="left"/>
+      <w:pPr>
+        <w:ind w:left="2880" w:hanging="360"/>
+      </w:pPr>
+      <w:rPr>
+        <w:rFonts w:ascii="Symbol" w:hAnsi="Symbol" w:hint="default"/>
+      </w:rPr>
+    </w:lvl>
+    <w:lvl w:ilvl="4" w:tplc="04090003" w:tentative="1">
+      <w:start w:val="1"/>
+      <w:numFmt w:val="bullet"/>
+      <w:lvlText w:val="o"/>
+      <w:lvlJc w:val="left"/>
+      <w:pPr>
+        <w:ind w:left="3600" w:hanging="360"/>
+      </w:pPr>
+      <w:rPr>
+        <w:rFonts w:ascii="Courier New" w:hAnsi="Courier New" w:cs="Courier New" w:hint="default"/>
+      </w:rPr>
+    </w:lvl>
+    <w:lvl w:ilvl="5" w:tplc="04090005" w:tentative="1">
+      <w:start w:val="1"/>
+      <w:numFmt w:val="bullet"/>
+      <w:lvlText w:val=""/>
+      <w:lvlJc w:val="left"/>
+      <w:pPr>
+        <w:ind w:left="4320" w:hanging="360"/>
+      </w:pPr>
+      <w:rPr>
+        <w:rFonts w:ascii="Wingdings" w:hAnsi="Wingdings" w:hint="default"/>
+      </w:rPr>
+    </w:lvl>
+    <w:lvl w:ilvl="6" w:tplc="04090001" w:tentative="1">
+      <w:start w:val="1"/>
+      <w:numFmt w:val="bullet"/>
+      <w:lvlText w:val=""/>
+      <w:lvlJc w:val="left"/>
+      <w:pPr>
+        <w:ind w:left="5040" w:hanging="360"/>
+      </w:pPr>
+      <w:rPr>
+        <w:rFonts w:ascii="Symbol" w:hAnsi="Symbol" w:hint="default"/>
+      </w:rPr>
+    </w:lvl>
+    <w:lvl w:ilvl="7" w:tplc="04090003" w:tentative="1">
+      <w:start w:val="1"/>
+      <w:numFmt w:val="bullet"/>
+      <w:lvlText w:val="o"/>
+      <w:lvlJc w:val="left"/>
+      <w:pPr>
+        <w:ind w:left="5760" w:hanging="360"/>
+      </w:pPr>
+      <w:rPr>
+        <w:rFonts w:ascii="Courier New" w:hAnsi="Courier New" w:cs="Courier New" w:hint="default"/>
+      </w:rPr>
+    </w:lvl>
+    <w:lvl w:ilvl="8" w:tplc="04090005" w:tentative="1">
+      <w:start w:val="1"/>
+      <w:numFmt w:val="bullet"/>
+      <w:lvlText w:val=""/>
+      <w:lvlJc w:val="left"/>
+      <w:pPr>
+        <w:ind w:left="6480" w:hanging="360"/>
+      </w:pPr>
+      <w:rPr>
+        <w:rFonts w:ascii="Wingdings" w:hAnsi="Wingdings" w:hint="default"/>
+      </w:rPr>
+    </w:lvl>
+  </w:abstractNum>
+  <w:abstractNum w:abstractNumId="14" w15:restartNumberingAfterBreak="0">
+    <w:nsid w:val="6A574E99"/>
+    <w:multiLevelType w:val="hybridMultilevel"/>
+    <w:tmpl w:val="06A89D62"/>
+    <w:lvl w:ilvl="0" w:tplc="04090001">
+      <w:start w:val="1"/>
+      <w:numFmt w:val="bullet"/>
+      <w:lvlText w:val=""/>
+      <w:lvlJc w:val="left"/>
+      <w:pPr>
+        <w:ind w:left="720" w:hanging="360"/>
+      </w:pPr>
+      <w:rPr>
+        <w:rFonts w:ascii="Symbol" w:hAnsi="Symbol" w:hint="default"/>
+      </w:rPr>
+    </w:lvl>
+    <w:lvl w:ilvl="1" w:tplc="04090003">
+      <w:start w:val="1"/>
+      <w:numFmt w:val="bullet"/>
+      <w:lvlText w:val="o"/>
+      <w:lvlJc w:val="left"/>
+      <w:pPr>
+        <w:ind w:left="1440" w:hanging="360"/>
+      </w:pPr>
+      <w:rPr>
+        <w:rFonts w:ascii="Courier New" w:hAnsi="Courier New" w:cs="Courier New" w:hint="default"/>
+      </w:rPr>
+    </w:lvl>
+    <w:lvl w:ilvl="2" w:tplc="04090005" w:tentative="1">
+      <w:start w:val="1"/>
+      <w:numFmt w:val="bullet"/>
+      <w:lvlText w:val=""/>
+      <w:lvlJc w:val="left"/>
+      <w:pPr>
+        <w:ind w:left="2160" w:hanging="360"/>
+      </w:pPr>
+      <w:rPr>
+        <w:rFonts w:ascii="Wingdings" w:hAnsi="Wingdings" w:hint="default"/>
+      </w:rPr>
+    </w:lvl>
+    <w:lvl w:ilvl="3" w:tplc="04090001" w:tentative="1">
+      <w:start w:val="1"/>
+      <w:numFmt w:val="bullet"/>
+      <w:lvlText w:val=""/>
+      <w:lvlJc w:val="left"/>
+      <w:pPr>
+        <w:ind w:left="2880" w:hanging="360"/>
+      </w:pPr>
+      <w:rPr>
+        <w:rFonts w:ascii="Symbol" w:hAnsi="Symbol" w:hint="default"/>
+      </w:rPr>
+    </w:lvl>
+    <w:lvl w:ilvl="4" w:tplc="04090003" w:tentative="1">
+      <w:start w:val="1"/>
+      <w:numFmt w:val="bullet"/>
+      <w:lvlText w:val="o"/>
+      <w:lvlJc w:val="left"/>
+      <w:pPr>
+        <w:ind w:left="3600" w:hanging="360"/>
+      </w:pPr>
+      <w:rPr>
+        <w:rFonts w:ascii="Courier New" w:hAnsi="Courier New" w:cs="Courier New" w:hint="default"/>
+      </w:rPr>
+    </w:lvl>
+    <w:lvl w:ilvl="5" w:tplc="04090005" w:tentative="1">
+      <w:start w:val="1"/>
+      <w:numFmt w:val="bullet"/>
+      <w:lvlText w:val=""/>
+      <w:lvlJc w:val="left"/>
+      <w:pPr>
+        <w:ind w:left="4320" w:hanging="360"/>
+      </w:pPr>
+      <w:rPr>
+        <w:rFonts w:ascii="Wingdings" w:hAnsi="Wingdings" w:hint="default"/>
+      </w:rPr>
+    </w:lvl>
+    <w:lvl w:ilvl="6" w:tplc="04090001" w:tentative="1">
+      <w:start w:val="1"/>
+      <w:numFmt w:val="bullet"/>
+      <w:lvlText w:val=""/>
+      <w:lvlJc w:val="left"/>
+      <w:pPr>
+        <w:ind w:left="5040" w:hanging="360"/>
+      </w:pPr>
+      <w:rPr>
+        <w:rFonts w:ascii="Symbol" w:hAnsi="Symbol" w:hint="default"/>
+      </w:rPr>
+    </w:lvl>
+    <w:lvl w:ilvl="7" w:tplc="04090003" w:tentative="1">
+      <w:start w:val="1"/>
+      <w:numFmt w:val="bullet"/>
+      <w:lvlText w:val="o"/>
+      <w:lvlJc w:val="left"/>
+      <w:pPr>
+        <w:ind w:left="5760" w:hanging="360"/>
+      </w:pPr>
+      <w:rPr>
+        <w:rFonts w:ascii="Courier New" w:hAnsi="Courier New" w:cs="Courier New" w:hint="default"/>
+      </w:rPr>
+    </w:lvl>
+    <w:lvl w:ilvl="8" w:tplc="04090005" w:tentative="1">
+      <w:start w:val="1"/>
+      <w:numFmt w:val="bullet"/>
+      <w:lvlText w:val=""/>
+      <w:lvlJc w:val="left"/>
+      <w:pPr>
+        <w:ind w:left="6480" w:hanging="360"/>
+      </w:pPr>
+      <w:rPr>
+        <w:rFonts w:ascii="Wingdings" w:hAnsi="Wingdings" w:hint="default"/>
+      </w:rPr>
+    </w:lvl>
+  </w:abstractNum>
   <w:num w:numId="1">
+    <w:abstractNumId w:val="4"/>
+  </w:num>
+  <w:num w:numId="2">
+    <w:abstractNumId w:val="1"/>
+  </w:num>
+  <w:num w:numId="3">
+    <w:abstractNumId w:val="6"/>
+  </w:num>
+  <w:num w:numId="4">
+    <w:abstractNumId w:val="9"/>
+  </w:num>
+  <w:num w:numId="5">
+    <w:abstractNumId w:val="12"/>
+  </w:num>
+  <w:num w:numId="6">
     <w:abstractNumId w:val="2"/>
   </w:num>
-  <w:num w:numId="2">
+  <w:num w:numId="7">
+    <w:abstractNumId w:val="14"/>
+  </w:num>
+  <w:num w:numId="8">
+    <w:abstractNumId w:val="11"/>
+  </w:num>
+  <w:num w:numId="9">
+    <w:abstractNumId w:val="5"/>
+  </w:num>
+  <w:num w:numId="10">
+    <w:abstractNumId w:val="7"/>
+  </w:num>
+  <w:num w:numId="11">
+    <w:abstractNumId w:val="8"/>
+  </w:num>
+  <w:num w:numId="12">
+    <w:abstractNumId w:val="10"/>
+  </w:num>
+  <w:num w:numId="13">
     <w:abstractNumId w:val="0"/>
   </w:num>
-  <w:num w:numId="3">
+  <w:num w:numId="14">
+    <w:abstractNumId w:val="13"/>
+  </w:num>
+  <w:num w:numId="15">
     <w:abstractNumId w:val="3"/>
-  </w:num>
-  <w:num w:numId="4">
-    <w:abstractNumId w:val="4"/>
-  </w:num>
-  <w:num w:numId="5">
-    <w:abstractNumId w:val="5"/>
-  </w:num>
-  <w:num w:numId="6">
-    <w:abstractNumId w:val="1"/>
   </w:num>
 </w:numbering>
 </file>

</xml_diff>

<commit_message>
Notes from class on February 11, 2020
</commit_message>
<xml_diff>
--- a/Notes/POLS6330_2020_Spring_Notes_Lectures_v00.docx
+++ b/Notes/POLS6330_2020_Spring_Notes_Lectures_v00.docx
@@ -18,6 +18,7 @@
           <w:numId w:val="1"/>
         </w:numPr>
         <w:spacing w:after="60"/>
+        <w:contextualSpacing w:val="0"/>
       </w:pPr>
       <w:r>
         <w:t xml:space="preserve">Damen Alexander, damen.alexander@slu.edu </w:t>
@@ -31,6 +32,7 @@
           <w:numId w:val="1"/>
         </w:numPr>
         <w:spacing w:after="60"/>
+        <w:contextualSpacing w:val="0"/>
       </w:pPr>
       <w:r>
         <w:t xml:space="preserve">Laura </w:t>
@@ -52,6 +54,7 @@
           <w:numId w:val="1"/>
         </w:numPr>
         <w:spacing w:after="60"/>
+        <w:contextualSpacing w:val="0"/>
       </w:pPr>
       <w:r>
         <w:t xml:space="preserve">Rohan </w:t>
@@ -76,6 +79,7 @@
           <w:numId w:val="1"/>
         </w:numPr>
         <w:spacing w:after="60"/>
+        <w:contextualSpacing w:val="0"/>
       </w:pPr>
       <w:r>
         <w:t>Renee</w:t>
@@ -101,6 +105,7 @@
           <w:numId w:val="1"/>
         </w:numPr>
         <w:spacing w:after="60"/>
+        <w:contextualSpacing w:val="0"/>
       </w:pPr>
       <w:r>
         <w:t xml:space="preserve">Bernard </w:t>
@@ -125,6 +130,7 @@
           <w:numId w:val="1"/>
         </w:numPr>
         <w:spacing w:after="60"/>
+        <w:contextualSpacing w:val="0"/>
       </w:pPr>
       <w:proofErr w:type="spellStart"/>
       <w:r>
@@ -155,6 +161,7 @@
           <w:numId w:val="1"/>
         </w:numPr>
         <w:spacing w:after="60"/>
+        <w:contextualSpacing w:val="0"/>
       </w:pPr>
       <w:r>
         <w:t xml:space="preserve">Ivan </w:t>
@@ -179,6 +186,7 @@
           <w:numId w:val="1"/>
         </w:numPr>
         <w:spacing w:after="60"/>
+        <w:contextualSpacing w:val="0"/>
       </w:pPr>
       <w:r>
         <w:t xml:space="preserve">Rachel </w:t>
@@ -203,6 +211,7 @@
           <w:numId w:val="1"/>
         </w:numPr>
         <w:spacing w:after="60"/>
+        <w:contextualSpacing w:val="0"/>
       </w:pPr>
       <w:r>
         <w:t xml:space="preserve">Maria Sanchez, </w:t>
@@ -219,6 +228,7 @@
           <w:numId w:val="1"/>
         </w:numPr>
         <w:spacing w:after="60"/>
+        <w:contextualSpacing w:val="0"/>
       </w:pPr>
       <w:r>
         <w:t xml:space="preserve">Annamaria </w:t>
@@ -240,6 +250,7 @@
           <w:numId w:val="1"/>
         </w:numPr>
         <w:spacing w:after="60"/>
+        <w:contextualSpacing w:val="0"/>
       </w:pPr>
       <w:proofErr w:type="spellStart"/>
       <w:r>
@@ -276,6 +287,7 @@
           <w:numId w:val="2"/>
         </w:numPr>
         <w:spacing w:after="60"/>
+        <w:contextualSpacing w:val="0"/>
       </w:pPr>
       <w:r>
         <w:t>How technology can be used to improve government.</w:t>
@@ -302,6 +314,7 @@
           <w:numId w:val="2"/>
         </w:numPr>
         <w:spacing w:after="60"/>
+        <w:contextualSpacing w:val="0"/>
       </w:pPr>
       <w:r>
         <w:t>Midterm and final will be on blackboard and open book</w:t>
@@ -318,6 +331,7 @@
           <w:numId w:val="2"/>
         </w:numPr>
         <w:spacing w:after="60"/>
+        <w:contextualSpacing w:val="0"/>
       </w:pPr>
       <w:r>
         <w:t>It’s okay to use laptop to take notes during class.</w:t>
@@ -356,6 +370,7 @@
           <w:numId w:val="4"/>
         </w:numPr>
         <w:spacing w:after="60"/>
+        <w:contextualSpacing w:val="0"/>
       </w:pPr>
       <w:r>
         <w:t>It’s a</w:t>
@@ -375,6 +390,7 @@
           <w:numId w:val="4"/>
         </w:numPr>
         <w:spacing w:after="60"/>
+        <w:contextualSpacing w:val="0"/>
       </w:pPr>
       <w:r>
         <w:t>Everything we do is part of the economy; government is involved in all aspects of the economy; therefore, government is involved in everything we do.</w:t>
@@ -388,6 +404,7 @@
           <w:numId w:val="4"/>
         </w:numPr>
         <w:spacing w:after="60"/>
+        <w:contextualSpacing w:val="0"/>
       </w:pPr>
       <w:r>
         <w:t>Taxes constitute the largest portion of revenues collected by the federal government.</w:t>
@@ -401,6 +418,7 @@
           <w:numId w:val="4"/>
         </w:numPr>
         <w:spacing w:after="60"/>
+        <w:contextualSpacing w:val="0"/>
       </w:pPr>
       <w:r>
         <w:t>St. Louis, Missouri has the highest percentage of non-public schools in the nation (roughly 40 percent compared to about 10 percent for the national average).</w:t>
@@ -414,6 +432,7 @@
           <w:numId w:val="4"/>
         </w:numPr>
         <w:spacing w:after="60"/>
+        <w:contextualSpacing w:val="0"/>
       </w:pPr>
       <w:r>
         <w:t>The largest portion of the budget for the city of St. Louis, Missouri is law enforcement personnel costs (about 70 percent); other personnel costs constitute another 5 percent or so.</w:t>
@@ -427,6 +446,7 @@
           <w:numId w:val="4"/>
         </w:numPr>
         <w:spacing w:after="60"/>
+        <w:contextualSpacing w:val="0"/>
       </w:pPr>
       <w:r>
         <w:t>Large portion of federal budget devoted to transfers, mostly social security.</w:t>
@@ -440,6 +460,7 @@
           <w:numId w:val="4"/>
         </w:numPr>
         <w:spacing w:after="60"/>
+        <w:contextualSpacing w:val="0"/>
       </w:pPr>
       <w:r>
         <w:t>Medicare and Medicaid constitute roughly 70 to 80 percent of medical expenditures by the federal government.</w:t>
@@ -453,6 +474,7 @@
           <w:numId w:val="4"/>
         </w:numPr>
         <w:spacing w:after="60"/>
+        <w:contextualSpacing w:val="0"/>
       </w:pPr>
       <w:r>
         <w:t>Non-profit sector is included as part of the public sector.</w:t>
@@ -466,6 +488,7 @@
           <w:numId w:val="4"/>
         </w:numPr>
         <w:spacing w:after="60"/>
+        <w:contextualSpacing w:val="0"/>
       </w:pPr>
       <w:r>
         <w:t>QUESTION: What are the similarities between the non-profit sector and the public sector?</w:t>
@@ -479,6 +502,7 @@
           <w:numId w:val="4"/>
         </w:numPr>
         <w:spacing w:after="60"/>
+        <w:contextualSpacing w:val="0"/>
       </w:pPr>
       <w:r>
         <w:t xml:space="preserve">QUESTION: Is the non-profit sector more </w:t>
@@ -498,6 +522,7 @@
           <w:numId w:val="4"/>
         </w:numPr>
         <w:spacing w:after="60"/>
+        <w:contextualSpacing w:val="0"/>
       </w:pPr>
       <w:r>
         <w:t>An argument can be made that it is a distinct sector.</w:t>
@@ -511,6 +536,7 @@
           <w:numId w:val="4"/>
         </w:numPr>
         <w:spacing w:after="60"/>
+        <w:contextualSpacing w:val="0"/>
       </w:pPr>
       <w:r>
         <w:t>Japan is more free market than the United States, which is more free market than all European countries?</w:t>
@@ -524,8 +550,10 @@
           <w:numId w:val="4"/>
         </w:numPr>
         <w:spacing w:after="60"/>
-      </w:pPr>
-      <w:r>
+        <w:contextualSpacing w:val="0"/>
+      </w:pPr>
+      <w:r>
+        <w:lastRenderedPageBreak/>
         <w:t>QUESTION: What is the measure of the level of free market?</w:t>
       </w:r>
     </w:p>
@@ -550,6 +578,7 @@
           <w:numId w:val="5"/>
         </w:numPr>
         <w:spacing w:after="60"/>
+        <w:contextualSpacing w:val="0"/>
       </w:pPr>
       <w:r>
         <w:t>Primary rationale for government intervention in the economy is to correct or mitigate market failures.</w:t>
@@ -563,9 +592,9 @@
           <w:numId w:val="5"/>
         </w:numPr>
         <w:spacing w:after="60"/>
-      </w:pPr>
-      <w:r>
-        <w:lastRenderedPageBreak/>
+        <w:contextualSpacing w:val="0"/>
+      </w:pPr>
+      <w:r>
         <w:t>A market failure is anything that creates an inefficiency in the market.</w:t>
       </w:r>
     </w:p>
@@ -577,6 +606,7 @@
           <w:numId w:val="5"/>
         </w:numPr>
         <w:spacing w:after="60"/>
+        <w:contextualSpacing w:val="0"/>
       </w:pPr>
       <w:r>
         <w:t>e.g., unemployment</w:t>
@@ -590,6 +620,7 @@
           <w:numId w:val="5"/>
         </w:numPr>
         <w:spacing w:after="60"/>
+        <w:contextualSpacing w:val="0"/>
       </w:pPr>
       <w:r>
         <w:t>There is debate about what constitutes a market failure.</w:t>
@@ -603,6 +634,7 @@
           <w:numId w:val="5"/>
         </w:numPr>
         <w:spacing w:after="60"/>
+        <w:contextualSpacing w:val="0"/>
       </w:pPr>
       <w:r>
         <w:t>QUESTION: What is inefficiency in the context of public sector economics?</w:t>
@@ -616,6 +648,7 @@
           <w:numId w:val="5"/>
         </w:numPr>
         <w:spacing w:after="60"/>
+        <w:contextualSpacing w:val="0"/>
       </w:pPr>
       <w:r>
         <w:t>Inefficiency seems to be any failure to derive the most economic benefit from a scarce resource.</w:t>
@@ -629,6 +662,7 @@
           <w:numId w:val="5"/>
         </w:numPr>
         <w:spacing w:after="60"/>
+        <w:contextualSpacing w:val="0"/>
       </w:pPr>
       <w:r>
         <w:t>QUESTION: Should the definition of inefficiency only be described in terms of economic benefit, without consideration of non-economic benefits?</w:t>
@@ -642,6 +676,7 @@
           <w:numId w:val="5"/>
         </w:numPr>
         <w:spacing w:after="60"/>
+        <w:contextualSpacing w:val="0"/>
       </w:pPr>
       <w:r>
         <w:t>Generally, the size of government correlates with the role of government.</w:t>
@@ -655,6 +690,7 @@
           <w:numId w:val="5"/>
         </w:numPr>
         <w:spacing w:after="60"/>
+        <w:contextualSpacing w:val="0"/>
       </w:pPr>
       <w:r>
         <w:t>QUESTION: How is the size of government measured?</w:t>
@@ -668,6 +704,7 @@
           <w:numId w:val="5"/>
         </w:numPr>
         <w:spacing w:after="60"/>
+        <w:contextualSpacing w:val="0"/>
       </w:pPr>
       <w:r>
         <w:t>John Maynard Keynes theorized that modern economies had a natural tendency to become inefficient.</w:t>
@@ -681,6 +718,7 @@
           <w:numId w:val="5"/>
         </w:numPr>
         <w:spacing w:after="60"/>
+        <w:contextualSpacing w:val="0"/>
       </w:pPr>
       <w:r>
         <w:t>The analogy is made to the second law of thermodynamics (i.e., entropy of a closed system increases).</w:t>
@@ -694,6 +732,7 @@
           <w:numId w:val="5"/>
         </w:numPr>
         <w:spacing w:after="60"/>
+        <w:contextualSpacing w:val="0"/>
       </w:pPr>
       <w:r>
         <w:t>Von Hayek opposed Keynes philosophically.</w:t>
@@ -720,6 +759,7 @@
           <w:numId w:val="6"/>
         </w:numPr>
         <w:spacing w:after="60"/>
+        <w:contextualSpacing w:val="0"/>
       </w:pPr>
       <w:r>
         <w:t>Numbers are meaningless in isolation.</w:t>
@@ -733,6 +773,7 @@
           <w:numId w:val="6"/>
         </w:numPr>
         <w:spacing w:after="60"/>
+        <w:contextualSpacing w:val="0"/>
       </w:pPr>
       <w:r>
         <w:t>Positive analysis answers the question of what will be the effect of a policy.</w:t>
@@ -746,6 +787,7 @@
           <w:numId w:val="6"/>
         </w:numPr>
         <w:spacing w:after="60"/>
+        <w:contextualSpacing w:val="0"/>
       </w:pPr>
       <w:r>
         <w:t>Normative analysis answers the question of should a policy be implemented.</w:t>
@@ -759,6 +801,7 @@
           <w:numId w:val="6"/>
         </w:numPr>
         <w:spacing w:after="60"/>
+        <w:contextualSpacing w:val="0"/>
       </w:pPr>
       <w:r>
         <w:t>Public sector economics can contribute to understanding any policy problem.</w:t>
@@ -772,6 +815,7 @@
           <w:numId w:val="6"/>
         </w:numPr>
         <w:spacing w:after="60"/>
+        <w:contextualSpacing w:val="0"/>
       </w:pPr>
       <w:r>
         <w:t>Every social or policy problem has a cost component (i.e., economic dimension) to it.</w:t>
@@ -837,6 +881,7 @@
           <w:numId w:val="7"/>
         </w:numPr>
         <w:spacing w:after="60"/>
+        <w:contextualSpacing w:val="0"/>
       </w:pPr>
       <w:r>
         <w:t>Three basic functions</w:t>
@@ -850,6 +895,7 @@
           <w:numId w:val="7"/>
         </w:numPr>
         <w:spacing w:after="60"/>
+        <w:contextualSpacing w:val="0"/>
       </w:pPr>
       <w:r>
         <w:t>Allocation</w:t>
@@ -863,6 +909,7 @@
           <w:numId w:val="7"/>
         </w:numPr>
         <w:spacing w:after="60"/>
+        <w:contextualSpacing w:val="0"/>
       </w:pPr>
       <w:r>
         <w:t>Distribution (i.e., re-distribution)</w:t>
@@ -876,6 +923,7 @@
           <w:numId w:val="7"/>
         </w:numPr>
         <w:spacing w:after="60"/>
+        <w:contextualSpacing w:val="0"/>
       </w:pPr>
       <w:r>
         <w:t>Stabilization</w:t>
@@ -889,6 +937,7 @@
           <w:numId w:val="7"/>
         </w:numPr>
         <w:spacing w:after="60"/>
+        <w:contextualSpacing w:val="0"/>
       </w:pPr>
       <w:r>
         <w:t>Functions are inter-related and interactive</w:t>
@@ -915,6 +964,7 @@
           <w:numId w:val="8"/>
         </w:numPr>
         <w:spacing w:after="60"/>
+        <w:contextualSpacing w:val="0"/>
       </w:pPr>
       <w:r>
         <w:t>In economics, w</w:t>
@@ -937,6 +987,7 @@
           <w:numId w:val="8"/>
         </w:numPr>
         <w:spacing w:after="60"/>
+        <w:contextualSpacing w:val="0"/>
       </w:pPr>
       <w:r>
         <w:t>Optimal = perfectly efficient, fair, stable</w:t>
@@ -950,6 +1001,7 @@
           <w:numId w:val="8"/>
         </w:numPr>
         <w:spacing w:after="60"/>
+        <w:contextualSpacing w:val="0"/>
       </w:pPr>
       <w:r>
         <w:t>Below the line is inefficient.</w:t>
@@ -963,6 +1015,7 @@
           <w:numId w:val="8"/>
         </w:numPr>
         <w:spacing w:after="60"/>
+        <w:contextualSpacing w:val="0"/>
       </w:pPr>
       <w:r>
         <w:t>Above the line is infeasible.</w:t>
@@ -976,6 +1029,7 @@
           <w:numId w:val="8"/>
         </w:numPr>
         <w:spacing w:after="60"/>
+        <w:contextualSpacing w:val="0"/>
       </w:pPr>
       <w:r>
         <w:t>Perfection competition is prerequisite for Pareto optimality.</w:t>
@@ -989,6 +1043,7 @@
           <w:numId w:val="8"/>
         </w:numPr>
         <w:spacing w:after="60"/>
+        <w:contextualSpacing w:val="0"/>
       </w:pPr>
       <w:r>
         <w:t xml:space="preserve">Imperfect competition implies that it’s possible to improve one person’s position without harming another person’s position. </w:t>
@@ -1002,6 +1057,7 @@
           <w:numId w:val="8"/>
         </w:numPr>
         <w:spacing w:after="60"/>
+        <w:contextualSpacing w:val="0"/>
       </w:pPr>
       <w:r>
         <w:t>QUESTON: Is there ever a circumstance where Pareto inefficiency is desirable?</w:t>
@@ -1028,6 +1084,7 @@
           <w:numId w:val="9"/>
         </w:numPr>
         <w:spacing w:after="60"/>
+        <w:contextualSpacing w:val="0"/>
       </w:pPr>
       <w:r>
         <w:t>Providing public goods and deciding the mix of public and private goods.</w:t>
@@ -1041,6 +1098,7 @@
           <w:numId w:val="9"/>
         </w:numPr>
         <w:spacing w:after="60"/>
+        <w:contextualSpacing w:val="0"/>
       </w:pPr>
       <w:r>
         <w:t>OBSERVATION: Just because a good can be offered as a private good doesn’t mean that a society can’t decide it should be a public good provided only by the government.</w:t>
@@ -1054,6 +1112,7 @@
           <w:numId w:val="9"/>
         </w:numPr>
         <w:spacing w:after="60"/>
+        <w:contextualSpacing w:val="0"/>
       </w:pPr>
       <w:r>
         <w:t>Mixed public goods are anything that doesn’t fall under pure public goods.</w:t>
@@ -1067,6 +1126,7 @@
           <w:numId w:val="9"/>
         </w:numPr>
         <w:spacing w:after="60"/>
+        <w:contextualSpacing w:val="0"/>
       </w:pPr>
       <w:r>
         <w:t>Prices provide signals to the consumer.</w:t>
@@ -1080,6 +1140,7 @@
           <w:numId w:val="9"/>
         </w:numPr>
         <w:spacing w:after="60"/>
+        <w:contextualSpacing w:val="0"/>
       </w:pPr>
       <w:r>
         <w:t>Market can’t function without a price.</w:t>
@@ -1093,6 +1154,7 @@
           <w:numId w:val="9"/>
         </w:numPr>
         <w:spacing w:after="60"/>
+        <w:contextualSpacing w:val="0"/>
       </w:pPr>
       <w:r>
         <w:t>Pricing implies choices.</w:t>
@@ -1106,6 +1168,7 @@
           <w:numId w:val="11"/>
         </w:numPr>
         <w:spacing w:after="60"/>
+        <w:contextualSpacing w:val="0"/>
       </w:pPr>
       <w:r>
         <w:t>Public Sector Responsibilities</w:t>
@@ -1119,6 +1182,7 @@
           <w:numId w:val="11"/>
         </w:numPr>
         <w:spacing w:after="60"/>
+        <w:contextualSpacing w:val="0"/>
       </w:pPr>
       <w:r>
         <w:t>Production possibilities frontier</w:t>
@@ -1132,6 +1196,7 @@
           <w:numId w:val="11"/>
         </w:numPr>
         <w:spacing w:after="60"/>
+        <w:contextualSpacing w:val="0"/>
       </w:pPr>
       <w:r>
         <w:t>Below the line is inefficient</w:t>
@@ -1145,6 +1210,7 @@
           <w:numId w:val="11"/>
         </w:numPr>
         <w:spacing w:after="60"/>
+        <w:contextualSpacing w:val="0"/>
       </w:pPr>
       <w:r>
         <w:t>Above the line may be feasible</w:t>
@@ -1158,6 +1224,7 @@
           <w:numId w:val="11"/>
         </w:numPr>
         <w:spacing w:after="60"/>
+        <w:contextualSpacing w:val="0"/>
       </w:pPr>
       <w:r>
         <w:t>Line can shift with changes</w:t>
@@ -1171,6 +1238,7 @@
           <w:numId w:val="11"/>
         </w:numPr>
         <w:spacing w:after="60"/>
+        <w:contextualSpacing w:val="0"/>
       </w:pPr>
       <w:r>
         <w:t>e.g., new technology</w:t>
@@ -1184,6 +1252,7 @@
           <w:numId w:val="11"/>
         </w:numPr>
         <w:spacing w:after="60"/>
+        <w:contextualSpacing w:val="0"/>
       </w:pPr>
       <w:r>
         <w:t>Inability to exclude implies inefficiency.</w:t>
@@ -1197,6 +1266,7 @@
           <w:numId w:val="11"/>
         </w:numPr>
         <w:spacing w:after="60"/>
+        <w:contextualSpacing w:val="0"/>
       </w:pPr>
       <w:r>
         <w:t>Free rider problem</w:t>
@@ -1210,6 +1280,7 @@
           <w:numId w:val="11"/>
         </w:numPr>
         <w:spacing w:after="60"/>
+        <w:contextualSpacing w:val="0"/>
       </w:pPr>
       <w:r>
         <w:t xml:space="preserve">Degree of </w:t>
@@ -1231,6 +1302,7 @@
           <w:numId w:val="11"/>
         </w:numPr>
         <w:spacing w:after="60"/>
+        <w:contextualSpacing w:val="0"/>
       </w:pPr>
       <w:r>
         <w:t xml:space="preserve">Scale of </w:t>
@@ -1249,6 +1321,7 @@
           <w:numId w:val="11"/>
         </w:numPr>
         <w:spacing w:after="60"/>
+        <w:contextualSpacing w:val="0"/>
       </w:pPr>
       <w:r>
         <w:t>Single use</w:t>
@@ -1262,6 +1335,7 @@
           <w:numId w:val="11"/>
         </w:numPr>
         <w:spacing w:after="60"/>
+        <w:contextualSpacing w:val="0"/>
       </w:pPr>
       <w:r>
         <w:t>Multiple use</w:t>
@@ -1275,6 +1349,7 @@
           <w:numId w:val="11"/>
         </w:numPr>
         <w:spacing w:after="60"/>
+        <w:contextualSpacing w:val="0"/>
       </w:pPr>
       <w:r>
         <w:t>Shareable</w:t>
@@ -1288,8 +1363,10 @@
           <w:numId w:val="11"/>
         </w:numPr>
         <w:spacing w:after="60"/>
-      </w:pPr>
-      <w:r>
+        <w:contextualSpacing w:val="0"/>
+      </w:pPr>
+      <w:r>
+        <w:lastRenderedPageBreak/>
         <w:t>Limits to availability</w:t>
       </w:r>
     </w:p>
@@ -1301,6 +1378,7 @@
           <w:numId w:val="11"/>
         </w:numPr>
         <w:spacing w:after="60"/>
+        <w:contextualSpacing w:val="0"/>
       </w:pPr>
       <w:r>
         <w:t>Infinite availability</w:t>
@@ -1314,6 +1392,7 @@
           <w:numId w:val="11"/>
         </w:numPr>
         <w:spacing w:after="60"/>
+        <w:contextualSpacing w:val="0"/>
       </w:pPr>
       <w:r>
         <w:t>Political process is p</w:t>
@@ -1333,6 +1412,7 @@
           <w:numId w:val="11"/>
         </w:numPr>
         <w:spacing w:after="60"/>
+        <w:contextualSpacing w:val="0"/>
       </w:pPr>
       <w:r>
         <w:t xml:space="preserve">Inefficient because people don’t always vote </w:t>
@@ -1356,7 +1436,6 @@
         <w:spacing w:after="60"/>
       </w:pPr>
       <w:r>
-        <w:lastRenderedPageBreak/>
         <w:t xml:space="preserve">Distribution </w:t>
       </w:r>
     </w:p>
@@ -1368,6 +1447,7 @@
           <w:numId w:val="12"/>
         </w:numPr>
         <w:spacing w:after="60"/>
+        <w:contextualSpacing w:val="0"/>
       </w:pPr>
       <w:r>
         <w:t>Fair and just distribution of resources, wealth, income in the economy.</w:t>
@@ -1381,6 +1461,7 @@
           <w:numId w:val="12"/>
         </w:numPr>
         <w:spacing w:after="60"/>
+        <w:contextualSpacing w:val="0"/>
       </w:pPr>
       <w:r>
         <w:t>QUESTION: What is fair and just?</w:t>
@@ -1394,6 +1475,7 @@
           <w:numId w:val="12"/>
         </w:numPr>
         <w:spacing w:after="60"/>
+        <w:contextualSpacing w:val="0"/>
       </w:pPr>
       <w:r>
         <w:t>Most controversial function.</w:t>
@@ -1407,6 +1489,7 @@
           <w:numId w:val="12"/>
         </w:numPr>
         <w:spacing w:after="60"/>
+        <w:contextualSpacing w:val="0"/>
       </w:pPr>
       <w:r>
         <w:t>Why should a professional athlete earn more than a teacher?</w:t>
@@ -1420,6 +1503,7 @@
           <w:numId w:val="12"/>
         </w:numPr>
         <w:spacing w:after="60"/>
+        <w:contextualSpacing w:val="0"/>
       </w:pPr>
       <w:r>
         <w:t>An economist would argue it’s simply a matter of supply and demand.</w:t>
@@ -1433,6 +1517,7 @@
           <w:numId w:val="12"/>
         </w:numPr>
         <w:spacing w:after="60"/>
+        <w:contextualSpacing w:val="0"/>
       </w:pPr>
       <w:r>
         <w:t>Pareto optimality doesn’t address equity.</w:t>
@@ -1446,6 +1531,7 @@
           <w:numId w:val="12"/>
         </w:numPr>
         <w:spacing w:after="60"/>
+        <w:contextualSpacing w:val="0"/>
       </w:pPr>
       <w:r>
         <w:t>Normative approaches to distribution</w:t>
@@ -1462,6 +1548,7 @@
           <w:numId w:val="12"/>
         </w:numPr>
         <w:spacing w:after="60"/>
+        <w:contextualSpacing w:val="0"/>
       </w:pPr>
       <w:r>
         <w:t>Endowment-based criteria</w:t>
@@ -1475,6 +1562,7 @@
           <w:numId w:val="12"/>
         </w:numPr>
         <w:spacing w:after="60"/>
+        <w:contextualSpacing w:val="0"/>
       </w:pPr>
       <w:r>
         <w:t>Utility maximization</w:t>
@@ -1488,6 +1576,7 @@
           <w:numId w:val="12"/>
         </w:numPr>
         <w:spacing w:after="60"/>
+        <w:contextualSpacing w:val="0"/>
       </w:pPr>
       <w:r>
         <w:t>Eg</w:t>
@@ -1504,6 +1593,7 @@
           <w:numId w:val="12"/>
         </w:numPr>
         <w:spacing w:after="60"/>
+        <w:contextualSpacing w:val="0"/>
       </w:pPr>
       <w:r>
         <w:t>Individual well-being versus social well-being.</w:t>
@@ -1517,6 +1607,7 @@
           <w:numId w:val="12"/>
         </w:numPr>
         <w:spacing w:after="60"/>
+        <w:contextualSpacing w:val="0"/>
       </w:pPr>
       <w:r>
         <w:t>Distribution function</w:t>
@@ -1530,6 +1621,7 @@
           <w:numId w:val="12"/>
         </w:numPr>
         <w:spacing w:after="60"/>
+        <w:contextualSpacing w:val="0"/>
       </w:pPr>
       <w:r>
         <w:t>Trade-off between equality and efficiency</w:t>
@@ -1543,6 +1635,7 @@
           <w:numId w:val="12"/>
         </w:numPr>
         <w:spacing w:after="60"/>
+        <w:contextualSpacing w:val="0"/>
       </w:pPr>
       <w:proofErr w:type="spellStart"/>
       <w:r>
@@ -1576,6 +1669,7 @@
           <w:numId w:val="12"/>
         </w:numPr>
         <w:spacing w:after="60"/>
+        <w:contextualSpacing w:val="0"/>
       </w:pPr>
       <w:r>
         <w:t>Methods</w:t>
@@ -1592,6 +1686,7 @@
           <w:numId w:val="12"/>
         </w:numPr>
         <w:spacing w:after="60"/>
+        <w:contextualSpacing w:val="0"/>
       </w:pPr>
       <w:r>
         <w:t>Subsidies financed by progressive taxes (targeted)</w:t>
@@ -1605,6 +1700,7 @@
           <w:numId w:val="12"/>
         </w:numPr>
         <w:spacing w:after="60"/>
+        <w:contextualSpacing w:val="0"/>
       </w:pPr>
       <w:r>
         <w:t>Public services financed by progressive taxes (untargeted)</w:t>
@@ -1618,6 +1714,7 @@
           <w:numId w:val="12"/>
         </w:numPr>
         <w:spacing w:after="60"/>
+        <w:contextualSpacing w:val="0"/>
       </w:pPr>
       <w:r>
         <w:t>Combination of subsidies and public services</w:t>
@@ -1631,6 +1728,7 @@
           <w:numId w:val="12"/>
         </w:numPr>
         <w:spacing w:after="60"/>
+        <w:contextualSpacing w:val="0"/>
       </w:pPr>
       <w:r>
         <w:t>Political and social costs to allowing market to determine winners and losers</w:t>
@@ -1644,6 +1742,7 @@
           <w:numId w:val="12"/>
         </w:numPr>
         <w:spacing w:after="60"/>
+        <w:contextualSpacing w:val="0"/>
       </w:pPr>
       <w:r>
         <w:t>Lower productivity</w:t>
@@ -1657,6 +1756,7 @@
           <w:numId w:val="12"/>
         </w:numPr>
         <w:spacing w:after="60"/>
+        <w:contextualSpacing w:val="0"/>
       </w:pPr>
       <w:r>
         <w:t>Resentment from the losers</w:t>
@@ -1670,6 +1770,7 @@
           <w:numId w:val="12"/>
         </w:numPr>
         <w:spacing w:after="60"/>
+        <w:contextualSpacing w:val="0"/>
       </w:pPr>
       <w:r>
         <w:t>There are political and social issues with meritocracies.</w:t>
@@ -1683,6 +1784,7 @@
           <w:numId w:val="12"/>
         </w:numPr>
         <w:spacing w:after="60"/>
+        <w:contextualSpacing w:val="0"/>
       </w:pPr>
       <w:r>
         <w:t>Upper middle-class households have incomes of at least $117,000 per year.</w:t>
@@ -1696,6 +1798,7 @@
           <w:numId w:val="12"/>
         </w:numPr>
         <w:spacing w:after="60"/>
+        <w:contextualSpacing w:val="0"/>
       </w:pPr>
       <w:r>
         <w:t>Entrenched top 20% that blocks others from entering.</w:t>
@@ -1709,6 +1812,7 @@
           <w:numId w:val="12"/>
         </w:numPr>
         <w:spacing w:after="60"/>
+        <w:contextualSpacing w:val="0"/>
       </w:pPr>
       <w:r>
         <w:t>QUESTION: Is this</w:t>
@@ -1741,6 +1845,7 @@
           <w:numId w:val="13"/>
         </w:numPr>
         <w:spacing w:after="60"/>
+        <w:contextualSpacing w:val="0"/>
       </w:pPr>
       <w:r>
         <w:t>Employment, price, and growth</w:t>
@@ -1754,6 +1859,7 @@
           <w:numId w:val="13"/>
         </w:numPr>
         <w:spacing w:after="60"/>
+        <w:contextualSpacing w:val="0"/>
       </w:pPr>
       <w:r>
         <w:t>Focus is macro-economic aspects</w:t>
@@ -1769,6 +1875,7 @@
         <w:spacing w:after="60"/>
       </w:pPr>
       <w:r>
+        <w:lastRenderedPageBreak/>
         <w:t>Pure Public Goods</w:t>
       </w:r>
     </w:p>
@@ -1780,6 +1887,7 @@
           <w:numId w:val="14"/>
         </w:numPr>
         <w:spacing w:after="60"/>
+        <w:contextualSpacing w:val="0"/>
       </w:pPr>
       <w:r>
         <w:t>Nonrival consumption</w:t>
@@ -1793,6 +1901,7 @@
           <w:numId w:val="14"/>
         </w:numPr>
         <w:spacing w:after="60"/>
+        <w:contextualSpacing w:val="0"/>
       </w:pPr>
       <w:r>
         <w:t>Non-excludable consumption</w:t>
@@ -1825,6 +1934,7 @@
           <w:numId w:val="15"/>
         </w:numPr>
         <w:spacing w:after="60"/>
+        <w:contextualSpacing w:val="0"/>
       </w:pPr>
       <w:r>
         <w:t>Does not satisfy one of the two criteria for pure public good</w:t>
@@ -1838,6 +1948,7 @@
           <w:numId w:val="15"/>
         </w:numPr>
         <w:spacing w:after="60"/>
+        <w:contextualSpacing w:val="0"/>
       </w:pPr>
       <w:r>
         <w:t>Even if the government has decided to take over providing the good</w:t>
@@ -1873,6 +1984,7 @@
           <w:numId w:val="16"/>
         </w:numPr>
         <w:spacing w:after="60"/>
+        <w:contextualSpacing w:val="0"/>
       </w:pPr>
       <w:r>
         <w:t>Specifically refer to readings.</w:t>
@@ -1886,6 +1998,7 @@
           <w:numId w:val="16"/>
         </w:numPr>
         <w:spacing w:after="60"/>
+        <w:contextualSpacing w:val="0"/>
       </w:pPr>
       <w:r>
         <w:t>Excess typos will be penalized.</w:t>
@@ -1912,6 +2025,7 @@
           <w:numId w:val="17"/>
         </w:numPr>
         <w:spacing w:after="60"/>
+        <w:contextualSpacing w:val="0"/>
       </w:pPr>
       <w:r>
         <w:t>Pareto efficiency curve is the production possibilities frontier.</w:t>
@@ -1925,6 +2039,7 @@
           <w:numId w:val="17"/>
         </w:numPr>
         <w:spacing w:after="60"/>
+        <w:contextualSpacing w:val="0"/>
       </w:pPr>
       <w:r>
         <w:t xml:space="preserve">Taxes are distortionary </w:t>
@@ -1944,6 +2059,7 @@
           <w:numId w:val="17"/>
         </w:numPr>
         <w:spacing w:after="60"/>
+        <w:contextualSpacing w:val="0"/>
       </w:pPr>
       <w:r>
         <w:t>Equity-efficiency trade-off.</w:t>
@@ -1957,6 +2073,7 @@
           <w:numId w:val="17"/>
         </w:numPr>
         <w:spacing w:after="60"/>
+        <w:contextualSpacing w:val="0"/>
       </w:pPr>
       <w:r>
         <w:t>Growing the pie</w:t>
@@ -1970,6 +2087,7 @@
           <w:numId w:val="17"/>
         </w:numPr>
         <w:spacing w:after="60"/>
+        <w:contextualSpacing w:val="0"/>
       </w:pPr>
       <w:r>
         <w:t xml:space="preserve">Better technology </w:t>
@@ -1989,6 +2107,7 @@
           <w:numId w:val="17"/>
         </w:numPr>
         <w:spacing w:after="60"/>
+        <w:contextualSpacing w:val="0"/>
       </w:pPr>
       <w:r>
         <w:t xml:space="preserve">More education </w:t>
@@ -2014,6 +2133,7 @@
           <w:numId w:val="17"/>
         </w:numPr>
         <w:spacing w:after="60"/>
+        <w:contextualSpacing w:val="0"/>
       </w:pPr>
       <w:r>
         <w:t xml:space="preserve">Better healthcare </w:t>
@@ -2055,6 +2175,7 @@
           <w:numId w:val="18"/>
         </w:numPr>
         <w:spacing w:after="60"/>
+        <w:contextualSpacing w:val="0"/>
       </w:pPr>
       <w:r>
         <w:t>What is considered a public good is subject to some debate but there tends to be consensus among economists.</w:t>
@@ -2068,6 +2189,7 @@
           <w:numId w:val="18"/>
         </w:numPr>
         <w:spacing w:after="60"/>
+        <w:contextualSpacing w:val="0"/>
       </w:pPr>
       <w:r>
         <w:t>Depends on the divisibility of good</w:t>
@@ -2081,6 +2203,7 @@
           <w:numId w:val="18"/>
         </w:numPr>
         <w:spacing w:after="60"/>
+        <w:contextualSpacing w:val="0"/>
       </w:pPr>
       <w:r>
         <w:t>Quantity</w:t>
@@ -2094,6 +2217,7 @@
           <w:numId w:val="18"/>
         </w:numPr>
         <w:spacing w:after="60"/>
+        <w:contextualSpacing w:val="0"/>
       </w:pPr>
       <w:r>
         <w:t>Quality</w:t>
@@ -2107,6 +2231,7 @@
           <w:numId w:val="18"/>
         </w:numPr>
         <w:spacing w:after="60"/>
+        <w:contextualSpacing w:val="0"/>
       </w:pPr>
       <w:r>
         <w:t>There is no incentive for people to reveal their individual preferences for a public good.</w:t>
@@ -2120,6 +2245,7 @@
           <w:numId w:val="18"/>
         </w:numPr>
         <w:spacing w:after="60"/>
+        <w:contextualSpacing w:val="0"/>
       </w:pPr>
       <w:r>
         <w:t>QUESTION: Is there a disincentive for people to reveal their individual preferences for a public good?</w:t>
@@ -2133,6 +2259,7 @@
           <w:numId w:val="18"/>
         </w:numPr>
         <w:spacing w:after="60"/>
+        <w:contextualSpacing w:val="0"/>
       </w:pPr>
       <w:r>
         <w:t>Extreme example of positive externality.</w:t>
@@ -2146,6 +2273,7 @@
           <w:numId w:val="18"/>
         </w:numPr>
         <w:spacing w:after="60"/>
+        <w:contextualSpacing w:val="0"/>
       </w:pPr>
       <w:r>
         <w:t>Measuring demand for a public good.</w:t>
@@ -2159,6 +2287,7 @@
           <w:numId w:val="18"/>
         </w:numPr>
         <w:spacing w:after="60"/>
+        <w:contextualSpacing w:val="0"/>
       </w:pPr>
       <w:r>
         <w:t>Prices allow producers to ascertain the demand for private goods.</w:t>
@@ -2172,6 +2301,7 @@
           <w:numId w:val="18"/>
         </w:numPr>
         <w:spacing w:after="60"/>
+        <w:contextualSpacing w:val="0"/>
       </w:pPr>
       <w:r>
         <w:t>Demand curve for private goods is the horizontal addition of individual demand.</w:t>
@@ -2185,6 +2315,7 @@
           <w:numId w:val="18"/>
         </w:numPr>
         <w:spacing w:after="60"/>
+        <w:contextualSpacing w:val="0"/>
       </w:pPr>
       <w:r>
         <w:t xml:space="preserve">Pseudo-demand curve addresses </w:t>
@@ -2201,6 +2332,7 @@
           <w:numId w:val="18"/>
         </w:numPr>
         <w:spacing w:after="60"/>
+        <w:contextualSpacing w:val="0"/>
       </w:pPr>
       <w:r>
         <w:t>Vertical addit</w:t>
@@ -2217,6 +2349,7 @@
           <w:numId w:val="18"/>
         </w:numPr>
         <w:spacing w:after="60"/>
+        <w:contextualSpacing w:val="0"/>
       </w:pPr>
       <w:r>
         <w:t>Sum of individual prices which consumers are willing to pay for any amount.</w:t>
@@ -2230,6 +2363,7 @@
           <w:numId w:val="18"/>
         </w:numPr>
         <w:spacing w:after="60"/>
+        <w:contextualSpacing w:val="0"/>
       </w:pPr>
       <w:r>
         <w:t>Equal to the marginal benefit curve.</w:t>
@@ -2243,6 +2377,7 @@
           <w:numId w:val="18"/>
         </w:numPr>
         <w:spacing w:after="60"/>
+        <w:contextualSpacing w:val="0"/>
       </w:pPr>
       <w:r>
         <w:t>Revelation of social preferences versus revelation of individual preferences</w:t>
@@ -2259,6 +2394,7 @@
           <w:numId w:val="18"/>
         </w:numPr>
         <w:spacing w:after="60"/>
+        <w:contextualSpacing w:val="0"/>
       </w:pPr>
       <w:r>
         <w:t>Examples</w:t>
@@ -2272,6 +2408,7 @@
           <w:numId w:val="18"/>
         </w:numPr>
         <w:spacing w:after="60"/>
+        <w:contextualSpacing w:val="0"/>
       </w:pPr>
       <w:r>
         <w:t>Climate</w:t>
@@ -2285,6 +2422,7 @@
           <w:numId w:val="18"/>
         </w:numPr>
         <w:spacing w:after="60"/>
+        <w:contextualSpacing w:val="0"/>
       </w:pPr>
       <w:r>
         <w:t>Can be viewed as a global public good or a national public good</w:t>
@@ -2298,6 +2436,7 @@
           <w:numId w:val="18"/>
         </w:numPr>
         <w:spacing w:after="60"/>
+        <w:contextualSpacing w:val="0"/>
       </w:pPr>
       <w:r>
         <w:t>National defense</w:t>
@@ -2311,6 +2450,7 @@
           <w:numId w:val="18"/>
         </w:numPr>
         <w:spacing w:after="60"/>
+        <w:contextualSpacing w:val="0"/>
       </w:pPr>
       <w:r>
         <w:t>National parks</w:t>
@@ -2322,10 +2462,16 @@
       </w:pPr>
     </w:p>
     <w:p>
-      <w:pPr>
-        <w:spacing w:after="60"/>
-      </w:pPr>
-      <w:r>
+      <w:r>
+        <w:br w:type="page"/>
+      </w:r>
+    </w:p>
+    <w:p>
+      <w:pPr>
+        <w:spacing w:after="60"/>
+      </w:pPr>
+      <w:r>
+        <w:lastRenderedPageBreak/>
         <w:t>Impure public good</w:t>
       </w:r>
     </w:p>
@@ -2337,6 +2483,7 @@
           <w:numId w:val="19"/>
         </w:numPr>
         <w:spacing w:after="60"/>
+        <w:contextualSpacing w:val="0"/>
       </w:pPr>
       <w:proofErr w:type="gramStart"/>
       <w:r>
@@ -2358,6 +2505,7 @@
           <w:numId w:val="19"/>
         </w:numPr>
         <w:spacing w:after="60"/>
+        <w:contextualSpacing w:val="0"/>
       </w:pPr>
       <w:r>
         <w:t xml:space="preserve">One of the two criteria </w:t>
@@ -2374,6 +2522,7 @@
           <w:numId w:val="19"/>
         </w:numPr>
         <w:spacing w:after="60"/>
+        <w:contextualSpacing w:val="0"/>
       </w:pPr>
       <w:r>
         <w:t>There could be a temporal factor that determines when a good is pure public or impure public.</w:t>
@@ -2387,6 +2536,7 @@
           <w:numId w:val="19"/>
         </w:numPr>
         <w:spacing w:after="60"/>
+        <w:contextualSpacing w:val="0"/>
       </w:pPr>
       <w:r>
         <w:t>e.g., highway at rush hour versus 2:00 AM in the morning.</w:t>
@@ -2400,6 +2550,7 @@
           <w:numId w:val="19"/>
         </w:numPr>
         <w:spacing w:after="60"/>
+        <w:contextualSpacing w:val="0"/>
       </w:pPr>
       <w:r>
         <w:t>Rivalry at rush hour but non-rivalry at 2:00 AM in the morning.</w:t>
@@ -2415,7 +2566,6 @@
         <w:spacing w:after="60"/>
       </w:pPr>
       <w:r>
-        <w:lastRenderedPageBreak/>
         <w:t>Modern economy</w:t>
       </w:r>
     </w:p>
@@ -2427,6 +2577,7 @@
           <w:numId w:val="21"/>
         </w:numPr>
         <w:spacing w:after="60"/>
+        <w:contextualSpacing w:val="0"/>
       </w:pPr>
       <w:r>
         <w:t>Theoretical justification (both moral and positive) for mixed economy.</w:t>
@@ -2440,6 +2591,7 @@
           <w:numId w:val="21"/>
         </w:numPr>
         <w:spacing w:after="60"/>
+        <w:contextualSpacing w:val="0"/>
       </w:pPr>
       <w:r>
         <w:t>Existence of pure public goods and impure public goods.</w:t>
@@ -2453,6 +2605,7 @@
           <w:numId w:val="21"/>
         </w:numPr>
         <w:spacing w:after="60"/>
+        <w:contextualSpacing w:val="0"/>
       </w:pPr>
       <w:r>
         <w:t>Public goods must be provided by government</w:t>
@@ -2475,6 +2628,7 @@
           <w:numId w:val="21"/>
         </w:numPr>
         <w:spacing w:after="60"/>
+        <w:contextualSpacing w:val="0"/>
       </w:pPr>
       <w:r>
         <w:t>Impure public good may be provided by government</w:t>
@@ -2497,6 +2651,7 @@
           <w:numId w:val="21"/>
         </w:numPr>
         <w:spacing w:after="60"/>
+        <w:contextualSpacing w:val="0"/>
       </w:pPr>
       <w:r>
         <w:t>Public policy effects the operation of private sector markets.</w:t>
@@ -2510,6 +2665,7 @@
           <w:numId w:val="21"/>
         </w:numPr>
         <w:spacing w:after="60"/>
+        <w:contextualSpacing w:val="0"/>
       </w:pPr>
       <w:r>
         <w:t>Taxing and spending</w:t>
@@ -2523,6 +2679,7 @@
           <w:numId w:val="21"/>
         </w:numPr>
         <w:spacing w:after="60"/>
+        <w:contextualSpacing w:val="0"/>
       </w:pPr>
       <w:r>
         <w:t>Regulations</w:t>
@@ -2545,6 +2702,7 @@
           <w:numId w:val="21"/>
         </w:numPr>
         <w:spacing w:after="60"/>
+        <w:contextualSpacing w:val="0"/>
       </w:pPr>
       <w:r>
         <w:t>Monetary policy</w:t>
@@ -2571,6 +2729,7 @@
           <w:numId w:val="23"/>
         </w:numPr>
         <w:spacing w:after="60"/>
+        <w:contextualSpacing w:val="0"/>
       </w:pPr>
       <w:r>
         <w:t>Public policy that c</w:t>
@@ -2596,6 +2755,7 @@
           <w:numId w:val="23"/>
         </w:numPr>
         <w:spacing w:after="60"/>
+        <w:contextualSpacing w:val="0"/>
       </w:pPr>
       <w:r>
         <w:t xml:space="preserve">QUESTION: </w:t>
@@ -2615,6 +2775,7 @@
           <w:numId w:val="23"/>
         </w:numPr>
         <w:spacing w:after="60"/>
+        <w:contextualSpacing w:val="0"/>
       </w:pPr>
       <w:r>
         <w:t>Causes</w:t>
@@ -2628,6 +2789,7 @@
           <w:numId w:val="23"/>
         </w:numPr>
         <w:spacing w:after="60"/>
+        <w:contextualSpacing w:val="0"/>
       </w:pPr>
       <w:r>
         <w:t>Limited information</w:t>
@@ -2641,6 +2803,7 @@
           <w:numId w:val="23"/>
         </w:numPr>
         <w:spacing w:after="60"/>
+        <w:contextualSpacing w:val="0"/>
       </w:pPr>
       <w:r>
         <w:t>Limited control over private market response</w:t>
@@ -2654,6 +2817,7 @@
           <w:numId w:val="23"/>
         </w:numPr>
         <w:spacing w:after="60"/>
+        <w:contextualSpacing w:val="0"/>
       </w:pPr>
       <w:r>
         <w:t>Limited control over the bureaucracy</w:t>
@@ -2667,6 +2831,7 @@
           <w:numId w:val="23"/>
         </w:numPr>
         <w:spacing w:after="60"/>
+        <w:contextualSpacing w:val="0"/>
       </w:pPr>
       <w:r>
         <w:t>Limitations imposed by the political process</w:t>
@@ -2693,6 +2858,7 @@
           <w:numId w:val="24"/>
         </w:numPr>
         <w:spacing w:after="60"/>
+        <w:contextualSpacing w:val="0"/>
       </w:pPr>
       <w:r>
         <w:t>Monopoly consumer in some sectors (i.e., monopsony)</w:t>
@@ -2706,6 +2872,7 @@
           <w:numId w:val="24"/>
         </w:numPr>
         <w:spacing w:after="60"/>
+        <w:contextualSpacing w:val="0"/>
       </w:pPr>
       <w:r>
         <w:t>National defense</w:t>
@@ -2719,6 +2886,7 @@
           <w:numId w:val="24"/>
         </w:numPr>
         <w:spacing w:after="60"/>
+        <w:contextualSpacing w:val="0"/>
       </w:pPr>
       <w:r>
         <w:t>Social services</w:t>
@@ -2745,6 +2913,7 @@
           <w:numId w:val="24"/>
         </w:numPr>
         <w:spacing w:after="60"/>
+        <w:contextualSpacing w:val="0"/>
       </w:pPr>
       <w:r>
         <w:t>Classical economics</w:t>
@@ -2758,6 +2927,7 @@
           <w:numId w:val="24"/>
         </w:numPr>
         <w:spacing w:after="60"/>
+        <w:contextualSpacing w:val="0"/>
       </w:pPr>
       <w:r>
         <w:t>Emphasizes government laissez-faire.</w:t>
@@ -2771,6 +2941,7 @@
           <w:numId w:val="24"/>
         </w:numPr>
         <w:spacing w:after="60"/>
+        <w:contextualSpacing w:val="0"/>
       </w:pPr>
       <w:r>
         <w:t>Assumes markets always clear.</w:t>
@@ -2784,6 +2955,7 @@
           <w:numId w:val="24"/>
         </w:numPr>
         <w:spacing w:after="60"/>
+        <w:contextualSpacing w:val="0"/>
       </w:pPr>
       <w:r>
         <w:t>Production factors drive economic growth.</w:t>
@@ -2797,6 +2969,7 @@
           <w:numId w:val="24"/>
         </w:numPr>
         <w:spacing w:after="60"/>
+        <w:contextualSpacing w:val="0"/>
       </w:pPr>
       <w:r>
         <w:t>The invisible hand of the market</w:t>
@@ -2810,8 +2983,10 @@
           <w:numId w:val="24"/>
         </w:numPr>
         <w:spacing w:after="60"/>
-      </w:pPr>
-      <w:r>
+        <w:contextualSpacing w:val="0"/>
+      </w:pPr>
+      <w:r>
+        <w:lastRenderedPageBreak/>
         <w:t>Society in whole benefits from everyone pursuing what</w:t>
       </w:r>
       <w:r>
@@ -2829,6 +3004,7 @@
           <w:numId w:val="24"/>
         </w:numPr>
         <w:spacing w:after="60"/>
+        <w:contextualSpacing w:val="0"/>
       </w:pPr>
       <w:r>
         <w:t xml:space="preserve">Liberal economics </w:t>
@@ -2848,6 +3024,7 @@
           <w:numId w:val="24"/>
         </w:numPr>
         <w:spacing w:after="60"/>
+        <w:contextualSpacing w:val="0"/>
       </w:pPr>
       <w:r>
         <w:t>Neo-classical economics</w:t>
@@ -2861,6 +3038,7 @@
           <w:numId w:val="24"/>
         </w:numPr>
         <w:spacing w:after="60"/>
+        <w:contextualSpacing w:val="0"/>
       </w:pPr>
       <w:r>
         <w:t>Focuses on Pareto optimality.</w:t>
@@ -2874,6 +3052,7 @@
           <w:numId w:val="24"/>
         </w:numPr>
         <w:spacing w:after="60"/>
+        <w:contextualSpacing w:val="0"/>
       </w:pPr>
       <w:r>
         <w:t>Assumes that people act rationally and strive to maximize individual utility.</w:t>
@@ -2887,6 +3066,7 @@
           <w:numId w:val="24"/>
         </w:numPr>
         <w:spacing w:after="60"/>
+        <w:contextualSpacing w:val="0"/>
       </w:pPr>
       <w:r>
         <w:t>Consumer perceptions of value affect price and demand.</w:t>
@@ -2900,6 +3080,7 @@
           <w:numId w:val="24"/>
         </w:numPr>
         <w:spacing w:after="60"/>
+        <w:contextualSpacing w:val="0"/>
       </w:pPr>
       <w:r>
         <w:t xml:space="preserve">Welfare economics </w:t>
@@ -2913,6 +3094,7 @@
           <w:numId w:val="24"/>
         </w:numPr>
         <w:spacing w:after="60"/>
+        <w:contextualSpacing w:val="0"/>
       </w:pPr>
       <w:r>
         <w:t>F</w:t>
@@ -2929,6 +3111,7 @@
           <w:numId w:val="24"/>
         </w:numPr>
         <w:spacing w:after="60"/>
+        <w:contextualSpacing w:val="0"/>
       </w:pPr>
       <w:r>
         <w:t>Brings the public sector into the discussion.</w:t>
@@ -2942,6 +3125,7 @@
           <w:numId w:val="24"/>
         </w:numPr>
         <w:spacing w:after="60"/>
+        <w:contextualSpacing w:val="0"/>
       </w:pPr>
       <w:r>
         <w:t>Factors in redistribution.</w:t>
@@ -2955,6 +3139,7 @@
           <w:numId w:val="24"/>
         </w:numPr>
         <w:spacing w:after="60"/>
+        <w:contextualSpacing w:val="0"/>
       </w:pPr>
       <w:r>
         <w:t>Pushes society of the Pareto efficiency curve.</w:t>
@@ -2968,6 +3153,7 @@
           <w:numId w:val="24"/>
         </w:numPr>
         <w:spacing w:after="60"/>
+        <w:contextualSpacing w:val="0"/>
       </w:pPr>
       <w:r>
         <w:t>Assumes income is a rough approximation of utility.</w:t>
@@ -2984,6 +3170,7 @@
           <w:numId w:val="24"/>
         </w:numPr>
         <w:spacing w:after="60"/>
+        <w:contextualSpacing w:val="0"/>
       </w:pPr>
       <w:r>
         <w:t xml:space="preserve">Liberal economics </w:t>
@@ -3003,9 +3190,9 @@
           <w:numId w:val="24"/>
         </w:numPr>
         <w:spacing w:after="60"/>
-      </w:pPr>
-      <w:r>
-        <w:lastRenderedPageBreak/>
+        <w:contextualSpacing w:val="0"/>
+      </w:pPr>
+      <w:r>
         <w:t>Efficiency requires marginal cost of producer to equal marginal benefit of the consumer</w:t>
       </w:r>
     </w:p>
@@ -3017,6 +3204,7 @@
           <w:numId w:val="24"/>
         </w:numPr>
         <w:spacing w:after="60"/>
+        <w:contextualSpacing w:val="0"/>
       </w:pPr>
       <w:r>
         <w:t>Equals price.</w:t>
@@ -3030,6 +3218,7 @@
           <w:numId w:val="24"/>
         </w:numPr>
         <w:spacing w:after="60"/>
+        <w:contextualSpacing w:val="0"/>
       </w:pPr>
       <w:r>
         <w:t>The in</w:t>
@@ -3059,6 +3248,7 @@
           <w:numId w:val="25"/>
         </w:numPr>
         <w:spacing w:after="60"/>
+        <w:contextualSpacing w:val="0"/>
       </w:pPr>
       <w:r>
         <w:t>Utility is the benefit an individual receives from consumption.</w:t>
@@ -3072,6 +3262,7 @@
           <w:numId w:val="25"/>
         </w:numPr>
         <w:spacing w:after="60"/>
+        <w:contextualSpacing w:val="0"/>
       </w:pPr>
       <w:r>
         <w:t xml:space="preserve">Measured in </w:t>
@@ -3093,6 +3284,7 @@
           <w:numId w:val="25"/>
         </w:numPr>
         <w:spacing w:after="60"/>
+        <w:contextualSpacing w:val="0"/>
       </w:pPr>
       <w:proofErr w:type="spellStart"/>
       <w:r>
@@ -3111,6 +3303,7 @@
           <w:numId w:val="25"/>
         </w:numPr>
         <w:spacing w:after="60"/>
+        <w:contextualSpacing w:val="0"/>
       </w:pPr>
       <w:r>
         <w:t>Income is used as a proxy for utility.</w:t>
@@ -3124,6 +3317,7 @@
           <w:numId w:val="25"/>
         </w:numPr>
         <w:spacing w:after="60"/>
+        <w:contextualSpacing w:val="0"/>
       </w:pPr>
       <w:r>
         <w:t>Assumes more of a good implies an increase in utility.</w:t>
@@ -3137,6 +3331,7 @@
           <w:numId w:val="25"/>
         </w:numPr>
         <w:spacing w:after="60"/>
+        <w:contextualSpacing w:val="0"/>
       </w:pPr>
       <w:r>
         <w:t>Not necessarily true.</w:t>
@@ -3150,6 +3345,7 @@
           <w:numId w:val="25"/>
         </w:numPr>
         <w:spacing w:after="60"/>
+        <w:contextualSpacing w:val="0"/>
       </w:pPr>
       <w:r>
         <w:t>Downward sloping.</w:t>
@@ -3163,6 +3359,7 @@
           <w:numId w:val="25"/>
         </w:numPr>
         <w:spacing w:after="60"/>
+        <w:contextualSpacing w:val="0"/>
       </w:pPr>
       <w:r>
         <w:t>Utility = marginal benefit = marginal cost = price</w:t>
@@ -3176,6 +3373,7 @@
           <w:numId w:val="25"/>
         </w:numPr>
         <w:spacing w:after="60"/>
+        <w:contextualSpacing w:val="0"/>
       </w:pPr>
       <w:r>
         <w:t xml:space="preserve">Essentially the same as </w:t>
@@ -3192,6 +3390,7 @@
           <w:numId w:val="25"/>
         </w:numPr>
         <w:spacing w:after="60"/>
+        <w:contextualSpacing w:val="0"/>
       </w:pPr>
       <w:r>
         <w:t xml:space="preserve">Utility possibilities curve </w:t>
@@ -3211,6 +3410,7 @@
           <w:numId w:val="25"/>
         </w:numPr>
         <w:spacing w:after="60"/>
+        <w:contextualSpacing w:val="0"/>
       </w:pPr>
       <w:r>
         <w:t>Mathematically, material well-being is the equivalent of efficiency.</w:t>
@@ -3237,6 +3437,7 @@
           <w:numId w:val="26"/>
         </w:numPr>
         <w:spacing w:after="60"/>
+        <w:contextualSpacing w:val="0"/>
       </w:pPr>
       <w:r>
         <w:t>Goal of government intervention is the restore production efficiency.</w:t>
@@ -3250,6 +3451,7 @@
           <w:numId w:val="26"/>
         </w:numPr>
         <w:spacing w:after="60"/>
+        <w:contextualSpacing w:val="0"/>
       </w:pPr>
       <w:r>
         <w:t>Marginal rate of substitution (MRS)</w:t>
@@ -3263,6 +3465,7 @@
           <w:numId w:val="26"/>
         </w:numPr>
         <w:spacing w:after="60"/>
+        <w:contextualSpacing w:val="0"/>
       </w:pPr>
       <w:r>
         <w:t>Amount one individual is willing to exchange for one unit of a commodity.</w:t>
@@ -3276,6 +3479,7 @@
           <w:numId w:val="26"/>
         </w:numPr>
         <w:spacing w:after="60"/>
+        <w:contextualSpacing w:val="0"/>
       </w:pPr>
       <w:r>
         <w:t>Exchange efficiency requires that everyone has the same MRS.</w:t>
@@ -3297,7 +3501,6 @@
     <w:p>
       <w:pPr>
         <w:spacing w:after="60"/>
-        <w:contextualSpacing/>
       </w:pPr>
       <w:r>
         <w:lastRenderedPageBreak/>
@@ -3315,6 +3518,7 @@
           <w:numId w:val="26"/>
         </w:numPr>
         <w:spacing w:after="60"/>
+        <w:contextualSpacing w:val="0"/>
       </w:pPr>
       <w:r>
         <w:t>PAIS I</w:t>
@@ -3339,6 +3543,7 @@
           <w:numId w:val="26"/>
         </w:numPr>
         <w:spacing w:after="60"/>
+        <w:contextualSpacing w:val="0"/>
       </w:pPr>
       <w:r>
         <w:t>Include dissertations and theses in literature search</w:t>
@@ -3352,6 +3557,7 @@
           <w:numId w:val="26"/>
         </w:numPr>
         <w:spacing w:after="60"/>
+        <w:contextualSpacing w:val="0"/>
       </w:pPr>
       <w:r>
         <w:t>Tends to be most recent research</w:t>
@@ -3365,6 +3571,7 @@
           <w:numId w:val="26"/>
         </w:numPr>
         <w:spacing w:after="60"/>
+        <w:contextualSpacing w:val="0"/>
       </w:pPr>
       <w:r>
         <w:t>QUESTION: Are dissertations and theses considered a book?</w:t>
@@ -3378,6 +3585,7 @@
           <w:numId w:val="26"/>
         </w:numPr>
         <w:spacing w:after="60"/>
+        <w:contextualSpacing w:val="0"/>
       </w:pPr>
       <w:r>
         <w:t>E</w:t>
@@ -3397,6 +3605,7 @@
           <w:numId w:val="26"/>
         </w:numPr>
         <w:spacing w:after="60"/>
+        <w:contextualSpacing w:val="0"/>
       </w:pPr>
       <w:r>
         <w:t>Census reports</w:t>
@@ -3410,6 +3619,7 @@
           <w:numId w:val="26"/>
         </w:numPr>
         <w:spacing w:after="60"/>
+        <w:contextualSpacing w:val="0"/>
       </w:pPr>
       <w:r>
         <w:t>Congressional Research Service reports</w:t>
@@ -3423,6 +3633,7 @@
           <w:numId w:val="26"/>
         </w:numPr>
         <w:spacing w:after="60"/>
+        <w:contextualSpacing w:val="0"/>
       </w:pPr>
       <w:r>
         <w:t>Law review cases</w:t>
@@ -3449,6 +3660,7 @@
           <w:numId w:val="27"/>
         </w:numPr>
         <w:spacing w:after="60"/>
+        <w:contextualSpacing w:val="0"/>
       </w:pPr>
       <w:r>
         <w:t xml:space="preserve">Utility </w:t>
@@ -3490,6 +3702,7 @@
           <w:numId w:val="27"/>
         </w:numPr>
         <w:spacing w:after="60"/>
+        <w:contextualSpacing w:val="0"/>
       </w:pPr>
       <w:r>
         <w:t xml:space="preserve">Assumptions: </w:t>
@@ -3503,6 +3716,7 @@
           <w:numId w:val="27"/>
         </w:numPr>
         <w:spacing w:after="60"/>
+        <w:contextualSpacing w:val="0"/>
       </w:pPr>
       <w:r>
         <w:t>Consumers are trying maximize their</w:t>
@@ -3522,6 +3736,7 @@
           <w:numId w:val="27"/>
         </w:numPr>
         <w:spacing w:after="60"/>
+        <w:contextualSpacing w:val="0"/>
       </w:pPr>
       <w:r>
         <w:t>Consumers can accurately gauge the amount of utility they will derive from consuming a good.</w:t>
@@ -3535,6 +3750,7 @@
           <w:numId w:val="27"/>
         </w:numPr>
         <w:spacing w:after="60"/>
+        <w:contextualSpacing w:val="0"/>
       </w:pPr>
       <w:r>
         <w:t>Budget Constraint</w:t>
@@ -3548,6 +3764,7 @@
           <w:numId w:val="27"/>
         </w:numPr>
         <w:spacing w:after="60"/>
+        <w:contextualSpacing w:val="0"/>
       </w:pPr>
       <w:r>
         <w:t>Analogous to the utilities possibilities curve but not the same.</w:t>
@@ -3561,6 +3778,7 @@
           <w:numId w:val="27"/>
         </w:numPr>
         <w:spacing w:after="60"/>
+        <w:contextualSpacing w:val="0"/>
       </w:pPr>
       <w:r>
         <w:t>Quantity combinations of two goods that can purchased given a budget.</w:t>
@@ -3574,6 +3792,7 @@
           <w:numId w:val="27"/>
         </w:numPr>
         <w:spacing w:after="60"/>
+        <w:contextualSpacing w:val="0"/>
       </w:pPr>
       <w:r>
         <w:t xml:space="preserve">Slope of budget constraint line </w:t>
@@ -3599,6 +3818,7 @@
           <w:numId w:val="27"/>
         </w:numPr>
         <w:spacing w:after="60"/>
+        <w:contextualSpacing w:val="0"/>
       </w:pPr>
       <w:r>
         <w:t>QUESTION: Do addicts experience diminishing marginal utility?</w:t>
@@ -3612,6 +3832,7 @@
           <w:numId w:val="27"/>
         </w:numPr>
         <w:spacing w:after="60"/>
+        <w:contextualSpacing w:val="0"/>
       </w:pPr>
       <w:r>
         <w:t>Maximizing Total Utility</w:t>
@@ -3625,6 +3846,7 @@
           <w:numId w:val="27"/>
         </w:numPr>
         <w:spacing w:after="60"/>
+        <w:contextualSpacing w:val="0"/>
       </w:pPr>
       <w:r>
         <w:t>P</w:t>
@@ -3674,6 +3896,7 @@
           <w:numId w:val="27"/>
         </w:numPr>
         <w:spacing w:after="60"/>
+        <w:contextualSpacing w:val="0"/>
       </w:pPr>
       <w:r>
         <w:t>Indifference Curve</w:t>
@@ -3687,6 +3910,7 @@
           <w:numId w:val="27"/>
         </w:numPr>
         <w:spacing w:after="60"/>
+        <w:contextualSpacing w:val="0"/>
       </w:pPr>
       <w:r>
         <w:t>Quantity combinations of two goods for which a person would be indifferent (i.e., they provide the same level of utility).</w:t>
@@ -3700,6 +3924,7 @@
           <w:numId w:val="27"/>
         </w:numPr>
         <w:spacing w:after="60"/>
+        <w:contextualSpacing w:val="0"/>
       </w:pPr>
       <w:r>
         <w:t>Utility is maximized at the point where the budget constraint is tangential to the indifference curve</w:t>
@@ -3726,6 +3951,7 @@
           <w:numId w:val="28"/>
         </w:numPr>
         <w:spacing w:after="60"/>
+        <w:contextualSpacing w:val="0"/>
       </w:pPr>
       <w:r>
         <w:t>Demand for normal goods increases at the rate of increases in income</w:t>
@@ -3739,6 +3965,7 @@
           <w:numId w:val="28"/>
         </w:numPr>
         <w:spacing w:after="60"/>
+        <w:contextualSpacing w:val="0"/>
       </w:pPr>
       <w:r>
         <w:t>Demand for inferior goods decrease as income increases</w:t>
@@ -3765,6 +3992,7 @@
           <w:numId w:val="29"/>
         </w:numPr>
         <w:spacing w:after="60"/>
+        <w:contextualSpacing w:val="0"/>
       </w:pPr>
       <w:r>
         <w:t>No one can be made better off without making someone else worse off.</w:t>
@@ -3778,6 +4006,7 @@
           <w:numId w:val="29"/>
         </w:numPr>
         <w:spacing w:after="60"/>
+        <w:contextualSpacing w:val="0"/>
       </w:pPr>
       <w:r>
         <w:t>Indifference curves of two individuals is tangential.</w:t>
@@ -3791,6 +4020,7 @@
           <w:numId w:val="29"/>
         </w:numPr>
         <w:spacing w:after="60"/>
+        <w:contextualSpacing w:val="0"/>
       </w:pPr>
       <w:r>
         <w:t>Marginal rate of substitution is the same at that point.</w:t>
@@ -3817,6 +4047,7 @@
           <w:numId w:val="30"/>
         </w:numPr>
         <w:spacing w:after="60"/>
+        <w:contextualSpacing w:val="0"/>
       </w:pPr>
       <w:proofErr w:type="spellStart"/>
       <w:r>
@@ -3835,15 +4066,781 @@
           <w:numId w:val="30"/>
         </w:numPr>
         <w:spacing w:after="60"/>
+        <w:contextualSpacing w:val="0"/>
       </w:pPr>
       <w:r>
         <w:t>Isoquant line analogous to indifference curve for firms.</w:t>
       </w:r>
+    </w:p>
+    <w:p>
+      <w:pPr>
+        <w:pStyle w:val="ListParagraph"/>
+        <w:numPr>
+          <w:ilvl w:val="0"/>
+          <w:numId w:val="30"/>
+        </w:numPr>
+        <w:spacing w:after="60"/>
+        <w:contextualSpacing w:val="0"/>
+        <w:sectPr>
+          <w:headerReference w:type="default" r:id="rId10"/>
+          <w:pgSz w:w="12240" w:h="15840"/>
+          <w:pgMar w:top="1440" w:right="1440" w:bottom="1440" w:left="1440" w:header="720" w:footer="720" w:gutter="0"/>
+          <w:pgNumType w:start="1"/>
+          <w:cols w:space="720"/>
+          <w:docGrid w:linePitch="360"/>
+        </w:sectPr>
+      </w:pPr>
+    </w:p>
+    <w:p>
+      <w:pPr>
+        <w:spacing w:after="60"/>
+      </w:pPr>
+      <w:r>
+        <w:lastRenderedPageBreak/>
+        <w:t>Market Failure</w:t>
+      </w:r>
+    </w:p>
+    <w:p>
+      <w:pPr>
+        <w:pStyle w:val="ListParagraph"/>
+        <w:numPr>
+          <w:ilvl w:val="0"/>
+          <w:numId w:val="31"/>
+        </w:numPr>
+        <w:spacing w:after="60"/>
+        <w:contextualSpacing w:val="0"/>
+      </w:pPr>
+      <w:r>
+        <w:t>Market failure means that the market is not producing an efficient outcome.</w:t>
+      </w:r>
+    </w:p>
+    <w:p>
+      <w:pPr>
+        <w:pStyle w:val="ListParagraph"/>
+        <w:numPr>
+          <w:ilvl w:val="1"/>
+          <w:numId w:val="31"/>
+        </w:numPr>
+        <w:spacing w:after="60"/>
+        <w:contextualSpacing w:val="0"/>
+      </w:pPr>
+      <w:r>
+        <w:t>Does not necessarily mean the market doesn’t function.</w:t>
+      </w:r>
+    </w:p>
+    <w:p>
+      <w:pPr>
+        <w:pStyle w:val="ListParagraph"/>
+        <w:numPr>
+          <w:ilvl w:val="1"/>
+          <w:numId w:val="31"/>
+        </w:numPr>
+        <w:spacing w:after="60"/>
+        <w:contextualSpacing w:val="0"/>
+      </w:pPr>
+      <w:r>
+        <w:t>Pareto optimality is not met.</w:t>
+      </w:r>
+    </w:p>
+    <w:p>
+      <w:pPr>
+        <w:pStyle w:val="ListParagraph"/>
+        <w:numPr>
+          <w:ilvl w:val="1"/>
+          <w:numId w:val="31"/>
+        </w:numPr>
+        <w:spacing w:after="60"/>
+        <w:contextualSpacing w:val="0"/>
+      </w:pPr>
+      <w:r>
+        <w:t>It’s possible to make one person better off without making someone else worse off.</w:t>
+      </w:r>
+    </w:p>
+    <w:p>
+      <w:pPr>
+        <w:pStyle w:val="ListParagraph"/>
+        <w:numPr>
+          <w:ilvl w:val="0"/>
+          <w:numId w:val="31"/>
+        </w:numPr>
+        <w:spacing w:after="60"/>
+        <w:contextualSpacing w:val="0"/>
+      </w:pPr>
+      <w:r>
+        <w:t>Pareto improvement is an improvement that increase efficiency (i.e., moves closer to Pareto optimality).</w:t>
+      </w:r>
+    </w:p>
+    <w:p>
+      <w:pPr>
+        <w:spacing w:after="60"/>
+      </w:pPr>
+    </w:p>
+    <w:p>
+      <w:pPr>
+        <w:spacing w:after="60"/>
+      </w:pPr>
+      <w:r>
+        <w:t>Logic of Public Economics</w:t>
+      </w:r>
+    </w:p>
+    <w:p>
+      <w:pPr>
+        <w:pStyle w:val="ListParagraph"/>
+        <w:numPr>
+          <w:ilvl w:val="0"/>
+          <w:numId w:val="32"/>
+        </w:numPr>
+        <w:spacing w:after="60"/>
+        <w:contextualSpacing w:val="0"/>
+      </w:pPr>
+      <w:r>
+        <w:t>Understand who benefits and who bears the cost of a public policy.</w:t>
+      </w:r>
+    </w:p>
+    <w:p>
+      <w:pPr>
+        <w:pStyle w:val="ListParagraph"/>
+        <w:numPr>
+          <w:ilvl w:val="0"/>
+          <w:numId w:val="32"/>
+        </w:numPr>
+        <w:spacing w:after="60"/>
+        <w:contextualSpacing w:val="0"/>
+      </w:pPr>
+      <w:r>
+        <w:t>Understand if actual beneficiaries are the intended beneficiaries.</w:t>
+      </w:r>
+    </w:p>
+    <w:p>
+      <w:pPr>
+        <w:pStyle w:val="ListParagraph"/>
+        <w:numPr>
+          <w:ilvl w:val="0"/>
+          <w:numId w:val="32"/>
+        </w:numPr>
+        <w:spacing w:after="60"/>
+        <w:contextualSpacing w:val="0"/>
+      </w:pPr>
+      <w:r>
+        <w:t xml:space="preserve">Considers both individual </w:t>
+      </w:r>
+      <w:r>
+        <w:t xml:space="preserve">costs and benefits as well as </w:t>
+      </w:r>
+      <w:r>
+        <w:t>social costs and benefits.</w:t>
+      </w:r>
+    </w:p>
+    <w:p>
+      <w:pPr>
+        <w:spacing w:after="60"/>
+      </w:pPr>
+    </w:p>
+    <w:p>
+      <w:pPr>
+        <w:spacing w:after="60"/>
+      </w:pPr>
+      <w:r>
+        <w:t>Impure Public Goods</w:t>
+      </w:r>
+    </w:p>
+    <w:p>
+      <w:pPr>
+        <w:pStyle w:val="ListParagraph"/>
+        <w:numPr>
+          <w:ilvl w:val="0"/>
+          <w:numId w:val="33"/>
+        </w:numPr>
+        <w:spacing w:after="60"/>
+        <w:contextualSpacing w:val="0"/>
+      </w:pPr>
+      <w:r>
+        <w:t>One of the two criteria for public good is not met.</w:t>
+      </w:r>
+    </w:p>
+    <w:p>
+      <w:pPr>
+        <w:pStyle w:val="ListParagraph"/>
+        <w:numPr>
+          <w:ilvl w:val="0"/>
+          <w:numId w:val="33"/>
+        </w:numPr>
+        <w:spacing w:after="60"/>
+        <w:contextualSpacing w:val="0"/>
+      </w:pPr>
+      <w:r>
+        <w:t>Consumption is non-rival.</w:t>
+      </w:r>
+    </w:p>
+    <w:p>
+      <w:pPr>
+        <w:pStyle w:val="ListParagraph"/>
+        <w:numPr>
+          <w:ilvl w:val="0"/>
+          <w:numId w:val="33"/>
+        </w:numPr>
+        <w:spacing w:after="60"/>
+        <w:contextualSpacing w:val="0"/>
+      </w:pPr>
+      <w:r>
+        <w:t>Exclusion driven by additional costs associated with consumption.</w:t>
+      </w:r>
+    </w:p>
+    <w:p>
+      <w:pPr>
+        <w:spacing w:after="60"/>
+      </w:pPr>
+    </w:p>
+    <w:p>
+      <w:pPr>
+        <w:spacing w:after="60"/>
+      </w:pPr>
+      <w:r>
+        <w:t>Merit Goods</w:t>
+      </w:r>
+    </w:p>
+    <w:p>
+      <w:pPr>
+        <w:pStyle w:val="ListParagraph"/>
+        <w:numPr>
+          <w:ilvl w:val="0"/>
+          <w:numId w:val="34"/>
+        </w:numPr>
+        <w:spacing w:after="60"/>
+        <w:contextualSpacing w:val="0"/>
+      </w:pPr>
+      <w:r>
+        <w:t>An impure public good.</w:t>
+      </w:r>
+    </w:p>
+    <w:p>
+      <w:pPr>
+        <w:pStyle w:val="ListParagraph"/>
+        <w:numPr>
+          <w:ilvl w:val="0"/>
+          <w:numId w:val="34"/>
+        </w:numPr>
+        <w:spacing w:after="60"/>
+        <w:contextualSpacing w:val="0"/>
+      </w:pPr>
+      <w:r>
+        <w:t>Goods that the government forces citizens to consume because the good is deemed to be beneficial.</w:t>
+      </w:r>
+    </w:p>
+    <w:p>
+      <w:pPr>
+        <w:pStyle w:val="ListParagraph"/>
+        <w:numPr>
+          <w:ilvl w:val="0"/>
+          <w:numId w:val="34"/>
+        </w:numPr>
+        <w:spacing w:after="60"/>
+        <w:contextualSpacing w:val="0"/>
+      </w:pPr>
+      <w:r>
+        <w:t>People do not always act in their own economic best interest.</w:t>
+      </w:r>
+    </w:p>
+    <w:p>
+      <w:pPr>
+        <w:pStyle w:val="ListParagraph"/>
+        <w:numPr>
+          <w:ilvl w:val="1"/>
+          <w:numId w:val="34"/>
+        </w:numPr>
+        <w:spacing w:after="60"/>
+        <w:contextualSpacing w:val="0"/>
+      </w:pPr>
+      <w:r>
+        <w:t>Economic rationality compares material costs and material benefit.</w:t>
+      </w:r>
+    </w:p>
+    <w:p>
+      <w:pPr>
+        <w:pStyle w:val="ListParagraph"/>
+        <w:numPr>
+          <w:ilvl w:val="1"/>
+          <w:numId w:val="34"/>
+        </w:numPr>
+        <w:spacing w:after="60"/>
+        <w:contextualSpacing w:val="0"/>
+      </w:pPr>
+      <w:r>
+        <w:t>People don’t always know what is in their economic best interest.</w:t>
+      </w:r>
+    </w:p>
+    <w:p>
+      <w:pPr>
+        <w:pStyle w:val="ListParagraph"/>
+        <w:numPr>
+          <w:ilvl w:val="0"/>
+          <w:numId w:val="34"/>
+        </w:numPr>
+        <w:spacing w:after="60"/>
+        <w:contextualSpacing w:val="0"/>
+      </w:pPr>
+      <w:r>
+        <w:t>Paternalism is that government interferes with consumer choice for the benefit of the consumer and society.</w:t>
+      </w:r>
+    </w:p>
+    <w:p>
+      <w:pPr>
+        <w:pStyle w:val="ListParagraph"/>
+        <w:numPr>
+          <w:ilvl w:val="0"/>
+          <w:numId w:val="34"/>
+        </w:numPr>
+        <w:spacing w:after="60"/>
+        <w:contextualSpacing w:val="0"/>
+      </w:pPr>
+      <w:r>
+        <w:t>Libertarianism is that government should not interfere with consumer choice.</w:t>
+      </w:r>
+    </w:p>
+    <w:p>
+      <w:pPr>
+        <w:pStyle w:val="ListParagraph"/>
+        <w:numPr>
+          <w:ilvl w:val="1"/>
+          <w:numId w:val="34"/>
+        </w:numPr>
+        <w:spacing w:after="60"/>
+        <w:contextualSpacing w:val="0"/>
+      </w:pPr>
+      <w:r>
+        <w:t>Special interest</w:t>
+      </w:r>
+      <w:r>
+        <w:t xml:space="preserve"> group</w:t>
+      </w:r>
+      <w:r>
+        <w:t>s will manipula</w:t>
+      </w:r>
+      <w:r>
+        <w:t>te government interference for their own benefit</w:t>
+      </w:r>
+      <w:r>
+        <w:t>.</w:t>
+      </w:r>
+    </w:p>
+    <w:p>
+      <w:pPr>
+        <w:pStyle w:val="ListParagraph"/>
+        <w:numPr>
+          <w:ilvl w:val="1"/>
+          <w:numId w:val="34"/>
+        </w:numPr>
+        <w:spacing w:after="60"/>
+        <w:contextualSpacing w:val="0"/>
+      </w:pPr>
+      <w:r>
+        <w:t>Generally, do not approve of merit goods.</w:t>
+      </w:r>
+    </w:p>
+    <w:p>
+      <w:pPr>
+        <w:pStyle w:val="ListParagraph"/>
+        <w:numPr>
+          <w:ilvl w:val="0"/>
+          <w:numId w:val="34"/>
+        </w:numPr>
+        <w:spacing w:after="60"/>
+        <w:contextualSpacing w:val="0"/>
+      </w:pPr>
+      <w:r>
+        <w:t>Pareto optimality must take into consideration social costs and social benefits.</w:t>
+      </w:r>
+    </w:p>
+    <w:p>
+      <w:pPr>
+        <w:spacing w:after="60"/>
+      </w:pPr>
+    </w:p>
+    <w:p>
+      <w:pPr>
+        <w:spacing w:after="60"/>
+      </w:pPr>
+      <w:r>
+        <w:t>Negative Externalities</w:t>
+      </w:r>
+    </w:p>
+    <w:p>
+      <w:pPr>
+        <w:pStyle w:val="ListParagraph"/>
+        <w:numPr>
+          <w:ilvl w:val="0"/>
+          <w:numId w:val="35"/>
+        </w:numPr>
+        <w:spacing w:after="60"/>
+        <w:contextualSpacing w:val="0"/>
+      </w:pPr>
+      <w:r>
+        <w:t>Harmful spillover effects</w:t>
+      </w:r>
+    </w:p>
+    <w:p>
+      <w:pPr>
+        <w:pStyle w:val="ListParagraph"/>
+        <w:numPr>
+          <w:ilvl w:val="0"/>
+          <w:numId w:val="35"/>
+        </w:numPr>
+        <w:spacing w:after="60"/>
+        <w:contextualSpacing w:val="0"/>
+      </w:pPr>
+      <w:r>
+        <w:t>Marginal social costs (MSC) exceed marginal private costs (MC)</w:t>
+      </w:r>
+    </w:p>
+    <w:p>
+      <w:pPr>
+        <w:pStyle w:val="ListParagraph"/>
+        <w:numPr>
+          <w:ilvl w:val="1"/>
+          <w:numId w:val="35"/>
+        </w:numPr>
+        <w:spacing w:after="60"/>
+        <w:contextualSpacing w:val="0"/>
+      </w:pPr>
+      <w:r>
+        <w:t>Marginal private cost is the price of the good.</w:t>
+      </w:r>
+    </w:p>
+    <w:p>
+      <w:pPr>
+        <w:pStyle w:val="ListParagraph"/>
+        <w:numPr>
+          <w:ilvl w:val="1"/>
+          <w:numId w:val="35"/>
+        </w:numPr>
+        <w:spacing w:after="60"/>
+        <w:contextualSpacing w:val="0"/>
+      </w:pPr>
+      <w:r>
+        <w:t>Marginal social cost is the price of the good plus the cost of the social harm.</w:t>
+      </w:r>
+    </w:p>
+    <w:p>
+      <w:pPr>
+        <w:pStyle w:val="ListParagraph"/>
+        <w:numPr>
+          <w:ilvl w:val="1"/>
+          <w:numId w:val="35"/>
+        </w:numPr>
+        <w:spacing w:after="60"/>
+        <w:contextualSpacing w:val="0"/>
+      </w:pPr>
+      <w:r>
+        <w:t xml:space="preserve">Output </w:t>
+      </w:r>
+      <w:r>
+        <w:t xml:space="preserve">(i.e., supply) </w:t>
+      </w:r>
+      <w:r>
+        <w:t>exceeds what is socially efficient.</w:t>
+      </w:r>
+    </w:p>
+    <w:p>
+      <w:pPr>
+        <w:pStyle w:val="ListParagraph"/>
+        <w:numPr>
+          <w:ilvl w:val="1"/>
+          <w:numId w:val="35"/>
+        </w:numPr>
+        <w:spacing w:after="60"/>
+        <w:contextualSpacing w:val="0"/>
+      </w:pPr>
+      <w:r>
+        <w:t>Social costs may be difficult to quantify.</w:t>
+      </w:r>
+    </w:p>
+    <w:p>
+      <w:pPr>
+        <w:spacing w:after="60"/>
+      </w:pPr>
+    </w:p>
+    <w:p>
+      <w:pPr>
+        <w:spacing w:after="60"/>
+      </w:pPr>
+      <w:r>
+        <w:t>Positive Externalities</w:t>
+      </w:r>
+    </w:p>
+    <w:p>
+      <w:pPr>
+        <w:pStyle w:val="ListParagraph"/>
+        <w:numPr>
+          <w:ilvl w:val="0"/>
+          <w:numId w:val="36"/>
+        </w:numPr>
+        <w:spacing w:after="60"/>
+        <w:contextualSpacing w:val="0"/>
+      </w:pPr>
+      <w:r>
+        <w:t>Marginal social benefit (MSB) exceeds marginal private benefit (MB)</w:t>
+      </w:r>
+    </w:p>
+    <w:p>
+      <w:pPr>
+        <w:pStyle w:val="ListParagraph"/>
+        <w:numPr>
+          <w:ilvl w:val="1"/>
+          <w:numId w:val="36"/>
+        </w:numPr>
+        <w:spacing w:after="60"/>
+        <w:contextualSpacing w:val="0"/>
+      </w:pPr>
+      <w:r>
+        <w:t>Good is overpriced.</w:t>
+      </w:r>
+    </w:p>
+    <w:p>
+      <w:pPr>
+        <w:pStyle w:val="ListParagraph"/>
+        <w:numPr>
+          <w:ilvl w:val="1"/>
+          <w:numId w:val="36"/>
+        </w:numPr>
+        <w:spacing w:after="60"/>
+        <w:contextualSpacing w:val="0"/>
+      </w:pPr>
+      <w:r>
+        <w:t>Demand is less than what is socially efficient.</w:t>
+      </w:r>
+    </w:p>
+    <w:p>
+      <w:pPr>
+        <w:spacing w:after="60"/>
+      </w:pPr>
+    </w:p>
+    <w:p>
+      <w:pPr>
+        <w:spacing w:after="60"/>
+      </w:pPr>
+      <w:r>
+        <w:t>Common Resource Problem</w:t>
+      </w:r>
+    </w:p>
+    <w:p>
+      <w:pPr>
+        <w:pStyle w:val="ListParagraph"/>
+        <w:numPr>
+          <w:ilvl w:val="0"/>
+          <w:numId w:val="36"/>
+        </w:numPr>
+        <w:spacing w:after="60"/>
+        <w:contextualSpacing w:val="0"/>
+      </w:pPr>
+      <w:r>
+        <w:t>Pool of scarce resources to which access is unrestricted.</w:t>
+      </w:r>
+    </w:p>
+    <w:p>
+      <w:pPr>
+        <w:pStyle w:val="ListParagraph"/>
+        <w:numPr>
+          <w:ilvl w:val="0"/>
+          <w:numId w:val="36"/>
+        </w:numPr>
+        <w:spacing w:after="60"/>
+        <w:contextualSpacing w:val="0"/>
+      </w:pPr>
+      <w:r>
+        <w:t>Prone to overuse (i.e., over-consumption)</w:t>
+      </w:r>
+    </w:p>
+    <w:p>
+      <w:pPr>
+        <w:pStyle w:val="ListParagraph"/>
+        <w:numPr>
+          <w:ilvl w:val="0"/>
+          <w:numId w:val="36"/>
+        </w:numPr>
+        <w:spacing w:after="60"/>
+        <w:contextualSpacing w:val="0"/>
+      </w:pPr>
+      <w:r>
+        <w:t>Short term optimization</w:t>
+      </w:r>
+      <w:r>
+        <w:t xml:space="preserve"> by individuals</w:t>
+      </w:r>
+      <w:r>
+        <w:t xml:space="preserve"> produces long term harm for the group.</w:t>
+      </w:r>
+    </w:p>
+    <w:p>
+      <w:pPr>
+        <w:pStyle w:val="ListParagraph"/>
+        <w:numPr>
+          <w:ilvl w:val="0"/>
+          <w:numId w:val="36"/>
+        </w:numPr>
+        <w:spacing w:after="60"/>
+        <w:contextualSpacing w:val="0"/>
+      </w:pPr>
+      <w:r>
+        <w:t>Special class of public goods.</w:t>
+      </w:r>
+    </w:p>
+    <w:p>
+      <w:pPr>
+        <w:pStyle w:val="ListParagraph"/>
+        <w:numPr>
+          <w:ilvl w:val="0"/>
+          <w:numId w:val="36"/>
+        </w:numPr>
+        <w:spacing w:after="60"/>
+        <w:contextualSpacing w:val="0"/>
+      </w:pPr>
+      <w:r>
+        <w:t>Heart of the problem</w:t>
+      </w:r>
+      <w:r>
+        <w:t>:</w:t>
+      </w:r>
+    </w:p>
+    <w:p>
+      <w:pPr>
+        <w:pStyle w:val="ListParagraph"/>
+        <w:numPr>
+          <w:ilvl w:val="1"/>
+          <w:numId w:val="36"/>
+        </w:numPr>
+        <w:spacing w:after="60"/>
+        <w:contextualSpacing w:val="0"/>
+      </w:pPr>
+      <w:r>
+        <w:t>Congestion</w:t>
+      </w:r>
+    </w:p>
+    <w:p>
+      <w:pPr>
+        <w:pStyle w:val="ListParagraph"/>
+        <w:numPr>
+          <w:ilvl w:val="1"/>
+          <w:numId w:val="36"/>
+        </w:numPr>
+        <w:spacing w:after="60"/>
+        <w:contextualSpacing w:val="0"/>
+      </w:pPr>
+      <w:r>
+        <w:t>Overuse</w:t>
+      </w:r>
+    </w:p>
+    <w:p>
+      <w:pPr>
+        <w:pStyle w:val="ListParagraph"/>
+        <w:numPr>
+          <w:ilvl w:val="0"/>
+          <w:numId w:val="36"/>
+        </w:numPr>
+        <w:spacing w:after="60"/>
+        <w:contextualSpacing w:val="0"/>
+      </w:pPr>
+      <w:r>
+        <w:t>Stock variable and flow variable</w:t>
+      </w:r>
+    </w:p>
+    <w:p>
+      <w:pPr>
+        <w:spacing w:after="60"/>
+      </w:pPr>
+    </w:p>
+    <w:p>
+      <w:pPr>
+        <w:spacing w:after="60"/>
+      </w:pPr>
+      <w:r>
+        <w:t>Market-based Solutions to Common Resource Problem</w:t>
+      </w:r>
+    </w:p>
+    <w:p>
+      <w:pPr>
+        <w:pStyle w:val="ListParagraph"/>
+        <w:numPr>
+          <w:ilvl w:val="0"/>
+          <w:numId w:val="37"/>
+        </w:numPr>
+        <w:spacing w:after="60"/>
+        <w:contextualSpacing w:val="0"/>
+      </w:pPr>
+      <w:r>
+        <w:t>Market-based solutions use prices.</w:t>
+      </w:r>
+    </w:p>
+    <w:p>
+      <w:pPr>
+        <w:pStyle w:val="ListParagraph"/>
+        <w:numPr>
+          <w:ilvl w:val="1"/>
+          <w:numId w:val="37"/>
+        </w:numPr>
+        <w:spacing w:after="60"/>
+        <w:contextualSpacing w:val="0"/>
+      </w:pPr>
+      <w:r>
+        <w:t>Price is the signaling mechanism in markets.</w:t>
+      </w:r>
+    </w:p>
+    <w:p>
+      <w:pPr>
+        <w:pStyle w:val="ListParagraph"/>
+        <w:numPr>
+          <w:ilvl w:val="0"/>
+          <w:numId w:val="37"/>
+        </w:numPr>
+        <w:spacing w:after="60"/>
+        <w:contextualSpacing w:val="0"/>
+      </w:pPr>
+      <w:r>
+        <w:t>Fine or tax in proportion to the amount of true social costs of using the resource.</w:t>
+      </w:r>
+    </w:p>
+    <w:p>
+      <w:pPr>
+        <w:pStyle w:val="ListParagraph"/>
+        <w:numPr>
+          <w:ilvl w:val="1"/>
+          <w:numId w:val="37"/>
+        </w:numPr>
+        <w:spacing w:after="60"/>
+        <w:contextualSpacing w:val="0"/>
+      </w:pPr>
+      <w:r>
+        <w:t>Pigouvian taxes make marginal private costs equal to marginal social costs.</w:t>
+      </w:r>
+    </w:p>
+    <w:p>
+      <w:pPr>
+        <w:pStyle w:val="ListParagraph"/>
+        <w:numPr>
+          <w:ilvl w:val="0"/>
+          <w:numId w:val="37"/>
+        </w:numPr>
+        <w:spacing w:after="60"/>
+        <w:contextualSpacing w:val="0"/>
+      </w:pPr>
+      <w:r>
+        <w:t>Socially efficient equilibrium reflect</w:t>
+      </w:r>
+      <w:r>
+        <w:t>s</w:t>
+      </w:r>
+      <w:r>
+        <w:t xml:space="preserve"> marginal social costs and marginal social benefits.</w:t>
+      </w:r>
+    </w:p>
+    <w:p>
+      <w:pPr>
+        <w:spacing w:after="60"/>
+      </w:pPr>
       <w:bookmarkStart w:id="0" w:name="_GoBack"/>
       <w:bookmarkEnd w:id="0"/>
     </w:p>
     <w:sectPr>
-      <w:headerReference w:type="default" r:id="rId10"/>
+      <w:headerReference w:type="default" r:id="rId11"/>
       <w:pgSz w:w="12240" w:h="15840"/>
       <w:pgMar w:top="1440" w:right="1440" w:bottom="1440" w:left="1440" w:header="720" w:footer="720" w:gutter="0"/>
       <w:pgNumType w:start="1"/>
@@ -4032,7 +5029,7 @@
         <w:bCs/>
         <w:noProof/>
       </w:rPr>
-      <w:t>2</w:t>
+      <w:t>3</w:t>
     </w:r>
     <w:r>
       <w:rPr>
@@ -4071,7 +5068,7 @@
         <w:bCs/>
         <w:noProof/>
       </w:rPr>
-      <w:t>2</w:t>
+      <w:t>3</w:t>
     </w:r>
     <w:r>
       <w:rPr>
@@ -4224,7 +5221,7 @@
         <w:bCs/>
         <w:noProof/>
       </w:rPr>
-      <w:t>1</w:t>
+      <w:t>2</w:t>
     </w:r>
     <w:r>
       <w:rPr>
@@ -4263,7 +5260,103 @@
         <w:bCs/>
         <w:noProof/>
       </w:rPr>
-      <w:t>1</w:t>
+      <w:t>2</w:t>
+    </w:r>
+    <w:r>
+      <w:rPr>
+        <w:b/>
+        <w:bCs/>
+      </w:rPr>
+      <w:fldChar w:fldCharType="end"/>
+    </w:r>
+  </w:p>
+</w:hdr>
+</file>
+
+<file path=word/header5.xml><?xml version="1.0" encoding="utf-8"?>
+<w:hdr xmlns:wpc="http://schemas.microsoft.com/office/word/2010/wordprocessingCanvas" xmlns:cx="http://schemas.microsoft.com/office/drawing/2014/chartex" xmlns:cx1="http://schemas.microsoft.com/office/drawing/2015/9/8/chartex" xmlns:cx2="http://schemas.microsoft.com/office/drawing/2015/10/21/chartex" xmlns:cx3="http://schemas.microsoft.com/office/drawing/2016/5/9/chartex" xmlns:cx4="http://schemas.microsoft.com/office/drawing/2016/5/10/chartex" xmlns:cx5="http://schemas.microsoft.com/office/drawing/2016/5/11/chartex" xmlns:mc="http://schemas.openxmlformats.org/markup-compatibility/2006" xmlns:o="urn:schemas-microsoft-com:office:office" xmlns:r="http://schemas.openxmlformats.org/officeDocument/2006/relationships" xmlns:m="http://schemas.openxmlformats.org/officeDocument/2006/math" xmlns:v="urn:schemas-microsoft-com:vml" xmlns:wp14="http://schemas.microsoft.com/office/word/2010/wordprocessingDrawing" xmlns:wp="http://schemas.openxmlformats.org/drawingml/2006/wordprocessingDrawing" xmlns:w10="urn:schemas-microsoft-com:office:word" xmlns:w="http://schemas.openxmlformats.org/wordprocessingml/2006/main" xmlns:w14="http://schemas.microsoft.com/office/word/2010/wordml" xmlns:w15="http://schemas.microsoft.com/office/word/2012/wordml" xmlns:w16se="http://schemas.microsoft.com/office/word/2015/wordml/symex" xmlns:wpg="http://schemas.microsoft.com/office/word/2010/wordprocessingGroup" xmlns:wpi="http://schemas.microsoft.com/office/word/2010/wordprocessingInk" xmlns:wne="http://schemas.microsoft.com/office/word/2006/wordml" xmlns:wps="http://schemas.microsoft.com/office/word/2010/wordprocessingShape" mc:Ignorable="w14 w15 w16se wp14">
+  <w:p>
+    <w:pPr>
+      <w:pStyle w:val="Header"/>
+    </w:pPr>
+    <w:r>
+      <w:t>POLS 6330 Public Finance Theory</w:t>
+    </w:r>
+  </w:p>
+  <w:p>
+    <w:pPr>
+      <w:pStyle w:val="Header"/>
+    </w:pPr>
+    <w:r>
+      <w:t xml:space="preserve">Notes from class on February 11, 2020 | Page </w:t>
+    </w:r>
+    <w:r>
+      <w:rPr>
+        <w:b/>
+        <w:bCs/>
+      </w:rPr>
+      <w:fldChar w:fldCharType="begin"/>
+    </w:r>
+    <w:r>
+      <w:rPr>
+        <w:b/>
+        <w:bCs/>
+      </w:rPr>
+      <w:instrText xml:space="preserve"> PAGE  \* Arabic  \* MERGEFORMAT </w:instrText>
+    </w:r>
+    <w:r>
+      <w:rPr>
+        <w:b/>
+        <w:bCs/>
+      </w:rPr>
+      <w:fldChar w:fldCharType="separate"/>
+    </w:r>
+    <w:r>
+      <w:rPr>
+        <w:b/>
+        <w:bCs/>
+        <w:noProof/>
+      </w:rPr>
+      <w:t>2</w:t>
+    </w:r>
+    <w:r>
+      <w:rPr>
+        <w:b/>
+        <w:bCs/>
+      </w:rPr>
+      <w:fldChar w:fldCharType="end"/>
+    </w:r>
+    <w:r>
+      <w:t xml:space="preserve"> of </w:t>
+    </w:r>
+    <w:r>
+      <w:rPr>
+        <w:b/>
+        <w:bCs/>
+      </w:rPr>
+      <w:fldChar w:fldCharType="begin"/>
+    </w:r>
+    <w:r>
+      <w:rPr>
+        <w:b/>
+        <w:bCs/>
+      </w:rPr>
+      <w:instrText xml:space="preserve"> SECTIONPAGES   \* MERGEFORMAT </w:instrText>
+    </w:r>
+    <w:r>
+      <w:rPr>
+        <w:b/>
+        <w:bCs/>
+      </w:rPr>
+      <w:fldChar w:fldCharType="separate"/>
+    </w:r>
+    <w:r>
+      <w:rPr>
+        <w:b/>
+        <w:bCs/>
+        <w:noProof/>
+      </w:rPr>
+      <w:t>2</w:t>
     </w:r>
     <w:r>
       <w:rPr>
@@ -5635,6 +6728,119 @@
     </w:lvl>
   </w:abstractNum>
   <w:abstractNum w:abstractNumId="12" w15:restartNumberingAfterBreak="0">
+    <w:nsid w:val="1FD31C65"/>
+    <w:multiLevelType w:val="hybridMultilevel"/>
+    <w:tmpl w:val="06984ED8"/>
+    <w:lvl w:ilvl="0" w:tplc="04090001">
+      <w:start w:val="1"/>
+      <w:numFmt w:val="bullet"/>
+      <w:lvlText w:val=""/>
+      <w:lvlJc w:val="left"/>
+      <w:pPr>
+        <w:ind w:left="720" w:hanging="360"/>
+      </w:pPr>
+      <w:rPr>
+        <w:rFonts w:ascii="Symbol" w:hAnsi="Symbol" w:hint="default"/>
+      </w:rPr>
+    </w:lvl>
+    <w:lvl w:ilvl="1" w:tplc="04090003">
+      <w:start w:val="1"/>
+      <w:numFmt w:val="bullet"/>
+      <w:lvlText w:val="o"/>
+      <w:lvlJc w:val="left"/>
+      <w:pPr>
+        <w:ind w:left="1440" w:hanging="360"/>
+      </w:pPr>
+      <w:rPr>
+        <w:rFonts w:ascii="Courier New" w:hAnsi="Courier New" w:cs="Courier New" w:hint="default"/>
+      </w:rPr>
+    </w:lvl>
+    <w:lvl w:ilvl="2" w:tplc="04090005" w:tentative="1">
+      <w:start w:val="1"/>
+      <w:numFmt w:val="bullet"/>
+      <w:lvlText w:val=""/>
+      <w:lvlJc w:val="left"/>
+      <w:pPr>
+        <w:ind w:left="2160" w:hanging="360"/>
+      </w:pPr>
+      <w:rPr>
+        <w:rFonts w:ascii="Wingdings" w:hAnsi="Wingdings" w:hint="default"/>
+      </w:rPr>
+    </w:lvl>
+    <w:lvl w:ilvl="3" w:tplc="04090001" w:tentative="1">
+      <w:start w:val="1"/>
+      <w:numFmt w:val="bullet"/>
+      <w:lvlText w:val=""/>
+      <w:lvlJc w:val="left"/>
+      <w:pPr>
+        <w:ind w:left="2880" w:hanging="360"/>
+      </w:pPr>
+      <w:rPr>
+        <w:rFonts w:ascii="Symbol" w:hAnsi="Symbol" w:hint="default"/>
+      </w:rPr>
+    </w:lvl>
+    <w:lvl w:ilvl="4" w:tplc="04090003" w:tentative="1">
+      <w:start w:val="1"/>
+      <w:numFmt w:val="bullet"/>
+      <w:lvlText w:val="o"/>
+      <w:lvlJc w:val="left"/>
+      <w:pPr>
+        <w:ind w:left="3600" w:hanging="360"/>
+      </w:pPr>
+      <w:rPr>
+        <w:rFonts w:ascii="Courier New" w:hAnsi="Courier New" w:cs="Courier New" w:hint="default"/>
+      </w:rPr>
+    </w:lvl>
+    <w:lvl w:ilvl="5" w:tplc="04090005" w:tentative="1">
+      <w:start w:val="1"/>
+      <w:numFmt w:val="bullet"/>
+      <w:lvlText w:val=""/>
+      <w:lvlJc w:val="left"/>
+      <w:pPr>
+        <w:ind w:left="4320" w:hanging="360"/>
+      </w:pPr>
+      <w:rPr>
+        <w:rFonts w:ascii="Wingdings" w:hAnsi="Wingdings" w:hint="default"/>
+      </w:rPr>
+    </w:lvl>
+    <w:lvl w:ilvl="6" w:tplc="04090001" w:tentative="1">
+      <w:start w:val="1"/>
+      <w:numFmt w:val="bullet"/>
+      <w:lvlText w:val=""/>
+      <w:lvlJc w:val="left"/>
+      <w:pPr>
+        <w:ind w:left="5040" w:hanging="360"/>
+      </w:pPr>
+      <w:rPr>
+        <w:rFonts w:ascii="Symbol" w:hAnsi="Symbol" w:hint="default"/>
+      </w:rPr>
+    </w:lvl>
+    <w:lvl w:ilvl="7" w:tplc="04090003" w:tentative="1">
+      <w:start w:val="1"/>
+      <w:numFmt w:val="bullet"/>
+      <w:lvlText w:val="o"/>
+      <w:lvlJc w:val="left"/>
+      <w:pPr>
+        <w:ind w:left="5760" w:hanging="360"/>
+      </w:pPr>
+      <w:rPr>
+        <w:rFonts w:ascii="Courier New" w:hAnsi="Courier New" w:cs="Courier New" w:hint="default"/>
+      </w:rPr>
+    </w:lvl>
+    <w:lvl w:ilvl="8" w:tplc="04090005" w:tentative="1">
+      <w:start w:val="1"/>
+      <w:numFmt w:val="bullet"/>
+      <w:lvlText w:val=""/>
+      <w:lvlJc w:val="left"/>
+      <w:pPr>
+        <w:ind w:left="6480" w:hanging="360"/>
+      </w:pPr>
+      <w:rPr>
+        <w:rFonts w:ascii="Wingdings" w:hAnsi="Wingdings" w:hint="default"/>
+      </w:rPr>
+    </w:lvl>
+  </w:abstractNum>
+  <w:abstractNum w:abstractNumId="13" w15:restartNumberingAfterBreak="0">
     <w:nsid w:val="2B9F21D7"/>
     <w:multiLevelType w:val="hybridMultilevel"/>
     <w:tmpl w:val="DD78D586"/>
@@ -5747,7 +6953,7 @@
       </w:rPr>
     </w:lvl>
   </w:abstractNum>
-  <w:abstractNum w:abstractNumId="13" w15:restartNumberingAfterBreak="0">
+  <w:abstractNum w:abstractNumId="14" w15:restartNumberingAfterBreak="0">
     <w:nsid w:val="2DB64CA4"/>
     <w:multiLevelType w:val="hybridMultilevel"/>
     <w:tmpl w:val="8BA26AA4"/>
@@ -5860,7 +7066,7 @@
       </w:rPr>
     </w:lvl>
   </w:abstractNum>
-  <w:abstractNum w:abstractNumId="14" w15:restartNumberingAfterBreak="0">
+  <w:abstractNum w:abstractNumId="15" w15:restartNumberingAfterBreak="0">
     <w:nsid w:val="31BF1B44"/>
     <w:multiLevelType w:val="hybridMultilevel"/>
     <w:tmpl w:val="4FACDF4C"/>
@@ -5973,7 +7179,7 @@
       </w:rPr>
     </w:lvl>
   </w:abstractNum>
-  <w:abstractNum w:abstractNumId="15" w15:restartNumberingAfterBreak="0">
+  <w:abstractNum w:abstractNumId="16" w15:restartNumberingAfterBreak="0">
     <w:nsid w:val="34AF5079"/>
     <w:multiLevelType w:val="hybridMultilevel"/>
     <w:tmpl w:val="F43AF530"/>
@@ -6086,7 +7292,7 @@
       </w:rPr>
     </w:lvl>
   </w:abstractNum>
-  <w:abstractNum w:abstractNumId="16" w15:restartNumberingAfterBreak="0">
+  <w:abstractNum w:abstractNumId="17" w15:restartNumberingAfterBreak="0">
     <w:nsid w:val="433B7221"/>
     <w:multiLevelType w:val="hybridMultilevel"/>
     <w:tmpl w:val="4094F28C"/>
@@ -6199,7 +7405,7 @@
       </w:rPr>
     </w:lvl>
   </w:abstractNum>
-  <w:abstractNum w:abstractNumId="17" w15:restartNumberingAfterBreak="0">
+  <w:abstractNum w:abstractNumId="18" w15:restartNumberingAfterBreak="0">
     <w:nsid w:val="43AD7C75"/>
     <w:multiLevelType w:val="hybridMultilevel"/>
     <w:tmpl w:val="C05C07EA"/>
@@ -6312,7 +7518,7 @@
       </w:rPr>
     </w:lvl>
   </w:abstractNum>
-  <w:abstractNum w:abstractNumId="18" w15:restartNumberingAfterBreak="0">
+  <w:abstractNum w:abstractNumId="19" w15:restartNumberingAfterBreak="0">
     <w:nsid w:val="43B81E02"/>
     <w:multiLevelType w:val="hybridMultilevel"/>
     <w:tmpl w:val="F138883E"/>
@@ -6425,7 +7631,120 @@
       </w:rPr>
     </w:lvl>
   </w:abstractNum>
-  <w:abstractNum w:abstractNumId="19" w15:restartNumberingAfterBreak="0">
+  <w:abstractNum w:abstractNumId="20" w15:restartNumberingAfterBreak="0">
+    <w:nsid w:val="45812B89"/>
+    <w:multiLevelType w:val="hybridMultilevel"/>
+    <w:tmpl w:val="AA88C524"/>
+    <w:lvl w:ilvl="0" w:tplc="04090001">
+      <w:start w:val="1"/>
+      <w:numFmt w:val="bullet"/>
+      <w:lvlText w:val=""/>
+      <w:lvlJc w:val="left"/>
+      <w:pPr>
+        <w:ind w:left="720" w:hanging="360"/>
+      </w:pPr>
+      <w:rPr>
+        <w:rFonts w:ascii="Symbol" w:hAnsi="Symbol" w:hint="default"/>
+      </w:rPr>
+    </w:lvl>
+    <w:lvl w:ilvl="1" w:tplc="04090003">
+      <w:start w:val="1"/>
+      <w:numFmt w:val="bullet"/>
+      <w:lvlText w:val="o"/>
+      <w:lvlJc w:val="left"/>
+      <w:pPr>
+        <w:ind w:left="1440" w:hanging="360"/>
+      </w:pPr>
+      <w:rPr>
+        <w:rFonts w:ascii="Courier New" w:hAnsi="Courier New" w:cs="Courier New" w:hint="default"/>
+      </w:rPr>
+    </w:lvl>
+    <w:lvl w:ilvl="2" w:tplc="04090005" w:tentative="1">
+      <w:start w:val="1"/>
+      <w:numFmt w:val="bullet"/>
+      <w:lvlText w:val=""/>
+      <w:lvlJc w:val="left"/>
+      <w:pPr>
+        <w:ind w:left="2160" w:hanging="360"/>
+      </w:pPr>
+      <w:rPr>
+        <w:rFonts w:ascii="Wingdings" w:hAnsi="Wingdings" w:hint="default"/>
+      </w:rPr>
+    </w:lvl>
+    <w:lvl w:ilvl="3" w:tplc="04090001" w:tentative="1">
+      <w:start w:val="1"/>
+      <w:numFmt w:val="bullet"/>
+      <w:lvlText w:val=""/>
+      <w:lvlJc w:val="left"/>
+      <w:pPr>
+        <w:ind w:left="2880" w:hanging="360"/>
+      </w:pPr>
+      <w:rPr>
+        <w:rFonts w:ascii="Symbol" w:hAnsi="Symbol" w:hint="default"/>
+      </w:rPr>
+    </w:lvl>
+    <w:lvl w:ilvl="4" w:tplc="04090003" w:tentative="1">
+      <w:start w:val="1"/>
+      <w:numFmt w:val="bullet"/>
+      <w:lvlText w:val="o"/>
+      <w:lvlJc w:val="left"/>
+      <w:pPr>
+        <w:ind w:left="3600" w:hanging="360"/>
+      </w:pPr>
+      <w:rPr>
+        <w:rFonts w:ascii="Courier New" w:hAnsi="Courier New" w:cs="Courier New" w:hint="default"/>
+      </w:rPr>
+    </w:lvl>
+    <w:lvl w:ilvl="5" w:tplc="04090005" w:tentative="1">
+      <w:start w:val="1"/>
+      <w:numFmt w:val="bullet"/>
+      <w:lvlText w:val=""/>
+      <w:lvlJc w:val="left"/>
+      <w:pPr>
+        <w:ind w:left="4320" w:hanging="360"/>
+      </w:pPr>
+      <w:rPr>
+        <w:rFonts w:ascii="Wingdings" w:hAnsi="Wingdings" w:hint="default"/>
+      </w:rPr>
+    </w:lvl>
+    <w:lvl w:ilvl="6" w:tplc="04090001" w:tentative="1">
+      <w:start w:val="1"/>
+      <w:numFmt w:val="bullet"/>
+      <w:lvlText w:val=""/>
+      <w:lvlJc w:val="left"/>
+      <w:pPr>
+        <w:ind w:left="5040" w:hanging="360"/>
+      </w:pPr>
+      <w:rPr>
+        <w:rFonts w:ascii="Symbol" w:hAnsi="Symbol" w:hint="default"/>
+      </w:rPr>
+    </w:lvl>
+    <w:lvl w:ilvl="7" w:tplc="04090003" w:tentative="1">
+      <w:start w:val="1"/>
+      <w:numFmt w:val="bullet"/>
+      <w:lvlText w:val="o"/>
+      <w:lvlJc w:val="left"/>
+      <w:pPr>
+        <w:ind w:left="5760" w:hanging="360"/>
+      </w:pPr>
+      <w:rPr>
+        <w:rFonts w:ascii="Courier New" w:hAnsi="Courier New" w:cs="Courier New" w:hint="default"/>
+      </w:rPr>
+    </w:lvl>
+    <w:lvl w:ilvl="8" w:tplc="04090005" w:tentative="1">
+      <w:start w:val="1"/>
+      <w:numFmt w:val="bullet"/>
+      <w:lvlText w:val=""/>
+      <w:lvlJc w:val="left"/>
+      <w:pPr>
+        <w:ind w:left="6480" w:hanging="360"/>
+      </w:pPr>
+      <w:rPr>
+        <w:rFonts w:ascii="Wingdings" w:hAnsi="Wingdings" w:hint="default"/>
+      </w:rPr>
+    </w:lvl>
+  </w:abstractNum>
+  <w:abstractNum w:abstractNumId="21" w15:restartNumberingAfterBreak="0">
     <w:nsid w:val="478B5D09"/>
     <w:multiLevelType w:val="hybridMultilevel"/>
     <w:tmpl w:val="BE983E82"/>
@@ -6538,7 +7857,120 @@
       </w:rPr>
     </w:lvl>
   </w:abstractNum>
-  <w:abstractNum w:abstractNumId="20" w15:restartNumberingAfterBreak="0">
+  <w:abstractNum w:abstractNumId="22" w15:restartNumberingAfterBreak="0">
+    <w:nsid w:val="48691D2B"/>
+    <w:multiLevelType w:val="hybridMultilevel"/>
+    <w:tmpl w:val="19BA58E4"/>
+    <w:lvl w:ilvl="0" w:tplc="04090001">
+      <w:start w:val="1"/>
+      <w:numFmt w:val="bullet"/>
+      <w:lvlText w:val=""/>
+      <w:lvlJc w:val="left"/>
+      <w:pPr>
+        <w:ind w:left="720" w:hanging="360"/>
+      </w:pPr>
+      <w:rPr>
+        <w:rFonts w:ascii="Symbol" w:hAnsi="Symbol" w:hint="default"/>
+      </w:rPr>
+    </w:lvl>
+    <w:lvl w:ilvl="1" w:tplc="04090003">
+      <w:start w:val="1"/>
+      <w:numFmt w:val="bullet"/>
+      <w:lvlText w:val="o"/>
+      <w:lvlJc w:val="left"/>
+      <w:pPr>
+        <w:ind w:left="1440" w:hanging="360"/>
+      </w:pPr>
+      <w:rPr>
+        <w:rFonts w:ascii="Courier New" w:hAnsi="Courier New" w:cs="Courier New" w:hint="default"/>
+      </w:rPr>
+    </w:lvl>
+    <w:lvl w:ilvl="2" w:tplc="04090005" w:tentative="1">
+      <w:start w:val="1"/>
+      <w:numFmt w:val="bullet"/>
+      <w:lvlText w:val=""/>
+      <w:lvlJc w:val="left"/>
+      <w:pPr>
+        <w:ind w:left="2160" w:hanging="360"/>
+      </w:pPr>
+      <w:rPr>
+        <w:rFonts w:ascii="Wingdings" w:hAnsi="Wingdings" w:hint="default"/>
+      </w:rPr>
+    </w:lvl>
+    <w:lvl w:ilvl="3" w:tplc="04090001" w:tentative="1">
+      <w:start w:val="1"/>
+      <w:numFmt w:val="bullet"/>
+      <w:lvlText w:val=""/>
+      <w:lvlJc w:val="left"/>
+      <w:pPr>
+        <w:ind w:left="2880" w:hanging="360"/>
+      </w:pPr>
+      <w:rPr>
+        <w:rFonts w:ascii="Symbol" w:hAnsi="Symbol" w:hint="default"/>
+      </w:rPr>
+    </w:lvl>
+    <w:lvl w:ilvl="4" w:tplc="04090003" w:tentative="1">
+      <w:start w:val="1"/>
+      <w:numFmt w:val="bullet"/>
+      <w:lvlText w:val="o"/>
+      <w:lvlJc w:val="left"/>
+      <w:pPr>
+        <w:ind w:left="3600" w:hanging="360"/>
+      </w:pPr>
+      <w:rPr>
+        <w:rFonts w:ascii="Courier New" w:hAnsi="Courier New" w:cs="Courier New" w:hint="default"/>
+      </w:rPr>
+    </w:lvl>
+    <w:lvl w:ilvl="5" w:tplc="04090005" w:tentative="1">
+      <w:start w:val="1"/>
+      <w:numFmt w:val="bullet"/>
+      <w:lvlText w:val=""/>
+      <w:lvlJc w:val="left"/>
+      <w:pPr>
+        <w:ind w:left="4320" w:hanging="360"/>
+      </w:pPr>
+      <w:rPr>
+        <w:rFonts w:ascii="Wingdings" w:hAnsi="Wingdings" w:hint="default"/>
+      </w:rPr>
+    </w:lvl>
+    <w:lvl w:ilvl="6" w:tplc="04090001" w:tentative="1">
+      <w:start w:val="1"/>
+      <w:numFmt w:val="bullet"/>
+      <w:lvlText w:val=""/>
+      <w:lvlJc w:val="left"/>
+      <w:pPr>
+        <w:ind w:left="5040" w:hanging="360"/>
+      </w:pPr>
+      <w:rPr>
+        <w:rFonts w:ascii="Symbol" w:hAnsi="Symbol" w:hint="default"/>
+      </w:rPr>
+    </w:lvl>
+    <w:lvl w:ilvl="7" w:tplc="04090003" w:tentative="1">
+      <w:start w:val="1"/>
+      <w:numFmt w:val="bullet"/>
+      <w:lvlText w:val="o"/>
+      <w:lvlJc w:val="left"/>
+      <w:pPr>
+        <w:ind w:left="5760" w:hanging="360"/>
+      </w:pPr>
+      <w:rPr>
+        <w:rFonts w:ascii="Courier New" w:hAnsi="Courier New" w:cs="Courier New" w:hint="default"/>
+      </w:rPr>
+    </w:lvl>
+    <w:lvl w:ilvl="8" w:tplc="04090005" w:tentative="1">
+      <w:start w:val="1"/>
+      <w:numFmt w:val="bullet"/>
+      <w:lvlText w:val=""/>
+      <w:lvlJc w:val="left"/>
+      <w:pPr>
+        <w:ind w:left="6480" w:hanging="360"/>
+      </w:pPr>
+      <w:rPr>
+        <w:rFonts w:ascii="Wingdings" w:hAnsi="Wingdings" w:hint="default"/>
+      </w:rPr>
+    </w:lvl>
+  </w:abstractNum>
+  <w:abstractNum w:abstractNumId="23" w15:restartNumberingAfterBreak="0">
     <w:nsid w:val="4DD23547"/>
     <w:multiLevelType w:val="hybridMultilevel"/>
     <w:tmpl w:val="504E1C4A"/>
@@ -6651,7 +8083,7 @@
       </w:rPr>
     </w:lvl>
   </w:abstractNum>
-  <w:abstractNum w:abstractNumId="21" w15:restartNumberingAfterBreak="0">
+  <w:abstractNum w:abstractNumId="24" w15:restartNumberingAfterBreak="0">
     <w:nsid w:val="534C618B"/>
     <w:multiLevelType w:val="hybridMultilevel"/>
     <w:tmpl w:val="B9E8767A"/>
@@ -6764,7 +8196,7 @@
       </w:rPr>
     </w:lvl>
   </w:abstractNum>
-  <w:abstractNum w:abstractNumId="22" w15:restartNumberingAfterBreak="0">
+  <w:abstractNum w:abstractNumId="25" w15:restartNumberingAfterBreak="0">
     <w:nsid w:val="59ED2497"/>
     <w:multiLevelType w:val="hybridMultilevel"/>
     <w:tmpl w:val="D480EDAC"/>
@@ -6877,7 +8309,7 @@
       </w:rPr>
     </w:lvl>
   </w:abstractNum>
-  <w:abstractNum w:abstractNumId="23" w15:restartNumberingAfterBreak="0">
+  <w:abstractNum w:abstractNumId="26" w15:restartNumberingAfterBreak="0">
     <w:nsid w:val="5B2850D5"/>
     <w:multiLevelType w:val="hybridMultilevel"/>
     <w:tmpl w:val="9E662F3C"/>
@@ -6990,7 +8422,7 @@
       </w:rPr>
     </w:lvl>
   </w:abstractNum>
-  <w:abstractNum w:abstractNumId="24" w15:restartNumberingAfterBreak="0">
+  <w:abstractNum w:abstractNumId="27" w15:restartNumberingAfterBreak="0">
     <w:nsid w:val="60B1406D"/>
     <w:multiLevelType w:val="hybridMultilevel"/>
     <w:tmpl w:val="94F6152A"/>
@@ -7103,7 +8535,7 @@
       </w:rPr>
     </w:lvl>
   </w:abstractNum>
-  <w:abstractNum w:abstractNumId="25" w15:restartNumberingAfterBreak="0">
+  <w:abstractNum w:abstractNumId="28" w15:restartNumberingAfterBreak="0">
     <w:nsid w:val="60B41AC0"/>
     <w:multiLevelType w:val="hybridMultilevel"/>
     <w:tmpl w:val="D4206166"/>
@@ -7216,7 +8648,7 @@
       </w:rPr>
     </w:lvl>
   </w:abstractNum>
-  <w:abstractNum w:abstractNumId="26" w15:restartNumberingAfterBreak="0">
+  <w:abstractNum w:abstractNumId="29" w15:restartNumberingAfterBreak="0">
     <w:nsid w:val="61967FA3"/>
     <w:multiLevelType w:val="hybridMultilevel"/>
     <w:tmpl w:val="D2605ACC"/>
@@ -7329,7 +8761,7 @@
       </w:rPr>
     </w:lvl>
   </w:abstractNum>
-  <w:abstractNum w:abstractNumId="27" w15:restartNumberingAfterBreak="0">
+  <w:abstractNum w:abstractNumId="30" w15:restartNumberingAfterBreak="0">
     <w:nsid w:val="63C12237"/>
     <w:multiLevelType w:val="hybridMultilevel"/>
     <w:tmpl w:val="B872A3EA"/>
@@ -7442,7 +8874,7 @@
       </w:rPr>
     </w:lvl>
   </w:abstractNum>
-  <w:abstractNum w:abstractNumId="28" w15:restartNumberingAfterBreak="0">
+  <w:abstractNum w:abstractNumId="31" w15:restartNumberingAfterBreak="0">
     <w:nsid w:val="6470562E"/>
     <w:multiLevelType w:val="hybridMultilevel"/>
     <w:tmpl w:val="E28CC6C0"/>
@@ -7555,7 +8987,7 @@
       </w:rPr>
     </w:lvl>
   </w:abstractNum>
-  <w:abstractNum w:abstractNumId="29" w15:restartNumberingAfterBreak="0">
+  <w:abstractNum w:abstractNumId="32" w15:restartNumberingAfterBreak="0">
     <w:nsid w:val="6A574E99"/>
     <w:multiLevelType w:val="hybridMultilevel"/>
     <w:tmpl w:val="06A89D62"/>
@@ -7668,65 +9100,517 @@
       </w:rPr>
     </w:lvl>
   </w:abstractNum>
+  <w:abstractNum w:abstractNumId="33" w15:restartNumberingAfterBreak="0">
+    <w:nsid w:val="6B6D0343"/>
+    <w:multiLevelType w:val="hybridMultilevel"/>
+    <w:tmpl w:val="85B2636C"/>
+    <w:lvl w:ilvl="0" w:tplc="04090001">
+      <w:start w:val="1"/>
+      <w:numFmt w:val="bullet"/>
+      <w:lvlText w:val=""/>
+      <w:lvlJc w:val="left"/>
+      <w:pPr>
+        <w:ind w:left="720" w:hanging="360"/>
+      </w:pPr>
+      <w:rPr>
+        <w:rFonts w:ascii="Symbol" w:hAnsi="Symbol" w:hint="default"/>
+      </w:rPr>
+    </w:lvl>
+    <w:lvl w:ilvl="1" w:tplc="04090003" w:tentative="1">
+      <w:start w:val="1"/>
+      <w:numFmt w:val="bullet"/>
+      <w:lvlText w:val="o"/>
+      <w:lvlJc w:val="left"/>
+      <w:pPr>
+        <w:ind w:left="1440" w:hanging="360"/>
+      </w:pPr>
+      <w:rPr>
+        <w:rFonts w:ascii="Courier New" w:hAnsi="Courier New" w:cs="Courier New" w:hint="default"/>
+      </w:rPr>
+    </w:lvl>
+    <w:lvl w:ilvl="2" w:tplc="04090005" w:tentative="1">
+      <w:start w:val="1"/>
+      <w:numFmt w:val="bullet"/>
+      <w:lvlText w:val=""/>
+      <w:lvlJc w:val="left"/>
+      <w:pPr>
+        <w:ind w:left="2160" w:hanging="360"/>
+      </w:pPr>
+      <w:rPr>
+        <w:rFonts w:ascii="Wingdings" w:hAnsi="Wingdings" w:hint="default"/>
+      </w:rPr>
+    </w:lvl>
+    <w:lvl w:ilvl="3" w:tplc="04090001" w:tentative="1">
+      <w:start w:val="1"/>
+      <w:numFmt w:val="bullet"/>
+      <w:lvlText w:val=""/>
+      <w:lvlJc w:val="left"/>
+      <w:pPr>
+        <w:ind w:left="2880" w:hanging="360"/>
+      </w:pPr>
+      <w:rPr>
+        <w:rFonts w:ascii="Symbol" w:hAnsi="Symbol" w:hint="default"/>
+      </w:rPr>
+    </w:lvl>
+    <w:lvl w:ilvl="4" w:tplc="04090003" w:tentative="1">
+      <w:start w:val="1"/>
+      <w:numFmt w:val="bullet"/>
+      <w:lvlText w:val="o"/>
+      <w:lvlJc w:val="left"/>
+      <w:pPr>
+        <w:ind w:left="3600" w:hanging="360"/>
+      </w:pPr>
+      <w:rPr>
+        <w:rFonts w:ascii="Courier New" w:hAnsi="Courier New" w:cs="Courier New" w:hint="default"/>
+      </w:rPr>
+    </w:lvl>
+    <w:lvl w:ilvl="5" w:tplc="04090005" w:tentative="1">
+      <w:start w:val="1"/>
+      <w:numFmt w:val="bullet"/>
+      <w:lvlText w:val=""/>
+      <w:lvlJc w:val="left"/>
+      <w:pPr>
+        <w:ind w:left="4320" w:hanging="360"/>
+      </w:pPr>
+      <w:rPr>
+        <w:rFonts w:ascii="Wingdings" w:hAnsi="Wingdings" w:hint="default"/>
+      </w:rPr>
+    </w:lvl>
+    <w:lvl w:ilvl="6" w:tplc="04090001" w:tentative="1">
+      <w:start w:val="1"/>
+      <w:numFmt w:val="bullet"/>
+      <w:lvlText w:val=""/>
+      <w:lvlJc w:val="left"/>
+      <w:pPr>
+        <w:ind w:left="5040" w:hanging="360"/>
+      </w:pPr>
+      <w:rPr>
+        <w:rFonts w:ascii="Symbol" w:hAnsi="Symbol" w:hint="default"/>
+      </w:rPr>
+    </w:lvl>
+    <w:lvl w:ilvl="7" w:tplc="04090003" w:tentative="1">
+      <w:start w:val="1"/>
+      <w:numFmt w:val="bullet"/>
+      <w:lvlText w:val="o"/>
+      <w:lvlJc w:val="left"/>
+      <w:pPr>
+        <w:ind w:left="5760" w:hanging="360"/>
+      </w:pPr>
+      <w:rPr>
+        <w:rFonts w:ascii="Courier New" w:hAnsi="Courier New" w:cs="Courier New" w:hint="default"/>
+      </w:rPr>
+    </w:lvl>
+    <w:lvl w:ilvl="8" w:tplc="04090005" w:tentative="1">
+      <w:start w:val="1"/>
+      <w:numFmt w:val="bullet"/>
+      <w:lvlText w:val=""/>
+      <w:lvlJc w:val="left"/>
+      <w:pPr>
+        <w:ind w:left="6480" w:hanging="360"/>
+      </w:pPr>
+      <w:rPr>
+        <w:rFonts w:ascii="Wingdings" w:hAnsi="Wingdings" w:hint="default"/>
+      </w:rPr>
+    </w:lvl>
+  </w:abstractNum>
+  <w:abstractNum w:abstractNumId="34" w15:restartNumberingAfterBreak="0">
+    <w:nsid w:val="705A72A8"/>
+    <w:multiLevelType w:val="hybridMultilevel"/>
+    <w:tmpl w:val="E53CBD32"/>
+    <w:lvl w:ilvl="0" w:tplc="04090001">
+      <w:start w:val="1"/>
+      <w:numFmt w:val="bullet"/>
+      <w:lvlText w:val=""/>
+      <w:lvlJc w:val="left"/>
+      <w:pPr>
+        <w:ind w:left="720" w:hanging="360"/>
+      </w:pPr>
+      <w:rPr>
+        <w:rFonts w:ascii="Symbol" w:hAnsi="Symbol" w:hint="default"/>
+      </w:rPr>
+    </w:lvl>
+    <w:lvl w:ilvl="1" w:tplc="04090003" w:tentative="1">
+      <w:start w:val="1"/>
+      <w:numFmt w:val="bullet"/>
+      <w:lvlText w:val="o"/>
+      <w:lvlJc w:val="left"/>
+      <w:pPr>
+        <w:ind w:left="1440" w:hanging="360"/>
+      </w:pPr>
+      <w:rPr>
+        <w:rFonts w:ascii="Courier New" w:hAnsi="Courier New" w:cs="Courier New" w:hint="default"/>
+      </w:rPr>
+    </w:lvl>
+    <w:lvl w:ilvl="2" w:tplc="04090005" w:tentative="1">
+      <w:start w:val="1"/>
+      <w:numFmt w:val="bullet"/>
+      <w:lvlText w:val=""/>
+      <w:lvlJc w:val="left"/>
+      <w:pPr>
+        <w:ind w:left="2160" w:hanging="360"/>
+      </w:pPr>
+      <w:rPr>
+        <w:rFonts w:ascii="Wingdings" w:hAnsi="Wingdings" w:hint="default"/>
+      </w:rPr>
+    </w:lvl>
+    <w:lvl w:ilvl="3" w:tplc="04090001" w:tentative="1">
+      <w:start w:val="1"/>
+      <w:numFmt w:val="bullet"/>
+      <w:lvlText w:val=""/>
+      <w:lvlJc w:val="left"/>
+      <w:pPr>
+        <w:ind w:left="2880" w:hanging="360"/>
+      </w:pPr>
+      <w:rPr>
+        <w:rFonts w:ascii="Symbol" w:hAnsi="Symbol" w:hint="default"/>
+      </w:rPr>
+    </w:lvl>
+    <w:lvl w:ilvl="4" w:tplc="04090003" w:tentative="1">
+      <w:start w:val="1"/>
+      <w:numFmt w:val="bullet"/>
+      <w:lvlText w:val="o"/>
+      <w:lvlJc w:val="left"/>
+      <w:pPr>
+        <w:ind w:left="3600" w:hanging="360"/>
+      </w:pPr>
+      <w:rPr>
+        <w:rFonts w:ascii="Courier New" w:hAnsi="Courier New" w:cs="Courier New" w:hint="default"/>
+      </w:rPr>
+    </w:lvl>
+    <w:lvl w:ilvl="5" w:tplc="04090005" w:tentative="1">
+      <w:start w:val="1"/>
+      <w:numFmt w:val="bullet"/>
+      <w:lvlText w:val=""/>
+      <w:lvlJc w:val="left"/>
+      <w:pPr>
+        <w:ind w:left="4320" w:hanging="360"/>
+      </w:pPr>
+      <w:rPr>
+        <w:rFonts w:ascii="Wingdings" w:hAnsi="Wingdings" w:hint="default"/>
+      </w:rPr>
+    </w:lvl>
+    <w:lvl w:ilvl="6" w:tplc="04090001" w:tentative="1">
+      <w:start w:val="1"/>
+      <w:numFmt w:val="bullet"/>
+      <w:lvlText w:val=""/>
+      <w:lvlJc w:val="left"/>
+      <w:pPr>
+        <w:ind w:left="5040" w:hanging="360"/>
+      </w:pPr>
+      <w:rPr>
+        <w:rFonts w:ascii="Symbol" w:hAnsi="Symbol" w:hint="default"/>
+      </w:rPr>
+    </w:lvl>
+    <w:lvl w:ilvl="7" w:tplc="04090003" w:tentative="1">
+      <w:start w:val="1"/>
+      <w:numFmt w:val="bullet"/>
+      <w:lvlText w:val="o"/>
+      <w:lvlJc w:val="left"/>
+      <w:pPr>
+        <w:ind w:left="5760" w:hanging="360"/>
+      </w:pPr>
+      <w:rPr>
+        <w:rFonts w:ascii="Courier New" w:hAnsi="Courier New" w:cs="Courier New" w:hint="default"/>
+      </w:rPr>
+    </w:lvl>
+    <w:lvl w:ilvl="8" w:tplc="04090005" w:tentative="1">
+      <w:start w:val="1"/>
+      <w:numFmt w:val="bullet"/>
+      <w:lvlText w:val=""/>
+      <w:lvlJc w:val="left"/>
+      <w:pPr>
+        <w:ind w:left="6480" w:hanging="360"/>
+      </w:pPr>
+      <w:rPr>
+        <w:rFonts w:ascii="Wingdings" w:hAnsi="Wingdings" w:hint="default"/>
+      </w:rPr>
+    </w:lvl>
+  </w:abstractNum>
+  <w:abstractNum w:abstractNumId="35" w15:restartNumberingAfterBreak="0">
+    <w:nsid w:val="73914AA1"/>
+    <w:multiLevelType w:val="hybridMultilevel"/>
+    <w:tmpl w:val="70E0D5FA"/>
+    <w:lvl w:ilvl="0" w:tplc="04090001">
+      <w:start w:val="1"/>
+      <w:numFmt w:val="bullet"/>
+      <w:lvlText w:val=""/>
+      <w:lvlJc w:val="left"/>
+      <w:pPr>
+        <w:ind w:left="720" w:hanging="360"/>
+      </w:pPr>
+      <w:rPr>
+        <w:rFonts w:ascii="Symbol" w:hAnsi="Symbol" w:hint="default"/>
+      </w:rPr>
+    </w:lvl>
+    <w:lvl w:ilvl="1" w:tplc="04090003">
+      <w:start w:val="1"/>
+      <w:numFmt w:val="bullet"/>
+      <w:lvlText w:val="o"/>
+      <w:lvlJc w:val="left"/>
+      <w:pPr>
+        <w:ind w:left="1440" w:hanging="360"/>
+      </w:pPr>
+      <w:rPr>
+        <w:rFonts w:ascii="Courier New" w:hAnsi="Courier New" w:cs="Courier New" w:hint="default"/>
+      </w:rPr>
+    </w:lvl>
+    <w:lvl w:ilvl="2" w:tplc="04090005" w:tentative="1">
+      <w:start w:val="1"/>
+      <w:numFmt w:val="bullet"/>
+      <w:lvlText w:val=""/>
+      <w:lvlJc w:val="left"/>
+      <w:pPr>
+        <w:ind w:left="2160" w:hanging="360"/>
+      </w:pPr>
+      <w:rPr>
+        <w:rFonts w:ascii="Wingdings" w:hAnsi="Wingdings" w:hint="default"/>
+      </w:rPr>
+    </w:lvl>
+    <w:lvl w:ilvl="3" w:tplc="04090001" w:tentative="1">
+      <w:start w:val="1"/>
+      <w:numFmt w:val="bullet"/>
+      <w:lvlText w:val=""/>
+      <w:lvlJc w:val="left"/>
+      <w:pPr>
+        <w:ind w:left="2880" w:hanging="360"/>
+      </w:pPr>
+      <w:rPr>
+        <w:rFonts w:ascii="Symbol" w:hAnsi="Symbol" w:hint="default"/>
+      </w:rPr>
+    </w:lvl>
+    <w:lvl w:ilvl="4" w:tplc="04090003" w:tentative="1">
+      <w:start w:val="1"/>
+      <w:numFmt w:val="bullet"/>
+      <w:lvlText w:val="o"/>
+      <w:lvlJc w:val="left"/>
+      <w:pPr>
+        <w:ind w:left="3600" w:hanging="360"/>
+      </w:pPr>
+      <w:rPr>
+        <w:rFonts w:ascii="Courier New" w:hAnsi="Courier New" w:cs="Courier New" w:hint="default"/>
+      </w:rPr>
+    </w:lvl>
+    <w:lvl w:ilvl="5" w:tplc="04090005" w:tentative="1">
+      <w:start w:val="1"/>
+      <w:numFmt w:val="bullet"/>
+      <w:lvlText w:val=""/>
+      <w:lvlJc w:val="left"/>
+      <w:pPr>
+        <w:ind w:left="4320" w:hanging="360"/>
+      </w:pPr>
+      <w:rPr>
+        <w:rFonts w:ascii="Wingdings" w:hAnsi="Wingdings" w:hint="default"/>
+      </w:rPr>
+    </w:lvl>
+    <w:lvl w:ilvl="6" w:tplc="04090001" w:tentative="1">
+      <w:start w:val="1"/>
+      <w:numFmt w:val="bullet"/>
+      <w:lvlText w:val=""/>
+      <w:lvlJc w:val="left"/>
+      <w:pPr>
+        <w:ind w:left="5040" w:hanging="360"/>
+      </w:pPr>
+      <w:rPr>
+        <w:rFonts w:ascii="Symbol" w:hAnsi="Symbol" w:hint="default"/>
+      </w:rPr>
+    </w:lvl>
+    <w:lvl w:ilvl="7" w:tplc="04090003" w:tentative="1">
+      <w:start w:val="1"/>
+      <w:numFmt w:val="bullet"/>
+      <w:lvlText w:val="o"/>
+      <w:lvlJc w:val="left"/>
+      <w:pPr>
+        <w:ind w:left="5760" w:hanging="360"/>
+      </w:pPr>
+      <w:rPr>
+        <w:rFonts w:ascii="Courier New" w:hAnsi="Courier New" w:cs="Courier New" w:hint="default"/>
+      </w:rPr>
+    </w:lvl>
+    <w:lvl w:ilvl="8" w:tplc="04090005" w:tentative="1">
+      <w:start w:val="1"/>
+      <w:numFmt w:val="bullet"/>
+      <w:lvlText w:val=""/>
+      <w:lvlJc w:val="left"/>
+      <w:pPr>
+        <w:ind w:left="6480" w:hanging="360"/>
+      </w:pPr>
+      <w:rPr>
+        <w:rFonts w:ascii="Wingdings" w:hAnsi="Wingdings" w:hint="default"/>
+      </w:rPr>
+    </w:lvl>
+  </w:abstractNum>
+  <w:abstractNum w:abstractNumId="36" w15:restartNumberingAfterBreak="0">
+    <w:nsid w:val="76A32FDC"/>
+    <w:multiLevelType w:val="hybridMultilevel"/>
+    <w:tmpl w:val="93AA89C6"/>
+    <w:lvl w:ilvl="0" w:tplc="04090001">
+      <w:start w:val="1"/>
+      <w:numFmt w:val="bullet"/>
+      <w:lvlText w:val=""/>
+      <w:lvlJc w:val="left"/>
+      <w:pPr>
+        <w:ind w:left="720" w:hanging="360"/>
+      </w:pPr>
+      <w:rPr>
+        <w:rFonts w:ascii="Symbol" w:hAnsi="Symbol" w:hint="default"/>
+      </w:rPr>
+    </w:lvl>
+    <w:lvl w:ilvl="1" w:tplc="04090003">
+      <w:start w:val="1"/>
+      <w:numFmt w:val="bullet"/>
+      <w:lvlText w:val="o"/>
+      <w:lvlJc w:val="left"/>
+      <w:pPr>
+        <w:ind w:left="1440" w:hanging="360"/>
+      </w:pPr>
+      <w:rPr>
+        <w:rFonts w:ascii="Courier New" w:hAnsi="Courier New" w:cs="Courier New" w:hint="default"/>
+      </w:rPr>
+    </w:lvl>
+    <w:lvl w:ilvl="2" w:tplc="04090005" w:tentative="1">
+      <w:start w:val="1"/>
+      <w:numFmt w:val="bullet"/>
+      <w:lvlText w:val=""/>
+      <w:lvlJc w:val="left"/>
+      <w:pPr>
+        <w:ind w:left="2160" w:hanging="360"/>
+      </w:pPr>
+      <w:rPr>
+        <w:rFonts w:ascii="Wingdings" w:hAnsi="Wingdings" w:hint="default"/>
+      </w:rPr>
+    </w:lvl>
+    <w:lvl w:ilvl="3" w:tplc="04090001" w:tentative="1">
+      <w:start w:val="1"/>
+      <w:numFmt w:val="bullet"/>
+      <w:lvlText w:val=""/>
+      <w:lvlJc w:val="left"/>
+      <w:pPr>
+        <w:ind w:left="2880" w:hanging="360"/>
+      </w:pPr>
+      <w:rPr>
+        <w:rFonts w:ascii="Symbol" w:hAnsi="Symbol" w:hint="default"/>
+      </w:rPr>
+    </w:lvl>
+    <w:lvl w:ilvl="4" w:tplc="04090003" w:tentative="1">
+      <w:start w:val="1"/>
+      <w:numFmt w:val="bullet"/>
+      <w:lvlText w:val="o"/>
+      <w:lvlJc w:val="left"/>
+      <w:pPr>
+        <w:ind w:left="3600" w:hanging="360"/>
+      </w:pPr>
+      <w:rPr>
+        <w:rFonts w:ascii="Courier New" w:hAnsi="Courier New" w:cs="Courier New" w:hint="default"/>
+      </w:rPr>
+    </w:lvl>
+    <w:lvl w:ilvl="5" w:tplc="04090005" w:tentative="1">
+      <w:start w:val="1"/>
+      <w:numFmt w:val="bullet"/>
+      <w:lvlText w:val=""/>
+      <w:lvlJc w:val="left"/>
+      <w:pPr>
+        <w:ind w:left="4320" w:hanging="360"/>
+      </w:pPr>
+      <w:rPr>
+        <w:rFonts w:ascii="Wingdings" w:hAnsi="Wingdings" w:hint="default"/>
+      </w:rPr>
+    </w:lvl>
+    <w:lvl w:ilvl="6" w:tplc="04090001" w:tentative="1">
+      <w:start w:val="1"/>
+      <w:numFmt w:val="bullet"/>
+      <w:lvlText w:val=""/>
+      <w:lvlJc w:val="left"/>
+      <w:pPr>
+        <w:ind w:left="5040" w:hanging="360"/>
+      </w:pPr>
+      <w:rPr>
+        <w:rFonts w:ascii="Symbol" w:hAnsi="Symbol" w:hint="default"/>
+      </w:rPr>
+    </w:lvl>
+    <w:lvl w:ilvl="7" w:tplc="04090003" w:tentative="1">
+      <w:start w:val="1"/>
+      <w:numFmt w:val="bullet"/>
+      <w:lvlText w:val="o"/>
+      <w:lvlJc w:val="left"/>
+      <w:pPr>
+        <w:ind w:left="5760" w:hanging="360"/>
+      </w:pPr>
+      <w:rPr>
+        <w:rFonts w:ascii="Courier New" w:hAnsi="Courier New" w:cs="Courier New" w:hint="default"/>
+      </w:rPr>
+    </w:lvl>
+    <w:lvl w:ilvl="8" w:tplc="04090005" w:tentative="1">
+      <w:start w:val="1"/>
+      <w:numFmt w:val="bullet"/>
+      <w:lvlText w:val=""/>
+      <w:lvlJc w:val="left"/>
+      <w:pPr>
+        <w:ind w:left="6480" w:hanging="360"/>
+      </w:pPr>
+      <w:rPr>
+        <w:rFonts w:ascii="Wingdings" w:hAnsi="Wingdings" w:hint="default"/>
+      </w:rPr>
+    </w:lvl>
+  </w:abstractNum>
   <w:num w:numId="1">
-    <w:abstractNumId w:val="14"/>
+    <w:abstractNumId w:val="15"/>
   </w:num>
   <w:num w:numId="2">
     <w:abstractNumId w:val="4"/>
   </w:num>
   <w:num w:numId="3">
-    <w:abstractNumId w:val="20"/>
+    <w:abstractNumId w:val="23"/>
   </w:num>
   <w:num w:numId="4">
-    <w:abstractNumId w:val="23"/>
+    <w:abstractNumId w:val="26"/>
   </w:num>
   <w:num w:numId="5">
-    <w:abstractNumId w:val="26"/>
+    <w:abstractNumId w:val="29"/>
   </w:num>
   <w:num w:numId="6">
     <w:abstractNumId w:val="6"/>
   </w:num>
   <w:num w:numId="7">
-    <w:abstractNumId w:val="29"/>
+    <w:abstractNumId w:val="32"/>
   </w:num>
   <w:num w:numId="8">
+    <w:abstractNumId w:val="28"/>
+  </w:num>
+  <w:num w:numId="9">
+    <w:abstractNumId w:val="19"/>
+  </w:num>
+  <w:num w:numId="10">
+    <w:abstractNumId w:val="24"/>
+  </w:num>
+  <w:num w:numId="11">
     <w:abstractNumId w:val="25"/>
   </w:num>
-  <w:num w:numId="9">
-    <w:abstractNumId w:val="18"/>
-  </w:num>
-  <w:num w:numId="10">
-    <w:abstractNumId w:val="21"/>
-  </w:num>
-  <w:num w:numId="11">
-    <w:abstractNumId w:val="22"/>
-  </w:num>
   <w:num w:numId="12">
-    <w:abstractNumId w:val="24"/>
+    <w:abstractNumId w:val="27"/>
   </w:num>
   <w:num w:numId="13">
     <w:abstractNumId w:val="1"/>
   </w:num>
   <w:num w:numId="14">
-    <w:abstractNumId w:val="28"/>
+    <w:abstractNumId w:val="31"/>
   </w:num>
   <w:num w:numId="15">
     <w:abstractNumId w:val="8"/>
   </w:num>
   <w:num w:numId="16">
-    <w:abstractNumId w:val="17"/>
+    <w:abstractNumId w:val="18"/>
   </w:num>
   <w:num w:numId="17">
     <w:abstractNumId w:val="11"/>
   </w:num>
   <w:num w:numId="18">
-    <w:abstractNumId w:val="19"/>
+    <w:abstractNumId w:val="21"/>
   </w:num>
   <w:num w:numId="19">
-    <w:abstractNumId w:val="15"/>
+    <w:abstractNumId w:val="16"/>
   </w:num>
   <w:num w:numId="20">
-    <w:abstractNumId w:val="12"/>
+    <w:abstractNumId w:val="13"/>
   </w:num>
   <w:num w:numId="21">
     <w:abstractNumId w:val="10"/>
@@ -7735,10 +9619,10 @@
     <w:abstractNumId w:val="2"/>
   </w:num>
   <w:num w:numId="23">
-    <w:abstractNumId w:val="16"/>
+    <w:abstractNumId w:val="17"/>
   </w:num>
   <w:num w:numId="24">
-    <w:abstractNumId w:val="13"/>
+    <w:abstractNumId w:val="14"/>
   </w:num>
   <w:num w:numId="25">
     <w:abstractNumId w:val="7"/>
@@ -7750,13 +9634,34 @@
     <w:abstractNumId w:val="3"/>
   </w:num>
   <w:num w:numId="28">
-    <w:abstractNumId w:val="27"/>
+    <w:abstractNumId w:val="30"/>
   </w:num>
   <w:num w:numId="29">
     <w:abstractNumId w:val="5"/>
   </w:num>
   <w:num w:numId="30">
     <w:abstractNumId w:val="9"/>
+  </w:num>
+  <w:num w:numId="31">
+    <w:abstractNumId w:val="12"/>
+  </w:num>
+  <w:num w:numId="32">
+    <w:abstractNumId w:val="34"/>
+  </w:num>
+  <w:num w:numId="33">
+    <w:abstractNumId w:val="33"/>
+  </w:num>
+  <w:num w:numId="34">
+    <w:abstractNumId w:val="36"/>
+  </w:num>
+  <w:num w:numId="35">
+    <w:abstractNumId w:val="20"/>
+  </w:num>
+  <w:num w:numId="36">
+    <w:abstractNumId w:val="22"/>
+  </w:num>
+  <w:num w:numId="37">
+    <w:abstractNumId w:val="35"/>
   </w:num>
 </w:numbering>
 </file>

</xml_diff>

<commit_message>
Notes from class on February 18, 2020
</commit_message>
<xml_diff>
--- a/Notes/POLS6330_2020_Spring_Notes_Lectures_v00.docx
+++ b/Notes/POLS6330_2020_Spring_Notes_Lectures_v00.docx
@@ -3954,7 +3954,13 @@
         <w:contextualSpacing w:val="0"/>
       </w:pPr>
       <w:r>
-        <w:t>Demand for normal goods increases at the rate of increases in income</w:t>
+        <w:t>Demand for normal goods increases a</w:t>
+      </w:r>
+      <w:r>
+        <w:t>t</w:t>
+      </w:r>
+      <w:r>
+        <w:t xml:space="preserve"> the rate of increases in income</w:t>
       </w:r>
     </w:p>
     <w:p>
@@ -3968,7 +3974,13 @@
         <w:contextualSpacing w:val="0"/>
       </w:pPr>
       <w:r>
-        <w:t>Demand for inferior goods decrease as income increases</w:t>
+        <w:t>Demand for inferior goods decrease</w:t>
+      </w:r>
+      <w:r>
+        <w:t>s</w:t>
+      </w:r>
+      <w:r>
+        <w:t xml:space="preserve"> as income increases</w:t>
       </w:r>
     </w:p>
     <w:p>
@@ -4795,7 +4807,10 @@
         <w:contextualSpacing w:val="0"/>
       </w:pPr>
       <w:r>
-        <w:t>Fine or tax in proportion to the amount of true social costs of using the resource.</w:t>
+        <w:t>Implement a f</w:t>
+      </w:r>
+      <w:r>
+        <w:t>ine or tax in proportion to the amount of true social costs of using the resource.</w:t>
       </w:r>
     </w:p>
     <w:p>
@@ -4830,6 +4845,821 @@
       </w:r>
       <w:r>
         <w:t xml:space="preserve"> marginal social costs and marginal social benefits.</w:t>
+      </w:r>
+    </w:p>
+    <w:p>
+      <w:pPr>
+        <w:spacing w:after="60"/>
+        <w:sectPr>
+          <w:headerReference w:type="default" r:id="rId11"/>
+          <w:pgSz w:w="12240" w:h="15840"/>
+          <w:pgMar w:top="1440" w:right="1440" w:bottom="1440" w:left="1440" w:header="720" w:footer="720" w:gutter="0"/>
+          <w:pgNumType w:start="1"/>
+          <w:cols w:space="720"/>
+          <w:docGrid w:linePitch="360"/>
+        </w:sectPr>
+      </w:pPr>
+    </w:p>
+    <w:p>
+      <w:pPr>
+        <w:spacing w:after="60"/>
+      </w:pPr>
+      <w:r>
+        <w:lastRenderedPageBreak/>
+        <w:t xml:space="preserve">Addressing </w:t>
+      </w:r>
+      <w:r>
+        <w:t>Externalities</w:t>
+      </w:r>
+    </w:p>
+    <w:p>
+      <w:pPr>
+        <w:pStyle w:val="ListParagraph"/>
+        <w:numPr>
+          <w:ilvl w:val="0"/>
+          <w:numId w:val="38"/>
+        </w:numPr>
+        <w:spacing w:after="60"/>
+      </w:pPr>
+      <w:r>
+        <w:t xml:space="preserve">Public Sector </w:t>
+      </w:r>
+      <w:r>
+        <w:t>Solutions</w:t>
+      </w:r>
+    </w:p>
+    <w:p>
+      <w:pPr>
+        <w:pStyle w:val="ListParagraph"/>
+        <w:numPr>
+          <w:ilvl w:val="1"/>
+          <w:numId w:val="38"/>
+        </w:numPr>
+        <w:spacing w:after="60"/>
+      </w:pPr>
+      <w:r>
+        <w:t>Taxes</w:t>
+      </w:r>
+      <w:r>
+        <w:t xml:space="preserve"> (typically for negative externalities)</w:t>
+      </w:r>
+    </w:p>
+    <w:p>
+      <w:pPr>
+        <w:pStyle w:val="ListParagraph"/>
+        <w:numPr>
+          <w:ilvl w:val="1"/>
+          <w:numId w:val="38"/>
+        </w:numPr>
+        <w:spacing w:after="60"/>
+      </w:pPr>
+      <w:r>
+        <w:t>Subsidies</w:t>
+      </w:r>
+      <w:r>
+        <w:t xml:space="preserve"> (typically for positive externalities)</w:t>
+      </w:r>
+    </w:p>
+    <w:p>
+      <w:pPr>
+        <w:pStyle w:val="ListParagraph"/>
+        <w:numPr>
+          <w:ilvl w:val="1"/>
+          <w:numId w:val="38"/>
+        </w:numPr>
+        <w:spacing w:after="60"/>
+      </w:pPr>
+      <w:r>
+        <w:t>Regulation</w:t>
+      </w:r>
+      <w:r>
+        <w:t xml:space="preserve"> (typically for negative externalities)</w:t>
+      </w:r>
+    </w:p>
+    <w:p>
+      <w:pPr>
+        <w:pStyle w:val="ListParagraph"/>
+        <w:numPr>
+          <w:ilvl w:val="0"/>
+          <w:numId w:val="38"/>
+        </w:numPr>
+        <w:spacing w:after="60"/>
+      </w:pPr>
+      <w:r>
+        <w:t>Problems with regulatory approach to addressing negative externalities.</w:t>
+      </w:r>
+    </w:p>
+    <w:p>
+      <w:pPr>
+        <w:pStyle w:val="ListParagraph"/>
+        <w:numPr>
+          <w:ilvl w:val="1"/>
+          <w:numId w:val="38"/>
+        </w:numPr>
+        <w:spacing w:after="60"/>
+      </w:pPr>
+      <w:r>
+        <w:t>Firms produce the negative externality right up to the standard.</w:t>
+      </w:r>
+    </w:p>
+    <w:p>
+      <w:pPr>
+        <w:pStyle w:val="ListParagraph"/>
+        <w:numPr>
+          <w:ilvl w:val="2"/>
+          <w:numId w:val="38"/>
+        </w:numPr>
+        <w:spacing w:after="60"/>
+      </w:pPr>
+      <w:r>
+        <w:t>No incentive to innovate to eliminate the negative externality.</w:t>
+      </w:r>
+    </w:p>
+    <w:p>
+      <w:pPr>
+        <w:pStyle w:val="ListParagraph"/>
+        <w:numPr>
+          <w:ilvl w:val="1"/>
+          <w:numId w:val="38"/>
+        </w:numPr>
+        <w:spacing w:after="60"/>
+      </w:pPr>
+      <w:r>
+        <w:t>Negotiations that weaken the regulation.</w:t>
+      </w:r>
+    </w:p>
+    <w:p>
+      <w:pPr>
+        <w:pStyle w:val="ListParagraph"/>
+        <w:numPr>
+          <w:ilvl w:val="0"/>
+          <w:numId w:val="38"/>
+        </w:numPr>
+        <w:spacing w:after="60"/>
+      </w:pPr>
+      <w:r>
+        <w:t>Ways of q</w:t>
+      </w:r>
+      <w:r>
+        <w:t>uantifying social costs</w:t>
+      </w:r>
+    </w:p>
+    <w:p>
+      <w:pPr>
+        <w:pStyle w:val="ListParagraph"/>
+        <w:numPr>
+          <w:ilvl w:val="1"/>
+          <w:numId w:val="38"/>
+        </w:numPr>
+        <w:spacing w:after="60"/>
+      </w:pPr>
+      <w:r>
+        <w:t>Mortality</w:t>
+      </w:r>
+    </w:p>
+    <w:p>
+      <w:pPr>
+        <w:pStyle w:val="ListParagraph"/>
+        <w:numPr>
+          <w:ilvl w:val="1"/>
+          <w:numId w:val="38"/>
+        </w:numPr>
+        <w:spacing w:after="60"/>
+      </w:pPr>
+      <w:r>
+        <w:t>Health care costs</w:t>
+      </w:r>
+    </w:p>
+    <w:p>
+      <w:pPr>
+        <w:pStyle w:val="ListParagraph"/>
+        <w:numPr>
+          <w:ilvl w:val="1"/>
+          <w:numId w:val="38"/>
+        </w:numPr>
+        <w:spacing w:after="60"/>
+      </w:pPr>
+      <w:r>
+        <w:t>Reductions in property values</w:t>
+      </w:r>
+    </w:p>
+    <w:p>
+      <w:pPr>
+        <w:pStyle w:val="ListParagraph"/>
+        <w:numPr>
+          <w:ilvl w:val="0"/>
+          <w:numId w:val="38"/>
+        </w:numPr>
+        <w:spacing w:after="60"/>
+      </w:pPr>
+      <w:r>
+        <w:t>Internalizing an externality means that the private market takes the externality into consideration.</w:t>
+      </w:r>
+    </w:p>
+    <w:p>
+      <w:pPr>
+        <w:pStyle w:val="ListParagraph"/>
+        <w:numPr>
+          <w:ilvl w:val="0"/>
+          <w:numId w:val="38"/>
+        </w:numPr>
+        <w:spacing w:after="60"/>
+      </w:pPr>
+      <w:r>
+        <w:t>Coase Theorem basically states that the private market can internalize a</w:t>
+      </w:r>
+      <w:r>
+        <w:t>n</w:t>
+      </w:r>
+      <w:r>
+        <w:t xml:space="preserve"> externality without the need for government to intervene through taxes, subsidies, and regulations.</w:t>
+      </w:r>
+    </w:p>
+    <w:p>
+      <w:pPr>
+        <w:pStyle w:val="ListParagraph"/>
+        <w:numPr>
+          <w:ilvl w:val="1"/>
+          <w:numId w:val="38"/>
+        </w:numPr>
+        <w:spacing w:after="60"/>
+      </w:pPr>
+      <w:r>
+        <w:t>Social power differential makes it difficult.</w:t>
+      </w:r>
+    </w:p>
+    <w:p>
+      <w:pPr>
+        <w:spacing w:after="60"/>
+      </w:pPr>
+    </w:p>
+    <w:p>
+      <w:pPr>
+        <w:spacing w:after="60"/>
+      </w:pPr>
+      <w:r>
+        <w:t>Equity</w:t>
+      </w:r>
+    </w:p>
+    <w:p>
+      <w:pPr>
+        <w:pStyle w:val="ListParagraph"/>
+        <w:numPr>
+          <w:ilvl w:val="0"/>
+          <w:numId w:val="39"/>
+        </w:numPr>
+        <w:spacing w:after="60"/>
+      </w:pPr>
+      <w:r>
+        <w:t>Equity versus equality</w:t>
+      </w:r>
+    </w:p>
+    <w:p>
+      <w:pPr>
+        <w:pStyle w:val="ListParagraph"/>
+        <w:numPr>
+          <w:ilvl w:val="1"/>
+          <w:numId w:val="39"/>
+        </w:numPr>
+        <w:spacing w:after="60"/>
+      </w:pPr>
+      <w:r>
+        <w:t>Equality is resource focused.</w:t>
+      </w:r>
+    </w:p>
+    <w:p>
+      <w:pPr>
+        <w:pStyle w:val="ListParagraph"/>
+        <w:numPr>
+          <w:ilvl w:val="1"/>
+          <w:numId w:val="39"/>
+        </w:numPr>
+        <w:spacing w:after="60"/>
+      </w:pPr>
+      <w:r>
+        <w:t>Equity is outcome focused.</w:t>
+      </w:r>
+    </w:p>
+    <w:p>
+      <w:pPr>
+        <w:pStyle w:val="ListParagraph"/>
+        <w:numPr>
+          <w:ilvl w:val="0"/>
+          <w:numId w:val="39"/>
+        </w:numPr>
+        <w:spacing w:after="60"/>
+      </w:pPr>
+      <w:r>
+        <w:t>Redistributive policies can shrink the size of the pie.</w:t>
+      </w:r>
+    </w:p>
+    <w:p>
+      <w:pPr>
+        <w:spacing w:after="60"/>
+      </w:pPr>
+    </w:p>
+    <w:p>
+      <w:pPr>
+        <w:spacing w:after="60"/>
+      </w:pPr>
+      <w:r>
+        <w:t xml:space="preserve">Approaches to </w:t>
+      </w:r>
+      <w:r>
+        <w:t>Red</w:t>
+      </w:r>
+      <w:r>
+        <w:t>istribution</w:t>
+      </w:r>
+    </w:p>
+    <w:p>
+      <w:pPr>
+        <w:pStyle w:val="ListParagraph"/>
+        <w:numPr>
+          <w:ilvl w:val="0"/>
+          <w:numId w:val="40"/>
+        </w:numPr>
+        <w:spacing w:after="60"/>
+      </w:pPr>
+      <w:r>
+        <w:t>Endowment-based</w:t>
+      </w:r>
+      <w:r>
+        <w:t xml:space="preserve"> criteria</w:t>
+      </w:r>
+    </w:p>
+    <w:p>
+      <w:pPr>
+        <w:pStyle w:val="ListParagraph"/>
+        <w:numPr>
+          <w:ilvl w:val="1"/>
+          <w:numId w:val="40"/>
+        </w:numPr>
+        <w:spacing w:after="60"/>
+      </w:pPr>
+      <w:r>
+        <w:t>Keep what you earn</w:t>
+      </w:r>
+      <w:r>
+        <w:t>…</w:t>
+      </w:r>
+    </w:p>
+    <w:p>
+      <w:pPr>
+        <w:pStyle w:val="ListParagraph"/>
+        <w:numPr>
+          <w:ilvl w:val="2"/>
+          <w:numId w:val="40"/>
+        </w:numPr>
+        <w:spacing w:after="60"/>
+      </w:pPr>
+      <w:r>
+        <w:t>Income earned</w:t>
+      </w:r>
+      <w:r>
+        <w:t xml:space="preserve"> from all sources regardless of starting position.</w:t>
+      </w:r>
+    </w:p>
+    <w:p>
+      <w:pPr>
+        <w:pStyle w:val="ListParagraph"/>
+        <w:numPr>
+          <w:ilvl w:val="2"/>
+          <w:numId w:val="40"/>
+        </w:numPr>
+        <w:spacing w:after="60"/>
+      </w:pPr>
+      <w:r>
+        <w:t>Income earned from all sources given equal starting positions.</w:t>
+      </w:r>
+    </w:p>
+    <w:p>
+      <w:pPr>
+        <w:pStyle w:val="ListParagraph"/>
+        <w:numPr>
+          <w:ilvl w:val="2"/>
+          <w:numId w:val="40"/>
+        </w:numPr>
+        <w:spacing w:after="60"/>
+      </w:pPr>
+      <w:r>
+        <w:t>Income earned from labor only.</w:t>
+      </w:r>
+    </w:p>
+    <w:p>
+      <w:pPr>
+        <w:pStyle w:val="ListParagraph"/>
+        <w:numPr>
+          <w:ilvl w:val="1"/>
+          <w:numId w:val="40"/>
+        </w:numPr>
+        <w:spacing w:after="60"/>
+      </w:pPr>
+      <w:r>
+        <w:t>John Locke advocated for third approach.</w:t>
+      </w:r>
+    </w:p>
+    <w:p>
+      <w:pPr>
+        <w:pStyle w:val="ListParagraph"/>
+        <w:numPr>
+          <w:ilvl w:val="2"/>
+          <w:numId w:val="40"/>
+        </w:numPr>
+        <w:spacing w:after="60"/>
+      </w:pPr>
+      <w:r>
+        <w:t>Life</w:t>
+      </w:r>
+    </w:p>
+    <w:p>
+      <w:pPr>
+        <w:pStyle w:val="ListParagraph"/>
+        <w:numPr>
+          <w:ilvl w:val="2"/>
+          <w:numId w:val="40"/>
+        </w:numPr>
+        <w:spacing w:after="60"/>
+      </w:pPr>
+      <w:r>
+        <w:t>Liberty</w:t>
+      </w:r>
+    </w:p>
+    <w:p>
+      <w:pPr>
+        <w:pStyle w:val="ListParagraph"/>
+        <w:numPr>
+          <w:ilvl w:val="2"/>
+          <w:numId w:val="40"/>
+        </w:numPr>
+        <w:spacing w:after="60"/>
+      </w:pPr>
+      <w:r>
+        <w:t>Property</w:t>
+      </w:r>
+    </w:p>
+    <w:p>
+      <w:pPr>
+        <w:pStyle w:val="ListParagraph"/>
+        <w:numPr>
+          <w:ilvl w:val="0"/>
+          <w:numId w:val="40"/>
+        </w:numPr>
+        <w:spacing w:after="60"/>
+      </w:pPr>
+      <w:r>
+        <w:t>Utilitarian criteria</w:t>
+      </w:r>
+    </w:p>
+    <w:p>
+      <w:pPr>
+        <w:pStyle w:val="ListParagraph"/>
+        <w:numPr>
+          <w:ilvl w:val="1"/>
+          <w:numId w:val="40"/>
+        </w:numPr>
+        <w:spacing w:after="60"/>
+      </w:pPr>
+      <w:r>
+        <w:t>Can be egalitarian.</w:t>
+      </w:r>
+    </w:p>
+    <w:p>
+      <w:pPr>
+        <w:pStyle w:val="ListParagraph"/>
+        <w:numPr>
+          <w:ilvl w:val="1"/>
+          <w:numId w:val="40"/>
+        </w:numPr>
+        <w:spacing w:after="60"/>
+      </w:pPr>
+      <w:r>
+        <w:t>Total welfare is maximized.</w:t>
+      </w:r>
+    </w:p>
+    <w:p>
+      <w:pPr>
+        <w:pStyle w:val="ListParagraph"/>
+        <w:numPr>
+          <w:ilvl w:val="2"/>
+          <w:numId w:val="40"/>
+        </w:numPr>
+        <w:spacing w:after="60"/>
+      </w:pPr>
+      <w:r>
+        <w:t>Individual welfare is not necessarily considered.</w:t>
+      </w:r>
+    </w:p>
+    <w:p>
+      <w:pPr>
+        <w:pStyle w:val="ListParagraph"/>
+        <w:numPr>
+          <w:ilvl w:val="1"/>
+          <w:numId w:val="40"/>
+        </w:numPr>
+        <w:spacing w:after="60"/>
+      </w:pPr>
+      <w:r>
+        <w:t>Jeremy Bentham</w:t>
+      </w:r>
+    </w:p>
+    <w:p>
+      <w:pPr>
+        <w:pStyle w:val="ListParagraph"/>
+        <w:numPr>
+          <w:ilvl w:val="2"/>
+          <w:numId w:val="40"/>
+        </w:numPr>
+        <w:spacing w:after="60"/>
+      </w:pPr>
+      <w:r>
+        <w:t>Accidents of birth should not determine distribution.</w:t>
+      </w:r>
+    </w:p>
+    <w:p>
+      <w:pPr>
+        <w:pStyle w:val="ListParagraph"/>
+        <w:numPr>
+          <w:ilvl w:val="2"/>
+          <w:numId w:val="40"/>
+        </w:numPr>
+        <w:spacing w:after="60"/>
+      </w:pPr>
+      <w:r>
+        <w:t>Declining marginal utility curve for all individuals are the same.</w:t>
+      </w:r>
+    </w:p>
+    <w:p>
+      <w:pPr>
+        <w:pStyle w:val="ListParagraph"/>
+        <w:numPr>
+          <w:ilvl w:val="0"/>
+          <w:numId w:val="40"/>
+        </w:numPr>
+        <w:spacing w:after="60"/>
+      </w:pPr>
+      <w:r>
+        <w:t>Egalitarian criteria</w:t>
+      </w:r>
+    </w:p>
+    <w:p>
+      <w:pPr>
+        <w:pStyle w:val="ListParagraph"/>
+        <w:numPr>
+          <w:ilvl w:val="1"/>
+          <w:numId w:val="40"/>
+        </w:numPr>
+        <w:spacing w:after="60"/>
+      </w:pPr>
+      <w:r>
+        <w:t>Welfare is equalized, or</w:t>
+      </w:r>
+    </w:p>
+    <w:p>
+      <w:pPr>
+        <w:pStyle w:val="ListParagraph"/>
+        <w:numPr>
+          <w:ilvl w:val="1"/>
+          <w:numId w:val="40"/>
+        </w:numPr>
+        <w:spacing w:after="60"/>
+      </w:pPr>
+      <w:r>
+        <w:t>Welfare of lowest group is maximized.</w:t>
+      </w:r>
+    </w:p>
+    <w:p>
+      <w:pPr>
+        <w:pStyle w:val="ListParagraph"/>
+        <w:numPr>
+          <w:ilvl w:val="1"/>
+          <w:numId w:val="40"/>
+        </w:numPr>
+        <w:spacing w:after="60"/>
+      </w:pPr>
+      <w:r>
+        <w:t>Associated with socialism and communism.</w:t>
+      </w:r>
+    </w:p>
+    <w:p>
+      <w:pPr>
+        <w:pStyle w:val="ListParagraph"/>
+        <w:numPr>
+          <w:ilvl w:val="1"/>
+          <w:numId w:val="40"/>
+        </w:numPr>
+        <w:spacing w:after="60"/>
+      </w:pPr>
+      <w:r>
+        <w:lastRenderedPageBreak/>
+        <w:t>Commodity egalitarianism suggests that special commodities should be equally distributed throughout society.</w:t>
+      </w:r>
+      <w:r>
+        <w:t xml:space="preserve"> </w:t>
+      </w:r>
+      <w:r>
+        <w:sym w:font="Wingdings" w:char="F0E0"/>
+      </w:r>
+      <w:r>
+        <w:t xml:space="preserve"> stems from Rawls</w:t>
+      </w:r>
+    </w:p>
+    <w:p>
+      <w:pPr>
+        <w:pStyle w:val="ListParagraph"/>
+        <w:numPr>
+          <w:ilvl w:val="2"/>
+          <w:numId w:val="40"/>
+        </w:numPr>
+        <w:spacing w:after="60"/>
+      </w:pPr>
+      <w:r>
+        <w:t>Food</w:t>
+      </w:r>
+    </w:p>
+    <w:p>
+      <w:pPr>
+        <w:pStyle w:val="ListParagraph"/>
+        <w:numPr>
+          <w:ilvl w:val="2"/>
+          <w:numId w:val="40"/>
+        </w:numPr>
+        <w:spacing w:after="60"/>
+      </w:pPr>
+      <w:r>
+        <w:t>Housing</w:t>
+      </w:r>
+    </w:p>
+    <w:p>
+      <w:pPr>
+        <w:pStyle w:val="ListParagraph"/>
+        <w:numPr>
+          <w:ilvl w:val="2"/>
+          <w:numId w:val="40"/>
+        </w:numPr>
+        <w:spacing w:after="60"/>
+      </w:pPr>
+      <w:r>
+        <w:t>Health care</w:t>
+      </w:r>
+    </w:p>
+    <w:p>
+      <w:pPr>
+        <w:pStyle w:val="ListParagraph"/>
+        <w:numPr>
+          <w:ilvl w:val="1"/>
+          <w:numId w:val="40"/>
+        </w:numPr>
+        <w:spacing w:after="60"/>
+      </w:pPr>
+      <w:r>
+        <w:t>Rawls’ veil of ignorance thought experiment.</w:t>
+      </w:r>
+    </w:p>
+    <w:p>
+      <w:pPr>
+        <w:pStyle w:val="ListParagraph"/>
+        <w:numPr>
+          <w:ilvl w:val="2"/>
+          <w:numId w:val="40"/>
+        </w:numPr>
+        <w:spacing w:after="60"/>
+      </w:pPr>
+      <w:r>
+        <w:t>Assumes that humans are risk averse by nature.</w:t>
+      </w:r>
+    </w:p>
+    <w:p>
+      <w:pPr>
+        <w:pStyle w:val="ListParagraph"/>
+        <w:numPr>
+          <w:ilvl w:val="2"/>
+          <w:numId w:val="40"/>
+        </w:numPr>
+        <w:spacing w:after="60"/>
+      </w:pPr>
+      <w:r>
+        <w:t>Principals of justice dictate that risk seeking person should not impose their tolerance for risk on those who are risk averse.</w:t>
+      </w:r>
+    </w:p>
+    <w:p>
+      <w:pPr>
+        <w:pStyle w:val="ListParagraph"/>
+        <w:numPr>
+          <w:ilvl w:val="1"/>
+          <w:numId w:val="40"/>
+        </w:numPr>
+        <w:spacing w:after="60"/>
+      </w:pPr>
+      <w:r>
+        <w:t>What is justice?</w:t>
+      </w:r>
+    </w:p>
+    <w:p>
+      <w:pPr>
+        <w:pStyle w:val="ListParagraph"/>
+        <w:numPr>
+          <w:ilvl w:val="2"/>
+          <w:numId w:val="40"/>
+        </w:numPr>
+        <w:spacing w:after="60"/>
+      </w:pPr>
+      <w:r>
+        <w:t xml:space="preserve">Libertarian view </w:t>
+      </w:r>
+      <w:r>
+        <w:sym w:font="Wingdings" w:char="F0E0"/>
+      </w:r>
+      <w:r>
+        <w:t xml:space="preserve"> justice is liberty and requires minimizing the state</w:t>
+      </w:r>
+      <w:r>
+        <w:t>.</w:t>
+      </w:r>
+    </w:p>
+    <w:p>
+      <w:pPr>
+        <w:pStyle w:val="ListParagraph"/>
+        <w:numPr>
+          <w:ilvl w:val="3"/>
+          <w:numId w:val="40"/>
+        </w:numPr>
+        <w:spacing w:after="60"/>
+      </w:pPr>
+      <w:r>
+        <w:t xml:space="preserve">People will find a way to enjoy liberty </w:t>
+      </w:r>
+      <w:r>
+        <w:t xml:space="preserve">regardless of their initial endowment </w:t>
+      </w:r>
+      <w:r>
+        <w:t>if obstacles are removed.</w:t>
+      </w:r>
+    </w:p>
+    <w:p>
+      <w:pPr>
+        <w:pStyle w:val="ListParagraph"/>
+        <w:numPr>
+          <w:ilvl w:val="3"/>
+          <w:numId w:val="40"/>
+        </w:numPr>
+        <w:spacing w:after="60"/>
+      </w:pPr>
+      <w:r>
+        <w:t xml:space="preserve">Special interest will manipulate the state to their benefit at the expense of other segments of society, including the </w:t>
+      </w:r>
+      <w:r>
+        <w:t>least</w:t>
+      </w:r>
+      <w:r>
+        <w:t xml:space="preserve"> well off.</w:t>
+      </w:r>
+    </w:p>
+    <w:p>
+      <w:pPr>
+        <w:pStyle w:val="ListParagraph"/>
+        <w:numPr>
+          <w:ilvl w:val="2"/>
+          <w:numId w:val="40"/>
+        </w:numPr>
+        <w:spacing w:after="60"/>
+      </w:pPr>
+      <w:r>
+        <w:t xml:space="preserve">Rawlsian view </w:t>
+      </w:r>
+      <w:r>
+        <w:sym w:font="Wingdings" w:char="F0E0"/>
+      </w:r>
+      <w:r>
+        <w:t xml:space="preserve"> justice is </w:t>
+      </w:r>
+      <w:r>
+        <w:t>liberty and</w:t>
+      </w:r>
+      <w:r>
+        <w:t xml:space="preserve"> the</w:t>
+      </w:r>
+      <w:r>
+        <w:t xml:space="preserve"> resources to enjoy the liberty</w:t>
+      </w:r>
+      <w:r>
+        <w:t xml:space="preserve"> and requires pushing boundaries of the state</w:t>
+      </w:r>
+      <w:r>
+        <w:t>.</w:t>
+      </w:r>
+    </w:p>
+    <w:p>
+      <w:pPr>
+        <w:pStyle w:val="ListParagraph"/>
+        <w:numPr>
+          <w:ilvl w:val="3"/>
+          <w:numId w:val="40"/>
+        </w:numPr>
+        <w:spacing w:after="60"/>
+      </w:pPr>
+      <w:r>
+        <w:t>Accidents of birth should not preclude individuals from enjoying liberty.</w:t>
       </w:r>
     </w:p>
     <w:p>
@@ -4840,7 +5670,7 @@
       <w:bookmarkEnd w:id="0"/>
     </w:p>
     <w:sectPr>
-      <w:headerReference w:type="default" r:id="rId11"/>
+      <w:headerReference w:type="default" r:id="rId12"/>
       <w:pgSz w:w="12240" w:h="15840"/>
       <w:pgMar w:top="1440" w:right="1440" w:bottom="1440" w:left="1440" w:header="720" w:footer="720" w:gutter="0"/>
       <w:pgNumType w:start="1"/>
@@ -5369,6 +6199,102 @@
 </w:hdr>
 </file>
 
+<file path=word/header6.xml><?xml version="1.0" encoding="utf-8"?>
+<w:hdr xmlns:wpc="http://schemas.microsoft.com/office/word/2010/wordprocessingCanvas" xmlns:cx="http://schemas.microsoft.com/office/drawing/2014/chartex" xmlns:cx1="http://schemas.microsoft.com/office/drawing/2015/9/8/chartex" xmlns:cx2="http://schemas.microsoft.com/office/drawing/2015/10/21/chartex" xmlns:cx3="http://schemas.microsoft.com/office/drawing/2016/5/9/chartex" xmlns:cx4="http://schemas.microsoft.com/office/drawing/2016/5/10/chartex" xmlns:cx5="http://schemas.microsoft.com/office/drawing/2016/5/11/chartex" xmlns:mc="http://schemas.openxmlformats.org/markup-compatibility/2006" xmlns:o="urn:schemas-microsoft-com:office:office" xmlns:r="http://schemas.openxmlformats.org/officeDocument/2006/relationships" xmlns:m="http://schemas.openxmlformats.org/officeDocument/2006/math" xmlns:v="urn:schemas-microsoft-com:vml" xmlns:wp14="http://schemas.microsoft.com/office/word/2010/wordprocessingDrawing" xmlns:wp="http://schemas.openxmlformats.org/drawingml/2006/wordprocessingDrawing" xmlns:w10="urn:schemas-microsoft-com:office:word" xmlns:w="http://schemas.openxmlformats.org/wordprocessingml/2006/main" xmlns:w14="http://schemas.microsoft.com/office/word/2010/wordml" xmlns:w15="http://schemas.microsoft.com/office/word/2012/wordml" xmlns:w16se="http://schemas.microsoft.com/office/word/2015/wordml/symex" xmlns:wpg="http://schemas.microsoft.com/office/word/2010/wordprocessingGroup" xmlns:wpi="http://schemas.microsoft.com/office/word/2010/wordprocessingInk" xmlns:wne="http://schemas.microsoft.com/office/word/2006/wordml" xmlns:wps="http://schemas.microsoft.com/office/word/2010/wordprocessingShape" mc:Ignorable="w14 w15 w16se wp14">
+  <w:p>
+    <w:pPr>
+      <w:pStyle w:val="Header"/>
+    </w:pPr>
+    <w:r>
+      <w:t>POLS 6330 Public Finance Theory</w:t>
+    </w:r>
+  </w:p>
+  <w:p>
+    <w:pPr>
+      <w:pStyle w:val="Header"/>
+    </w:pPr>
+    <w:r>
+      <w:t xml:space="preserve">Notes from class on February 18, 2020 | Page </w:t>
+    </w:r>
+    <w:r>
+      <w:rPr>
+        <w:b/>
+        <w:bCs/>
+      </w:rPr>
+      <w:fldChar w:fldCharType="begin"/>
+    </w:r>
+    <w:r>
+      <w:rPr>
+        <w:b/>
+        <w:bCs/>
+      </w:rPr>
+      <w:instrText xml:space="preserve"> PAGE  \* Arabic  \* MERGEFORMAT </w:instrText>
+    </w:r>
+    <w:r>
+      <w:rPr>
+        <w:b/>
+        <w:bCs/>
+      </w:rPr>
+      <w:fldChar w:fldCharType="separate"/>
+    </w:r>
+    <w:r>
+      <w:rPr>
+        <w:b/>
+        <w:bCs/>
+        <w:noProof/>
+      </w:rPr>
+      <w:t>2</w:t>
+    </w:r>
+    <w:r>
+      <w:rPr>
+        <w:b/>
+        <w:bCs/>
+      </w:rPr>
+      <w:fldChar w:fldCharType="end"/>
+    </w:r>
+    <w:r>
+      <w:t xml:space="preserve"> of </w:t>
+    </w:r>
+    <w:r>
+      <w:rPr>
+        <w:b/>
+        <w:bCs/>
+      </w:rPr>
+      <w:fldChar w:fldCharType="begin"/>
+    </w:r>
+    <w:r>
+      <w:rPr>
+        <w:b/>
+        <w:bCs/>
+      </w:rPr>
+      <w:instrText xml:space="preserve"> SECTIONPAGES   \* MERGEFORMAT </w:instrText>
+    </w:r>
+    <w:r>
+      <w:rPr>
+        <w:b/>
+        <w:bCs/>
+      </w:rPr>
+      <w:fldChar w:fldCharType="separate"/>
+    </w:r>
+    <w:r>
+      <w:rPr>
+        <w:b/>
+        <w:bCs/>
+        <w:noProof/>
+      </w:rPr>
+      <w:t>2</w:t>
+    </w:r>
+    <w:r>
+      <w:rPr>
+        <w:b/>
+        <w:bCs/>
+      </w:rPr>
+      <w:fldChar w:fldCharType="end"/>
+    </w:r>
+  </w:p>
+</w:hdr>
+</file>
+
 <file path=word/numbering.xml><?xml version="1.0" encoding="utf-8"?>
 <w:numbering xmlns:wpc="http://schemas.microsoft.com/office/word/2010/wordprocessingCanvas" xmlns:cx="http://schemas.microsoft.com/office/drawing/2014/chartex" xmlns:cx1="http://schemas.microsoft.com/office/drawing/2015/9/8/chartex" xmlns:cx2="http://schemas.microsoft.com/office/drawing/2015/10/21/chartex" xmlns:cx3="http://schemas.microsoft.com/office/drawing/2016/5/9/chartex" xmlns:cx4="http://schemas.microsoft.com/office/drawing/2016/5/10/chartex" xmlns:cx5="http://schemas.microsoft.com/office/drawing/2016/5/11/chartex" xmlns:mc="http://schemas.openxmlformats.org/markup-compatibility/2006" xmlns:o="urn:schemas-microsoft-com:office:office" xmlns:r="http://schemas.openxmlformats.org/officeDocument/2006/relationships" xmlns:m="http://schemas.openxmlformats.org/officeDocument/2006/math" xmlns:v="urn:schemas-microsoft-com:vml" xmlns:wp14="http://schemas.microsoft.com/office/word/2010/wordprocessingDrawing" xmlns:wp="http://schemas.openxmlformats.org/drawingml/2006/wordprocessingDrawing" xmlns:w10="urn:schemas-microsoft-com:office:word" xmlns:w="http://schemas.openxmlformats.org/wordprocessingml/2006/main" xmlns:w14="http://schemas.microsoft.com/office/word/2010/wordml" xmlns:w15="http://schemas.microsoft.com/office/word/2012/wordml" xmlns:w16se="http://schemas.microsoft.com/office/word/2015/wordml/symex" xmlns:wpg="http://schemas.microsoft.com/office/word/2010/wordprocessingGroup" xmlns:wpi="http://schemas.microsoft.com/office/word/2010/wordprocessingInk" xmlns:wne="http://schemas.microsoft.com/office/word/2006/wordml" xmlns:wps="http://schemas.microsoft.com/office/word/2010/wordprocessingShape" mc:Ignorable="w14 w15 w16se wp14">
   <w:abstractNum w:abstractNumId="0" w15:restartNumberingAfterBreak="0">
@@ -8310,6 +9236,119 @@
     </w:lvl>
   </w:abstractNum>
   <w:abstractNum w:abstractNumId="26" w15:restartNumberingAfterBreak="0">
+    <w:nsid w:val="5A6C21F5"/>
+    <w:multiLevelType w:val="hybridMultilevel"/>
+    <w:tmpl w:val="B52A8336"/>
+    <w:lvl w:ilvl="0" w:tplc="04090001">
+      <w:start w:val="1"/>
+      <w:numFmt w:val="bullet"/>
+      <w:lvlText w:val=""/>
+      <w:lvlJc w:val="left"/>
+      <w:pPr>
+        <w:ind w:left="720" w:hanging="360"/>
+      </w:pPr>
+      <w:rPr>
+        <w:rFonts w:ascii="Symbol" w:hAnsi="Symbol" w:hint="default"/>
+      </w:rPr>
+    </w:lvl>
+    <w:lvl w:ilvl="1" w:tplc="04090003">
+      <w:start w:val="1"/>
+      <w:numFmt w:val="bullet"/>
+      <w:lvlText w:val="o"/>
+      <w:lvlJc w:val="left"/>
+      <w:pPr>
+        <w:ind w:left="1440" w:hanging="360"/>
+      </w:pPr>
+      <w:rPr>
+        <w:rFonts w:ascii="Courier New" w:hAnsi="Courier New" w:cs="Courier New" w:hint="default"/>
+      </w:rPr>
+    </w:lvl>
+    <w:lvl w:ilvl="2" w:tplc="04090005">
+      <w:start w:val="1"/>
+      <w:numFmt w:val="bullet"/>
+      <w:lvlText w:val=""/>
+      <w:lvlJc w:val="left"/>
+      <w:pPr>
+        <w:ind w:left="2160" w:hanging="360"/>
+      </w:pPr>
+      <w:rPr>
+        <w:rFonts w:ascii="Wingdings" w:hAnsi="Wingdings" w:hint="default"/>
+      </w:rPr>
+    </w:lvl>
+    <w:lvl w:ilvl="3" w:tplc="04090001" w:tentative="1">
+      <w:start w:val="1"/>
+      <w:numFmt w:val="bullet"/>
+      <w:lvlText w:val=""/>
+      <w:lvlJc w:val="left"/>
+      <w:pPr>
+        <w:ind w:left="2880" w:hanging="360"/>
+      </w:pPr>
+      <w:rPr>
+        <w:rFonts w:ascii="Symbol" w:hAnsi="Symbol" w:hint="default"/>
+      </w:rPr>
+    </w:lvl>
+    <w:lvl w:ilvl="4" w:tplc="04090003" w:tentative="1">
+      <w:start w:val="1"/>
+      <w:numFmt w:val="bullet"/>
+      <w:lvlText w:val="o"/>
+      <w:lvlJc w:val="left"/>
+      <w:pPr>
+        <w:ind w:left="3600" w:hanging="360"/>
+      </w:pPr>
+      <w:rPr>
+        <w:rFonts w:ascii="Courier New" w:hAnsi="Courier New" w:cs="Courier New" w:hint="default"/>
+      </w:rPr>
+    </w:lvl>
+    <w:lvl w:ilvl="5" w:tplc="04090005" w:tentative="1">
+      <w:start w:val="1"/>
+      <w:numFmt w:val="bullet"/>
+      <w:lvlText w:val=""/>
+      <w:lvlJc w:val="left"/>
+      <w:pPr>
+        <w:ind w:left="4320" w:hanging="360"/>
+      </w:pPr>
+      <w:rPr>
+        <w:rFonts w:ascii="Wingdings" w:hAnsi="Wingdings" w:hint="default"/>
+      </w:rPr>
+    </w:lvl>
+    <w:lvl w:ilvl="6" w:tplc="04090001" w:tentative="1">
+      <w:start w:val="1"/>
+      <w:numFmt w:val="bullet"/>
+      <w:lvlText w:val=""/>
+      <w:lvlJc w:val="left"/>
+      <w:pPr>
+        <w:ind w:left="5040" w:hanging="360"/>
+      </w:pPr>
+      <w:rPr>
+        <w:rFonts w:ascii="Symbol" w:hAnsi="Symbol" w:hint="default"/>
+      </w:rPr>
+    </w:lvl>
+    <w:lvl w:ilvl="7" w:tplc="04090003" w:tentative="1">
+      <w:start w:val="1"/>
+      <w:numFmt w:val="bullet"/>
+      <w:lvlText w:val="o"/>
+      <w:lvlJc w:val="left"/>
+      <w:pPr>
+        <w:ind w:left="5760" w:hanging="360"/>
+      </w:pPr>
+      <w:rPr>
+        <w:rFonts w:ascii="Courier New" w:hAnsi="Courier New" w:cs="Courier New" w:hint="default"/>
+      </w:rPr>
+    </w:lvl>
+    <w:lvl w:ilvl="8" w:tplc="04090005" w:tentative="1">
+      <w:start w:val="1"/>
+      <w:numFmt w:val="bullet"/>
+      <w:lvlText w:val=""/>
+      <w:lvlJc w:val="left"/>
+      <w:pPr>
+        <w:ind w:left="6480" w:hanging="360"/>
+      </w:pPr>
+      <w:rPr>
+        <w:rFonts w:ascii="Wingdings" w:hAnsi="Wingdings" w:hint="default"/>
+      </w:rPr>
+    </w:lvl>
+  </w:abstractNum>
+  <w:abstractNum w:abstractNumId="27" w15:restartNumberingAfterBreak="0">
     <w:nsid w:val="5B2850D5"/>
     <w:multiLevelType w:val="hybridMultilevel"/>
     <w:tmpl w:val="9E662F3C"/>
@@ -8422,7 +9461,7 @@
       </w:rPr>
     </w:lvl>
   </w:abstractNum>
-  <w:abstractNum w:abstractNumId="27" w15:restartNumberingAfterBreak="0">
+  <w:abstractNum w:abstractNumId="28" w15:restartNumberingAfterBreak="0">
     <w:nsid w:val="60B1406D"/>
     <w:multiLevelType w:val="hybridMultilevel"/>
     <w:tmpl w:val="94F6152A"/>
@@ -8535,7 +9574,7 @@
       </w:rPr>
     </w:lvl>
   </w:abstractNum>
-  <w:abstractNum w:abstractNumId="28" w15:restartNumberingAfterBreak="0">
+  <w:abstractNum w:abstractNumId="29" w15:restartNumberingAfterBreak="0">
     <w:nsid w:val="60B41AC0"/>
     <w:multiLevelType w:val="hybridMultilevel"/>
     <w:tmpl w:val="D4206166"/>
@@ -8648,7 +9687,7 @@
       </w:rPr>
     </w:lvl>
   </w:abstractNum>
-  <w:abstractNum w:abstractNumId="29" w15:restartNumberingAfterBreak="0">
+  <w:abstractNum w:abstractNumId="30" w15:restartNumberingAfterBreak="0">
     <w:nsid w:val="61967FA3"/>
     <w:multiLevelType w:val="hybridMultilevel"/>
     <w:tmpl w:val="D2605ACC"/>
@@ -8761,7 +9800,7 @@
       </w:rPr>
     </w:lvl>
   </w:abstractNum>
-  <w:abstractNum w:abstractNumId="30" w15:restartNumberingAfterBreak="0">
+  <w:abstractNum w:abstractNumId="31" w15:restartNumberingAfterBreak="0">
     <w:nsid w:val="63C12237"/>
     <w:multiLevelType w:val="hybridMultilevel"/>
     <w:tmpl w:val="B872A3EA"/>
@@ -8874,7 +9913,7 @@
       </w:rPr>
     </w:lvl>
   </w:abstractNum>
-  <w:abstractNum w:abstractNumId="31" w15:restartNumberingAfterBreak="0">
+  <w:abstractNum w:abstractNumId="32" w15:restartNumberingAfterBreak="0">
     <w:nsid w:val="6470562E"/>
     <w:multiLevelType w:val="hybridMultilevel"/>
     <w:tmpl w:val="E28CC6C0"/>
@@ -8987,7 +10026,120 @@
       </w:rPr>
     </w:lvl>
   </w:abstractNum>
-  <w:abstractNum w:abstractNumId="32" w15:restartNumberingAfterBreak="0">
+  <w:abstractNum w:abstractNumId="33" w15:restartNumberingAfterBreak="0">
+    <w:nsid w:val="682D4CEA"/>
+    <w:multiLevelType w:val="hybridMultilevel"/>
+    <w:tmpl w:val="08F4B318"/>
+    <w:lvl w:ilvl="0" w:tplc="04090001">
+      <w:start w:val="1"/>
+      <w:numFmt w:val="bullet"/>
+      <w:lvlText w:val=""/>
+      <w:lvlJc w:val="left"/>
+      <w:pPr>
+        <w:ind w:left="720" w:hanging="360"/>
+      </w:pPr>
+      <w:rPr>
+        <w:rFonts w:ascii="Symbol" w:hAnsi="Symbol" w:hint="default"/>
+      </w:rPr>
+    </w:lvl>
+    <w:lvl w:ilvl="1" w:tplc="04090003">
+      <w:start w:val="1"/>
+      <w:numFmt w:val="bullet"/>
+      <w:lvlText w:val="o"/>
+      <w:lvlJc w:val="left"/>
+      <w:pPr>
+        <w:ind w:left="1440" w:hanging="360"/>
+      </w:pPr>
+      <w:rPr>
+        <w:rFonts w:ascii="Courier New" w:hAnsi="Courier New" w:cs="Courier New" w:hint="default"/>
+      </w:rPr>
+    </w:lvl>
+    <w:lvl w:ilvl="2" w:tplc="04090005" w:tentative="1">
+      <w:start w:val="1"/>
+      <w:numFmt w:val="bullet"/>
+      <w:lvlText w:val=""/>
+      <w:lvlJc w:val="left"/>
+      <w:pPr>
+        <w:ind w:left="2160" w:hanging="360"/>
+      </w:pPr>
+      <w:rPr>
+        <w:rFonts w:ascii="Wingdings" w:hAnsi="Wingdings" w:hint="default"/>
+      </w:rPr>
+    </w:lvl>
+    <w:lvl w:ilvl="3" w:tplc="04090001" w:tentative="1">
+      <w:start w:val="1"/>
+      <w:numFmt w:val="bullet"/>
+      <w:lvlText w:val=""/>
+      <w:lvlJc w:val="left"/>
+      <w:pPr>
+        <w:ind w:left="2880" w:hanging="360"/>
+      </w:pPr>
+      <w:rPr>
+        <w:rFonts w:ascii="Symbol" w:hAnsi="Symbol" w:hint="default"/>
+      </w:rPr>
+    </w:lvl>
+    <w:lvl w:ilvl="4" w:tplc="04090003" w:tentative="1">
+      <w:start w:val="1"/>
+      <w:numFmt w:val="bullet"/>
+      <w:lvlText w:val="o"/>
+      <w:lvlJc w:val="left"/>
+      <w:pPr>
+        <w:ind w:left="3600" w:hanging="360"/>
+      </w:pPr>
+      <w:rPr>
+        <w:rFonts w:ascii="Courier New" w:hAnsi="Courier New" w:cs="Courier New" w:hint="default"/>
+      </w:rPr>
+    </w:lvl>
+    <w:lvl w:ilvl="5" w:tplc="04090005" w:tentative="1">
+      <w:start w:val="1"/>
+      <w:numFmt w:val="bullet"/>
+      <w:lvlText w:val=""/>
+      <w:lvlJc w:val="left"/>
+      <w:pPr>
+        <w:ind w:left="4320" w:hanging="360"/>
+      </w:pPr>
+      <w:rPr>
+        <w:rFonts w:ascii="Wingdings" w:hAnsi="Wingdings" w:hint="default"/>
+      </w:rPr>
+    </w:lvl>
+    <w:lvl w:ilvl="6" w:tplc="04090001" w:tentative="1">
+      <w:start w:val="1"/>
+      <w:numFmt w:val="bullet"/>
+      <w:lvlText w:val=""/>
+      <w:lvlJc w:val="left"/>
+      <w:pPr>
+        <w:ind w:left="5040" w:hanging="360"/>
+      </w:pPr>
+      <w:rPr>
+        <w:rFonts w:ascii="Symbol" w:hAnsi="Symbol" w:hint="default"/>
+      </w:rPr>
+    </w:lvl>
+    <w:lvl w:ilvl="7" w:tplc="04090003" w:tentative="1">
+      <w:start w:val="1"/>
+      <w:numFmt w:val="bullet"/>
+      <w:lvlText w:val="o"/>
+      <w:lvlJc w:val="left"/>
+      <w:pPr>
+        <w:ind w:left="5760" w:hanging="360"/>
+      </w:pPr>
+      <w:rPr>
+        <w:rFonts w:ascii="Courier New" w:hAnsi="Courier New" w:cs="Courier New" w:hint="default"/>
+      </w:rPr>
+    </w:lvl>
+    <w:lvl w:ilvl="8" w:tplc="04090005" w:tentative="1">
+      <w:start w:val="1"/>
+      <w:numFmt w:val="bullet"/>
+      <w:lvlText w:val=""/>
+      <w:lvlJc w:val="left"/>
+      <w:pPr>
+        <w:ind w:left="6480" w:hanging="360"/>
+      </w:pPr>
+      <w:rPr>
+        <w:rFonts w:ascii="Wingdings" w:hAnsi="Wingdings" w:hint="default"/>
+      </w:rPr>
+    </w:lvl>
+  </w:abstractNum>
+  <w:abstractNum w:abstractNumId="34" w15:restartNumberingAfterBreak="0">
     <w:nsid w:val="6A574E99"/>
     <w:multiLevelType w:val="hybridMultilevel"/>
     <w:tmpl w:val="06A89D62"/>
@@ -9100,7 +10252,7 @@
       </w:rPr>
     </w:lvl>
   </w:abstractNum>
-  <w:abstractNum w:abstractNumId="33" w15:restartNumberingAfterBreak="0">
+  <w:abstractNum w:abstractNumId="35" w15:restartNumberingAfterBreak="0">
     <w:nsid w:val="6B6D0343"/>
     <w:multiLevelType w:val="hybridMultilevel"/>
     <w:tmpl w:val="85B2636C"/>
@@ -9213,7 +10365,7 @@
       </w:rPr>
     </w:lvl>
   </w:abstractNum>
-  <w:abstractNum w:abstractNumId="34" w15:restartNumberingAfterBreak="0">
+  <w:abstractNum w:abstractNumId="36" w15:restartNumberingAfterBreak="0">
     <w:nsid w:val="705A72A8"/>
     <w:multiLevelType w:val="hybridMultilevel"/>
     <w:tmpl w:val="E53CBD32"/>
@@ -9326,7 +10478,120 @@
       </w:rPr>
     </w:lvl>
   </w:abstractNum>
-  <w:abstractNum w:abstractNumId="35" w15:restartNumberingAfterBreak="0">
+  <w:abstractNum w:abstractNumId="37" w15:restartNumberingAfterBreak="0">
+    <w:nsid w:val="72F44AE5"/>
+    <w:multiLevelType w:val="hybridMultilevel"/>
+    <w:tmpl w:val="D74ABD0A"/>
+    <w:lvl w:ilvl="0" w:tplc="04090001">
+      <w:start w:val="1"/>
+      <w:numFmt w:val="bullet"/>
+      <w:lvlText w:val=""/>
+      <w:lvlJc w:val="left"/>
+      <w:pPr>
+        <w:ind w:left="720" w:hanging="360"/>
+      </w:pPr>
+      <w:rPr>
+        <w:rFonts w:ascii="Symbol" w:hAnsi="Symbol" w:hint="default"/>
+      </w:rPr>
+    </w:lvl>
+    <w:lvl w:ilvl="1" w:tplc="04090003">
+      <w:start w:val="1"/>
+      <w:numFmt w:val="bullet"/>
+      <w:lvlText w:val="o"/>
+      <w:lvlJc w:val="left"/>
+      <w:pPr>
+        <w:ind w:left="1440" w:hanging="360"/>
+      </w:pPr>
+      <w:rPr>
+        <w:rFonts w:ascii="Courier New" w:hAnsi="Courier New" w:cs="Courier New" w:hint="default"/>
+      </w:rPr>
+    </w:lvl>
+    <w:lvl w:ilvl="2" w:tplc="04090005">
+      <w:start w:val="1"/>
+      <w:numFmt w:val="bullet"/>
+      <w:lvlText w:val=""/>
+      <w:lvlJc w:val="left"/>
+      <w:pPr>
+        <w:ind w:left="2160" w:hanging="360"/>
+      </w:pPr>
+      <w:rPr>
+        <w:rFonts w:ascii="Wingdings" w:hAnsi="Wingdings" w:hint="default"/>
+      </w:rPr>
+    </w:lvl>
+    <w:lvl w:ilvl="3" w:tplc="04090001">
+      <w:start w:val="1"/>
+      <w:numFmt w:val="bullet"/>
+      <w:lvlText w:val=""/>
+      <w:lvlJc w:val="left"/>
+      <w:pPr>
+        <w:ind w:left="2880" w:hanging="360"/>
+      </w:pPr>
+      <w:rPr>
+        <w:rFonts w:ascii="Symbol" w:hAnsi="Symbol" w:hint="default"/>
+      </w:rPr>
+    </w:lvl>
+    <w:lvl w:ilvl="4" w:tplc="04090003" w:tentative="1">
+      <w:start w:val="1"/>
+      <w:numFmt w:val="bullet"/>
+      <w:lvlText w:val="o"/>
+      <w:lvlJc w:val="left"/>
+      <w:pPr>
+        <w:ind w:left="3600" w:hanging="360"/>
+      </w:pPr>
+      <w:rPr>
+        <w:rFonts w:ascii="Courier New" w:hAnsi="Courier New" w:cs="Courier New" w:hint="default"/>
+      </w:rPr>
+    </w:lvl>
+    <w:lvl w:ilvl="5" w:tplc="04090005" w:tentative="1">
+      <w:start w:val="1"/>
+      <w:numFmt w:val="bullet"/>
+      <w:lvlText w:val=""/>
+      <w:lvlJc w:val="left"/>
+      <w:pPr>
+        <w:ind w:left="4320" w:hanging="360"/>
+      </w:pPr>
+      <w:rPr>
+        <w:rFonts w:ascii="Wingdings" w:hAnsi="Wingdings" w:hint="default"/>
+      </w:rPr>
+    </w:lvl>
+    <w:lvl w:ilvl="6" w:tplc="04090001" w:tentative="1">
+      <w:start w:val="1"/>
+      <w:numFmt w:val="bullet"/>
+      <w:lvlText w:val=""/>
+      <w:lvlJc w:val="left"/>
+      <w:pPr>
+        <w:ind w:left="5040" w:hanging="360"/>
+      </w:pPr>
+      <w:rPr>
+        <w:rFonts w:ascii="Symbol" w:hAnsi="Symbol" w:hint="default"/>
+      </w:rPr>
+    </w:lvl>
+    <w:lvl w:ilvl="7" w:tplc="04090003" w:tentative="1">
+      <w:start w:val="1"/>
+      <w:numFmt w:val="bullet"/>
+      <w:lvlText w:val="o"/>
+      <w:lvlJc w:val="left"/>
+      <w:pPr>
+        <w:ind w:left="5760" w:hanging="360"/>
+      </w:pPr>
+      <w:rPr>
+        <w:rFonts w:ascii="Courier New" w:hAnsi="Courier New" w:cs="Courier New" w:hint="default"/>
+      </w:rPr>
+    </w:lvl>
+    <w:lvl w:ilvl="8" w:tplc="04090005" w:tentative="1">
+      <w:start w:val="1"/>
+      <w:numFmt w:val="bullet"/>
+      <w:lvlText w:val=""/>
+      <w:lvlJc w:val="left"/>
+      <w:pPr>
+        <w:ind w:left="6480" w:hanging="360"/>
+      </w:pPr>
+      <w:rPr>
+        <w:rFonts w:ascii="Wingdings" w:hAnsi="Wingdings" w:hint="default"/>
+      </w:rPr>
+    </w:lvl>
+  </w:abstractNum>
+  <w:abstractNum w:abstractNumId="38" w15:restartNumberingAfterBreak="0">
     <w:nsid w:val="73914AA1"/>
     <w:multiLevelType w:val="hybridMultilevel"/>
     <w:tmpl w:val="70E0D5FA"/>
@@ -9439,7 +10704,7 @@
       </w:rPr>
     </w:lvl>
   </w:abstractNum>
-  <w:abstractNum w:abstractNumId="36" w15:restartNumberingAfterBreak="0">
+  <w:abstractNum w:abstractNumId="39" w15:restartNumberingAfterBreak="0">
     <w:nsid w:val="76A32FDC"/>
     <w:multiLevelType w:val="hybridMultilevel"/>
     <w:tmpl w:val="93AA89C6"/>
@@ -9562,19 +10827,19 @@
     <w:abstractNumId w:val="23"/>
   </w:num>
   <w:num w:numId="4">
-    <w:abstractNumId w:val="26"/>
+    <w:abstractNumId w:val="27"/>
   </w:num>
   <w:num w:numId="5">
-    <w:abstractNumId w:val="29"/>
+    <w:abstractNumId w:val="30"/>
   </w:num>
   <w:num w:numId="6">
     <w:abstractNumId w:val="6"/>
   </w:num>
   <w:num w:numId="7">
-    <w:abstractNumId w:val="32"/>
+    <w:abstractNumId w:val="34"/>
   </w:num>
   <w:num w:numId="8">
-    <w:abstractNumId w:val="28"/>
+    <w:abstractNumId w:val="29"/>
   </w:num>
   <w:num w:numId="9">
     <w:abstractNumId w:val="19"/>
@@ -9586,13 +10851,13 @@
     <w:abstractNumId w:val="25"/>
   </w:num>
   <w:num w:numId="12">
-    <w:abstractNumId w:val="27"/>
+    <w:abstractNumId w:val="28"/>
   </w:num>
   <w:num w:numId="13">
     <w:abstractNumId w:val="1"/>
   </w:num>
   <w:num w:numId="14">
-    <w:abstractNumId w:val="31"/>
+    <w:abstractNumId w:val="32"/>
   </w:num>
   <w:num w:numId="15">
     <w:abstractNumId w:val="8"/>
@@ -9634,7 +10899,7 @@
     <w:abstractNumId w:val="3"/>
   </w:num>
   <w:num w:numId="28">
-    <w:abstractNumId w:val="30"/>
+    <w:abstractNumId w:val="31"/>
   </w:num>
   <w:num w:numId="29">
     <w:abstractNumId w:val="5"/>
@@ -9646,13 +10911,13 @@
     <w:abstractNumId w:val="12"/>
   </w:num>
   <w:num w:numId="32">
-    <w:abstractNumId w:val="34"/>
+    <w:abstractNumId w:val="36"/>
   </w:num>
   <w:num w:numId="33">
-    <w:abstractNumId w:val="33"/>
+    <w:abstractNumId w:val="35"/>
   </w:num>
   <w:num w:numId="34">
-    <w:abstractNumId w:val="36"/>
+    <w:abstractNumId w:val="39"/>
   </w:num>
   <w:num w:numId="35">
     <w:abstractNumId w:val="20"/>
@@ -9661,7 +10926,16 @@
     <w:abstractNumId w:val="22"/>
   </w:num>
   <w:num w:numId="37">
-    <w:abstractNumId w:val="35"/>
+    <w:abstractNumId w:val="38"/>
+  </w:num>
+  <w:num w:numId="38">
+    <w:abstractNumId w:val="26"/>
+  </w:num>
+  <w:num w:numId="39">
+    <w:abstractNumId w:val="33"/>
+  </w:num>
+  <w:num w:numId="40">
+    <w:abstractNumId w:val="37"/>
   </w:num>
 </w:numbering>
 </file>

</xml_diff>

<commit_message>
Updated notes from class on February 18, 2020
</commit_message>
<xml_diff>
--- a/Notes/POLS6330_2020_Spring_Notes_Lectures_v00.docx
+++ b/Notes/POLS6330_2020_Spring_Notes_Lectures_v00.docx
@@ -5571,10 +5571,7 @@
         <w:sym w:font="Wingdings" w:char="F0E0"/>
       </w:r>
       <w:r>
-        <w:t xml:space="preserve"> justice is liberty and requires minimizing the state</w:t>
-      </w:r>
-      <w:r>
-        <w:t>.</w:t>
+        <w:t xml:space="preserve"> justice is liberty</w:t>
       </w:r>
     </w:p>
     <w:p>
@@ -5587,13 +5584,35 @@
         <w:spacing w:after="60"/>
       </w:pPr>
       <w:r>
-        <w:t xml:space="preserve">People will find a way to enjoy liberty </w:t>
-      </w:r>
-      <w:r>
-        <w:t xml:space="preserve">regardless of their initial endowment </w:t>
-      </w:r>
-      <w:r>
-        <w:t>if obstacles are removed.</w:t>
+        <w:t xml:space="preserve">Providing and protecting justice </w:t>
+      </w:r>
+      <w:r>
+        <w:t>requires minimizing the state</w:t>
+      </w:r>
+      <w:r>
+        <w:t>.</w:t>
+      </w:r>
+    </w:p>
+    <w:p>
+      <w:pPr>
+        <w:pStyle w:val="ListParagraph"/>
+        <w:numPr>
+          <w:ilvl w:val="4"/>
+          <w:numId w:val="40"/>
+        </w:numPr>
+        <w:spacing w:after="60"/>
+      </w:pPr>
+      <w:r>
+        <w:t xml:space="preserve">Special interests (e.g., the more well to do) </w:t>
+      </w:r>
+      <w:r>
+        <w:t xml:space="preserve">will manipulate the state to their benefit at the expense of other segments of society, including the </w:t>
+      </w:r>
+      <w:r>
+        <w:t>least well off in society</w:t>
+      </w:r>
+      <w:r>
+        <w:t>.</w:t>
       </w:r>
     </w:p>
     <w:p>
@@ -5606,13 +5625,19 @@
         <w:spacing w:after="60"/>
       </w:pPr>
       <w:r>
-        <w:t xml:space="preserve">Special interest will manipulate the state to their benefit at the expense of other segments of society, including the </w:t>
-      </w:r>
-      <w:r>
-        <w:t>least</w:t>
-      </w:r>
-      <w:r>
-        <w:t xml:space="preserve"> well off.</w:t>
+        <w:t xml:space="preserve">People will find a way to enjoy liberty </w:t>
+      </w:r>
+      <w:r>
+        <w:t xml:space="preserve">regardless of their </w:t>
+      </w:r>
+      <w:r>
+        <w:t>endowment</w:t>
+      </w:r>
+      <w:r>
+        <w:t xml:space="preserve"> of resources</w:t>
+      </w:r>
+      <w:r>
+        <w:t xml:space="preserve"> if the government does not unduly intervene.</w:t>
       </w:r>
     </w:p>
     <w:p>
@@ -5640,10 +5665,16 @@
         <w:t xml:space="preserve"> the</w:t>
       </w:r>
       <w:r>
-        <w:t xml:space="preserve"> resources to enjoy the liberty</w:t>
-      </w:r>
-      <w:r>
-        <w:t xml:space="preserve"> and requires pushing boundaries of the state</w:t>
+        <w:t xml:space="preserve"> resources to </w:t>
+      </w:r>
+      <w:r>
+        <w:t>fully</w:t>
+      </w:r>
+      <w:r>
+        <w:t xml:space="preserve"> </w:t>
+      </w:r>
+      <w:r>
+        <w:t>enjoy the liberty</w:t>
       </w:r>
       <w:r>
         <w:t>.</w:t>
@@ -5659,7 +5690,38 @@
         <w:spacing w:after="60"/>
       </w:pPr>
       <w:r>
-        <w:t>Accidents of birth should not preclude individuals from enjoying liberty.</w:t>
+        <w:t xml:space="preserve">Providing justices </w:t>
+      </w:r>
+      <w:r>
+        <w:t xml:space="preserve">requires pushing </w:t>
+      </w:r>
+      <w:r>
+        <w:t xml:space="preserve">the </w:t>
+      </w:r>
+      <w:r>
+        <w:t>boundaries of the state</w:t>
+      </w:r>
+      <w:r>
+        <w:t>.</w:t>
+      </w:r>
+    </w:p>
+    <w:p>
+      <w:pPr>
+        <w:pStyle w:val="ListParagraph"/>
+        <w:numPr>
+          <w:ilvl w:val="4"/>
+          <w:numId w:val="40"/>
+        </w:numPr>
+        <w:spacing w:after="60"/>
+      </w:pPr>
+      <w:r>
+        <w:t>Accidents of birth should not preclude individuals from enjoying liberty</w:t>
+      </w:r>
+      <w:r>
+        <w:t>, which is what will happen in the absence of government intervention</w:t>
+      </w:r>
+      <w:r>
+        <w:t>.</w:t>
       </w:r>
     </w:p>
     <w:p>
@@ -5859,7 +5921,7 @@
         <w:bCs/>
         <w:noProof/>
       </w:rPr>
-      <w:t>3</w:t>
+      <w:t>1</w:t>
     </w:r>
     <w:r>
       <w:rPr>
@@ -10530,7 +10592,7 @@
         <w:rFonts w:ascii="Symbol" w:hAnsi="Symbol" w:hint="default"/>
       </w:rPr>
     </w:lvl>
-    <w:lvl w:ilvl="4" w:tplc="04090003" w:tentative="1">
+    <w:lvl w:ilvl="4" w:tplc="04090003">
       <w:start w:val="1"/>
       <w:numFmt w:val="bullet"/>
       <w:lvlText w:val="o"/>

</xml_diff>

<commit_message>
Notes from class on February 25, 2020
</commit_message>
<xml_diff>
--- a/Notes/POLS6330_2020_Spring_Notes_Lectures_v00.docx
+++ b/Notes/POLS6330_2020_Spring_Notes_Lectures_v00.docx
@@ -5603,16 +5603,7 @@
         <w:spacing w:after="60"/>
       </w:pPr>
       <w:r>
-        <w:t xml:space="preserve">Special interests (e.g., the more well to do) </w:t>
-      </w:r>
-      <w:r>
-        <w:t xml:space="preserve">will manipulate the state to their benefit at the expense of other segments of society, including the </w:t>
-      </w:r>
-      <w:r>
-        <w:t>least well off in society</w:t>
-      </w:r>
-      <w:r>
-        <w:t>.</w:t>
+        <w:t>Special interests (e.g., the more well to do) will manipulate the state to their benefit at the expense of other segments of society, including the least well off in society.</w:t>
       </w:r>
     </w:p>
     <w:p>
@@ -5668,10 +5659,7 @@
         <w:t xml:space="preserve"> resources to </w:t>
       </w:r>
       <w:r>
-        <w:t>fully</w:t>
-      </w:r>
-      <w:r>
-        <w:t xml:space="preserve"> </w:t>
+        <w:t xml:space="preserve">fully </w:t>
       </w:r>
       <w:r>
         <w:t>enjoy the liberty</w:t>
@@ -5727,12 +5715,1105 @@
     <w:p>
       <w:pPr>
         <w:spacing w:after="60"/>
+        <w:sectPr>
+          <w:headerReference w:type="default" r:id="rId12"/>
+          <w:pgSz w:w="12240" w:h="15840"/>
+          <w:pgMar w:top="1440" w:right="1440" w:bottom="1440" w:left="1440" w:header="720" w:footer="720" w:gutter="0"/>
+          <w:pgNumType w:start="1"/>
+          <w:cols w:space="720"/>
+          <w:docGrid w:linePitch="360"/>
+        </w:sectPr>
+      </w:pPr>
+    </w:p>
+    <w:p>
+      <w:pPr>
+        <w:spacing w:after="60"/>
+      </w:pPr>
+      <w:r>
+        <w:lastRenderedPageBreak/>
+        <w:t>Assignments</w:t>
+      </w:r>
+    </w:p>
+    <w:p>
+      <w:pPr>
+        <w:pStyle w:val="ListParagraph"/>
+        <w:numPr>
+          <w:ilvl w:val="0"/>
+          <w:numId w:val="41"/>
+        </w:numPr>
+        <w:spacing w:after="60"/>
+      </w:pPr>
+      <w:r>
+        <w:t>No additional quiz before the midterm.</w:t>
+      </w:r>
+    </w:p>
+    <w:p>
+      <w:pPr>
+        <w:pStyle w:val="ListParagraph"/>
+        <w:numPr>
+          <w:ilvl w:val="0"/>
+          <w:numId w:val="41"/>
+        </w:numPr>
+        <w:spacing w:after="60"/>
+      </w:pPr>
+      <w:r>
+        <w:t>Midterm next Tuesday due by Sunday.</w:t>
+      </w:r>
+    </w:p>
+    <w:p>
+      <w:pPr>
+        <w:spacing w:after="60"/>
+      </w:pPr>
+    </w:p>
+    <w:p>
+      <w:pPr>
+        <w:spacing w:after="60"/>
+      </w:pPr>
+      <w:r>
+        <w:t>Externalities and Capitalization</w:t>
+      </w:r>
+    </w:p>
+    <w:p>
+      <w:pPr>
+        <w:pStyle w:val="ListParagraph"/>
+        <w:numPr>
+          <w:ilvl w:val="0"/>
+          <w:numId w:val="42"/>
+        </w:numPr>
+        <w:spacing w:after="60"/>
+      </w:pPr>
+      <w:r>
+        <w:t>Capitalization is when property values reflect the presence of positive and negative externalities.</w:t>
+      </w:r>
+    </w:p>
+    <w:p>
+      <w:pPr>
+        <w:pStyle w:val="ListParagraph"/>
+        <w:numPr>
+          <w:ilvl w:val="1"/>
+          <w:numId w:val="42"/>
+        </w:numPr>
+        <w:spacing w:after="60"/>
+      </w:pPr>
+      <w:r>
+        <w:t>Proximity places a role.</w:t>
+      </w:r>
+    </w:p>
+    <w:p>
+      <w:pPr>
+        <w:pStyle w:val="ListParagraph"/>
+        <w:numPr>
+          <w:ilvl w:val="1"/>
+          <w:numId w:val="42"/>
+        </w:numPr>
+        <w:spacing w:after="60"/>
+      </w:pPr>
+      <w:r>
+        <w:t xml:space="preserve">The context of the property </w:t>
+      </w:r>
+      <w:r>
+        <w:t>matters.</w:t>
+      </w:r>
+    </w:p>
+    <w:p>
+      <w:pPr>
+        <w:spacing w:after="60"/>
+      </w:pPr>
+    </w:p>
+    <w:p>
+      <w:pPr>
+        <w:spacing w:after="60"/>
+      </w:pPr>
+      <w:r>
+        <w:t>Rationing Public Goods</w:t>
+      </w:r>
+    </w:p>
+    <w:p>
+      <w:pPr>
+        <w:pStyle w:val="ListParagraph"/>
+        <w:numPr>
+          <w:ilvl w:val="0"/>
+          <w:numId w:val="42"/>
+        </w:numPr>
+        <w:spacing w:after="60"/>
+      </w:pPr>
+      <w:r>
+        <w:t xml:space="preserve">Limiting the amount of a common resource that </w:t>
+      </w:r>
+      <w:r>
+        <w:t>is consumed</w:t>
+      </w:r>
+      <w:r>
+        <w:t xml:space="preserve"> by any one individual.</w:t>
+      </w:r>
+    </w:p>
+    <w:p>
+      <w:pPr>
+        <w:pStyle w:val="ListParagraph"/>
+        <w:numPr>
+          <w:ilvl w:val="0"/>
+          <w:numId w:val="42"/>
+        </w:numPr>
+        <w:spacing w:after="60"/>
+      </w:pPr>
+      <w:r>
+        <w:t xml:space="preserve">Rationing is simply a way to make private costs reflects the social costs of an externality which </w:t>
+      </w:r>
+      <w:r>
+        <w:t>will influence</w:t>
+      </w:r>
+      <w:r>
+        <w:t xml:space="preserve"> the level of demand.</w:t>
+      </w:r>
+    </w:p>
+    <w:p>
+      <w:pPr>
+        <w:pStyle w:val="ListParagraph"/>
+        <w:numPr>
+          <w:ilvl w:val="1"/>
+          <w:numId w:val="42"/>
+        </w:numPr>
+        <w:spacing w:after="60"/>
+      </w:pPr>
+      <w:r>
+        <w:t>Charging tolls</w:t>
+      </w:r>
+    </w:p>
+    <w:p>
+      <w:pPr>
+        <w:pStyle w:val="ListParagraph"/>
+        <w:numPr>
+          <w:ilvl w:val="1"/>
+          <w:numId w:val="42"/>
+        </w:numPr>
+        <w:spacing w:after="60"/>
+      </w:pPr>
+      <w:r>
+        <w:t>Tickets (fee and non-fee based)</w:t>
+      </w:r>
+    </w:p>
+    <w:p>
+      <w:pPr>
+        <w:pStyle w:val="ListParagraph"/>
+        <w:numPr>
+          <w:ilvl w:val="1"/>
+          <w:numId w:val="42"/>
+        </w:numPr>
+        <w:spacing w:after="60"/>
+      </w:pPr>
+      <w:r>
+        <w:t>Waiting lines</w:t>
+      </w:r>
+    </w:p>
+    <w:p>
+      <w:pPr>
+        <w:pStyle w:val="ListParagraph"/>
+        <w:numPr>
+          <w:ilvl w:val="1"/>
+          <w:numId w:val="42"/>
+        </w:numPr>
+        <w:spacing w:after="60"/>
+      </w:pPr>
+      <w:r>
+        <w:t>Reservations</w:t>
+      </w:r>
+    </w:p>
+    <w:p>
+      <w:pPr>
+        <w:pStyle w:val="ListParagraph"/>
+        <w:numPr>
+          <w:ilvl w:val="1"/>
+          <w:numId w:val="42"/>
+        </w:numPr>
+        <w:spacing w:after="60"/>
+      </w:pPr>
+      <w:r>
+        <w:t>Prioritizing categories of consumers</w:t>
+      </w:r>
+      <w:r>
+        <w:t xml:space="preserve"> (e.g., flu vaccines for high risk individuals)</w:t>
+      </w:r>
+    </w:p>
+    <w:p>
+      <w:pPr>
+        <w:spacing w:after="60"/>
+      </w:pPr>
+    </w:p>
+    <w:p>
+      <w:pPr>
+        <w:spacing w:after="60"/>
+      </w:pPr>
+      <w:proofErr w:type="spellStart"/>
+      <w:r>
+        <w:t>Okun</w:t>
+      </w:r>
+      <w:r>
+        <w:t>’s</w:t>
+      </w:r>
+      <w:proofErr w:type="spellEnd"/>
+      <w:r>
+        <w:t xml:space="preserve"> View on Rights and</w:t>
+      </w:r>
+      <w:r>
+        <w:t xml:space="preserve"> Dollars</w:t>
+      </w:r>
+    </w:p>
+    <w:p>
+      <w:pPr>
+        <w:pStyle w:val="ListParagraph"/>
+        <w:numPr>
+          <w:ilvl w:val="0"/>
+          <w:numId w:val="43"/>
+        </w:numPr>
+        <w:spacing w:after="60"/>
+      </w:pPr>
+      <w:r>
+        <w:t xml:space="preserve">Rights do not have a direct cost </w:t>
+      </w:r>
+      <w:r>
+        <w:t xml:space="preserve">to the citizen </w:t>
+      </w:r>
+      <w:r>
+        <w:t>but the resources to exercise those rights do.</w:t>
+      </w:r>
+    </w:p>
+    <w:p>
+      <w:pPr>
+        <w:pStyle w:val="ListParagraph"/>
+        <w:numPr>
+          <w:ilvl w:val="0"/>
+          <w:numId w:val="43"/>
+        </w:numPr>
+        <w:spacing w:after="60"/>
+      </w:pPr>
+      <w:r>
+        <w:t>There is a societal cost to secure rights.</w:t>
+      </w:r>
+    </w:p>
+    <w:p>
+      <w:pPr>
+        <w:pStyle w:val="ListParagraph"/>
+        <w:numPr>
+          <w:ilvl w:val="0"/>
+          <w:numId w:val="43"/>
+        </w:numPr>
+        <w:spacing w:after="60"/>
+      </w:pPr>
+      <w:r>
+        <w:t>The right to survival overrides all other considerations.</w:t>
+      </w:r>
+    </w:p>
+    <w:p>
+      <w:pPr>
+        <w:pStyle w:val="ListParagraph"/>
+        <w:numPr>
+          <w:ilvl w:val="0"/>
+          <w:numId w:val="43"/>
+        </w:numPr>
+        <w:spacing w:after="60"/>
+      </w:pPr>
+      <w:r>
+        <w:t>There is no incentive to economize on using rights because one cannot buy and sell rights.</w:t>
+      </w:r>
+    </w:p>
+    <w:p>
+      <w:pPr>
+        <w:pStyle w:val="ListParagraph"/>
+        <w:numPr>
+          <w:ilvl w:val="0"/>
+          <w:numId w:val="43"/>
+        </w:numPr>
+        <w:spacing w:after="60"/>
+      </w:pPr>
+      <w:r>
+        <w:t>Rights are inefficient because there is no market.</w:t>
+      </w:r>
+    </w:p>
+    <w:p>
+      <w:pPr>
+        <w:pStyle w:val="ListParagraph"/>
+        <w:numPr>
+          <w:ilvl w:val="0"/>
+          <w:numId w:val="43"/>
+        </w:numPr>
+        <w:spacing w:after="60"/>
+      </w:pPr>
+      <w:r>
+        <w:t>Rights exist outside of the market.</w:t>
+      </w:r>
+    </w:p>
+    <w:p>
+      <w:pPr>
+        <w:pStyle w:val="ListParagraph"/>
+        <w:numPr>
+          <w:ilvl w:val="0"/>
+          <w:numId w:val="43"/>
+        </w:numPr>
+        <w:spacing w:after="60"/>
+      </w:pPr>
+      <w:r>
+        <w:t>QUESTION: What is the definition of a right?</w:t>
+      </w:r>
+    </w:p>
+    <w:p>
+      <w:pPr>
+        <w:pStyle w:val="ListParagraph"/>
+        <w:numPr>
+          <w:ilvl w:val="1"/>
+          <w:numId w:val="43"/>
+        </w:numPr>
+        <w:spacing w:after="60"/>
+      </w:pPr>
+      <w:r>
+        <w:t xml:space="preserve">In an economic sense, rights are </w:t>
+      </w:r>
+      <w:r>
+        <w:t xml:space="preserve">pure </w:t>
+      </w:r>
+      <w:r>
+        <w:t>public goods.</w:t>
+      </w:r>
+    </w:p>
+    <w:p>
+      <w:pPr>
+        <w:pStyle w:val="ListParagraph"/>
+        <w:numPr>
+          <w:ilvl w:val="1"/>
+          <w:numId w:val="43"/>
+        </w:numPr>
+        <w:spacing w:after="60"/>
+      </w:pPr>
+      <w:r>
+        <w:t>Non-rivalrous and non-excludable.</w:t>
+      </w:r>
+    </w:p>
+    <w:p>
+      <w:pPr>
+        <w:pStyle w:val="ListParagraph"/>
+        <w:numPr>
+          <w:ilvl w:val="1"/>
+          <w:numId w:val="43"/>
+        </w:numPr>
+        <w:spacing w:after="60"/>
+      </w:pPr>
+      <w:r>
+        <w:t>Can make a claim against the government if you believe your right is being denied.</w:t>
+      </w:r>
+    </w:p>
+    <w:p>
+      <w:pPr>
+        <w:pStyle w:val="ListParagraph"/>
+        <w:numPr>
+          <w:ilvl w:val="0"/>
+          <w:numId w:val="43"/>
+        </w:numPr>
+        <w:spacing w:after="60"/>
+      </w:pPr>
+      <w:r>
+        <w:t>QUESTION: Is there a distinction between a right and a grant?</w:t>
+      </w:r>
+    </w:p>
+    <w:p>
+      <w:pPr>
+        <w:spacing w:after="60"/>
+      </w:pPr>
+    </w:p>
+    <w:p>
+      <w:pPr>
+        <w:spacing w:after="60"/>
+      </w:pPr>
+      <w:r>
+        <w:t xml:space="preserve"> </w:t>
+      </w:r>
+      <w:r>
+        <w:t>Rawls’ View</w:t>
+      </w:r>
+    </w:p>
+    <w:p>
+      <w:pPr>
+        <w:pStyle w:val="ListParagraph"/>
+        <w:numPr>
+          <w:ilvl w:val="0"/>
+          <w:numId w:val="44"/>
+        </w:numPr>
+        <w:spacing w:after="60"/>
+      </w:pPr>
+      <w:r>
+        <w:t xml:space="preserve">Maximum protection against the </w:t>
+      </w:r>
+      <w:r>
+        <w:t xml:space="preserve">worst outcome </w:t>
+      </w:r>
+      <w:r>
+        <w:t>(i.e., the minimum)</w:t>
+      </w:r>
+      <w:r>
+        <w:t xml:space="preserve"> </w:t>
+      </w:r>
+      <w:r>
+        <w:sym w:font="Wingdings" w:char="F0E0"/>
+      </w:r>
+      <w:r>
+        <w:t xml:space="preserve"> max-min policy</w:t>
+      </w:r>
+    </w:p>
+    <w:p>
+      <w:pPr>
+        <w:pStyle w:val="ListParagraph"/>
+        <w:numPr>
+          <w:ilvl w:val="0"/>
+          <w:numId w:val="44"/>
+        </w:numPr>
+        <w:spacing w:after="60"/>
+      </w:pPr>
+      <w:r>
+        <w:t>Social welfare maximized by maximizing the utility achieved by the members of society who are the worst-off.</w:t>
+      </w:r>
+    </w:p>
+    <w:p>
+      <w:pPr>
+        <w:pStyle w:val="ListParagraph"/>
+        <w:numPr>
+          <w:ilvl w:val="1"/>
+          <w:numId w:val="44"/>
+        </w:numPr>
+        <w:spacing w:after="60"/>
+      </w:pPr>
+      <w:r>
+        <w:t>Difference principle states that deviating from strict equality is acceptable if it makes the worst-off in soci</w:t>
+      </w:r>
+      <w:r>
+        <w:t>ety materially better off than they would be under strict equality.</w:t>
+      </w:r>
+    </w:p>
+    <w:p>
+      <w:pPr>
+        <w:pStyle w:val="ListParagraph"/>
+        <w:numPr>
+          <w:ilvl w:val="0"/>
+          <w:numId w:val="44"/>
+        </w:numPr>
+        <w:spacing w:after="60"/>
+      </w:pPr>
+      <w:r>
+        <w:t>Non-Marxist form of socialism.</w:t>
+      </w:r>
+    </w:p>
+    <w:p>
+      <w:pPr>
+        <w:spacing w:after="60"/>
+      </w:pPr>
+    </w:p>
+    <w:p>
+      <w:pPr>
+        <w:spacing w:after="60"/>
+      </w:pPr>
+      <w:proofErr w:type="spellStart"/>
+      <w:r>
+        <w:t>Okun</w:t>
+      </w:r>
+      <w:proofErr w:type="spellEnd"/>
+      <w:r>
+        <w:t xml:space="preserve"> on Rights</w:t>
+      </w:r>
+    </w:p>
+    <w:p>
+      <w:pPr>
+        <w:pStyle w:val="ListParagraph"/>
+        <w:numPr>
+          <w:ilvl w:val="0"/>
+          <w:numId w:val="45"/>
+        </w:numPr>
+        <w:spacing w:after="60"/>
+      </w:pPr>
+      <w:r>
+        <w:t>Political rights versus economic rights</w:t>
+      </w:r>
+    </w:p>
+    <w:p>
+      <w:pPr>
+        <w:pStyle w:val="ListParagraph"/>
+        <w:numPr>
+          <w:ilvl w:val="1"/>
+          <w:numId w:val="45"/>
+        </w:numPr>
+        <w:spacing w:after="60"/>
+      </w:pPr>
+      <w:r>
+        <w:lastRenderedPageBreak/>
+        <w:t>Political rights are entitlements universally distributed without charge.</w:t>
+      </w:r>
+    </w:p>
+    <w:p>
+      <w:pPr>
+        <w:pStyle w:val="ListParagraph"/>
+        <w:numPr>
+          <w:ilvl w:val="2"/>
+          <w:numId w:val="45"/>
+        </w:numPr>
+        <w:spacing w:after="60"/>
+      </w:pPr>
+      <w:r>
+        <w:t>Citizens have recourse if they are denied.</w:t>
+      </w:r>
+    </w:p>
+    <w:p>
+      <w:pPr>
+        <w:pStyle w:val="ListParagraph"/>
+        <w:numPr>
+          <w:ilvl w:val="1"/>
+          <w:numId w:val="45"/>
+        </w:numPr>
+        <w:spacing w:after="60"/>
+      </w:pPr>
+      <w:r>
+        <w:t xml:space="preserve">Economic rights are </w:t>
+      </w:r>
+      <w:r>
+        <w:t xml:space="preserve">those things necessary for </w:t>
+      </w:r>
+      <w:r>
+        <w:t>survival</w:t>
+      </w:r>
+      <w:r>
+        <w:t xml:space="preserve"> in society.</w:t>
+      </w:r>
+    </w:p>
+    <w:p>
+      <w:pPr>
+        <w:pStyle w:val="ListParagraph"/>
+        <w:numPr>
+          <w:ilvl w:val="2"/>
+          <w:numId w:val="45"/>
+        </w:numPr>
+        <w:spacing w:after="60"/>
+      </w:pPr>
+      <w:r>
+        <w:t>Subject to the whims of the political process.</w:t>
+      </w:r>
+    </w:p>
+    <w:p>
+      <w:pPr>
+        <w:pStyle w:val="ListParagraph"/>
+        <w:numPr>
+          <w:ilvl w:val="1"/>
+          <w:numId w:val="45"/>
+        </w:numPr>
+        <w:spacing w:after="60"/>
+      </w:pPr>
+      <w:r>
+        <w:t xml:space="preserve">Natural </w:t>
+      </w:r>
+      <w:r>
+        <w:t>rights</w:t>
+      </w:r>
+      <w:r>
+        <w:t xml:space="preserve"> (e.g., inalienable rights)</w:t>
+      </w:r>
+      <w:r>
+        <w:t xml:space="preserve"> are endowments </w:t>
+      </w:r>
+      <w:r>
+        <w:t>bestowed</w:t>
+      </w:r>
+      <w:r>
+        <w:t xml:space="preserve"> </w:t>
+      </w:r>
+      <w:r>
+        <w:t>to all humans</w:t>
+      </w:r>
+      <w:r>
+        <w:t xml:space="preserve"> </w:t>
+      </w:r>
+      <w:r>
+        <w:t>by the Creator (e.g., life, liberty, and the pursuit of happiness).</w:t>
+      </w:r>
+    </w:p>
+    <w:p>
+      <w:pPr>
+        <w:pStyle w:val="ListParagraph"/>
+        <w:numPr>
+          <w:ilvl w:val="2"/>
+          <w:numId w:val="45"/>
+        </w:numPr>
+        <w:spacing w:after="60"/>
+      </w:pPr>
+      <w:r>
+        <w:t>Things to which people are entitled simply because they are human.</w:t>
+      </w:r>
+    </w:p>
+    <w:p>
+      <w:pPr>
+        <w:pStyle w:val="ListParagraph"/>
+        <w:numPr>
+          <w:ilvl w:val="0"/>
+          <w:numId w:val="45"/>
+        </w:numPr>
+        <w:spacing w:after="60"/>
+      </w:pPr>
+      <w:r>
+        <w:t>Political rights are weakened in the absence of economic rights.</w:t>
+      </w:r>
+    </w:p>
+    <w:p>
+      <w:pPr>
+        <w:pStyle w:val="ListParagraph"/>
+        <w:numPr>
+          <w:ilvl w:val="0"/>
+          <w:numId w:val="45"/>
+        </w:numPr>
+        <w:spacing w:after="60"/>
+      </w:pPr>
+      <w:r>
+        <w:t>Economic rights are not included in the U.S. Constitution and are intentionally kept fuzzy because of the expense associated with securing them.</w:t>
+      </w:r>
+    </w:p>
+    <w:p>
+      <w:pPr>
+        <w:pStyle w:val="ListParagraph"/>
+        <w:numPr>
+          <w:ilvl w:val="0"/>
+          <w:numId w:val="45"/>
+        </w:numPr>
+        <w:spacing w:after="60"/>
+      </w:pPr>
+      <w:r>
+        <w:t>Rights</w:t>
+      </w:r>
+    </w:p>
+    <w:p>
+      <w:pPr>
+        <w:pStyle w:val="ListParagraph"/>
+        <w:numPr>
+          <w:ilvl w:val="1"/>
+          <w:numId w:val="45"/>
+        </w:numPr>
+        <w:spacing w:after="60"/>
+      </w:pPr>
+      <w:r>
+        <w:t xml:space="preserve">Positive </w:t>
+      </w:r>
+      <w:r>
+        <w:sym w:font="Wingdings" w:char="F0E0"/>
+      </w:r>
+      <w:r>
+        <w:t xml:space="preserve"> ability to assert our own interest (e.g., civil liberties)</w:t>
+      </w:r>
+    </w:p>
+    <w:p>
+      <w:pPr>
+        <w:pStyle w:val="ListParagraph"/>
+        <w:numPr>
+          <w:ilvl w:val="2"/>
+          <w:numId w:val="45"/>
+        </w:numPr>
+        <w:spacing w:after="60"/>
+      </w:pPr>
+      <w:r>
+        <w:t>What the citizen can do.</w:t>
+      </w:r>
+    </w:p>
+    <w:p>
+      <w:pPr>
+        <w:pStyle w:val="ListParagraph"/>
+        <w:numPr>
+          <w:ilvl w:val="2"/>
+          <w:numId w:val="45"/>
+        </w:numPr>
+        <w:spacing w:after="60"/>
+      </w:pPr>
+      <w:r>
+        <w:t>Closely tied to economic rights.</w:t>
+      </w:r>
+    </w:p>
+    <w:p>
+      <w:pPr>
+        <w:pStyle w:val="ListParagraph"/>
+        <w:numPr>
+          <w:ilvl w:val="1"/>
+          <w:numId w:val="45"/>
+        </w:numPr>
+        <w:spacing w:after="60"/>
+      </w:pPr>
+      <w:r>
+        <w:t xml:space="preserve">Negative </w:t>
+      </w:r>
+      <w:r>
+        <w:sym w:font="Wingdings" w:char="F0E0"/>
+      </w:r>
+      <w:r>
+        <w:t xml:space="preserve"> freedom from government intervention</w:t>
+      </w:r>
+    </w:p>
+    <w:p>
+      <w:pPr>
+        <w:pStyle w:val="ListParagraph"/>
+        <w:numPr>
+          <w:ilvl w:val="2"/>
+          <w:numId w:val="45"/>
+        </w:numPr>
+        <w:spacing w:after="60"/>
+      </w:pPr>
+      <w:r>
+        <w:t>What the government can’t do.</w:t>
+      </w:r>
+    </w:p>
+    <w:p>
+      <w:pPr>
+        <w:spacing w:after="60"/>
+      </w:pPr>
+    </w:p>
+    <w:p>
+      <w:pPr>
+        <w:spacing w:after="60"/>
+      </w:pPr>
+      <w:r>
+        <w:t>Equality of Opportunity</w:t>
+      </w:r>
+    </w:p>
+    <w:p>
+      <w:pPr>
+        <w:pStyle w:val="ListParagraph"/>
+        <w:numPr>
+          <w:ilvl w:val="0"/>
+          <w:numId w:val="46"/>
+        </w:numPr>
+        <w:spacing w:after="60"/>
+      </w:pPr>
+      <w:r>
+        <w:t>Even has equal starting positions.</w:t>
+      </w:r>
+    </w:p>
+    <w:p>
+      <w:pPr>
+        <w:pStyle w:val="ListParagraph"/>
+        <w:numPr>
+          <w:ilvl w:val="1"/>
+          <w:numId w:val="46"/>
+        </w:numPr>
+        <w:spacing w:after="60"/>
+      </w:pPr>
+      <w:r>
+        <w:t>The difficulty is establishing the starting position.</w:t>
+      </w:r>
+    </w:p>
+    <w:p>
+      <w:pPr>
+        <w:pStyle w:val="ListParagraph"/>
+        <w:numPr>
+          <w:ilvl w:val="0"/>
+          <w:numId w:val="46"/>
+        </w:numPr>
+        <w:spacing w:after="60"/>
+      </w:pPr>
+      <w:r>
+        <w:t>Inequality of opportunity is when buyer and seller characteristics drive market decisions rather than product characteristics</w:t>
+      </w:r>
+      <w:r>
+        <w:t>.</w:t>
+      </w:r>
+    </w:p>
+    <w:p>
+      <w:pPr>
+        <w:pStyle w:val="ListParagraph"/>
+        <w:numPr>
+          <w:ilvl w:val="1"/>
+          <w:numId w:val="46"/>
+        </w:numPr>
+        <w:spacing w:after="60"/>
+      </w:pPr>
+      <w:r>
+        <w:t>e.g., job discrimination</w:t>
+      </w:r>
+    </w:p>
+    <w:p>
+      <w:pPr>
+        <w:pStyle w:val="ListParagraph"/>
+        <w:numPr>
+          <w:ilvl w:val="1"/>
+          <w:numId w:val="46"/>
+        </w:numPr>
+        <w:spacing w:after="60"/>
+      </w:pPr>
+      <w:r>
+        <w:t>Generates inefficiency</w:t>
+      </w:r>
+      <w:r>
+        <w:t>.</w:t>
+      </w:r>
+    </w:p>
+    <w:p>
+      <w:pPr>
+        <w:pStyle w:val="ListParagraph"/>
+        <w:numPr>
+          <w:ilvl w:val="1"/>
+          <w:numId w:val="46"/>
+        </w:numPr>
+        <w:spacing w:after="60"/>
+      </w:pPr>
+      <w:r>
+        <w:t>Manifests itself in income distribution</w:t>
+      </w:r>
+      <w:r>
+        <w:t>.</w:t>
+      </w:r>
+    </w:p>
+    <w:p>
+      <w:pPr>
+        <w:pStyle w:val="ListParagraph"/>
+        <w:numPr>
+          <w:ilvl w:val="1"/>
+          <w:numId w:val="46"/>
+        </w:numPr>
+        <w:spacing w:after="60"/>
+      </w:pPr>
+      <w:r>
+        <w:t xml:space="preserve">Can accumulate </w:t>
+      </w:r>
+      <w:r>
+        <w:t xml:space="preserve">across generations </w:t>
+      </w:r>
+      <w:r>
+        <w:t>like interest on money.</w:t>
+      </w:r>
+    </w:p>
+    <w:p>
+      <w:pPr>
+        <w:pStyle w:val="ListParagraph"/>
+        <w:numPr>
+          <w:ilvl w:val="0"/>
+          <w:numId w:val="46"/>
+        </w:numPr>
+        <w:spacing w:after="60"/>
+      </w:pPr>
+      <w:r>
+        <w:t>Formal equality</w:t>
+      </w:r>
+    </w:p>
+    <w:p>
+      <w:pPr>
+        <w:pStyle w:val="ListParagraph"/>
+        <w:numPr>
+          <w:ilvl w:val="1"/>
+          <w:numId w:val="46"/>
+        </w:numPr>
+        <w:spacing w:after="60"/>
+      </w:pPr>
+      <w:r>
+        <w:t>Same technical starting point (i.e., social environment)</w:t>
+      </w:r>
+      <w:r>
+        <w:t>.</w:t>
+      </w:r>
+    </w:p>
+    <w:p>
+      <w:pPr>
+        <w:pStyle w:val="ListParagraph"/>
+        <w:numPr>
+          <w:ilvl w:val="1"/>
+          <w:numId w:val="46"/>
+        </w:numPr>
+        <w:spacing w:after="60"/>
+      </w:pPr>
+      <w:r>
+        <w:t xml:space="preserve">Accidents of birth </w:t>
+      </w:r>
+      <w:r>
+        <w:t>(i.e., luck) still play</w:t>
+      </w:r>
+      <w:r>
+        <w:t xml:space="preserve"> a significant factor.</w:t>
+      </w:r>
+    </w:p>
+    <w:p>
+      <w:pPr>
+        <w:pStyle w:val="ListParagraph"/>
+        <w:numPr>
+          <w:ilvl w:val="0"/>
+          <w:numId w:val="46"/>
+        </w:numPr>
+        <w:spacing w:after="60"/>
+      </w:pPr>
+      <w:r>
+        <w:t>Substantive equality</w:t>
+      </w:r>
+    </w:p>
+    <w:p>
+      <w:pPr>
+        <w:pStyle w:val="ListParagraph"/>
+        <w:numPr>
+          <w:ilvl w:val="1"/>
+          <w:numId w:val="46"/>
+        </w:numPr>
+        <w:spacing w:after="60"/>
+      </w:pPr>
+      <w:r>
+        <w:t>Same technical starting point (i.e., social environment)</w:t>
+      </w:r>
+      <w:r>
+        <w:t>.</w:t>
+      </w:r>
+    </w:p>
+    <w:p>
+      <w:pPr>
+        <w:pStyle w:val="ListParagraph"/>
+        <w:numPr>
+          <w:ilvl w:val="1"/>
+          <w:numId w:val="46"/>
+        </w:numPr>
+        <w:spacing w:after="60"/>
+      </w:pPr>
+      <w:r>
+        <w:t>Addresses accidents of birth (i.e., eliminates luck as a significant factor).</w:t>
+      </w:r>
+    </w:p>
+    <w:p>
+      <w:pPr>
+        <w:spacing w:after="60"/>
+      </w:pPr>
+    </w:p>
+    <w:p>
+      <w:pPr>
+        <w:spacing w:after="60"/>
+      </w:pPr>
+      <w:r>
+        <w:t>Leaky Bucket Experiment</w:t>
+      </w:r>
+    </w:p>
+    <w:p>
+      <w:pPr>
+        <w:pStyle w:val="ListParagraph"/>
+        <w:numPr>
+          <w:ilvl w:val="0"/>
+          <w:numId w:val="48"/>
+        </w:numPr>
+        <w:spacing w:after="60"/>
+      </w:pPr>
+      <w:r>
+        <w:t>Redistributive programs entail some inefficiency that “shrinks the pie.”</w:t>
+      </w:r>
+    </w:p>
+    <w:p>
+      <w:pPr>
+        <w:pStyle w:val="ListParagraph"/>
+        <w:numPr>
+          <w:ilvl w:val="0"/>
+          <w:numId w:val="48"/>
+        </w:numPr>
+        <w:spacing w:after="60"/>
+      </w:pPr>
+      <w:r>
+        <w:t>Pie shrinks initially but grows larger over time.</w:t>
+      </w:r>
+    </w:p>
+    <w:p>
+      <w:pPr>
+        <w:pStyle w:val="ListParagraph"/>
+        <w:numPr>
+          <w:ilvl w:val="1"/>
+          <w:numId w:val="48"/>
+        </w:numPr>
+        <w:spacing w:after="60"/>
+      </w:pPr>
+      <w:r>
+        <w:t>Allows to pursue both efficiency and equity.</w:t>
+      </w:r>
+    </w:p>
+    <w:p>
+      <w:pPr>
+        <w:pStyle w:val="ListParagraph"/>
+        <w:numPr>
+          <w:ilvl w:val="0"/>
+          <w:numId w:val="48"/>
+        </w:numPr>
+        <w:spacing w:after="60"/>
+      </w:pPr>
+      <w:r>
+        <w:t>Money must be carried from the rich to the poor in a leaky bucket.</w:t>
+      </w:r>
+    </w:p>
+    <w:p>
+      <w:pPr>
+        <w:pStyle w:val="ListParagraph"/>
+        <w:numPr>
+          <w:ilvl w:val="0"/>
+          <w:numId w:val="48"/>
+        </w:numPr>
+        <w:spacing w:after="60"/>
+      </w:pPr>
+      <w:r>
+        <w:t>Examples of leaks</w:t>
+      </w:r>
+    </w:p>
+    <w:p>
+      <w:pPr>
+        <w:pStyle w:val="ListParagraph"/>
+        <w:numPr>
+          <w:ilvl w:val="1"/>
+          <w:numId w:val="48"/>
+        </w:numPr>
+        <w:spacing w:after="60"/>
+      </w:pPr>
+      <w:r>
+        <w:t>Deadweight loss</w:t>
+      </w:r>
+      <w:r>
+        <w:t xml:space="preserve"> (a cost to society created by market inefficiency)</w:t>
+      </w:r>
+    </w:p>
+    <w:p>
+      <w:pPr>
+        <w:pStyle w:val="ListParagraph"/>
+        <w:numPr>
+          <w:ilvl w:val="2"/>
+          <w:numId w:val="48"/>
+        </w:numPr>
+        <w:spacing w:after="60"/>
+      </w:pPr>
+      <w:r>
+        <w:t>Administrative costs</w:t>
+      </w:r>
+    </w:p>
+    <w:p>
+      <w:pPr>
+        <w:pStyle w:val="ListParagraph"/>
+        <w:numPr>
+          <w:ilvl w:val="2"/>
+          <w:numId w:val="48"/>
+        </w:numPr>
+        <w:spacing w:after="60"/>
+      </w:pPr>
+      <w:r>
+        <w:t>Compliance costs</w:t>
+      </w:r>
+    </w:p>
+    <w:p>
+      <w:pPr>
+        <w:spacing w:after="60"/>
+      </w:pPr>
+    </w:p>
+    <w:p>
+      <w:pPr>
+        <w:spacing w:after="60"/>
+      </w:pPr>
+      <w:r>
+        <w:t>Equality of Outcome (i.e., Equity)</w:t>
+      </w:r>
+    </w:p>
+    <w:p>
+      <w:pPr>
+        <w:spacing w:after="60"/>
       </w:pPr>
       <w:bookmarkStart w:id="0" w:name="_GoBack"/>
       <w:bookmarkEnd w:id="0"/>
     </w:p>
+    <w:p>
+      <w:pPr>
+        <w:spacing w:after="60"/>
+      </w:pPr>
+    </w:p>
     <w:sectPr>
-      <w:headerReference w:type="default" r:id="rId12"/>
+      <w:headerReference w:type="default" r:id="rId13"/>
       <w:pgSz w:w="12240" w:h="15840"/>
       <w:pgMar w:top="1440" w:right="1440" w:bottom="1440" w:left="1440" w:header="720" w:footer="720" w:gutter="0"/>
       <w:pgNumType w:start="1"/>
@@ -5921,7 +7002,7 @@
         <w:bCs/>
         <w:noProof/>
       </w:rPr>
-      <w:t>1</w:t>
+      <w:t>3</w:t>
     </w:r>
     <w:r>
       <w:rPr>
@@ -6357,6 +7438,102 @@
 </w:hdr>
 </file>
 
+<file path=word/header7.xml><?xml version="1.0" encoding="utf-8"?>
+<w:hdr xmlns:wpc="http://schemas.microsoft.com/office/word/2010/wordprocessingCanvas" xmlns:cx="http://schemas.microsoft.com/office/drawing/2014/chartex" xmlns:cx1="http://schemas.microsoft.com/office/drawing/2015/9/8/chartex" xmlns:cx2="http://schemas.microsoft.com/office/drawing/2015/10/21/chartex" xmlns:cx3="http://schemas.microsoft.com/office/drawing/2016/5/9/chartex" xmlns:cx4="http://schemas.microsoft.com/office/drawing/2016/5/10/chartex" xmlns:cx5="http://schemas.microsoft.com/office/drawing/2016/5/11/chartex" xmlns:mc="http://schemas.openxmlformats.org/markup-compatibility/2006" xmlns:o="urn:schemas-microsoft-com:office:office" xmlns:r="http://schemas.openxmlformats.org/officeDocument/2006/relationships" xmlns:m="http://schemas.openxmlformats.org/officeDocument/2006/math" xmlns:v="urn:schemas-microsoft-com:vml" xmlns:wp14="http://schemas.microsoft.com/office/word/2010/wordprocessingDrawing" xmlns:wp="http://schemas.openxmlformats.org/drawingml/2006/wordprocessingDrawing" xmlns:w10="urn:schemas-microsoft-com:office:word" xmlns:w="http://schemas.openxmlformats.org/wordprocessingml/2006/main" xmlns:w14="http://schemas.microsoft.com/office/word/2010/wordml" xmlns:w15="http://schemas.microsoft.com/office/word/2012/wordml" xmlns:w16se="http://schemas.microsoft.com/office/word/2015/wordml/symex" xmlns:wpg="http://schemas.microsoft.com/office/word/2010/wordprocessingGroup" xmlns:wpi="http://schemas.microsoft.com/office/word/2010/wordprocessingInk" xmlns:wne="http://schemas.microsoft.com/office/word/2006/wordml" xmlns:wps="http://schemas.microsoft.com/office/word/2010/wordprocessingShape" mc:Ignorable="w14 w15 w16se wp14">
+  <w:p>
+    <w:pPr>
+      <w:pStyle w:val="Header"/>
+    </w:pPr>
+    <w:r>
+      <w:t>POLS 6330 Public Finance Theory</w:t>
+    </w:r>
+  </w:p>
+  <w:p>
+    <w:pPr>
+      <w:pStyle w:val="Header"/>
+    </w:pPr>
+    <w:r>
+      <w:t xml:space="preserve">Notes from class on February 25, 2020 | Page </w:t>
+    </w:r>
+    <w:r>
+      <w:rPr>
+        <w:b/>
+        <w:bCs/>
+      </w:rPr>
+      <w:fldChar w:fldCharType="begin"/>
+    </w:r>
+    <w:r>
+      <w:rPr>
+        <w:b/>
+        <w:bCs/>
+      </w:rPr>
+      <w:instrText xml:space="preserve"> PAGE  \* Arabic  \* MERGEFORMAT </w:instrText>
+    </w:r>
+    <w:r>
+      <w:rPr>
+        <w:b/>
+        <w:bCs/>
+      </w:rPr>
+      <w:fldChar w:fldCharType="separate"/>
+    </w:r>
+    <w:r>
+      <w:rPr>
+        <w:b/>
+        <w:bCs/>
+        <w:noProof/>
+      </w:rPr>
+      <w:t>3</w:t>
+    </w:r>
+    <w:r>
+      <w:rPr>
+        <w:b/>
+        <w:bCs/>
+      </w:rPr>
+      <w:fldChar w:fldCharType="end"/>
+    </w:r>
+    <w:r>
+      <w:t xml:space="preserve"> of </w:t>
+    </w:r>
+    <w:r>
+      <w:rPr>
+        <w:b/>
+        <w:bCs/>
+      </w:rPr>
+      <w:fldChar w:fldCharType="begin"/>
+    </w:r>
+    <w:r>
+      <w:rPr>
+        <w:b/>
+        <w:bCs/>
+      </w:rPr>
+      <w:instrText xml:space="preserve"> SECTIONPAGES   \* MERGEFORMAT </w:instrText>
+    </w:r>
+    <w:r>
+      <w:rPr>
+        <w:b/>
+        <w:bCs/>
+      </w:rPr>
+      <w:fldChar w:fldCharType="separate"/>
+    </w:r>
+    <w:r>
+      <w:rPr>
+        <w:b/>
+        <w:bCs/>
+        <w:noProof/>
+      </w:rPr>
+      <w:t>3</w:t>
+    </w:r>
+    <w:r>
+      <w:rPr>
+        <w:b/>
+        <w:bCs/>
+      </w:rPr>
+      <w:fldChar w:fldCharType="end"/>
+    </w:r>
+  </w:p>
+</w:hdr>
+</file>
+
 <file path=word/numbering.xml><?xml version="1.0" encoding="utf-8"?>
 <w:numbering xmlns:wpc="http://schemas.microsoft.com/office/word/2010/wordprocessingCanvas" xmlns:cx="http://schemas.microsoft.com/office/drawing/2014/chartex" xmlns:cx1="http://schemas.microsoft.com/office/drawing/2015/9/8/chartex" xmlns:cx2="http://schemas.microsoft.com/office/drawing/2015/10/21/chartex" xmlns:cx3="http://schemas.microsoft.com/office/drawing/2016/5/9/chartex" xmlns:cx4="http://schemas.microsoft.com/office/drawing/2016/5/10/chartex" xmlns:cx5="http://schemas.microsoft.com/office/drawing/2016/5/11/chartex" xmlns:mc="http://schemas.openxmlformats.org/markup-compatibility/2006" xmlns:o="urn:schemas-microsoft-com:office:office" xmlns:r="http://schemas.openxmlformats.org/officeDocument/2006/relationships" xmlns:m="http://schemas.openxmlformats.org/officeDocument/2006/math" xmlns:v="urn:schemas-microsoft-com:vml" xmlns:wp14="http://schemas.microsoft.com/office/word/2010/wordprocessingDrawing" xmlns:wp="http://schemas.openxmlformats.org/drawingml/2006/wordprocessingDrawing" xmlns:w10="urn:schemas-microsoft-com:office:word" xmlns:w="http://schemas.openxmlformats.org/wordprocessingml/2006/main" xmlns:w14="http://schemas.microsoft.com/office/word/2010/wordml" xmlns:w15="http://schemas.microsoft.com/office/word/2012/wordml" xmlns:w16se="http://schemas.microsoft.com/office/word/2015/wordml/symex" xmlns:wpg="http://schemas.microsoft.com/office/word/2010/wordprocessingGroup" xmlns:wpi="http://schemas.microsoft.com/office/word/2010/wordprocessingInk" xmlns:wne="http://schemas.microsoft.com/office/word/2006/wordml" xmlns:wps="http://schemas.microsoft.com/office/word/2010/wordprocessingShape" mc:Ignorable="w14 w15 w16se wp14">
   <w:abstractNum w:abstractNumId="0" w15:restartNumberingAfterBreak="0">
@@ -7942,6 +9119,119 @@
     </w:lvl>
   </w:abstractNum>
   <w:abstractNum w:abstractNumId="14" w15:restartNumberingAfterBreak="0">
+    <w:nsid w:val="2D8760C8"/>
+    <w:multiLevelType w:val="hybridMultilevel"/>
+    <w:tmpl w:val="6C28B49E"/>
+    <w:lvl w:ilvl="0" w:tplc="04090001">
+      <w:start w:val="1"/>
+      <w:numFmt w:val="bullet"/>
+      <w:lvlText w:val=""/>
+      <w:lvlJc w:val="left"/>
+      <w:pPr>
+        <w:ind w:left="720" w:hanging="360"/>
+      </w:pPr>
+      <w:rPr>
+        <w:rFonts w:ascii="Symbol" w:hAnsi="Symbol" w:hint="default"/>
+      </w:rPr>
+    </w:lvl>
+    <w:lvl w:ilvl="1" w:tplc="04090003">
+      <w:start w:val="1"/>
+      <w:numFmt w:val="bullet"/>
+      <w:lvlText w:val="o"/>
+      <w:lvlJc w:val="left"/>
+      <w:pPr>
+        <w:ind w:left="1440" w:hanging="360"/>
+      </w:pPr>
+      <w:rPr>
+        <w:rFonts w:ascii="Courier New" w:hAnsi="Courier New" w:cs="Courier New" w:hint="default"/>
+      </w:rPr>
+    </w:lvl>
+    <w:lvl w:ilvl="2" w:tplc="04090005" w:tentative="1">
+      <w:start w:val="1"/>
+      <w:numFmt w:val="bullet"/>
+      <w:lvlText w:val=""/>
+      <w:lvlJc w:val="left"/>
+      <w:pPr>
+        <w:ind w:left="2160" w:hanging="360"/>
+      </w:pPr>
+      <w:rPr>
+        <w:rFonts w:ascii="Wingdings" w:hAnsi="Wingdings" w:hint="default"/>
+      </w:rPr>
+    </w:lvl>
+    <w:lvl w:ilvl="3" w:tplc="04090001" w:tentative="1">
+      <w:start w:val="1"/>
+      <w:numFmt w:val="bullet"/>
+      <w:lvlText w:val=""/>
+      <w:lvlJc w:val="left"/>
+      <w:pPr>
+        <w:ind w:left="2880" w:hanging="360"/>
+      </w:pPr>
+      <w:rPr>
+        <w:rFonts w:ascii="Symbol" w:hAnsi="Symbol" w:hint="default"/>
+      </w:rPr>
+    </w:lvl>
+    <w:lvl w:ilvl="4" w:tplc="04090003" w:tentative="1">
+      <w:start w:val="1"/>
+      <w:numFmt w:val="bullet"/>
+      <w:lvlText w:val="o"/>
+      <w:lvlJc w:val="left"/>
+      <w:pPr>
+        <w:ind w:left="3600" w:hanging="360"/>
+      </w:pPr>
+      <w:rPr>
+        <w:rFonts w:ascii="Courier New" w:hAnsi="Courier New" w:cs="Courier New" w:hint="default"/>
+      </w:rPr>
+    </w:lvl>
+    <w:lvl w:ilvl="5" w:tplc="04090005" w:tentative="1">
+      <w:start w:val="1"/>
+      <w:numFmt w:val="bullet"/>
+      <w:lvlText w:val=""/>
+      <w:lvlJc w:val="left"/>
+      <w:pPr>
+        <w:ind w:left="4320" w:hanging="360"/>
+      </w:pPr>
+      <w:rPr>
+        <w:rFonts w:ascii="Wingdings" w:hAnsi="Wingdings" w:hint="default"/>
+      </w:rPr>
+    </w:lvl>
+    <w:lvl w:ilvl="6" w:tplc="04090001" w:tentative="1">
+      <w:start w:val="1"/>
+      <w:numFmt w:val="bullet"/>
+      <w:lvlText w:val=""/>
+      <w:lvlJc w:val="left"/>
+      <w:pPr>
+        <w:ind w:left="5040" w:hanging="360"/>
+      </w:pPr>
+      <w:rPr>
+        <w:rFonts w:ascii="Symbol" w:hAnsi="Symbol" w:hint="default"/>
+      </w:rPr>
+    </w:lvl>
+    <w:lvl w:ilvl="7" w:tplc="04090003" w:tentative="1">
+      <w:start w:val="1"/>
+      <w:numFmt w:val="bullet"/>
+      <w:lvlText w:val="o"/>
+      <w:lvlJc w:val="left"/>
+      <w:pPr>
+        <w:ind w:left="5760" w:hanging="360"/>
+      </w:pPr>
+      <w:rPr>
+        <w:rFonts w:ascii="Courier New" w:hAnsi="Courier New" w:cs="Courier New" w:hint="default"/>
+      </w:rPr>
+    </w:lvl>
+    <w:lvl w:ilvl="8" w:tplc="04090005" w:tentative="1">
+      <w:start w:val="1"/>
+      <w:numFmt w:val="bullet"/>
+      <w:lvlText w:val=""/>
+      <w:lvlJc w:val="left"/>
+      <w:pPr>
+        <w:ind w:left="6480" w:hanging="360"/>
+      </w:pPr>
+      <w:rPr>
+        <w:rFonts w:ascii="Wingdings" w:hAnsi="Wingdings" w:hint="default"/>
+      </w:rPr>
+    </w:lvl>
+  </w:abstractNum>
+  <w:abstractNum w:abstractNumId="15" w15:restartNumberingAfterBreak="0">
     <w:nsid w:val="2DB64CA4"/>
     <w:multiLevelType w:val="hybridMultilevel"/>
     <w:tmpl w:val="8BA26AA4"/>
@@ -8054,7 +9344,7 @@
       </w:rPr>
     </w:lvl>
   </w:abstractNum>
-  <w:abstractNum w:abstractNumId="15" w15:restartNumberingAfterBreak="0">
+  <w:abstractNum w:abstractNumId="16" w15:restartNumberingAfterBreak="0">
     <w:nsid w:val="31BF1B44"/>
     <w:multiLevelType w:val="hybridMultilevel"/>
     <w:tmpl w:val="4FACDF4C"/>
@@ -8167,7 +9457,7 @@
       </w:rPr>
     </w:lvl>
   </w:abstractNum>
-  <w:abstractNum w:abstractNumId="16" w15:restartNumberingAfterBreak="0">
+  <w:abstractNum w:abstractNumId="17" w15:restartNumberingAfterBreak="0">
     <w:nsid w:val="34AF5079"/>
     <w:multiLevelType w:val="hybridMultilevel"/>
     <w:tmpl w:val="F43AF530"/>
@@ -8280,7 +9570,7 @@
       </w:rPr>
     </w:lvl>
   </w:abstractNum>
-  <w:abstractNum w:abstractNumId="17" w15:restartNumberingAfterBreak="0">
+  <w:abstractNum w:abstractNumId="18" w15:restartNumberingAfterBreak="0">
     <w:nsid w:val="433B7221"/>
     <w:multiLevelType w:val="hybridMultilevel"/>
     <w:tmpl w:val="4094F28C"/>
@@ -8393,7 +9683,7 @@
       </w:rPr>
     </w:lvl>
   </w:abstractNum>
-  <w:abstractNum w:abstractNumId="18" w15:restartNumberingAfterBreak="0">
+  <w:abstractNum w:abstractNumId="19" w15:restartNumberingAfterBreak="0">
     <w:nsid w:val="43AD7C75"/>
     <w:multiLevelType w:val="hybridMultilevel"/>
     <w:tmpl w:val="C05C07EA"/>
@@ -8506,7 +9796,7 @@
       </w:rPr>
     </w:lvl>
   </w:abstractNum>
-  <w:abstractNum w:abstractNumId="19" w15:restartNumberingAfterBreak="0">
+  <w:abstractNum w:abstractNumId="20" w15:restartNumberingAfterBreak="0">
     <w:nsid w:val="43B81E02"/>
     <w:multiLevelType w:val="hybridMultilevel"/>
     <w:tmpl w:val="F138883E"/>
@@ -8619,7 +9909,7 @@
       </w:rPr>
     </w:lvl>
   </w:abstractNum>
-  <w:abstractNum w:abstractNumId="20" w15:restartNumberingAfterBreak="0">
+  <w:abstractNum w:abstractNumId="21" w15:restartNumberingAfterBreak="0">
     <w:nsid w:val="45812B89"/>
     <w:multiLevelType w:val="hybridMultilevel"/>
     <w:tmpl w:val="AA88C524"/>
@@ -8732,7 +10022,7 @@
       </w:rPr>
     </w:lvl>
   </w:abstractNum>
-  <w:abstractNum w:abstractNumId="21" w15:restartNumberingAfterBreak="0">
+  <w:abstractNum w:abstractNumId="22" w15:restartNumberingAfterBreak="0">
     <w:nsid w:val="478B5D09"/>
     <w:multiLevelType w:val="hybridMultilevel"/>
     <w:tmpl w:val="BE983E82"/>
@@ -8845,7 +10135,7 @@
       </w:rPr>
     </w:lvl>
   </w:abstractNum>
-  <w:abstractNum w:abstractNumId="22" w15:restartNumberingAfterBreak="0">
+  <w:abstractNum w:abstractNumId="23" w15:restartNumberingAfterBreak="0">
     <w:nsid w:val="48691D2B"/>
     <w:multiLevelType w:val="hybridMultilevel"/>
     <w:tmpl w:val="19BA58E4"/>
@@ -8958,7 +10248,233 @@
       </w:rPr>
     </w:lvl>
   </w:abstractNum>
-  <w:abstractNum w:abstractNumId="23" w15:restartNumberingAfterBreak="0">
+  <w:abstractNum w:abstractNumId="24" w15:restartNumberingAfterBreak="0">
+    <w:nsid w:val="488F4F21"/>
+    <w:multiLevelType w:val="hybridMultilevel"/>
+    <w:tmpl w:val="DD0C9200"/>
+    <w:lvl w:ilvl="0" w:tplc="04090001">
+      <w:start w:val="1"/>
+      <w:numFmt w:val="bullet"/>
+      <w:lvlText w:val=""/>
+      <w:lvlJc w:val="left"/>
+      <w:pPr>
+        <w:ind w:left="720" w:hanging="360"/>
+      </w:pPr>
+      <w:rPr>
+        <w:rFonts w:ascii="Symbol" w:hAnsi="Symbol" w:hint="default"/>
+      </w:rPr>
+    </w:lvl>
+    <w:lvl w:ilvl="1" w:tplc="04090003">
+      <w:start w:val="1"/>
+      <w:numFmt w:val="bullet"/>
+      <w:lvlText w:val="o"/>
+      <w:lvlJc w:val="left"/>
+      <w:pPr>
+        <w:ind w:left="1440" w:hanging="360"/>
+      </w:pPr>
+      <w:rPr>
+        <w:rFonts w:ascii="Courier New" w:hAnsi="Courier New" w:cs="Courier New" w:hint="default"/>
+      </w:rPr>
+    </w:lvl>
+    <w:lvl w:ilvl="2" w:tplc="04090005">
+      <w:start w:val="1"/>
+      <w:numFmt w:val="bullet"/>
+      <w:lvlText w:val=""/>
+      <w:lvlJc w:val="left"/>
+      <w:pPr>
+        <w:ind w:left="2160" w:hanging="360"/>
+      </w:pPr>
+      <w:rPr>
+        <w:rFonts w:ascii="Wingdings" w:hAnsi="Wingdings" w:hint="default"/>
+      </w:rPr>
+    </w:lvl>
+    <w:lvl w:ilvl="3" w:tplc="04090001" w:tentative="1">
+      <w:start w:val="1"/>
+      <w:numFmt w:val="bullet"/>
+      <w:lvlText w:val=""/>
+      <w:lvlJc w:val="left"/>
+      <w:pPr>
+        <w:ind w:left="2880" w:hanging="360"/>
+      </w:pPr>
+      <w:rPr>
+        <w:rFonts w:ascii="Symbol" w:hAnsi="Symbol" w:hint="default"/>
+      </w:rPr>
+    </w:lvl>
+    <w:lvl w:ilvl="4" w:tplc="04090003" w:tentative="1">
+      <w:start w:val="1"/>
+      <w:numFmt w:val="bullet"/>
+      <w:lvlText w:val="o"/>
+      <w:lvlJc w:val="left"/>
+      <w:pPr>
+        <w:ind w:left="3600" w:hanging="360"/>
+      </w:pPr>
+      <w:rPr>
+        <w:rFonts w:ascii="Courier New" w:hAnsi="Courier New" w:cs="Courier New" w:hint="default"/>
+      </w:rPr>
+    </w:lvl>
+    <w:lvl w:ilvl="5" w:tplc="04090005" w:tentative="1">
+      <w:start w:val="1"/>
+      <w:numFmt w:val="bullet"/>
+      <w:lvlText w:val=""/>
+      <w:lvlJc w:val="left"/>
+      <w:pPr>
+        <w:ind w:left="4320" w:hanging="360"/>
+      </w:pPr>
+      <w:rPr>
+        <w:rFonts w:ascii="Wingdings" w:hAnsi="Wingdings" w:hint="default"/>
+      </w:rPr>
+    </w:lvl>
+    <w:lvl w:ilvl="6" w:tplc="04090001" w:tentative="1">
+      <w:start w:val="1"/>
+      <w:numFmt w:val="bullet"/>
+      <w:lvlText w:val=""/>
+      <w:lvlJc w:val="left"/>
+      <w:pPr>
+        <w:ind w:left="5040" w:hanging="360"/>
+      </w:pPr>
+      <w:rPr>
+        <w:rFonts w:ascii="Symbol" w:hAnsi="Symbol" w:hint="default"/>
+      </w:rPr>
+    </w:lvl>
+    <w:lvl w:ilvl="7" w:tplc="04090003" w:tentative="1">
+      <w:start w:val="1"/>
+      <w:numFmt w:val="bullet"/>
+      <w:lvlText w:val="o"/>
+      <w:lvlJc w:val="left"/>
+      <w:pPr>
+        <w:ind w:left="5760" w:hanging="360"/>
+      </w:pPr>
+      <w:rPr>
+        <w:rFonts w:ascii="Courier New" w:hAnsi="Courier New" w:cs="Courier New" w:hint="default"/>
+      </w:rPr>
+    </w:lvl>
+    <w:lvl w:ilvl="8" w:tplc="04090005" w:tentative="1">
+      <w:start w:val="1"/>
+      <w:numFmt w:val="bullet"/>
+      <w:lvlText w:val=""/>
+      <w:lvlJc w:val="left"/>
+      <w:pPr>
+        <w:ind w:left="6480" w:hanging="360"/>
+      </w:pPr>
+      <w:rPr>
+        <w:rFonts w:ascii="Wingdings" w:hAnsi="Wingdings" w:hint="default"/>
+      </w:rPr>
+    </w:lvl>
+  </w:abstractNum>
+  <w:abstractNum w:abstractNumId="25" w15:restartNumberingAfterBreak="0">
+    <w:nsid w:val="49E0563C"/>
+    <w:multiLevelType w:val="hybridMultilevel"/>
+    <w:tmpl w:val="06EE1286"/>
+    <w:lvl w:ilvl="0" w:tplc="04090001">
+      <w:start w:val="1"/>
+      <w:numFmt w:val="bullet"/>
+      <w:lvlText w:val=""/>
+      <w:lvlJc w:val="left"/>
+      <w:pPr>
+        <w:ind w:left="720" w:hanging="360"/>
+      </w:pPr>
+      <w:rPr>
+        <w:rFonts w:ascii="Symbol" w:hAnsi="Symbol" w:hint="default"/>
+      </w:rPr>
+    </w:lvl>
+    <w:lvl w:ilvl="1" w:tplc="04090003" w:tentative="1">
+      <w:start w:val="1"/>
+      <w:numFmt w:val="bullet"/>
+      <w:lvlText w:val="o"/>
+      <w:lvlJc w:val="left"/>
+      <w:pPr>
+        <w:ind w:left="1440" w:hanging="360"/>
+      </w:pPr>
+      <w:rPr>
+        <w:rFonts w:ascii="Courier New" w:hAnsi="Courier New" w:cs="Courier New" w:hint="default"/>
+      </w:rPr>
+    </w:lvl>
+    <w:lvl w:ilvl="2" w:tplc="04090005" w:tentative="1">
+      <w:start w:val="1"/>
+      <w:numFmt w:val="bullet"/>
+      <w:lvlText w:val=""/>
+      <w:lvlJc w:val="left"/>
+      <w:pPr>
+        <w:ind w:left="2160" w:hanging="360"/>
+      </w:pPr>
+      <w:rPr>
+        <w:rFonts w:ascii="Wingdings" w:hAnsi="Wingdings" w:hint="default"/>
+      </w:rPr>
+    </w:lvl>
+    <w:lvl w:ilvl="3" w:tplc="04090001" w:tentative="1">
+      <w:start w:val="1"/>
+      <w:numFmt w:val="bullet"/>
+      <w:lvlText w:val=""/>
+      <w:lvlJc w:val="left"/>
+      <w:pPr>
+        <w:ind w:left="2880" w:hanging="360"/>
+      </w:pPr>
+      <w:rPr>
+        <w:rFonts w:ascii="Symbol" w:hAnsi="Symbol" w:hint="default"/>
+      </w:rPr>
+    </w:lvl>
+    <w:lvl w:ilvl="4" w:tplc="04090003" w:tentative="1">
+      <w:start w:val="1"/>
+      <w:numFmt w:val="bullet"/>
+      <w:lvlText w:val="o"/>
+      <w:lvlJc w:val="left"/>
+      <w:pPr>
+        <w:ind w:left="3600" w:hanging="360"/>
+      </w:pPr>
+      <w:rPr>
+        <w:rFonts w:ascii="Courier New" w:hAnsi="Courier New" w:cs="Courier New" w:hint="default"/>
+      </w:rPr>
+    </w:lvl>
+    <w:lvl w:ilvl="5" w:tplc="04090005" w:tentative="1">
+      <w:start w:val="1"/>
+      <w:numFmt w:val="bullet"/>
+      <w:lvlText w:val=""/>
+      <w:lvlJc w:val="left"/>
+      <w:pPr>
+        <w:ind w:left="4320" w:hanging="360"/>
+      </w:pPr>
+      <w:rPr>
+        <w:rFonts w:ascii="Wingdings" w:hAnsi="Wingdings" w:hint="default"/>
+      </w:rPr>
+    </w:lvl>
+    <w:lvl w:ilvl="6" w:tplc="04090001" w:tentative="1">
+      <w:start w:val="1"/>
+      <w:numFmt w:val="bullet"/>
+      <w:lvlText w:val=""/>
+      <w:lvlJc w:val="left"/>
+      <w:pPr>
+        <w:ind w:left="5040" w:hanging="360"/>
+      </w:pPr>
+      <w:rPr>
+        <w:rFonts w:ascii="Symbol" w:hAnsi="Symbol" w:hint="default"/>
+      </w:rPr>
+    </w:lvl>
+    <w:lvl w:ilvl="7" w:tplc="04090003" w:tentative="1">
+      <w:start w:val="1"/>
+      <w:numFmt w:val="bullet"/>
+      <w:lvlText w:val="o"/>
+      <w:lvlJc w:val="left"/>
+      <w:pPr>
+        <w:ind w:left="5760" w:hanging="360"/>
+      </w:pPr>
+      <w:rPr>
+        <w:rFonts w:ascii="Courier New" w:hAnsi="Courier New" w:cs="Courier New" w:hint="default"/>
+      </w:rPr>
+    </w:lvl>
+    <w:lvl w:ilvl="8" w:tplc="04090005" w:tentative="1">
+      <w:start w:val="1"/>
+      <w:numFmt w:val="bullet"/>
+      <w:lvlText w:val=""/>
+      <w:lvlJc w:val="left"/>
+      <w:pPr>
+        <w:ind w:left="6480" w:hanging="360"/>
+      </w:pPr>
+      <w:rPr>
+        <w:rFonts w:ascii="Wingdings" w:hAnsi="Wingdings" w:hint="default"/>
+      </w:rPr>
+    </w:lvl>
+  </w:abstractNum>
+  <w:abstractNum w:abstractNumId="26" w15:restartNumberingAfterBreak="0">
     <w:nsid w:val="4DD23547"/>
     <w:multiLevelType w:val="hybridMultilevel"/>
     <w:tmpl w:val="504E1C4A"/>
@@ -9071,7 +10587,7 @@
       </w:rPr>
     </w:lvl>
   </w:abstractNum>
-  <w:abstractNum w:abstractNumId="24" w15:restartNumberingAfterBreak="0">
+  <w:abstractNum w:abstractNumId="27" w15:restartNumberingAfterBreak="0">
     <w:nsid w:val="534C618B"/>
     <w:multiLevelType w:val="hybridMultilevel"/>
     <w:tmpl w:val="B9E8767A"/>
@@ -9184,7 +10700,7 @@
       </w:rPr>
     </w:lvl>
   </w:abstractNum>
-  <w:abstractNum w:abstractNumId="25" w15:restartNumberingAfterBreak="0">
+  <w:abstractNum w:abstractNumId="28" w15:restartNumberingAfterBreak="0">
     <w:nsid w:val="59ED2497"/>
     <w:multiLevelType w:val="hybridMultilevel"/>
     <w:tmpl w:val="D480EDAC"/>
@@ -9297,7 +10813,7 @@
       </w:rPr>
     </w:lvl>
   </w:abstractNum>
-  <w:abstractNum w:abstractNumId="26" w15:restartNumberingAfterBreak="0">
+  <w:abstractNum w:abstractNumId="29" w15:restartNumberingAfterBreak="0">
     <w:nsid w:val="5A6C21F5"/>
     <w:multiLevelType w:val="hybridMultilevel"/>
     <w:tmpl w:val="B52A8336"/>
@@ -9410,7 +10926,7 @@
       </w:rPr>
     </w:lvl>
   </w:abstractNum>
-  <w:abstractNum w:abstractNumId="27" w15:restartNumberingAfterBreak="0">
+  <w:abstractNum w:abstractNumId="30" w15:restartNumberingAfterBreak="0">
     <w:nsid w:val="5B2850D5"/>
     <w:multiLevelType w:val="hybridMultilevel"/>
     <w:tmpl w:val="9E662F3C"/>
@@ -9523,7 +11039,7 @@
       </w:rPr>
     </w:lvl>
   </w:abstractNum>
-  <w:abstractNum w:abstractNumId="28" w15:restartNumberingAfterBreak="0">
+  <w:abstractNum w:abstractNumId="31" w15:restartNumberingAfterBreak="0">
     <w:nsid w:val="60B1406D"/>
     <w:multiLevelType w:val="hybridMultilevel"/>
     <w:tmpl w:val="94F6152A"/>
@@ -9636,7 +11152,7 @@
       </w:rPr>
     </w:lvl>
   </w:abstractNum>
-  <w:abstractNum w:abstractNumId="29" w15:restartNumberingAfterBreak="0">
+  <w:abstractNum w:abstractNumId="32" w15:restartNumberingAfterBreak="0">
     <w:nsid w:val="60B41AC0"/>
     <w:multiLevelType w:val="hybridMultilevel"/>
     <w:tmpl w:val="D4206166"/>
@@ -9749,7 +11265,120 @@
       </w:rPr>
     </w:lvl>
   </w:abstractNum>
-  <w:abstractNum w:abstractNumId="30" w15:restartNumberingAfterBreak="0">
+  <w:abstractNum w:abstractNumId="33" w15:restartNumberingAfterBreak="0">
+    <w:nsid w:val="60BD74F5"/>
+    <w:multiLevelType w:val="hybridMultilevel"/>
+    <w:tmpl w:val="7436DD70"/>
+    <w:lvl w:ilvl="0" w:tplc="04090001">
+      <w:start w:val="1"/>
+      <w:numFmt w:val="bullet"/>
+      <w:lvlText w:val=""/>
+      <w:lvlJc w:val="left"/>
+      <w:pPr>
+        <w:ind w:left="720" w:hanging="360"/>
+      </w:pPr>
+      <w:rPr>
+        <w:rFonts w:ascii="Symbol" w:hAnsi="Symbol" w:hint="default"/>
+      </w:rPr>
+    </w:lvl>
+    <w:lvl w:ilvl="1" w:tplc="04090003">
+      <w:start w:val="1"/>
+      <w:numFmt w:val="bullet"/>
+      <w:lvlText w:val="o"/>
+      <w:lvlJc w:val="left"/>
+      <w:pPr>
+        <w:ind w:left="1440" w:hanging="360"/>
+      </w:pPr>
+      <w:rPr>
+        <w:rFonts w:ascii="Courier New" w:hAnsi="Courier New" w:cs="Courier New" w:hint="default"/>
+      </w:rPr>
+    </w:lvl>
+    <w:lvl w:ilvl="2" w:tplc="04090005" w:tentative="1">
+      <w:start w:val="1"/>
+      <w:numFmt w:val="bullet"/>
+      <w:lvlText w:val=""/>
+      <w:lvlJc w:val="left"/>
+      <w:pPr>
+        <w:ind w:left="2160" w:hanging="360"/>
+      </w:pPr>
+      <w:rPr>
+        <w:rFonts w:ascii="Wingdings" w:hAnsi="Wingdings" w:hint="default"/>
+      </w:rPr>
+    </w:lvl>
+    <w:lvl w:ilvl="3" w:tplc="04090001" w:tentative="1">
+      <w:start w:val="1"/>
+      <w:numFmt w:val="bullet"/>
+      <w:lvlText w:val=""/>
+      <w:lvlJc w:val="left"/>
+      <w:pPr>
+        <w:ind w:left="2880" w:hanging="360"/>
+      </w:pPr>
+      <w:rPr>
+        <w:rFonts w:ascii="Symbol" w:hAnsi="Symbol" w:hint="default"/>
+      </w:rPr>
+    </w:lvl>
+    <w:lvl w:ilvl="4" w:tplc="04090003" w:tentative="1">
+      <w:start w:val="1"/>
+      <w:numFmt w:val="bullet"/>
+      <w:lvlText w:val="o"/>
+      <w:lvlJc w:val="left"/>
+      <w:pPr>
+        <w:ind w:left="3600" w:hanging="360"/>
+      </w:pPr>
+      <w:rPr>
+        <w:rFonts w:ascii="Courier New" w:hAnsi="Courier New" w:cs="Courier New" w:hint="default"/>
+      </w:rPr>
+    </w:lvl>
+    <w:lvl w:ilvl="5" w:tplc="04090005" w:tentative="1">
+      <w:start w:val="1"/>
+      <w:numFmt w:val="bullet"/>
+      <w:lvlText w:val=""/>
+      <w:lvlJc w:val="left"/>
+      <w:pPr>
+        <w:ind w:left="4320" w:hanging="360"/>
+      </w:pPr>
+      <w:rPr>
+        <w:rFonts w:ascii="Wingdings" w:hAnsi="Wingdings" w:hint="default"/>
+      </w:rPr>
+    </w:lvl>
+    <w:lvl w:ilvl="6" w:tplc="04090001" w:tentative="1">
+      <w:start w:val="1"/>
+      <w:numFmt w:val="bullet"/>
+      <w:lvlText w:val=""/>
+      <w:lvlJc w:val="left"/>
+      <w:pPr>
+        <w:ind w:left="5040" w:hanging="360"/>
+      </w:pPr>
+      <w:rPr>
+        <w:rFonts w:ascii="Symbol" w:hAnsi="Symbol" w:hint="default"/>
+      </w:rPr>
+    </w:lvl>
+    <w:lvl w:ilvl="7" w:tplc="04090003" w:tentative="1">
+      <w:start w:val="1"/>
+      <w:numFmt w:val="bullet"/>
+      <w:lvlText w:val="o"/>
+      <w:lvlJc w:val="left"/>
+      <w:pPr>
+        <w:ind w:left="5760" w:hanging="360"/>
+      </w:pPr>
+      <w:rPr>
+        <w:rFonts w:ascii="Courier New" w:hAnsi="Courier New" w:cs="Courier New" w:hint="default"/>
+      </w:rPr>
+    </w:lvl>
+    <w:lvl w:ilvl="8" w:tplc="04090005" w:tentative="1">
+      <w:start w:val="1"/>
+      <w:numFmt w:val="bullet"/>
+      <w:lvlText w:val=""/>
+      <w:lvlJc w:val="left"/>
+      <w:pPr>
+        <w:ind w:left="6480" w:hanging="360"/>
+      </w:pPr>
+      <w:rPr>
+        <w:rFonts w:ascii="Wingdings" w:hAnsi="Wingdings" w:hint="default"/>
+      </w:rPr>
+    </w:lvl>
+  </w:abstractNum>
+  <w:abstractNum w:abstractNumId="34" w15:restartNumberingAfterBreak="0">
     <w:nsid w:val="61967FA3"/>
     <w:multiLevelType w:val="hybridMultilevel"/>
     <w:tmpl w:val="D2605ACC"/>
@@ -9862,7 +11491,7 @@
       </w:rPr>
     </w:lvl>
   </w:abstractNum>
-  <w:abstractNum w:abstractNumId="31" w15:restartNumberingAfterBreak="0">
+  <w:abstractNum w:abstractNumId="35" w15:restartNumberingAfterBreak="0">
     <w:nsid w:val="63C12237"/>
     <w:multiLevelType w:val="hybridMultilevel"/>
     <w:tmpl w:val="B872A3EA"/>
@@ -9975,7 +11604,7 @@
       </w:rPr>
     </w:lvl>
   </w:abstractNum>
-  <w:abstractNum w:abstractNumId="32" w15:restartNumberingAfterBreak="0">
+  <w:abstractNum w:abstractNumId="36" w15:restartNumberingAfterBreak="0">
     <w:nsid w:val="6470562E"/>
     <w:multiLevelType w:val="hybridMultilevel"/>
     <w:tmpl w:val="E28CC6C0"/>
@@ -10088,7 +11717,7 @@
       </w:rPr>
     </w:lvl>
   </w:abstractNum>
-  <w:abstractNum w:abstractNumId="33" w15:restartNumberingAfterBreak="0">
+  <w:abstractNum w:abstractNumId="37" w15:restartNumberingAfterBreak="0">
     <w:nsid w:val="682D4CEA"/>
     <w:multiLevelType w:val="hybridMultilevel"/>
     <w:tmpl w:val="08F4B318"/>
@@ -10201,7 +11830,7 @@
       </w:rPr>
     </w:lvl>
   </w:abstractNum>
-  <w:abstractNum w:abstractNumId="34" w15:restartNumberingAfterBreak="0">
+  <w:abstractNum w:abstractNumId="38" w15:restartNumberingAfterBreak="0">
     <w:nsid w:val="6A574E99"/>
     <w:multiLevelType w:val="hybridMultilevel"/>
     <w:tmpl w:val="06A89D62"/>
@@ -10314,7 +11943,7 @@
       </w:rPr>
     </w:lvl>
   </w:abstractNum>
-  <w:abstractNum w:abstractNumId="35" w15:restartNumberingAfterBreak="0">
+  <w:abstractNum w:abstractNumId="39" w15:restartNumberingAfterBreak="0">
     <w:nsid w:val="6B6D0343"/>
     <w:multiLevelType w:val="hybridMultilevel"/>
     <w:tmpl w:val="85B2636C"/>
@@ -10427,7 +12056,7 @@
       </w:rPr>
     </w:lvl>
   </w:abstractNum>
-  <w:abstractNum w:abstractNumId="36" w15:restartNumberingAfterBreak="0">
+  <w:abstractNum w:abstractNumId="40" w15:restartNumberingAfterBreak="0">
     <w:nsid w:val="705A72A8"/>
     <w:multiLevelType w:val="hybridMultilevel"/>
     <w:tmpl w:val="E53CBD32"/>
@@ -10540,7 +12169,233 @@
       </w:rPr>
     </w:lvl>
   </w:abstractNum>
-  <w:abstractNum w:abstractNumId="37" w15:restartNumberingAfterBreak="0">
+  <w:abstractNum w:abstractNumId="41" w15:restartNumberingAfterBreak="0">
+    <w:nsid w:val="70D30DB6"/>
+    <w:multiLevelType w:val="hybridMultilevel"/>
+    <w:tmpl w:val="495EF118"/>
+    <w:lvl w:ilvl="0" w:tplc="04090001">
+      <w:start w:val="1"/>
+      <w:numFmt w:val="bullet"/>
+      <w:lvlText w:val=""/>
+      <w:lvlJc w:val="left"/>
+      <w:pPr>
+        <w:ind w:left="720" w:hanging="360"/>
+      </w:pPr>
+      <w:rPr>
+        <w:rFonts w:ascii="Symbol" w:hAnsi="Symbol" w:hint="default"/>
+      </w:rPr>
+    </w:lvl>
+    <w:lvl w:ilvl="1" w:tplc="04090003" w:tentative="1">
+      <w:start w:val="1"/>
+      <w:numFmt w:val="bullet"/>
+      <w:lvlText w:val="o"/>
+      <w:lvlJc w:val="left"/>
+      <w:pPr>
+        <w:ind w:left="1440" w:hanging="360"/>
+      </w:pPr>
+      <w:rPr>
+        <w:rFonts w:ascii="Courier New" w:hAnsi="Courier New" w:cs="Courier New" w:hint="default"/>
+      </w:rPr>
+    </w:lvl>
+    <w:lvl w:ilvl="2" w:tplc="04090005" w:tentative="1">
+      <w:start w:val="1"/>
+      <w:numFmt w:val="bullet"/>
+      <w:lvlText w:val=""/>
+      <w:lvlJc w:val="left"/>
+      <w:pPr>
+        <w:ind w:left="2160" w:hanging="360"/>
+      </w:pPr>
+      <w:rPr>
+        <w:rFonts w:ascii="Wingdings" w:hAnsi="Wingdings" w:hint="default"/>
+      </w:rPr>
+    </w:lvl>
+    <w:lvl w:ilvl="3" w:tplc="04090001" w:tentative="1">
+      <w:start w:val="1"/>
+      <w:numFmt w:val="bullet"/>
+      <w:lvlText w:val=""/>
+      <w:lvlJc w:val="left"/>
+      <w:pPr>
+        <w:ind w:left="2880" w:hanging="360"/>
+      </w:pPr>
+      <w:rPr>
+        <w:rFonts w:ascii="Symbol" w:hAnsi="Symbol" w:hint="default"/>
+      </w:rPr>
+    </w:lvl>
+    <w:lvl w:ilvl="4" w:tplc="04090003" w:tentative="1">
+      <w:start w:val="1"/>
+      <w:numFmt w:val="bullet"/>
+      <w:lvlText w:val="o"/>
+      <w:lvlJc w:val="left"/>
+      <w:pPr>
+        <w:ind w:left="3600" w:hanging="360"/>
+      </w:pPr>
+      <w:rPr>
+        <w:rFonts w:ascii="Courier New" w:hAnsi="Courier New" w:cs="Courier New" w:hint="default"/>
+      </w:rPr>
+    </w:lvl>
+    <w:lvl w:ilvl="5" w:tplc="04090005" w:tentative="1">
+      <w:start w:val="1"/>
+      <w:numFmt w:val="bullet"/>
+      <w:lvlText w:val=""/>
+      <w:lvlJc w:val="left"/>
+      <w:pPr>
+        <w:ind w:left="4320" w:hanging="360"/>
+      </w:pPr>
+      <w:rPr>
+        <w:rFonts w:ascii="Wingdings" w:hAnsi="Wingdings" w:hint="default"/>
+      </w:rPr>
+    </w:lvl>
+    <w:lvl w:ilvl="6" w:tplc="04090001" w:tentative="1">
+      <w:start w:val="1"/>
+      <w:numFmt w:val="bullet"/>
+      <w:lvlText w:val=""/>
+      <w:lvlJc w:val="left"/>
+      <w:pPr>
+        <w:ind w:left="5040" w:hanging="360"/>
+      </w:pPr>
+      <w:rPr>
+        <w:rFonts w:ascii="Symbol" w:hAnsi="Symbol" w:hint="default"/>
+      </w:rPr>
+    </w:lvl>
+    <w:lvl w:ilvl="7" w:tplc="04090003" w:tentative="1">
+      <w:start w:val="1"/>
+      <w:numFmt w:val="bullet"/>
+      <w:lvlText w:val="o"/>
+      <w:lvlJc w:val="left"/>
+      <w:pPr>
+        <w:ind w:left="5760" w:hanging="360"/>
+      </w:pPr>
+      <w:rPr>
+        <w:rFonts w:ascii="Courier New" w:hAnsi="Courier New" w:cs="Courier New" w:hint="default"/>
+      </w:rPr>
+    </w:lvl>
+    <w:lvl w:ilvl="8" w:tplc="04090005" w:tentative="1">
+      <w:start w:val="1"/>
+      <w:numFmt w:val="bullet"/>
+      <w:lvlText w:val=""/>
+      <w:lvlJc w:val="left"/>
+      <w:pPr>
+        <w:ind w:left="6480" w:hanging="360"/>
+      </w:pPr>
+      <w:rPr>
+        <w:rFonts w:ascii="Wingdings" w:hAnsi="Wingdings" w:hint="default"/>
+      </w:rPr>
+    </w:lvl>
+  </w:abstractNum>
+  <w:abstractNum w:abstractNumId="42" w15:restartNumberingAfterBreak="0">
+    <w:nsid w:val="71F52402"/>
+    <w:multiLevelType w:val="hybridMultilevel"/>
+    <w:tmpl w:val="1EAE4944"/>
+    <w:lvl w:ilvl="0" w:tplc="04090001">
+      <w:start w:val="1"/>
+      <w:numFmt w:val="bullet"/>
+      <w:lvlText w:val=""/>
+      <w:lvlJc w:val="left"/>
+      <w:pPr>
+        <w:ind w:left="720" w:hanging="360"/>
+      </w:pPr>
+      <w:rPr>
+        <w:rFonts w:ascii="Symbol" w:hAnsi="Symbol" w:hint="default"/>
+      </w:rPr>
+    </w:lvl>
+    <w:lvl w:ilvl="1" w:tplc="04090003">
+      <w:start w:val="1"/>
+      <w:numFmt w:val="bullet"/>
+      <w:lvlText w:val="o"/>
+      <w:lvlJc w:val="left"/>
+      <w:pPr>
+        <w:ind w:left="1440" w:hanging="360"/>
+      </w:pPr>
+      <w:rPr>
+        <w:rFonts w:ascii="Courier New" w:hAnsi="Courier New" w:cs="Courier New" w:hint="default"/>
+      </w:rPr>
+    </w:lvl>
+    <w:lvl w:ilvl="2" w:tplc="04090005" w:tentative="1">
+      <w:start w:val="1"/>
+      <w:numFmt w:val="bullet"/>
+      <w:lvlText w:val=""/>
+      <w:lvlJc w:val="left"/>
+      <w:pPr>
+        <w:ind w:left="2160" w:hanging="360"/>
+      </w:pPr>
+      <w:rPr>
+        <w:rFonts w:ascii="Wingdings" w:hAnsi="Wingdings" w:hint="default"/>
+      </w:rPr>
+    </w:lvl>
+    <w:lvl w:ilvl="3" w:tplc="04090001" w:tentative="1">
+      <w:start w:val="1"/>
+      <w:numFmt w:val="bullet"/>
+      <w:lvlText w:val=""/>
+      <w:lvlJc w:val="left"/>
+      <w:pPr>
+        <w:ind w:left="2880" w:hanging="360"/>
+      </w:pPr>
+      <w:rPr>
+        <w:rFonts w:ascii="Symbol" w:hAnsi="Symbol" w:hint="default"/>
+      </w:rPr>
+    </w:lvl>
+    <w:lvl w:ilvl="4" w:tplc="04090003" w:tentative="1">
+      <w:start w:val="1"/>
+      <w:numFmt w:val="bullet"/>
+      <w:lvlText w:val="o"/>
+      <w:lvlJc w:val="left"/>
+      <w:pPr>
+        <w:ind w:left="3600" w:hanging="360"/>
+      </w:pPr>
+      <w:rPr>
+        <w:rFonts w:ascii="Courier New" w:hAnsi="Courier New" w:cs="Courier New" w:hint="default"/>
+      </w:rPr>
+    </w:lvl>
+    <w:lvl w:ilvl="5" w:tplc="04090005" w:tentative="1">
+      <w:start w:val="1"/>
+      <w:numFmt w:val="bullet"/>
+      <w:lvlText w:val=""/>
+      <w:lvlJc w:val="left"/>
+      <w:pPr>
+        <w:ind w:left="4320" w:hanging="360"/>
+      </w:pPr>
+      <w:rPr>
+        <w:rFonts w:ascii="Wingdings" w:hAnsi="Wingdings" w:hint="default"/>
+      </w:rPr>
+    </w:lvl>
+    <w:lvl w:ilvl="6" w:tplc="04090001" w:tentative="1">
+      <w:start w:val="1"/>
+      <w:numFmt w:val="bullet"/>
+      <w:lvlText w:val=""/>
+      <w:lvlJc w:val="left"/>
+      <w:pPr>
+        <w:ind w:left="5040" w:hanging="360"/>
+      </w:pPr>
+      <w:rPr>
+        <w:rFonts w:ascii="Symbol" w:hAnsi="Symbol" w:hint="default"/>
+      </w:rPr>
+    </w:lvl>
+    <w:lvl w:ilvl="7" w:tplc="04090003" w:tentative="1">
+      <w:start w:val="1"/>
+      <w:numFmt w:val="bullet"/>
+      <w:lvlText w:val="o"/>
+      <w:lvlJc w:val="left"/>
+      <w:pPr>
+        <w:ind w:left="5760" w:hanging="360"/>
+      </w:pPr>
+      <w:rPr>
+        <w:rFonts w:ascii="Courier New" w:hAnsi="Courier New" w:cs="Courier New" w:hint="default"/>
+      </w:rPr>
+    </w:lvl>
+    <w:lvl w:ilvl="8" w:tplc="04090005" w:tentative="1">
+      <w:start w:val="1"/>
+      <w:numFmt w:val="bullet"/>
+      <w:lvlText w:val=""/>
+      <w:lvlJc w:val="left"/>
+      <w:pPr>
+        <w:ind w:left="6480" w:hanging="360"/>
+      </w:pPr>
+      <w:rPr>
+        <w:rFonts w:ascii="Wingdings" w:hAnsi="Wingdings" w:hint="default"/>
+      </w:rPr>
+    </w:lvl>
+  </w:abstractNum>
+  <w:abstractNum w:abstractNumId="43" w15:restartNumberingAfterBreak="0">
     <w:nsid w:val="72F44AE5"/>
     <w:multiLevelType w:val="hybridMultilevel"/>
     <w:tmpl w:val="D74ABD0A"/>
@@ -10653,7 +12508,7 @@
       </w:rPr>
     </w:lvl>
   </w:abstractNum>
-  <w:abstractNum w:abstractNumId="38" w15:restartNumberingAfterBreak="0">
+  <w:abstractNum w:abstractNumId="44" w15:restartNumberingAfterBreak="0">
     <w:nsid w:val="73914AA1"/>
     <w:multiLevelType w:val="hybridMultilevel"/>
     <w:tmpl w:val="70E0D5FA"/>
@@ -10766,7 +12621,120 @@
       </w:rPr>
     </w:lvl>
   </w:abstractNum>
-  <w:abstractNum w:abstractNumId="39" w15:restartNumberingAfterBreak="0">
+  <w:abstractNum w:abstractNumId="45" w15:restartNumberingAfterBreak="0">
+    <w:nsid w:val="7567480F"/>
+    <w:multiLevelType w:val="hybridMultilevel"/>
+    <w:tmpl w:val="3482BC20"/>
+    <w:lvl w:ilvl="0" w:tplc="04090001">
+      <w:start w:val="1"/>
+      <w:numFmt w:val="bullet"/>
+      <w:lvlText w:val=""/>
+      <w:lvlJc w:val="left"/>
+      <w:pPr>
+        <w:ind w:left="720" w:hanging="360"/>
+      </w:pPr>
+      <w:rPr>
+        <w:rFonts w:ascii="Symbol" w:hAnsi="Symbol" w:hint="default"/>
+      </w:rPr>
+    </w:lvl>
+    <w:lvl w:ilvl="1" w:tplc="04090003">
+      <w:start w:val="1"/>
+      <w:numFmt w:val="bullet"/>
+      <w:lvlText w:val="o"/>
+      <w:lvlJc w:val="left"/>
+      <w:pPr>
+        <w:ind w:left="1440" w:hanging="360"/>
+      </w:pPr>
+      <w:rPr>
+        <w:rFonts w:ascii="Courier New" w:hAnsi="Courier New" w:cs="Courier New" w:hint="default"/>
+      </w:rPr>
+    </w:lvl>
+    <w:lvl w:ilvl="2" w:tplc="04090005" w:tentative="1">
+      <w:start w:val="1"/>
+      <w:numFmt w:val="bullet"/>
+      <w:lvlText w:val=""/>
+      <w:lvlJc w:val="left"/>
+      <w:pPr>
+        <w:ind w:left="2160" w:hanging="360"/>
+      </w:pPr>
+      <w:rPr>
+        <w:rFonts w:ascii="Wingdings" w:hAnsi="Wingdings" w:hint="default"/>
+      </w:rPr>
+    </w:lvl>
+    <w:lvl w:ilvl="3" w:tplc="04090001" w:tentative="1">
+      <w:start w:val="1"/>
+      <w:numFmt w:val="bullet"/>
+      <w:lvlText w:val=""/>
+      <w:lvlJc w:val="left"/>
+      <w:pPr>
+        <w:ind w:left="2880" w:hanging="360"/>
+      </w:pPr>
+      <w:rPr>
+        <w:rFonts w:ascii="Symbol" w:hAnsi="Symbol" w:hint="default"/>
+      </w:rPr>
+    </w:lvl>
+    <w:lvl w:ilvl="4" w:tplc="04090003" w:tentative="1">
+      <w:start w:val="1"/>
+      <w:numFmt w:val="bullet"/>
+      <w:lvlText w:val="o"/>
+      <w:lvlJc w:val="left"/>
+      <w:pPr>
+        <w:ind w:left="3600" w:hanging="360"/>
+      </w:pPr>
+      <w:rPr>
+        <w:rFonts w:ascii="Courier New" w:hAnsi="Courier New" w:cs="Courier New" w:hint="default"/>
+      </w:rPr>
+    </w:lvl>
+    <w:lvl w:ilvl="5" w:tplc="04090005" w:tentative="1">
+      <w:start w:val="1"/>
+      <w:numFmt w:val="bullet"/>
+      <w:lvlText w:val=""/>
+      <w:lvlJc w:val="left"/>
+      <w:pPr>
+        <w:ind w:left="4320" w:hanging="360"/>
+      </w:pPr>
+      <w:rPr>
+        <w:rFonts w:ascii="Wingdings" w:hAnsi="Wingdings" w:hint="default"/>
+      </w:rPr>
+    </w:lvl>
+    <w:lvl w:ilvl="6" w:tplc="04090001" w:tentative="1">
+      <w:start w:val="1"/>
+      <w:numFmt w:val="bullet"/>
+      <w:lvlText w:val=""/>
+      <w:lvlJc w:val="left"/>
+      <w:pPr>
+        <w:ind w:left="5040" w:hanging="360"/>
+      </w:pPr>
+      <w:rPr>
+        <w:rFonts w:ascii="Symbol" w:hAnsi="Symbol" w:hint="default"/>
+      </w:rPr>
+    </w:lvl>
+    <w:lvl w:ilvl="7" w:tplc="04090003" w:tentative="1">
+      <w:start w:val="1"/>
+      <w:numFmt w:val="bullet"/>
+      <w:lvlText w:val="o"/>
+      <w:lvlJc w:val="left"/>
+      <w:pPr>
+        <w:ind w:left="5760" w:hanging="360"/>
+      </w:pPr>
+      <w:rPr>
+        <w:rFonts w:ascii="Courier New" w:hAnsi="Courier New" w:cs="Courier New" w:hint="default"/>
+      </w:rPr>
+    </w:lvl>
+    <w:lvl w:ilvl="8" w:tplc="04090005" w:tentative="1">
+      <w:start w:val="1"/>
+      <w:numFmt w:val="bullet"/>
+      <w:lvlText w:val=""/>
+      <w:lvlJc w:val="left"/>
+      <w:pPr>
+        <w:ind w:left="6480" w:hanging="360"/>
+      </w:pPr>
+      <w:rPr>
+        <w:rFonts w:ascii="Wingdings" w:hAnsi="Wingdings" w:hint="default"/>
+      </w:rPr>
+    </w:lvl>
+  </w:abstractNum>
+  <w:abstractNum w:abstractNumId="46" w15:restartNumberingAfterBreak="0">
     <w:nsid w:val="76A32FDC"/>
     <w:multiLevelType w:val="hybridMultilevel"/>
     <w:tmpl w:val="93AA89C6"/>
@@ -10879,62 +12847,175 @@
       </w:rPr>
     </w:lvl>
   </w:abstractNum>
+  <w:abstractNum w:abstractNumId="47" w15:restartNumberingAfterBreak="0">
+    <w:nsid w:val="7C0E68A6"/>
+    <w:multiLevelType w:val="hybridMultilevel"/>
+    <w:tmpl w:val="C8AADAC8"/>
+    <w:lvl w:ilvl="0" w:tplc="04090001">
+      <w:start w:val="1"/>
+      <w:numFmt w:val="bullet"/>
+      <w:lvlText w:val=""/>
+      <w:lvlJc w:val="left"/>
+      <w:pPr>
+        <w:ind w:left="720" w:hanging="360"/>
+      </w:pPr>
+      <w:rPr>
+        <w:rFonts w:ascii="Symbol" w:hAnsi="Symbol" w:hint="default"/>
+      </w:rPr>
+    </w:lvl>
+    <w:lvl w:ilvl="1" w:tplc="04090003">
+      <w:start w:val="1"/>
+      <w:numFmt w:val="bullet"/>
+      <w:lvlText w:val="o"/>
+      <w:lvlJc w:val="left"/>
+      <w:pPr>
+        <w:ind w:left="1440" w:hanging="360"/>
+      </w:pPr>
+      <w:rPr>
+        <w:rFonts w:ascii="Courier New" w:hAnsi="Courier New" w:cs="Courier New" w:hint="default"/>
+      </w:rPr>
+    </w:lvl>
+    <w:lvl w:ilvl="2" w:tplc="04090005">
+      <w:start w:val="1"/>
+      <w:numFmt w:val="bullet"/>
+      <w:lvlText w:val=""/>
+      <w:lvlJc w:val="left"/>
+      <w:pPr>
+        <w:ind w:left="2160" w:hanging="360"/>
+      </w:pPr>
+      <w:rPr>
+        <w:rFonts w:ascii="Wingdings" w:hAnsi="Wingdings" w:hint="default"/>
+      </w:rPr>
+    </w:lvl>
+    <w:lvl w:ilvl="3" w:tplc="04090001" w:tentative="1">
+      <w:start w:val="1"/>
+      <w:numFmt w:val="bullet"/>
+      <w:lvlText w:val=""/>
+      <w:lvlJc w:val="left"/>
+      <w:pPr>
+        <w:ind w:left="2880" w:hanging="360"/>
+      </w:pPr>
+      <w:rPr>
+        <w:rFonts w:ascii="Symbol" w:hAnsi="Symbol" w:hint="default"/>
+      </w:rPr>
+    </w:lvl>
+    <w:lvl w:ilvl="4" w:tplc="04090003" w:tentative="1">
+      <w:start w:val="1"/>
+      <w:numFmt w:val="bullet"/>
+      <w:lvlText w:val="o"/>
+      <w:lvlJc w:val="left"/>
+      <w:pPr>
+        <w:ind w:left="3600" w:hanging="360"/>
+      </w:pPr>
+      <w:rPr>
+        <w:rFonts w:ascii="Courier New" w:hAnsi="Courier New" w:cs="Courier New" w:hint="default"/>
+      </w:rPr>
+    </w:lvl>
+    <w:lvl w:ilvl="5" w:tplc="04090005" w:tentative="1">
+      <w:start w:val="1"/>
+      <w:numFmt w:val="bullet"/>
+      <w:lvlText w:val=""/>
+      <w:lvlJc w:val="left"/>
+      <w:pPr>
+        <w:ind w:left="4320" w:hanging="360"/>
+      </w:pPr>
+      <w:rPr>
+        <w:rFonts w:ascii="Wingdings" w:hAnsi="Wingdings" w:hint="default"/>
+      </w:rPr>
+    </w:lvl>
+    <w:lvl w:ilvl="6" w:tplc="04090001" w:tentative="1">
+      <w:start w:val="1"/>
+      <w:numFmt w:val="bullet"/>
+      <w:lvlText w:val=""/>
+      <w:lvlJc w:val="left"/>
+      <w:pPr>
+        <w:ind w:left="5040" w:hanging="360"/>
+      </w:pPr>
+      <w:rPr>
+        <w:rFonts w:ascii="Symbol" w:hAnsi="Symbol" w:hint="default"/>
+      </w:rPr>
+    </w:lvl>
+    <w:lvl w:ilvl="7" w:tplc="04090003" w:tentative="1">
+      <w:start w:val="1"/>
+      <w:numFmt w:val="bullet"/>
+      <w:lvlText w:val="o"/>
+      <w:lvlJc w:val="left"/>
+      <w:pPr>
+        <w:ind w:left="5760" w:hanging="360"/>
+      </w:pPr>
+      <w:rPr>
+        <w:rFonts w:ascii="Courier New" w:hAnsi="Courier New" w:cs="Courier New" w:hint="default"/>
+      </w:rPr>
+    </w:lvl>
+    <w:lvl w:ilvl="8" w:tplc="04090005" w:tentative="1">
+      <w:start w:val="1"/>
+      <w:numFmt w:val="bullet"/>
+      <w:lvlText w:val=""/>
+      <w:lvlJc w:val="left"/>
+      <w:pPr>
+        <w:ind w:left="6480" w:hanging="360"/>
+      </w:pPr>
+      <w:rPr>
+        <w:rFonts w:ascii="Wingdings" w:hAnsi="Wingdings" w:hint="default"/>
+      </w:rPr>
+    </w:lvl>
+  </w:abstractNum>
   <w:num w:numId="1">
-    <w:abstractNumId w:val="15"/>
+    <w:abstractNumId w:val="16"/>
   </w:num>
   <w:num w:numId="2">
     <w:abstractNumId w:val="4"/>
   </w:num>
   <w:num w:numId="3">
-    <w:abstractNumId w:val="23"/>
+    <w:abstractNumId w:val="26"/>
   </w:num>
   <w:num w:numId="4">
-    <w:abstractNumId w:val="27"/>
+    <w:abstractNumId w:val="30"/>
   </w:num>
   <w:num w:numId="5">
-    <w:abstractNumId w:val="30"/>
+    <w:abstractNumId w:val="34"/>
   </w:num>
   <w:num w:numId="6">
     <w:abstractNumId w:val="6"/>
   </w:num>
   <w:num w:numId="7">
-    <w:abstractNumId w:val="34"/>
+    <w:abstractNumId w:val="38"/>
   </w:num>
   <w:num w:numId="8">
-    <w:abstractNumId w:val="29"/>
+    <w:abstractNumId w:val="32"/>
   </w:num>
   <w:num w:numId="9">
-    <w:abstractNumId w:val="19"/>
+    <w:abstractNumId w:val="20"/>
   </w:num>
   <w:num w:numId="10">
-    <w:abstractNumId w:val="24"/>
+    <w:abstractNumId w:val="27"/>
   </w:num>
   <w:num w:numId="11">
-    <w:abstractNumId w:val="25"/>
+    <w:abstractNumId w:val="28"/>
   </w:num>
   <w:num w:numId="12">
-    <w:abstractNumId w:val="28"/>
+    <w:abstractNumId w:val="31"/>
   </w:num>
   <w:num w:numId="13">
     <w:abstractNumId w:val="1"/>
   </w:num>
   <w:num w:numId="14">
-    <w:abstractNumId w:val="32"/>
+    <w:abstractNumId w:val="36"/>
   </w:num>
   <w:num w:numId="15">
     <w:abstractNumId w:val="8"/>
   </w:num>
   <w:num w:numId="16">
-    <w:abstractNumId w:val="18"/>
+    <w:abstractNumId w:val="19"/>
   </w:num>
   <w:num w:numId="17">
     <w:abstractNumId w:val="11"/>
   </w:num>
   <w:num w:numId="18">
-    <w:abstractNumId w:val="21"/>
+    <w:abstractNumId w:val="22"/>
   </w:num>
   <w:num w:numId="19">
-    <w:abstractNumId w:val="16"/>
+    <w:abstractNumId w:val="17"/>
   </w:num>
   <w:num w:numId="20">
     <w:abstractNumId w:val="13"/>
@@ -10946,10 +13027,10 @@
     <w:abstractNumId w:val="2"/>
   </w:num>
   <w:num w:numId="23">
-    <w:abstractNumId w:val="17"/>
+    <w:abstractNumId w:val="18"/>
   </w:num>
   <w:num w:numId="24">
-    <w:abstractNumId w:val="14"/>
+    <w:abstractNumId w:val="15"/>
   </w:num>
   <w:num w:numId="25">
     <w:abstractNumId w:val="7"/>
@@ -10961,7 +13042,7 @@
     <w:abstractNumId w:val="3"/>
   </w:num>
   <w:num w:numId="28">
-    <w:abstractNumId w:val="31"/>
+    <w:abstractNumId w:val="35"/>
   </w:num>
   <w:num w:numId="29">
     <w:abstractNumId w:val="5"/>
@@ -10973,31 +13054,55 @@
     <w:abstractNumId w:val="12"/>
   </w:num>
   <w:num w:numId="32">
-    <w:abstractNumId w:val="36"/>
+    <w:abstractNumId w:val="40"/>
   </w:num>
   <w:num w:numId="33">
-    <w:abstractNumId w:val="35"/>
+    <w:abstractNumId w:val="39"/>
   </w:num>
   <w:num w:numId="34">
-    <w:abstractNumId w:val="39"/>
+    <w:abstractNumId w:val="46"/>
   </w:num>
   <w:num w:numId="35">
-    <w:abstractNumId w:val="20"/>
+    <w:abstractNumId w:val="21"/>
   </w:num>
   <w:num w:numId="36">
-    <w:abstractNumId w:val="22"/>
+    <w:abstractNumId w:val="23"/>
   </w:num>
   <w:num w:numId="37">
-    <w:abstractNumId w:val="38"/>
+    <w:abstractNumId w:val="44"/>
   </w:num>
   <w:num w:numId="38">
-    <w:abstractNumId w:val="26"/>
+    <w:abstractNumId w:val="29"/>
   </w:num>
   <w:num w:numId="39">
+    <w:abstractNumId w:val="37"/>
+  </w:num>
+  <w:num w:numId="40">
+    <w:abstractNumId w:val="43"/>
+  </w:num>
+  <w:num w:numId="41">
+    <w:abstractNumId w:val="25"/>
+  </w:num>
+  <w:num w:numId="42">
     <w:abstractNumId w:val="33"/>
   </w:num>
-  <w:num w:numId="40">
-    <w:abstractNumId w:val="37"/>
+  <w:num w:numId="43">
+    <w:abstractNumId w:val="14"/>
+  </w:num>
+  <w:num w:numId="44">
+    <w:abstractNumId w:val="42"/>
+  </w:num>
+  <w:num w:numId="45">
+    <w:abstractNumId w:val="47"/>
+  </w:num>
+  <w:num w:numId="46">
+    <w:abstractNumId w:val="45"/>
+  </w:num>
+  <w:num w:numId="47">
+    <w:abstractNumId w:val="41"/>
+  </w:num>
+  <w:num w:numId="48">
+    <w:abstractNumId w:val="24"/>
   </w:num>
 </w:numbering>
 </file>

</xml_diff>

<commit_message>
Notes from class on March 31, 2020
</commit_message>
<xml_diff>
--- a/Notes/POLS6330_2020_Spring_Notes_Lectures_v00.docx
+++ b/Notes/POLS6330_2020_Spring_Notes_Lectures_v00.docx
@@ -8446,6 +8446,12 @@
         <w:rPr>
           <w:u w:val="single"/>
         </w:rPr>
+        <w:t>/Discussion</w:t>
+      </w:r>
+      <w:r>
+        <w:rPr>
+          <w:u w:val="single"/>
+        </w:rPr>
         <w:t xml:space="preserve"> Question</w:t>
       </w:r>
       <w:r>
@@ -8546,12 +8552,7 @@
         <w:t>merit good</w:t>
       </w:r>
       <w:r>
-        <w:t>s.  Merit goods generally p</w:t>
-      </w:r>
-      <w:bookmarkStart w:id="0" w:name="_GoBack"/>
-      <w:bookmarkEnd w:id="0"/>
-      <w:r>
-        <w:t xml:space="preserve">roduce incomplete markets and </w:t>
+        <w:t xml:space="preserve">s.  Merit goods generally produce incomplete markets and </w:t>
       </w:r>
       <w:r>
         <w:t>are characterized by two properties</w:t>
@@ -8823,10 +8824,247 @@
     <w:p>
       <w:pPr>
         <w:spacing w:after="60"/>
-      </w:pPr>
+        <w:sectPr>
+          <w:headerReference w:type="default" r:id="rId15"/>
+          <w:pgSz w:w="12240" w:h="15840"/>
+          <w:pgMar w:top="1440" w:right="1440" w:bottom="1440" w:left="1440" w:header="720" w:footer="720" w:gutter="0"/>
+          <w:pgNumType w:start="1"/>
+          <w:cols w:space="720"/>
+          <w:docGrid w:linePitch="360"/>
+        </w:sectPr>
+      </w:pPr>
+    </w:p>
+    <w:p>
+      <w:pPr>
+        <w:spacing w:after="60"/>
+      </w:pPr>
+      <w:r>
+        <w:lastRenderedPageBreak/>
+        <w:t xml:space="preserve">Public </w:t>
+      </w:r>
+      <w:r>
+        <w:t>Choice and Private Choice</w:t>
+      </w:r>
+    </w:p>
+    <w:p>
+      <w:pPr>
+        <w:pStyle w:val="ListParagraph"/>
+        <w:numPr>
+          <w:ilvl w:val="0"/>
+          <w:numId w:val="54"/>
+        </w:numPr>
+        <w:spacing w:after="60"/>
+      </w:pPr>
+      <w:r>
+        <w:t>Elections convey limited information to policy makers and at best conveys only a general notion of voter preferences.</w:t>
+      </w:r>
+    </w:p>
+    <w:p>
+      <w:pPr>
+        <w:pStyle w:val="ListParagraph"/>
+        <w:numPr>
+          <w:ilvl w:val="0"/>
+          <w:numId w:val="54"/>
+        </w:numPr>
+        <w:spacing w:after="60"/>
+      </w:pPr>
+      <w:r>
+        <w:t>Policy makers do not bear al the costs or receive all the benefits of the choices they make.</w:t>
+      </w:r>
+    </w:p>
+    <w:p>
+      <w:pPr>
+        <w:pStyle w:val="ListParagraph"/>
+        <w:numPr>
+          <w:ilvl w:val="0"/>
+          <w:numId w:val="54"/>
+        </w:numPr>
+        <w:spacing w:after="60"/>
+      </w:pPr>
+      <w:r>
+        <w:t>Aggregation of individual preferences for private goods differs from that for public goods.</w:t>
+      </w:r>
+    </w:p>
+    <w:p>
+      <w:pPr>
+        <w:spacing w:after="60"/>
+      </w:pPr>
+    </w:p>
+    <w:p>
+      <w:pPr>
+        <w:spacing w:after="60"/>
+      </w:pPr>
+      <w:r>
+        <w:t>Voting Paradox</w:t>
+      </w:r>
+    </w:p>
+    <w:p>
+      <w:pPr>
+        <w:pStyle w:val="ListParagraph"/>
+        <w:numPr>
+          <w:ilvl w:val="0"/>
+          <w:numId w:val="55"/>
+        </w:numPr>
+        <w:spacing w:after="60"/>
+      </w:pPr>
+      <w:r>
+        <w:t xml:space="preserve">There are not voting rules that avoid the voting paradox </w:t>
+      </w:r>
+      <w:r>
+        <w:t xml:space="preserve">in majority voting </w:t>
+      </w:r>
+      <w:r>
+        <w:t xml:space="preserve">but there are circumstances </w:t>
+      </w:r>
+      <w:r>
+        <w:t>in which majority voting avoids the voting paradox and produces a determinate result.</w:t>
+      </w:r>
+    </w:p>
+    <w:p>
+      <w:pPr>
+        <w:spacing w:after="60"/>
+      </w:pPr>
+    </w:p>
+    <w:p>
+      <w:pPr>
+        <w:spacing w:after="60"/>
+      </w:pPr>
+      <w:r>
+        <w:t>Single-Peak Preferences</w:t>
+      </w:r>
+    </w:p>
+    <w:p>
+      <w:pPr>
+        <w:pStyle w:val="ListParagraph"/>
+        <w:numPr>
+          <w:ilvl w:val="0"/>
+          <w:numId w:val="55"/>
+        </w:numPr>
+        <w:spacing w:after="60"/>
+      </w:pPr>
+      <w:r>
+        <w:t>Preferences are rarely single-peak when more than one public good is being considered.</w:t>
+      </w:r>
+    </w:p>
+    <w:p>
+      <w:pPr>
+        <w:pStyle w:val="ListParagraph"/>
+        <w:numPr>
+          <w:ilvl w:val="0"/>
+          <w:numId w:val="55"/>
+        </w:numPr>
+        <w:spacing w:after="60"/>
+      </w:pPr>
+      <w:r>
+        <w:t>Voting must be restricted to one issue at a time.</w:t>
+      </w:r>
+    </w:p>
+    <w:p>
+      <w:pPr>
+        <w:spacing w:after="60"/>
+      </w:pPr>
+    </w:p>
+    <w:p>
+      <w:pPr>
+        <w:spacing w:after="60"/>
+      </w:pPr>
+    </w:p>
+    <w:p>
+      <w:pPr>
+        <w:spacing w:after="60"/>
+        <w:rPr>
+          <w:u w:val="single"/>
+        </w:rPr>
+      </w:pPr>
+      <w:r>
+        <w:rPr>
+          <w:u w:val="single"/>
+        </w:rPr>
+        <w:t>Class Blog</w:t>
+      </w:r>
+      <w:r>
+        <w:rPr>
+          <w:u w:val="single"/>
+        </w:rPr>
+        <w:t>/Discussion</w:t>
+      </w:r>
+      <w:r>
+        <w:rPr>
+          <w:u w:val="single"/>
+        </w:rPr>
+        <w:t xml:space="preserve"> Question</w:t>
+      </w:r>
+      <w:r>
+        <w:rPr>
+          <w:u w:val="single"/>
+        </w:rPr>
+        <w:t xml:space="preserve"> (response due April 5</w:t>
+      </w:r>
+      <w:r>
+        <w:rPr>
+          <w:u w:val="single"/>
+        </w:rPr>
+        <w:t>, 2020 by 11:59 PM)</w:t>
+      </w:r>
+    </w:p>
+    <w:p>
+      <w:pPr>
+        <w:spacing w:after="60"/>
+        <w:rPr>
+          <w:b/>
+        </w:rPr>
+      </w:pPr>
+      <w:r>
+        <w:rPr>
+          <w:b/>
+        </w:rPr>
+        <w:t xml:space="preserve">Stiglitz &amp; </w:t>
+      </w:r>
+      <w:proofErr w:type="spellStart"/>
+      <w:r>
+        <w:rPr>
+          <w:b/>
+        </w:rPr>
+        <w:t>Rosengard</w:t>
+      </w:r>
+      <w:proofErr w:type="spellEnd"/>
+      <w:r>
+        <w:rPr>
+          <w:b/>
+        </w:rPr>
+        <w:t xml:space="preserve"> (2015), question 9, p. 261</w:t>
+      </w:r>
+    </w:p>
+    <w:p>
+      <w:pPr>
+        <w:spacing w:after="60"/>
+      </w:pPr>
+      <w:r>
+        <w:t>How might an economist focusing on median voter behavior and an economist focusing on average incomes differ in their predictions concerning changes in the level and composition of public expenditures?</w:t>
+      </w:r>
+    </w:p>
+    <w:p>
+      <w:pPr>
+        <w:spacing w:after="60"/>
+      </w:pPr>
+    </w:p>
+    <w:p>
+      <w:pPr>
+        <w:spacing w:after="60"/>
+      </w:pPr>
+      <w:r>
+        <w:t>Response:</w:t>
+      </w:r>
+    </w:p>
+    <w:p>
+      <w:pPr>
+        <w:spacing w:after="60"/>
+      </w:pPr>
+      <w:bookmarkStart w:id="0" w:name="_GoBack"/>
+      <w:bookmarkEnd w:id="0"/>
     </w:p>
     <w:sectPr>
-      <w:headerReference w:type="default" r:id="rId15"/>
+      <w:headerReference w:type="default" r:id="rId16"/>
       <w:pgSz w:w="12240" w:h="15840"/>
       <w:pgMar w:top="1440" w:right="1440" w:bottom="1440" w:left="1440" w:header="720" w:footer="720" w:gutter="0"/>
       <w:pgNumType w:start="1"/>
@@ -8959,6 +9197,102 @@
         <w:noProof/>
       </w:rPr>
       <w:t>2</w:t>
+    </w:r>
+    <w:r>
+      <w:rPr>
+        <w:b/>
+        <w:bCs/>
+      </w:rPr>
+      <w:fldChar w:fldCharType="end"/>
+    </w:r>
+  </w:p>
+</w:hdr>
+</file>
+
+<file path=word/header10.xml><?xml version="1.0" encoding="utf-8"?>
+<w:hdr xmlns:wpc="http://schemas.microsoft.com/office/word/2010/wordprocessingCanvas" xmlns:cx="http://schemas.microsoft.com/office/drawing/2014/chartex" xmlns:cx1="http://schemas.microsoft.com/office/drawing/2015/9/8/chartex" xmlns:cx2="http://schemas.microsoft.com/office/drawing/2015/10/21/chartex" xmlns:cx3="http://schemas.microsoft.com/office/drawing/2016/5/9/chartex" xmlns:cx4="http://schemas.microsoft.com/office/drawing/2016/5/10/chartex" xmlns:cx5="http://schemas.microsoft.com/office/drawing/2016/5/11/chartex" xmlns:mc="http://schemas.openxmlformats.org/markup-compatibility/2006" xmlns:o="urn:schemas-microsoft-com:office:office" xmlns:r="http://schemas.openxmlformats.org/officeDocument/2006/relationships" xmlns:m="http://schemas.openxmlformats.org/officeDocument/2006/math" xmlns:v="urn:schemas-microsoft-com:vml" xmlns:wp14="http://schemas.microsoft.com/office/word/2010/wordprocessingDrawing" xmlns:wp="http://schemas.openxmlformats.org/drawingml/2006/wordprocessingDrawing" xmlns:w10="urn:schemas-microsoft-com:office:word" xmlns:w="http://schemas.openxmlformats.org/wordprocessingml/2006/main" xmlns:w14="http://schemas.microsoft.com/office/word/2010/wordml" xmlns:w15="http://schemas.microsoft.com/office/word/2012/wordml" xmlns:w16se="http://schemas.microsoft.com/office/word/2015/wordml/symex" xmlns:wpg="http://schemas.microsoft.com/office/word/2010/wordprocessingGroup" xmlns:wpi="http://schemas.microsoft.com/office/word/2010/wordprocessingInk" xmlns:wne="http://schemas.microsoft.com/office/word/2006/wordml" xmlns:wps="http://schemas.microsoft.com/office/word/2010/wordprocessingShape" mc:Ignorable="w14 w15 w16se wp14">
+  <w:p>
+    <w:pPr>
+      <w:pStyle w:val="Header"/>
+    </w:pPr>
+    <w:r>
+      <w:t>POLS 6330 Public Finance Theory</w:t>
+    </w:r>
+  </w:p>
+  <w:p>
+    <w:pPr>
+      <w:pStyle w:val="Header"/>
+    </w:pPr>
+    <w:r>
+      <w:t xml:space="preserve">Notes from class on March 31, 2020 | Page </w:t>
+    </w:r>
+    <w:r>
+      <w:rPr>
+        <w:b/>
+        <w:bCs/>
+      </w:rPr>
+      <w:fldChar w:fldCharType="begin"/>
+    </w:r>
+    <w:r>
+      <w:rPr>
+        <w:b/>
+        <w:bCs/>
+      </w:rPr>
+      <w:instrText xml:space="preserve"> PAGE  \* Arabic  \* MERGEFORMAT </w:instrText>
+    </w:r>
+    <w:r>
+      <w:rPr>
+        <w:b/>
+        <w:bCs/>
+      </w:rPr>
+      <w:fldChar w:fldCharType="separate"/>
+    </w:r>
+    <w:r>
+      <w:rPr>
+        <w:b/>
+        <w:bCs/>
+        <w:noProof/>
+      </w:rPr>
+      <w:t>1</w:t>
+    </w:r>
+    <w:r>
+      <w:rPr>
+        <w:b/>
+        <w:bCs/>
+      </w:rPr>
+      <w:fldChar w:fldCharType="end"/>
+    </w:r>
+    <w:r>
+      <w:t xml:space="preserve"> of </w:t>
+    </w:r>
+    <w:r>
+      <w:rPr>
+        <w:b/>
+        <w:bCs/>
+      </w:rPr>
+      <w:fldChar w:fldCharType="begin"/>
+    </w:r>
+    <w:r>
+      <w:rPr>
+        <w:b/>
+        <w:bCs/>
+      </w:rPr>
+      <w:instrText xml:space="preserve"> SECTIONPAGES   \* MERGEFORMAT </w:instrText>
+    </w:r>
+    <w:r>
+      <w:rPr>
+        <w:b/>
+        <w:bCs/>
+      </w:rPr>
+      <w:fldChar w:fldCharType="separate"/>
+    </w:r>
+    <w:r>
+      <w:rPr>
+        <w:b/>
+        <w:bCs/>
+        <w:noProof/>
+      </w:rPr>
+      <w:t>1</w:t>
     </w:r>
     <w:r>
       <w:rPr>
@@ -9687,7 +10021,7 @@
         <w:bCs/>
         <w:noProof/>
       </w:rPr>
-      <w:t>2</w:t>
+      <w:t>3</w:t>
     </w:r>
     <w:r>
       <w:rPr>
@@ -12002,6 +12336,119 @@
     </w:lvl>
   </w:abstractNum>
   <w:abstractNum w:abstractNumId="20" w15:restartNumberingAfterBreak="0">
+    <w:nsid w:val="432D6908"/>
+    <w:multiLevelType w:val="hybridMultilevel"/>
+    <w:tmpl w:val="0262C90C"/>
+    <w:lvl w:ilvl="0" w:tplc="04090001">
+      <w:start w:val="1"/>
+      <w:numFmt w:val="bullet"/>
+      <w:lvlText w:val=""/>
+      <w:lvlJc w:val="left"/>
+      <w:pPr>
+        <w:ind w:left="720" w:hanging="360"/>
+      </w:pPr>
+      <w:rPr>
+        <w:rFonts w:ascii="Symbol" w:hAnsi="Symbol" w:hint="default"/>
+      </w:rPr>
+    </w:lvl>
+    <w:lvl w:ilvl="1" w:tplc="04090003" w:tentative="1">
+      <w:start w:val="1"/>
+      <w:numFmt w:val="bullet"/>
+      <w:lvlText w:val="o"/>
+      <w:lvlJc w:val="left"/>
+      <w:pPr>
+        <w:ind w:left="1440" w:hanging="360"/>
+      </w:pPr>
+      <w:rPr>
+        <w:rFonts w:ascii="Courier New" w:hAnsi="Courier New" w:cs="Courier New" w:hint="default"/>
+      </w:rPr>
+    </w:lvl>
+    <w:lvl w:ilvl="2" w:tplc="04090005" w:tentative="1">
+      <w:start w:val="1"/>
+      <w:numFmt w:val="bullet"/>
+      <w:lvlText w:val=""/>
+      <w:lvlJc w:val="left"/>
+      <w:pPr>
+        <w:ind w:left="2160" w:hanging="360"/>
+      </w:pPr>
+      <w:rPr>
+        <w:rFonts w:ascii="Wingdings" w:hAnsi="Wingdings" w:hint="default"/>
+      </w:rPr>
+    </w:lvl>
+    <w:lvl w:ilvl="3" w:tplc="04090001" w:tentative="1">
+      <w:start w:val="1"/>
+      <w:numFmt w:val="bullet"/>
+      <w:lvlText w:val=""/>
+      <w:lvlJc w:val="left"/>
+      <w:pPr>
+        <w:ind w:left="2880" w:hanging="360"/>
+      </w:pPr>
+      <w:rPr>
+        <w:rFonts w:ascii="Symbol" w:hAnsi="Symbol" w:hint="default"/>
+      </w:rPr>
+    </w:lvl>
+    <w:lvl w:ilvl="4" w:tplc="04090003" w:tentative="1">
+      <w:start w:val="1"/>
+      <w:numFmt w:val="bullet"/>
+      <w:lvlText w:val="o"/>
+      <w:lvlJc w:val="left"/>
+      <w:pPr>
+        <w:ind w:left="3600" w:hanging="360"/>
+      </w:pPr>
+      <w:rPr>
+        <w:rFonts w:ascii="Courier New" w:hAnsi="Courier New" w:cs="Courier New" w:hint="default"/>
+      </w:rPr>
+    </w:lvl>
+    <w:lvl w:ilvl="5" w:tplc="04090005" w:tentative="1">
+      <w:start w:val="1"/>
+      <w:numFmt w:val="bullet"/>
+      <w:lvlText w:val=""/>
+      <w:lvlJc w:val="left"/>
+      <w:pPr>
+        <w:ind w:left="4320" w:hanging="360"/>
+      </w:pPr>
+      <w:rPr>
+        <w:rFonts w:ascii="Wingdings" w:hAnsi="Wingdings" w:hint="default"/>
+      </w:rPr>
+    </w:lvl>
+    <w:lvl w:ilvl="6" w:tplc="04090001" w:tentative="1">
+      <w:start w:val="1"/>
+      <w:numFmt w:val="bullet"/>
+      <w:lvlText w:val=""/>
+      <w:lvlJc w:val="left"/>
+      <w:pPr>
+        <w:ind w:left="5040" w:hanging="360"/>
+      </w:pPr>
+      <w:rPr>
+        <w:rFonts w:ascii="Symbol" w:hAnsi="Symbol" w:hint="default"/>
+      </w:rPr>
+    </w:lvl>
+    <w:lvl w:ilvl="7" w:tplc="04090003" w:tentative="1">
+      <w:start w:val="1"/>
+      <w:numFmt w:val="bullet"/>
+      <w:lvlText w:val="o"/>
+      <w:lvlJc w:val="left"/>
+      <w:pPr>
+        <w:ind w:left="5760" w:hanging="360"/>
+      </w:pPr>
+      <w:rPr>
+        <w:rFonts w:ascii="Courier New" w:hAnsi="Courier New" w:cs="Courier New" w:hint="default"/>
+      </w:rPr>
+    </w:lvl>
+    <w:lvl w:ilvl="8" w:tplc="04090005" w:tentative="1">
+      <w:start w:val="1"/>
+      <w:numFmt w:val="bullet"/>
+      <w:lvlText w:val=""/>
+      <w:lvlJc w:val="left"/>
+      <w:pPr>
+        <w:ind w:left="6480" w:hanging="360"/>
+      </w:pPr>
+      <w:rPr>
+        <w:rFonts w:ascii="Wingdings" w:hAnsi="Wingdings" w:hint="default"/>
+      </w:rPr>
+    </w:lvl>
+  </w:abstractNum>
+  <w:abstractNum w:abstractNumId="21" w15:restartNumberingAfterBreak="0">
     <w:nsid w:val="433B7221"/>
     <w:multiLevelType w:val="hybridMultilevel"/>
     <w:tmpl w:val="4094F28C"/>
@@ -12114,7 +12561,7 @@
       </w:rPr>
     </w:lvl>
   </w:abstractNum>
-  <w:abstractNum w:abstractNumId="21" w15:restartNumberingAfterBreak="0">
+  <w:abstractNum w:abstractNumId="22" w15:restartNumberingAfterBreak="0">
     <w:nsid w:val="43AD7C75"/>
     <w:multiLevelType w:val="hybridMultilevel"/>
     <w:tmpl w:val="C05C07EA"/>
@@ -12227,7 +12674,7 @@
       </w:rPr>
     </w:lvl>
   </w:abstractNum>
-  <w:abstractNum w:abstractNumId="22" w15:restartNumberingAfterBreak="0">
+  <w:abstractNum w:abstractNumId="23" w15:restartNumberingAfterBreak="0">
     <w:nsid w:val="43B81E02"/>
     <w:multiLevelType w:val="hybridMultilevel"/>
     <w:tmpl w:val="F138883E"/>
@@ -12340,7 +12787,7 @@
       </w:rPr>
     </w:lvl>
   </w:abstractNum>
-  <w:abstractNum w:abstractNumId="23" w15:restartNumberingAfterBreak="0">
+  <w:abstractNum w:abstractNumId="24" w15:restartNumberingAfterBreak="0">
     <w:nsid w:val="45812B89"/>
     <w:multiLevelType w:val="hybridMultilevel"/>
     <w:tmpl w:val="AA88C524"/>
@@ -12453,7 +12900,7 @@
       </w:rPr>
     </w:lvl>
   </w:abstractNum>
-  <w:abstractNum w:abstractNumId="24" w15:restartNumberingAfterBreak="0">
+  <w:abstractNum w:abstractNumId="25" w15:restartNumberingAfterBreak="0">
     <w:nsid w:val="46CB172B"/>
     <w:multiLevelType w:val="hybridMultilevel"/>
     <w:tmpl w:val="2932BA8A"/>
@@ -12566,7 +13013,7 @@
       </w:rPr>
     </w:lvl>
   </w:abstractNum>
-  <w:abstractNum w:abstractNumId="25" w15:restartNumberingAfterBreak="0">
+  <w:abstractNum w:abstractNumId="26" w15:restartNumberingAfterBreak="0">
     <w:nsid w:val="478B5D09"/>
     <w:multiLevelType w:val="hybridMultilevel"/>
     <w:tmpl w:val="BE983E82"/>
@@ -12679,7 +13126,7 @@
       </w:rPr>
     </w:lvl>
   </w:abstractNum>
-  <w:abstractNum w:abstractNumId="26" w15:restartNumberingAfterBreak="0">
+  <w:abstractNum w:abstractNumId="27" w15:restartNumberingAfterBreak="0">
     <w:nsid w:val="48691D2B"/>
     <w:multiLevelType w:val="hybridMultilevel"/>
     <w:tmpl w:val="19BA58E4"/>
@@ -12792,7 +13239,7 @@
       </w:rPr>
     </w:lvl>
   </w:abstractNum>
-  <w:abstractNum w:abstractNumId="27" w15:restartNumberingAfterBreak="0">
+  <w:abstractNum w:abstractNumId="28" w15:restartNumberingAfterBreak="0">
     <w:nsid w:val="488F4F21"/>
     <w:multiLevelType w:val="hybridMultilevel"/>
     <w:tmpl w:val="DD0C9200"/>
@@ -12905,7 +13352,7 @@
       </w:rPr>
     </w:lvl>
   </w:abstractNum>
-  <w:abstractNum w:abstractNumId="28" w15:restartNumberingAfterBreak="0">
+  <w:abstractNum w:abstractNumId="29" w15:restartNumberingAfterBreak="0">
     <w:nsid w:val="49E0563C"/>
     <w:multiLevelType w:val="hybridMultilevel"/>
     <w:tmpl w:val="06EE1286"/>
@@ -13018,7 +13465,120 @@
       </w:rPr>
     </w:lvl>
   </w:abstractNum>
-  <w:abstractNum w:abstractNumId="29" w15:restartNumberingAfterBreak="0">
+  <w:abstractNum w:abstractNumId="30" w15:restartNumberingAfterBreak="0">
+    <w:nsid w:val="53D311D1"/>
+    <w:multiLevelType w:val="hybridMultilevel"/>
+    <w:tmpl w:val="74CAF31C"/>
+    <w:lvl w:ilvl="0" w:tplc="04090001">
+      <w:start w:val="1"/>
+      <w:numFmt w:val="bullet"/>
+      <w:lvlText w:val=""/>
+      <w:lvlJc w:val="left"/>
+      <w:pPr>
+        <w:ind w:left="720" w:hanging="360"/>
+      </w:pPr>
+      <w:rPr>
+        <w:rFonts w:ascii="Symbol" w:hAnsi="Symbol" w:hint="default"/>
+      </w:rPr>
+    </w:lvl>
+    <w:lvl w:ilvl="1" w:tplc="04090003" w:tentative="1">
+      <w:start w:val="1"/>
+      <w:numFmt w:val="bullet"/>
+      <w:lvlText w:val="o"/>
+      <w:lvlJc w:val="left"/>
+      <w:pPr>
+        <w:ind w:left="1440" w:hanging="360"/>
+      </w:pPr>
+      <w:rPr>
+        <w:rFonts w:ascii="Courier New" w:hAnsi="Courier New" w:cs="Courier New" w:hint="default"/>
+      </w:rPr>
+    </w:lvl>
+    <w:lvl w:ilvl="2" w:tplc="04090005" w:tentative="1">
+      <w:start w:val="1"/>
+      <w:numFmt w:val="bullet"/>
+      <w:lvlText w:val=""/>
+      <w:lvlJc w:val="left"/>
+      <w:pPr>
+        <w:ind w:left="2160" w:hanging="360"/>
+      </w:pPr>
+      <w:rPr>
+        <w:rFonts w:ascii="Wingdings" w:hAnsi="Wingdings" w:hint="default"/>
+      </w:rPr>
+    </w:lvl>
+    <w:lvl w:ilvl="3" w:tplc="04090001" w:tentative="1">
+      <w:start w:val="1"/>
+      <w:numFmt w:val="bullet"/>
+      <w:lvlText w:val=""/>
+      <w:lvlJc w:val="left"/>
+      <w:pPr>
+        <w:ind w:left="2880" w:hanging="360"/>
+      </w:pPr>
+      <w:rPr>
+        <w:rFonts w:ascii="Symbol" w:hAnsi="Symbol" w:hint="default"/>
+      </w:rPr>
+    </w:lvl>
+    <w:lvl w:ilvl="4" w:tplc="04090003" w:tentative="1">
+      <w:start w:val="1"/>
+      <w:numFmt w:val="bullet"/>
+      <w:lvlText w:val="o"/>
+      <w:lvlJc w:val="left"/>
+      <w:pPr>
+        <w:ind w:left="3600" w:hanging="360"/>
+      </w:pPr>
+      <w:rPr>
+        <w:rFonts w:ascii="Courier New" w:hAnsi="Courier New" w:cs="Courier New" w:hint="default"/>
+      </w:rPr>
+    </w:lvl>
+    <w:lvl w:ilvl="5" w:tplc="04090005" w:tentative="1">
+      <w:start w:val="1"/>
+      <w:numFmt w:val="bullet"/>
+      <w:lvlText w:val=""/>
+      <w:lvlJc w:val="left"/>
+      <w:pPr>
+        <w:ind w:left="4320" w:hanging="360"/>
+      </w:pPr>
+      <w:rPr>
+        <w:rFonts w:ascii="Wingdings" w:hAnsi="Wingdings" w:hint="default"/>
+      </w:rPr>
+    </w:lvl>
+    <w:lvl w:ilvl="6" w:tplc="04090001" w:tentative="1">
+      <w:start w:val="1"/>
+      <w:numFmt w:val="bullet"/>
+      <w:lvlText w:val=""/>
+      <w:lvlJc w:val="left"/>
+      <w:pPr>
+        <w:ind w:left="5040" w:hanging="360"/>
+      </w:pPr>
+      <w:rPr>
+        <w:rFonts w:ascii="Symbol" w:hAnsi="Symbol" w:hint="default"/>
+      </w:rPr>
+    </w:lvl>
+    <w:lvl w:ilvl="7" w:tplc="04090003" w:tentative="1">
+      <w:start w:val="1"/>
+      <w:numFmt w:val="bullet"/>
+      <w:lvlText w:val="o"/>
+      <w:lvlJc w:val="left"/>
+      <w:pPr>
+        <w:ind w:left="5760" w:hanging="360"/>
+      </w:pPr>
+      <w:rPr>
+        <w:rFonts w:ascii="Courier New" w:hAnsi="Courier New" w:cs="Courier New" w:hint="default"/>
+      </w:rPr>
+    </w:lvl>
+    <w:lvl w:ilvl="8" w:tplc="04090005" w:tentative="1">
+      <w:start w:val="1"/>
+      <w:numFmt w:val="bullet"/>
+      <w:lvlText w:val=""/>
+      <w:lvlJc w:val="left"/>
+      <w:pPr>
+        <w:ind w:left="6480" w:hanging="360"/>
+      </w:pPr>
+      <w:rPr>
+        <w:rFonts w:ascii="Wingdings" w:hAnsi="Wingdings" w:hint="default"/>
+      </w:rPr>
+    </w:lvl>
+  </w:abstractNum>
+  <w:abstractNum w:abstractNumId="31" w15:restartNumberingAfterBreak="0">
     <w:nsid w:val="595A09EA"/>
     <w:multiLevelType w:val="hybridMultilevel"/>
     <w:tmpl w:val="2256A610"/>
@@ -13131,7 +13691,7 @@
       </w:rPr>
     </w:lvl>
   </w:abstractNum>
-  <w:abstractNum w:abstractNumId="30" w15:restartNumberingAfterBreak="0">
+  <w:abstractNum w:abstractNumId="32" w15:restartNumberingAfterBreak="0">
     <w:nsid w:val="59ED2497"/>
     <w:multiLevelType w:val="hybridMultilevel"/>
     <w:tmpl w:val="D480EDAC"/>
@@ -13244,7 +13804,7 @@
       </w:rPr>
     </w:lvl>
   </w:abstractNum>
-  <w:abstractNum w:abstractNumId="31" w15:restartNumberingAfterBreak="0">
+  <w:abstractNum w:abstractNumId="33" w15:restartNumberingAfterBreak="0">
     <w:nsid w:val="5A6C21F5"/>
     <w:multiLevelType w:val="hybridMultilevel"/>
     <w:tmpl w:val="B52A8336"/>
@@ -13357,7 +13917,7 @@
       </w:rPr>
     </w:lvl>
   </w:abstractNum>
-  <w:abstractNum w:abstractNumId="32" w15:restartNumberingAfterBreak="0">
+  <w:abstractNum w:abstractNumId="34" w15:restartNumberingAfterBreak="0">
     <w:nsid w:val="5B2850D5"/>
     <w:multiLevelType w:val="hybridMultilevel"/>
     <w:tmpl w:val="9E662F3C"/>
@@ -13470,7 +14030,7 @@
       </w:rPr>
     </w:lvl>
   </w:abstractNum>
-  <w:abstractNum w:abstractNumId="33" w15:restartNumberingAfterBreak="0">
+  <w:abstractNum w:abstractNumId="35" w15:restartNumberingAfterBreak="0">
     <w:nsid w:val="60B1406D"/>
     <w:multiLevelType w:val="hybridMultilevel"/>
     <w:tmpl w:val="94F6152A"/>
@@ -13583,7 +14143,7 @@
       </w:rPr>
     </w:lvl>
   </w:abstractNum>
-  <w:abstractNum w:abstractNumId="34" w15:restartNumberingAfterBreak="0">
+  <w:abstractNum w:abstractNumId="36" w15:restartNumberingAfterBreak="0">
     <w:nsid w:val="60B41AC0"/>
     <w:multiLevelType w:val="hybridMultilevel"/>
     <w:tmpl w:val="D4206166"/>
@@ -13696,7 +14256,7 @@
       </w:rPr>
     </w:lvl>
   </w:abstractNum>
-  <w:abstractNum w:abstractNumId="35" w15:restartNumberingAfterBreak="0">
+  <w:abstractNum w:abstractNumId="37" w15:restartNumberingAfterBreak="0">
     <w:nsid w:val="60BD74F5"/>
     <w:multiLevelType w:val="hybridMultilevel"/>
     <w:tmpl w:val="7436DD70"/>
@@ -13809,7 +14369,7 @@
       </w:rPr>
     </w:lvl>
   </w:abstractNum>
-  <w:abstractNum w:abstractNumId="36" w15:restartNumberingAfterBreak="0">
+  <w:abstractNum w:abstractNumId="38" w15:restartNumberingAfterBreak="0">
     <w:nsid w:val="61967FA3"/>
     <w:multiLevelType w:val="hybridMultilevel"/>
     <w:tmpl w:val="D2605ACC"/>
@@ -13922,7 +14482,7 @@
       </w:rPr>
     </w:lvl>
   </w:abstractNum>
-  <w:abstractNum w:abstractNumId="37" w15:restartNumberingAfterBreak="0">
+  <w:abstractNum w:abstractNumId="39" w15:restartNumberingAfterBreak="0">
     <w:nsid w:val="63C12237"/>
     <w:multiLevelType w:val="hybridMultilevel"/>
     <w:tmpl w:val="B872A3EA"/>
@@ -14035,7 +14595,7 @@
       </w:rPr>
     </w:lvl>
   </w:abstractNum>
-  <w:abstractNum w:abstractNumId="38" w15:restartNumberingAfterBreak="0">
+  <w:abstractNum w:abstractNumId="40" w15:restartNumberingAfterBreak="0">
     <w:nsid w:val="6470562E"/>
     <w:multiLevelType w:val="hybridMultilevel"/>
     <w:tmpl w:val="E28CC6C0"/>
@@ -14148,7 +14708,7 @@
       </w:rPr>
     </w:lvl>
   </w:abstractNum>
-  <w:abstractNum w:abstractNumId="39" w15:restartNumberingAfterBreak="0">
+  <w:abstractNum w:abstractNumId="41" w15:restartNumberingAfterBreak="0">
     <w:nsid w:val="682D4CEA"/>
     <w:multiLevelType w:val="hybridMultilevel"/>
     <w:tmpl w:val="08F4B318"/>
@@ -14261,7 +14821,7 @@
       </w:rPr>
     </w:lvl>
   </w:abstractNum>
-  <w:abstractNum w:abstractNumId="40" w15:restartNumberingAfterBreak="0">
+  <w:abstractNum w:abstractNumId="42" w15:restartNumberingAfterBreak="0">
     <w:nsid w:val="68B664E6"/>
     <w:multiLevelType w:val="hybridMultilevel"/>
     <w:tmpl w:val="563C9544"/>
@@ -14374,7 +14934,7 @@
       </w:rPr>
     </w:lvl>
   </w:abstractNum>
-  <w:abstractNum w:abstractNumId="41" w15:restartNumberingAfterBreak="0">
+  <w:abstractNum w:abstractNumId="43" w15:restartNumberingAfterBreak="0">
     <w:nsid w:val="6A574E99"/>
     <w:multiLevelType w:val="hybridMultilevel"/>
     <w:tmpl w:val="06A89D62"/>
@@ -14487,7 +15047,7 @@
       </w:rPr>
     </w:lvl>
   </w:abstractNum>
-  <w:abstractNum w:abstractNumId="42" w15:restartNumberingAfterBreak="0">
+  <w:abstractNum w:abstractNumId="44" w15:restartNumberingAfterBreak="0">
     <w:nsid w:val="6B6D0343"/>
     <w:multiLevelType w:val="hybridMultilevel"/>
     <w:tmpl w:val="85B2636C"/>
@@ -14600,7 +15160,7 @@
       </w:rPr>
     </w:lvl>
   </w:abstractNum>
-  <w:abstractNum w:abstractNumId="43" w15:restartNumberingAfterBreak="0">
+  <w:abstractNum w:abstractNumId="45" w15:restartNumberingAfterBreak="0">
     <w:nsid w:val="705A72A8"/>
     <w:multiLevelType w:val="hybridMultilevel"/>
     <w:tmpl w:val="E53CBD32"/>
@@ -14713,7 +15273,7 @@
       </w:rPr>
     </w:lvl>
   </w:abstractNum>
-  <w:abstractNum w:abstractNumId="44" w15:restartNumberingAfterBreak="0">
+  <w:abstractNum w:abstractNumId="46" w15:restartNumberingAfterBreak="0">
     <w:nsid w:val="70681E6C"/>
     <w:multiLevelType w:val="hybridMultilevel"/>
     <w:tmpl w:val="7A0EC934"/>
@@ -14826,7 +15386,7 @@
       </w:rPr>
     </w:lvl>
   </w:abstractNum>
-  <w:abstractNum w:abstractNumId="45" w15:restartNumberingAfterBreak="0">
+  <w:abstractNum w:abstractNumId="47" w15:restartNumberingAfterBreak="0">
     <w:nsid w:val="71F52402"/>
     <w:multiLevelType w:val="hybridMultilevel"/>
     <w:tmpl w:val="1EAE4944"/>
@@ -14939,7 +15499,7 @@
       </w:rPr>
     </w:lvl>
   </w:abstractNum>
-  <w:abstractNum w:abstractNumId="46" w15:restartNumberingAfterBreak="0">
+  <w:abstractNum w:abstractNumId="48" w15:restartNumberingAfterBreak="0">
     <w:nsid w:val="72353CB8"/>
     <w:multiLevelType w:val="hybridMultilevel"/>
     <w:tmpl w:val="47863760"/>
@@ -15052,7 +15612,7 @@
       </w:rPr>
     </w:lvl>
   </w:abstractNum>
-  <w:abstractNum w:abstractNumId="47" w15:restartNumberingAfterBreak="0">
+  <w:abstractNum w:abstractNumId="49" w15:restartNumberingAfterBreak="0">
     <w:nsid w:val="72F44AE5"/>
     <w:multiLevelType w:val="hybridMultilevel"/>
     <w:tmpl w:val="D74ABD0A"/>
@@ -15165,7 +15725,7 @@
       </w:rPr>
     </w:lvl>
   </w:abstractNum>
-  <w:abstractNum w:abstractNumId="48" w15:restartNumberingAfterBreak="0">
+  <w:abstractNum w:abstractNumId="50" w15:restartNumberingAfterBreak="0">
     <w:nsid w:val="73914AA1"/>
     <w:multiLevelType w:val="hybridMultilevel"/>
     <w:tmpl w:val="70E0D5FA"/>
@@ -15278,7 +15838,7 @@
       </w:rPr>
     </w:lvl>
   </w:abstractNum>
-  <w:abstractNum w:abstractNumId="49" w15:restartNumberingAfterBreak="0">
+  <w:abstractNum w:abstractNumId="51" w15:restartNumberingAfterBreak="0">
     <w:nsid w:val="7567480F"/>
     <w:multiLevelType w:val="hybridMultilevel"/>
     <w:tmpl w:val="3482BC20"/>
@@ -15391,7 +15951,7 @@
       </w:rPr>
     </w:lvl>
   </w:abstractNum>
-  <w:abstractNum w:abstractNumId="50" w15:restartNumberingAfterBreak="0">
+  <w:abstractNum w:abstractNumId="52" w15:restartNumberingAfterBreak="0">
     <w:nsid w:val="76A32FDC"/>
     <w:multiLevelType w:val="hybridMultilevel"/>
     <w:tmpl w:val="93AA89C6"/>
@@ -15504,7 +16064,7 @@
       </w:rPr>
     </w:lvl>
   </w:abstractNum>
-  <w:abstractNum w:abstractNumId="51" w15:restartNumberingAfterBreak="0">
+  <w:abstractNum w:abstractNumId="53" w15:restartNumberingAfterBreak="0">
     <w:nsid w:val="78B80373"/>
     <w:multiLevelType w:val="hybridMultilevel"/>
     <w:tmpl w:val="F7F0454A"/>
@@ -15617,7 +16177,7 @@
       </w:rPr>
     </w:lvl>
   </w:abstractNum>
-  <w:abstractNum w:abstractNumId="52" w15:restartNumberingAfterBreak="0">
+  <w:abstractNum w:abstractNumId="54" w15:restartNumberingAfterBreak="0">
     <w:nsid w:val="7C0E68A6"/>
     <w:multiLevelType w:val="hybridMultilevel"/>
     <w:tmpl w:val="C8AADAC8"/>
@@ -15737,46 +16297,46 @@
     <w:abstractNumId w:val="3"/>
   </w:num>
   <w:num w:numId="3">
-    <w:abstractNumId w:val="32"/>
+    <w:abstractNumId w:val="34"/>
   </w:num>
   <w:num w:numId="4">
-    <w:abstractNumId w:val="36"/>
+    <w:abstractNumId w:val="38"/>
   </w:num>
   <w:num w:numId="5">
     <w:abstractNumId w:val="5"/>
   </w:num>
   <w:num w:numId="6">
-    <w:abstractNumId w:val="41"/>
+    <w:abstractNumId w:val="43"/>
   </w:num>
   <w:num w:numId="7">
-    <w:abstractNumId w:val="34"/>
+    <w:abstractNumId w:val="36"/>
   </w:num>
   <w:num w:numId="8">
-    <w:abstractNumId w:val="22"/>
+    <w:abstractNumId w:val="23"/>
   </w:num>
   <w:num w:numId="9">
-    <w:abstractNumId w:val="30"/>
+    <w:abstractNumId w:val="32"/>
   </w:num>
   <w:num w:numId="10">
-    <w:abstractNumId w:val="33"/>
+    <w:abstractNumId w:val="35"/>
   </w:num>
   <w:num w:numId="11">
     <w:abstractNumId w:val="1"/>
   </w:num>
   <w:num w:numId="12">
-    <w:abstractNumId w:val="38"/>
+    <w:abstractNumId w:val="40"/>
   </w:num>
   <w:num w:numId="13">
     <w:abstractNumId w:val="7"/>
   </w:num>
   <w:num w:numId="14">
-    <w:abstractNumId w:val="21"/>
+    <w:abstractNumId w:val="22"/>
   </w:num>
   <w:num w:numId="15">
     <w:abstractNumId w:val="10"/>
   </w:num>
   <w:num w:numId="16">
-    <w:abstractNumId w:val="25"/>
+    <w:abstractNumId w:val="26"/>
   </w:num>
   <w:num w:numId="17">
     <w:abstractNumId w:val="17"/>
@@ -15785,7 +16345,7 @@
     <w:abstractNumId w:val="9"/>
   </w:num>
   <w:num w:numId="19">
-    <w:abstractNumId w:val="20"/>
+    <w:abstractNumId w:val="21"/>
   </w:num>
   <w:num w:numId="20">
     <w:abstractNumId w:val="15"/>
@@ -15800,7 +16360,7 @@
     <w:abstractNumId w:val="2"/>
   </w:num>
   <w:num w:numId="24">
-    <w:abstractNumId w:val="37"/>
+    <w:abstractNumId w:val="39"/>
   </w:num>
   <w:num w:numId="25">
     <w:abstractNumId w:val="4"/>
@@ -15812,67 +16372,67 @@
     <w:abstractNumId w:val="12"/>
   </w:num>
   <w:num w:numId="28">
-    <w:abstractNumId w:val="43"/>
+    <w:abstractNumId w:val="45"/>
   </w:num>
   <w:num w:numId="29">
-    <w:abstractNumId w:val="42"/>
+    <w:abstractNumId w:val="44"/>
   </w:num>
   <w:num w:numId="30">
+    <w:abstractNumId w:val="52"/>
+  </w:num>
+  <w:num w:numId="31">
+    <w:abstractNumId w:val="24"/>
+  </w:num>
+  <w:num w:numId="32">
+    <w:abstractNumId w:val="27"/>
+  </w:num>
+  <w:num w:numId="33">
     <w:abstractNumId w:val="50"/>
   </w:num>
-  <w:num w:numId="31">
-    <w:abstractNumId w:val="23"/>
-  </w:num>
-  <w:num w:numId="32">
-    <w:abstractNumId w:val="26"/>
-  </w:num>
-  <w:num w:numId="33">
-    <w:abstractNumId w:val="48"/>
-  </w:num>
   <w:num w:numId="34">
-    <w:abstractNumId w:val="31"/>
+    <w:abstractNumId w:val="33"/>
   </w:num>
   <w:num w:numId="35">
-    <w:abstractNumId w:val="39"/>
+    <w:abstractNumId w:val="41"/>
   </w:num>
   <w:num w:numId="36">
-    <w:abstractNumId w:val="47"/>
+    <w:abstractNumId w:val="49"/>
   </w:num>
   <w:num w:numId="37">
-    <w:abstractNumId w:val="28"/>
+    <w:abstractNumId w:val="29"/>
   </w:num>
   <w:num w:numId="38">
-    <w:abstractNumId w:val="35"/>
+    <w:abstractNumId w:val="37"/>
   </w:num>
   <w:num w:numId="39">
     <w:abstractNumId w:val="14"/>
   </w:num>
   <w:num w:numId="40">
-    <w:abstractNumId w:val="45"/>
+    <w:abstractNumId w:val="47"/>
   </w:num>
   <w:num w:numId="41">
-    <w:abstractNumId w:val="52"/>
+    <w:abstractNumId w:val="54"/>
   </w:num>
   <w:num w:numId="42">
-    <w:abstractNumId w:val="49"/>
+    <w:abstractNumId w:val="51"/>
   </w:num>
   <w:num w:numId="43">
-    <w:abstractNumId w:val="27"/>
+    <w:abstractNumId w:val="28"/>
   </w:num>
   <w:num w:numId="44">
-    <w:abstractNumId w:val="44"/>
+    <w:abstractNumId w:val="46"/>
   </w:num>
   <w:num w:numId="45">
-    <w:abstractNumId w:val="46"/>
+    <w:abstractNumId w:val="48"/>
   </w:num>
   <w:num w:numId="46">
     <w:abstractNumId w:val="18"/>
   </w:num>
   <w:num w:numId="47">
-    <w:abstractNumId w:val="40"/>
+    <w:abstractNumId w:val="42"/>
   </w:num>
   <w:num w:numId="48">
-    <w:abstractNumId w:val="51"/>
+    <w:abstractNumId w:val="53"/>
   </w:num>
   <w:num w:numId="49">
     <w:abstractNumId w:val="19"/>
@@ -15881,15 +16441,21 @@
     <w:abstractNumId w:val="11"/>
   </w:num>
   <w:num w:numId="51">
-    <w:abstractNumId w:val="24"/>
+    <w:abstractNumId w:val="25"/>
   </w:num>
   <w:num w:numId="52">
     <w:abstractNumId w:val="13"/>
   </w:num>
   <w:num w:numId="53">
-    <w:abstractNumId w:val="29"/>
+    <w:abstractNumId w:val="31"/>
   </w:num>
-  <w:numIdMacAtCleanup w:val="46"/>
+  <w:num w:numId="54">
+    <w:abstractNumId w:val="30"/>
+  </w:num>
+  <w:num w:numId="55">
+    <w:abstractNumId w:val="20"/>
+  </w:num>
+  <w:numIdMacAtCleanup w:val="55"/>
 </w:numbering>
 </file>
 
@@ -16289,7 +16855,6 @@
   <w:style w:type="character" w:default="1" w:styleId="DefaultParagraphFont">
     <w:name w:val="Default Paragraph Font"/>
     <w:uiPriority w:val="1"/>
-    <w:semiHidden/>
     <w:unhideWhenUsed/>
   </w:style>
   <w:style w:type="table" w:default="1" w:styleId="TableNormal">

</xml_diff>

<commit_message>
Response to discussion question
</commit_message>
<xml_diff>
--- a/Notes/POLS6330_2020_Spring_Notes_Lectures_v00.docx
+++ b/Notes/POLS6330_2020_Spring_Notes_Lectures_v00.docx
@@ -9054,6 +9054,77 @@
       </w:pPr>
       <w:r>
         <w:t>Response:</w:t>
+      </w:r>
+    </w:p>
+    <w:p>
+      <w:pPr>
+        <w:spacing w:after="60"/>
+      </w:pPr>
+      <w:r>
+        <w:t xml:space="preserve">Given that average incomes </w:t>
+      </w:r>
+      <w:r>
+        <w:t>have increased</w:t>
+      </w:r>
+      <w:r>
+        <w:t>, an economist focused on average incomes might predict that the level of public expenditures would increase</w:t>
+      </w:r>
+      <w:r>
+        <w:t xml:space="preserve"> </w:t>
+      </w:r>
+      <w:r>
+        <w:t>and the</w:t>
+      </w:r>
+      <w:r>
+        <w:t xml:space="preserve"> composition would expand.  </w:t>
+      </w:r>
+      <w:r>
+        <w:t>Inc</w:t>
+      </w:r>
+      <w:r>
+        <w:t>reases in average income shift</w:t>
+      </w:r>
+      <w:r>
+        <w:t xml:space="preserve"> the budget constraint curve out</w:t>
+      </w:r>
+      <w:r>
+        <w:t xml:space="preserve">.  Thus, individuals and households can move to </w:t>
+      </w:r>
+      <w:r>
+        <w:t>a higher indifference curve while</w:t>
+      </w:r>
+      <w:r>
+        <w:t xml:space="preserve"> </w:t>
+      </w:r>
+      <w:r>
+        <w:t>increasing</w:t>
+      </w:r>
+      <w:r>
+        <w:t xml:space="preserve"> consumption of both public and private goods.  </w:t>
+      </w:r>
+      <w:r>
+        <w:br/>
+      </w:r>
+      <w:r>
+        <w:br/>
+      </w:r>
+      <w:r>
+        <w:t xml:space="preserve">Assuming conditions are such that the voter paradox does not arise, an economist focused on median voter behavior might predict that </w:t>
+      </w:r>
+      <w:r>
+        <w:t xml:space="preserve">the </w:t>
+      </w:r>
+      <w:r>
+        <w:t xml:space="preserve">level and composition of public expenditures would remain stagnant because the median income has remained stagnant.  Individuals and households with median incomes would prefer that public expenditures do not increase because </w:t>
+      </w:r>
+      <w:r>
+        <w:t xml:space="preserve">it would raise their tax prices and shift their budget constraint curve to the left.  This would reduce the amount they have available for the consumption of </w:t>
+      </w:r>
+      <w:r>
+        <w:t xml:space="preserve">public and </w:t>
+      </w:r>
+      <w:r>
+        <w:t>private goods.</w:t>
       </w:r>
     </w:p>
     <w:p>
@@ -16855,6 +16926,7 @@
   <w:style w:type="character" w:default="1" w:styleId="DefaultParagraphFont">
     <w:name w:val="Default Paragraph Font"/>
     <w:uiPriority w:val="1"/>
+    <w:semiHidden/>
     <w:unhideWhenUsed/>
   </w:style>
   <w:style w:type="table" w:default="1" w:styleId="TableNormal">

</xml_diff>

<commit_message>
Response to discussion question on median voter theory
</commit_message>
<xml_diff>
--- a/Notes/POLS6330_2020_Spring_Notes_Lectures_v00.docx
+++ b/Notes/POLS6330_2020_Spring_Notes_Lectures_v00.docx
@@ -9133,6 +9133,90 @@
       </w:pPr>
       <w:bookmarkStart w:id="0" w:name="_GoBack"/>
       <w:bookmarkEnd w:id="0"/>
+    </w:p>
+    <w:p>
+      <w:pPr>
+        <w:spacing w:after="60"/>
+        <w:rPr>
+          <w:u w:val="single"/>
+        </w:rPr>
+      </w:pPr>
+      <w:r>
+        <w:rPr>
+          <w:u w:val="single"/>
+        </w:rPr>
+        <w:t xml:space="preserve">Response to post by Ivan </w:t>
+      </w:r>
+      <w:proofErr w:type="spellStart"/>
+      <w:r>
+        <w:rPr>
+          <w:u w:val="single"/>
+        </w:rPr>
+        <w:t>Mugulusi</w:t>
+      </w:r>
+      <w:proofErr w:type="spellEnd"/>
+    </w:p>
+    <w:p>
+      <w:pPr>
+        <w:spacing w:after="60"/>
+      </w:pPr>
+      <w:r>
+        <w:t>Is it the case that the median voter preferences determine the efficient level of public expenditure?  I was under the impression that the median voter preferences prevailed because the preferences of voters at the two extremes essentially negated each other and that the median voter preference might not necessarily be the most efficient allocation.</w:t>
+      </w:r>
+    </w:p>
+    <w:p>
+      <w:pPr>
+        <w:spacing w:after="60"/>
+      </w:pPr>
+    </w:p>
+    <w:p>
+      <w:pPr>
+        <w:rPr>
+          <w:u w:val="single"/>
+        </w:rPr>
+      </w:pPr>
+      <w:r>
+        <w:rPr>
+          <w:u w:val="single"/>
+        </w:rPr>
+        <w:br w:type="page"/>
+      </w:r>
+    </w:p>
+    <w:p>
+      <w:pPr>
+        <w:spacing w:after="60"/>
+        <w:rPr>
+          <w:u w:val="single"/>
+        </w:rPr>
+      </w:pPr>
+      <w:r>
+        <w:rPr>
+          <w:u w:val="single"/>
+        </w:rPr>
+        <w:lastRenderedPageBreak/>
+        <w:t xml:space="preserve">Response to post by Laura </w:t>
+      </w:r>
+      <w:proofErr w:type="spellStart"/>
+      <w:r>
+        <w:rPr>
+          <w:u w:val="single"/>
+        </w:rPr>
+        <w:t>Bernett</w:t>
+      </w:r>
+      <w:proofErr w:type="spellEnd"/>
+    </w:p>
+    <w:p>
+      <w:pPr>
+        <w:spacing w:after="60"/>
+      </w:pPr>
+      <w:r>
+        <w:t>It sounds like you're saying the prediction of the economist that focuses on average incomes will always be less accurate than the prediction of the economist that focuses on median income.  Doesn't median voter theory fail consider that different groups of people exhibit different levels of voter turnout?  What if individuals closer to the average income exhibit higher voter turnout than individuals closer to the median income?</w:t>
+      </w:r>
+    </w:p>
+    <w:p>
+      <w:pPr>
+        <w:spacing w:after="60"/>
+      </w:pPr>
     </w:p>
     <w:sectPr>
       <w:headerReference w:type="default" r:id="rId16"/>
@@ -9324,7 +9408,7 @@
         <w:bCs/>
         <w:noProof/>
       </w:rPr>
-      <w:t>1</w:t>
+      <w:t>2</w:t>
     </w:r>
     <w:r>
       <w:rPr>
@@ -9363,7 +9447,7 @@
         <w:bCs/>
         <w:noProof/>
       </w:rPr>
-      <w:t>1</w:t>
+      <w:t>2</w:t>
     </w:r>
     <w:r>
       <w:rPr>

</xml_diff>

<commit_message>
Notes from class on April 7, 2020
</commit_message>
<xml_diff>
--- a/Notes/POLS6330_2020_Spring_Notes_Lectures_v00.docx
+++ b/Notes/POLS6330_2020_Spring_Notes_Lectures_v00.docx
@@ -9361,8 +9361,9 @@
         <w:spacing w:after="60"/>
         <w:contextualSpacing w:val="0"/>
       </w:pPr>
-      <w:bookmarkStart w:id="0" w:name="_GoBack"/>
-      <w:bookmarkEnd w:id="0"/>
+      <w:r>
+        <w:t>In addition to individuals that can obtain a higher education who otherwise wouldn’t be able to, beneficiaries of higher education loans from the federal government include the loan servicers and the higher education institutions.  The companies that hire college graduates also benefit because they don’t have to incur the cost of educating their workforce.</w:t>
+      </w:r>
     </w:p>
     <w:p>
       <w:pPr>
@@ -9401,6 +9402,12 @@
         <w:spacing w:after="60"/>
         <w:contextualSpacing w:val="0"/>
       </w:pPr>
+      <w:r>
+        <w:t xml:space="preserve">Champions of the Affordable Care Act (also known as Obamacare) conceived the program to address the millions of people who could not obtain health insurance in the private market.  It was also meant to </w:t>
+      </w:r>
+      <w:r>
+        <w:t>address the escalating cost of healthcare in the United States.</w:t>
+      </w:r>
     </w:p>
     <w:p>
       <w:pPr>
@@ -9435,8 +9442,22 @@
     </w:p>
     <w:p>
       <w:pPr>
-        <w:spacing w:after="60"/>
-      </w:pPr>
+        <w:pStyle w:val="ListParagraph"/>
+        <w:spacing w:after="60"/>
+        <w:contextualSpacing w:val="0"/>
+      </w:pPr>
+      <w:r>
+        <w:t>In the context of public sector economics, incidence indicates who ultimately benefits from or bears the burden of a program or tax.  Regarding the mortgage interest deduction on income tax for homeowners, beneficiaries include homeowners</w:t>
+      </w:r>
+      <w:r>
+        <w:t xml:space="preserve"> (particularly wealthy individuals who purchase expensive homes)</w:t>
+      </w:r>
+      <w:r>
+        <w:t xml:space="preserve">, real estate agents, and mortgage issuers.  Those who bear the burden of this deduction </w:t>
+      </w:r>
+      <w:r>
+        <w:t>low income individuals who would benefit from programs financed by the taxes that would have been collected were it not for the deduction.</w:t>
+      </w:r>
     </w:p>
     <w:p>
       <w:pPr>
@@ -9518,21 +9539,14 @@
         <w:t xml:space="preserve"> one of the market failures that the Coronavirus/COVID-19 pandemic has revealed in the U.S. health care system.</w:t>
       </w:r>
       <w:r>
-        <w:t xml:space="preserve">  A negative externality is a situation in which individuals who are not party to an activity must bear the cost of the activity</w:t>
-      </w:r>
-      <w:r>
-        <w:t xml:space="preserve"> (Stiglitz &amp; </w:t>
-      </w:r>
-      <w:proofErr w:type="spellStart"/>
-      <w:r>
-        <w:t>Rosengard</w:t>
-      </w:r>
-      <w:proofErr w:type="spellEnd"/>
-      <w:r>
-        <w:t>, 2015, p. 87).</w:t>
-      </w:r>
-      <w:r>
-        <w:t xml:space="preserve">  Individuals who don’t abide by the shelter in place orders and contract the coronavirus/COVID-19 impose a cost on others who are not a party to the actions of those persons.  They may spread the illness to other individuals </w:t>
+        <w:t xml:space="preserve">  </w:t>
+      </w:r>
+      <w:r>
+        <w:t xml:space="preserve">Individuals who don’t abide by the shelter in place orders and contract the coronavirus/COVID-19 impose a cost on others who are not a party to the actions of those </w:t>
+      </w:r>
+      <w:r>
+        <w:lastRenderedPageBreak/>
+        <w:t xml:space="preserve">persons.  They may spread the illness to other individuals </w:t>
       </w:r>
       <w:r>
         <w:t xml:space="preserve">(such as family members) </w:t>
@@ -9544,19 +9558,11 @@
         <w:t xml:space="preserve"> </w:t>
       </w:r>
       <w:r>
-        <w:t xml:space="preserve">not related to </w:t>
-      </w:r>
-      <w:r>
-        <w:t>COVID-19</w:t>
-      </w:r>
-      <w:r>
-        <w:t>.</w:t>
-      </w:r>
-    </w:p>
-    <w:p>
-      <w:pPr>
-        <w:spacing w:after="60"/>
-      </w:pPr>
+        <w:t>not related to COVID-19.</w:t>
+      </w:r>
+      <w:r>
+        <w:br/>
+      </w:r>
     </w:p>
     <w:p>
       <w:pPr>
@@ -9591,45 +9597,8 @@
       <w:pPr>
         <w:spacing w:after="60"/>
       </w:pPr>
-    </w:p>
-    <w:p>
-      <w:pPr>
-        <w:spacing w:after="60"/>
-      </w:pPr>
-      <w:r>
-        <w:t>References</w:t>
-      </w:r>
-    </w:p>
-    <w:p>
-      <w:pPr>
-        <w:pStyle w:val="Header"/>
-        <w:ind w:left="720" w:hanging="720"/>
-      </w:pPr>
-      <w:r>
-        <w:t xml:space="preserve">Stiglitz, J. E, &amp; </w:t>
-      </w:r>
-      <w:proofErr w:type="spellStart"/>
-      <w:r>
-        <w:t>Rosengard</w:t>
-      </w:r>
-      <w:proofErr w:type="spellEnd"/>
-      <w:r>
-        <w:t xml:space="preserve">, J. K. (2015). </w:t>
-      </w:r>
-      <w:r>
-        <w:rPr>
-          <w:i/>
-        </w:rPr>
-        <w:t>Economics of the Public Sector</w:t>
-      </w:r>
-      <w:r>
-        <w:t xml:space="preserve"> (4th ed.). New York, NY: W. W. Norton &amp; Company, Inc. </w:t>
-      </w:r>
-    </w:p>
-    <w:p>
-      <w:pPr>
-        <w:spacing w:after="60"/>
-      </w:pPr>
+      <w:bookmarkStart w:id="0" w:name="_GoBack"/>
+      <w:bookmarkEnd w:id="0"/>
     </w:p>
     <w:sectPr>
       <w:headerReference w:type="default" r:id="rId18"/>
@@ -9917,7 +9886,7 @@
         <w:bCs/>
         <w:noProof/>
       </w:rPr>
-      <w:t>1</w:t>
+      <w:t>2</w:t>
     </w:r>
     <w:r>
       <w:rPr>
@@ -18115,7 +18084,7 @@
 </file>
 
 <file path=customXml/itemProps1.xml><?xml version="1.0" encoding="utf-8"?>
-<ds:datastoreItem xmlns:ds="http://schemas.openxmlformats.org/officeDocument/2006/customXml" ds:itemID="{ECE11614-F0EB-497F-ACFB-40C0ADA9A151}">
+<ds:datastoreItem xmlns:ds="http://schemas.openxmlformats.org/officeDocument/2006/customXml" ds:itemID="{28D983D2-BC08-440C-96FB-855EFE1C2040}">
   <ds:schemaRefs>
     <ds:schemaRef ds:uri="http://schemas.openxmlformats.org/officeDocument/2006/bibliography"/>
   </ds:schemaRefs>

</xml_diff>

<commit_message>
Downloaded literature review feedback from Dr. Cropf
</commit_message>
<xml_diff>
--- a/Notes/POLS6330_2020_Spring_Notes_Lectures_v00.docx
+++ b/Notes/POLS6330_2020_Spring_Notes_Lectures_v00.docx
@@ -9362,7 +9362,13 @@
         <w:contextualSpacing w:val="0"/>
       </w:pPr>
       <w:r>
-        <w:t>In addition to individuals that can obtain a higher education who otherwise wouldn’t be able to, beneficiaries of higher education loans from the federal government include the loan servicers and the higher education institutions.  The companies that hire college graduates also benefit because they don’t have to incur the cost of educating their workforce.</w:t>
+        <w:t>In addition to individuals that can obtain a higher education who otherwise wouldn’t be able to, beneficiaries of higher education loans from the federal government include the loan servicers and the higher education institutions.  The companies that hire college graduates also benefit because they don’t have to incur the cost of educating</w:t>
+      </w:r>
+      <w:r>
+        <w:t xml:space="preserve"> and training</w:t>
+      </w:r>
+      <w:r>
+        <w:t xml:space="preserve"> their workforce.</w:t>
       </w:r>
     </w:p>
     <w:p>
@@ -9447,13 +9453,25 @@
         <w:contextualSpacing w:val="0"/>
       </w:pPr>
       <w:r>
-        <w:t>In the context of public sector economics, incidence indicates who ultimately benefits from or bears the burden of a program or tax.  Regarding the mortgage interest deduction on income tax for homeowners, beneficiaries include homeowners</w:t>
+        <w:t xml:space="preserve">In the context of public sector economics, incidence indicates who ultimately benefits from or bears the </w:t>
+      </w:r>
+      <w:r>
+        <w:t xml:space="preserve">economic </w:t>
+      </w:r>
+      <w:r>
+        <w:t>burden of a program or tax.  Regarding the mortgage interest deduction on income tax for homeowners, beneficiaries include homeowners</w:t>
       </w:r>
       <w:r>
         <w:t xml:space="preserve"> (particularly wealthy individuals who purchase expensive homes)</w:t>
       </w:r>
       <w:r>
-        <w:t xml:space="preserve">, real estate agents, and mortgage issuers.  Those who bear the burden of this deduction </w:t>
+        <w:t>, real estate agents, and mortgage issuers.  Those who bear the burden of this deduction</w:t>
+      </w:r>
+      <w:r>
+        <w:t xml:space="preserve"> include</w:t>
+      </w:r>
+      <w:r>
+        <w:t xml:space="preserve"> </w:t>
       </w:r>
       <w:r>
         <w:t>low income individuals who would benefit from programs financed by the taxes that would have been collected were it not for the deduction.</w:t>
@@ -9591,6 +9609,104 @@
       </w:r>
       <w:r>
         <w:t>coronavirus/COVID-19 pandemic where the benefit of providing healthcare to everyone has been made apparent by the risk of death the illness presents.</w:t>
+      </w:r>
+    </w:p>
+    <w:p>
+      <w:pPr>
+        <w:spacing w:after="60"/>
+      </w:pPr>
+    </w:p>
+    <w:p>
+      <w:pPr>
+        <w:spacing w:after="60"/>
+        <w:rPr>
+          <w:u w:val="single"/>
+        </w:rPr>
+      </w:pPr>
+      <w:r>
+        <w:rPr>
+          <w:u w:val="single"/>
+        </w:rPr>
+        <w:t xml:space="preserve">Response to post by Rachel </w:t>
+      </w:r>
+      <w:proofErr w:type="spellStart"/>
+      <w:r>
+        <w:rPr>
+          <w:u w:val="single"/>
+        </w:rPr>
+        <w:t>Rimmerman</w:t>
+      </w:r>
+      <w:proofErr w:type="spellEnd"/>
+    </w:p>
+    <w:p>
+      <w:pPr>
+        <w:spacing w:after="60"/>
+      </w:pPr>
+      <w:r>
+        <w:t>The mass unemployment is an important point. I often forget that unemployment, inflation, and disequilibrium is a category of market failure.  In addition to the mass unemployment there is also the price spikes with many goods that are experiencing shortages during the pandemic.</w:t>
+      </w:r>
+    </w:p>
+    <w:p>
+      <w:pPr>
+        <w:spacing w:after="60"/>
+      </w:pPr>
+    </w:p>
+    <w:p>
+      <w:pPr>
+        <w:spacing w:after="60"/>
+        <w:rPr>
+          <w:u w:val="single"/>
+        </w:rPr>
+      </w:pPr>
+      <w:r>
+        <w:rPr>
+          <w:u w:val="single"/>
+        </w:rPr>
+        <w:t xml:space="preserve">Response to post by Annamaria </w:t>
+      </w:r>
+      <w:proofErr w:type="spellStart"/>
+      <w:r>
+        <w:rPr>
+          <w:u w:val="single"/>
+        </w:rPr>
+        <w:t>Sz</w:t>
+      </w:r>
+      <w:r>
+        <w:rPr>
+          <w:u w:val="single"/>
+        </w:rPr>
+        <w:t>a</w:t>
+      </w:r>
+      <w:r>
+        <w:rPr>
+          <w:u w:val="single"/>
+        </w:rPr>
+        <w:t>konyi</w:t>
+      </w:r>
+      <w:proofErr w:type="spellEnd"/>
+    </w:p>
+    <w:p>
+      <w:pPr>
+        <w:spacing w:after="60"/>
+      </w:pPr>
+      <w:r>
+        <w:t xml:space="preserve">Great list! I wonder if the shortage of certain goods such as access to healthcare, personal protective equipment, toilet paper, etc. are </w:t>
+      </w:r>
+      <w:proofErr w:type="gramStart"/>
+      <w:r>
+        <w:t>really instances</w:t>
+      </w:r>
+      <w:proofErr w:type="gramEnd"/>
+      <w:r>
+        <w:t xml:space="preserve"> of incomplete markets or instances of </w:t>
+      </w:r>
+      <w:proofErr w:type="spellStart"/>
+      <w:r>
+        <w:t>disequilibriums</w:t>
+      </w:r>
+      <w:proofErr w:type="spellEnd"/>
+      <w:r>
+        <w:t>.  Both are categories of market failure but does it matter how we characterize the market failure or is it a distinction without a difference? ﻿﻿﻿﻿﻿﻿﻿﻿﻿﻿﻿﻿﻿﻿﻿</w:t>
       </w:r>
     </w:p>
     <w:p>
@@ -9694,7 +9810,7 @@
         <w:bCs/>
         <w:noProof/>
       </w:rPr>
-      <w:t>2</w:t>
+      <w:t>1</w:t>
     </w:r>
     <w:r>
       <w:rPr>
@@ -18084,7 +18200,7 @@
 </file>
 
 <file path=customXml/itemProps1.xml><?xml version="1.0" encoding="utf-8"?>
-<ds:datastoreItem xmlns:ds="http://schemas.openxmlformats.org/officeDocument/2006/customXml" ds:itemID="{28D983D2-BC08-440C-96FB-855EFE1C2040}">
+<ds:datastoreItem xmlns:ds="http://schemas.openxmlformats.org/officeDocument/2006/customXml" ds:itemID="{3FD8B215-99D2-452C-86A9-D61A095989AA}">
   <ds:schemaRefs>
     <ds:schemaRef ds:uri="http://schemas.openxmlformats.org/officeDocument/2006/bibliography"/>
   </ds:schemaRefs>

</xml_diff>

<commit_message>
Notes on Stiglitz & Rosengard (2015) chapter 19
</commit_message>
<xml_diff>
--- a/Notes/POLS6330_2020_Spring_Notes_Lectures_v00.docx
+++ b/Notes/POLS6330_2020_Spring_Notes_Lectures_v00.docx
@@ -9712,12 +9712,315 @@
     <w:p>
       <w:pPr>
         <w:spacing w:after="60"/>
-      </w:pPr>
+        <w:sectPr>
+          <w:headerReference w:type="default" r:id="rId18"/>
+          <w:pgSz w:w="12240" w:h="15840"/>
+          <w:pgMar w:top="1440" w:right="1440" w:bottom="1440" w:left="1440" w:header="720" w:footer="720" w:gutter="0"/>
+          <w:pgNumType w:start="1"/>
+          <w:cols w:space="720"/>
+          <w:docGrid w:linePitch="360"/>
+        </w:sectPr>
+      </w:pPr>
+    </w:p>
+    <w:p>
+      <w:pPr>
+        <w:spacing w:after="60"/>
+        <w:rPr>
+          <w:u w:val="single"/>
+        </w:rPr>
+      </w:pPr>
+      <w:r>
+        <w:rPr>
+          <w:u w:val="single"/>
+        </w:rPr>
+        <w:lastRenderedPageBreak/>
+        <w:t>Lecture Notes</w:t>
+      </w:r>
+    </w:p>
+    <w:p>
+      <w:pPr>
+        <w:pStyle w:val="ListParagraph"/>
+        <w:numPr>
+          <w:ilvl w:val="0"/>
+          <w:numId w:val="58"/>
+        </w:numPr>
+        <w:spacing w:after="60"/>
+      </w:pPr>
+      <w:r>
+        <w:t>Social cost-benefit analysis includes a wider range of impacts than private cost-benefit analysis.</w:t>
+      </w:r>
+    </w:p>
+    <w:p>
+      <w:pPr>
+        <w:pStyle w:val="ListParagraph"/>
+        <w:numPr>
+          <w:ilvl w:val="0"/>
+          <w:numId w:val="58"/>
+        </w:numPr>
+        <w:spacing w:after="60"/>
+      </w:pPr>
+      <w:r>
+        <w:t xml:space="preserve">Consumer surplus equals amount willing to pay less amount </w:t>
+      </w:r>
+      <w:proofErr w:type="gramStart"/>
+      <w:r>
+        <w:t>actually paid</w:t>
+      </w:r>
+      <w:proofErr w:type="gramEnd"/>
+      <w:r>
+        <w:t>.</w:t>
+      </w:r>
+    </w:p>
+    <w:p>
+      <w:pPr>
+        <w:pStyle w:val="ListParagraph"/>
+        <w:numPr>
+          <w:ilvl w:val="0"/>
+          <w:numId w:val="58"/>
+        </w:numPr>
+        <w:spacing w:after="60"/>
+      </w:pPr>
+      <w:r>
+        <w:t>Shadow prices don’t exist in the market.</w:t>
+      </w:r>
+    </w:p>
+    <w:p>
+      <w:pPr>
+        <w:pStyle w:val="ListParagraph"/>
+        <w:numPr>
+          <w:ilvl w:val="1"/>
+          <w:numId w:val="58"/>
+        </w:numPr>
+        <w:spacing w:after="60"/>
+      </w:pPr>
+      <w:r>
+        <w:t>They reflect true social costs and benefits.</w:t>
+      </w:r>
+    </w:p>
+    <w:p>
+      <w:pPr>
+        <w:pStyle w:val="ListParagraph"/>
+        <w:numPr>
+          <w:ilvl w:val="0"/>
+          <w:numId w:val="58"/>
+        </w:numPr>
+        <w:spacing w:after="60"/>
+      </w:pPr>
+      <w:r>
+        <w:t xml:space="preserve">Using discount rate to indicate the level of risk </w:t>
+      </w:r>
+      <w:r>
+        <w:t>conflates the e</w:t>
+      </w:r>
+      <w:r>
+        <w:t>valuation of income at</w:t>
+      </w:r>
+      <w:r>
+        <w:t xml:space="preserve"> different times with the </w:t>
+      </w:r>
+      <w:r>
+        <w:t>evaluation of risks</w:t>
+      </w:r>
+      <w:r>
+        <w:t xml:space="preserve"> (i.e., uncertainty)</w:t>
+      </w:r>
+      <w:r>
+        <w:t>.</w:t>
+      </w:r>
+    </w:p>
+    <w:p>
+      <w:pPr>
+        <w:pStyle w:val="ListParagraph"/>
+        <w:numPr>
+          <w:ilvl w:val="1"/>
+          <w:numId w:val="58"/>
+        </w:numPr>
+        <w:spacing w:after="60"/>
+      </w:pPr>
+      <w:r>
+        <w:t>Certainty equivalents are used to evaluate risks.</w:t>
+      </w:r>
+    </w:p>
+    <w:p>
+      <w:pPr>
+        <w:pStyle w:val="ListParagraph"/>
+        <w:numPr>
+          <w:ilvl w:val="0"/>
+          <w:numId w:val="58"/>
+        </w:numPr>
+        <w:spacing w:after="60"/>
+      </w:pPr>
+      <w:r>
+        <w:t>Considering distributional effects of a program assumes the social marginal value of a dollar to a poor person is greater than it is to a rich person.</w:t>
+      </w:r>
+    </w:p>
+    <w:p>
+      <w:pPr>
+        <w:spacing w:after="60"/>
+      </w:pPr>
+    </w:p>
+    <w:p>
+      <w:pPr>
+        <w:spacing w:after="60"/>
+        <w:rPr>
+          <w:u w:val="single"/>
+        </w:rPr>
+      </w:pPr>
+      <w:r>
+        <w:rPr>
+          <w:u w:val="single"/>
+        </w:rPr>
+        <w:t>Short Answer A</w:t>
+      </w:r>
+      <w:r>
+        <w:rPr>
+          <w:u w:val="single"/>
+        </w:rPr>
+        <w:t>ssignment (response due April 20</w:t>
+      </w:r>
+      <w:r>
+        <w:rPr>
+          <w:u w:val="single"/>
+        </w:rPr>
+        <w:t>, 2020 by 11:59 PM)</w:t>
+      </w:r>
+    </w:p>
+    <w:p>
+      <w:pPr>
+        <w:spacing w:after="60"/>
+      </w:pPr>
+      <w:r>
+        <w:t xml:space="preserve">Choose 2 of the 3 questions. </w:t>
+      </w:r>
+      <w:r>
+        <w:t xml:space="preserve">Write a few sentences for 2 of the 3 questions. </w:t>
+      </w:r>
+      <w:r>
+        <w:t xml:space="preserve"> </w:t>
+      </w:r>
+      <w:r>
+        <w:t>A few sentences should suffice for your answer</w:t>
+      </w:r>
+      <w:r>
+        <w:t xml:space="preserve">. </w:t>
+      </w:r>
+      <w:r>
+        <w:t xml:space="preserve"> </w:t>
+      </w:r>
+      <w:r>
+        <w:t>Be sure to briefly explain the concept in your own words and then apply the concept to public policy.</w:t>
+      </w:r>
       <w:bookmarkStart w:id="0" w:name="_GoBack"/>
       <w:bookmarkEnd w:id="0"/>
     </w:p>
+    <w:p>
+      <w:pPr>
+        <w:pStyle w:val="ListParagraph"/>
+        <w:numPr>
+          <w:ilvl w:val="0"/>
+          <w:numId w:val="59"/>
+        </w:numPr>
+        <w:spacing w:after="60"/>
+      </w:pPr>
+      <w:r>
+        <w:t xml:space="preserve">Explain why public cost-benefit analysis is more complicated that private cost-benefit analysis. </w:t>
+      </w:r>
+    </w:p>
+    <w:p>
+      <w:pPr>
+        <w:pStyle w:val="ListParagraph"/>
+        <w:numPr>
+          <w:ilvl w:val="0"/>
+          <w:numId w:val="59"/>
+        </w:numPr>
+        <w:spacing w:after="60"/>
+      </w:pPr>
+      <w:r>
+        <w:t xml:space="preserve">Explain why and when we should use shadow pricing. </w:t>
+      </w:r>
+    </w:p>
+    <w:p>
+      <w:pPr>
+        <w:pStyle w:val="ListParagraph"/>
+        <w:numPr>
+          <w:ilvl w:val="0"/>
+          <w:numId w:val="59"/>
+        </w:numPr>
+        <w:spacing w:after="60"/>
+      </w:pPr>
+      <w:r>
+        <w:t>Explain why government sh</w:t>
+      </w:r>
+      <w:r>
+        <w:t>ould not factor risk into a co</w:t>
+      </w:r>
+      <w:r>
+        <w:t>st-benefit analysis by increasing the discount rate. What should be used instead?</w:t>
+      </w:r>
+    </w:p>
+    <w:p>
+      <w:pPr>
+        <w:spacing w:after="60"/>
+      </w:pPr>
+    </w:p>
+    <w:p>
+      <w:pPr>
+        <w:spacing w:after="60"/>
+        <w:rPr>
+          <w:u w:val="single"/>
+        </w:rPr>
+      </w:pPr>
+      <w:r>
+        <w:rPr>
+          <w:u w:val="single"/>
+        </w:rPr>
+        <w:t>Class Blog</w:t>
+      </w:r>
+      <w:r>
+        <w:rPr>
+          <w:u w:val="single"/>
+        </w:rPr>
+        <w:t>/Discussion</w:t>
+      </w:r>
+      <w:r>
+        <w:rPr>
+          <w:u w:val="single"/>
+        </w:rPr>
+        <w:t xml:space="preserve"> Question</w:t>
+      </w:r>
+      <w:r>
+        <w:rPr>
+          <w:u w:val="single"/>
+        </w:rPr>
+        <w:t xml:space="preserve"> (response due April 20</w:t>
+      </w:r>
+      <w:r>
+        <w:rPr>
+          <w:u w:val="single"/>
+        </w:rPr>
+        <w:t>, 2020 by 11:59 PM)</w:t>
+      </w:r>
+    </w:p>
+    <w:p>
+      <w:pPr>
+        <w:spacing w:after="60"/>
+      </w:pPr>
+      <w:r>
+        <w:t>Do you think a person's wages should be used to place a dollar value on their life? Why or why not?</w:t>
+      </w:r>
+    </w:p>
+    <w:p>
+      <w:pPr>
+        <w:spacing w:after="60"/>
+      </w:pPr>
+    </w:p>
+    <w:p>
+      <w:pPr>
+        <w:spacing w:after="60"/>
+      </w:pPr>
+    </w:p>
     <w:sectPr>
-      <w:headerReference w:type="default" r:id="rId18"/>
+      <w:headerReference w:type="default" r:id="rId19"/>
       <w:pgSz w:w="12240" w:h="15840"/>
       <w:pgMar w:top="1440" w:right="1440" w:bottom="1440" w:left="1440" w:header="720" w:footer="720" w:gutter="0"/>
       <w:pgNumType w:start="1"/>
@@ -9810,7 +10113,7 @@
         <w:bCs/>
         <w:noProof/>
       </w:rPr>
-      <w:t>1</w:t>
+      <w:t>2</w:t>
     </w:r>
     <w:r>
       <w:rPr>
@@ -10002,7 +10305,7 @@
         <w:bCs/>
         <w:noProof/>
       </w:rPr>
-      <w:t>2</w:t>
+      <w:t>1</w:t>
     </w:r>
     <w:r>
       <w:rPr>
@@ -10042,6 +10345,102 @@
         <w:noProof/>
       </w:rPr>
       <w:t>2</w:t>
+    </w:r>
+    <w:r>
+      <w:rPr>
+        <w:b/>
+        <w:bCs/>
+      </w:rPr>
+      <w:fldChar w:fldCharType="end"/>
+    </w:r>
+  </w:p>
+</w:hdr>
+</file>
+
+<file path=word/header12.xml><?xml version="1.0" encoding="utf-8"?>
+<w:hdr xmlns:wpc="http://schemas.microsoft.com/office/word/2010/wordprocessingCanvas" xmlns:cx="http://schemas.microsoft.com/office/drawing/2014/chartex" xmlns:cx1="http://schemas.microsoft.com/office/drawing/2015/9/8/chartex" xmlns:cx2="http://schemas.microsoft.com/office/drawing/2015/10/21/chartex" xmlns:cx3="http://schemas.microsoft.com/office/drawing/2016/5/9/chartex" xmlns:cx4="http://schemas.microsoft.com/office/drawing/2016/5/10/chartex" xmlns:cx5="http://schemas.microsoft.com/office/drawing/2016/5/11/chartex" xmlns:mc="http://schemas.openxmlformats.org/markup-compatibility/2006" xmlns:o="urn:schemas-microsoft-com:office:office" xmlns:r="http://schemas.openxmlformats.org/officeDocument/2006/relationships" xmlns:m="http://schemas.openxmlformats.org/officeDocument/2006/math" xmlns:v="urn:schemas-microsoft-com:vml" xmlns:wp14="http://schemas.microsoft.com/office/word/2010/wordprocessingDrawing" xmlns:wp="http://schemas.openxmlformats.org/drawingml/2006/wordprocessingDrawing" xmlns:w10="urn:schemas-microsoft-com:office:word" xmlns:w="http://schemas.openxmlformats.org/wordprocessingml/2006/main" xmlns:w14="http://schemas.microsoft.com/office/word/2010/wordml" xmlns:w15="http://schemas.microsoft.com/office/word/2012/wordml" xmlns:w16se="http://schemas.microsoft.com/office/word/2015/wordml/symex" xmlns:wpg="http://schemas.microsoft.com/office/word/2010/wordprocessingGroup" xmlns:wpi="http://schemas.microsoft.com/office/word/2010/wordprocessingInk" xmlns:wne="http://schemas.microsoft.com/office/word/2006/wordml" xmlns:wps="http://schemas.microsoft.com/office/word/2010/wordprocessingShape" mc:Ignorable="w14 w15 w16se wp14">
+  <w:p>
+    <w:pPr>
+      <w:pStyle w:val="Header"/>
+    </w:pPr>
+    <w:r>
+      <w:t>POLS 6330 Public Finance Theory</w:t>
+    </w:r>
+  </w:p>
+  <w:p>
+    <w:pPr>
+      <w:pStyle w:val="Header"/>
+    </w:pPr>
+    <w:r>
+      <w:t xml:space="preserve">Notes from class on April 13, 2020 | Page </w:t>
+    </w:r>
+    <w:r>
+      <w:rPr>
+        <w:b/>
+        <w:bCs/>
+      </w:rPr>
+      <w:fldChar w:fldCharType="begin"/>
+    </w:r>
+    <w:r>
+      <w:rPr>
+        <w:b/>
+        <w:bCs/>
+      </w:rPr>
+      <w:instrText xml:space="preserve"> PAGE  \* Arabic  \* MERGEFORMAT </w:instrText>
+    </w:r>
+    <w:r>
+      <w:rPr>
+        <w:b/>
+        <w:bCs/>
+      </w:rPr>
+      <w:fldChar w:fldCharType="separate"/>
+    </w:r>
+    <w:r>
+      <w:rPr>
+        <w:b/>
+        <w:bCs/>
+        <w:noProof/>
+      </w:rPr>
+      <w:t>1</w:t>
+    </w:r>
+    <w:r>
+      <w:rPr>
+        <w:b/>
+        <w:bCs/>
+      </w:rPr>
+      <w:fldChar w:fldCharType="end"/>
+    </w:r>
+    <w:r>
+      <w:t xml:space="preserve"> of </w:t>
+    </w:r>
+    <w:r>
+      <w:rPr>
+        <w:b/>
+        <w:bCs/>
+      </w:rPr>
+      <w:fldChar w:fldCharType="begin"/>
+    </w:r>
+    <w:r>
+      <w:rPr>
+        <w:b/>
+        <w:bCs/>
+      </w:rPr>
+      <w:instrText xml:space="preserve"> SECTIONPAGES   \* MERGEFORMAT </w:instrText>
+    </w:r>
+    <w:r>
+      <w:rPr>
+        <w:b/>
+        <w:bCs/>
+      </w:rPr>
+      <w:fldChar w:fldCharType="separate"/>
+    </w:r>
+    <w:r>
+      <w:rPr>
+        <w:b/>
+        <w:bCs/>
+        <w:noProof/>
+      </w:rPr>
+      <w:t>1</w:t>
     </w:r>
     <w:r>
       <w:rPr>
@@ -14328,6 +14727,119 @@
     </w:lvl>
   </w:abstractNum>
   <w:abstractNum w:abstractNumId="31" w15:restartNumberingAfterBreak="0">
+    <w:nsid w:val="50993165"/>
+    <w:multiLevelType w:val="hybridMultilevel"/>
+    <w:tmpl w:val="386CFFE2"/>
+    <w:lvl w:ilvl="0" w:tplc="04090001">
+      <w:start w:val="1"/>
+      <w:numFmt w:val="bullet"/>
+      <w:lvlText w:val=""/>
+      <w:lvlJc w:val="left"/>
+      <w:pPr>
+        <w:ind w:left="720" w:hanging="360"/>
+      </w:pPr>
+      <w:rPr>
+        <w:rFonts w:ascii="Symbol" w:hAnsi="Symbol" w:hint="default"/>
+      </w:rPr>
+    </w:lvl>
+    <w:lvl w:ilvl="1" w:tplc="04090003">
+      <w:start w:val="1"/>
+      <w:numFmt w:val="bullet"/>
+      <w:lvlText w:val="o"/>
+      <w:lvlJc w:val="left"/>
+      <w:pPr>
+        <w:ind w:left="1440" w:hanging="360"/>
+      </w:pPr>
+      <w:rPr>
+        <w:rFonts w:ascii="Courier New" w:hAnsi="Courier New" w:cs="Courier New" w:hint="default"/>
+      </w:rPr>
+    </w:lvl>
+    <w:lvl w:ilvl="2" w:tplc="04090005" w:tentative="1">
+      <w:start w:val="1"/>
+      <w:numFmt w:val="bullet"/>
+      <w:lvlText w:val=""/>
+      <w:lvlJc w:val="left"/>
+      <w:pPr>
+        <w:ind w:left="2160" w:hanging="360"/>
+      </w:pPr>
+      <w:rPr>
+        <w:rFonts w:ascii="Wingdings" w:hAnsi="Wingdings" w:hint="default"/>
+      </w:rPr>
+    </w:lvl>
+    <w:lvl w:ilvl="3" w:tplc="04090001" w:tentative="1">
+      <w:start w:val="1"/>
+      <w:numFmt w:val="bullet"/>
+      <w:lvlText w:val=""/>
+      <w:lvlJc w:val="left"/>
+      <w:pPr>
+        <w:ind w:left="2880" w:hanging="360"/>
+      </w:pPr>
+      <w:rPr>
+        <w:rFonts w:ascii="Symbol" w:hAnsi="Symbol" w:hint="default"/>
+      </w:rPr>
+    </w:lvl>
+    <w:lvl w:ilvl="4" w:tplc="04090003" w:tentative="1">
+      <w:start w:val="1"/>
+      <w:numFmt w:val="bullet"/>
+      <w:lvlText w:val="o"/>
+      <w:lvlJc w:val="left"/>
+      <w:pPr>
+        <w:ind w:left="3600" w:hanging="360"/>
+      </w:pPr>
+      <w:rPr>
+        <w:rFonts w:ascii="Courier New" w:hAnsi="Courier New" w:cs="Courier New" w:hint="default"/>
+      </w:rPr>
+    </w:lvl>
+    <w:lvl w:ilvl="5" w:tplc="04090005" w:tentative="1">
+      <w:start w:val="1"/>
+      <w:numFmt w:val="bullet"/>
+      <w:lvlText w:val=""/>
+      <w:lvlJc w:val="left"/>
+      <w:pPr>
+        <w:ind w:left="4320" w:hanging="360"/>
+      </w:pPr>
+      <w:rPr>
+        <w:rFonts w:ascii="Wingdings" w:hAnsi="Wingdings" w:hint="default"/>
+      </w:rPr>
+    </w:lvl>
+    <w:lvl w:ilvl="6" w:tplc="04090001" w:tentative="1">
+      <w:start w:val="1"/>
+      <w:numFmt w:val="bullet"/>
+      <w:lvlText w:val=""/>
+      <w:lvlJc w:val="left"/>
+      <w:pPr>
+        <w:ind w:left="5040" w:hanging="360"/>
+      </w:pPr>
+      <w:rPr>
+        <w:rFonts w:ascii="Symbol" w:hAnsi="Symbol" w:hint="default"/>
+      </w:rPr>
+    </w:lvl>
+    <w:lvl w:ilvl="7" w:tplc="04090003" w:tentative="1">
+      <w:start w:val="1"/>
+      <w:numFmt w:val="bullet"/>
+      <w:lvlText w:val="o"/>
+      <w:lvlJc w:val="left"/>
+      <w:pPr>
+        <w:ind w:left="5760" w:hanging="360"/>
+      </w:pPr>
+      <w:rPr>
+        <w:rFonts w:ascii="Courier New" w:hAnsi="Courier New" w:cs="Courier New" w:hint="default"/>
+      </w:rPr>
+    </w:lvl>
+    <w:lvl w:ilvl="8" w:tplc="04090005" w:tentative="1">
+      <w:start w:val="1"/>
+      <w:numFmt w:val="bullet"/>
+      <w:lvlText w:val=""/>
+      <w:lvlJc w:val="left"/>
+      <w:pPr>
+        <w:ind w:left="6480" w:hanging="360"/>
+      </w:pPr>
+      <w:rPr>
+        <w:rFonts w:ascii="Wingdings" w:hAnsi="Wingdings" w:hint="default"/>
+      </w:rPr>
+    </w:lvl>
+  </w:abstractNum>
+  <w:abstractNum w:abstractNumId="32" w15:restartNumberingAfterBreak="0">
     <w:nsid w:val="53D311D1"/>
     <w:multiLevelType w:val="hybridMultilevel"/>
     <w:tmpl w:val="74CAF31C"/>
@@ -14440,7 +14952,7 @@
       </w:rPr>
     </w:lvl>
   </w:abstractNum>
-  <w:abstractNum w:abstractNumId="32" w15:restartNumberingAfterBreak="0">
+  <w:abstractNum w:abstractNumId="33" w15:restartNumberingAfterBreak="0">
     <w:nsid w:val="595A09EA"/>
     <w:multiLevelType w:val="hybridMultilevel"/>
     <w:tmpl w:val="2256A610"/>
@@ -14553,7 +15065,7 @@
       </w:rPr>
     </w:lvl>
   </w:abstractNum>
-  <w:abstractNum w:abstractNumId="33" w15:restartNumberingAfterBreak="0">
+  <w:abstractNum w:abstractNumId="34" w15:restartNumberingAfterBreak="0">
     <w:nsid w:val="59ED2497"/>
     <w:multiLevelType w:val="hybridMultilevel"/>
     <w:tmpl w:val="D480EDAC"/>
@@ -14666,7 +15178,7 @@
       </w:rPr>
     </w:lvl>
   </w:abstractNum>
-  <w:abstractNum w:abstractNumId="34" w15:restartNumberingAfterBreak="0">
+  <w:abstractNum w:abstractNumId="35" w15:restartNumberingAfterBreak="0">
     <w:nsid w:val="5A6C21F5"/>
     <w:multiLevelType w:val="hybridMultilevel"/>
     <w:tmpl w:val="B52A8336"/>
@@ -14779,7 +15291,7 @@
       </w:rPr>
     </w:lvl>
   </w:abstractNum>
-  <w:abstractNum w:abstractNumId="35" w15:restartNumberingAfterBreak="0">
+  <w:abstractNum w:abstractNumId="36" w15:restartNumberingAfterBreak="0">
     <w:nsid w:val="5B2850D5"/>
     <w:multiLevelType w:val="hybridMultilevel"/>
     <w:tmpl w:val="9E662F3C"/>
@@ -14892,7 +15404,7 @@
       </w:rPr>
     </w:lvl>
   </w:abstractNum>
-  <w:abstractNum w:abstractNumId="36" w15:restartNumberingAfterBreak="0">
+  <w:abstractNum w:abstractNumId="37" w15:restartNumberingAfterBreak="0">
     <w:nsid w:val="60B1406D"/>
     <w:multiLevelType w:val="hybridMultilevel"/>
     <w:tmpl w:val="94F6152A"/>
@@ -15005,7 +15517,7 @@
       </w:rPr>
     </w:lvl>
   </w:abstractNum>
-  <w:abstractNum w:abstractNumId="37" w15:restartNumberingAfterBreak="0">
+  <w:abstractNum w:abstractNumId="38" w15:restartNumberingAfterBreak="0">
     <w:nsid w:val="60B41AC0"/>
     <w:multiLevelType w:val="hybridMultilevel"/>
     <w:tmpl w:val="D4206166"/>
@@ -15118,7 +15630,7 @@
       </w:rPr>
     </w:lvl>
   </w:abstractNum>
-  <w:abstractNum w:abstractNumId="38" w15:restartNumberingAfterBreak="0">
+  <w:abstractNum w:abstractNumId="39" w15:restartNumberingAfterBreak="0">
     <w:nsid w:val="60BD74F5"/>
     <w:multiLevelType w:val="hybridMultilevel"/>
     <w:tmpl w:val="7436DD70"/>
@@ -15231,7 +15743,7 @@
       </w:rPr>
     </w:lvl>
   </w:abstractNum>
-  <w:abstractNum w:abstractNumId="39" w15:restartNumberingAfterBreak="0">
+  <w:abstractNum w:abstractNumId="40" w15:restartNumberingAfterBreak="0">
     <w:nsid w:val="61967FA3"/>
     <w:multiLevelType w:val="hybridMultilevel"/>
     <w:tmpl w:val="D2605ACC"/>
@@ -15344,7 +15856,7 @@
       </w:rPr>
     </w:lvl>
   </w:abstractNum>
-  <w:abstractNum w:abstractNumId="40" w15:restartNumberingAfterBreak="0">
+  <w:abstractNum w:abstractNumId="41" w15:restartNumberingAfterBreak="0">
     <w:nsid w:val="63C12237"/>
     <w:multiLevelType w:val="hybridMultilevel"/>
     <w:tmpl w:val="B872A3EA"/>
@@ -15457,7 +15969,7 @@
       </w:rPr>
     </w:lvl>
   </w:abstractNum>
-  <w:abstractNum w:abstractNumId="41" w15:restartNumberingAfterBreak="0">
+  <w:abstractNum w:abstractNumId="42" w15:restartNumberingAfterBreak="0">
     <w:nsid w:val="6470562E"/>
     <w:multiLevelType w:val="hybridMultilevel"/>
     <w:tmpl w:val="E28CC6C0"/>
@@ -15570,7 +16082,7 @@
       </w:rPr>
     </w:lvl>
   </w:abstractNum>
-  <w:abstractNum w:abstractNumId="42" w15:restartNumberingAfterBreak="0">
+  <w:abstractNum w:abstractNumId="43" w15:restartNumberingAfterBreak="0">
     <w:nsid w:val="682D4CEA"/>
     <w:multiLevelType w:val="hybridMultilevel"/>
     <w:tmpl w:val="08F4B318"/>
@@ -15683,7 +16195,7 @@
       </w:rPr>
     </w:lvl>
   </w:abstractNum>
-  <w:abstractNum w:abstractNumId="43" w15:restartNumberingAfterBreak="0">
+  <w:abstractNum w:abstractNumId="44" w15:restartNumberingAfterBreak="0">
     <w:nsid w:val="68B664E6"/>
     <w:multiLevelType w:val="hybridMultilevel"/>
     <w:tmpl w:val="563C9544"/>
@@ -15796,7 +16308,93 @@
       </w:rPr>
     </w:lvl>
   </w:abstractNum>
-  <w:abstractNum w:abstractNumId="44" w15:restartNumberingAfterBreak="0">
+  <w:abstractNum w:abstractNumId="45" w15:restartNumberingAfterBreak="0">
+    <w:nsid w:val="6A075AA5"/>
+    <w:multiLevelType w:val="hybridMultilevel"/>
+    <w:tmpl w:val="313E802C"/>
+    <w:lvl w:ilvl="0" w:tplc="0409000F">
+      <w:start w:val="1"/>
+      <w:numFmt w:val="decimal"/>
+      <w:lvlText w:val="%1."/>
+      <w:lvlJc w:val="left"/>
+      <w:pPr>
+        <w:ind w:left="720" w:hanging="360"/>
+      </w:pPr>
+    </w:lvl>
+    <w:lvl w:ilvl="1" w:tplc="04090019" w:tentative="1">
+      <w:start w:val="1"/>
+      <w:numFmt w:val="lowerLetter"/>
+      <w:lvlText w:val="%2."/>
+      <w:lvlJc w:val="left"/>
+      <w:pPr>
+        <w:ind w:left="1440" w:hanging="360"/>
+      </w:pPr>
+    </w:lvl>
+    <w:lvl w:ilvl="2" w:tplc="0409001B" w:tentative="1">
+      <w:start w:val="1"/>
+      <w:numFmt w:val="lowerRoman"/>
+      <w:lvlText w:val="%3."/>
+      <w:lvlJc w:val="right"/>
+      <w:pPr>
+        <w:ind w:left="2160" w:hanging="180"/>
+      </w:pPr>
+    </w:lvl>
+    <w:lvl w:ilvl="3" w:tplc="0409000F" w:tentative="1">
+      <w:start w:val="1"/>
+      <w:numFmt w:val="decimal"/>
+      <w:lvlText w:val="%4."/>
+      <w:lvlJc w:val="left"/>
+      <w:pPr>
+        <w:ind w:left="2880" w:hanging="360"/>
+      </w:pPr>
+    </w:lvl>
+    <w:lvl w:ilvl="4" w:tplc="04090019" w:tentative="1">
+      <w:start w:val="1"/>
+      <w:numFmt w:val="lowerLetter"/>
+      <w:lvlText w:val="%5."/>
+      <w:lvlJc w:val="left"/>
+      <w:pPr>
+        <w:ind w:left="3600" w:hanging="360"/>
+      </w:pPr>
+    </w:lvl>
+    <w:lvl w:ilvl="5" w:tplc="0409001B" w:tentative="1">
+      <w:start w:val="1"/>
+      <w:numFmt w:val="lowerRoman"/>
+      <w:lvlText w:val="%6."/>
+      <w:lvlJc w:val="right"/>
+      <w:pPr>
+        <w:ind w:left="4320" w:hanging="180"/>
+      </w:pPr>
+    </w:lvl>
+    <w:lvl w:ilvl="6" w:tplc="0409000F" w:tentative="1">
+      <w:start w:val="1"/>
+      <w:numFmt w:val="decimal"/>
+      <w:lvlText w:val="%7."/>
+      <w:lvlJc w:val="left"/>
+      <w:pPr>
+        <w:ind w:left="5040" w:hanging="360"/>
+      </w:pPr>
+    </w:lvl>
+    <w:lvl w:ilvl="7" w:tplc="04090019" w:tentative="1">
+      <w:start w:val="1"/>
+      <w:numFmt w:val="lowerLetter"/>
+      <w:lvlText w:val="%8."/>
+      <w:lvlJc w:val="left"/>
+      <w:pPr>
+        <w:ind w:left="5760" w:hanging="360"/>
+      </w:pPr>
+    </w:lvl>
+    <w:lvl w:ilvl="8" w:tplc="0409001B" w:tentative="1">
+      <w:start w:val="1"/>
+      <w:numFmt w:val="lowerRoman"/>
+      <w:lvlText w:val="%9."/>
+      <w:lvlJc w:val="right"/>
+      <w:pPr>
+        <w:ind w:left="6480" w:hanging="180"/>
+      </w:pPr>
+    </w:lvl>
+  </w:abstractNum>
+  <w:abstractNum w:abstractNumId="46" w15:restartNumberingAfterBreak="0">
     <w:nsid w:val="6A574E99"/>
     <w:multiLevelType w:val="hybridMultilevel"/>
     <w:tmpl w:val="06A89D62"/>
@@ -15909,7 +16507,7 @@
       </w:rPr>
     </w:lvl>
   </w:abstractNum>
-  <w:abstractNum w:abstractNumId="45" w15:restartNumberingAfterBreak="0">
+  <w:abstractNum w:abstractNumId="47" w15:restartNumberingAfterBreak="0">
     <w:nsid w:val="6B6D0343"/>
     <w:multiLevelType w:val="hybridMultilevel"/>
     <w:tmpl w:val="85B2636C"/>
@@ -16022,7 +16620,7 @@
       </w:rPr>
     </w:lvl>
   </w:abstractNum>
-  <w:abstractNum w:abstractNumId="46" w15:restartNumberingAfterBreak="0">
+  <w:abstractNum w:abstractNumId="48" w15:restartNumberingAfterBreak="0">
     <w:nsid w:val="705A72A8"/>
     <w:multiLevelType w:val="hybridMultilevel"/>
     <w:tmpl w:val="E53CBD32"/>
@@ -16135,7 +16733,7 @@
       </w:rPr>
     </w:lvl>
   </w:abstractNum>
-  <w:abstractNum w:abstractNumId="47" w15:restartNumberingAfterBreak="0">
+  <w:abstractNum w:abstractNumId="49" w15:restartNumberingAfterBreak="0">
     <w:nsid w:val="70681E6C"/>
     <w:multiLevelType w:val="hybridMultilevel"/>
     <w:tmpl w:val="7A0EC934"/>
@@ -16248,7 +16846,7 @@
       </w:rPr>
     </w:lvl>
   </w:abstractNum>
-  <w:abstractNum w:abstractNumId="48" w15:restartNumberingAfterBreak="0">
+  <w:abstractNum w:abstractNumId="50" w15:restartNumberingAfterBreak="0">
     <w:nsid w:val="71F52402"/>
     <w:multiLevelType w:val="hybridMultilevel"/>
     <w:tmpl w:val="1EAE4944"/>
@@ -16361,7 +16959,7 @@
       </w:rPr>
     </w:lvl>
   </w:abstractNum>
-  <w:abstractNum w:abstractNumId="49" w15:restartNumberingAfterBreak="0">
+  <w:abstractNum w:abstractNumId="51" w15:restartNumberingAfterBreak="0">
     <w:nsid w:val="72353CB8"/>
     <w:multiLevelType w:val="hybridMultilevel"/>
     <w:tmpl w:val="47863760"/>
@@ -16474,10 +17072,10 @@
       </w:rPr>
     </w:lvl>
   </w:abstractNum>
-  <w:abstractNum w:abstractNumId="50" w15:restartNumberingAfterBreak="0">
+  <w:abstractNum w:abstractNumId="52" w15:restartNumberingAfterBreak="0">
     <w:nsid w:val="724C2609"/>
     <w:multiLevelType w:val="hybridMultilevel"/>
-    <w:tmpl w:val="A8123BA4"/>
+    <w:tmpl w:val="313E802C"/>
     <w:lvl w:ilvl="0" w:tplc="0409000F">
       <w:start w:val="1"/>
       <w:numFmt w:val="decimal"/>
@@ -16560,7 +17158,7 @@
       </w:pPr>
     </w:lvl>
   </w:abstractNum>
-  <w:abstractNum w:abstractNumId="51" w15:restartNumberingAfterBreak="0">
+  <w:abstractNum w:abstractNumId="53" w15:restartNumberingAfterBreak="0">
     <w:nsid w:val="72F44AE5"/>
     <w:multiLevelType w:val="hybridMultilevel"/>
     <w:tmpl w:val="D74ABD0A"/>
@@ -16673,7 +17271,7 @@
       </w:rPr>
     </w:lvl>
   </w:abstractNum>
-  <w:abstractNum w:abstractNumId="52" w15:restartNumberingAfterBreak="0">
+  <w:abstractNum w:abstractNumId="54" w15:restartNumberingAfterBreak="0">
     <w:nsid w:val="73914AA1"/>
     <w:multiLevelType w:val="hybridMultilevel"/>
     <w:tmpl w:val="70E0D5FA"/>
@@ -16786,7 +17384,7 @@
       </w:rPr>
     </w:lvl>
   </w:abstractNum>
-  <w:abstractNum w:abstractNumId="53" w15:restartNumberingAfterBreak="0">
+  <w:abstractNum w:abstractNumId="55" w15:restartNumberingAfterBreak="0">
     <w:nsid w:val="7567480F"/>
     <w:multiLevelType w:val="hybridMultilevel"/>
     <w:tmpl w:val="3482BC20"/>
@@ -16899,7 +17497,7 @@
       </w:rPr>
     </w:lvl>
   </w:abstractNum>
-  <w:abstractNum w:abstractNumId="54" w15:restartNumberingAfterBreak="0">
+  <w:abstractNum w:abstractNumId="56" w15:restartNumberingAfterBreak="0">
     <w:nsid w:val="76A32FDC"/>
     <w:multiLevelType w:val="hybridMultilevel"/>
     <w:tmpl w:val="93AA89C6"/>
@@ -17012,7 +17610,7 @@
       </w:rPr>
     </w:lvl>
   </w:abstractNum>
-  <w:abstractNum w:abstractNumId="55" w15:restartNumberingAfterBreak="0">
+  <w:abstractNum w:abstractNumId="57" w15:restartNumberingAfterBreak="0">
     <w:nsid w:val="78B80373"/>
     <w:multiLevelType w:val="hybridMultilevel"/>
     <w:tmpl w:val="F7F0454A"/>
@@ -17125,7 +17723,7 @@
       </w:rPr>
     </w:lvl>
   </w:abstractNum>
-  <w:abstractNum w:abstractNumId="56" w15:restartNumberingAfterBreak="0">
+  <w:abstractNum w:abstractNumId="58" w15:restartNumberingAfterBreak="0">
     <w:nsid w:val="7C0E68A6"/>
     <w:multiLevelType w:val="hybridMultilevel"/>
     <w:tmpl w:val="C8AADAC8"/>
@@ -17245,34 +17843,34 @@
     <w:abstractNumId w:val="3"/>
   </w:num>
   <w:num w:numId="3">
-    <w:abstractNumId w:val="35"/>
+    <w:abstractNumId w:val="36"/>
   </w:num>
   <w:num w:numId="4">
-    <w:abstractNumId w:val="39"/>
+    <w:abstractNumId w:val="40"/>
   </w:num>
   <w:num w:numId="5">
     <w:abstractNumId w:val="5"/>
   </w:num>
   <w:num w:numId="6">
-    <w:abstractNumId w:val="44"/>
+    <w:abstractNumId w:val="46"/>
   </w:num>
   <w:num w:numId="7">
-    <w:abstractNumId w:val="37"/>
+    <w:abstractNumId w:val="38"/>
   </w:num>
   <w:num w:numId="8">
     <w:abstractNumId w:val="24"/>
   </w:num>
   <w:num w:numId="9">
-    <w:abstractNumId w:val="33"/>
+    <w:abstractNumId w:val="34"/>
   </w:num>
   <w:num w:numId="10">
-    <w:abstractNumId w:val="36"/>
+    <w:abstractNumId w:val="37"/>
   </w:num>
   <w:num w:numId="11">
     <w:abstractNumId w:val="1"/>
   </w:num>
   <w:num w:numId="12">
-    <w:abstractNumId w:val="41"/>
+    <w:abstractNumId w:val="42"/>
   </w:num>
   <w:num w:numId="13">
     <w:abstractNumId w:val="7"/>
@@ -17308,7 +17906,7 @@
     <w:abstractNumId w:val="2"/>
   </w:num>
   <w:num w:numId="24">
-    <w:abstractNumId w:val="40"/>
+    <w:abstractNumId w:val="41"/>
   </w:num>
   <w:num w:numId="25">
     <w:abstractNumId w:val="4"/>
@@ -17320,13 +17918,13 @@
     <w:abstractNumId w:val="13"/>
   </w:num>
   <w:num w:numId="28">
-    <w:abstractNumId w:val="46"/>
+    <w:abstractNumId w:val="48"/>
   </w:num>
   <w:num w:numId="29">
-    <w:abstractNumId w:val="45"/>
+    <w:abstractNumId w:val="47"/>
   </w:num>
   <w:num w:numId="30">
-    <w:abstractNumId w:val="54"/>
+    <w:abstractNumId w:val="56"/>
   </w:num>
   <w:num w:numId="31">
     <w:abstractNumId w:val="25"/>
@@ -17335,52 +17933,52 @@
     <w:abstractNumId w:val="28"/>
   </w:num>
   <w:num w:numId="33">
-    <w:abstractNumId w:val="52"/>
+    <w:abstractNumId w:val="54"/>
   </w:num>
   <w:num w:numId="34">
-    <w:abstractNumId w:val="34"/>
+    <w:abstractNumId w:val="35"/>
   </w:num>
   <w:num w:numId="35">
-    <w:abstractNumId w:val="42"/>
+    <w:abstractNumId w:val="43"/>
   </w:num>
   <w:num w:numId="36">
-    <w:abstractNumId w:val="51"/>
+    <w:abstractNumId w:val="53"/>
   </w:num>
   <w:num w:numId="37">
     <w:abstractNumId w:val="30"/>
   </w:num>
   <w:num w:numId="38">
-    <w:abstractNumId w:val="38"/>
+    <w:abstractNumId w:val="39"/>
   </w:num>
   <w:num w:numId="39">
     <w:abstractNumId w:val="15"/>
   </w:num>
   <w:num w:numId="40">
-    <w:abstractNumId w:val="48"/>
+    <w:abstractNumId w:val="50"/>
   </w:num>
   <w:num w:numId="41">
-    <w:abstractNumId w:val="56"/>
+    <w:abstractNumId w:val="58"/>
   </w:num>
   <w:num w:numId="42">
-    <w:abstractNumId w:val="53"/>
+    <w:abstractNumId w:val="55"/>
   </w:num>
   <w:num w:numId="43">
     <w:abstractNumId w:val="29"/>
   </w:num>
   <w:num w:numId="44">
-    <w:abstractNumId w:val="47"/>
+    <w:abstractNumId w:val="49"/>
   </w:num>
   <w:num w:numId="45">
-    <w:abstractNumId w:val="49"/>
+    <w:abstractNumId w:val="51"/>
   </w:num>
   <w:num w:numId="46">
     <w:abstractNumId w:val="19"/>
   </w:num>
   <w:num w:numId="47">
-    <w:abstractNumId w:val="43"/>
+    <w:abstractNumId w:val="44"/>
   </w:num>
   <w:num w:numId="48">
-    <w:abstractNumId w:val="55"/>
+    <w:abstractNumId w:val="57"/>
   </w:num>
   <w:num w:numId="49">
     <w:abstractNumId w:val="20"/>
@@ -17395,10 +17993,10 @@
     <w:abstractNumId w:val="14"/>
   </w:num>
   <w:num w:numId="53">
-    <w:abstractNumId w:val="32"/>
+    <w:abstractNumId w:val="33"/>
   </w:num>
   <w:num w:numId="54">
-    <w:abstractNumId w:val="31"/>
+    <w:abstractNumId w:val="32"/>
   </w:num>
   <w:num w:numId="55">
     <w:abstractNumId w:val="21"/>
@@ -17407,7 +18005,13 @@
     <w:abstractNumId w:val="8"/>
   </w:num>
   <w:num w:numId="57">
-    <w:abstractNumId w:val="50"/>
+    <w:abstractNumId w:val="52"/>
+  </w:num>
+  <w:num w:numId="58">
+    <w:abstractNumId w:val="31"/>
+  </w:num>
+  <w:num w:numId="59">
+    <w:abstractNumId w:val="45"/>
   </w:num>
   <w:numIdMacAtCleanup w:val="55"/>
 </w:numbering>
@@ -18200,7 +18804,7 @@
 </file>
 
 <file path=customXml/itemProps1.xml><?xml version="1.0" encoding="utf-8"?>
-<ds:datastoreItem xmlns:ds="http://schemas.openxmlformats.org/officeDocument/2006/customXml" ds:itemID="{3FD8B215-99D2-452C-86A9-D61A095989AA}">
+<ds:datastoreItem xmlns:ds="http://schemas.openxmlformats.org/officeDocument/2006/customXml" ds:itemID="{93762395-64D9-44E9-A8F3-0197D354A112}">
   <ds:schemaRefs>
     <ds:schemaRef ds:uri="http://schemas.openxmlformats.org/officeDocument/2006/bibliography"/>
   </ds:schemaRefs>

</xml_diff>

<commit_message>
Responses to short answer questions and discussion board question.
</commit_message>
<xml_diff>
--- a/Notes/POLS6330_2020_Spring_Notes_Lectures_v00.docx
+++ b/Notes/POLS6330_2020_Spring_Notes_Lectures_v00.docx
@@ -9902,16 +9902,11 @@
         <w:t>A few sentences should suffice for your answer</w:t>
       </w:r>
       <w:r>
-        <w:t xml:space="preserve">. </w:t>
-      </w:r>
-      <w:r>
-        <w:t xml:space="preserve"> </w:t>
+        <w:t xml:space="preserve">.  </w:t>
       </w:r>
       <w:r>
         <w:t>Be sure to briefly explain the concept in your own words and then apply the concept to public policy.</w:t>
       </w:r>
-      <w:bookmarkStart w:id="0" w:name="_GoBack"/>
-      <w:bookmarkEnd w:id="0"/>
     </w:p>
     <w:p>
       <w:pPr>
@@ -9929,6 +9924,54 @@
     <w:p>
       <w:pPr>
         <w:pStyle w:val="ListParagraph"/>
+        <w:spacing w:after="60"/>
+      </w:pPr>
+    </w:p>
+    <w:p>
+      <w:pPr>
+        <w:pStyle w:val="ListParagraph"/>
+        <w:spacing w:after="60"/>
+      </w:pPr>
+      <w:r>
+        <w:t>Response:</w:t>
+      </w:r>
+    </w:p>
+    <w:p>
+      <w:pPr>
+        <w:pStyle w:val="ListParagraph"/>
+        <w:spacing w:after="60"/>
+      </w:pPr>
+      <w:r>
+        <w:t>Public cost-benefit analysis (CBA) more complicated than private CBA because public CBA includes a broader range of impacts such as social welfare and equity.  Also, market prices don’t exist for many of the input</w:t>
+      </w:r>
+      <w:r>
+        <w:t>s</w:t>
+      </w:r>
+      <w:r>
+        <w:t xml:space="preserve"> and outputs relevant for public </w:t>
+      </w:r>
+      <w:r>
+        <w:t>projects</w:t>
+      </w:r>
+      <w:r>
+        <w:t xml:space="preserve"> because they are not sold on the market.  </w:t>
+      </w:r>
+      <w:r>
+        <w:t>Moreover, f</w:t>
+      </w:r>
+      <w:r>
+        <w:t>or those inputs and outputs that are sold on the market, the true marginal social costs and benefits often aren’t apparent in projects evaluated in public CBA because of market failures.</w:t>
+      </w:r>
+    </w:p>
+    <w:p>
+      <w:pPr>
+        <w:pStyle w:val="ListParagraph"/>
+        <w:spacing w:after="60"/>
+      </w:pPr>
+    </w:p>
+    <w:p>
+      <w:pPr>
+        <w:pStyle w:val="ListParagraph"/>
         <w:numPr>
           <w:ilvl w:val="0"/>
           <w:numId w:val="59"/>
@@ -9942,6 +9985,39 @@
     <w:p>
       <w:pPr>
         <w:pStyle w:val="ListParagraph"/>
+        <w:spacing w:after="60"/>
+      </w:pPr>
+    </w:p>
+    <w:p>
+      <w:pPr>
+        <w:pStyle w:val="ListParagraph"/>
+        <w:spacing w:after="60"/>
+      </w:pPr>
+      <w:r>
+        <w:t>Response:</w:t>
+      </w:r>
+    </w:p>
+    <w:p>
+      <w:pPr>
+        <w:pStyle w:val="ListParagraph"/>
+        <w:spacing w:after="60"/>
+      </w:pPr>
+      <w:r>
+        <w:t>Shadow prices are the true social prices of goods that reflect the true marginal social costs and benef</w:t>
+      </w:r>
+      <w:r>
+        <w:t>its of inputs and outputs.  Economists use shadow prices when there are market failures associated with the project under consideration that prevent market prices from reflecting all the social costs and benefits associated with the inputs and outputs of a project.</w:t>
+      </w:r>
+    </w:p>
+    <w:p>
+      <w:pPr>
+        <w:pStyle w:val="ListParagraph"/>
+        <w:spacing w:after="60"/>
+      </w:pPr>
+    </w:p>
+    <w:p>
+      <w:pPr>
+        <w:pStyle w:val="ListParagraph"/>
         <w:numPr>
           <w:ilvl w:val="0"/>
           <w:numId w:val="59"/>
@@ -9960,12 +10036,29 @@
     </w:p>
     <w:p>
       <w:pPr>
-        <w:spacing w:after="60"/>
-      </w:pPr>
-    </w:p>
-    <w:p>
-      <w:pPr>
-        <w:spacing w:after="60"/>
+        <w:pStyle w:val="ListParagraph"/>
+        <w:spacing w:after="60"/>
+      </w:pPr>
+    </w:p>
+    <w:p>
+      <w:pPr>
+        <w:pStyle w:val="ListParagraph"/>
+        <w:spacing w:after="60"/>
+      </w:pPr>
+      <w:r>
+        <w:t>Risk is a matter of uncertainty about the outcome of a project.  The purpose of applying a discount rate is to adjust for the time value of money.  Increasing the discount rate to adjust for the risk of a project conflates risk with the time value of money.  Using certainty equivalents is a more appropriate approach for factoring risk into the evaluation of projects.  A certainty equivalent is the value of a risk-free project to which one would be indifferent</w:t>
+      </w:r>
+      <w:r>
+        <w:t xml:space="preserve"> between it and the risky project.</w:t>
+      </w:r>
+    </w:p>
+    <w:p>
+      <w:pPr>
+        <w:spacing w:after="60"/>
+      </w:pPr>
+    </w:p>
+    <w:p>
+      <w:pPr>
         <w:rPr>
           <w:u w:val="single"/>
         </w:rPr>
@@ -9974,6 +10067,21 @@
         <w:rPr>
           <w:u w:val="single"/>
         </w:rPr>
+        <w:br w:type="page"/>
+      </w:r>
+    </w:p>
+    <w:p>
+      <w:pPr>
+        <w:spacing w:after="60"/>
+        <w:rPr>
+          <w:u w:val="single"/>
+        </w:rPr>
+      </w:pPr>
+      <w:r>
+        <w:rPr>
+          <w:u w:val="single"/>
+        </w:rPr>
+        <w:lastRenderedPageBreak/>
         <w:t>Class Blog</w:t>
       </w:r>
       <w:r>
@@ -10018,6 +10126,54 @@
       <w:pPr>
         <w:spacing w:after="60"/>
       </w:pPr>
+      <w:r>
+        <w:t>Response:</w:t>
+      </w:r>
+    </w:p>
+    <w:p>
+      <w:pPr>
+        <w:spacing w:after="60"/>
+      </w:pPr>
+      <w:r>
+        <w:t xml:space="preserve">I do not believe that a person’s wages should be used to place a dollar value on their life.  Doing so assumes that a person’s true potential is reflected in the wage they earn.  This is not the case. </w:t>
+      </w:r>
+      <w:r>
+        <w:t xml:space="preserve"> Structural racism prevents many people</w:t>
+      </w:r>
+      <w:r>
+        <w:t xml:space="preserve"> from earning as much as others with comparable skills who do not face such racism.  Moreover, some people intentionally forgo employment opportunities where they could earn higher income</w:t>
+      </w:r>
+      <w:r>
+        <w:t>s</w:t>
+      </w:r>
+      <w:r>
+        <w:t xml:space="preserve"> to work in lower paying jobs that are important for society (e.g., civil servant positions, social workers, school teachers,</w:t>
+      </w:r>
+      <w:r>
+        <w:t xml:space="preserve"> postal workers,</w:t>
+      </w:r>
+      <w:r>
+        <w:t xml:space="preserve"> etc.).  The wages that a job pays may not reflect the true social benefits that such jobs provide.  </w:t>
+      </w:r>
+      <w:r>
+        <w:t xml:space="preserve">Moreover, the wages associated with a job may overstate social benefits or understate social costs of the job (e.g., executives at cigarette manufacturers are highly paid but what they do contributes to a significant cost to society).  </w:t>
+      </w:r>
+      <w:r>
+        <w:t xml:space="preserve">Using a person’s wages as a measure of the economic value of their life also creates a moral hazard because it incentivizes behavior that is not desired (i.e., forgoing socially valuable employment to pursue economically </w:t>
+      </w:r>
+      <w:r>
+        <w:t>profitable</w:t>
+      </w:r>
+      <w:r>
+        <w:t xml:space="preserve"> employment).</w:t>
+      </w:r>
+    </w:p>
+    <w:p>
+      <w:pPr>
+        <w:spacing w:after="60"/>
+      </w:pPr>
+      <w:bookmarkStart w:id="0" w:name="_GoBack"/>
+      <w:bookmarkEnd w:id="0"/>
     </w:p>
     <w:sectPr>
       <w:headerReference w:type="default" r:id="rId19"/>
@@ -10305,7 +10461,7 @@
         <w:bCs/>
         <w:noProof/>
       </w:rPr>
-      <w:t>1</w:t>
+      <w:t>2</w:t>
     </w:r>
     <w:r>
       <w:rPr>
@@ -10440,7 +10596,7 @@
         <w:bCs/>
         <w:noProof/>
       </w:rPr>
-      <w:t>1</w:t>
+      <w:t>2</w:t>
     </w:r>
     <w:r>
       <w:rPr>
@@ -18804,7 +18960,7 @@
 </file>
 
 <file path=customXml/itemProps1.xml><?xml version="1.0" encoding="utf-8"?>
-<ds:datastoreItem xmlns:ds="http://schemas.openxmlformats.org/officeDocument/2006/customXml" ds:itemID="{93762395-64D9-44E9-A8F3-0197D354A112}">
+<ds:datastoreItem xmlns:ds="http://schemas.openxmlformats.org/officeDocument/2006/customXml" ds:itemID="{CEC52994-AB26-435E-ADF2-778DEDF0572F}">
   <ds:schemaRefs>
     <ds:schemaRef ds:uri="http://schemas.openxmlformats.org/officeDocument/2006/bibliography"/>
   </ds:schemaRefs>

</xml_diff>

<commit_message>
Responses to discussion board posts by classmates
</commit_message>
<xml_diff>
--- a/Notes/POLS6330_2020_Spring_Notes_Lectures_v00.docx
+++ b/Notes/POLS6330_2020_Spring_Notes_Lectures_v00.docx
@@ -9135,24 +9135,18 @@
     <w:p>
       <w:pPr>
         <w:spacing w:after="60"/>
-        <w:rPr>
-          <w:u w:val="single"/>
-        </w:rPr>
-      </w:pPr>
-      <w:r>
-        <w:rPr>
-          <w:u w:val="single"/>
-        </w:rPr>
+      </w:pPr>
+      <w:r>
         <w:t xml:space="preserve">Response to post by Ivan </w:t>
       </w:r>
       <w:proofErr w:type="spellStart"/>
       <w:r>
-        <w:rPr>
-          <w:u w:val="single"/>
-        </w:rPr>
         <w:t>Mugulusi</w:t>
       </w:r>
       <w:proofErr w:type="spellEnd"/>
+      <w:r>
+        <w:t>:</w:t>
+      </w:r>
     </w:p>
     <w:p>
       <w:pPr>
@@ -9183,25 +9177,19 @@
     <w:p>
       <w:pPr>
         <w:spacing w:after="60"/>
-        <w:rPr>
-          <w:u w:val="single"/>
-        </w:rPr>
-      </w:pPr>
-      <w:r>
-        <w:rPr>
-          <w:u w:val="single"/>
-        </w:rPr>
+      </w:pPr>
+      <w:r>
         <w:lastRenderedPageBreak/>
         <w:t xml:space="preserve">Response to post by Laura </w:t>
       </w:r>
       <w:proofErr w:type="spellStart"/>
       <w:r>
-        <w:rPr>
-          <w:u w:val="single"/>
-        </w:rPr>
         <w:t>Bernett</w:t>
       </w:r>
       <w:proofErr w:type="spellEnd"/>
+      <w:r>
+        <w:t>:</w:t>
+      </w:r>
     </w:p>
     <w:p>
       <w:pPr>
@@ -9619,24 +9607,18 @@
     <w:p>
       <w:pPr>
         <w:spacing w:after="60"/>
-        <w:rPr>
-          <w:u w:val="single"/>
-        </w:rPr>
-      </w:pPr>
-      <w:r>
-        <w:rPr>
-          <w:u w:val="single"/>
-        </w:rPr>
+      </w:pPr>
+      <w:r>
         <w:t xml:space="preserve">Response to post by Rachel </w:t>
       </w:r>
       <w:proofErr w:type="spellStart"/>
       <w:r>
-        <w:rPr>
-          <w:u w:val="single"/>
-        </w:rPr>
         <w:t>Rimmerman</w:t>
       </w:r>
       <w:proofErr w:type="spellEnd"/>
+      <w:r>
+        <w:t>:</w:t>
+      </w:r>
     </w:p>
     <w:p>
       <w:pPr>
@@ -9654,36 +9636,18 @@
     <w:p>
       <w:pPr>
         <w:spacing w:after="60"/>
-        <w:rPr>
-          <w:u w:val="single"/>
-        </w:rPr>
-      </w:pPr>
-      <w:r>
-        <w:rPr>
-          <w:u w:val="single"/>
-        </w:rPr>
+      </w:pPr>
+      <w:r>
         <w:t xml:space="preserve">Response to post by Annamaria </w:t>
       </w:r>
       <w:proofErr w:type="spellStart"/>
       <w:r>
-        <w:rPr>
-          <w:u w:val="single"/>
-        </w:rPr>
-        <w:t>Sz</w:t>
-      </w:r>
-      <w:r>
-        <w:rPr>
-          <w:u w:val="single"/>
-        </w:rPr>
-        <w:t>a</w:t>
-      </w:r>
-      <w:r>
-        <w:rPr>
-          <w:u w:val="single"/>
-        </w:rPr>
-        <w:t>konyi</w:t>
+        <w:t>Szakonyi</w:t>
       </w:r>
       <w:proofErr w:type="spellEnd"/>
+      <w:r>
+        <w:t>:</w:t>
+      </w:r>
     </w:p>
     <w:p>
       <w:pPr>
@@ -9910,6 +9874,11 @@
     </w:p>
     <w:p>
       <w:pPr>
+        <w:spacing w:after="60"/>
+      </w:pPr>
+    </w:p>
+    <w:p>
+      <w:pPr>
         <w:pStyle w:val="ListParagraph"/>
         <w:numPr>
           <w:ilvl w:val="0"/>
@@ -9942,7 +9911,13 @@
         <w:spacing w:after="60"/>
       </w:pPr>
       <w:r>
-        <w:t>Public cost-benefit analysis (CBA) more complicated than private CBA because public CBA includes a broader range of impacts such as social welfare and equity.  Also, market prices don’t exist for many of the input</w:t>
+        <w:t xml:space="preserve">Public cost-benefit analysis (CBA) </w:t>
+      </w:r>
+      <w:r>
+        <w:t xml:space="preserve">is </w:t>
+      </w:r>
+      <w:r>
+        <w:t>more complicated than private CBA because public CBA includes a broader range of impacts such as social welfare and equity.  Also, market prices don’t exist for many of the input</w:t>
       </w:r>
       <w:r>
         <w:t>s</w:t>
@@ -9960,7 +9935,25 @@
         <w:t>Moreover, f</w:t>
       </w:r>
       <w:r>
-        <w:t>or those inputs and outputs that are sold on the market, the true marginal social costs and benefits often aren’t apparent in projects evaluated in public CBA because of market failures.</w:t>
+        <w:t>or those inputs and outputs that are sold on the market, the true marginal social costs and benefits often aren’t</w:t>
+      </w:r>
+      <w:r>
+        <w:t xml:space="preserve"> reflected</w:t>
+      </w:r>
+      <w:r>
+        <w:t xml:space="preserve"> in</w:t>
+      </w:r>
+      <w:r>
+        <w:t xml:space="preserve"> market prices</w:t>
+      </w:r>
+      <w:r>
+        <w:t xml:space="preserve"> </w:t>
+      </w:r>
+      <w:r>
+        <w:t>because of market failures</w:t>
+      </w:r>
+      <w:r>
+        <w:t>.</w:t>
       </w:r>
     </w:p>
     <w:p>
@@ -10003,10 +9996,16 @@
         <w:spacing w:after="60"/>
       </w:pPr>
       <w:r>
-        <w:t>Shadow prices are the true social prices of goods that reflect the true marginal social costs and benef</w:t>
-      </w:r>
-      <w:r>
-        <w:t>its of inputs and outputs.  Economists use shadow prices when there are market failures associated with the project under consideration that prevent market prices from reflecting all the social costs and benefits associated with the inputs and outputs of a project.</w:t>
+        <w:t>Shadow prices are the social prices of goods that reflect the true marginal social costs and benef</w:t>
+      </w:r>
+      <w:r>
+        <w:t xml:space="preserve">its of inputs and outputs.  Economists use shadow prices when there are market failures associated with the project under consideration that prevent market prices from reflecting all the social costs and benefits associated with the inputs and outputs of </w:t>
+      </w:r>
+      <w:r>
+        <w:t>the</w:t>
+      </w:r>
+      <w:r>
+        <w:t xml:space="preserve"> project.</w:t>
       </w:r>
     </w:p>
     <w:p>
@@ -10171,19 +10170,183 @@
         <w:t xml:space="preserve">homemakers, </w:t>
       </w:r>
       <w:r>
+        <w:t xml:space="preserve">family caregivers, </w:t>
+      </w:r>
+      <w:r>
         <w:t xml:space="preserve">etc.).  The wages that a job pays may not reflect the true social benefits that such jobs provide.  </w:t>
       </w:r>
       <w:r>
-        <w:t xml:space="preserve">Moreover, the wages associated with a job may overstate social benefits or understate social costs of the job (e.g., executives at cigarette manufacturers are highly paid but what they do contributes to a significant cost to society).  </w:t>
-      </w:r>
-      <w:r>
-        <w:t xml:space="preserve">Using a person’s wages as a measure of the economic value of their life also creates a moral hazard because it incentivizes behavior that is not desired (i.e., forgoing socially valuable employment to pursue economically </w:t>
+        <w:t>Moreover, the wages associated with a job may overstate social benefits or understate social costs of the job</w:t>
+      </w:r>
+      <w:r>
+        <w:t>.  For example</w:t>
+      </w:r>
+      <w:r>
+        <w:t xml:space="preserve">, executives at cigarette manufacturers are highly paid but what they do contributes to a significant cost to society.  </w:t>
+      </w:r>
+      <w:r>
+        <w:t>Using a person’s wages as a measure of the economic val</w:t>
+      </w:r>
+      <w:r>
+        <w:t xml:space="preserve">ue of their life also creates an </w:t>
+      </w:r>
+      <w:r>
+        <w:t>incentivize</w:t>
+      </w:r>
+      <w:r>
+        <w:t xml:space="preserve"> for</w:t>
+      </w:r>
+      <w:r>
+        <w:t xml:space="preserve"> behavior that is not </w:t>
+      </w:r>
+      <w:r>
+        <w:t xml:space="preserve">necessarily </w:t>
+      </w:r>
+      <w:r>
+        <w:t xml:space="preserve">desired (i.e., forgoing socially valuable employment to pursue economically </w:t>
       </w:r>
       <w:r>
         <w:t>profitable</w:t>
       </w:r>
       <w:r>
         <w:t xml:space="preserve"> employment).</w:t>
+      </w:r>
+    </w:p>
+    <w:p>
+      <w:pPr>
+        <w:spacing w:after="60"/>
+      </w:pPr>
+    </w:p>
+    <w:p>
+      <w:pPr>
+        <w:spacing w:after="60"/>
+      </w:pPr>
+      <w:r>
+        <w:t xml:space="preserve">Response to post by Annamaria </w:t>
+      </w:r>
+      <w:proofErr w:type="spellStart"/>
+      <w:r>
+        <w:t>Szakonyi</w:t>
+      </w:r>
+      <w:proofErr w:type="spellEnd"/>
+      <w:r>
+        <w:t>:</w:t>
+      </w:r>
+    </w:p>
+    <w:p>
+      <w:pPr>
+        <w:spacing w:after="60"/>
+      </w:pPr>
+      <w:r>
+        <w:t xml:space="preserve">It may be necessary to place a dollar value on human life to perform certain economic calculations, but it doesn’t mean that wages alone </w:t>
+      </w:r>
+      <w:r>
+        <w:t xml:space="preserve">or wealth </w:t>
+      </w:r>
+      <w:r>
+        <w:t>must be used as a proxy.  Your argument seems to assume that a person’s wages</w:t>
+      </w:r>
+      <w:r>
+        <w:t xml:space="preserve"> (or wealth)</w:t>
+      </w:r>
+      <w:r>
+        <w:t xml:space="preserve"> is a true reflection of their contribution to the economy.  I would argue that this is not necessarily the case.  Since there is a market for labor, then there can also be market failures in the market for labor.  In many cases the wages that a job pays may not reflect the true social marginal costs and benefits of the work a person performs (e.g., homemakers, executives at cigarette manufacturers).  Even from an economic perspective, I don’t think saving the li</w:t>
+      </w:r>
+      <w:r>
+        <w:t xml:space="preserve">ves of wealthier individuals contributes more to economy than saving the lives of lower income individuals.  A person may be wealthy through no effort of their own because of inheritance.  By your argument, saving the life of Donald Trump (a presumably wealthy individual) contributes more to the economy than saving the life of Dr. Anthony </w:t>
+      </w:r>
+      <w:proofErr w:type="spellStart"/>
+      <w:r>
+        <w:t>Fauci</w:t>
+      </w:r>
+      <w:proofErr w:type="spellEnd"/>
+      <w:r>
+        <w:t xml:space="preserve"> (a presumably less wealthy individual).  I beg to differ.</w:t>
+      </w:r>
+    </w:p>
+    <w:p>
+      <w:pPr>
+        <w:spacing w:after="60"/>
+      </w:pPr>
+    </w:p>
+    <w:p>
+      <w:pPr>
+        <w:spacing w:after="60"/>
+      </w:pPr>
+      <w:r>
+        <w:t xml:space="preserve">Response to post by </w:t>
+      </w:r>
+      <w:r>
+        <w:t xml:space="preserve">Rohan </w:t>
+      </w:r>
+      <w:proofErr w:type="spellStart"/>
+      <w:r>
+        <w:t>Gangopadhyay</w:t>
+      </w:r>
+      <w:proofErr w:type="spellEnd"/>
+      <w:r>
+        <w:t>:</w:t>
+      </w:r>
+    </w:p>
+    <w:p>
+      <w:pPr>
+        <w:spacing w:after="60"/>
+      </w:pPr>
+      <w:r>
+        <w:t xml:space="preserve">Saying that human life is priceless is a nice sentiment but not necessarily true.  If that’s the case, then </w:t>
+      </w:r>
+      <w:r>
+        <w:t>why</w:t>
+      </w:r>
+      <w:r>
+        <w:t xml:space="preserve"> do we allow the death penalty</w:t>
+      </w:r>
+      <w:r>
+        <w:t xml:space="preserve"> and abortion</w:t>
+      </w:r>
+      <w:r>
+        <w:t xml:space="preserve">?  Is the life of a Charles Manson or Jeffrey Dahmer </w:t>
+      </w:r>
+      <w:proofErr w:type="gramStart"/>
+      <w:r>
+        <w:t>really priceless</w:t>
+      </w:r>
+      <w:proofErr w:type="gramEnd"/>
+      <w:r>
+        <w:t xml:space="preserve">? </w:t>
+      </w:r>
+      <w:r>
+        <w:t xml:space="preserve"> </w:t>
+      </w:r>
+      <w:r>
+        <w:t>There is no doubt that there are situations where it’s necessary to assign a value to a human life.  The question is what should society use as the yardstick.  I believe using wages and wealth is a highly flawed approach from both an ethical and prac</w:t>
+      </w:r>
+      <w:r>
+        <w:t>tical perspective.  Your example</w:t>
+      </w:r>
+      <w:r>
+        <w:t xml:space="preserve"> assumes that the level of danger is reflected in the wages for a position.  I don’t think this is necessarily the case because of the interaction of supply and demand</w:t>
+      </w:r>
+      <w:r>
+        <w:t xml:space="preserve"> in the market for labor</w:t>
+      </w:r>
+      <w:r>
+        <w:t xml:space="preserve">.  </w:t>
+      </w:r>
+      <w:r>
+        <w:t>Also, j</w:t>
+      </w:r>
+      <w:r>
+        <w:t>ustifying the use of wages to reflect what a person would have earned</w:t>
+      </w:r>
+      <w:r>
+        <w:t xml:space="preserve"> until normal age of death requires</w:t>
+      </w:r>
+      <w:r>
+        <w:t xml:space="preserve"> some very big assumptions</w:t>
+      </w:r>
+      <w:r>
+        <w:t>.</w:t>
       </w:r>
     </w:p>
     <w:p>
@@ -10575,7 +10738,7 @@
         <w:bCs/>
         <w:noProof/>
       </w:rPr>
-      <w:t>2</w:t>
+      <w:t>1</w:t>
     </w:r>
     <w:r>
       <w:rPr>
@@ -18978,7 +19141,7 @@
 </file>
 
 <file path=customXml/itemProps1.xml><?xml version="1.0" encoding="utf-8"?>
-<ds:datastoreItem xmlns:ds="http://schemas.openxmlformats.org/officeDocument/2006/customXml" ds:itemID="{0D73E514-D744-4169-9ACA-7A8CD504669F}">
+<ds:datastoreItem xmlns:ds="http://schemas.openxmlformats.org/officeDocument/2006/customXml" ds:itemID="{917443E6-1116-4072-9591-DAAF348F5B8B}">
   <ds:schemaRefs>
     <ds:schemaRef ds:uri="http://schemas.openxmlformats.org/officeDocument/2006/bibliography"/>
   </ds:schemaRefs>

</xml_diff>

<commit_message>
Prepared initial responses to short answer questions and discussion board question.
</commit_message>
<xml_diff>
--- a/Notes/POLS6330_2020_Spring_Notes_Lectures_v00.docx
+++ b/Notes/POLS6330_2020_Spring_Notes_Lectures_v00.docx
@@ -10352,12 +10352,435 @@
     <w:p>
       <w:pPr>
         <w:spacing w:after="60"/>
+        <w:sectPr>
+          <w:headerReference w:type="default" r:id="rId19"/>
+          <w:pgSz w:w="12240" w:h="15840"/>
+          <w:pgMar w:top="1440" w:right="1440" w:bottom="1440" w:left="1440" w:header="720" w:footer="720" w:gutter="0"/>
+          <w:pgNumType w:start="1"/>
+          <w:cols w:space="720"/>
+          <w:docGrid w:linePitch="360"/>
+        </w:sectPr>
+      </w:pPr>
+    </w:p>
+    <w:p>
+      <w:pPr>
+        <w:spacing w:after="60"/>
+        <w:rPr>
+          <w:u w:val="single"/>
+        </w:rPr>
+      </w:pPr>
+      <w:r>
+        <w:rPr>
+          <w:u w:val="single"/>
+        </w:rPr>
+        <w:lastRenderedPageBreak/>
+        <w:t xml:space="preserve">Instructions for </w:t>
+      </w:r>
+      <w:r>
+        <w:rPr>
+          <w:u w:val="single"/>
+        </w:rPr>
+        <w:t>Finals and Literature Review</w:t>
+      </w:r>
+    </w:p>
+    <w:p>
+      <w:pPr>
+        <w:pStyle w:val="ListParagraph"/>
+        <w:numPr>
+          <w:ilvl w:val="0"/>
+          <w:numId w:val="61"/>
+        </w:numPr>
+        <w:spacing w:after="60"/>
+      </w:pPr>
+      <w:r>
+        <w:t xml:space="preserve">The final examination </w:t>
+      </w:r>
+      <w:r>
+        <w:t xml:space="preserve">will be </w:t>
+      </w:r>
+      <w:r>
+        <w:t>release</w:t>
+      </w:r>
+      <w:r>
+        <w:t>d</w:t>
+      </w:r>
+      <w:r>
+        <w:t xml:space="preserve"> Thursday, April 30, 2020</w:t>
+      </w:r>
+    </w:p>
+    <w:p>
+      <w:pPr>
+        <w:pStyle w:val="ListParagraph"/>
+        <w:numPr>
+          <w:ilvl w:val="1"/>
+          <w:numId w:val="61"/>
+        </w:numPr>
+        <w:spacing w:after="60"/>
+      </w:pPr>
+      <w:r>
+        <w:t>Due on Monday, May 4, 2020 by 8:00 AM</w:t>
+      </w:r>
+    </w:p>
+    <w:p>
+      <w:pPr>
+        <w:pStyle w:val="ListParagraph"/>
+        <w:numPr>
+          <w:ilvl w:val="0"/>
+          <w:numId w:val="61"/>
+        </w:numPr>
+        <w:spacing w:after="60"/>
+      </w:pPr>
+      <w:r>
+        <w:t>Literature paper is still due May 8, 2020 by 5:00 PM</w:t>
+      </w:r>
+    </w:p>
+    <w:p>
+      <w:pPr>
+        <w:spacing w:after="60"/>
+      </w:pPr>
+    </w:p>
+    <w:p>
+      <w:pPr>
+        <w:spacing w:after="60"/>
+        <w:rPr>
+          <w:u w:val="single"/>
+        </w:rPr>
+      </w:pPr>
+      <w:r>
+        <w:rPr>
+          <w:u w:val="single"/>
+        </w:rPr>
+        <w:t>Lecture Notes</w:t>
+      </w:r>
+    </w:p>
+    <w:p>
+      <w:pPr>
+        <w:pStyle w:val="ListParagraph"/>
+        <w:numPr>
+          <w:ilvl w:val="0"/>
+          <w:numId w:val="62"/>
+        </w:numPr>
+        <w:spacing w:after="60"/>
+      </w:pPr>
+      <w:r>
+        <w:t>None taken</w:t>
+      </w:r>
+    </w:p>
+    <w:p>
+      <w:pPr>
+        <w:spacing w:after="60"/>
+      </w:pPr>
+    </w:p>
+    <w:p>
+      <w:pPr>
+        <w:spacing w:after="60"/>
+        <w:rPr>
+          <w:u w:val="single"/>
+        </w:rPr>
+      </w:pPr>
+      <w:r>
+        <w:rPr>
+          <w:u w:val="single"/>
+        </w:rPr>
+        <w:t>Short Answer A</w:t>
+      </w:r>
+      <w:r>
+        <w:rPr>
+          <w:u w:val="single"/>
+        </w:rPr>
+        <w:t>ssignment (response due April 26</w:t>
+      </w:r>
+      <w:r>
+        <w:rPr>
+          <w:u w:val="single"/>
+        </w:rPr>
+        <w:t>, 2020 by 11:59 PM)</w:t>
+      </w:r>
+    </w:p>
+    <w:p>
+      <w:pPr>
+        <w:spacing w:after="60"/>
+      </w:pPr>
+      <w:r>
+        <w:rPr>
+          <w:b/>
+        </w:rPr>
+        <w:t>Please answer only 2 of the 3 questions.</w:t>
+      </w:r>
+      <w:r>
+        <w:t xml:space="preserve">  </w:t>
+      </w:r>
+      <w:r>
+        <w:t xml:space="preserve">Write a few sentences for 2 of the 3 questions. </w:t>
+      </w:r>
+      <w:r>
+        <w:t xml:space="preserve"> </w:t>
+      </w:r>
+      <w:r>
+        <w:t>A few sentences should suffice for your answer</w:t>
+      </w:r>
+      <w:r>
+        <w:t xml:space="preserve">.  </w:t>
+      </w:r>
+      <w:r>
+        <w:t>Be sure to briefly explain the concept in your own words and then apply the concept to public policy.</w:t>
+      </w:r>
+    </w:p>
+    <w:p>
+      <w:pPr>
+        <w:spacing w:after="60"/>
+      </w:pPr>
+    </w:p>
+    <w:p>
+      <w:pPr>
+        <w:pStyle w:val="ListParagraph"/>
+        <w:numPr>
+          <w:ilvl w:val="0"/>
+          <w:numId w:val="60"/>
+        </w:numPr>
+        <w:spacing w:after="60"/>
+      </w:pPr>
+      <w:r>
+        <w:t>Which tax is more distortionary--one on tobacco products or a general sales tax (a tax imposed on all the sales receipts in a jurisdiction)? Why?</w:t>
+      </w:r>
+    </w:p>
+    <w:p>
+      <w:pPr>
+        <w:pStyle w:val="ListParagraph"/>
+        <w:spacing w:after="60"/>
+      </w:pPr>
+    </w:p>
+    <w:p>
+      <w:pPr>
+        <w:pStyle w:val="ListParagraph"/>
+        <w:spacing w:after="60"/>
+      </w:pPr>
+      <w:r>
+        <w:t>Response:</w:t>
+      </w:r>
+    </w:p>
+    <w:p>
+      <w:pPr>
+        <w:pStyle w:val="ListParagraph"/>
+        <w:spacing w:after="60"/>
+      </w:pPr>
+      <w:r>
+        <w:t>A tax on tobacco products is more distortionary than a general sales tax.</w:t>
+      </w:r>
+      <w:r>
+        <w:t xml:space="preserve">  A tax on tobacco products will have a substitution effect because if changes the relative prices of tobacco products relative to other goods.  It also has an income effect because it decreases the amount of income that users of tobacco products have for consumption of all goods.  A general sales tax will only have an income effect.  The relative prices of goods will be the same since all goods are faced with the same tax.</w:t>
+      </w:r>
+    </w:p>
+    <w:p>
+      <w:pPr>
+        <w:pStyle w:val="ListParagraph"/>
+        <w:spacing w:after="60"/>
+      </w:pPr>
+    </w:p>
+    <w:p>
+      <w:pPr>
+        <w:pStyle w:val="ListParagraph"/>
+        <w:numPr>
+          <w:ilvl w:val="0"/>
+          <w:numId w:val="60"/>
+        </w:numPr>
+        <w:spacing w:after="60"/>
+      </w:pPr>
+      <w:r>
+        <w:t>In your opinion, which is more important, horizontal equity or vertical equity? Explain your answer.</w:t>
+      </w:r>
+    </w:p>
+    <w:p>
+      <w:pPr>
+        <w:pStyle w:val="ListParagraph"/>
+        <w:spacing w:after="60"/>
+      </w:pPr>
+    </w:p>
+    <w:p>
+      <w:pPr>
+        <w:pStyle w:val="ListParagraph"/>
+        <w:spacing w:after="60"/>
+      </w:pPr>
+      <w:r>
+        <w:t>Response:</w:t>
+      </w:r>
+    </w:p>
+    <w:p>
+      <w:pPr>
+        <w:pStyle w:val="ListParagraph"/>
+        <w:spacing w:after="60"/>
+      </w:pPr>
+      <w:r>
+        <w:t>Horizontal equity is the principle that individuals with the same ability to pay should pay the same amount in taxes.  Vertical equity is the principle that individuals with greater abilities to pay</w:t>
+      </w:r>
+      <w:r>
+        <w:t xml:space="preserve"> should pay more than individuals with lesser abilities to pay. In my opinion, horizontal equity is more important because it goes to the heart of the American democratic principle of equal treatment under the law. Moreover, horizontal equity is important to satisfying one of the criteria for a “good” tax structure, which is the fair relative treatment of different people.</w:t>
+      </w:r>
+    </w:p>
+    <w:p>
+      <w:pPr>
+        <w:pStyle w:val="ListParagraph"/>
+        <w:spacing w:after="60"/>
+      </w:pPr>
+    </w:p>
+    <w:p>
+      <w:pPr>
+        <w:pStyle w:val="ListParagraph"/>
+        <w:numPr>
+          <w:ilvl w:val="0"/>
+          <w:numId w:val="60"/>
+        </w:numPr>
+        <w:spacing w:after="60"/>
+      </w:pPr>
+      <w:r>
+        <w:t>Does utilitarianism require a progressive tax structure?</w:t>
+      </w:r>
+    </w:p>
+    <w:p>
+      <w:pPr>
+        <w:pStyle w:val="ListParagraph"/>
+        <w:spacing w:after="60"/>
+      </w:pPr>
+    </w:p>
+    <w:p>
+      <w:pPr>
+        <w:pStyle w:val="ListParagraph"/>
+        <w:spacing w:after="60"/>
+      </w:pPr>
+      <w:r>
+        <w:t>Response:</w:t>
+      </w:r>
+    </w:p>
+    <w:p>
+      <w:pPr>
+        <w:pStyle w:val="ListParagraph"/>
+        <w:spacing w:after="60"/>
+      </w:pPr>
+    </w:p>
+    <w:p>
+      <w:pPr>
+        <w:spacing w:after="60"/>
+      </w:pPr>
+    </w:p>
+    <w:p>
+      <w:pPr>
+        <w:spacing w:after="60"/>
+        <w:rPr>
+          <w:u w:val="single"/>
+        </w:rPr>
+      </w:pPr>
+      <w:r>
+        <w:rPr>
+          <w:u w:val="single"/>
+        </w:rPr>
+        <w:t>Class Blog</w:t>
+      </w:r>
+      <w:r>
+        <w:rPr>
+          <w:u w:val="single"/>
+        </w:rPr>
+        <w:t>/Discussion</w:t>
+      </w:r>
+      <w:r>
+        <w:rPr>
+          <w:u w:val="single"/>
+        </w:rPr>
+        <w:t xml:space="preserve"> Question</w:t>
+      </w:r>
+      <w:r>
+        <w:rPr>
+          <w:u w:val="single"/>
+        </w:rPr>
+        <w:t xml:space="preserve"> (response due April 26</w:t>
+      </w:r>
+      <w:r>
+        <w:rPr>
+          <w:u w:val="single"/>
+        </w:rPr>
+        <w:t>, 2020 by 11:59 PM)</w:t>
+      </w:r>
+    </w:p>
+    <w:p>
+      <w:pPr>
+        <w:spacing w:after="60"/>
+      </w:pPr>
+      <w:r>
+        <w:t xml:space="preserve">We should raise income taxes on the wealthy and use the increased revenues to expand health care for all Americans. Agree or disagree? Why?  In your reply think about the issues of incidence and burden we discussed in last week's Zoom meeting.  </w:t>
+      </w:r>
+      <w:proofErr w:type="gramStart"/>
+      <w:r>
+        <w:t>In order to</w:t>
+      </w:r>
+      <w:proofErr w:type="gramEnd"/>
+      <w:r>
+        <w:t xml:space="preserve"> get full credit, you must also respond to 2 other students.</w:t>
+      </w:r>
+    </w:p>
+    <w:p>
+      <w:pPr>
+        <w:spacing w:after="60"/>
+      </w:pPr>
+    </w:p>
+    <w:p>
+      <w:pPr>
+        <w:spacing w:after="60"/>
+      </w:pPr>
+      <w:r>
+        <w:t>Response:</w:t>
+      </w:r>
+    </w:p>
+    <w:p>
+      <w:pPr>
+        <w:spacing w:after="60"/>
+      </w:pPr>
+      <w:r>
+        <w:t xml:space="preserve">I agree that we should raise income taxes on the wealthy and use the revenues to provide health care for all Americans.  The </w:t>
+      </w:r>
+      <w:r>
+        <w:t xml:space="preserve">decrease in </w:t>
+      </w:r>
+      <w:r>
+        <w:t xml:space="preserve">utility </w:t>
+      </w:r>
+      <w:r>
+        <w:t xml:space="preserve">for the wealthy </w:t>
+      </w:r>
+      <w:r>
+        <w:t xml:space="preserve">will </w:t>
+      </w:r>
+      <w:r>
+        <w:t xml:space="preserve">likely </w:t>
+      </w:r>
+      <w:r>
+        <w:t xml:space="preserve">be </w:t>
+      </w:r>
+      <w:r>
+        <w:t xml:space="preserve">far </w:t>
+      </w:r>
+      <w:r>
+        <w:t>less</w:t>
+      </w:r>
+      <w:r>
+        <w:t xml:space="preserve"> than the increase in utility for those who are less well off.  </w:t>
+      </w:r>
+      <w:r>
+        <w:t>With an income tax on the wealthy, the burden of the tax is less likely to be shifted to others not intended to pay the tax.</w:t>
+      </w:r>
+    </w:p>
+    <w:p>
+      <w:pPr>
+        <w:spacing w:after="60"/>
       </w:pPr>
       <w:bookmarkStart w:id="0" w:name="_GoBack"/>
       <w:bookmarkEnd w:id="0"/>
     </w:p>
+    <w:p>
+      <w:pPr>
+        <w:spacing w:after="60"/>
+      </w:pPr>
+    </w:p>
     <w:sectPr>
-      <w:headerReference w:type="default" r:id="rId19"/>
+      <w:headerReference w:type="default" r:id="rId20"/>
       <w:pgSz w:w="12240" w:h="15840"/>
       <w:pgMar w:top="1440" w:right="1440" w:bottom="1440" w:left="1440" w:header="720" w:footer="720" w:gutter="0"/>
       <w:pgNumType w:start="1"/>
@@ -10709,7 +11132,7 @@
       <w:pStyle w:val="Header"/>
     </w:pPr>
     <w:r>
-      <w:t xml:space="preserve">Notes from class on April 13, 2020 | Page </w:t>
+      <w:t xml:space="preserve">Notes from class on April 14, 2020 | Page </w:t>
     </w:r>
     <w:r>
       <w:rPr>
@@ -10738,7 +11161,103 @@
         <w:bCs/>
         <w:noProof/>
       </w:rPr>
-      <w:t>1</w:t>
+      <w:t>2</w:t>
+    </w:r>
+    <w:r>
+      <w:rPr>
+        <w:b/>
+        <w:bCs/>
+      </w:rPr>
+      <w:fldChar w:fldCharType="end"/>
+    </w:r>
+    <w:r>
+      <w:t xml:space="preserve"> of </w:t>
+    </w:r>
+    <w:r>
+      <w:rPr>
+        <w:b/>
+        <w:bCs/>
+      </w:rPr>
+      <w:fldChar w:fldCharType="begin"/>
+    </w:r>
+    <w:r>
+      <w:rPr>
+        <w:b/>
+        <w:bCs/>
+      </w:rPr>
+      <w:instrText xml:space="preserve"> SECTIONPAGES   \* MERGEFORMAT </w:instrText>
+    </w:r>
+    <w:r>
+      <w:rPr>
+        <w:b/>
+        <w:bCs/>
+      </w:rPr>
+      <w:fldChar w:fldCharType="separate"/>
+    </w:r>
+    <w:r>
+      <w:rPr>
+        <w:b/>
+        <w:bCs/>
+        <w:noProof/>
+      </w:rPr>
+      <w:t>2</w:t>
+    </w:r>
+    <w:r>
+      <w:rPr>
+        <w:b/>
+        <w:bCs/>
+      </w:rPr>
+      <w:fldChar w:fldCharType="end"/>
+    </w:r>
+  </w:p>
+</w:hdr>
+</file>
+
+<file path=word/header13.xml><?xml version="1.0" encoding="utf-8"?>
+<w:hdr xmlns:wpc="http://schemas.microsoft.com/office/word/2010/wordprocessingCanvas" xmlns:cx="http://schemas.microsoft.com/office/drawing/2014/chartex" xmlns:cx1="http://schemas.microsoft.com/office/drawing/2015/9/8/chartex" xmlns:cx2="http://schemas.microsoft.com/office/drawing/2015/10/21/chartex" xmlns:cx3="http://schemas.microsoft.com/office/drawing/2016/5/9/chartex" xmlns:cx4="http://schemas.microsoft.com/office/drawing/2016/5/10/chartex" xmlns:cx5="http://schemas.microsoft.com/office/drawing/2016/5/11/chartex" xmlns:mc="http://schemas.openxmlformats.org/markup-compatibility/2006" xmlns:o="urn:schemas-microsoft-com:office:office" xmlns:r="http://schemas.openxmlformats.org/officeDocument/2006/relationships" xmlns:m="http://schemas.openxmlformats.org/officeDocument/2006/math" xmlns:v="urn:schemas-microsoft-com:vml" xmlns:wp14="http://schemas.microsoft.com/office/word/2010/wordprocessingDrawing" xmlns:wp="http://schemas.openxmlformats.org/drawingml/2006/wordprocessingDrawing" xmlns:w10="urn:schemas-microsoft-com:office:word" xmlns:w="http://schemas.openxmlformats.org/wordprocessingml/2006/main" xmlns:w14="http://schemas.microsoft.com/office/word/2010/wordml" xmlns:w15="http://schemas.microsoft.com/office/word/2012/wordml" xmlns:w16se="http://schemas.microsoft.com/office/word/2015/wordml/symex" xmlns:wpg="http://schemas.microsoft.com/office/word/2010/wordprocessingGroup" xmlns:wpi="http://schemas.microsoft.com/office/word/2010/wordprocessingInk" xmlns:wne="http://schemas.microsoft.com/office/word/2006/wordml" xmlns:wps="http://schemas.microsoft.com/office/word/2010/wordprocessingShape" mc:Ignorable="w14 w15 w16se wp14">
+  <w:p>
+    <w:pPr>
+      <w:pStyle w:val="Header"/>
+    </w:pPr>
+    <w:r>
+      <w:t>POLS 6330 Public Finance Theory</w:t>
+    </w:r>
+  </w:p>
+  <w:p>
+    <w:pPr>
+      <w:pStyle w:val="Header"/>
+    </w:pPr>
+    <w:r>
+      <w:t xml:space="preserve">Notes from class on April 21, 2020 | Page </w:t>
+    </w:r>
+    <w:r>
+      <w:rPr>
+        <w:b/>
+        <w:bCs/>
+      </w:rPr>
+      <w:fldChar w:fldCharType="begin"/>
+    </w:r>
+    <w:r>
+      <w:rPr>
+        <w:b/>
+        <w:bCs/>
+      </w:rPr>
+      <w:instrText xml:space="preserve"> PAGE  \* Arabic  \* MERGEFORMAT </w:instrText>
+    </w:r>
+    <w:r>
+      <w:rPr>
+        <w:b/>
+        <w:bCs/>
+      </w:rPr>
+      <w:fldChar w:fldCharType="separate"/>
+    </w:r>
+    <w:r>
+      <w:rPr>
+        <w:b/>
+        <w:bCs/>
+        <w:noProof/>
+      </w:rPr>
+      <w:t>2</w:t>
     </w:r>
     <w:r>
       <w:rPr>
@@ -13595,6 +14114,119 @@
     </w:lvl>
   </w:abstractNum>
   <w:abstractNum w:abstractNumId="18" w15:restartNumberingAfterBreak="0">
+    <w:nsid w:val="32C91560"/>
+    <w:multiLevelType w:val="hybridMultilevel"/>
+    <w:tmpl w:val="70443A8A"/>
+    <w:lvl w:ilvl="0" w:tplc="04090001">
+      <w:start w:val="1"/>
+      <w:numFmt w:val="bullet"/>
+      <w:lvlText w:val=""/>
+      <w:lvlJc w:val="left"/>
+      <w:pPr>
+        <w:ind w:left="720" w:hanging="360"/>
+      </w:pPr>
+      <w:rPr>
+        <w:rFonts w:ascii="Symbol" w:hAnsi="Symbol" w:hint="default"/>
+      </w:rPr>
+    </w:lvl>
+    <w:lvl w:ilvl="1" w:tplc="04090003" w:tentative="1">
+      <w:start w:val="1"/>
+      <w:numFmt w:val="bullet"/>
+      <w:lvlText w:val="o"/>
+      <w:lvlJc w:val="left"/>
+      <w:pPr>
+        <w:ind w:left="1440" w:hanging="360"/>
+      </w:pPr>
+      <w:rPr>
+        <w:rFonts w:ascii="Courier New" w:hAnsi="Courier New" w:cs="Courier New" w:hint="default"/>
+      </w:rPr>
+    </w:lvl>
+    <w:lvl w:ilvl="2" w:tplc="04090005" w:tentative="1">
+      <w:start w:val="1"/>
+      <w:numFmt w:val="bullet"/>
+      <w:lvlText w:val=""/>
+      <w:lvlJc w:val="left"/>
+      <w:pPr>
+        <w:ind w:left="2160" w:hanging="360"/>
+      </w:pPr>
+      <w:rPr>
+        <w:rFonts w:ascii="Wingdings" w:hAnsi="Wingdings" w:hint="default"/>
+      </w:rPr>
+    </w:lvl>
+    <w:lvl w:ilvl="3" w:tplc="04090001" w:tentative="1">
+      <w:start w:val="1"/>
+      <w:numFmt w:val="bullet"/>
+      <w:lvlText w:val=""/>
+      <w:lvlJc w:val="left"/>
+      <w:pPr>
+        <w:ind w:left="2880" w:hanging="360"/>
+      </w:pPr>
+      <w:rPr>
+        <w:rFonts w:ascii="Symbol" w:hAnsi="Symbol" w:hint="default"/>
+      </w:rPr>
+    </w:lvl>
+    <w:lvl w:ilvl="4" w:tplc="04090003" w:tentative="1">
+      <w:start w:val="1"/>
+      <w:numFmt w:val="bullet"/>
+      <w:lvlText w:val="o"/>
+      <w:lvlJc w:val="left"/>
+      <w:pPr>
+        <w:ind w:left="3600" w:hanging="360"/>
+      </w:pPr>
+      <w:rPr>
+        <w:rFonts w:ascii="Courier New" w:hAnsi="Courier New" w:cs="Courier New" w:hint="default"/>
+      </w:rPr>
+    </w:lvl>
+    <w:lvl w:ilvl="5" w:tplc="04090005" w:tentative="1">
+      <w:start w:val="1"/>
+      <w:numFmt w:val="bullet"/>
+      <w:lvlText w:val=""/>
+      <w:lvlJc w:val="left"/>
+      <w:pPr>
+        <w:ind w:left="4320" w:hanging="360"/>
+      </w:pPr>
+      <w:rPr>
+        <w:rFonts w:ascii="Wingdings" w:hAnsi="Wingdings" w:hint="default"/>
+      </w:rPr>
+    </w:lvl>
+    <w:lvl w:ilvl="6" w:tplc="04090001" w:tentative="1">
+      <w:start w:val="1"/>
+      <w:numFmt w:val="bullet"/>
+      <w:lvlText w:val=""/>
+      <w:lvlJc w:val="left"/>
+      <w:pPr>
+        <w:ind w:left="5040" w:hanging="360"/>
+      </w:pPr>
+      <w:rPr>
+        <w:rFonts w:ascii="Symbol" w:hAnsi="Symbol" w:hint="default"/>
+      </w:rPr>
+    </w:lvl>
+    <w:lvl w:ilvl="7" w:tplc="04090003" w:tentative="1">
+      <w:start w:val="1"/>
+      <w:numFmt w:val="bullet"/>
+      <w:lvlText w:val="o"/>
+      <w:lvlJc w:val="left"/>
+      <w:pPr>
+        <w:ind w:left="5760" w:hanging="360"/>
+      </w:pPr>
+      <w:rPr>
+        <w:rFonts w:ascii="Courier New" w:hAnsi="Courier New" w:cs="Courier New" w:hint="default"/>
+      </w:rPr>
+    </w:lvl>
+    <w:lvl w:ilvl="8" w:tplc="04090005" w:tentative="1">
+      <w:start w:val="1"/>
+      <w:numFmt w:val="bullet"/>
+      <w:lvlText w:val=""/>
+      <w:lvlJc w:val="left"/>
+      <w:pPr>
+        <w:ind w:left="6480" w:hanging="360"/>
+      </w:pPr>
+      <w:rPr>
+        <w:rFonts w:ascii="Wingdings" w:hAnsi="Wingdings" w:hint="default"/>
+      </w:rPr>
+    </w:lvl>
+  </w:abstractNum>
+  <w:abstractNum w:abstractNumId="19" w15:restartNumberingAfterBreak="0">
     <w:nsid w:val="34AF5079"/>
     <w:multiLevelType w:val="hybridMultilevel"/>
     <w:tmpl w:val="F43AF530"/>
@@ -13707,7 +14339,7 @@
       </w:rPr>
     </w:lvl>
   </w:abstractNum>
-  <w:abstractNum w:abstractNumId="19" w15:restartNumberingAfterBreak="0">
+  <w:abstractNum w:abstractNumId="20" w15:restartNumberingAfterBreak="0">
     <w:nsid w:val="372B188D"/>
     <w:multiLevelType w:val="hybridMultilevel"/>
     <w:tmpl w:val="41BA0F2E"/>
@@ -13820,7 +14452,93 @@
       </w:rPr>
     </w:lvl>
   </w:abstractNum>
-  <w:abstractNum w:abstractNumId="20" w15:restartNumberingAfterBreak="0">
+  <w:abstractNum w:abstractNumId="21" w15:restartNumberingAfterBreak="0">
+    <w:nsid w:val="38402FB1"/>
+    <w:multiLevelType w:val="hybridMultilevel"/>
+    <w:tmpl w:val="53928BE0"/>
+    <w:lvl w:ilvl="0" w:tplc="0409000F">
+      <w:start w:val="1"/>
+      <w:numFmt w:val="decimal"/>
+      <w:lvlText w:val="%1."/>
+      <w:lvlJc w:val="left"/>
+      <w:pPr>
+        <w:ind w:left="720" w:hanging="360"/>
+      </w:pPr>
+    </w:lvl>
+    <w:lvl w:ilvl="1" w:tplc="04090019" w:tentative="1">
+      <w:start w:val="1"/>
+      <w:numFmt w:val="lowerLetter"/>
+      <w:lvlText w:val="%2."/>
+      <w:lvlJc w:val="left"/>
+      <w:pPr>
+        <w:ind w:left="1440" w:hanging="360"/>
+      </w:pPr>
+    </w:lvl>
+    <w:lvl w:ilvl="2" w:tplc="0409001B" w:tentative="1">
+      <w:start w:val="1"/>
+      <w:numFmt w:val="lowerRoman"/>
+      <w:lvlText w:val="%3."/>
+      <w:lvlJc w:val="right"/>
+      <w:pPr>
+        <w:ind w:left="2160" w:hanging="180"/>
+      </w:pPr>
+    </w:lvl>
+    <w:lvl w:ilvl="3" w:tplc="0409000F" w:tentative="1">
+      <w:start w:val="1"/>
+      <w:numFmt w:val="decimal"/>
+      <w:lvlText w:val="%4."/>
+      <w:lvlJc w:val="left"/>
+      <w:pPr>
+        <w:ind w:left="2880" w:hanging="360"/>
+      </w:pPr>
+    </w:lvl>
+    <w:lvl w:ilvl="4" w:tplc="04090019" w:tentative="1">
+      <w:start w:val="1"/>
+      <w:numFmt w:val="lowerLetter"/>
+      <w:lvlText w:val="%5."/>
+      <w:lvlJc w:val="left"/>
+      <w:pPr>
+        <w:ind w:left="3600" w:hanging="360"/>
+      </w:pPr>
+    </w:lvl>
+    <w:lvl w:ilvl="5" w:tplc="0409001B" w:tentative="1">
+      <w:start w:val="1"/>
+      <w:numFmt w:val="lowerRoman"/>
+      <w:lvlText w:val="%6."/>
+      <w:lvlJc w:val="right"/>
+      <w:pPr>
+        <w:ind w:left="4320" w:hanging="180"/>
+      </w:pPr>
+    </w:lvl>
+    <w:lvl w:ilvl="6" w:tplc="0409000F" w:tentative="1">
+      <w:start w:val="1"/>
+      <w:numFmt w:val="decimal"/>
+      <w:lvlText w:val="%7."/>
+      <w:lvlJc w:val="left"/>
+      <w:pPr>
+        <w:ind w:left="5040" w:hanging="360"/>
+      </w:pPr>
+    </w:lvl>
+    <w:lvl w:ilvl="7" w:tplc="04090019" w:tentative="1">
+      <w:start w:val="1"/>
+      <w:numFmt w:val="lowerLetter"/>
+      <w:lvlText w:val="%8."/>
+      <w:lvlJc w:val="left"/>
+      <w:pPr>
+        <w:ind w:left="5760" w:hanging="360"/>
+      </w:pPr>
+    </w:lvl>
+    <w:lvl w:ilvl="8" w:tplc="0409001B" w:tentative="1">
+      <w:start w:val="1"/>
+      <w:numFmt w:val="lowerRoman"/>
+      <w:lvlText w:val="%9."/>
+      <w:lvlJc w:val="right"/>
+      <w:pPr>
+        <w:ind w:left="6480" w:hanging="180"/>
+      </w:pPr>
+    </w:lvl>
+  </w:abstractNum>
+  <w:abstractNum w:abstractNumId="22" w15:restartNumberingAfterBreak="0">
     <w:nsid w:val="3D2B5230"/>
     <w:multiLevelType w:val="hybridMultilevel"/>
     <w:tmpl w:val="3B548316"/>
@@ -13933,7 +14651,7 @@
       </w:rPr>
     </w:lvl>
   </w:abstractNum>
-  <w:abstractNum w:abstractNumId="21" w15:restartNumberingAfterBreak="0">
+  <w:abstractNum w:abstractNumId="23" w15:restartNumberingAfterBreak="0">
     <w:nsid w:val="432D6908"/>
     <w:multiLevelType w:val="hybridMultilevel"/>
     <w:tmpl w:val="0262C90C"/>
@@ -14046,7 +14764,7 @@
       </w:rPr>
     </w:lvl>
   </w:abstractNum>
-  <w:abstractNum w:abstractNumId="22" w15:restartNumberingAfterBreak="0">
+  <w:abstractNum w:abstractNumId="24" w15:restartNumberingAfterBreak="0">
     <w:nsid w:val="433B7221"/>
     <w:multiLevelType w:val="hybridMultilevel"/>
     <w:tmpl w:val="4094F28C"/>
@@ -14159,7 +14877,7 @@
       </w:rPr>
     </w:lvl>
   </w:abstractNum>
-  <w:abstractNum w:abstractNumId="23" w15:restartNumberingAfterBreak="0">
+  <w:abstractNum w:abstractNumId="25" w15:restartNumberingAfterBreak="0">
     <w:nsid w:val="43AD7C75"/>
     <w:multiLevelType w:val="hybridMultilevel"/>
     <w:tmpl w:val="C05C07EA"/>
@@ -14272,7 +14990,7 @@
       </w:rPr>
     </w:lvl>
   </w:abstractNum>
-  <w:abstractNum w:abstractNumId="24" w15:restartNumberingAfterBreak="0">
+  <w:abstractNum w:abstractNumId="26" w15:restartNumberingAfterBreak="0">
     <w:nsid w:val="43B81E02"/>
     <w:multiLevelType w:val="hybridMultilevel"/>
     <w:tmpl w:val="F138883E"/>
@@ -14385,7 +15103,7 @@
       </w:rPr>
     </w:lvl>
   </w:abstractNum>
-  <w:abstractNum w:abstractNumId="25" w15:restartNumberingAfterBreak="0">
+  <w:abstractNum w:abstractNumId="27" w15:restartNumberingAfterBreak="0">
     <w:nsid w:val="45812B89"/>
     <w:multiLevelType w:val="hybridMultilevel"/>
     <w:tmpl w:val="AA88C524"/>
@@ -14498,7 +15216,7 @@
       </w:rPr>
     </w:lvl>
   </w:abstractNum>
-  <w:abstractNum w:abstractNumId="26" w15:restartNumberingAfterBreak="0">
+  <w:abstractNum w:abstractNumId="28" w15:restartNumberingAfterBreak="0">
     <w:nsid w:val="46CB172B"/>
     <w:multiLevelType w:val="hybridMultilevel"/>
     <w:tmpl w:val="2932BA8A"/>
@@ -14611,7 +15329,7 @@
       </w:rPr>
     </w:lvl>
   </w:abstractNum>
-  <w:abstractNum w:abstractNumId="27" w15:restartNumberingAfterBreak="0">
+  <w:abstractNum w:abstractNumId="29" w15:restartNumberingAfterBreak="0">
     <w:nsid w:val="478B5D09"/>
     <w:multiLevelType w:val="hybridMultilevel"/>
     <w:tmpl w:val="BE983E82"/>
@@ -14724,7 +15442,7 @@
       </w:rPr>
     </w:lvl>
   </w:abstractNum>
-  <w:abstractNum w:abstractNumId="28" w15:restartNumberingAfterBreak="0">
+  <w:abstractNum w:abstractNumId="30" w15:restartNumberingAfterBreak="0">
     <w:nsid w:val="48691D2B"/>
     <w:multiLevelType w:val="hybridMultilevel"/>
     <w:tmpl w:val="19BA58E4"/>
@@ -14837,7 +15555,7 @@
       </w:rPr>
     </w:lvl>
   </w:abstractNum>
-  <w:abstractNum w:abstractNumId="29" w15:restartNumberingAfterBreak="0">
+  <w:abstractNum w:abstractNumId="31" w15:restartNumberingAfterBreak="0">
     <w:nsid w:val="488F4F21"/>
     <w:multiLevelType w:val="hybridMultilevel"/>
     <w:tmpl w:val="DD0C9200"/>
@@ -14950,7 +15668,7 @@
       </w:rPr>
     </w:lvl>
   </w:abstractNum>
-  <w:abstractNum w:abstractNumId="30" w15:restartNumberingAfterBreak="0">
+  <w:abstractNum w:abstractNumId="32" w15:restartNumberingAfterBreak="0">
     <w:nsid w:val="49E0563C"/>
     <w:multiLevelType w:val="hybridMultilevel"/>
     <w:tmpl w:val="06EE1286"/>
@@ -15063,7 +15781,7 @@
       </w:rPr>
     </w:lvl>
   </w:abstractNum>
-  <w:abstractNum w:abstractNumId="31" w15:restartNumberingAfterBreak="0">
+  <w:abstractNum w:abstractNumId="33" w15:restartNumberingAfterBreak="0">
     <w:nsid w:val="50993165"/>
     <w:multiLevelType w:val="hybridMultilevel"/>
     <w:tmpl w:val="386CFFE2"/>
@@ -15176,7 +15894,7 @@
       </w:rPr>
     </w:lvl>
   </w:abstractNum>
-  <w:abstractNum w:abstractNumId="32" w15:restartNumberingAfterBreak="0">
+  <w:abstractNum w:abstractNumId="34" w15:restartNumberingAfterBreak="0">
     <w:nsid w:val="53D311D1"/>
     <w:multiLevelType w:val="hybridMultilevel"/>
     <w:tmpl w:val="74CAF31C"/>
@@ -15289,7 +16007,7 @@
       </w:rPr>
     </w:lvl>
   </w:abstractNum>
-  <w:abstractNum w:abstractNumId="33" w15:restartNumberingAfterBreak="0">
+  <w:abstractNum w:abstractNumId="35" w15:restartNumberingAfterBreak="0">
     <w:nsid w:val="595A09EA"/>
     <w:multiLevelType w:val="hybridMultilevel"/>
     <w:tmpl w:val="2256A610"/>
@@ -15402,7 +16120,7 @@
       </w:rPr>
     </w:lvl>
   </w:abstractNum>
-  <w:abstractNum w:abstractNumId="34" w15:restartNumberingAfterBreak="0">
+  <w:abstractNum w:abstractNumId="36" w15:restartNumberingAfterBreak="0">
     <w:nsid w:val="59ED2497"/>
     <w:multiLevelType w:val="hybridMultilevel"/>
     <w:tmpl w:val="D480EDAC"/>
@@ -15515,7 +16233,7 @@
       </w:rPr>
     </w:lvl>
   </w:abstractNum>
-  <w:abstractNum w:abstractNumId="35" w15:restartNumberingAfterBreak="0">
+  <w:abstractNum w:abstractNumId="37" w15:restartNumberingAfterBreak="0">
     <w:nsid w:val="5A6C21F5"/>
     <w:multiLevelType w:val="hybridMultilevel"/>
     <w:tmpl w:val="B52A8336"/>
@@ -15628,7 +16346,7 @@
       </w:rPr>
     </w:lvl>
   </w:abstractNum>
-  <w:abstractNum w:abstractNumId="36" w15:restartNumberingAfterBreak="0">
+  <w:abstractNum w:abstractNumId="38" w15:restartNumberingAfterBreak="0">
     <w:nsid w:val="5B2850D5"/>
     <w:multiLevelType w:val="hybridMultilevel"/>
     <w:tmpl w:val="9E662F3C"/>
@@ -15741,7 +16459,7 @@
       </w:rPr>
     </w:lvl>
   </w:abstractNum>
-  <w:abstractNum w:abstractNumId="37" w15:restartNumberingAfterBreak="0">
+  <w:abstractNum w:abstractNumId="39" w15:restartNumberingAfterBreak="0">
     <w:nsid w:val="60B1406D"/>
     <w:multiLevelType w:val="hybridMultilevel"/>
     <w:tmpl w:val="94F6152A"/>
@@ -15854,7 +16572,7 @@
       </w:rPr>
     </w:lvl>
   </w:abstractNum>
-  <w:abstractNum w:abstractNumId="38" w15:restartNumberingAfterBreak="0">
+  <w:abstractNum w:abstractNumId="40" w15:restartNumberingAfterBreak="0">
     <w:nsid w:val="60B41AC0"/>
     <w:multiLevelType w:val="hybridMultilevel"/>
     <w:tmpl w:val="D4206166"/>
@@ -15967,7 +16685,7 @@
       </w:rPr>
     </w:lvl>
   </w:abstractNum>
-  <w:abstractNum w:abstractNumId="39" w15:restartNumberingAfterBreak="0">
+  <w:abstractNum w:abstractNumId="41" w15:restartNumberingAfterBreak="0">
     <w:nsid w:val="60BD74F5"/>
     <w:multiLevelType w:val="hybridMultilevel"/>
     <w:tmpl w:val="7436DD70"/>
@@ -16080,7 +16798,7 @@
       </w:rPr>
     </w:lvl>
   </w:abstractNum>
-  <w:abstractNum w:abstractNumId="40" w15:restartNumberingAfterBreak="0">
+  <w:abstractNum w:abstractNumId="42" w15:restartNumberingAfterBreak="0">
     <w:nsid w:val="61967FA3"/>
     <w:multiLevelType w:val="hybridMultilevel"/>
     <w:tmpl w:val="D2605ACC"/>
@@ -16193,7 +16911,7 @@
       </w:rPr>
     </w:lvl>
   </w:abstractNum>
-  <w:abstractNum w:abstractNumId="41" w15:restartNumberingAfterBreak="0">
+  <w:abstractNum w:abstractNumId="43" w15:restartNumberingAfterBreak="0">
     <w:nsid w:val="63C12237"/>
     <w:multiLevelType w:val="hybridMultilevel"/>
     <w:tmpl w:val="B872A3EA"/>
@@ -16306,7 +17024,7 @@
       </w:rPr>
     </w:lvl>
   </w:abstractNum>
-  <w:abstractNum w:abstractNumId="42" w15:restartNumberingAfterBreak="0">
+  <w:abstractNum w:abstractNumId="44" w15:restartNumberingAfterBreak="0">
     <w:nsid w:val="6470562E"/>
     <w:multiLevelType w:val="hybridMultilevel"/>
     <w:tmpl w:val="E28CC6C0"/>
@@ -16419,7 +17137,7 @@
       </w:rPr>
     </w:lvl>
   </w:abstractNum>
-  <w:abstractNum w:abstractNumId="43" w15:restartNumberingAfterBreak="0">
+  <w:abstractNum w:abstractNumId="45" w15:restartNumberingAfterBreak="0">
     <w:nsid w:val="682D4CEA"/>
     <w:multiLevelType w:val="hybridMultilevel"/>
     <w:tmpl w:val="08F4B318"/>
@@ -16532,7 +17250,7 @@
       </w:rPr>
     </w:lvl>
   </w:abstractNum>
-  <w:abstractNum w:abstractNumId="44" w15:restartNumberingAfterBreak="0">
+  <w:abstractNum w:abstractNumId="46" w15:restartNumberingAfterBreak="0">
     <w:nsid w:val="68B664E6"/>
     <w:multiLevelType w:val="hybridMultilevel"/>
     <w:tmpl w:val="563C9544"/>
@@ -16645,10 +17363,10 @@
       </w:rPr>
     </w:lvl>
   </w:abstractNum>
-  <w:abstractNum w:abstractNumId="45" w15:restartNumberingAfterBreak="0">
+  <w:abstractNum w:abstractNumId="47" w15:restartNumberingAfterBreak="0">
     <w:nsid w:val="6A075AA5"/>
     <w:multiLevelType w:val="hybridMultilevel"/>
-    <w:tmpl w:val="313E802C"/>
+    <w:tmpl w:val="53928BE0"/>
     <w:lvl w:ilvl="0" w:tplc="0409000F">
       <w:start w:val="1"/>
       <w:numFmt w:val="decimal"/>
@@ -16731,7 +17449,7 @@
       </w:pPr>
     </w:lvl>
   </w:abstractNum>
-  <w:abstractNum w:abstractNumId="46" w15:restartNumberingAfterBreak="0">
+  <w:abstractNum w:abstractNumId="48" w15:restartNumberingAfterBreak="0">
     <w:nsid w:val="6A574E99"/>
     <w:multiLevelType w:val="hybridMultilevel"/>
     <w:tmpl w:val="06A89D62"/>
@@ -16844,7 +17562,7 @@
       </w:rPr>
     </w:lvl>
   </w:abstractNum>
-  <w:abstractNum w:abstractNumId="47" w15:restartNumberingAfterBreak="0">
+  <w:abstractNum w:abstractNumId="49" w15:restartNumberingAfterBreak="0">
     <w:nsid w:val="6B6D0343"/>
     <w:multiLevelType w:val="hybridMultilevel"/>
     <w:tmpl w:val="85B2636C"/>
@@ -16957,7 +17675,120 @@
       </w:rPr>
     </w:lvl>
   </w:abstractNum>
-  <w:abstractNum w:abstractNumId="48" w15:restartNumberingAfterBreak="0">
+  <w:abstractNum w:abstractNumId="50" w15:restartNumberingAfterBreak="0">
+    <w:nsid w:val="6DD71364"/>
+    <w:multiLevelType w:val="hybridMultilevel"/>
+    <w:tmpl w:val="099E4940"/>
+    <w:lvl w:ilvl="0" w:tplc="04090001">
+      <w:start w:val="1"/>
+      <w:numFmt w:val="bullet"/>
+      <w:lvlText w:val=""/>
+      <w:lvlJc w:val="left"/>
+      <w:pPr>
+        <w:ind w:left="720" w:hanging="360"/>
+      </w:pPr>
+      <w:rPr>
+        <w:rFonts w:ascii="Symbol" w:hAnsi="Symbol" w:hint="default"/>
+      </w:rPr>
+    </w:lvl>
+    <w:lvl w:ilvl="1" w:tplc="04090003">
+      <w:start w:val="1"/>
+      <w:numFmt w:val="bullet"/>
+      <w:lvlText w:val="o"/>
+      <w:lvlJc w:val="left"/>
+      <w:pPr>
+        <w:ind w:left="1440" w:hanging="360"/>
+      </w:pPr>
+      <w:rPr>
+        <w:rFonts w:ascii="Courier New" w:hAnsi="Courier New" w:cs="Courier New" w:hint="default"/>
+      </w:rPr>
+    </w:lvl>
+    <w:lvl w:ilvl="2" w:tplc="04090005" w:tentative="1">
+      <w:start w:val="1"/>
+      <w:numFmt w:val="bullet"/>
+      <w:lvlText w:val=""/>
+      <w:lvlJc w:val="left"/>
+      <w:pPr>
+        <w:ind w:left="2160" w:hanging="360"/>
+      </w:pPr>
+      <w:rPr>
+        <w:rFonts w:ascii="Wingdings" w:hAnsi="Wingdings" w:hint="default"/>
+      </w:rPr>
+    </w:lvl>
+    <w:lvl w:ilvl="3" w:tplc="04090001" w:tentative="1">
+      <w:start w:val="1"/>
+      <w:numFmt w:val="bullet"/>
+      <w:lvlText w:val=""/>
+      <w:lvlJc w:val="left"/>
+      <w:pPr>
+        <w:ind w:left="2880" w:hanging="360"/>
+      </w:pPr>
+      <w:rPr>
+        <w:rFonts w:ascii="Symbol" w:hAnsi="Symbol" w:hint="default"/>
+      </w:rPr>
+    </w:lvl>
+    <w:lvl w:ilvl="4" w:tplc="04090003" w:tentative="1">
+      <w:start w:val="1"/>
+      <w:numFmt w:val="bullet"/>
+      <w:lvlText w:val="o"/>
+      <w:lvlJc w:val="left"/>
+      <w:pPr>
+        <w:ind w:left="3600" w:hanging="360"/>
+      </w:pPr>
+      <w:rPr>
+        <w:rFonts w:ascii="Courier New" w:hAnsi="Courier New" w:cs="Courier New" w:hint="default"/>
+      </w:rPr>
+    </w:lvl>
+    <w:lvl w:ilvl="5" w:tplc="04090005" w:tentative="1">
+      <w:start w:val="1"/>
+      <w:numFmt w:val="bullet"/>
+      <w:lvlText w:val=""/>
+      <w:lvlJc w:val="left"/>
+      <w:pPr>
+        <w:ind w:left="4320" w:hanging="360"/>
+      </w:pPr>
+      <w:rPr>
+        <w:rFonts w:ascii="Wingdings" w:hAnsi="Wingdings" w:hint="default"/>
+      </w:rPr>
+    </w:lvl>
+    <w:lvl w:ilvl="6" w:tplc="04090001" w:tentative="1">
+      <w:start w:val="1"/>
+      <w:numFmt w:val="bullet"/>
+      <w:lvlText w:val=""/>
+      <w:lvlJc w:val="left"/>
+      <w:pPr>
+        <w:ind w:left="5040" w:hanging="360"/>
+      </w:pPr>
+      <w:rPr>
+        <w:rFonts w:ascii="Symbol" w:hAnsi="Symbol" w:hint="default"/>
+      </w:rPr>
+    </w:lvl>
+    <w:lvl w:ilvl="7" w:tplc="04090003" w:tentative="1">
+      <w:start w:val="1"/>
+      <w:numFmt w:val="bullet"/>
+      <w:lvlText w:val="o"/>
+      <w:lvlJc w:val="left"/>
+      <w:pPr>
+        <w:ind w:left="5760" w:hanging="360"/>
+      </w:pPr>
+      <w:rPr>
+        <w:rFonts w:ascii="Courier New" w:hAnsi="Courier New" w:cs="Courier New" w:hint="default"/>
+      </w:rPr>
+    </w:lvl>
+    <w:lvl w:ilvl="8" w:tplc="04090005" w:tentative="1">
+      <w:start w:val="1"/>
+      <w:numFmt w:val="bullet"/>
+      <w:lvlText w:val=""/>
+      <w:lvlJc w:val="left"/>
+      <w:pPr>
+        <w:ind w:left="6480" w:hanging="360"/>
+      </w:pPr>
+      <w:rPr>
+        <w:rFonts w:ascii="Wingdings" w:hAnsi="Wingdings" w:hint="default"/>
+      </w:rPr>
+    </w:lvl>
+  </w:abstractNum>
+  <w:abstractNum w:abstractNumId="51" w15:restartNumberingAfterBreak="0">
     <w:nsid w:val="705A72A8"/>
     <w:multiLevelType w:val="hybridMultilevel"/>
     <w:tmpl w:val="E53CBD32"/>
@@ -17070,7 +17901,7 @@
       </w:rPr>
     </w:lvl>
   </w:abstractNum>
-  <w:abstractNum w:abstractNumId="49" w15:restartNumberingAfterBreak="0">
+  <w:abstractNum w:abstractNumId="52" w15:restartNumberingAfterBreak="0">
     <w:nsid w:val="70681E6C"/>
     <w:multiLevelType w:val="hybridMultilevel"/>
     <w:tmpl w:val="7A0EC934"/>
@@ -17183,7 +18014,7 @@
       </w:rPr>
     </w:lvl>
   </w:abstractNum>
-  <w:abstractNum w:abstractNumId="50" w15:restartNumberingAfterBreak="0">
+  <w:abstractNum w:abstractNumId="53" w15:restartNumberingAfterBreak="0">
     <w:nsid w:val="71F52402"/>
     <w:multiLevelType w:val="hybridMultilevel"/>
     <w:tmpl w:val="1EAE4944"/>
@@ -17296,7 +18127,7 @@
       </w:rPr>
     </w:lvl>
   </w:abstractNum>
-  <w:abstractNum w:abstractNumId="51" w15:restartNumberingAfterBreak="0">
+  <w:abstractNum w:abstractNumId="54" w15:restartNumberingAfterBreak="0">
     <w:nsid w:val="72353CB8"/>
     <w:multiLevelType w:val="hybridMultilevel"/>
     <w:tmpl w:val="47863760"/>
@@ -17409,7 +18240,7 @@
       </w:rPr>
     </w:lvl>
   </w:abstractNum>
-  <w:abstractNum w:abstractNumId="52" w15:restartNumberingAfterBreak="0">
+  <w:abstractNum w:abstractNumId="55" w15:restartNumberingAfterBreak="0">
     <w:nsid w:val="724C2609"/>
     <w:multiLevelType w:val="hybridMultilevel"/>
     <w:tmpl w:val="313E802C"/>
@@ -17495,7 +18326,7 @@
       </w:pPr>
     </w:lvl>
   </w:abstractNum>
-  <w:abstractNum w:abstractNumId="53" w15:restartNumberingAfterBreak="0">
+  <w:abstractNum w:abstractNumId="56" w15:restartNumberingAfterBreak="0">
     <w:nsid w:val="72F44AE5"/>
     <w:multiLevelType w:val="hybridMultilevel"/>
     <w:tmpl w:val="D74ABD0A"/>
@@ -17608,7 +18439,7 @@
       </w:rPr>
     </w:lvl>
   </w:abstractNum>
-  <w:abstractNum w:abstractNumId="54" w15:restartNumberingAfterBreak="0">
+  <w:abstractNum w:abstractNumId="57" w15:restartNumberingAfterBreak="0">
     <w:nsid w:val="73914AA1"/>
     <w:multiLevelType w:val="hybridMultilevel"/>
     <w:tmpl w:val="70E0D5FA"/>
@@ -17721,7 +18552,7 @@
       </w:rPr>
     </w:lvl>
   </w:abstractNum>
-  <w:abstractNum w:abstractNumId="55" w15:restartNumberingAfterBreak="0">
+  <w:abstractNum w:abstractNumId="58" w15:restartNumberingAfterBreak="0">
     <w:nsid w:val="7567480F"/>
     <w:multiLevelType w:val="hybridMultilevel"/>
     <w:tmpl w:val="3482BC20"/>
@@ -17834,7 +18665,7 @@
       </w:rPr>
     </w:lvl>
   </w:abstractNum>
-  <w:abstractNum w:abstractNumId="56" w15:restartNumberingAfterBreak="0">
+  <w:abstractNum w:abstractNumId="59" w15:restartNumberingAfterBreak="0">
     <w:nsid w:val="76A32FDC"/>
     <w:multiLevelType w:val="hybridMultilevel"/>
     <w:tmpl w:val="93AA89C6"/>
@@ -17947,7 +18778,7 @@
       </w:rPr>
     </w:lvl>
   </w:abstractNum>
-  <w:abstractNum w:abstractNumId="57" w15:restartNumberingAfterBreak="0">
+  <w:abstractNum w:abstractNumId="60" w15:restartNumberingAfterBreak="0">
     <w:nsid w:val="78B80373"/>
     <w:multiLevelType w:val="hybridMultilevel"/>
     <w:tmpl w:val="F7F0454A"/>
@@ -18060,7 +18891,7 @@
       </w:rPr>
     </w:lvl>
   </w:abstractNum>
-  <w:abstractNum w:abstractNumId="58" w15:restartNumberingAfterBreak="0">
+  <w:abstractNum w:abstractNumId="61" w15:restartNumberingAfterBreak="0">
     <w:nsid w:val="7C0E68A6"/>
     <w:multiLevelType w:val="hybridMultilevel"/>
     <w:tmpl w:val="C8AADAC8"/>
@@ -18180,55 +19011,55 @@
     <w:abstractNumId w:val="3"/>
   </w:num>
   <w:num w:numId="3">
-    <w:abstractNumId w:val="36"/>
+    <w:abstractNumId w:val="38"/>
   </w:num>
   <w:num w:numId="4">
-    <w:abstractNumId w:val="40"/>
+    <w:abstractNumId w:val="42"/>
   </w:num>
   <w:num w:numId="5">
     <w:abstractNumId w:val="5"/>
   </w:num>
   <w:num w:numId="6">
-    <w:abstractNumId w:val="46"/>
+    <w:abstractNumId w:val="48"/>
   </w:num>
   <w:num w:numId="7">
-    <w:abstractNumId w:val="38"/>
+    <w:abstractNumId w:val="40"/>
   </w:num>
   <w:num w:numId="8">
-    <w:abstractNumId w:val="24"/>
+    <w:abstractNumId w:val="26"/>
   </w:num>
   <w:num w:numId="9">
-    <w:abstractNumId w:val="34"/>
+    <w:abstractNumId w:val="36"/>
   </w:num>
   <w:num w:numId="10">
-    <w:abstractNumId w:val="37"/>
+    <w:abstractNumId w:val="39"/>
   </w:num>
   <w:num w:numId="11">
     <w:abstractNumId w:val="1"/>
   </w:num>
   <w:num w:numId="12">
-    <w:abstractNumId w:val="42"/>
+    <w:abstractNumId w:val="44"/>
   </w:num>
   <w:num w:numId="13">
     <w:abstractNumId w:val="7"/>
   </w:num>
   <w:num w:numId="14">
-    <w:abstractNumId w:val="23"/>
+    <w:abstractNumId w:val="25"/>
   </w:num>
   <w:num w:numId="15">
     <w:abstractNumId w:val="11"/>
   </w:num>
   <w:num w:numId="16">
-    <w:abstractNumId w:val="27"/>
+    <w:abstractNumId w:val="29"/>
   </w:num>
   <w:num w:numId="17">
-    <w:abstractNumId w:val="18"/>
+    <w:abstractNumId w:val="19"/>
   </w:num>
   <w:num w:numId="18">
     <w:abstractNumId w:val="10"/>
   </w:num>
   <w:num w:numId="19">
-    <w:abstractNumId w:val="22"/>
+    <w:abstractNumId w:val="24"/>
   </w:num>
   <w:num w:numId="20">
     <w:abstractNumId w:val="16"/>
@@ -18243,7 +19074,7 @@
     <w:abstractNumId w:val="2"/>
   </w:num>
   <w:num w:numId="24">
-    <w:abstractNumId w:val="41"/>
+    <w:abstractNumId w:val="43"/>
   </w:num>
   <w:num w:numId="25">
     <w:abstractNumId w:val="4"/>
@@ -18255,100 +19086,109 @@
     <w:abstractNumId w:val="13"/>
   </w:num>
   <w:num w:numId="28">
-    <w:abstractNumId w:val="48"/>
+    <w:abstractNumId w:val="51"/>
   </w:num>
   <w:num w:numId="29">
-    <w:abstractNumId w:val="47"/>
+    <w:abstractNumId w:val="49"/>
   </w:num>
   <w:num w:numId="30">
+    <w:abstractNumId w:val="59"/>
+  </w:num>
+  <w:num w:numId="31">
+    <w:abstractNumId w:val="27"/>
+  </w:num>
+  <w:num w:numId="32">
+    <w:abstractNumId w:val="30"/>
+  </w:num>
+  <w:num w:numId="33">
+    <w:abstractNumId w:val="57"/>
+  </w:num>
+  <w:num w:numId="34">
+    <w:abstractNumId w:val="37"/>
+  </w:num>
+  <w:num w:numId="35">
+    <w:abstractNumId w:val="45"/>
+  </w:num>
+  <w:num w:numId="36">
     <w:abstractNumId w:val="56"/>
   </w:num>
-  <w:num w:numId="31">
-    <w:abstractNumId w:val="25"/>
-  </w:num>
-  <w:num w:numId="32">
-    <w:abstractNumId w:val="28"/>
-  </w:num>
-  <w:num w:numId="33">
-    <w:abstractNumId w:val="54"/>
-  </w:num>
-  <w:num w:numId="34">
-    <w:abstractNumId w:val="35"/>
-  </w:num>
-  <w:num w:numId="35">
-    <w:abstractNumId w:val="43"/>
-  </w:num>
-  <w:num w:numId="36">
-    <w:abstractNumId w:val="53"/>
-  </w:num>
   <w:num w:numId="37">
-    <w:abstractNumId w:val="30"/>
+    <w:abstractNumId w:val="32"/>
   </w:num>
   <w:num w:numId="38">
-    <w:abstractNumId w:val="39"/>
+    <w:abstractNumId w:val="41"/>
   </w:num>
   <w:num w:numId="39">
     <w:abstractNumId w:val="15"/>
   </w:num>
   <w:num w:numId="40">
-    <w:abstractNumId w:val="50"/>
+    <w:abstractNumId w:val="53"/>
   </w:num>
   <w:num w:numId="41">
+    <w:abstractNumId w:val="61"/>
+  </w:num>
+  <w:num w:numId="42">
     <w:abstractNumId w:val="58"/>
   </w:num>
-  <w:num w:numId="42">
-    <w:abstractNumId w:val="55"/>
-  </w:num>
   <w:num w:numId="43">
-    <w:abstractNumId w:val="29"/>
+    <w:abstractNumId w:val="31"/>
   </w:num>
   <w:num w:numId="44">
-    <w:abstractNumId w:val="49"/>
+    <w:abstractNumId w:val="52"/>
   </w:num>
   <w:num w:numId="45">
-    <w:abstractNumId w:val="51"/>
+    <w:abstractNumId w:val="54"/>
   </w:num>
   <w:num w:numId="46">
-    <w:abstractNumId w:val="19"/>
+    <w:abstractNumId w:val="20"/>
   </w:num>
   <w:num w:numId="47">
-    <w:abstractNumId w:val="44"/>
+    <w:abstractNumId w:val="46"/>
   </w:num>
   <w:num w:numId="48">
-    <w:abstractNumId w:val="57"/>
+    <w:abstractNumId w:val="60"/>
   </w:num>
   <w:num w:numId="49">
-    <w:abstractNumId w:val="20"/>
+    <w:abstractNumId w:val="22"/>
   </w:num>
   <w:num w:numId="50">
     <w:abstractNumId w:val="12"/>
   </w:num>
   <w:num w:numId="51">
-    <w:abstractNumId w:val="26"/>
+    <w:abstractNumId w:val="28"/>
   </w:num>
   <w:num w:numId="52">
     <w:abstractNumId w:val="14"/>
   </w:num>
   <w:num w:numId="53">
-    <w:abstractNumId w:val="33"/>
+    <w:abstractNumId w:val="35"/>
   </w:num>
   <w:num w:numId="54">
-    <w:abstractNumId w:val="32"/>
+    <w:abstractNumId w:val="34"/>
   </w:num>
   <w:num w:numId="55">
-    <w:abstractNumId w:val="21"/>
+    <w:abstractNumId w:val="23"/>
   </w:num>
   <w:num w:numId="56">
     <w:abstractNumId w:val="8"/>
   </w:num>
   <w:num w:numId="57">
-    <w:abstractNumId w:val="52"/>
+    <w:abstractNumId w:val="55"/>
   </w:num>
   <w:num w:numId="58">
-    <w:abstractNumId w:val="31"/>
+    <w:abstractNumId w:val="33"/>
   </w:num>
   <w:num w:numId="59">
-    <w:abstractNumId w:val="45"/>
+    <w:abstractNumId w:val="47"/>
+  </w:num>
+  <w:num w:numId="60">
+    <w:abstractNumId w:val="21"/>
+  </w:num>
+  <w:num w:numId="61">
+    <w:abstractNumId w:val="50"/>
+  </w:num>
+  <w:num w:numId="62">
+    <w:abstractNumId w:val="18"/>
   </w:num>
   <w:numIdMacAtCleanup w:val="55"/>
 </w:numbering>
@@ -19141,7 +19981,7 @@
 </file>
 
 <file path=customXml/itemProps1.xml><?xml version="1.0" encoding="utf-8"?>
-<ds:datastoreItem xmlns:ds="http://schemas.openxmlformats.org/officeDocument/2006/customXml" ds:itemID="{917443E6-1116-4072-9591-DAAF348F5B8B}">
+<ds:datastoreItem xmlns:ds="http://schemas.openxmlformats.org/officeDocument/2006/customXml" ds:itemID="{587A3AB3-4B62-45B6-9B2B-8B41E6D9B6A8}">
   <ds:schemaRefs>
     <ds:schemaRef ds:uri="http://schemas.openxmlformats.org/officeDocument/2006/bibliography"/>
   </ds:schemaRefs>

</xml_diff>

<commit_message>
Updated responses to short answer questions and discussion board question
</commit_message>
<xml_diff>
--- a/Notes/POLS6330_2020_Spring_Notes_Lectures_v00.docx
+++ b/Notes/POLS6330_2020_Spring_Notes_Lectures_v00.docx
@@ -35,15 +35,7 @@
         <w:contextualSpacing w:val="0"/>
       </w:pPr>
       <w:r>
-        <w:t xml:space="preserve">Laura </w:t>
-      </w:r>
-      <w:proofErr w:type="spellStart"/>
-      <w:r>
-        <w:t>Bernett</w:t>
-      </w:r>
-      <w:proofErr w:type="spellEnd"/>
-      <w:r>
-        <w:t xml:space="preserve">, laura.bernett@slu.edu </w:t>
+        <w:t xml:space="preserve">Laura Bernett, laura.bernett@slu.edu </w:t>
       </w:r>
     </w:p>
     <w:p>
@@ -59,13 +51,8 @@
       <w:r>
         <w:t xml:space="preserve">Rohan </w:t>
       </w:r>
-      <w:proofErr w:type="spellStart"/>
-      <w:r>
-        <w:t>Gangopadhyay</w:t>
-      </w:r>
-      <w:proofErr w:type="spellEnd"/>
-      <w:r>
-        <w:t>, rohan.gangopadhyay</w:t>
+      <w:r>
+        <w:t>Gangopadhyay, rohan.gangopadhyay</w:t>
       </w:r>
       <w:r>
         <w:t>@slu.edu</w:t>
@@ -108,15 +95,7 @@
         <w:contextualSpacing w:val="0"/>
       </w:pPr>
       <w:r>
-        <w:t xml:space="preserve">Bernard </w:t>
-      </w:r>
-      <w:proofErr w:type="spellStart"/>
-      <w:r>
-        <w:t>Kindell</w:t>
-      </w:r>
-      <w:proofErr w:type="spellEnd"/>
-      <w:r>
-        <w:t xml:space="preserve">, </w:t>
+        <w:t xml:space="preserve">Bernard Kindell, </w:t>
       </w:r>
       <w:r>
         <w:t xml:space="preserve">bernard.kindell@slu.edu  </w:t>
@@ -132,13 +111,8 @@
         <w:spacing w:after="60"/>
         <w:contextualSpacing w:val="0"/>
       </w:pPr>
-      <w:proofErr w:type="spellStart"/>
-      <w:r>
-        <w:t>Iordyem</w:t>
-      </w:r>
-      <w:proofErr w:type="spellEnd"/>
-      <w:r>
-        <w:t xml:space="preserve"> “</w:t>
+      <w:r>
+        <w:t>Iordyem “</w:t>
       </w:r>
       <w:r>
         <w:t>Matthew</w:t>
@@ -166,13 +140,8 @@
       <w:r>
         <w:t xml:space="preserve">Ivan </w:t>
       </w:r>
-      <w:proofErr w:type="spellStart"/>
-      <w:r>
-        <w:t>Mugulusi</w:t>
-      </w:r>
-      <w:proofErr w:type="spellEnd"/>
-      <w:r>
-        <w:t xml:space="preserve">, </w:t>
+      <w:r>
+        <w:t xml:space="preserve">Mugulusi, </w:t>
       </w:r>
       <w:r>
         <w:t xml:space="preserve">ivan.mugulusi@slu.edu  </w:t>
@@ -189,15 +158,7 @@
         <w:contextualSpacing w:val="0"/>
       </w:pPr>
       <w:r>
-        <w:t xml:space="preserve">Rachel </w:t>
-      </w:r>
-      <w:proofErr w:type="spellStart"/>
-      <w:r>
-        <w:t>Rimmerman</w:t>
-      </w:r>
-      <w:proofErr w:type="spellEnd"/>
-      <w:r>
-        <w:t>, Rachel.rimmerman@slu.edu</w:t>
+        <w:t>Rachel Rimmerman, Rachel.rimmerman@slu.edu</w:t>
       </w:r>
       <w:r>
         <w:t xml:space="preserve"> </w:t>
@@ -231,15 +192,7 @@
         <w:contextualSpacing w:val="0"/>
       </w:pPr>
       <w:r>
-        <w:t xml:space="preserve">Annamaria </w:t>
-      </w:r>
-      <w:proofErr w:type="spellStart"/>
-      <w:r>
-        <w:t>Szakonyi</w:t>
-      </w:r>
-      <w:proofErr w:type="spellEnd"/>
-      <w:r>
-        <w:t xml:space="preserve">, Annamaria.szakonyi@health.slu.edu </w:t>
+        <w:t xml:space="preserve">Annamaria Szakonyi, Annamaria.szakonyi@health.slu.edu </w:t>
       </w:r>
     </w:p>
     <w:p>
@@ -252,32 +205,22 @@
         <w:spacing w:after="60"/>
         <w:contextualSpacing w:val="0"/>
       </w:pPr>
-      <w:proofErr w:type="spellStart"/>
-      <w:r>
-        <w:t>Aureille</w:t>
-      </w:r>
-      <w:proofErr w:type="spellEnd"/>
-      <w:r>
-        <w:t xml:space="preserve"> Young, aurielle.young@slu.edu</w:t>
-      </w:r>
-    </w:p>
-    <w:p>
-      <w:pPr>
-        <w:spacing w:after="60"/>
-      </w:pPr>
-    </w:p>
-    <w:p>
-      <w:pPr>
-        <w:spacing w:after="60"/>
-      </w:pPr>
-      <w:r>
-        <w:t xml:space="preserve">Research interests of Dr. R. </w:t>
-      </w:r>
-      <w:proofErr w:type="spellStart"/>
-      <w:r>
-        <w:t>Cropf</w:t>
-      </w:r>
-      <w:proofErr w:type="spellEnd"/>
+      <w:r>
+        <w:t>Aureille Young, aurielle.young@slu.edu</w:t>
+      </w:r>
+    </w:p>
+    <w:p>
+      <w:pPr>
+        <w:spacing w:after="60"/>
+      </w:pPr>
+    </w:p>
+    <w:p>
+      <w:pPr>
+        <w:spacing w:after="60"/>
+      </w:pPr>
+      <w:r>
+        <w:t>Research interests of Dr. R. Cropf</w:t>
+      </w:r>
     </w:p>
     <w:p>
       <w:pPr>
@@ -846,31 +789,15 @@
         <w:t>held</w:t>
       </w:r>
       <w:r>
-        <w:t xml:space="preserve"> in 144 </w:t>
-      </w:r>
-      <w:proofErr w:type="spellStart"/>
-      <w:r>
-        <w:t>McGannon</w:t>
-      </w:r>
-      <w:proofErr w:type="spellEnd"/>
-      <w:r>
-        <w:t xml:space="preserve"> (conference room).</w:t>
-      </w:r>
-    </w:p>
-    <w:p>
-      <w:pPr>
-        <w:spacing w:after="60"/>
-      </w:pPr>
-      <w:r>
-        <w:t>Functions of government (</w:t>
-      </w:r>
-      <w:proofErr w:type="gramStart"/>
-      <w:r>
-        <w:t>according to</w:t>
-      </w:r>
-      <w:proofErr w:type="gramEnd"/>
-      <w:r>
-        <w:t xml:space="preserve"> Musgrave &amp; Musgrave)</w:t>
+        <w:t xml:space="preserve"> in 144 McGannon (conference room).</w:t>
+      </w:r>
+    </w:p>
+    <w:p>
+      <w:pPr>
+        <w:spacing w:after="60"/>
+      </w:pPr>
+      <w:r>
+        <w:t>Functions of government (according to Musgrave &amp; Musgrave)</w:t>
       </w:r>
     </w:p>
     <w:p>
@@ -1283,15 +1210,7 @@
         <w:contextualSpacing w:val="0"/>
       </w:pPr>
       <w:r>
-        <w:t xml:space="preserve">Degree of </w:t>
-      </w:r>
-      <w:proofErr w:type="spellStart"/>
-      <w:r>
-        <w:t>rivalness</w:t>
-      </w:r>
-      <w:proofErr w:type="spellEnd"/>
-      <w:r>
-        <w:t xml:space="preserve"> driven by finiteness</w:t>
+        <w:t>Degree of rivalness driven by finiteness</w:t>
       </w:r>
     </w:p>
     <w:p>
@@ -1305,13 +1224,8 @@
         <w:contextualSpacing w:val="0"/>
       </w:pPr>
       <w:r>
-        <w:t xml:space="preserve">Scale of </w:t>
-      </w:r>
-      <w:proofErr w:type="spellStart"/>
-      <w:r>
-        <w:t>rivalness</w:t>
-      </w:r>
-      <w:proofErr w:type="spellEnd"/>
+        <w:t>Scale of rivalness</w:t>
+      </w:r>
     </w:p>
     <w:p>
       <w:pPr>
@@ -1415,15 +1329,7 @@
         <w:contextualSpacing w:val="0"/>
       </w:pPr>
       <w:r>
-        <w:t xml:space="preserve">Inefficient because people don’t always vote </w:t>
-      </w:r>
-      <w:proofErr w:type="gramStart"/>
-      <w:r>
-        <w:t>according to</w:t>
-      </w:r>
-      <w:proofErr w:type="gramEnd"/>
-      <w:r>
-        <w:t xml:space="preserve"> what’s in their best economic interest.</w:t>
+        <w:t>Inefficient because people don’t always vote according to what’s in their best economic interest.</w:t>
       </w:r>
     </w:p>
     <w:p>
@@ -1637,13 +1543,8 @@
         <w:spacing w:after="60"/>
         <w:contextualSpacing w:val="0"/>
       </w:pPr>
-      <w:proofErr w:type="spellStart"/>
-      <w:r>
-        <w:t>Okun</w:t>
-      </w:r>
-      <w:proofErr w:type="spellEnd"/>
-      <w:r>
-        <w:t>, Arthur M. (1975</w:t>
+      <w:r>
+        <w:t>Okun, Arthur M. (1975</w:t>
       </w:r>
       <w:r>
         <w:t xml:space="preserve">). </w:t>
@@ -2488,13 +2389,8 @@
         <w:spacing w:after="60"/>
         <w:contextualSpacing w:val="0"/>
       </w:pPr>
-      <w:proofErr w:type="gramStart"/>
-      <w:r>
-        <w:t>Also</w:t>
-      </w:r>
-      <w:proofErr w:type="gramEnd"/>
-      <w:r>
-        <w:t xml:space="preserve"> called a mixed public good</w:t>
+      <w:r>
+        <w:t>Also called a mixed public good</w:t>
       </w:r>
       <w:r>
         <w:t>.</w:t>
@@ -3268,15 +3164,7 @@
         <w:contextualSpacing w:val="0"/>
       </w:pPr>
       <w:r>
-        <w:t xml:space="preserve">Measured in </w:t>
-      </w:r>
-      <w:proofErr w:type="spellStart"/>
-      <w:r>
-        <w:t>utils</w:t>
-      </w:r>
-      <w:proofErr w:type="spellEnd"/>
-      <w:r>
-        <w:t>.</w:t>
+        <w:t>Measured in utils.</w:t>
       </w:r>
     </w:p>
     <w:p>
@@ -3289,13 +3177,8 @@
         <w:spacing w:after="60"/>
         <w:contextualSpacing w:val="0"/>
       </w:pPr>
-      <w:proofErr w:type="spellStart"/>
-      <w:r>
-        <w:t>Utils</w:t>
-      </w:r>
-      <w:proofErr w:type="spellEnd"/>
-      <w:r>
-        <w:t xml:space="preserve"> bundled together provide utility.</w:t>
+      <w:r>
+        <w:t>Utils bundled together provide utility.</w:t>
       </w:r>
     </w:p>
     <w:p>
@@ -3530,13 +3413,8 @@
         <w:t>ndex and ABI/INFORM are</w:t>
       </w:r>
       <w:r>
-        <w:t xml:space="preserve"> NOT searched in </w:t>
-      </w:r>
-      <w:proofErr w:type="spellStart"/>
-      <w:r>
-        <w:t>SLUth</w:t>
-      </w:r>
-      <w:proofErr w:type="spellEnd"/>
+        <w:t xml:space="preserve"> NOT searched in SLUth</w:t>
+      </w:r>
     </w:p>
     <w:p>
       <w:pPr>
@@ -4064,13 +3942,8 @@
         <w:spacing w:after="60"/>
         <w:contextualSpacing w:val="0"/>
       </w:pPr>
-      <w:proofErr w:type="spellStart"/>
-      <w:r>
-        <w:t>Isocost</w:t>
-      </w:r>
-      <w:proofErr w:type="spellEnd"/>
-      <w:r>
-        <w:t xml:space="preserve"> line analogous to budget constraint line for firms.</w:t>
+      <w:r>
+        <w:t>Isocost line analogous to budget constraint line for firms.</w:t>
       </w:r>
     </w:p>
     <w:p>
@@ -6012,16 +5885,11 @@
       <w:pPr>
         <w:spacing w:after="60"/>
       </w:pPr>
-      <w:proofErr w:type="spellStart"/>
       <w:r>
         <w:t>Okun</w:t>
       </w:r>
       <w:r>
-        <w:t>’s</w:t>
-      </w:r>
-      <w:proofErr w:type="spellEnd"/>
-      <w:r>
-        <w:t xml:space="preserve"> View on Rights and</w:t>
+        <w:t>’s View on Rights and</w:t>
       </w:r>
       <w:r>
         <w:t xml:space="preserve"> Dollars</w:t>
@@ -6293,13 +6161,8 @@
       <w:pPr>
         <w:spacing w:after="60"/>
       </w:pPr>
-      <w:proofErr w:type="spellStart"/>
-      <w:r>
-        <w:t>Okun</w:t>
-      </w:r>
-      <w:proofErr w:type="spellEnd"/>
-      <w:r>
-        <w:t xml:space="preserve"> on Rights</w:t>
+      <w:r>
+        <w:t>Okun on Rights</w:t>
       </w:r>
     </w:p>
     <w:p>
@@ -7161,21 +7024,7 @@
         <w:rPr>
           <w:i/>
         </w:rPr>
-        <w:t>The Myths of Pruitt-</w:t>
-      </w:r>
-      <w:proofErr w:type="spellStart"/>
-      <w:r>
-        <w:rPr>
-          <w:i/>
-        </w:rPr>
-        <w:t>Igoe</w:t>
-      </w:r>
-      <w:proofErr w:type="spellEnd"/>
-      <w:r>
-        <w:rPr>
-          <w:i/>
-        </w:rPr>
-        <w:t xml:space="preserve"> </w:t>
+        <w:t xml:space="preserve">The Myths of Pruitt-Igoe </w:t>
       </w:r>
     </w:p>
     <w:p>
@@ -8799,16 +8648,8 @@
         <w:rPr>
           <w:u w:val="single"/>
         </w:rPr>
-        <w:t xml:space="preserve">Response to post by Annamaria </w:t>
-      </w:r>
-      <w:proofErr w:type="spellStart"/>
-      <w:r>
-        <w:rPr>
-          <w:u w:val="single"/>
-        </w:rPr>
-        <w:t>Szakonyi</w:t>
-      </w:r>
-      <w:proofErr w:type="spellEnd"/>
+        <w:t>Response to post by Annamaria Szakonyi</w:t>
+      </w:r>
     </w:p>
     <w:p>
       <w:pPr>
@@ -9018,21 +8859,7 @@
         <w:rPr>
           <w:b/>
         </w:rPr>
-        <w:t xml:space="preserve">Stiglitz &amp; </w:t>
-      </w:r>
-      <w:proofErr w:type="spellStart"/>
-      <w:r>
-        <w:rPr>
-          <w:b/>
-        </w:rPr>
-        <w:t>Rosengard</w:t>
-      </w:r>
-      <w:proofErr w:type="spellEnd"/>
-      <w:r>
-        <w:rPr>
-          <w:b/>
-        </w:rPr>
-        <w:t xml:space="preserve"> (2015), question 9, p. 261</w:t>
+        <w:t>Stiglitz &amp; Rosengard (2015), question 9, p. 261</w:t>
       </w:r>
     </w:p>
     <w:p>
@@ -9137,13 +8964,8 @@
         <w:spacing w:after="60"/>
       </w:pPr>
       <w:r>
-        <w:t xml:space="preserve">Response to post by Ivan </w:t>
-      </w:r>
-      <w:proofErr w:type="spellStart"/>
-      <w:r>
-        <w:t>Mugulusi</w:t>
-      </w:r>
-      <w:proofErr w:type="spellEnd"/>
+        <w:t>Response to post by Ivan Mugulusi</w:t>
+      </w:r>
       <w:r>
         <w:t>:</w:t>
       </w:r>
@@ -9180,13 +9002,8 @@
       </w:pPr>
       <w:r>
         <w:lastRenderedPageBreak/>
-        <w:t xml:space="preserve">Response to post by Laura </w:t>
-      </w:r>
-      <w:proofErr w:type="spellStart"/>
-      <w:r>
-        <w:t>Bernett</w:t>
-      </w:r>
-      <w:proofErr w:type="spellEnd"/>
+        <w:t>Response to post by Laura Bernett</w:t>
+      </w:r>
       <w:r>
         <w:t>:</w:t>
       </w:r>
@@ -9534,15 +9351,7 @@
         <w:spacing w:after="60"/>
       </w:pPr>
       <w:r>
-        <w:t xml:space="preserve">Negative externalities </w:t>
-      </w:r>
-      <w:proofErr w:type="gramStart"/>
-      <w:r>
-        <w:t>is</w:t>
-      </w:r>
-      <w:proofErr w:type="gramEnd"/>
-      <w:r>
-        <w:t xml:space="preserve"> one of the market failures that the Coronavirus/COVID-19 pandemic has revealed in the U.S. health care system.</w:t>
+        <w:t>Negative externalities is one of the market failures that the Coronavirus/COVID-19 pandemic has revealed in the U.S. health care system.</w:t>
       </w:r>
       <w:r>
         <w:t xml:space="preserve">  </w:t>
@@ -9609,13 +9418,8 @@
         <w:spacing w:after="60"/>
       </w:pPr>
       <w:r>
-        <w:t xml:space="preserve">Response to post by Rachel </w:t>
-      </w:r>
-      <w:proofErr w:type="spellStart"/>
-      <w:r>
-        <w:t>Rimmerman</w:t>
-      </w:r>
-      <w:proofErr w:type="spellEnd"/>
+        <w:t>Response to post by Rachel Rimmerman</w:t>
+      </w:r>
       <w:r>
         <w:t>:</w:t>
       </w:r>
@@ -9638,13 +9442,8 @@
         <w:spacing w:after="60"/>
       </w:pPr>
       <w:r>
-        <w:t xml:space="preserve">Response to post by Annamaria </w:t>
-      </w:r>
-      <w:proofErr w:type="spellStart"/>
-      <w:r>
-        <w:t>Szakonyi</w:t>
-      </w:r>
-      <w:proofErr w:type="spellEnd"/>
+        <w:t>Response to post by Annamaria Szakonyi</w:t>
+      </w:r>
       <w:r>
         <w:t>:</w:t>
       </w:r>
@@ -9654,23 +9453,7 @@
         <w:spacing w:after="60"/>
       </w:pPr>
       <w:r>
-        <w:t xml:space="preserve">Great list! I wonder if the shortage of certain goods such as access to healthcare, personal protective equipment, toilet paper, etc. are </w:t>
-      </w:r>
-      <w:proofErr w:type="gramStart"/>
-      <w:r>
-        <w:t>really instances</w:t>
-      </w:r>
-      <w:proofErr w:type="gramEnd"/>
-      <w:r>
-        <w:t xml:space="preserve"> of incomplete markets or instances of </w:t>
-      </w:r>
-      <w:proofErr w:type="spellStart"/>
-      <w:r>
-        <w:t>disequilibriums</w:t>
-      </w:r>
-      <w:proofErr w:type="spellEnd"/>
-      <w:r>
-        <w:t>.  Both are categories of market failure but does it matter how we characterize the market failure or is it a distinction without a difference? ﻿﻿﻿﻿﻿﻿﻿﻿﻿﻿﻿﻿﻿﻿﻿</w:t>
+        <w:t>Great list! I wonder if the shortage of certain goods such as access to healthcare, personal protective equipment, toilet paper, etc. are really instances of incomplete markets or instances of disequilibriums.  Both are categories of market failure but does it matter how we characterize the market failure or is it a distinction without a difference? ﻿﻿﻿﻿﻿﻿﻿﻿﻿﻿﻿﻿﻿﻿﻿</w:t>
       </w:r>
     </w:p>
     <w:p>
@@ -9724,15 +9507,7 @@
         <w:spacing w:after="60"/>
       </w:pPr>
       <w:r>
-        <w:t xml:space="preserve">Consumer surplus equals amount willing to pay less amount </w:t>
-      </w:r>
-      <w:proofErr w:type="gramStart"/>
-      <w:r>
-        <w:t>actually paid</w:t>
-      </w:r>
-      <w:proofErr w:type="gramEnd"/>
-      <w:r>
-        <w:t>.</w:t>
+        <w:t>Consumer surplus equals amount willing to pay less amount actually paid.</w:t>
       </w:r>
     </w:p>
     <w:p>
@@ -10222,13 +9997,47 @@
         <w:spacing w:after="60"/>
       </w:pPr>
       <w:r>
-        <w:t xml:space="preserve">Response to post by Annamaria </w:t>
-      </w:r>
-      <w:proofErr w:type="spellStart"/>
-      <w:r>
-        <w:t>Szakonyi</w:t>
-      </w:r>
-      <w:proofErr w:type="spellEnd"/>
+        <w:t>Response to post by Annamaria Szakonyi:</w:t>
+      </w:r>
+    </w:p>
+    <w:p>
+      <w:pPr>
+        <w:spacing w:after="60"/>
+      </w:pPr>
+      <w:r>
+        <w:t xml:space="preserve">It may be necessary to place a dollar value on human life to perform certain economic calculations, but it doesn’t mean that wages alone </w:t>
+      </w:r>
+      <w:r>
+        <w:t xml:space="preserve">or wealth </w:t>
+      </w:r>
+      <w:r>
+        <w:t>must be used as a proxy.  Your argument seems to assume that a person’s wages</w:t>
+      </w:r>
+      <w:r>
+        <w:t xml:space="preserve"> (or wealth)</w:t>
+      </w:r>
+      <w:r>
+        <w:t xml:space="preserve"> is a true reflection of their contribution to the economy.  I would argue that this is not necessarily the case.  Since there is a market for labor, then there can also be market failures in the market for labor.  In many cases the wages that a job pays may not reflect the true social marginal costs and benefits of the work a person performs (e.g., homemakers, executives at cigarette manufacturers).  Even from an economic perspective, I don’t think saving the li</w:t>
+      </w:r>
+      <w:r>
+        <w:t>ves of wealthier individuals contributes more to economy than saving the lives of lower income individuals.  A person may be wealthy through no effort of their own because of inheritance.  By your argument, saving the life of Donald Trump (a presumably wealthy individual) contributes more to the economy than saving the life of Dr. Anthony Fauci (a presumably less wealthy individual).  I beg to differ.</w:t>
+      </w:r>
+    </w:p>
+    <w:p>
+      <w:pPr>
+        <w:spacing w:after="60"/>
+      </w:pPr>
+    </w:p>
+    <w:p>
+      <w:pPr>
+        <w:spacing w:after="60"/>
+      </w:pPr>
+      <w:r>
+        <w:t xml:space="preserve">Response to post by </w:t>
+      </w:r>
+      <w:r>
+        <w:t>Rohan Gangopadhyay</w:t>
+      </w:r>
       <w:r>
         <w:t>:</w:t>
       </w:r>
@@ -10238,61 +10047,6 @@
         <w:spacing w:after="60"/>
       </w:pPr>
       <w:r>
-        <w:t xml:space="preserve">It may be necessary to place a dollar value on human life to perform certain economic calculations, but it doesn’t mean that wages alone </w:t>
-      </w:r>
-      <w:r>
-        <w:t xml:space="preserve">or wealth </w:t>
-      </w:r>
-      <w:r>
-        <w:t>must be used as a proxy.  Your argument seems to assume that a person’s wages</w:t>
-      </w:r>
-      <w:r>
-        <w:t xml:space="preserve"> (or wealth)</w:t>
-      </w:r>
-      <w:r>
-        <w:t xml:space="preserve"> is a true reflection of their contribution to the economy.  I would argue that this is not necessarily the case.  Since there is a market for labor, then there can also be market failures in the market for labor.  In many cases the wages that a job pays may not reflect the true social marginal costs and benefits of the work a person performs (e.g., homemakers, executives at cigarette manufacturers).  Even from an economic perspective, I don’t think saving the li</w:t>
-      </w:r>
-      <w:r>
-        <w:t xml:space="preserve">ves of wealthier individuals contributes more to economy than saving the lives of lower income individuals.  A person may be wealthy through no effort of their own because of inheritance.  By your argument, saving the life of Donald Trump (a presumably wealthy individual) contributes more to the economy than saving the life of Dr. Anthony </w:t>
-      </w:r>
-      <w:proofErr w:type="spellStart"/>
-      <w:r>
-        <w:t>Fauci</w:t>
-      </w:r>
-      <w:proofErr w:type="spellEnd"/>
-      <w:r>
-        <w:t xml:space="preserve"> (a presumably less wealthy individual).  I beg to differ.</w:t>
-      </w:r>
-    </w:p>
-    <w:p>
-      <w:pPr>
-        <w:spacing w:after="60"/>
-      </w:pPr>
-    </w:p>
-    <w:p>
-      <w:pPr>
-        <w:spacing w:after="60"/>
-      </w:pPr>
-      <w:r>
-        <w:t xml:space="preserve">Response to post by </w:t>
-      </w:r>
-      <w:r>
-        <w:t xml:space="preserve">Rohan </w:t>
-      </w:r>
-      <w:proofErr w:type="spellStart"/>
-      <w:r>
-        <w:t>Gangopadhyay</w:t>
-      </w:r>
-      <w:proofErr w:type="spellEnd"/>
-      <w:r>
-        <w:t>:</w:t>
-      </w:r>
-    </w:p>
-    <w:p>
-      <w:pPr>
-        <w:spacing w:after="60"/>
-      </w:pPr>
-      <w:r>
         <w:t xml:space="preserve">Saying that human life is priceless is a nice sentiment but not necessarily true.  If that’s the case, then </w:t>
       </w:r>
       <w:r>
@@ -10305,15 +10059,7 @@
         <w:t xml:space="preserve"> and abortion</w:t>
       </w:r>
       <w:r>
-        <w:t xml:space="preserve">?  Is the life of a Charles Manson or Jeffrey Dahmer </w:t>
-      </w:r>
-      <w:proofErr w:type="gramStart"/>
-      <w:r>
-        <w:t>really priceless</w:t>
-      </w:r>
-      <w:proofErr w:type="gramEnd"/>
-      <w:r>
-        <w:t xml:space="preserve">? </w:t>
+        <w:t xml:space="preserve">?  Is the life of a Charles Manson or Jeffrey Dahmer really priceless? </w:t>
       </w:r>
       <w:r>
         <w:t xml:space="preserve"> </w:t>
@@ -10568,7 +10314,34 @@
         <w:t>A tax on tobacco products is more distortionary than a general sales tax.</w:t>
       </w:r>
       <w:r>
-        <w:t xml:space="preserve">  A tax on tobacco products will have a substitution effect because if changes the relative prices of tobacco products relative to other goods.  It also has an income effect because it decreases the amount of income that users of tobacco products have for consumption of all goods.  A general sales tax will only have an income effect.  The relative prices of goods will be the same since all goods are faced with the same tax.</w:t>
+        <w:t xml:space="preserve">  A tax on tobacco products will have a substitution effect because if changes the relative prices of tobacco products relative to other goods.  </w:t>
+      </w:r>
+      <w:r>
+        <w:t>This will rotate the budget constraint curve for users of tobacco products and produce a deadweight loss compared with a lump-sum tax having the same effect on utility.  The tax on tobacco product will</w:t>
+      </w:r>
+      <w:r>
+        <w:t xml:space="preserve"> also has an income effect because it decreases the amount of income that users of tobacco products have </w:t>
+      </w:r>
+      <w:r>
+        <w:t>for consumption of all goods.  With a</w:t>
+      </w:r>
+      <w:r>
+        <w:t xml:space="preserve"> general sales tax</w:t>
+      </w:r>
+      <w:r>
+        <w:t>,</w:t>
+      </w:r>
+      <w:r>
+        <w:t xml:space="preserve"> </w:t>
+      </w:r>
+      <w:r>
+        <w:t>t</w:t>
+      </w:r>
+      <w:r>
+        <w:t>he relative prices of goods will be the same since all goods are faced with the same tax.</w:t>
+      </w:r>
+      <w:r>
+        <w:t xml:space="preserve">  The budget constraint curve for everyone will experience a parallel shift down.</w:t>
       </w:r>
     </w:p>
     <w:p>
@@ -10614,7 +10387,19 @@
         <w:t>Horizontal equity is the principle that individuals with the same ability to pay should pay the same amount in taxes.  Vertical equity is the principle that individuals with greater abilities to pay</w:t>
       </w:r>
       <w:r>
-        <w:t xml:space="preserve"> should pay more than individuals with lesser abilities to pay. In my opinion, horizontal equity is more important because it goes to the heart of the American democratic principle of equal treatment under the law. Moreover, horizontal equity is important to satisfying one of the criteria for a “good” tax structure, which is the fair relative treatment of different people.</w:t>
+        <w:t xml:space="preserve"> should pay more than individuals with lesser abilities to pay. In my opinion, horizontal equity is more important because it goes to the heart of the American democratic principle of equal treatment under the law. Moreover, horizontal equity is important to satisfying one of the criteria for a “good” tax structure, which is the fair </w:t>
+      </w:r>
+      <w:r>
+        <w:t xml:space="preserve">relative treatment of </w:t>
+      </w:r>
+      <w:r>
+        <w:t>people</w:t>
+      </w:r>
+      <w:r>
+        <w:t xml:space="preserve"> with the same relevant characteristics</w:t>
+      </w:r>
+      <w:r>
+        <w:t>.</w:t>
       </w:r>
     </w:p>
     <w:p>
@@ -10656,6 +10441,28 @@
         <w:pStyle w:val="ListParagraph"/>
         <w:spacing w:after="60"/>
       </w:pPr>
+      <w:r>
+        <w:t>No, I don’t believe utilitarianism necessarily requires a progressive tax structure.  A progressive tax structure in one in which the more wealth a person has the higher tax rate (i.e., percentage) they pay.  Utilitarianism is the principle that society should do the most good for the most people</w:t>
+      </w:r>
+      <w:r>
+        <w:t xml:space="preserve"> under the premise that the change in utility per change in revenue is the same for </w:t>
+      </w:r>
+      <w:r>
+        <w:lastRenderedPageBreak/>
+        <w:t>everyone</w:t>
+      </w:r>
+      <w:r>
+        <w:t xml:space="preserve">.  </w:t>
+      </w:r>
+      <w:r>
+        <w:t>However, d</w:t>
+      </w:r>
+      <w:r>
+        <w:t>ifferent groups of people have different elasticities of labor supply.  As such, increases in taxes may yield relatively little revenue for groups with very high</w:t>
+      </w:r>
+      <w:r>
+        <w:t xml:space="preserve"> elasticities of labor supply. </w:t>
+      </w:r>
     </w:p>
     <w:p>
       <w:pPr>
@@ -10705,15 +10512,7 @@
         <w:spacing w:after="60"/>
       </w:pPr>
       <w:r>
-        <w:t xml:space="preserve">We should raise income taxes on the wealthy and use the increased revenues to expand health care for all Americans. Agree or disagree? Why?  In your reply think about the issues of incidence and burden we discussed in last week's Zoom meeting.  </w:t>
-      </w:r>
-      <w:proofErr w:type="gramStart"/>
-      <w:r>
-        <w:t>In order to</w:t>
-      </w:r>
-      <w:proofErr w:type="gramEnd"/>
-      <w:r>
-        <w:t xml:space="preserve"> get full credit, you must also respond to 2 other students.</w:t>
+        <w:t>We should raise income taxes on the wealthy and use the increased revenues to expand health care for all Americans. Agree or disagree? Why?  In your reply think about the issues of incidence and burden we discussed in last week's Zoom meeting.  In order to get full credit, you must also respond to 2 other students.</w:t>
       </w:r>
     </w:p>
     <w:p>
@@ -10764,13 +10563,14 @@
         <w:t xml:space="preserve"> than the increase in utility for those who are less well off.  </w:t>
       </w:r>
       <w:r>
-        <w:t>With an income tax on the wealthy, the burden of the tax is less likely to be shifted to others not intended to pay the tax.</w:t>
-      </w:r>
-    </w:p>
-    <w:p>
-      <w:pPr>
-        <w:spacing w:after="60"/>
-      </w:pPr>
+        <w:t>With an income tax on the wealthy, the burden of the tax is less likely to be shifted to others not intended to pay the tax</w:t>
+      </w:r>
+      <w:r>
+        <w:t>, particularly those who have lower incomes</w:t>
+      </w:r>
+      <w:r>
+        <w:t>.</w:t>
+      </w:r>
       <w:bookmarkStart w:id="0" w:name="_GoBack"/>
       <w:bookmarkEnd w:id="0"/>
     </w:p>
@@ -19981,7 +19781,7 @@
 </file>
 
 <file path=customXml/itemProps1.xml><?xml version="1.0" encoding="utf-8"?>
-<ds:datastoreItem xmlns:ds="http://schemas.openxmlformats.org/officeDocument/2006/customXml" ds:itemID="{587A3AB3-4B62-45B6-9B2B-8B41E6D9B6A8}">
+<ds:datastoreItem xmlns:ds="http://schemas.openxmlformats.org/officeDocument/2006/customXml" ds:itemID="{44E1F44B-D552-45B8-A9DF-ADDA8408E1D7}">
   <ds:schemaRefs>
     <ds:schemaRef ds:uri="http://schemas.openxmlformats.org/officeDocument/2006/bibliography"/>
   </ds:schemaRefs>

</xml_diff>

<commit_message>
Added to discussion board response due April 26, 2020
</commit_message>
<xml_diff>
--- a/Notes/POLS6330_2020_Spring_Notes_Lectures_v00.docx
+++ b/Notes/POLS6330_2020_Spring_Notes_Lectures_v00.docx
@@ -35,7 +35,15 @@
         <w:contextualSpacing w:val="0"/>
       </w:pPr>
       <w:r>
-        <w:t xml:space="preserve">Laura Bernett, laura.bernett@slu.edu </w:t>
+        <w:t xml:space="preserve">Laura </w:t>
+      </w:r>
+      <w:proofErr w:type="spellStart"/>
+      <w:r>
+        <w:t>Bernett</w:t>
+      </w:r>
+      <w:proofErr w:type="spellEnd"/>
+      <w:r>
+        <w:t xml:space="preserve">, laura.bernett@slu.edu </w:t>
       </w:r>
     </w:p>
     <w:p>
@@ -51,8 +59,13 @@
       <w:r>
         <w:t xml:space="preserve">Rohan </w:t>
       </w:r>
-      <w:r>
-        <w:t>Gangopadhyay, rohan.gangopadhyay</w:t>
+      <w:proofErr w:type="spellStart"/>
+      <w:r>
+        <w:t>Gangopadhyay</w:t>
+      </w:r>
+      <w:proofErr w:type="spellEnd"/>
+      <w:r>
+        <w:t>, rohan.gangopadhyay</w:t>
       </w:r>
       <w:r>
         <w:t>@slu.edu</w:t>
@@ -95,7 +108,15 @@
         <w:contextualSpacing w:val="0"/>
       </w:pPr>
       <w:r>
-        <w:t xml:space="preserve">Bernard Kindell, </w:t>
+        <w:t xml:space="preserve">Bernard </w:t>
+      </w:r>
+      <w:proofErr w:type="spellStart"/>
+      <w:r>
+        <w:t>Kindell</w:t>
+      </w:r>
+      <w:proofErr w:type="spellEnd"/>
+      <w:r>
+        <w:t xml:space="preserve">, </w:t>
       </w:r>
       <w:r>
         <w:t xml:space="preserve">bernard.kindell@slu.edu  </w:t>
@@ -111,8 +132,13 @@
         <w:spacing w:after="60"/>
         <w:contextualSpacing w:val="0"/>
       </w:pPr>
-      <w:r>
-        <w:t>Iordyem “</w:t>
+      <w:proofErr w:type="spellStart"/>
+      <w:r>
+        <w:t>Iordyem</w:t>
+      </w:r>
+      <w:proofErr w:type="spellEnd"/>
+      <w:r>
+        <w:t xml:space="preserve"> “</w:t>
       </w:r>
       <w:r>
         <w:t>Matthew</w:t>
@@ -140,8 +166,13 @@
       <w:r>
         <w:t xml:space="preserve">Ivan </w:t>
       </w:r>
-      <w:r>
-        <w:t xml:space="preserve">Mugulusi, </w:t>
+      <w:proofErr w:type="spellStart"/>
+      <w:r>
+        <w:t>Mugulusi</w:t>
+      </w:r>
+      <w:proofErr w:type="spellEnd"/>
+      <w:r>
+        <w:t xml:space="preserve">, </w:t>
       </w:r>
       <w:r>
         <w:t xml:space="preserve">ivan.mugulusi@slu.edu  </w:t>
@@ -158,7 +189,15 @@
         <w:contextualSpacing w:val="0"/>
       </w:pPr>
       <w:r>
-        <w:t>Rachel Rimmerman, Rachel.rimmerman@slu.edu</w:t>
+        <w:t xml:space="preserve">Rachel </w:t>
+      </w:r>
+      <w:proofErr w:type="spellStart"/>
+      <w:r>
+        <w:t>Rimmerman</w:t>
+      </w:r>
+      <w:proofErr w:type="spellEnd"/>
+      <w:r>
+        <w:t>, Rachel.rimmerman@slu.edu</w:t>
       </w:r>
       <w:r>
         <w:t xml:space="preserve"> </w:t>
@@ -192,7 +231,15 @@
         <w:contextualSpacing w:val="0"/>
       </w:pPr>
       <w:r>
-        <w:t xml:space="preserve">Annamaria Szakonyi, Annamaria.szakonyi@health.slu.edu </w:t>
+        <w:t xml:space="preserve">Annamaria </w:t>
+      </w:r>
+      <w:proofErr w:type="spellStart"/>
+      <w:r>
+        <w:t>Szakonyi</w:t>
+      </w:r>
+      <w:proofErr w:type="spellEnd"/>
+      <w:r>
+        <w:t xml:space="preserve">, Annamaria.szakonyi@health.slu.edu </w:t>
       </w:r>
     </w:p>
     <w:p>
@@ -205,22 +252,32 @@
         <w:spacing w:after="60"/>
         <w:contextualSpacing w:val="0"/>
       </w:pPr>
-      <w:r>
-        <w:t>Aureille Young, aurielle.young@slu.edu</w:t>
-      </w:r>
-    </w:p>
-    <w:p>
-      <w:pPr>
-        <w:spacing w:after="60"/>
-      </w:pPr>
-    </w:p>
-    <w:p>
-      <w:pPr>
-        <w:spacing w:after="60"/>
-      </w:pPr>
-      <w:r>
-        <w:t>Research interests of Dr. R. Cropf</w:t>
-      </w:r>
+      <w:proofErr w:type="spellStart"/>
+      <w:r>
+        <w:t>Aureille</w:t>
+      </w:r>
+      <w:proofErr w:type="spellEnd"/>
+      <w:r>
+        <w:t xml:space="preserve"> Young, aurielle.young@slu.edu</w:t>
+      </w:r>
+    </w:p>
+    <w:p>
+      <w:pPr>
+        <w:spacing w:after="60"/>
+      </w:pPr>
+    </w:p>
+    <w:p>
+      <w:pPr>
+        <w:spacing w:after="60"/>
+      </w:pPr>
+      <w:r>
+        <w:t xml:space="preserve">Research interests of Dr. R. </w:t>
+      </w:r>
+      <w:proofErr w:type="spellStart"/>
+      <w:r>
+        <w:t>Cropf</w:t>
+      </w:r>
+      <w:proofErr w:type="spellEnd"/>
     </w:p>
     <w:p>
       <w:pPr>
@@ -789,15 +846,31 @@
         <w:t>held</w:t>
       </w:r>
       <w:r>
-        <w:t xml:space="preserve"> in 144 McGannon (conference room).</w:t>
-      </w:r>
-    </w:p>
-    <w:p>
-      <w:pPr>
-        <w:spacing w:after="60"/>
-      </w:pPr>
-      <w:r>
-        <w:t>Functions of government (according to Musgrave &amp; Musgrave)</w:t>
+        <w:t xml:space="preserve"> in 144 </w:t>
+      </w:r>
+      <w:proofErr w:type="spellStart"/>
+      <w:r>
+        <w:t>McGannon</w:t>
+      </w:r>
+      <w:proofErr w:type="spellEnd"/>
+      <w:r>
+        <w:t xml:space="preserve"> (conference room).</w:t>
+      </w:r>
+    </w:p>
+    <w:p>
+      <w:pPr>
+        <w:spacing w:after="60"/>
+      </w:pPr>
+      <w:r>
+        <w:t>Functions of government (</w:t>
+      </w:r>
+      <w:proofErr w:type="gramStart"/>
+      <w:r>
+        <w:t>according to</w:t>
+      </w:r>
+      <w:proofErr w:type="gramEnd"/>
+      <w:r>
+        <w:t xml:space="preserve"> Musgrave &amp; Musgrave)</w:t>
       </w:r>
     </w:p>
     <w:p>
@@ -1210,7 +1283,15 @@
         <w:contextualSpacing w:val="0"/>
       </w:pPr>
       <w:r>
-        <w:t>Degree of rivalness driven by finiteness</w:t>
+        <w:t xml:space="preserve">Degree of </w:t>
+      </w:r>
+      <w:proofErr w:type="spellStart"/>
+      <w:r>
+        <w:t>rivalness</w:t>
+      </w:r>
+      <w:proofErr w:type="spellEnd"/>
+      <w:r>
+        <w:t xml:space="preserve"> driven by finiteness</w:t>
       </w:r>
     </w:p>
     <w:p>
@@ -1224,8 +1305,13 @@
         <w:contextualSpacing w:val="0"/>
       </w:pPr>
       <w:r>
-        <w:t>Scale of rivalness</w:t>
-      </w:r>
+        <w:t xml:space="preserve">Scale of </w:t>
+      </w:r>
+      <w:proofErr w:type="spellStart"/>
+      <w:r>
+        <w:t>rivalness</w:t>
+      </w:r>
+      <w:proofErr w:type="spellEnd"/>
     </w:p>
     <w:p>
       <w:pPr>
@@ -1329,7 +1415,15 @@
         <w:contextualSpacing w:val="0"/>
       </w:pPr>
       <w:r>
-        <w:t>Inefficient because people don’t always vote according to what’s in their best economic interest.</w:t>
+        <w:t xml:space="preserve">Inefficient because people don’t always vote </w:t>
+      </w:r>
+      <w:proofErr w:type="gramStart"/>
+      <w:r>
+        <w:t>according to</w:t>
+      </w:r>
+      <w:proofErr w:type="gramEnd"/>
+      <w:r>
+        <w:t xml:space="preserve"> what’s in their best economic interest.</w:t>
       </w:r>
     </w:p>
     <w:p>
@@ -1543,8 +1637,13 @@
         <w:spacing w:after="60"/>
         <w:contextualSpacing w:val="0"/>
       </w:pPr>
-      <w:r>
-        <w:t>Okun, Arthur M. (1975</w:t>
+      <w:proofErr w:type="spellStart"/>
+      <w:r>
+        <w:t>Okun</w:t>
+      </w:r>
+      <w:proofErr w:type="spellEnd"/>
+      <w:r>
+        <w:t>, Arthur M. (1975</w:t>
       </w:r>
       <w:r>
         <w:t xml:space="preserve">). </w:t>
@@ -2389,8 +2488,13 @@
         <w:spacing w:after="60"/>
         <w:contextualSpacing w:val="0"/>
       </w:pPr>
-      <w:r>
-        <w:t>Also called a mixed public good</w:t>
+      <w:proofErr w:type="gramStart"/>
+      <w:r>
+        <w:t>Also</w:t>
+      </w:r>
+      <w:proofErr w:type="gramEnd"/>
+      <w:r>
+        <w:t xml:space="preserve"> called a mixed public good</w:t>
       </w:r>
       <w:r>
         <w:t>.</w:t>
@@ -3164,7 +3268,15 @@
         <w:contextualSpacing w:val="0"/>
       </w:pPr>
       <w:r>
-        <w:t>Measured in utils.</w:t>
+        <w:t xml:space="preserve">Measured in </w:t>
+      </w:r>
+      <w:proofErr w:type="spellStart"/>
+      <w:r>
+        <w:t>utils</w:t>
+      </w:r>
+      <w:proofErr w:type="spellEnd"/>
+      <w:r>
+        <w:t>.</w:t>
       </w:r>
     </w:p>
     <w:p>
@@ -3177,8 +3289,13 @@
         <w:spacing w:after="60"/>
         <w:contextualSpacing w:val="0"/>
       </w:pPr>
-      <w:r>
-        <w:t>Utils bundled together provide utility.</w:t>
+      <w:proofErr w:type="spellStart"/>
+      <w:r>
+        <w:t>Utils</w:t>
+      </w:r>
+      <w:proofErr w:type="spellEnd"/>
+      <w:r>
+        <w:t xml:space="preserve"> bundled together provide utility.</w:t>
       </w:r>
     </w:p>
     <w:p>
@@ -3413,8 +3530,13 @@
         <w:t>ndex and ABI/INFORM are</w:t>
       </w:r>
       <w:r>
-        <w:t xml:space="preserve"> NOT searched in SLUth</w:t>
-      </w:r>
+        <w:t xml:space="preserve"> NOT searched in </w:t>
+      </w:r>
+      <w:proofErr w:type="spellStart"/>
+      <w:r>
+        <w:t>SLUth</w:t>
+      </w:r>
+      <w:proofErr w:type="spellEnd"/>
     </w:p>
     <w:p>
       <w:pPr>
@@ -3942,8 +4064,13 @@
         <w:spacing w:after="60"/>
         <w:contextualSpacing w:val="0"/>
       </w:pPr>
-      <w:r>
-        <w:t>Isocost line analogous to budget constraint line for firms.</w:t>
+      <w:proofErr w:type="spellStart"/>
+      <w:r>
+        <w:t>Isocost</w:t>
+      </w:r>
+      <w:proofErr w:type="spellEnd"/>
+      <w:r>
+        <w:t xml:space="preserve"> line analogous to budget constraint line for firms.</w:t>
       </w:r>
     </w:p>
     <w:p>
@@ -5885,11 +6012,16 @@
       <w:pPr>
         <w:spacing w:after="60"/>
       </w:pPr>
+      <w:proofErr w:type="spellStart"/>
       <w:r>
         <w:t>Okun</w:t>
       </w:r>
       <w:r>
-        <w:t>’s View on Rights and</w:t>
+        <w:t>’s</w:t>
+      </w:r>
+      <w:proofErr w:type="spellEnd"/>
+      <w:r>
+        <w:t xml:space="preserve"> View on Rights and</w:t>
       </w:r>
       <w:r>
         <w:t xml:space="preserve"> Dollars</w:t>
@@ -6161,8 +6293,13 @@
       <w:pPr>
         <w:spacing w:after="60"/>
       </w:pPr>
-      <w:r>
-        <w:t>Okun on Rights</w:t>
+      <w:proofErr w:type="spellStart"/>
+      <w:r>
+        <w:t>Okun</w:t>
+      </w:r>
+      <w:proofErr w:type="spellEnd"/>
+      <w:r>
+        <w:t xml:space="preserve"> on Rights</w:t>
       </w:r>
     </w:p>
     <w:p>
@@ -7024,7 +7161,21 @@
         <w:rPr>
           <w:i/>
         </w:rPr>
-        <w:t xml:space="preserve">The Myths of Pruitt-Igoe </w:t>
+        <w:t>The Myths of Pruitt-</w:t>
+      </w:r>
+      <w:proofErr w:type="spellStart"/>
+      <w:r>
+        <w:rPr>
+          <w:i/>
+        </w:rPr>
+        <w:t>Igoe</w:t>
+      </w:r>
+      <w:proofErr w:type="spellEnd"/>
+      <w:r>
+        <w:rPr>
+          <w:i/>
+        </w:rPr>
+        <w:t xml:space="preserve"> </w:t>
       </w:r>
     </w:p>
     <w:p>
@@ -8648,8 +8799,16 @@
         <w:rPr>
           <w:u w:val="single"/>
         </w:rPr>
-        <w:t>Response to post by Annamaria Szakonyi</w:t>
-      </w:r>
+        <w:t xml:space="preserve">Response to post by Annamaria </w:t>
+      </w:r>
+      <w:proofErr w:type="spellStart"/>
+      <w:r>
+        <w:rPr>
+          <w:u w:val="single"/>
+        </w:rPr>
+        <w:t>Szakonyi</w:t>
+      </w:r>
+      <w:proofErr w:type="spellEnd"/>
     </w:p>
     <w:p>
       <w:pPr>
@@ -8859,7 +9018,21 @@
         <w:rPr>
           <w:b/>
         </w:rPr>
-        <w:t>Stiglitz &amp; Rosengard (2015), question 9, p. 261</w:t>
+        <w:t xml:space="preserve">Stiglitz &amp; </w:t>
+      </w:r>
+      <w:proofErr w:type="spellStart"/>
+      <w:r>
+        <w:rPr>
+          <w:b/>
+        </w:rPr>
+        <w:t>Rosengard</w:t>
+      </w:r>
+      <w:proofErr w:type="spellEnd"/>
+      <w:r>
+        <w:rPr>
+          <w:b/>
+        </w:rPr>
+        <w:t xml:space="preserve"> (2015), question 9, p. 261</w:t>
       </w:r>
     </w:p>
     <w:p>
@@ -8964,8 +9137,13 @@
         <w:spacing w:after="60"/>
       </w:pPr>
       <w:r>
-        <w:t>Response to post by Ivan Mugulusi</w:t>
-      </w:r>
+        <w:t xml:space="preserve">Response to post by Ivan </w:t>
+      </w:r>
+      <w:proofErr w:type="spellStart"/>
+      <w:r>
+        <w:t>Mugulusi</w:t>
+      </w:r>
+      <w:proofErr w:type="spellEnd"/>
       <w:r>
         <w:t>:</w:t>
       </w:r>
@@ -9002,8 +9180,13 @@
       </w:pPr>
       <w:r>
         <w:lastRenderedPageBreak/>
-        <w:t>Response to post by Laura Bernett</w:t>
-      </w:r>
+        <w:t xml:space="preserve">Response to post by Laura </w:t>
+      </w:r>
+      <w:proofErr w:type="spellStart"/>
+      <w:r>
+        <w:t>Bernett</w:t>
+      </w:r>
+      <w:proofErr w:type="spellEnd"/>
       <w:r>
         <w:t>:</w:t>
       </w:r>
@@ -9351,7 +9534,15 @@
         <w:spacing w:after="60"/>
       </w:pPr>
       <w:r>
-        <w:t>Negative externalities is one of the market failures that the Coronavirus/COVID-19 pandemic has revealed in the U.S. health care system.</w:t>
+        <w:t xml:space="preserve">Negative externalities </w:t>
+      </w:r>
+      <w:proofErr w:type="gramStart"/>
+      <w:r>
+        <w:t>is</w:t>
+      </w:r>
+      <w:proofErr w:type="gramEnd"/>
+      <w:r>
+        <w:t xml:space="preserve"> one of the market failures that the Coronavirus/COVID-19 pandemic has revealed in the U.S. health care system.</w:t>
       </w:r>
       <w:r>
         <w:t xml:space="preserve">  </w:t>
@@ -9418,8 +9609,13 @@
         <w:spacing w:after="60"/>
       </w:pPr>
       <w:r>
-        <w:t>Response to post by Rachel Rimmerman</w:t>
-      </w:r>
+        <w:t xml:space="preserve">Response to post by Rachel </w:t>
+      </w:r>
+      <w:proofErr w:type="spellStart"/>
+      <w:r>
+        <w:t>Rimmerman</w:t>
+      </w:r>
+      <w:proofErr w:type="spellEnd"/>
       <w:r>
         <w:t>:</w:t>
       </w:r>
@@ -9442,8 +9638,13 @@
         <w:spacing w:after="60"/>
       </w:pPr>
       <w:r>
-        <w:t>Response to post by Annamaria Szakonyi</w:t>
-      </w:r>
+        <w:t xml:space="preserve">Response to post by Annamaria </w:t>
+      </w:r>
+      <w:proofErr w:type="spellStart"/>
+      <w:r>
+        <w:t>Szakonyi</w:t>
+      </w:r>
+      <w:proofErr w:type="spellEnd"/>
       <w:r>
         <w:t>:</w:t>
       </w:r>
@@ -9453,7 +9654,23 @@
         <w:spacing w:after="60"/>
       </w:pPr>
       <w:r>
-        <w:t>Great list! I wonder if the shortage of certain goods such as access to healthcare, personal protective equipment, toilet paper, etc. are really instances of incomplete markets or instances of disequilibriums.  Both are categories of market failure but does it matter how we characterize the market failure or is it a distinction without a difference? ﻿﻿﻿﻿﻿﻿﻿﻿﻿﻿﻿﻿﻿﻿﻿</w:t>
+        <w:t xml:space="preserve">Great list! I wonder if the shortage of certain goods such as access to healthcare, personal protective equipment, toilet paper, etc. are </w:t>
+      </w:r>
+      <w:proofErr w:type="gramStart"/>
+      <w:r>
+        <w:t>really instances</w:t>
+      </w:r>
+      <w:proofErr w:type="gramEnd"/>
+      <w:r>
+        <w:t xml:space="preserve"> of incomplete markets or instances of </w:t>
+      </w:r>
+      <w:proofErr w:type="spellStart"/>
+      <w:r>
+        <w:t>disequilibriums</w:t>
+      </w:r>
+      <w:proofErr w:type="spellEnd"/>
+      <w:r>
+        <w:t>.  Both are categories of market failure but does it matter how we characterize the market failure or is it a distinction without a difference? ﻿﻿﻿﻿﻿﻿﻿﻿﻿﻿﻿﻿﻿﻿﻿</w:t>
       </w:r>
     </w:p>
     <w:p>
@@ -9507,7 +9724,15 @@
         <w:spacing w:after="60"/>
       </w:pPr>
       <w:r>
-        <w:t>Consumer surplus equals amount willing to pay less amount actually paid.</w:t>
+        <w:t xml:space="preserve">Consumer surplus equals amount willing to pay less amount </w:t>
+      </w:r>
+      <w:proofErr w:type="gramStart"/>
+      <w:r>
+        <w:t>actually paid</w:t>
+      </w:r>
+      <w:proofErr w:type="gramEnd"/>
+      <w:r>
+        <w:t>.</w:t>
       </w:r>
     </w:p>
     <w:p>
@@ -9997,7 +10222,15 @@
         <w:spacing w:after="60"/>
       </w:pPr>
       <w:r>
-        <w:t>Response to post by Annamaria Szakonyi:</w:t>
+        <w:t xml:space="preserve">Response to post by Annamaria </w:t>
+      </w:r>
+      <w:proofErr w:type="spellStart"/>
+      <w:r>
+        <w:t>Szakonyi</w:t>
+      </w:r>
+      <w:proofErr w:type="spellEnd"/>
+      <w:r>
+        <w:t>:</w:t>
       </w:r>
     </w:p>
     <w:p>
@@ -10020,7 +10253,15 @@
         <w:t xml:space="preserve"> is a true reflection of their contribution to the economy.  I would argue that this is not necessarily the case.  Since there is a market for labor, then there can also be market failures in the market for labor.  In many cases the wages that a job pays may not reflect the true social marginal costs and benefits of the work a person performs (e.g., homemakers, executives at cigarette manufacturers).  Even from an economic perspective, I don’t think saving the li</w:t>
       </w:r>
       <w:r>
-        <w:t>ves of wealthier individuals contributes more to economy than saving the lives of lower income individuals.  A person may be wealthy through no effort of their own because of inheritance.  By your argument, saving the life of Donald Trump (a presumably wealthy individual) contributes more to the economy than saving the life of Dr. Anthony Fauci (a presumably less wealthy individual).  I beg to differ.</w:t>
+        <w:t xml:space="preserve">ves of wealthier individuals contributes more to economy than saving the lives of lower income individuals.  A person may be wealthy through no effort of their own because of inheritance.  By your argument, saving the life of Donald Trump (a presumably wealthy individual) contributes more to the economy than saving the life of Dr. Anthony </w:t>
+      </w:r>
+      <w:proofErr w:type="spellStart"/>
+      <w:r>
+        <w:t>Fauci</w:t>
+      </w:r>
+      <w:proofErr w:type="spellEnd"/>
+      <w:r>
+        <w:t xml:space="preserve"> (a presumably less wealthy individual).  I beg to differ.</w:t>
       </w:r>
     </w:p>
     <w:p>
@@ -10036,8 +10277,13 @@
         <w:t xml:space="preserve">Response to post by </w:t>
       </w:r>
       <w:r>
-        <w:t>Rohan Gangopadhyay</w:t>
-      </w:r>
+        <w:t xml:space="preserve">Rohan </w:t>
+      </w:r>
+      <w:proofErr w:type="spellStart"/>
+      <w:r>
+        <w:t>Gangopadhyay</w:t>
+      </w:r>
+      <w:proofErr w:type="spellEnd"/>
       <w:r>
         <w:t>:</w:t>
       </w:r>
@@ -10059,7 +10305,15 @@
         <w:t xml:space="preserve"> and abortion</w:t>
       </w:r>
       <w:r>
-        <w:t xml:space="preserve">?  Is the life of a Charles Manson or Jeffrey Dahmer really priceless? </w:t>
+        <w:t xml:space="preserve">?  Is the life of a Charles Manson or Jeffrey Dahmer </w:t>
+      </w:r>
+      <w:proofErr w:type="gramStart"/>
+      <w:r>
+        <w:t>really priceless</w:t>
+      </w:r>
+      <w:proofErr w:type="gramEnd"/>
+      <w:r>
+        <w:t xml:space="preserve">? </w:t>
       </w:r>
       <w:r>
         <w:t xml:space="preserve"> </w:t>
@@ -10442,7 +10696,15 @@
         <w:spacing w:after="60"/>
       </w:pPr>
       <w:r>
-        <w:t>No, I don’t believe utilitarianism necessarily requires a progressive tax structure.  A progressive tax structure in one in which the more wealth a person has the higher tax rate (i.e., percentage) they pay.  Utilitarianism is the principle that society should do the most good for the most people</w:t>
+        <w:t xml:space="preserve">No, I don’t believe utilitarianism necessarily requires a progressive tax structure.  A progressive tax structure in one in which the more wealth a person has the higher tax rate (i.e., percentage) they pay.  Utilitarianism is the principle that society should do the </w:t>
+      </w:r>
+      <w:proofErr w:type="gramStart"/>
+      <w:r>
+        <w:t>most good</w:t>
+      </w:r>
+      <w:proofErr w:type="gramEnd"/>
+      <w:r>
+        <w:t xml:space="preserve"> for the most people</w:t>
       </w:r>
       <w:r>
         <w:t xml:space="preserve"> under the premise that the change in utility per change in revenue is the same for </w:t>
@@ -10512,7 +10774,15 @@
         <w:spacing w:after="60"/>
       </w:pPr>
       <w:r>
-        <w:t>We should raise income taxes on the wealthy and use the increased revenues to expand health care for all Americans. Agree or disagree? Why?  In your reply think about the issues of incidence and burden we discussed in last week's Zoom meeting.  In order to get full credit, you must also respond to 2 other students.</w:t>
+        <w:t xml:space="preserve">We should raise income taxes on the wealthy and use the increased revenues to expand health care for all Americans. Agree or disagree? Why?  In your reply think about the issues of incidence and burden we discussed in last week's Zoom meeting.  </w:t>
+      </w:r>
+      <w:proofErr w:type="gramStart"/>
+      <w:r>
+        <w:t>In order to</w:t>
+      </w:r>
+      <w:proofErr w:type="gramEnd"/>
+      <w:r>
+        <w:t xml:space="preserve"> get full credit, you must also respond to 2 other students.</w:t>
       </w:r>
     </w:p>
     <w:p>
@@ -10571,16 +10841,32 @@
       <w:r>
         <w:t>.</w:t>
       </w:r>
+      <w:r>
+        <w:t xml:space="preserve">  Moreover, other individuals will benefit beyond those who obtain healthcare such as the healthcare providers and their suppliers.</w:t>
+      </w:r>
+    </w:p>
+    <w:p>
+      <w:pPr>
+        <w:spacing w:after="60"/>
+        <w:sectPr>
+          <w:headerReference w:type="default" r:id="rId20"/>
+          <w:pgSz w:w="12240" w:h="15840"/>
+          <w:pgMar w:top="1440" w:right="1440" w:bottom="1440" w:left="1440" w:header="720" w:footer="720" w:gutter="0"/>
+          <w:pgNumType w:start="1"/>
+          <w:cols w:space="720"/>
+          <w:docGrid w:linePitch="360"/>
+        </w:sectPr>
+      </w:pPr>
+    </w:p>
+    <w:p>
+      <w:pPr>
+        <w:spacing w:after="60"/>
+      </w:pPr>
       <w:bookmarkStart w:id="0" w:name="_GoBack"/>
       <w:bookmarkEnd w:id="0"/>
     </w:p>
-    <w:p>
-      <w:pPr>
-        <w:spacing w:after="60"/>
-      </w:pPr>
-    </w:p>
     <w:sectPr>
-      <w:headerReference w:type="default" r:id="rId20"/>
+      <w:headerReference w:type="default" r:id="rId21"/>
       <w:pgSz w:w="12240" w:h="15840"/>
       <w:pgMar w:top="1440" w:right="1440" w:bottom="1440" w:left="1440" w:header="720" w:footer="720" w:gutter="0"/>
       <w:pgNumType w:start="1"/>
@@ -11097,6 +11383,102 @@
         <w:noProof/>
       </w:rPr>
       <w:t>2</w:t>
+    </w:r>
+    <w:r>
+      <w:rPr>
+        <w:b/>
+        <w:bCs/>
+      </w:rPr>
+      <w:fldChar w:fldCharType="end"/>
+    </w:r>
+  </w:p>
+</w:hdr>
+</file>
+
+<file path=word/header14.xml><?xml version="1.0" encoding="utf-8"?>
+<w:hdr xmlns:wpc="http://schemas.microsoft.com/office/word/2010/wordprocessingCanvas" xmlns:cx="http://schemas.microsoft.com/office/drawing/2014/chartex" xmlns:cx1="http://schemas.microsoft.com/office/drawing/2015/9/8/chartex" xmlns:cx2="http://schemas.microsoft.com/office/drawing/2015/10/21/chartex" xmlns:cx3="http://schemas.microsoft.com/office/drawing/2016/5/9/chartex" xmlns:cx4="http://schemas.microsoft.com/office/drawing/2016/5/10/chartex" xmlns:cx5="http://schemas.microsoft.com/office/drawing/2016/5/11/chartex" xmlns:mc="http://schemas.openxmlformats.org/markup-compatibility/2006" xmlns:o="urn:schemas-microsoft-com:office:office" xmlns:r="http://schemas.openxmlformats.org/officeDocument/2006/relationships" xmlns:m="http://schemas.openxmlformats.org/officeDocument/2006/math" xmlns:v="urn:schemas-microsoft-com:vml" xmlns:wp14="http://schemas.microsoft.com/office/word/2010/wordprocessingDrawing" xmlns:wp="http://schemas.openxmlformats.org/drawingml/2006/wordprocessingDrawing" xmlns:w10="urn:schemas-microsoft-com:office:word" xmlns:w="http://schemas.openxmlformats.org/wordprocessingml/2006/main" xmlns:w14="http://schemas.microsoft.com/office/word/2010/wordml" xmlns:w15="http://schemas.microsoft.com/office/word/2012/wordml" xmlns:w16se="http://schemas.microsoft.com/office/word/2015/wordml/symex" xmlns:wpg="http://schemas.microsoft.com/office/word/2010/wordprocessingGroup" xmlns:wpi="http://schemas.microsoft.com/office/word/2010/wordprocessingInk" xmlns:wne="http://schemas.microsoft.com/office/word/2006/wordml" xmlns:wps="http://schemas.microsoft.com/office/word/2010/wordprocessingShape" mc:Ignorable="w14 w15 w16se wp14">
+  <w:p>
+    <w:pPr>
+      <w:pStyle w:val="Header"/>
+    </w:pPr>
+    <w:r>
+      <w:t>POLS 6330 Public Finance Theory</w:t>
+    </w:r>
+  </w:p>
+  <w:p>
+    <w:pPr>
+      <w:pStyle w:val="Header"/>
+    </w:pPr>
+    <w:r>
+      <w:t xml:space="preserve">Notes from class on April 28, 2020 | Page </w:t>
+    </w:r>
+    <w:r>
+      <w:rPr>
+        <w:b/>
+        <w:bCs/>
+      </w:rPr>
+      <w:fldChar w:fldCharType="begin"/>
+    </w:r>
+    <w:r>
+      <w:rPr>
+        <w:b/>
+        <w:bCs/>
+      </w:rPr>
+      <w:instrText xml:space="preserve"> PAGE  \* Arabic  \* MERGEFORMAT </w:instrText>
+    </w:r>
+    <w:r>
+      <w:rPr>
+        <w:b/>
+        <w:bCs/>
+      </w:rPr>
+      <w:fldChar w:fldCharType="separate"/>
+    </w:r>
+    <w:r>
+      <w:rPr>
+        <w:b/>
+        <w:bCs/>
+        <w:noProof/>
+      </w:rPr>
+      <w:t>1</w:t>
+    </w:r>
+    <w:r>
+      <w:rPr>
+        <w:b/>
+        <w:bCs/>
+      </w:rPr>
+      <w:fldChar w:fldCharType="end"/>
+    </w:r>
+    <w:r>
+      <w:t xml:space="preserve"> of </w:t>
+    </w:r>
+    <w:r>
+      <w:rPr>
+        <w:b/>
+        <w:bCs/>
+      </w:rPr>
+      <w:fldChar w:fldCharType="begin"/>
+    </w:r>
+    <w:r>
+      <w:rPr>
+        <w:b/>
+        <w:bCs/>
+      </w:rPr>
+      <w:instrText xml:space="preserve"> SECTIONPAGES   \* MERGEFORMAT </w:instrText>
+    </w:r>
+    <w:r>
+      <w:rPr>
+        <w:b/>
+        <w:bCs/>
+      </w:rPr>
+      <w:fldChar w:fldCharType="separate"/>
+    </w:r>
+    <w:r>
+      <w:rPr>
+        <w:b/>
+        <w:bCs/>
+        <w:noProof/>
+      </w:rPr>
+      <w:t>1</w:t>
     </w:r>
     <w:r>
       <w:rPr>
@@ -19781,7 +20163,7 @@
 </file>
 
 <file path=customXml/itemProps1.xml><?xml version="1.0" encoding="utf-8"?>
-<ds:datastoreItem xmlns:ds="http://schemas.openxmlformats.org/officeDocument/2006/customXml" ds:itemID="{44E1F44B-D552-45B8-A9DF-ADDA8408E1D7}">
+<ds:datastoreItem xmlns:ds="http://schemas.openxmlformats.org/officeDocument/2006/customXml" ds:itemID="{D9E9768A-8058-45AF-BCEF-05B111FEA392}">
   <ds:schemaRefs>
     <ds:schemaRef ds:uri="http://schemas.openxmlformats.org/officeDocument/2006/bibliography"/>
   </ds:schemaRefs>

</xml_diff>

<commit_message>
Responses to discussion board posts due on April 26, 2020
</commit_message>
<xml_diff>
--- a/Notes/POLS6330_2020_Spring_Notes_Lectures_v00.docx
+++ b/Notes/POLS6330_2020_Spring_Notes_Lectures_v00.docx
@@ -10565,16 +10565,28 @@
         <w:spacing w:after="60"/>
       </w:pPr>
       <w:r>
-        <w:t>A tax on tobacco products is more distortionary than a general sales tax.</w:t>
-      </w:r>
-      <w:r>
-        <w:t xml:space="preserve">  A tax on tobacco products will have a substitution effect because if changes the relative prices of tobacco products relative to other goods.  </w:t>
+        <w:t>I believe a</w:t>
+      </w:r>
+      <w:r>
+        <w:t xml:space="preserve"> tax on tobacco products is more distortionary than a general sales tax.</w:t>
+      </w:r>
+      <w:r>
+        <w:t xml:space="preserve">  A tax on tobacco products will have a subs</w:t>
+      </w:r>
+      <w:r>
+        <w:t>titution effect because it</w:t>
+      </w:r>
+      <w:r>
+        <w:t xml:space="preserve"> changes the relative prices of tobacco products relative to other goods.  </w:t>
       </w:r>
       <w:r>
         <w:t>This will rotate the budget constraint curve for users of tobacco products and produce a deadweight loss compared with a lump-sum tax having the same effect on utility.  The tax on tobacco product will</w:t>
       </w:r>
       <w:r>
-        <w:t xml:space="preserve"> also has an income effect because it decreases the amount of income that users of tobacco products have </w:t>
+        <w:t xml:space="preserve"> also have</w:t>
+      </w:r>
+      <w:r>
+        <w:t xml:space="preserve"> an income effect because it decreases the amount of income that users of tobacco products have </w:t>
       </w:r>
       <w:r>
         <w:t>for consumption of all goods.  With a</w:t>
@@ -10641,7 +10653,13 @@
         <w:t>Horizontal equity is the principle that individuals with the same ability to pay should pay the same amount in taxes.  Vertical equity is the principle that individuals with greater abilities to pay</w:t>
       </w:r>
       <w:r>
-        <w:t xml:space="preserve"> should pay more than individuals with lesser abilities to pay. In my opinion, horizontal equity is more important because it goes to the heart of the American democratic principle of equal treatment under the law. Moreover, horizontal equity is important to satisfying one of the criteria for a “good” tax structure, which is the fair </w:t>
+        <w:t xml:space="preserve"> should pay more than individuals with lesser abilities to pay. In my opinion, horizontal equity is more important because it goes to the heart of the American democratic principle of equal treatment under the law. Moreover, h</w:t>
+      </w:r>
+      <w:r>
+        <w:t>orizontal equity is important for</w:t>
+      </w:r>
+      <w:r>
+        <w:t xml:space="preserve"> satisfying one of the criteria for a “good” tax structure, which is the fair </w:t>
       </w:r>
       <w:r>
         <w:t xml:space="preserve">relative treatment of </w:t>
@@ -10803,7 +10821,10 @@
         <w:spacing w:after="60"/>
       </w:pPr>
       <w:r>
-        <w:t xml:space="preserve">I agree that we should raise income taxes on the wealthy and use the revenues to provide health care for all Americans.  The </w:t>
+        <w:t>I agree that the government</w:t>
+      </w:r>
+      <w:r>
+        <w:t xml:space="preserve"> should raise income taxes on the wealthy and use the revenues to provide health care for all Americans.  The </w:t>
       </w:r>
       <w:r>
         <w:t xml:space="preserve">decrease in </w:t>
@@ -10830,20 +10851,131 @@
         <w:t>less</w:t>
       </w:r>
       <w:r>
-        <w:t xml:space="preserve"> than the increase in utility for those who are less well off.  </w:t>
-      </w:r>
-      <w:r>
-        <w:t>With an income tax on the wealthy, the burden of the tax is less likely to be shifted to others not intended to pay the tax</w:t>
-      </w:r>
-      <w:r>
-        <w:t>, particularly those who have lower incomes</w:t>
+        <w:t xml:space="preserve"> than the increase in utility for those who are less </w:t>
+      </w:r>
+      <w:r>
+        <w:t>well-off and don’t have health coverage</w:t>
+      </w:r>
+      <w:r>
+        <w:t xml:space="preserve">.  </w:t>
+      </w:r>
+      <w:r>
+        <w:t xml:space="preserve">With an income tax on the wealthy, the burden of the tax is less likely to be shifted to others not intended to </w:t>
+      </w:r>
+      <w:r>
+        <w:t>bear the burden of</w:t>
+      </w:r>
+      <w:r>
+        <w:t xml:space="preserve"> the tax</w:t>
+      </w:r>
+      <w:r>
+        <w:t>, particularly those w</w:t>
+      </w:r>
+      <w:r>
+        <w:t>ho have low</w:t>
+      </w:r>
+      <w:r>
+        <w:t xml:space="preserve"> incomes</w:t>
       </w:r>
       <w:r>
         <w:t>.</w:t>
       </w:r>
       <w:r>
-        <w:t xml:space="preserve">  Moreover, other individuals will benefit beyond those who obtain healthcare such as the healthcare providers and their suppliers.</w:t>
-      </w:r>
+        <w:t xml:space="preserve">  Moreover, other individuals will benefit beyond those who obtain healthcare such as the healthcar</w:t>
+      </w:r>
+      <w:r>
+        <w:t>e providers and their suppliers.</w:t>
+      </w:r>
+    </w:p>
+    <w:p>
+      <w:pPr>
+        <w:spacing w:after="60"/>
+      </w:pPr>
+    </w:p>
+    <w:p>
+      <w:pPr>
+        <w:spacing w:after="60"/>
+      </w:pPr>
+      <w:r>
+        <w:t>Response to post by Damen Alexander:</w:t>
+      </w:r>
+    </w:p>
+    <w:p>
+      <w:pPr>
+        <w:spacing w:after="60"/>
+      </w:pPr>
+      <w:r>
+        <w:t xml:space="preserve">Starting a business is not the only way people obtain their wealth.  There are many well paid professionals and highly paid executives who accumulate wealth.  </w:t>
+      </w:r>
+      <w:r>
+        <w:t xml:space="preserve">In fact, I suspect that most business owners are not wealthy.  </w:t>
+      </w:r>
+      <w:r>
+        <w:t>Moreover, many people inherit wealth.</w:t>
+      </w:r>
+      <w:r>
+        <w:t xml:space="preserve">  I don’t begrudge anyone who manages to accumulate wealth – that is part of the American dream.  There are ways the government could generate revenue to expand healthcare other than taxing the income of the wealthy.  However, the advantage of taxing the income of the wealthy is that it conforms to the notion of vertical equity.  But the question becomes how wealthy is wealthy?</w:t>
+      </w:r>
+    </w:p>
+    <w:p>
+      <w:pPr>
+        <w:spacing w:after="60"/>
+      </w:pPr>
+    </w:p>
+    <w:p>
+      <w:pPr>
+        <w:spacing w:after="60"/>
+      </w:pPr>
+      <w:r>
+        <w:t xml:space="preserve">Response to post by Laura </w:t>
+      </w:r>
+      <w:proofErr w:type="spellStart"/>
+      <w:r>
+        <w:t>Bernett</w:t>
+      </w:r>
+      <w:proofErr w:type="spellEnd"/>
+      <w:r>
+        <w:t>:</w:t>
+      </w:r>
+    </w:p>
+    <w:p>
+      <w:pPr>
+        <w:spacing w:after="60"/>
+      </w:pPr>
+      <w:r>
+        <w:t xml:space="preserve">I don’t believe that “wealthy” necessarily refers to small business owners although I agree that is probably the general perception among the public.  </w:t>
+      </w:r>
+      <w:r>
+        <w:t xml:space="preserve">I suspect that most business owners are not wealthy.  </w:t>
+      </w:r>
+      <w:r>
+        <w:t xml:space="preserve">I would also speculate that most wealthy people in America are </w:t>
+      </w:r>
+      <w:r>
+        <w:t>well paid professionals and highly paid executives who accumulate wealth</w:t>
+      </w:r>
+      <w:r>
+        <w:t xml:space="preserve"> as well as many who inherit wealth.  Additionally, the idea that increasing income taxes on the wealthy will cause them to drastically decrease their investment and consumption assumes they have a high elasticity curve.  </w:t>
+      </w:r>
+      <w:r>
+        <w:t>This may not be the case</w:t>
+      </w:r>
+      <w:r>
+        <w:t xml:space="preserve">.  Moreover, I believe the notion of vertical equity is an important consideration.   Also, it’s possible that the burden of corporate taxes will be shifted to consumers in the form of higher prices and employees in the form of lower wages and benefits </w:t>
+      </w:r>
+      <w:proofErr w:type="gramStart"/>
+      <w:r>
+        <w:t>in an effort to</w:t>
+      </w:r>
+      <w:proofErr w:type="gramEnd"/>
+      <w:r>
+        <w:t xml:space="preserve"> maintain a certain level of corporate profits.</w:t>
+      </w:r>
+    </w:p>
+    <w:p>
+      <w:pPr>
+        <w:spacing w:after="60"/>
+      </w:pPr>
     </w:p>
     <w:p>
       <w:pPr>
@@ -20163,7 +20295,7 @@
 </file>
 
 <file path=customXml/itemProps1.xml><?xml version="1.0" encoding="utf-8"?>
-<ds:datastoreItem xmlns:ds="http://schemas.openxmlformats.org/officeDocument/2006/customXml" ds:itemID="{D9E9768A-8058-45AF-BCEF-05B111FEA392}">
+<ds:datastoreItem xmlns:ds="http://schemas.openxmlformats.org/officeDocument/2006/customXml" ds:itemID="{3E16805E-6942-4FB2-B958-CF066693774B}">
   <ds:schemaRefs>
     <ds:schemaRef ds:uri="http://schemas.openxmlformats.org/officeDocument/2006/bibliography"/>
   </ds:schemaRefs>

</xml_diff>

<commit_message>
Notes from class on April 28, 2020
</commit_message>
<xml_diff>
--- a/Notes/POLS6330_2020_Spring_Notes_Lectures_v00.docx
+++ b/Notes/POLS6330_2020_Spring_Notes_Lectures_v00.docx
@@ -10949,13 +10949,7 @@
         <w:t xml:space="preserve">I suspect that most business owners are not wealthy.  </w:t>
       </w:r>
       <w:r>
-        <w:t xml:space="preserve">I would also speculate that most wealthy people in America are </w:t>
-      </w:r>
-      <w:r>
-        <w:t>well paid professionals and highly paid executives who accumulate wealth</w:t>
-      </w:r>
-      <w:r>
-        <w:t xml:space="preserve"> as well as many who inherit wealth.  Additionally, the idea that increasing income taxes on the wealthy will cause them to drastically decrease their investment and consumption assumes they have a high elasticity curve.  </w:t>
+        <w:t xml:space="preserve">I would also speculate that most wealthy people in America are well paid professionals and highly paid executives who accumulate wealth as well as many who inherit wealth.  Additionally, the idea that increasing income taxes on the wealthy will cause them to drastically decrease their investment and consumption assumes they have a high elasticity curve.  </w:t>
       </w:r>
       <w:r>
         <w:t>This may not be the case</w:t>
@@ -10989,6 +10983,163 @@
           <w:docGrid w:linePitch="360"/>
         </w:sectPr>
       </w:pPr>
+    </w:p>
+    <w:p>
+      <w:pPr>
+        <w:spacing w:after="60"/>
+        <w:rPr>
+          <w:u w:val="single"/>
+        </w:rPr>
+      </w:pPr>
+      <w:r>
+        <w:rPr>
+          <w:u w:val="single"/>
+        </w:rPr>
+        <w:lastRenderedPageBreak/>
+        <w:t>Lecture</w:t>
+      </w:r>
+    </w:p>
+    <w:p>
+      <w:pPr>
+        <w:spacing w:after="60"/>
+      </w:pPr>
+      <w:r>
+        <w:t>Tax Incidence</w:t>
+      </w:r>
+    </w:p>
+    <w:p>
+      <w:pPr>
+        <w:pStyle w:val="ListParagraph"/>
+        <w:numPr>
+          <w:ilvl w:val="0"/>
+          <w:numId w:val="62"/>
+        </w:numPr>
+        <w:spacing w:after="60"/>
+      </w:pPr>
+      <w:r>
+        <w:t>Who should pay the tax (i.e., nominally imposed)?</w:t>
+      </w:r>
+    </w:p>
+    <w:p>
+      <w:pPr>
+        <w:pStyle w:val="ListParagraph"/>
+        <w:numPr>
+          <w:ilvl w:val="1"/>
+          <w:numId w:val="62"/>
+        </w:numPr>
+        <w:spacing w:after="60"/>
+      </w:pPr>
+      <w:r>
+        <w:t>Determined by politics.</w:t>
+      </w:r>
+    </w:p>
+    <w:p>
+      <w:pPr>
+        <w:pStyle w:val="ListParagraph"/>
+        <w:numPr>
+          <w:ilvl w:val="0"/>
+          <w:numId w:val="62"/>
+        </w:numPr>
+        <w:spacing w:after="60"/>
+      </w:pPr>
+      <w:r>
+        <w:t xml:space="preserve">Who </w:t>
+      </w:r>
+      <w:proofErr w:type="gramStart"/>
+      <w:r>
+        <w:t>actually pays</w:t>
+      </w:r>
+      <w:proofErr w:type="gramEnd"/>
+      <w:r>
+        <w:t xml:space="preserve"> the tax (i.e., tax burden or incidence)?</w:t>
+      </w:r>
+    </w:p>
+    <w:p>
+      <w:pPr>
+        <w:pStyle w:val="ListParagraph"/>
+        <w:numPr>
+          <w:ilvl w:val="1"/>
+          <w:numId w:val="62"/>
+        </w:numPr>
+        <w:spacing w:after="60"/>
+      </w:pPr>
+      <w:r>
+        <w:t>Determined by economics.</w:t>
+      </w:r>
+    </w:p>
+    <w:p>
+      <w:pPr>
+        <w:pStyle w:val="ListParagraph"/>
+        <w:numPr>
+          <w:ilvl w:val="1"/>
+          <w:numId w:val="62"/>
+        </w:numPr>
+        <w:spacing w:after="60"/>
+      </w:pPr>
+      <w:r>
+        <w:t>Shape of supply and demand curve in competitive markets.</w:t>
+      </w:r>
+    </w:p>
+    <w:p>
+      <w:pPr>
+        <w:pStyle w:val="ListParagraph"/>
+        <w:numPr>
+          <w:ilvl w:val="0"/>
+          <w:numId w:val="62"/>
+        </w:numPr>
+        <w:spacing w:after="60"/>
+      </w:pPr>
+      <w:r>
+        <w:t>Generally, what applies to monopoly situations applies to imperfect competition.</w:t>
+      </w:r>
+    </w:p>
+    <w:p>
+      <w:pPr>
+        <w:spacing w:after="60"/>
+      </w:pPr>
+    </w:p>
+    <w:p>
+      <w:pPr>
+        <w:spacing w:after="60"/>
+      </w:pPr>
+      <w:r>
+        <w:t>Tax Types</w:t>
+      </w:r>
+    </w:p>
+    <w:p>
+      <w:pPr>
+        <w:pStyle w:val="ListParagraph"/>
+        <w:numPr>
+          <w:ilvl w:val="0"/>
+          <w:numId w:val="63"/>
+        </w:numPr>
+        <w:spacing w:after="60"/>
+      </w:pPr>
+      <w:r>
+        <w:t>Ad valorem tax (i.e., percentage</w:t>
+      </w:r>
+      <w:r>
+        <w:t xml:space="preserve"> of price</w:t>
+      </w:r>
+      <w:r>
+        <w:t>) rotates the demand curve.</w:t>
+      </w:r>
+    </w:p>
+    <w:p>
+      <w:pPr>
+        <w:pStyle w:val="ListParagraph"/>
+        <w:numPr>
+          <w:ilvl w:val="0"/>
+          <w:numId w:val="63"/>
+        </w:numPr>
+        <w:spacing w:after="60"/>
+      </w:pPr>
+      <w:r>
+        <w:t xml:space="preserve">Specific tax (i.e., </w:t>
+      </w:r>
+      <w:r>
+        <w:t>amount per unit) shifts the demand curve.</w:t>
+      </w:r>
     </w:p>
     <w:p>
       <w:pPr>
@@ -14430,7 +14581,7 @@
   <w:abstractNum w:abstractNumId="18" w15:restartNumberingAfterBreak="0">
     <w:nsid w:val="32C91560"/>
     <w:multiLevelType w:val="hybridMultilevel"/>
-    <w:tmpl w:val="70443A8A"/>
+    <w:tmpl w:val="CDD299DA"/>
     <w:lvl w:ilvl="0" w:tplc="04090001">
       <w:start w:val="1"/>
       <w:numFmt w:val="bullet"/>
@@ -14443,7 +14594,7 @@
         <w:rFonts w:ascii="Symbol" w:hAnsi="Symbol" w:hint="default"/>
       </w:rPr>
     </w:lvl>
-    <w:lvl w:ilvl="1" w:tplc="04090003" w:tentative="1">
+    <w:lvl w:ilvl="1" w:tplc="04090003">
       <w:start w:val="1"/>
       <w:numFmt w:val="bullet"/>
       <w:lvlText w:val="o"/>
@@ -14966,6 +15117,119 @@
     </w:lvl>
   </w:abstractNum>
   <w:abstractNum w:abstractNumId="23" w15:restartNumberingAfterBreak="0">
+    <w:nsid w:val="3F1C5FC2"/>
+    <w:multiLevelType w:val="hybridMultilevel"/>
+    <w:tmpl w:val="DF02DD76"/>
+    <w:lvl w:ilvl="0" w:tplc="04090001">
+      <w:start w:val="1"/>
+      <w:numFmt w:val="bullet"/>
+      <w:lvlText w:val=""/>
+      <w:lvlJc w:val="left"/>
+      <w:pPr>
+        <w:ind w:left="720" w:hanging="360"/>
+      </w:pPr>
+      <w:rPr>
+        <w:rFonts w:ascii="Symbol" w:hAnsi="Symbol" w:hint="default"/>
+      </w:rPr>
+    </w:lvl>
+    <w:lvl w:ilvl="1" w:tplc="04090003" w:tentative="1">
+      <w:start w:val="1"/>
+      <w:numFmt w:val="bullet"/>
+      <w:lvlText w:val="o"/>
+      <w:lvlJc w:val="left"/>
+      <w:pPr>
+        <w:ind w:left="1440" w:hanging="360"/>
+      </w:pPr>
+      <w:rPr>
+        <w:rFonts w:ascii="Courier New" w:hAnsi="Courier New" w:cs="Courier New" w:hint="default"/>
+      </w:rPr>
+    </w:lvl>
+    <w:lvl w:ilvl="2" w:tplc="04090005" w:tentative="1">
+      <w:start w:val="1"/>
+      <w:numFmt w:val="bullet"/>
+      <w:lvlText w:val=""/>
+      <w:lvlJc w:val="left"/>
+      <w:pPr>
+        <w:ind w:left="2160" w:hanging="360"/>
+      </w:pPr>
+      <w:rPr>
+        <w:rFonts w:ascii="Wingdings" w:hAnsi="Wingdings" w:hint="default"/>
+      </w:rPr>
+    </w:lvl>
+    <w:lvl w:ilvl="3" w:tplc="04090001" w:tentative="1">
+      <w:start w:val="1"/>
+      <w:numFmt w:val="bullet"/>
+      <w:lvlText w:val=""/>
+      <w:lvlJc w:val="left"/>
+      <w:pPr>
+        <w:ind w:left="2880" w:hanging="360"/>
+      </w:pPr>
+      <w:rPr>
+        <w:rFonts w:ascii="Symbol" w:hAnsi="Symbol" w:hint="default"/>
+      </w:rPr>
+    </w:lvl>
+    <w:lvl w:ilvl="4" w:tplc="04090003" w:tentative="1">
+      <w:start w:val="1"/>
+      <w:numFmt w:val="bullet"/>
+      <w:lvlText w:val="o"/>
+      <w:lvlJc w:val="left"/>
+      <w:pPr>
+        <w:ind w:left="3600" w:hanging="360"/>
+      </w:pPr>
+      <w:rPr>
+        <w:rFonts w:ascii="Courier New" w:hAnsi="Courier New" w:cs="Courier New" w:hint="default"/>
+      </w:rPr>
+    </w:lvl>
+    <w:lvl w:ilvl="5" w:tplc="04090005" w:tentative="1">
+      <w:start w:val="1"/>
+      <w:numFmt w:val="bullet"/>
+      <w:lvlText w:val=""/>
+      <w:lvlJc w:val="left"/>
+      <w:pPr>
+        <w:ind w:left="4320" w:hanging="360"/>
+      </w:pPr>
+      <w:rPr>
+        <w:rFonts w:ascii="Wingdings" w:hAnsi="Wingdings" w:hint="default"/>
+      </w:rPr>
+    </w:lvl>
+    <w:lvl w:ilvl="6" w:tplc="04090001" w:tentative="1">
+      <w:start w:val="1"/>
+      <w:numFmt w:val="bullet"/>
+      <w:lvlText w:val=""/>
+      <w:lvlJc w:val="left"/>
+      <w:pPr>
+        <w:ind w:left="5040" w:hanging="360"/>
+      </w:pPr>
+      <w:rPr>
+        <w:rFonts w:ascii="Symbol" w:hAnsi="Symbol" w:hint="default"/>
+      </w:rPr>
+    </w:lvl>
+    <w:lvl w:ilvl="7" w:tplc="04090003" w:tentative="1">
+      <w:start w:val="1"/>
+      <w:numFmt w:val="bullet"/>
+      <w:lvlText w:val="o"/>
+      <w:lvlJc w:val="left"/>
+      <w:pPr>
+        <w:ind w:left="5760" w:hanging="360"/>
+      </w:pPr>
+      <w:rPr>
+        <w:rFonts w:ascii="Courier New" w:hAnsi="Courier New" w:cs="Courier New" w:hint="default"/>
+      </w:rPr>
+    </w:lvl>
+    <w:lvl w:ilvl="8" w:tplc="04090005" w:tentative="1">
+      <w:start w:val="1"/>
+      <w:numFmt w:val="bullet"/>
+      <w:lvlText w:val=""/>
+      <w:lvlJc w:val="left"/>
+      <w:pPr>
+        <w:ind w:left="6480" w:hanging="360"/>
+      </w:pPr>
+      <w:rPr>
+        <w:rFonts w:ascii="Wingdings" w:hAnsi="Wingdings" w:hint="default"/>
+      </w:rPr>
+    </w:lvl>
+  </w:abstractNum>
+  <w:abstractNum w:abstractNumId="24" w15:restartNumberingAfterBreak="0">
     <w:nsid w:val="432D6908"/>
     <w:multiLevelType w:val="hybridMultilevel"/>
     <w:tmpl w:val="0262C90C"/>
@@ -15078,7 +15342,7 @@
       </w:rPr>
     </w:lvl>
   </w:abstractNum>
-  <w:abstractNum w:abstractNumId="24" w15:restartNumberingAfterBreak="0">
+  <w:abstractNum w:abstractNumId="25" w15:restartNumberingAfterBreak="0">
     <w:nsid w:val="433B7221"/>
     <w:multiLevelType w:val="hybridMultilevel"/>
     <w:tmpl w:val="4094F28C"/>
@@ -15191,7 +15455,7 @@
       </w:rPr>
     </w:lvl>
   </w:abstractNum>
-  <w:abstractNum w:abstractNumId="25" w15:restartNumberingAfterBreak="0">
+  <w:abstractNum w:abstractNumId="26" w15:restartNumberingAfterBreak="0">
     <w:nsid w:val="43AD7C75"/>
     <w:multiLevelType w:val="hybridMultilevel"/>
     <w:tmpl w:val="C05C07EA"/>
@@ -15304,7 +15568,7 @@
       </w:rPr>
     </w:lvl>
   </w:abstractNum>
-  <w:abstractNum w:abstractNumId="26" w15:restartNumberingAfterBreak="0">
+  <w:abstractNum w:abstractNumId="27" w15:restartNumberingAfterBreak="0">
     <w:nsid w:val="43B81E02"/>
     <w:multiLevelType w:val="hybridMultilevel"/>
     <w:tmpl w:val="F138883E"/>
@@ -15417,7 +15681,7 @@
       </w:rPr>
     </w:lvl>
   </w:abstractNum>
-  <w:abstractNum w:abstractNumId="27" w15:restartNumberingAfterBreak="0">
+  <w:abstractNum w:abstractNumId="28" w15:restartNumberingAfterBreak="0">
     <w:nsid w:val="45812B89"/>
     <w:multiLevelType w:val="hybridMultilevel"/>
     <w:tmpl w:val="AA88C524"/>
@@ -15530,7 +15794,7 @@
       </w:rPr>
     </w:lvl>
   </w:abstractNum>
-  <w:abstractNum w:abstractNumId="28" w15:restartNumberingAfterBreak="0">
+  <w:abstractNum w:abstractNumId="29" w15:restartNumberingAfterBreak="0">
     <w:nsid w:val="46CB172B"/>
     <w:multiLevelType w:val="hybridMultilevel"/>
     <w:tmpl w:val="2932BA8A"/>
@@ -15643,7 +15907,7 @@
       </w:rPr>
     </w:lvl>
   </w:abstractNum>
-  <w:abstractNum w:abstractNumId="29" w15:restartNumberingAfterBreak="0">
+  <w:abstractNum w:abstractNumId="30" w15:restartNumberingAfterBreak="0">
     <w:nsid w:val="478B5D09"/>
     <w:multiLevelType w:val="hybridMultilevel"/>
     <w:tmpl w:val="BE983E82"/>
@@ -15756,7 +16020,7 @@
       </w:rPr>
     </w:lvl>
   </w:abstractNum>
-  <w:abstractNum w:abstractNumId="30" w15:restartNumberingAfterBreak="0">
+  <w:abstractNum w:abstractNumId="31" w15:restartNumberingAfterBreak="0">
     <w:nsid w:val="48691D2B"/>
     <w:multiLevelType w:val="hybridMultilevel"/>
     <w:tmpl w:val="19BA58E4"/>
@@ -15869,7 +16133,7 @@
       </w:rPr>
     </w:lvl>
   </w:abstractNum>
-  <w:abstractNum w:abstractNumId="31" w15:restartNumberingAfterBreak="0">
+  <w:abstractNum w:abstractNumId="32" w15:restartNumberingAfterBreak="0">
     <w:nsid w:val="488F4F21"/>
     <w:multiLevelType w:val="hybridMultilevel"/>
     <w:tmpl w:val="DD0C9200"/>
@@ -15982,7 +16246,7 @@
       </w:rPr>
     </w:lvl>
   </w:abstractNum>
-  <w:abstractNum w:abstractNumId="32" w15:restartNumberingAfterBreak="0">
+  <w:abstractNum w:abstractNumId="33" w15:restartNumberingAfterBreak="0">
     <w:nsid w:val="49E0563C"/>
     <w:multiLevelType w:val="hybridMultilevel"/>
     <w:tmpl w:val="06EE1286"/>
@@ -16095,7 +16359,7 @@
       </w:rPr>
     </w:lvl>
   </w:abstractNum>
-  <w:abstractNum w:abstractNumId="33" w15:restartNumberingAfterBreak="0">
+  <w:abstractNum w:abstractNumId="34" w15:restartNumberingAfterBreak="0">
     <w:nsid w:val="50993165"/>
     <w:multiLevelType w:val="hybridMultilevel"/>
     <w:tmpl w:val="386CFFE2"/>
@@ -16208,7 +16472,7 @@
       </w:rPr>
     </w:lvl>
   </w:abstractNum>
-  <w:abstractNum w:abstractNumId="34" w15:restartNumberingAfterBreak="0">
+  <w:abstractNum w:abstractNumId="35" w15:restartNumberingAfterBreak="0">
     <w:nsid w:val="53D311D1"/>
     <w:multiLevelType w:val="hybridMultilevel"/>
     <w:tmpl w:val="74CAF31C"/>
@@ -16321,7 +16585,7 @@
       </w:rPr>
     </w:lvl>
   </w:abstractNum>
-  <w:abstractNum w:abstractNumId="35" w15:restartNumberingAfterBreak="0">
+  <w:abstractNum w:abstractNumId="36" w15:restartNumberingAfterBreak="0">
     <w:nsid w:val="595A09EA"/>
     <w:multiLevelType w:val="hybridMultilevel"/>
     <w:tmpl w:val="2256A610"/>
@@ -16434,7 +16698,7 @@
       </w:rPr>
     </w:lvl>
   </w:abstractNum>
-  <w:abstractNum w:abstractNumId="36" w15:restartNumberingAfterBreak="0">
+  <w:abstractNum w:abstractNumId="37" w15:restartNumberingAfterBreak="0">
     <w:nsid w:val="59ED2497"/>
     <w:multiLevelType w:val="hybridMultilevel"/>
     <w:tmpl w:val="D480EDAC"/>
@@ -16547,7 +16811,7 @@
       </w:rPr>
     </w:lvl>
   </w:abstractNum>
-  <w:abstractNum w:abstractNumId="37" w15:restartNumberingAfterBreak="0">
+  <w:abstractNum w:abstractNumId="38" w15:restartNumberingAfterBreak="0">
     <w:nsid w:val="5A6C21F5"/>
     <w:multiLevelType w:val="hybridMultilevel"/>
     <w:tmpl w:val="B52A8336"/>
@@ -16660,7 +16924,7 @@
       </w:rPr>
     </w:lvl>
   </w:abstractNum>
-  <w:abstractNum w:abstractNumId="38" w15:restartNumberingAfterBreak="0">
+  <w:abstractNum w:abstractNumId="39" w15:restartNumberingAfterBreak="0">
     <w:nsid w:val="5B2850D5"/>
     <w:multiLevelType w:val="hybridMultilevel"/>
     <w:tmpl w:val="9E662F3C"/>
@@ -16773,7 +17037,7 @@
       </w:rPr>
     </w:lvl>
   </w:abstractNum>
-  <w:abstractNum w:abstractNumId="39" w15:restartNumberingAfterBreak="0">
+  <w:abstractNum w:abstractNumId="40" w15:restartNumberingAfterBreak="0">
     <w:nsid w:val="60B1406D"/>
     <w:multiLevelType w:val="hybridMultilevel"/>
     <w:tmpl w:val="94F6152A"/>
@@ -16886,7 +17150,7 @@
       </w:rPr>
     </w:lvl>
   </w:abstractNum>
-  <w:abstractNum w:abstractNumId="40" w15:restartNumberingAfterBreak="0">
+  <w:abstractNum w:abstractNumId="41" w15:restartNumberingAfterBreak="0">
     <w:nsid w:val="60B41AC0"/>
     <w:multiLevelType w:val="hybridMultilevel"/>
     <w:tmpl w:val="D4206166"/>
@@ -16999,7 +17263,7 @@
       </w:rPr>
     </w:lvl>
   </w:abstractNum>
-  <w:abstractNum w:abstractNumId="41" w15:restartNumberingAfterBreak="0">
+  <w:abstractNum w:abstractNumId="42" w15:restartNumberingAfterBreak="0">
     <w:nsid w:val="60BD74F5"/>
     <w:multiLevelType w:val="hybridMultilevel"/>
     <w:tmpl w:val="7436DD70"/>
@@ -17112,7 +17376,7 @@
       </w:rPr>
     </w:lvl>
   </w:abstractNum>
-  <w:abstractNum w:abstractNumId="42" w15:restartNumberingAfterBreak="0">
+  <w:abstractNum w:abstractNumId="43" w15:restartNumberingAfterBreak="0">
     <w:nsid w:val="61967FA3"/>
     <w:multiLevelType w:val="hybridMultilevel"/>
     <w:tmpl w:val="D2605ACC"/>
@@ -17225,7 +17489,7 @@
       </w:rPr>
     </w:lvl>
   </w:abstractNum>
-  <w:abstractNum w:abstractNumId="43" w15:restartNumberingAfterBreak="0">
+  <w:abstractNum w:abstractNumId="44" w15:restartNumberingAfterBreak="0">
     <w:nsid w:val="63C12237"/>
     <w:multiLevelType w:val="hybridMultilevel"/>
     <w:tmpl w:val="B872A3EA"/>
@@ -17338,7 +17602,7 @@
       </w:rPr>
     </w:lvl>
   </w:abstractNum>
-  <w:abstractNum w:abstractNumId="44" w15:restartNumberingAfterBreak="0">
+  <w:abstractNum w:abstractNumId="45" w15:restartNumberingAfterBreak="0">
     <w:nsid w:val="6470562E"/>
     <w:multiLevelType w:val="hybridMultilevel"/>
     <w:tmpl w:val="E28CC6C0"/>
@@ -17451,7 +17715,7 @@
       </w:rPr>
     </w:lvl>
   </w:abstractNum>
-  <w:abstractNum w:abstractNumId="45" w15:restartNumberingAfterBreak="0">
+  <w:abstractNum w:abstractNumId="46" w15:restartNumberingAfterBreak="0">
     <w:nsid w:val="682D4CEA"/>
     <w:multiLevelType w:val="hybridMultilevel"/>
     <w:tmpl w:val="08F4B318"/>
@@ -17564,7 +17828,7 @@
       </w:rPr>
     </w:lvl>
   </w:abstractNum>
-  <w:abstractNum w:abstractNumId="46" w15:restartNumberingAfterBreak="0">
+  <w:abstractNum w:abstractNumId="47" w15:restartNumberingAfterBreak="0">
     <w:nsid w:val="68B664E6"/>
     <w:multiLevelType w:val="hybridMultilevel"/>
     <w:tmpl w:val="563C9544"/>
@@ -17677,7 +17941,7 @@
       </w:rPr>
     </w:lvl>
   </w:abstractNum>
-  <w:abstractNum w:abstractNumId="47" w15:restartNumberingAfterBreak="0">
+  <w:abstractNum w:abstractNumId="48" w15:restartNumberingAfterBreak="0">
     <w:nsid w:val="6A075AA5"/>
     <w:multiLevelType w:val="hybridMultilevel"/>
     <w:tmpl w:val="53928BE0"/>
@@ -17763,7 +18027,7 @@
       </w:pPr>
     </w:lvl>
   </w:abstractNum>
-  <w:abstractNum w:abstractNumId="48" w15:restartNumberingAfterBreak="0">
+  <w:abstractNum w:abstractNumId="49" w15:restartNumberingAfterBreak="0">
     <w:nsid w:val="6A574E99"/>
     <w:multiLevelType w:val="hybridMultilevel"/>
     <w:tmpl w:val="06A89D62"/>
@@ -17876,7 +18140,7 @@
       </w:rPr>
     </w:lvl>
   </w:abstractNum>
-  <w:abstractNum w:abstractNumId="49" w15:restartNumberingAfterBreak="0">
+  <w:abstractNum w:abstractNumId="50" w15:restartNumberingAfterBreak="0">
     <w:nsid w:val="6B6D0343"/>
     <w:multiLevelType w:val="hybridMultilevel"/>
     <w:tmpl w:val="85B2636C"/>
@@ -17989,7 +18253,7 @@
       </w:rPr>
     </w:lvl>
   </w:abstractNum>
-  <w:abstractNum w:abstractNumId="50" w15:restartNumberingAfterBreak="0">
+  <w:abstractNum w:abstractNumId="51" w15:restartNumberingAfterBreak="0">
     <w:nsid w:val="6DD71364"/>
     <w:multiLevelType w:val="hybridMultilevel"/>
     <w:tmpl w:val="099E4940"/>
@@ -18102,7 +18366,7 @@
       </w:rPr>
     </w:lvl>
   </w:abstractNum>
-  <w:abstractNum w:abstractNumId="51" w15:restartNumberingAfterBreak="0">
+  <w:abstractNum w:abstractNumId="52" w15:restartNumberingAfterBreak="0">
     <w:nsid w:val="705A72A8"/>
     <w:multiLevelType w:val="hybridMultilevel"/>
     <w:tmpl w:val="E53CBD32"/>
@@ -18215,7 +18479,7 @@
       </w:rPr>
     </w:lvl>
   </w:abstractNum>
-  <w:abstractNum w:abstractNumId="52" w15:restartNumberingAfterBreak="0">
+  <w:abstractNum w:abstractNumId="53" w15:restartNumberingAfterBreak="0">
     <w:nsid w:val="70681E6C"/>
     <w:multiLevelType w:val="hybridMultilevel"/>
     <w:tmpl w:val="7A0EC934"/>
@@ -18328,7 +18592,7 @@
       </w:rPr>
     </w:lvl>
   </w:abstractNum>
-  <w:abstractNum w:abstractNumId="53" w15:restartNumberingAfterBreak="0">
+  <w:abstractNum w:abstractNumId="54" w15:restartNumberingAfterBreak="0">
     <w:nsid w:val="71F52402"/>
     <w:multiLevelType w:val="hybridMultilevel"/>
     <w:tmpl w:val="1EAE4944"/>
@@ -18441,7 +18705,7 @@
       </w:rPr>
     </w:lvl>
   </w:abstractNum>
-  <w:abstractNum w:abstractNumId="54" w15:restartNumberingAfterBreak="0">
+  <w:abstractNum w:abstractNumId="55" w15:restartNumberingAfterBreak="0">
     <w:nsid w:val="72353CB8"/>
     <w:multiLevelType w:val="hybridMultilevel"/>
     <w:tmpl w:val="47863760"/>
@@ -18554,7 +18818,7 @@
       </w:rPr>
     </w:lvl>
   </w:abstractNum>
-  <w:abstractNum w:abstractNumId="55" w15:restartNumberingAfterBreak="0">
+  <w:abstractNum w:abstractNumId="56" w15:restartNumberingAfterBreak="0">
     <w:nsid w:val="724C2609"/>
     <w:multiLevelType w:val="hybridMultilevel"/>
     <w:tmpl w:val="313E802C"/>
@@ -18640,7 +18904,7 @@
       </w:pPr>
     </w:lvl>
   </w:abstractNum>
-  <w:abstractNum w:abstractNumId="56" w15:restartNumberingAfterBreak="0">
+  <w:abstractNum w:abstractNumId="57" w15:restartNumberingAfterBreak="0">
     <w:nsid w:val="72F44AE5"/>
     <w:multiLevelType w:val="hybridMultilevel"/>
     <w:tmpl w:val="D74ABD0A"/>
@@ -18753,7 +19017,7 @@
       </w:rPr>
     </w:lvl>
   </w:abstractNum>
-  <w:abstractNum w:abstractNumId="57" w15:restartNumberingAfterBreak="0">
+  <w:abstractNum w:abstractNumId="58" w15:restartNumberingAfterBreak="0">
     <w:nsid w:val="73914AA1"/>
     <w:multiLevelType w:val="hybridMultilevel"/>
     <w:tmpl w:val="70E0D5FA"/>
@@ -18866,7 +19130,7 @@
       </w:rPr>
     </w:lvl>
   </w:abstractNum>
-  <w:abstractNum w:abstractNumId="58" w15:restartNumberingAfterBreak="0">
+  <w:abstractNum w:abstractNumId="59" w15:restartNumberingAfterBreak="0">
     <w:nsid w:val="7567480F"/>
     <w:multiLevelType w:val="hybridMultilevel"/>
     <w:tmpl w:val="3482BC20"/>
@@ -18979,7 +19243,7 @@
       </w:rPr>
     </w:lvl>
   </w:abstractNum>
-  <w:abstractNum w:abstractNumId="59" w15:restartNumberingAfterBreak="0">
+  <w:abstractNum w:abstractNumId="60" w15:restartNumberingAfterBreak="0">
     <w:nsid w:val="76A32FDC"/>
     <w:multiLevelType w:val="hybridMultilevel"/>
     <w:tmpl w:val="93AA89C6"/>
@@ -19092,7 +19356,7 @@
       </w:rPr>
     </w:lvl>
   </w:abstractNum>
-  <w:abstractNum w:abstractNumId="60" w15:restartNumberingAfterBreak="0">
+  <w:abstractNum w:abstractNumId="61" w15:restartNumberingAfterBreak="0">
     <w:nsid w:val="78B80373"/>
     <w:multiLevelType w:val="hybridMultilevel"/>
     <w:tmpl w:val="F7F0454A"/>
@@ -19205,7 +19469,7 @@
       </w:rPr>
     </w:lvl>
   </w:abstractNum>
-  <w:abstractNum w:abstractNumId="61" w15:restartNumberingAfterBreak="0">
+  <w:abstractNum w:abstractNumId="62" w15:restartNumberingAfterBreak="0">
     <w:nsid w:val="7C0E68A6"/>
     <w:multiLevelType w:val="hybridMultilevel"/>
     <w:tmpl w:val="C8AADAC8"/>
@@ -19325,46 +19589,46 @@
     <w:abstractNumId w:val="3"/>
   </w:num>
   <w:num w:numId="3">
-    <w:abstractNumId w:val="38"/>
+    <w:abstractNumId w:val="39"/>
   </w:num>
   <w:num w:numId="4">
-    <w:abstractNumId w:val="42"/>
+    <w:abstractNumId w:val="43"/>
   </w:num>
   <w:num w:numId="5">
     <w:abstractNumId w:val="5"/>
   </w:num>
   <w:num w:numId="6">
-    <w:abstractNumId w:val="48"/>
+    <w:abstractNumId w:val="49"/>
   </w:num>
   <w:num w:numId="7">
-    <w:abstractNumId w:val="40"/>
+    <w:abstractNumId w:val="41"/>
   </w:num>
   <w:num w:numId="8">
-    <w:abstractNumId w:val="26"/>
+    <w:abstractNumId w:val="27"/>
   </w:num>
   <w:num w:numId="9">
-    <w:abstractNumId w:val="36"/>
+    <w:abstractNumId w:val="37"/>
   </w:num>
   <w:num w:numId="10">
-    <w:abstractNumId w:val="39"/>
+    <w:abstractNumId w:val="40"/>
   </w:num>
   <w:num w:numId="11">
     <w:abstractNumId w:val="1"/>
   </w:num>
   <w:num w:numId="12">
-    <w:abstractNumId w:val="44"/>
+    <w:abstractNumId w:val="45"/>
   </w:num>
   <w:num w:numId="13">
     <w:abstractNumId w:val="7"/>
   </w:num>
   <w:num w:numId="14">
-    <w:abstractNumId w:val="25"/>
+    <w:abstractNumId w:val="26"/>
   </w:num>
   <w:num w:numId="15">
     <w:abstractNumId w:val="11"/>
   </w:num>
   <w:num w:numId="16">
-    <w:abstractNumId w:val="29"/>
+    <w:abstractNumId w:val="30"/>
   </w:num>
   <w:num w:numId="17">
     <w:abstractNumId w:val="19"/>
@@ -19373,7 +19637,7 @@
     <w:abstractNumId w:val="10"/>
   </w:num>
   <w:num w:numId="19">
-    <w:abstractNumId w:val="24"/>
+    <w:abstractNumId w:val="25"/>
   </w:num>
   <w:num w:numId="20">
     <w:abstractNumId w:val="16"/>
@@ -19388,7 +19652,7 @@
     <w:abstractNumId w:val="2"/>
   </w:num>
   <w:num w:numId="24">
-    <w:abstractNumId w:val="43"/>
+    <w:abstractNumId w:val="44"/>
   </w:num>
   <w:num w:numId="25">
     <w:abstractNumId w:val="4"/>
@@ -19400,67 +19664,67 @@
     <w:abstractNumId w:val="13"/>
   </w:num>
   <w:num w:numId="28">
-    <w:abstractNumId w:val="51"/>
+    <w:abstractNumId w:val="52"/>
   </w:num>
   <w:num w:numId="29">
-    <w:abstractNumId w:val="49"/>
+    <w:abstractNumId w:val="50"/>
   </w:num>
   <w:num w:numId="30">
-    <w:abstractNumId w:val="59"/>
+    <w:abstractNumId w:val="60"/>
   </w:num>
   <w:num w:numId="31">
-    <w:abstractNumId w:val="27"/>
+    <w:abstractNumId w:val="28"/>
   </w:num>
   <w:num w:numId="32">
-    <w:abstractNumId w:val="30"/>
+    <w:abstractNumId w:val="31"/>
   </w:num>
   <w:num w:numId="33">
+    <w:abstractNumId w:val="58"/>
+  </w:num>
+  <w:num w:numId="34">
+    <w:abstractNumId w:val="38"/>
+  </w:num>
+  <w:num w:numId="35">
+    <w:abstractNumId w:val="46"/>
+  </w:num>
+  <w:num w:numId="36">
     <w:abstractNumId w:val="57"/>
   </w:num>
-  <w:num w:numId="34">
-    <w:abstractNumId w:val="37"/>
-  </w:num>
-  <w:num w:numId="35">
-    <w:abstractNumId w:val="45"/>
-  </w:num>
-  <w:num w:numId="36">
-    <w:abstractNumId w:val="56"/>
-  </w:num>
   <w:num w:numId="37">
-    <w:abstractNumId w:val="32"/>
+    <w:abstractNumId w:val="33"/>
   </w:num>
   <w:num w:numId="38">
-    <w:abstractNumId w:val="41"/>
+    <w:abstractNumId w:val="42"/>
   </w:num>
   <w:num w:numId="39">
     <w:abstractNumId w:val="15"/>
   </w:num>
   <w:num w:numId="40">
+    <w:abstractNumId w:val="54"/>
+  </w:num>
+  <w:num w:numId="41">
+    <w:abstractNumId w:val="62"/>
+  </w:num>
+  <w:num w:numId="42">
+    <w:abstractNumId w:val="59"/>
+  </w:num>
+  <w:num w:numId="43">
+    <w:abstractNumId w:val="32"/>
+  </w:num>
+  <w:num w:numId="44">
     <w:abstractNumId w:val="53"/>
   </w:num>
-  <w:num w:numId="41">
-    <w:abstractNumId w:val="61"/>
-  </w:num>
-  <w:num w:numId="42">
-    <w:abstractNumId w:val="58"/>
-  </w:num>
-  <w:num w:numId="43">
-    <w:abstractNumId w:val="31"/>
-  </w:num>
-  <w:num w:numId="44">
-    <w:abstractNumId w:val="52"/>
-  </w:num>
   <w:num w:numId="45">
-    <w:abstractNumId w:val="54"/>
+    <w:abstractNumId w:val="55"/>
   </w:num>
   <w:num w:numId="46">
     <w:abstractNumId w:val="20"/>
   </w:num>
   <w:num w:numId="47">
-    <w:abstractNumId w:val="46"/>
+    <w:abstractNumId w:val="47"/>
   </w:num>
   <w:num w:numId="48">
-    <w:abstractNumId w:val="60"/>
+    <w:abstractNumId w:val="61"/>
   </w:num>
   <w:num w:numId="49">
     <w:abstractNumId w:val="22"/>
@@ -19469,40 +19733,43 @@
     <w:abstractNumId w:val="12"/>
   </w:num>
   <w:num w:numId="51">
-    <w:abstractNumId w:val="28"/>
+    <w:abstractNumId w:val="29"/>
   </w:num>
   <w:num w:numId="52">
     <w:abstractNumId w:val="14"/>
   </w:num>
   <w:num w:numId="53">
+    <w:abstractNumId w:val="36"/>
+  </w:num>
+  <w:num w:numId="54">
     <w:abstractNumId w:val="35"/>
   </w:num>
-  <w:num w:numId="54">
-    <w:abstractNumId w:val="34"/>
-  </w:num>
   <w:num w:numId="55">
-    <w:abstractNumId w:val="23"/>
+    <w:abstractNumId w:val="24"/>
   </w:num>
   <w:num w:numId="56">
     <w:abstractNumId w:val="8"/>
   </w:num>
   <w:num w:numId="57">
-    <w:abstractNumId w:val="55"/>
+    <w:abstractNumId w:val="56"/>
   </w:num>
   <w:num w:numId="58">
-    <w:abstractNumId w:val="33"/>
+    <w:abstractNumId w:val="34"/>
   </w:num>
   <w:num w:numId="59">
-    <w:abstractNumId w:val="47"/>
+    <w:abstractNumId w:val="48"/>
   </w:num>
   <w:num w:numId="60">
     <w:abstractNumId w:val="21"/>
   </w:num>
   <w:num w:numId="61">
-    <w:abstractNumId w:val="50"/>
+    <w:abstractNumId w:val="51"/>
   </w:num>
   <w:num w:numId="62">
     <w:abstractNumId w:val="18"/>
+  </w:num>
+  <w:num w:numId="63">
+    <w:abstractNumId w:val="23"/>
   </w:num>
   <w:numIdMacAtCleanup w:val="55"/>
 </w:numbering>
@@ -20295,7 +20562,7 @@
 </file>
 
 <file path=customXml/itemProps1.xml><?xml version="1.0" encoding="utf-8"?>
-<ds:datastoreItem xmlns:ds="http://schemas.openxmlformats.org/officeDocument/2006/customXml" ds:itemID="{3E16805E-6942-4FB2-B958-CF066693774B}">
+<ds:datastoreItem xmlns:ds="http://schemas.openxmlformats.org/officeDocument/2006/customXml" ds:itemID="{1213F55A-745D-489C-8CA5-E0A44A1A8D63}">
   <ds:schemaRefs>
     <ds:schemaRef ds:uri="http://schemas.openxmlformats.org/officeDocument/2006/bibliography"/>
   </ds:schemaRefs>

</xml_diff>